<commit_message>
mục tiêu nghiên cứu
</commit_message>
<xml_diff>
--- a/BaoCaoKetThucDoAn.docx
+++ b/BaoCaoKetThucDoAn.docx
@@ -299,7 +299,7 @@
               </wp:anchor>
             </w:drawing>
           </mc:Choice>
-          <mc:Fallback xmlns:cx1="http://schemas.microsoft.com/office/drawing/2015/9/8/chartex" xmlns:cx2="http://schemas.microsoft.com/office/drawing/2015/10/21/chartex" xmlns:cx3="http://schemas.microsoft.com/office/drawing/2016/5/9/chartex" xmlns:cx4="http://schemas.microsoft.com/office/drawing/2016/5/10/chartex" xmlns:cx5="http://schemas.microsoft.com/office/drawing/2016/5/11/chartex" xmlns:cx6="http://schemas.microsoft.com/office/drawing/2016/5/12/chartex" xmlns:cx7="http://schemas.microsoft.com/office/drawing/2016/5/13/chartex" xmlns:cx8="http://schemas.microsoft.com/office/drawing/2016/5/14/chartex" xmlns:aink="http://schemas.microsoft.com/office/drawing/2016/ink" xmlns:am3d="http://schemas.microsoft.com/office/drawing/2017/model3d" xmlns:oel="http://schemas.microsoft.com/office/2019/extlst" xmlns:w16cex="http://schemas.microsoft.com/office/word/2018/wordml/cex" xmlns:w16cid="http://schemas.microsoft.com/office/word/2016/wordml/cid" xmlns:w16="http://schemas.microsoft.com/office/word/2018/wordml" xmlns:w16du="http://schemas.microsoft.com/office/word/2023/wordml/word16du" xmlns:w16sdtdh="http://schemas.microsoft.com/office/word/2020/wordml/sdtdatahash">
+          <mc:Fallback xmlns:w16sdtdh="http://schemas.microsoft.com/office/word/2020/wordml/sdtdatahash" xmlns:w16du="http://schemas.microsoft.com/office/word/2023/wordml/word16du" xmlns:w16="http://schemas.microsoft.com/office/word/2018/wordml" xmlns:w16cid="http://schemas.microsoft.com/office/word/2016/wordml/cid" xmlns:w16cex="http://schemas.microsoft.com/office/word/2018/wordml/cex" xmlns:oel="http://schemas.microsoft.com/office/2019/extlst" xmlns:am3d="http://schemas.microsoft.com/office/drawing/2017/model3d" xmlns:aink="http://schemas.microsoft.com/office/drawing/2016/ink" xmlns:cx8="http://schemas.microsoft.com/office/drawing/2016/5/14/chartex" xmlns:cx7="http://schemas.microsoft.com/office/drawing/2016/5/13/chartex" xmlns:cx6="http://schemas.microsoft.com/office/drawing/2016/5/12/chartex" xmlns:cx5="http://schemas.microsoft.com/office/drawing/2016/5/11/chartex" xmlns:cx4="http://schemas.microsoft.com/office/drawing/2016/5/10/chartex" xmlns:cx3="http://schemas.microsoft.com/office/drawing/2016/5/9/chartex" xmlns:cx2="http://schemas.microsoft.com/office/drawing/2015/10/21/chartex" xmlns:cx1="http://schemas.microsoft.com/office/drawing/2015/9/8/chartex">
             <w:pict>
               <v:group w14:anchorId="00D7E7A4" id="Group 16" o:spid="_x0000_s1026" style="position:absolute;margin-left:-8.15pt;margin-top:-24.8pt;width:495pt;height:756pt;z-index:-251657216" coordorigin="720,900" coordsize="10620,14940" o:gfxdata="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">
                 <v:shapetype id="_x0000_t75" coordsize="21600,21600" o:spt="75" o:preferrelative="t" path="m@4@5l@4@11@9@11@9@5xe" filled="f" stroked="f">
@@ -6717,6 +6717,19 @@
       <w:bookmarkEnd w:id="7"/>
     </w:p>
     <w:p>
+      <w:r>
+        <w:t>Để quá trình nghiên cứu thuật toán tối ưu hóa bầy đàn (PSO) cho việc triển khai hệ thống giám sát sinh viên đạt được hiệu quả tối đa đồ án đã đặt ra những mục tiêu nhất định. Đầu tiên là đánh giá tính hiệu quả của PSO trong việc tối ưu vị trí lắp đặt các thiết bị đầu đọc</w:t>
+      </w:r>
+      <w:r>
+        <w:t xml:space="preserve">, bao gồm số lượng và vị trí đầu đọc nhằm tối đa độ bao phủ trong lớp học và giảm thiểu vùng không giám sát. Tiếp theo là kiểm tra độ chính xác của hệ thống trong việc nhận diện sinh viên qua thuật toán PSO trong lớp học. Một trong số đó có thể kể đến như tỷ lệ nhận diện chính xác, lỗi nhận diện. Đánh giá hiệu suất tính toán của PSO trong điều kiện thực tế so với với các thuật toán tối ưu khác như GA hoặc DE. Đánh giá khả năng mở rộng của hệ thống khi quy mô lớp học thay đổi, tính linh hoạt của hệ thống phải thích nghi được với tất cả các điều kiện lớp học khác nhau. Và cuối cùng là </w:t>
+      </w:r>
+      <w:r>
+        <w:t>tối ưu chi phí và lợi ích của hệ thống RFID áp dụng thuật toán PSO để giám sát sinh viên. Giúp tiết kiệm được chi phí lắp đặt dài hạn nhưng vẫn không làm ảnh hưởng đến tính hiệu quả của hệ thống. Việc đặt ra mục tiêu có thể giúp quá trình nghiên cứu có hướng đi rõ ràng không lan mang ảnh hưởng đến chất lượng của việc nghiên cứu và tiết kiệm được thời gian.</w:t>
+      </w:r>
+      <w:bookmarkStart w:id="8" w:name="_GoBack"/>
+      <w:bookmarkEnd w:id="8"/>
+    </w:p>
+    <w:p>
       <w:pPr>
         <w:pStyle w:val="Heading2"/>
         <w:rPr>
@@ -6724,7 +6737,7 @@
           <w:color w:val="auto"/>
         </w:rPr>
       </w:pPr>
-      <w:bookmarkStart w:id="8" w:name="_Toc180836104"/>
+      <w:bookmarkStart w:id="9" w:name="_Toc180836104"/>
       <w:r>
         <w:rPr>
           <w:rFonts w:asciiTheme="majorHAnsi" w:hAnsiTheme="majorHAnsi" w:cstheme="majorHAnsi"/>
@@ -6732,10 +6745,10 @@
         </w:rPr>
         <w:t>Phạm vi và giới hạn nghiên cứu:</w:t>
       </w:r>
-      <w:bookmarkEnd w:id="8"/>
-    </w:p>
-    <w:p>
-      <w:bookmarkStart w:id="9" w:name="_Toc180836105"/>
+      <w:bookmarkEnd w:id="9"/>
+    </w:p>
+    <w:p>
+      <w:bookmarkStart w:id="10" w:name="_Toc180836105"/>
       <w:r>
         <w:t>Nghiên cứu này tập trung vào việc áp dụng thuật toán tối ưu hóa bầy đàn (PSO) để triển khai hệ thống giám sát sinh viên trong môi trường lớp học thông qua công nghệ RFID. Phạm vi nghiên cứu bao gồm:</w:t>
       </w:r>
@@ -6782,6 +6795,7 @@
         <w:rPr>
           <w:rFonts w:hAnsi="Symbol"/>
         </w:rPr>
+        <w:lastRenderedPageBreak/>
         <w:t></w:t>
       </w:r>
       <w:r>
@@ -6846,7 +6860,6 @@
         <w:rPr>
           <w:rFonts w:hAnsi="Symbol"/>
         </w:rPr>
-        <w:lastRenderedPageBreak/>
         <w:t></w:t>
       </w:r>
       <w:r>
@@ -6892,7 +6905,7 @@
         </w:rPr>
         <w:t>:</w:t>
       </w:r>
-      <w:bookmarkEnd w:id="9"/>
+      <w:bookmarkEnd w:id="10"/>
     </w:p>
     <w:p>
       <w:r>
@@ -6970,7 +6983,7 @@
           </w14:textOutline>
         </w:rPr>
       </w:pPr>
-      <w:bookmarkStart w:id="10" w:name="_Toc180836106"/>
+      <w:bookmarkStart w:id="11" w:name="_Toc180836106"/>
       <w:r>
         <w:rPr>
           <w:rFonts w:asciiTheme="majorHAnsi" w:hAnsiTheme="majorHAnsi" w:cstheme="majorHAnsi"/>
@@ -6992,7 +7005,7 @@
         <w:lastRenderedPageBreak/>
         <w:t>TỔNG QUAN NGHIÊN CỨU</w:t>
       </w:r>
-      <w:bookmarkEnd w:id="10"/>
+      <w:bookmarkEnd w:id="11"/>
     </w:p>
     <w:p/>
     <w:p>
@@ -7018,20 +7031,20 @@
           <w:szCs w:val="32"/>
         </w:rPr>
       </w:pPr>
-      <w:bookmarkStart w:id="11" w:name="_Toc180832482"/>
-      <w:bookmarkStart w:id="12" w:name="_Toc180833417"/>
-      <w:bookmarkStart w:id="13" w:name="_Toc180834231"/>
-      <w:bookmarkStart w:id="14" w:name="_Toc180834282"/>
-      <w:bookmarkStart w:id="15" w:name="_Toc180834353"/>
-      <w:bookmarkStart w:id="16" w:name="_Toc180834605"/>
-      <w:bookmarkStart w:id="17" w:name="_Toc180836107"/>
-      <w:bookmarkEnd w:id="11"/>
+      <w:bookmarkStart w:id="12" w:name="_Toc180832482"/>
+      <w:bookmarkStart w:id="13" w:name="_Toc180833417"/>
+      <w:bookmarkStart w:id="14" w:name="_Toc180834231"/>
+      <w:bookmarkStart w:id="15" w:name="_Toc180834282"/>
+      <w:bookmarkStart w:id="16" w:name="_Toc180834353"/>
+      <w:bookmarkStart w:id="17" w:name="_Toc180834605"/>
+      <w:bookmarkStart w:id="18" w:name="_Toc180836107"/>
       <w:bookmarkEnd w:id="12"/>
       <w:bookmarkEnd w:id="13"/>
       <w:bookmarkEnd w:id="14"/>
       <w:bookmarkEnd w:id="15"/>
       <w:bookmarkEnd w:id="16"/>
       <w:bookmarkEnd w:id="17"/>
+      <w:bookmarkEnd w:id="18"/>
     </w:p>
     <w:p>
       <w:pPr>
@@ -7041,7 +7054,7 @@
           <w:color w:val="auto"/>
         </w:rPr>
       </w:pPr>
-      <w:bookmarkStart w:id="18" w:name="_Toc180836108"/>
+      <w:bookmarkStart w:id="19" w:name="_Toc180836108"/>
       <w:r>
         <w:rPr>
           <w:rFonts w:asciiTheme="majorHAnsi" w:hAnsiTheme="majorHAnsi" w:cstheme="majorHAnsi"/>
@@ -7049,7 +7062,7 @@
         </w:rPr>
         <w:t>Các phương pháp giám sát lớp học hiện tại</w:t>
       </w:r>
-      <w:bookmarkEnd w:id="18"/>
+      <w:bookmarkEnd w:id="19"/>
       <w:r>
         <w:rPr>
           <w:rFonts w:asciiTheme="majorHAnsi" w:hAnsiTheme="majorHAnsi" w:cstheme="majorHAnsi"/>
@@ -7132,7 +7145,7 @@
           <w:color w:val="auto"/>
         </w:rPr>
       </w:pPr>
-      <w:bookmarkStart w:id="19" w:name="_Toc180836109"/>
+      <w:bookmarkStart w:id="20" w:name="_Toc180836109"/>
       <w:r>
         <w:rPr>
           <w:rFonts w:asciiTheme="majorHAnsi" w:hAnsiTheme="majorHAnsi" w:cstheme="majorHAnsi"/>
@@ -7140,7 +7153,7 @@
         </w:rPr>
         <w:t>Giới thiệu thuật toán tối ưu hóa bầy đàn (PSO):</w:t>
       </w:r>
-      <w:bookmarkEnd w:id="19"/>
+      <w:bookmarkEnd w:id="20"/>
     </w:p>
     <w:p>
       <w:pPr>
@@ -7155,8 +7168,6 @@
         </w:rPr>
         <w:t>Thuật toán tối ưu hóa bầy đàn (Particle Swarm Optimization - PSO) là một phương pháp tối ưu hóa dựa trên mô phỏng hành vi tự nhiên của các bầy đàn trong tự nhiên, chẳng hạn như đàn chim hoặc đàn cá di chuyển theo nhóm để tìm kiếm thức ăn. Được giới thiệu lần đầu vào năm 1995 bởi Kennedy và Eberhart, PSO trở thành một công cụ tối ưu hóa phổ biến, đặc biệt hiệu quả trong các bài toán tối ưu tổ hợp và liên tục.</w:t>
       </w:r>
-      <w:bookmarkStart w:id="20" w:name="_GoBack"/>
-      <w:bookmarkEnd w:id="20"/>
     </w:p>
     <w:p>
       <w:pPr>
@@ -7415,15 +7426,7 @@
           <w:sz w:val="24"/>
           <w:szCs w:val="24"/>
         </w:rPr>
-        <w:t>K</w:t>
-      </w:r>
-      <w:r>
-        <w:rPr>
-          <w:rFonts w:eastAsia="SimSun"/>
-          <w:sz w:val="24"/>
-          <w:szCs w:val="24"/>
-        </w:rPr>
-        <w:t>hi tích hợp với các kỹ thuật học máy để dự đoán các tình huống bất thường. Điều này hữu ích trong các hệ thống giám sát giao thông, giám sát an ninh, hoặc phát hiện cháy rừng, nơi mà việc phản hồi nhanh là rất quan trọng.</w:t>
+        <w:t>Khi tích hợp với các kỹ thuật học máy để dự đoán các tình huống bất thường. Điều này hữu ích trong các hệ thống giám sát giao thông, giám sát an ninh, hoặc phát hiện cháy rừng, nơi mà việc phản hồi nhanh là rất quan trọng.</w:t>
       </w:r>
     </w:p>
     <w:p>
@@ -8396,7 +8399,7 @@
           <w:rPr>
             <w:noProof/>
           </w:rPr>
-          <w:t>15</w:t>
+          <w:t>9</w:t>
         </w:r>
         <w:r>
           <w:rPr>
@@ -8453,6 +8456,118 @@
 <file path=word/numbering.xml><?xml version="1.0" encoding="utf-8"?>
 <w:numbering xmlns:wpc="http://schemas.microsoft.com/office/word/2010/wordprocessingCanvas" xmlns:cx="http://schemas.microsoft.com/office/drawing/2014/chartex" xmlns:mc="http://schemas.openxmlformats.org/markup-compatibility/2006" xmlns:o="urn:schemas-microsoft-com:office:office" xmlns:r="http://schemas.openxmlformats.org/officeDocument/2006/relationships" xmlns:m="http://schemas.openxmlformats.org/officeDocument/2006/math" xmlns:v="urn:schemas-microsoft-com:vml" xmlns:wp14="http://schemas.microsoft.com/office/word/2010/wordprocessingDrawing" xmlns:wp="http://schemas.openxmlformats.org/drawingml/2006/wordprocessingDrawing" xmlns:w10="urn:schemas-microsoft-com:office:word" xmlns:w="http://schemas.openxmlformats.org/wordprocessingml/2006/main" xmlns:w14="http://schemas.microsoft.com/office/word/2010/wordml" xmlns:w15="http://schemas.microsoft.com/office/word/2012/wordml" xmlns:w16se="http://schemas.microsoft.com/office/word/2015/wordml/symex" xmlns:wpg="http://schemas.microsoft.com/office/word/2010/wordprocessingGroup" xmlns:wpi="http://schemas.microsoft.com/office/word/2010/wordprocessingInk" xmlns:wne="http://schemas.microsoft.com/office/word/2006/wordml" xmlns:wps="http://schemas.microsoft.com/office/word/2010/wordprocessingShape" mc:Ignorable="w14 w15 w16se wp14">
   <w:abstractNum w:abstractNumId="0" w15:restartNumberingAfterBreak="0">
+    <w:nsid w:val="0B08659A"/>
+    <w:multiLevelType w:val="hybridMultilevel"/>
+    <w:tmpl w:val="D934293E"/>
+    <w:lvl w:ilvl="0" w:tplc="A6D487BC">
+      <w:numFmt w:val="bullet"/>
+      <w:lvlText w:val="-"/>
+      <w:lvlJc w:val="left"/>
+      <w:pPr>
+        <w:ind w:left="720" w:hanging="360"/>
+      </w:pPr>
+      <w:rPr>
+        <w:rFonts w:ascii="Times New Roman" w:eastAsia="SimSun" w:hAnsi="Times New Roman" w:cs="Times New Roman" w:hint="default"/>
+      </w:rPr>
+    </w:lvl>
+    <w:lvl w:ilvl="1" w:tplc="04090003" w:tentative="1">
+      <w:start w:val="1"/>
+      <w:numFmt w:val="bullet"/>
+      <w:lvlText w:val="o"/>
+      <w:lvlJc w:val="left"/>
+      <w:pPr>
+        <w:ind w:left="1440" w:hanging="360"/>
+      </w:pPr>
+      <w:rPr>
+        <w:rFonts w:ascii="Courier New" w:hAnsi="Courier New" w:cs="Courier New" w:hint="default"/>
+      </w:rPr>
+    </w:lvl>
+    <w:lvl w:ilvl="2" w:tplc="04090005" w:tentative="1">
+      <w:start w:val="1"/>
+      <w:numFmt w:val="bullet"/>
+      <w:lvlText w:val=""/>
+      <w:lvlJc w:val="left"/>
+      <w:pPr>
+        <w:ind w:left="2160" w:hanging="360"/>
+      </w:pPr>
+      <w:rPr>
+        <w:rFonts w:ascii="Wingdings" w:hAnsi="Wingdings" w:hint="default"/>
+      </w:rPr>
+    </w:lvl>
+    <w:lvl w:ilvl="3" w:tplc="04090001" w:tentative="1">
+      <w:start w:val="1"/>
+      <w:numFmt w:val="bullet"/>
+      <w:lvlText w:val=""/>
+      <w:lvlJc w:val="left"/>
+      <w:pPr>
+        <w:ind w:left="2880" w:hanging="360"/>
+      </w:pPr>
+      <w:rPr>
+        <w:rFonts w:ascii="Symbol" w:hAnsi="Symbol" w:hint="default"/>
+      </w:rPr>
+    </w:lvl>
+    <w:lvl w:ilvl="4" w:tplc="04090003" w:tentative="1">
+      <w:start w:val="1"/>
+      <w:numFmt w:val="bullet"/>
+      <w:lvlText w:val="o"/>
+      <w:lvlJc w:val="left"/>
+      <w:pPr>
+        <w:ind w:left="3600" w:hanging="360"/>
+      </w:pPr>
+      <w:rPr>
+        <w:rFonts w:ascii="Courier New" w:hAnsi="Courier New" w:cs="Courier New" w:hint="default"/>
+      </w:rPr>
+    </w:lvl>
+    <w:lvl w:ilvl="5" w:tplc="04090005" w:tentative="1">
+      <w:start w:val="1"/>
+      <w:numFmt w:val="bullet"/>
+      <w:lvlText w:val=""/>
+      <w:lvlJc w:val="left"/>
+      <w:pPr>
+        <w:ind w:left="4320" w:hanging="360"/>
+      </w:pPr>
+      <w:rPr>
+        <w:rFonts w:ascii="Wingdings" w:hAnsi="Wingdings" w:hint="default"/>
+      </w:rPr>
+    </w:lvl>
+    <w:lvl w:ilvl="6" w:tplc="04090001" w:tentative="1">
+      <w:start w:val="1"/>
+      <w:numFmt w:val="bullet"/>
+      <w:lvlText w:val=""/>
+      <w:lvlJc w:val="left"/>
+      <w:pPr>
+        <w:ind w:left="5040" w:hanging="360"/>
+      </w:pPr>
+      <w:rPr>
+        <w:rFonts w:ascii="Symbol" w:hAnsi="Symbol" w:hint="default"/>
+      </w:rPr>
+    </w:lvl>
+    <w:lvl w:ilvl="7" w:tplc="04090003" w:tentative="1">
+      <w:start w:val="1"/>
+      <w:numFmt w:val="bullet"/>
+      <w:lvlText w:val="o"/>
+      <w:lvlJc w:val="left"/>
+      <w:pPr>
+        <w:ind w:left="5760" w:hanging="360"/>
+      </w:pPr>
+      <w:rPr>
+        <w:rFonts w:ascii="Courier New" w:hAnsi="Courier New" w:cs="Courier New" w:hint="default"/>
+      </w:rPr>
+    </w:lvl>
+    <w:lvl w:ilvl="8" w:tplc="04090005" w:tentative="1">
+      <w:start w:val="1"/>
+      <w:numFmt w:val="bullet"/>
+      <w:lvlText w:val=""/>
+      <w:lvlJc w:val="left"/>
+      <w:pPr>
+        <w:ind w:left="6480" w:hanging="360"/>
+      </w:pPr>
+      <w:rPr>
+        <w:rFonts w:ascii="Wingdings" w:hAnsi="Wingdings" w:hint="default"/>
+      </w:rPr>
+    </w:lvl>
+  </w:abstractNum>
+  <w:abstractNum w:abstractNumId="1" w15:restartNumberingAfterBreak="0">
     <w:nsid w:val="15C842E3"/>
     <w:multiLevelType w:val="multilevel"/>
     <w:tmpl w:val="864214FE"/>
@@ -8565,7 +8680,7 @@
       </w:pPr>
     </w:lvl>
   </w:abstractNum>
-  <w:abstractNum w:abstractNumId="1" w15:restartNumberingAfterBreak="0">
+  <w:abstractNum w:abstractNumId="2" w15:restartNumberingAfterBreak="0">
     <w:nsid w:val="17F82A71"/>
     <w:multiLevelType w:val="multilevel"/>
     <w:tmpl w:val="17F82A71"/>
@@ -8714,7 +8829,7 @@
       </w:rPr>
     </w:lvl>
   </w:abstractNum>
-  <w:abstractNum w:abstractNumId="2" w15:restartNumberingAfterBreak="0">
+  <w:abstractNum w:abstractNumId="3" w15:restartNumberingAfterBreak="0">
     <w:nsid w:val="332261C4"/>
     <w:multiLevelType w:val="hybridMultilevel"/>
     <w:tmpl w:val="58E85228"/>
@@ -8826,7 +8941,7 @@
       </w:rPr>
     </w:lvl>
   </w:abstractNum>
-  <w:abstractNum w:abstractNumId="3" w15:restartNumberingAfterBreak="0">
+  <w:abstractNum w:abstractNumId="4" w15:restartNumberingAfterBreak="0">
     <w:nsid w:val="51F8505D"/>
     <w:multiLevelType w:val="multilevel"/>
     <w:tmpl w:val="32044338"/>
@@ -8925,7 +9040,7 @@
       </w:pPr>
     </w:lvl>
   </w:abstractNum>
-  <w:abstractNum w:abstractNumId="4" w15:restartNumberingAfterBreak="0">
+  <w:abstractNum w:abstractNumId="5" w15:restartNumberingAfterBreak="0">
     <w:nsid w:val="5E3B57B7"/>
     <w:multiLevelType w:val="hybridMultilevel"/>
     <w:tmpl w:val="BD2CD508"/>
@@ -9014,7 +9129,7 @@
       </w:pPr>
     </w:lvl>
   </w:abstractNum>
-  <w:abstractNum w:abstractNumId="5" w15:restartNumberingAfterBreak="0">
+  <w:abstractNum w:abstractNumId="6" w15:restartNumberingAfterBreak="0">
     <w:nsid w:val="60695DD8"/>
     <w:multiLevelType w:val="multilevel"/>
     <w:tmpl w:val="E89EBB58"/>
@@ -9128,22 +9243,25 @@
     </w:lvl>
   </w:abstractNum>
   <w:num w:numId="1">
+    <w:abstractNumId w:val="4"/>
+  </w:num>
+  <w:num w:numId="2">
+    <w:abstractNumId w:val="2"/>
+  </w:num>
+  <w:num w:numId="3">
+    <w:abstractNumId w:val="5"/>
+  </w:num>
+  <w:num w:numId="4">
+    <w:abstractNumId w:val="6"/>
+  </w:num>
+  <w:num w:numId="5">
+    <w:abstractNumId w:val="1"/>
+  </w:num>
+  <w:num w:numId="6">
     <w:abstractNumId w:val="3"/>
   </w:num>
-  <w:num w:numId="2">
-    <w:abstractNumId w:val="1"/>
-  </w:num>
-  <w:num w:numId="3">
-    <w:abstractNumId w:val="4"/>
-  </w:num>
-  <w:num w:numId="4">
-    <w:abstractNumId w:val="5"/>
-  </w:num>
-  <w:num w:numId="5">
+  <w:num w:numId="7">
     <w:abstractNumId w:val="0"/>
-  </w:num>
-  <w:num w:numId="6">
-    <w:abstractNumId w:val="2"/>
   </w:num>
   <w:numIdMacAtCleanup w:val="5"/>
 </w:numbering>
@@ -10586,7 +10704,7 @@
 </file>
 
 <file path=customXml/itemProps2.xml><?xml version="1.0" encoding="utf-8"?>
-<ds:datastoreItem xmlns:ds="http://schemas.openxmlformats.org/officeDocument/2006/customXml" ds:itemID="{6920F77E-F063-475B-8D65-711AE15F7BD0}">
+<ds:datastoreItem xmlns:ds="http://schemas.openxmlformats.org/officeDocument/2006/customXml" ds:itemID="{1448D241-65D1-419C-B171-A7D2095A0C94}">
   <ds:schemaRefs>
     <ds:schemaRef ds:uri="http://schemas.openxmlformats.org/officeDocument/2006/bibliography"/>
   </ds:schemaRefs>

</xml_diff>

<commit_message>
thêm giới hạn vận tốc
</commit_message>
<xml_diff>
--- a/BaoCaoKetThucDoAn.docx
+++ b/BaoCaoKetThucDoAn.docx
@@ -4989,7 +4989,7 @@
               <w:rPr>
                 <w:rFonts w:asciiTheme="majorHAnsi" w:hAnsiTheme="majorHAnsi" w:cstheme="majorHAnsi"/>
               </w:rPr>
-              <w:t>Big Data</w:t>
+              <w:t>RFID</w:t>
             </w:r>
           </w:p>
         </w:tc>
@@ -5015,7 +5015,7 @@
               <w:rPr>
                 <w:rFonts w:asciiTheme="majorHAnsi" w:hAnsiTheme="majorHAnsi" w:cstheme="majorHAnsi"/>
               </w:rPr>
-              <w:t>Big Data</w:t>
+              <w:t>Radio Frequency Identification</w:t>
             </w:r>
           </w:p>
         </w:tc>
@@ -5041,7 +5041,7 @@
               <w:rPr>
                 <w:rFonts w:asciiTheme="majorHAnsi" w:hAnsiTheme="majorHAnsi" w:cstheme="majorHAnsi"/>
               </w:rPr>
-              <w:t>Dữ liệu lớn</w:t>
+              <w:t>Hệ thống mạng RFID</w:t>
             </w:r>
           </w:p>
         </w:tc>
@@ -5072,7 +5072,7 @@
               <w:rPr>
                 <w:rFonts w:asciiTheme="majorHAnsi" w:hAnsiTheme="majorHAnsi" w:cstheme="majorHAnsi"/>
               </w:rPr>
-              <w:t>AI</w:t>
+              <w:t>PSO</w:t>
             </w:r>
           </w:p>
         </w:tc>
@@ -5098,7 +5098,7 @@
               <w:rPr>
                 <w:rFonts w:asciiTheme="majorHAnsi" w:hAnsiTheme="majorHAnsi" w:cstheme="majorHAnsi"/>
               </w:rPr>
-              <w:t>Artificial Intelligence</w:t>
+              <w:t>Particle Swarm Optimization</w:t>
             </w:r>
           </w:p>
         </w:tc>
@@ -5124,7 +5124,7 @@
               <w:rPr>
                 <w:rFonts w:asciiTheme="majorHAnsi" w:hAnsiTheme="majorHAnsi" w:cstheme="majorHAnsi"/>
               </w:rPr>
-              <w:t>Trí tuệ nhân tạo</w:t>
+              <w:t>Tối ưu bày đàn</w:t>
             </w:r>
           </w:p>
         </w:tc>
@@ -5238,7 +5238,7 @@
               <w:rPr>
                 <w:rFonts w:asciiTheme="majorHAnsi" w:hAnsiTheme="majorHAnsi" w:cstheme="majorHAnsi"/>
               </w:rPr>
-              <w:t>HDFS</w:t>
+              <w:t>IoT</w:t>
             </w:r>
           </w:p>
         </w:tc>
@@ -5264,7 +5264,7 @@
               <w:rPr>
                 <w:rFonts w:asciiTheme="majorHAnsi" w:hAnsiTheme="majorHAnsi" w:cstheme="majorHAnsi"/>
               </w:rPr>
-              <w:t>Hadoop Distributed File System</w:t>
+              <w:t>Internet of Things</w:t>
             </w:r>
           </w:p>
         </w:tc>
@@ -5290,8 +5290,10 @@
               <w:rPr>
                 <w:rFonts w:asciiTheme="majorHAnsi" w:hAnsiTheme="majorHAnsi" w:cstheme="majorHAnsi"/>
               </w:rPr>
-              <w:t>Hệ thống tệp phân tán Hadoop</w:t>
-            </w:r>
+              <w:t>Internet vạn vật</w:t>
+            </w:r>
+            <w:bookmarkStart w:id="4" w:name="_GoBack"/>
+            <w:bookmarkEnd w:id="4"/>
           </w:p>
         </w:tc>
       </w:tr>
@@ -6379,7 +6381,7 @@
           </w14:textOutline>
         </w:rPr>
       </w:pPr>
-      <w:bookmarkStart w:id="4" w:name="_Toc180836100"/>
+      <w:bookmarkStart w:id="5" w:name="_Toc180836100"/>
       <w:r>
         <w:rPr>
           <w:rFonts w:asciiTheme="majorHAnsi" w:hAnsiTheme="majorHAnsi" w:cstheme="majorHAnsi"/>
@@ -6401,7 +6403,7 @@
         <w:lastRenderedPageBreak/>
         <w:t>LỜI MỞ ĐẦU</w:t>
       </w:r>
-      <w:bookmarkEnd w:id="4"/>
+      <w:bookmarkEnd w:id="5"/>
     </w:p>
     <w:p>
       <w:pPr>
@@ -6644,7 +6646,7 @@
           </w14:textOutline>
         </w:rPr>
       </w:pPr>
-      <w:bookmarkStart w:id="5" w:name="_Toc180836101"/>
+      <w:bookmarkStart w:id="6" w:name="_Toc180836101"/>
       <w:r>
         <w:rPr>
           <w:rFonts w:asciiTheme="majorHAnsi" w:hAnsiTheme="majorHAnsi" w:cstheme="majorHAnsi"/>
@@ -6665,7 +6667,7 @@
         </w:rPr>
         <w:t>GIỚI THIỆU</w:t>
       </w:r>
-      <w:bookmarkEnd w:id="5"/>
+      <w:bookmarkEnd w:id="6"/>
     </w:p>
     <w:p>
       <w:pPr>
@@ -6675,7 +6677,7 @@
           <w:color w:val="auto"/>
         </w:rPr>
       </w:pPr>
-      <w:bookmarkStart w:id="6" w:name="_Toc180836102"/>
+      <w:bookmarkStart w:id="7" w:name="_Toc180836102"/>
       <w:r>
         <w:rPr>
           <w:rFonts w:asciiTheme="majorHAnsi" w:hAnsiTheme="majorHAnsi" w:cstheme="majorHAnsi"/>
@@ -6683,7 +6685,7 @@
         </w:rPr>
         <w:t>Lý do chọn đề tài:</w:t>
       </w:r>
-      <w:bookmarkEnd w:id="6"/>
+      <w:bookmarkEnd w:id="7"/>
     </w:p>
     <w:p>
       <w:r>
@@ -6706,7 +6708,7 @@
           <w:color w:val="auto"/>
         </w:rPr>
       </w:pPr>
-      <w:bookmarkStart w:id="7" w:name="_Toc180836103"/>
+      <w:bookmarkStart w:id="8" w:name="_Toc180836103"/>
       <w:r>
         <w:rPr>
           <w:rFonts w:asciiTheme="majorHAnsi" w:hAnsiTheme="majorHAnsi" w:cstheme="majorHAnsi"/>
@@ -6714,7 +6716,7 @@
         </w:rPr>
         <w:t>Mục tiêu nghiên cứu:</w:t>
       </w:r>
-      <w:bookmarkEnd w:id="7"/>
+      <w:bookmarkEnd w:id="8"/>
     </w:p>
     <w:p>
       <w:r>
@@ -6726,8 +6728,6 @@
       <w:r>
         <w:t>tối ưu chi phí và lợi ích của hệ thống RFID áp dụng thuật toán PSO để giám sát sinh viên. Giúp tiết kiệm được chi phí lắp đặt dài hạn nhưng vẫn không làm ảnh hưởng đến tính hiệu quả của hệ thống. Việc đặt ra mục tiêu có thể giúp quá trình nghiên cứu có hướng đi rõ ràng không lan mang ảnh hưởng đến chất lượng của việc nghiên cứu và tiết kiệm được thời gian.</w:t>
       </w:r>
-      <w:bookmarkStart w:id="8" w:name="_GoBack"/>
-      <w:bookmarkEnd w:id="8"/>
     </w:p>
     <w:p>
       <w:pPr>
@@ -7544,7 +7544,6 @@
             <w14:round/>
           </w14:textOutline>
         </w:rPr>
-        <w:lastRenderedPageBreak/>
         <w:t>PHÂN TÍCH BÀI TOÁN</w:t>
       </w:r>
       <w:bookmarkEnd w:id="22"/>
@@ -7606,6 +7605,40 @@
       <w:bookmarkEnd w:id="30"/>
     </w:p>
     <w:p>
+      <w:r>
+        <w:t xml:space="preserve">Từ lâu vấn đề giám sát điểm danh sinh viên trong lớp học thuộc quy mô lớn hoặc có yều cầu theo dõi chuyên cần của sinh viên, giám sát một sinh viên có mặt hay không và vị trí cụ thể của sinh viên còn nhiều khó khăn. Một hệ thông giám sát dựa trên RFID cho phép tự động hóa quá </w:t>
+      </w:r>
+      <w:r>
+        <w:lastRenderedPageBreak/>
+        <w:t>trình này, giảm thiểu sai sót trong điểm danh, tiết kiệm thời gian trong việc giảng dạy và điểm danh thủ công hoặc điểm danh bằng thẻ sinh viên.</w:t>
+      </w:r>
+    </w:p>
+    <w:p>
+      <w:r>
+        <w:t>Yêu cầu bài toán:</w:t>
+      </w:r>
+    </w:p>
+    <w:p>
+      <w:r>
+        <w:t>Khả năng nhận diện một sinh viên và giám sát chính xác sinh viên, mỗi sinh viên sẽ được cung cấp một thẻ tag được tích hợp vào thẻ sinh viên hoặc căn cước công dân…, để được nhận diện thông qua đầu đọc.</w:t>
+      </w:r>
+    </w:p>
+    <w:p>
+      <w:r>
+        <w:t>Về độ bao phủ toàn bộ không gian lớp học, ta cần đảm bảo các đầu đọc RFID được lắp đặt ở vị trí lý tưởng nhất trong lớp học sao cho có thể nhận diện hết tất các sinh viên, tùy thuộc vào diện tích hoặc không gian lớp học sẽ có số lượng đầu đọc thích hợp nhất, tránh để một vùng không gian nào đó có ít khả năng quan sát</w:t>
+      </w:r>
+    </w:p>
+    <w:p>
+      <w:r>
+        <w:t>Về khía cạnh tối ưu số lượng và vị trí đầu đọc, sử dụng số lượng đầu đọc RFID ở mức tối thiểu nhất, tiết kiệm nhất nhưng vẫn đảm bảo khả năng bao phủ ở mức tốt</w:t>
+      </w:r>
+    </w:p>
+    <w:p>
+      <w:r>
+        <w:t>Giảm thiểu nhiễu và xung đột tín hiêu là một vẫn đề khó khăn trong triển khai hệ thống RFID cho nên việc đảm bảo tính ổn định trong nhận diện, lắp đặt và cài đặt cần hạn chế tối đa sai số do nhiễu sóng gây ra hoặc tính trạng một đầu đọc cố gắng đọc cùng một tag.</w:t>
+      </w:r>
+    </w:p>
+    <w:p>
       <w:pPr>
         <w:pStyle w:val="Heading2"/>
         <w:rPr>
@@ -7619,10 +7652,59 @@
           <w:rFonts w:asciiTheme="majorHAnsi" w:hAnsiTheme="majorHAnsi" w:cstheme="majorHAnsi"/>
           <w:color w:val="auto"/>
         </w:rPr>
-        <w:t>Các yêu cầu và tiêu chí giám sát:</w:t>
+        <w:t>Các yêu cầu và tiêu chí giám sát</w:t>
       </w:r>
       <w:bookmarkEnd w:id="31"/>
     </w:p>
+    <w:p>
+      <w:r>
+        <w:t xml:space="preserve">Yêu cầu cần một vùng hoạt động của hệ thống RFID ta có một khu vực lớp học giống nhau chưa xét tới </w:t>
+      </w:r>
+      <w:r>
+        <w:t>các phòng không gian lớn hơn nhưng ở đây sử dụng lớp học có kích thước tối thiểu 30m x 25m, các đầu đọc được phân bố ngẫu nhiên</w:t>
+      </w:r>
+    </w:p>
+    <w:p/>
+    <w:p>
+      <w:r>
+        <w:drawing>
+          <wp:inline distT="0" distB="0" distL="0" distR="0" wp14:anchorId="152A0630" wp14:editId="25326483">
+            <wp:extent cx="5940425" cy="5063490"/>
+            <wp:effectExtent l="0" t="0" r="3175" b="3810"/>
+            <wp:docPr id="1" name="Picture 1"/>
+            <wp:cNvGraphicFramePr>
+              <a:graphicFrameLocks xmlns:a="http://schemas.openxmlformats.org/drawingml/2006/main" noChangeAspect="1"/>
+            </wp:cNvGraphicFramePr>
+            <a:graphic xmlns:a="http://schemas.openxmlformats.org/drawingml/2006/main">
+              <a:graphicData uri="http://schemas.openxmlformats.org/drawingml/2006/picture">
+                <pic:pic xmlns:pic="http://schemas.openxmlformats.org/drawingml/2006/picture">
+                  <pic:nvPicPr>
+                    <pic:cNvPr id="1" name=""/>
+                    <pic:cNvPicPr/>
+                  </pic:nvPicPr>
+                  <pic:blipFill>
+                    <a:blip r:embed="rId19"/>
+                    <a:stretch>
+                      <a:fillRect/>
+                    </a:stretch>
+                  </pic:blipFill>
+                  <pic:spPr>
+                    <a:xfrm>
+                      <a:off x="0" y="0"/>
+                      <a:ext cx="5940425" cy="5063490"/>
+                    </a:xfrm>
+                    <a:prstGeom prst="rect">
+                      <a:avLst/>
+                    </a:prstGeom>
+                  </pic:spPr>
+                </pic:pic>
+              </a:graphicData>
+            </a:graphic>
+          </wp:inline>
+        </w:drawing>
+      </w:r>
+    </w:p>
+    <w:p/>
     <w:p>
       <w:pPr>
         <w:pStyle w:val="Heading2"/>
@@ -8280,8 +8362,8 @@
       </w:pPr>
     </w:p>
     <w:sectPr>
-      <w:headerReference w:type="default" r:id="rId19"/>
-      <w:footerReference w:type="default" r:id="rId20"/>
+      <w:headerReference w:type="default" r:id="rId20"/>
+      <w:footerReference w:type="default" r:id="rId21"/>
       <w:type w:val="continuous"/>
       <w:pgSz w:w="11907" w:h="16840"/>
       <w:pgMar w:top="1418" w:right="1134" w:bottom="1418" w:left="1418" w:header="720" w:footer="720" w:gutter="0"/>
@@ -8399,7 +8481,7 @@
           <w:rPr>
             <w:noProof/>
           </w:rPr>
-          <w:t>9</w:t>
+          <w:t>16</w:t>
         </w:r>
         <w:r>
           <w:rPr>
@@ -10704,7 +10786,7 @@
 </file>
 
 <file path=customXml/itemProps2.xml><?xml version="1.0" encoding="utf-8"?>
-<ds:datastoreItem xmlns:ds="http://schemas.openxmlformats.org/officeDocument/2006/customXml" ds:itemID="{1448D241-65D1-419C-B171-A7D2095A0C94}">
+<ds:datastoreItem xmlns:ds="http://schemas.openxmlformats.org/officeDocument/2006/customXml" ds:itemID="{55D72CD7-4B40-4012-BD44-54630D8FB014}">
   <ds:schemaRefs>
     <ds:schemaRef ds:uri="http://schemas.openxmlformats.org/officeDocument/2006/bibliography"/>
   </ds:schemaRefs>

</xml_diff>

<commit_message>
làm hàm mục tiêu
</commit_message>
<xml_diff>
--- a/BaoCaoKetThucDoAn.docx
+++ b/BaoCaoKetThucDoAn.docx
@@ -1,6 +1,6 @@
 
 <file path=word/document.xml><?xml version="1.0" encoding="utf-8"?>
-<w:document xmlns:wpc="http://schemas.microsoft.com/office/word/2010/wordprocessingCanvas" xmlns:cx="http://schemas.microsoft.com/office/drawing/2014/chartex" xmlns:cx1="http://schemas.microsoft.com/office/drawing/2015/9/8/chartex" xmlns:cx2="http://schemas.microsoft.com/office/drawing/2015/10/21/chartex" xmlns:cx3="http://schemas.microsoft.com/office/drawing/2016/5/9/chartex" xmlns:cx4="http://schemas.microsoft.com/office/drawing/2016/5/10/chartex" xmlns:cx5="http://schemas.microsoft.com/office/drawing/2016/5/11/chartex" xmlns:cx6="http://schemas.microsoft.com/office/drawing/2016/5/12/chartex" xmlns:cx7="http://schemas.microsoft.com/office/drawing/2016/5/13/chartex" xmlns:cx8="http://schemas.microsoft.com/office/drawing/2016/5/14/chartex" xmlns:mc="http://schemas.openxmlformats.org/markup-compatibility/2006" xmlns:aink="http://schemas.microsoft.com/office/drawing/2016/ink" xmlns:am3d="http://schemas.microsoft.com/office/drawing/2017/model3d" xmlns:o="urn:schemas-microsoft-com:office:office" xmlns:oel="http://schemas.microsoft.com/office/2019/extlst" xmlns:r="http://schemas.openxmlformats.org/officeDocument/2006/relationships" xmlns:m="http://schemas.openxmlformats.org/officeDocument/2006/math" xmlns:v="urn:schemas-microsoft-com:vml" xmlns:wp14="http://schemas.microsoft.com/office/word/2010/wordprocessingDrawing" xmlns:wp="http://schemas.openxmlformats.org/drawingml/2006/wordprocessingDrawing" xmlns:w10="urn:schemas-microsoft-com:office:word" xmlns:w="http://schemas.openxmlformats.org/wordprocessingml/2006/main" xmlns:w14="http://schemas.microsoft.com/office/word/2010/wordml" xmlns:w15="http://schemas.microsoft.com/office/word/2012/wordml" xmlns:w16cex="http://schemas.microsoft.com/office/word/2018/wordml/cex" xmlns:w16cid="http://schemas.microsoft.com/office/word/2016/wordml/cid" xmlns:w16="http://schemas.microsoft.com/office/word/2018/wordml" xmlns:w16du="http://schemas.microsoft.com/office/word/2023/wordml/word16du" xmlns:w16sdtdh="http://schemas.microsoft.com/office/word/2020/wordml/sdtdatahash" xmlns:w16se="http://schemas.microsoft.com/office/word/2015/wordml/symex" xmlns:wpg="http://schemas.microsoft.com/office/word/2010/wordprocessingGroup" xmlns:wpi="http://schemas.microsoft.com/office/word/2010/wordprocessingInk" xmlns:wne="http://schemas.microsoft.com/office/word/2006/wordml" xmlns:wps="http://schemas.microsoft.com/office/word/2010/wordprocessingShape" mc:Ignorable="w14 w15 w16se w16cid w16 w16cex w16sdtdh w16du wp14">
+<w:document xmlns:wpc="http://schemas.microsoft.com/office/word/2010/wordprocessingCanvas" xmlns:cx="http://schemas.microsoft.com/office/drawing/2014/chartex" xmlns:mc="http://schemas.openxmlformats.org/markup-compatibility/2006" xmlns:o="urn:schemas-microsoft-com:office:office" xmlns:r="http://schemas.openxmlformats.org/officeDocument/2006/relationships" xmlns:m="http://schemas.openxmlformats.org/officeDocument/2006/math" xmlns:v="urn:schemas-microsoft-com:vml" xmlns:wp14="http://schemas.microsoft.com/office/word/2010/wordprocessingDrawing" xmlns:wp="http://schemas.openxmlformats.org/drawingml/2006/wordprocessingDrawing" xmlns:w10="urn:schemas-microsoft-com:office:word" xmlns:w="http://schemas.openxmlformats.org/wordprocessingml/2006/main" xmlns:w14="http://schemas.microsoft.com/office/word/2010/wordml" xmlns:w15="http://schemas.microsoft.com/office/word/2012/wordml" xmlns:w16se="http://schemas.microsoft.com/office/word/2015/wordml/symex" xmlns:wpg="http://schemas.microsoft.com/office/word/2010/wordprocessingGroup" xmlns:wpi="http://schemas.microsoft.com/office/word/2010/wordprocessingInk" xmlns:wne="http://schemas.microsoft.com/office/word/2006/wordml" xmlns:wps="http://schemas.microsoft.com/office/word/2010/wordprocessingShape" mc:Ignorable="w14 w15 w16se wp14">
   <w:body>
     <w:p>
       <w:pPr>
@@ -301,7 +301,7 @@
               </wp:anchor>
             </w:drawing>
           </mc:Choice>
-          <mc:Fallback>
+          <mc:Fallback xmlns:w16sdtdh="http://schemas.microsoft.com/office/word/2020/wordml/sdtdatahash" xmlns:w16du="http://schemas.microsoft.com/office/word/2023/wordml/word16du" xmlns:w16="http://schemas.microsoft.com/office/word/2018/wordml" xmlns:w16cid="http://schemas.microsoft.com/office/word/2016/wordml/cid" xmlns:w16cex="http://schemas.microsoft.com/office/word/2018/wordml/cex" xmlns:oel="http://schemas.microsoft.com/office/2019/extlst" xmlns:am3d="http://schemas.microsoft.com/office/drawing/2017/model3d" xmlns:aink="http://schemas.microsoft.com/office/drawing/2016/ink" xmlns:cx8="http://schemas.microsoft.com/office/drawing/2016/5/14/chartex" xmlns:cx7="http://schemas.microsoft.com/office/drawing/2016/5/13/chartex" xmlns:cx6="http://schemas.microsoft.com/office/drawing/2016/5/12/chartex" xmlns:cx5="http://schemas.microsoft.com/office/drawing/2016/5/11/chartex" xmlns:cx4="http://schemas.microsoft.com/office/drawing/2016/5/10/chartex" xmlns:cx3="http://schemas.microsoft.com/office/drawing/2016/5/9/chartex" xmlns:cx2="http://schemas.microsoft.com/office/drawing/2015/10/21/chartex" xmlns:cx1="http://schemas.microsoft.com/office/drawing/2015/9/8/chartex">
             <w:pict>
               <v:group w14:anchorId="00D7E7A4" id="Group 16" o:spid="_x0000_s1026" style="position:absolute;margin-left:-8.15pt;margin-top:-24.8pt;width:495pt;height:756pt;z-index:-251657216" coordorigin="720,900" coordsize="10620,14940" o:gfxdata="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">
                 <v:shapetype id="_x0000_t75" coordsize="21600,21600" o:spt="75" o:preferrelative="t" path="m@4@5l@4@11@9@11@9@5xe" filled="f" stroked="f">
@@ -5876,6 +5876,7 @@
             <w14:round/>
           </w14:textOutline>
         </w:rPr>
+        <w:lastRenderedPageBreak/>
         <w:br w:type="page"/>
       </w:r>
     </w:p>
@@ -6441,7 +6442,15 @@
           <w:sz w:val="26"/>
           <w:szCs w:val="26"/>
         </w:rPr>
-        <w:t>Giới thiệu về công nghệ RFID bao gồm các thành phần cơ bản như là đầu đọc, các thẻ, vùng bao phủ</w:t>
+        <w:t xml:space="preserve">Giới thiệu về công nghệ RFID bao gồm các thành phần cơ bản như là đầu đọc, các thẻ, vùng bao </w:t>
+      </w:r>
+      <w:proofErr w:type="gramStart"/>
+      <w:r>
+        <w:rPr>
+          <w:sz w:val="26"/>
+          <w:szCs w:val="26"/>
+        </w:rPr>
+        <w:t>phủ</w:t>
       </w:r>
       <w:r>
         <w:rPr>
@@ -6450,6 +6459,7 @@
         </w:rPr>
         <w:t>,…</w:t>
       </w:r>
+      <w:proofErr w:type="gramEnd"/>
       <w:r>
         <w:rPr>
           <w:sz w:val="26"/>
@@ -6772,14 +6782,12 @@
         <w:ind w:firstLine="720"/>
         <w:jc w:val="both"/>
         <w:rPr>
-          <w:color w:val="FF0000"/>
-          <w:sz w:val="26"/>
-          <w:szCs w:val="26"/>
-        </w:rPr>
-      </w:pPr>
-      <w:r>
-        <w:rPr>
-          <w:color w:val="FF0000"/>
+          <w:sz w:val="26"/>
+          <w:szCs w:val="26"/>
+        </w:rPr>
+      </w:pPr>
+      <w:r>
+        <w:rPr>
           <w:sz w:val="26"/>
           <w:szCs w:val="26"/>
         </w:rPr>
@@ -6792,14 +6800,12 @@
         <w:spacing w:line="360" w:lineRule="auto"/>
         <w:jc w:val="both"/>
         <w:rPr>
-          <w:color w:val="FF0000"/>
-          <w:sz w:val="26"/>
-          <w:szCs w:val="26"/>
-        </w:rPr>
-      </w:pPr>
-      <w:r>
-        <w:rPr>
-          <w:color w:val="FF0000"/>
+          <w:sz w:val="26"/>
+          <w:szCs w:val="26"/>
+        </w:rPr>
+      </w:pPr>
+      <w:r>
+        <w:rPr>
           <w:sz w:val="26"/>
           <w:szCs w:val="26"/>
         </w:rPr>
@@ -6808,7 +6814,6 @@
       <w:r>
         <w:rPr>
           <w:rStyle w:val="Emphasis"/>
-          <w:color w:val="FF0000"/>
           <w:sz w:val="26"/>
           <w:szCs w:val="26"/>
         </w:rPr>
@@ -6816,7 +6821,6 @@
       </w:r>
       <w:r>
         <w:rPr>
-          <w:color w:val="FF0000"/>
           <w:sz w:val="26"/>
           <w:szCs w:val="26"/>
         </w:rPr>
@@ -6829,14 +6833,12 @@
         <w:spacing w:line="360" w:lineRule="auto"/>
         <w:jc w:val="both"/>
         <w:rPr>
-          <w:color w:val="FF0000"/>
-          <w:sz w:val="26"/>
-          <w:szCs w:val="26"/>
-        </w:rPr>
-      </w:pPr>
-      <w:r>
-        <w:rPr>
-          <w:color w:val="FF0000"/>
+          <w:sz w:val="26"/>
+          <w:szCs w:val="26"/>
+        </w:rPr>
+      </w:pPr>
+      <w:r>
+        <w:rPr>
           <w:sz w:val="26"/>
           <w:szCs w:val="26"/>
         </w:rPr>
@@ -6853,7 +6855,6 @@
         <w:spacing w:line="360" w:lineRule="auto"/>
         <w:jc w:val="both"/>
         <w:rPr>
-          <w:color w:val="FF0000"/>
           <w:sz w:val="26"/>
           <w:szCs w:val="26"/>
         </w:rPr>
@@ -6861,7 +6862,6 @@
       <w:r>
         <w:rPr>
           <w:rStyle w:val="Strong"/>
-          <w:color w:val="FF0000"/>
           <w:sz w:val="26"/>
           <w:szCs w:val="26"/>
         </w:rPr>
@@ -6869,7 +6869,6 @@
       </w:r>
       <w:r>
         <w:rPr>
-          <w:color w:val="FF0000"/>
           <w:sz w:val="26"/>
           <w:szCs w:val="26"/>
         </w:rPr>
@@ -6886,7 +6885,6 @@
         <w:spacing w:line="360" w:lineRule="auto"/>
         <w:jc w:val="both"/>
         <w:rPr>
-          <w:color w:val="FF0000"/>
           <w:sz w:val="26"/>
           <w:szCs w:val="26"/>
         </w:rPr>
@@ -6894,7 +6892,6 @@
       <w:r>
         <w:rPr>
           <w:rStyle w:val="Strong"/>
-          <w:color w:val="FF0000"/>
           <w:sz w:val="26"/>
           <w:szCs w:val="26"/>
         </w:rPr>
@@ -6902,7 +6899,6 @@
       </w:r>
       <w:r>
         <w:rPr>
-          <w:color w:val="FF0000"/>
           <w:sz w:val="26"/>
           <w:szCs w:val="26"/>
         </w:rPr>
@@ -6919,7 +6915,6 @@
         <w:spacing w:line="360" w:lineRule="auto"/>
         <w:jc w:val="both"/>
         <w:rPr>
-          <w:color w:val="FF0000"/>
           <w:sz w:val="26"/>
           <w:szCs w:val="26"/>
         </w:rPr>
@@ -6927,7 +6922,6 @@
       <w:r>
         <w:rPr>
           <w:rStyle w:val="Strong"/>
-          <w:color w:val="FF0000"/>
           <w:sz w:val="26"/>
           <w:szCs w:val="26"/>
         </w:rPr>
@@ -6935,7 +6929,6 @@
       </w:r>
       <w:r>
         <w:rPr>
-          <w:color w:val="FF0000"/>
           <w:sz w:val="26"/>
           <w:szCs w:val="26"/>
         </w:rPr>
@@ -6944,7 +6937,6 @@
       <w:r>
         <w:rPr>
           <w:rStyle w:val="Emphasis"/>
-          <w:color w:val="FF0000"/>
           <w:sz w:val="26"/>
           <w:szCs w:val="26"/>
         </w:rPr>
@@ -6952,7 +6944,6 @@
       </w:r>
       <w:r>
         <w:rPr>
-          <w:color w:val="FF0000"/>
           <w:sz w:val="26"/>
           <w:szCs w:val="26"/>
         </w:rPr>
@@ -6961,7 +6952,6 @@
       <w:r>
         <w:rPr>
           <w:rStyle w:val="Emphasis"/>
-          <w:color w:val="FF0000"/>
           <w:sz w:val="26"/>
           <w:szCs w:val="26"/>
         </w:rPr>
@@ -6969,7 +6959,6 @@
       </w:r>
       <w:r>
         <w:rPr>
-          <w:color w:val="FF0000"/>
           <w:sz w:val="26"/>
           <w:szCs w:val="26"/>
         </w:rPr>
@@ -6986,6 +6975,32 @@
         <w:spacing w:line="360" w:lineRule="auto"/>
         <w:jc w:val="both"/>
         <w:rPr>
+          <w:sz w:val="26"/>
+          <w:szCs w:val="26"/>
+        </w:rPr>
+      </w:pPr>
+      <w:r>
+        <w:rPr>
+          <w:rStyle w:val="Strong"/>
+          <w:sz w:val="26"/>
+          <w:szCs w:val="26"/>
+        </w:rPr>
+        <w:t>Quá trình hội tụ</w:t>
+      </w:r>
+      <w:r>
+        <w:rPr>
+          <w:sz w:val="26"/>
+          <w:szCs w:val="26"/>
+        </w:rPr>
+        <w:t>: Sau một số lần lặp, các cá thể sẽ dần hội tụ vào vùng có giá trị hàm mục tiêu tối ưu, và thuật toán dừng lại khi đạt được số lần lặp tối đa hoặc khi không còn cải tiến nào đáng kể trong kết quả.</w:t>
+      </w:r>
+    </w:p>
+    <w:p>
+      <w:pPr>
+        <w:pStyle w:val="NormalWeb"/>
+        <w:spacing w:line="360" w:lineRule="auto"/>
+        <w:jc w:val="both"/>
+        <w:rPr>
           <w:color w:val="FF0000"/>
           <w:sz w:val="26"/>
           <w:szCs w:val="26"/>
@@ -6993,41 +7008,19 @@
       </w:pPr>
       <w:r>
         <w:rPr>
-          <w:rStyle w:val="Strong"/>
+          <w:sz w:val="26"/>
+          <w:szCs w:val="26"/>
+        </w:rPr>
+        <w:lastRenderedPageBreak/>
+        <w:t>PSO là một thuật toán đơn giản, dễ triển khai và có khả năng tìm kiếm giải pháp nhanh, do đó được ứng dụng rộng rãi trong nhiều lĩnh vực như quy hoạch mạng cảm biến, tối ưu hóa lắp đặt thiết bị và xử lý hình ảnh. Trong bối cảnh bài toán giám sát lớp học, PSO giúp xác định vị trí tối ưu của các đầu đọc RFID, giúp tối đa hóa độ bao phủ và giảm thiểu số lượng thiết bị cần thiết</w:t>
+      </w:r>
+      <w:r>
+        <w:rPr>
           <w:color w:val="FF0000"/>
           <w:sz w:val="26"/>
           <w:szCs w:val="26"/>
         </w:rPr>
-        <w:t>Quá trình hội tụ</w:t>
-      </w:r>
-      <w:r>
-        <w:rPr>
-          <w:color w:val="FF0000"/>
-          <w:sz w:val="26"/>
-          <w:szCs w:val="26"/>
-        </w:rPr>
-        <w:t>: Sau một số lần lặp, các cá thể sẽ dần hội tụ vào vùng có giá trị hàm mục tiêu tối ưu, và thuật toán dừng lại khi đạt được số lần lặp tối đa hoặc khi không còn cải tiến nào đáng kể trong kết quả.</w:t>
-      </w:r>
-    </w:p>
-    <w:p>
-      <w:pPr>
-        <w:pStyle w:val="NormalWeb"/>
-        <w:spacing w:line="360" w:lineRule="auto"/>
-        <w:jc w:val="both"/>
-        <w:rPr>
-          <w:color w:val="FF0000"/>
-          <w:sz w:val="26"/>
-          <w:szCs w:val="26"/>
-        </w:rPr>
-      </w:pPr>
-      <w:r>
-        <w:rPr>
-          <w:color w:val="FF0000"/>
-          <w:sz w:val="26"/>
-          <w:szCs w:val="26"/>
-        </w:rPr>
-        <w:lastRenderedPageBreak/>
-        <w:t>PSO là một thuật toán đơn giản, dễ triển khai và có khả năng tìm kiếm giải pháp nhanh, do đó được ứng dụng rộng rãi trong nhiều lĩnh vực như quy hoạch mạng cảm biến, tối ưu hóa lắp đặt thiết bị và xử lý hình ảnh. Trong bối cảnh bài toán giám sát lớp học, PSO giúp xác định vị trí tối ưu của các đầu đọc RFID, giúp tối đa hóa độ bao phủ và giảm thiểu số lượng thiết bị cần thiết.</w:t>
+        <w:t>.</w:t>
       </w:r>
     </w:p>
     <w:p>
@@ -7549,6 +7542,7 @@
     </w:p>
     <w:p>
       <w:pPr>
+        <w:keepNext/>
         <w:spacing w:line="360" w:lineRule="auto"/>
         <w:jc w:val="both"/>
         <w:rPr>
@@ -7779,6 +7773,66 @@
     </w:p>
     <w:p>
       <w:pPr>
+        <w:pStyle w:val="Caption"/>
+        <w:jc w:val="center"/>
+        <w:rPr>
+          <w:color w:val="auto"/>
+          <w:sz w:val="26"/>
+          <w:szCs w:val="26"/>
+        </w:rPr>
+      </w:pPr>
+      <w:r>
+        <w:rPr>
+          <w:color w:val="auto"/>
+          <w:sz w:val="26"/>
+          <w:szCs w:val="26"/>
+        </w:rPr>
+        <w:t xml:space="preserve">Công thức </w:t>
+      </w:r>
+      <w:r>
+        <w:rPr>
+          <w:color w:val="auto"/>
+          <w:sz w:val="26"/>
+          <w:szCs w:val="26"/>
+        </w:rPr>
+        <w:fldChar w:fldCharType="begin"/>
+      </w:r>
+      <w:r>
+        <w:rPr>
+          <w:color w:val="auto"/>
+          <w:sz w:val="26"/>
+          <w:szCs w:val="26"/>
+        </w:rPr>
+        <w:instrText xml:space="preserve"> SEQ Công_thức \* ARABIC </w:instrText>
+      </w:r>
+      <w:r>
+        <w:rPr>
+          <w:color w:val="auto"/>
+          <w:sz w:val="26"/>
+          <w:szCs w:val="26"/>
+        </w:rPr>
+        <w:fldChar w:fldCharType="separate"/>
+      </w:r>
+      <w:r>
+        <w:rPr>
+          <w:noProof/>
+          <w:color w:val="auto"/>
+          <w:sz w:val="26"/>
+          <w:szCs w:val="26"/>
+        </w:rPr>
+        <w:t>1</w:t>
+      </w:r>
+      <w:r>
+        <w:rPr>
+          <w:color w:val="auto"/>
+          <w:sz w:val="26"/>
+          <w:szCs w:val="26"/>
+        </w:rPr>
+        <w:fldChar w:fldCharType="end"/>
+      </w:r>
+    </w:p>
+    <w:p>
+      <w:pPr>
         <w:spacing w:line="360" w:lineRule="auto"/>
         <w:rPr>
           <w:sz w:val="26"/>
@@ -7801,6 +7855,7 @@
           <w:szCs w:val="26"/>
         </w:rPr>
       </w:pPr>
+      <w:proofErr w:type="gramStart"/>
       <w:r>
         <w:rPr>
           <w:i/>
@@ -7825,7 +7880,15 @@
           <w:sz w:val="26"/>
           <w:szCs w:val="26"/>
         </w:rPr>
-        <w:t>: Năng lượng (power) truyền bởi đầu đọc (2 W);</w:t>
+        <w:t>:</w:t>
+      </w:r>
+      <w:proofErr w:type="gramEnd"/>
+      <w:r>
+        <w:rPr>
+          <w:sz w:val="26"/>
+          <w:szCs w:val="26"/>
+        </w:rPr>
+        <w:t xml:space="preserve"> Năng lượng (power) truyền bởi đầu đọc (2 W);</w:t>
       </w:r>
     </w:p>
     <w:p>
@@ -7880,6 +7943,7 @@
           <w:szCs w:val="26"/>
         </w:rPr>
       </w:pPr>
+      <w:proofErr w:type="gramStart"/>
       <w:r>
         <w:rPr>
           <w:i/>
@@ -7906,7 +7970,17 @@
           <w:sz w:val="26"/>
           <w:szCs w:val="26"/>
         </w:rPr>
-        <w:t>, G</w:t>
+        <w:t>,</w:t>
+      </w:r>
+      <w:proofErr w:type="gramEnd"/>
+      <w:r>
+        <w:rPr>
+          <w:i/>
+          <w:iCs/>
+          <w:sz w:val="26"/>
+          <w:szCs w:val="26"/>
+        </w:rPr>
+        <w:t xml:space="preserve"> G</w:t>
       </w:r>
       <w:r>
         <w:rPr>
@@ -8002,58 +8076,125 @@
     <w:p>
       <w:pPr>
         <w:pStyle w:val="Caption"/>
+        <w:jc w:val="center"/>
+        <w:rPr>
+          <w:color w:val="auto"/>
+          <w:sz w:val="26"/>
+          <w:szCs w:val="26"/>
+        </w:rPr>
       </w:pPr>
       <w:bookmarkStart w:id="34" w:name="_Toc181289777"/>
       <w:r>
+        <w:rPr>
+          <w:color w:val="auto"/>
+          <w:sz w:val="26"/>
+          <w:szCs w:val="26"/>
+        </w:rPr>
         <w:t xml:space="preserve">Hình </w:t>
       </w:r>
       <w:r>
+        <w:rPr>
+          <w:color w:val="auto"/>
+          <w:sz w:val="26"/>
+          <w:szCs w:val="26"/>
+        </w:rPr>
         <w:fldChar w:fldCharType="begin"/>
       </w:r>
       <w:r>
+        <w:rPr>
+          <w:color w:val="auto"/>
+          <w:sz w:val="26"/>
+          <w:szCs w:val="26"/>
+        </w:rPr>
         <w:instrText xml:space="preserve"> SEQ Hình \* ARABIC </w:instrText>
       </w:r>
       <w:r>
+        <w:rPr>
+          <w:color w:val="auto"/>
+          <w:sz w:val="26"/>
+          <w:szCs w:val="26"/>
+        </w:rPr>
         <w:fldChar w:fldCharType="separate"/>
       </w:r>
       <w:r>
         <w:rPr>
           <w:noProof/>
+          <w:color w:val="auto"/>
+          <w:sz w:val="26"/>
+          <w:szCs w:val="26"/>
         </w:rPr>
         <w:t>1</w:t>
       </w:r>
       <w:bookmarkEnd w:id="34"/>
       <w:r>
+        <w:rPr>
+          <w:color w:val="auto"/>
+          <w:sz w:val="26"/>
+          <w:szCs w:val="26"/>
+        </w:rPr>
         <w:fldChar w:fldCharType="end"/>
       </w:r>
     </w:p>
     <w:p>
       <w:pPr>
-        <w:spacing w:line="360" w:lineRule="auto"/>
-        <w:rPr>
-          <w:sz w:val="26"/>
-          <w:szCs w:val="26"/>
-        </w:rPr>
-      </w:pPr>
-    </w:p>
-    <w:p>
-      <w:pPr>
         <w:pStyle w:val="Heading2"/>
         <w:rPr>
           <w:rFonts w:asciiTheme="majorHAnsi" w:hAnsiTheme="majorHAnsi" w:cstheme="majorHAnsi"/>
           <w:color w:val="auto"/>
         </w:rPr>
       </w:pPr>
-      <w:bookmarkStart w:id="35" w:name="_Toc181288503"/>
       <w:r>
         <w:rPr>
           <w:rFonts w:asciiTheme="majorHAnsi" w:hAnsiTheme="majorHAnsi" w:cstheme="majorHAnsi"/>
           <w:color w:val="auto"/>
         </w:rPr>
         <w:lastRenderedPageBreak/>
-        <w:t>Hàm mục tiêu cho thuật toán PSO:</w:t>
-      </w:r>
-      <w:bookmarkEnd w:id="35"/>
+        <w:t>Giá trị hàm fitness</w:t>
+      </w:r>
+    </w:p>
+    <w:p>
+      <w:pPr>
+        <w:spacing w:line="360" w:lineRule="auto"/>
+        <w:ind w:firstLine="720"/>
+        <w:rPr>
+          <w:sz w:val="26"/>
+          <w:szCs w:val="26"/>
+        </w:rPr>
+      </w:pPr>
+      <w:r>
+        <w:rPr>
+          <w:sz w:val="26"/>
+          <w:szCs w:val="26"/>
+        </w:rPr>
+        <w:t xml:space="preserve">Một trong thủ thuật của các bài toán bầy đàn thì việc lắp đặt đầu đọc sao cho phù hợp với yêu cầu với thực tế cũng như bài toán, trong đó cần xét đến nhiều tiêu chí và đáp ứng được yều cầu. Quan trọng nhất vẫn là đạt được độ bao phu tối đa, độ nhiễu ở mức trung bình và </w:t>
+      </w:r>
+      <w:r>
+        <w:rPr>
+          <w:sz w:val="26"/>
+          <w:szCs w:val="26"/>
+        </w:rPr>
+        <w:t>tỉ lệ chồng lấp ở mức thấp để tiết kiểm chi phí. Vì thế được 3 tiêu chí này được sử dụng làm hàm mục tiêu trong quá trình tối ưu thuật toán về bài toán quy hoạch mạng RFID.</w:t>
+      </w:r>
+    </w:p>
+    <w:p>
+      <w:pPr>
+        <w:pStyle w:val="Heading3"/>
+        <w:rPr>
+          <w:rFonts w:asciiTheme="majorHAnsi" w:hAnsiTheme="majorHAnsi" w:cstheme="majorHAnsi"/>
+          <w:color w:val="auto"/>
+          <w:sz w:val="26"/>
+          <w:szCs w:val="26"/>
+        </w:rPr>
+      </w:pPr>
+      <w:r>
+        <w:rPr>
+          <w:rFonts w:asciiTheme="majorHAnsi" w:hAnsiTheme="majorHAnsi" w:cstheme="majorHAnsi"/>
+          <w:color w:val="auto"/>
+          <w:sz w:val="26"/>
+          <w:szCs w:val="26"/>
+        </w:rPr>
+        <w:t>Độ bao phủ</w:t>
+      </w:r>
     </w:p>
     <w:p>
       <w:pPr>
@@ -8070,8 +8211,1832 @@
           <w:sz w:val="26"/>
           <w:szCs w:val="26"/>
         </w:rPr>
-        <w:t>Hàm mục tiêu cho thuật toán tối ưu nhằm triển khai hệ thống giám sát sinh viên bằng RFID để tối ưu vị trí các đầu đọc cần đáp ứng nhưng vẫn đảm bảo độ bao phủ tối đa và chính xác trong trong phạm vi bao phủ. Hàm mục tiêu cần tối đa tối toàn bộ không gian trong lớp học đều được bao phủ bởi thiết bị đọc, giảm thiểu vùng chết. Vùng chết là vùng không được giám sát bởi hệ thống do hạn chế bởi phạm vi đọc hoặc vật cản để tăng độ chính xác trong việc quản lý sinh viên. Cũng như để giảm thiểu chi phí triển khai và vận hành các thiết bị đọc cũng phải được tối ưu nhưng không làm thay đổi đáng kể phạm vi bao phủ và hiệu quả giám sát, đảm bảo không gây ra lỗi do tín hiệu chồng chéo hoặc nhiễu từ môi trường. Tóm lại, hàm mục tiêu cho PSO trong bài toán nghiên cứu này cần đạt được sự cân bằng giữa các tiêu chí về độ bao phủ, số lượng đầu đọc, giảm thiểu vùng chết, độ chính xác và hiệu quả để triển khai hệ thống RFID giám sát sinh viên đạt kết quả cao.</w:t>
-      </w:r>
+        <w:t xml:space="preserve">Mức độ bao phủ là một vấn đề mà bài toán này yêu cầu ở mức cao nhất trong thiết kế mạng RFID, trong đó ta cần bao phủ hết tất các thẻ tức mỗi thẻ điều được nằm trong vùng nhận diện của ít nhất một đầu đọc. Đặt </w:t>
+      </w:r>
+      <w:r>
+        <w:rPr>
+          <w:rFonts w:ascii="Cambria Math" w:hAnsi="Cambria Math"/>
+          <w:i/>
+          <w:sz w:val="26"/>
+          <w:szCs w:val="26"/>
+        </w:rPr>
+        <w:t>N</w:t>
+      </w:r>
+      <w:r>
+        <w:rPr>
+          <w:i/>
+          <w:sz w:val="26"/>
+          <w:szCs w:val="26"/>
+        </w:rPr>
+        <w:t xml:space="preserve"> </w:t>
+      </w:r>
+      <w:r>
+        <w:rPr>
+          <w:sz w:val="26"/>
+          <w:szCs w:val="26"/>
+        </w:rPr>
+        <w:t>thẻ</w:t>
+      </w:r>
+      <w:r>
+        <w:rPr>
+          <w:sz w:val="26"/>
+          <w:szCs w:val="26"/>
+        </w:rPr>
+        <w:t xml:space="preserve"> </w:t>
+      </w:r>
+      <w:r>
+        <w:rPr>
+          <w:rFonts w:ascii="Cambria Math" w:hAnsi="Cambria Math"/>
+          <w:i/>
+          <w:sz w:val="26"/>
+          <w:szCs w:val="26"/>
+        </w:rPr>
+        <w:t>tag</w:t>
+      </w:r>
+      <w:r>
+        <w:rPr>
+          <w:rFonts w:ascii="Cambria Math" w:hAnsi="Cambria Math"/>
+          <w:i/>
+          <w:sz w:val="26"/>
+          <w:szCs w:val="26"/>
+          <w:vertAlign w:val="subscript"/>
+        </w:rPr>
+        <w:t>i</w:t>
+      </w:r>
+      <w:r>
+        <w:rPr>
+          <w:i/>
+          <w:sz w:val="26"/>
+          <w:szCs w:val="26"/>
+          <w:vertAlign w:val="subscript"/>
+        </w:rPr>
+        <w:t xml:space="preserve"> </w:t>
+      </w:r>
+      <w:r>
+        <w:rPr>
+          <w:i/>
+          <w:sz w:val="26"/>
+          <w:szCs w:val="26"/>
+          <w:vertAlign w:val="subscript"/>
+        </w:rPr>
+        <w:t xml:space="preserve">  </w:t>
+      </w:r>
+      <w:r>
+        <w:rPr>
+          <w:sz w:val="26"/>
+          <w:szCs w:val="26"/>
+        </w:rPr>
+        <w:t xml:space="preserve">và </w:t>
+      </w:r>
+      <w:r>
+        <w:rPr>
+          <w:rFonts w:ascii="Cambria Math" w:hAnsi="Cambria Math"/>
+          <w:i/>
+          <w:sz w:val="26"/>
+          <w:szCs w:val="26"/>
+        </w:rPr>
+        <w:t>M</w:t>
+      </w:r>
+      <w:r>
+        <w:rPr>
+          <w:sz w:val="26"/>
+          <w:szCs w:val="26"/>
+        </w:rPr>
+        <w:t xml:space="preserve"> đầu đọc </w:t>
+      </w:r>
+      <w:r>
+        <w:rPr>
+          <w:rFonts w:ascii="Cambria Math" w:hAnsi="Cambria Math"/>
+          <w:i/>
+          <w:sz w:val="26"/>
+          <w:szCs w:val="26"/>
+        </w:rPr>
+        <w:t>reader</w:t>
+      </w:r>
+      <w:r>
+        <w:rPr>
+          <w:rFonts w:ascii="Cambria Math" w:hAnsi="Cambria Math"/>
+          <w:i/>
+          <w:sz w:val="26"/>
+          <w:szCs w:val="26"/>
+          <w:vertAlign w:val="subscript"/>
+        </w:rPr>
+        <w:t>j</w:t>
+      </w:r>
+      <w:r>
+        <w:rPr>
+          <w:sz w:val="26"/>
+          <w:szCs w:val="26"/>
+        </w:rPr>
+        <w:t xml:space="preserve">, ta có </w:t>
+      </w:r>
+      <w:r>
+        <w:rPr>
+          <w:rFonts w:ascii="Cambria Math" w:hAnsi="Cambria Math"/>
+          <w:i/>
+          <w:sz w:val="26"/>
+          <w:szCs w:val="26"/>
+        </w:rPr>
+        <w:t>dist</w:t>
+      </w:r>
+      <w:r>
+        <w:rPr>
+          <w:rFonts w:ascii="Cambria Math" w:hAnsi="Cambria Math"/>
+          <w:i/>
+          <w:sz w:val="26"/>
+          <w:szCs w:val="26"/>
+          <w:vertAlign w:val="subscript"/>
+        </w:rPr>
+        <w:t>i,</w:t>
+      </w:r>
+      <w:r>
+        <w:rPr>
+          <w:rFonts w:ascii="Cambria Math" w:hAnsi="Cambria Math"/>
+          <w:i/>
+          <w:sz w:val="26"/>
+          <w:szCs w:val="26"/>
+          <w:vertAlign w:val="subscript"/>
+        </w:rPr>
+        <w:t xml:space="preserve"> </w:t>
+      </w:r>
+      <w:r>
+        <w:rPr>
+          <w:rFonts w:ascii="Cambria Math" w:hAnsi="Cambria Math"/>
+          <w:i/>
+          <w:sz w:val="26"/>
+          <w:szCs w:val="26"/>
+          <w:vertAlign w:val="subscript"/>
+        </w:rPr>
+        <w:t>j</w:t>
+      </w:r>
+      <w:r>
+        <w:rPr>
+          <w:sz w:val="26"/>
+          <w:szCs w:val="26"/>
+          <w:vertAlign w:val="subscript"/>
+        </w:rPr>
+        <w:t xml:space="preserve"> </w:t>
+      </w:r>
+      <w:r>
+        <w:rPr>
+          <w:sz w:val="26"/>
+          <w:szCs w:val="26"/>
+        </w:rPr>
+        <w:t xml:space="preserve">là khoảng cách Euclidean giữa thẻ </w:t>
+      </w:r>
+      <w:r>
+        <w:rPr>
+          <w:rFonts w:ascii="Cambria Math" w:hAnsi="Cambria Math"/>
+          <w:i/>
+          <w:sz w:val="26"/>
+          <w:szCs w:val="26"/>
+        </w:rPr>
+        <w:t>tag</w:t>
+      </w:r>
+      <w:r>
+        <w:rPr>
+          <w:rFonts w:ascii="Cambria Math" w:hAnsi="Cambria Math"/>
+          <w:i/>
+          <w:sz w:val="26"/>
+          <w:szCs w:val="26"/>
+          <w:vertAlign w:val="subscript"/>
+        </w:rPr>
+        <w:t>i</w:t>
+      </w:r>
+      <w:r>
+        <w:rPr>
+          <w:rFonts w:ascii="Cambria Math" w:hAnsi="Cambria Math"/>
+          <w:i/>
+          <w:sz w:val="26"/>
+          <w:szCs w:val="26"/>
+        </w:rPr>
+        <w:t xml:space="preserve"> </w:t>
+      </w:r>
+      <w:r>
+        <w:rPr>
+          <w:sz w:val="26"/>
+          <w:szCs w:val="26"/>
+        </w:rPr>
+        <w:t xml:space="preserve">và đầu đọc </w:t>
+      </w:r>
+      <w:r>
+        <w:rPr>
+          <w:rFonts w:ascii="Cambria Math" w:hAnsi="Cambria Math"/>
+          <w:i/>
+          <w:sz w:val="26"/>
+          <w:szCs w:val="26"/>
+        </w:rPr>
+        <w:t>reader</w:t>
+      </w:r>
+      <w:r>
+        <w:rPr>
+          <w:rFonts w:ascii="Cambria Math" w:hAnsi="Cambria Math"/>
+          <w:i/>
+          <w:sz w:val="26"/>
+          <w:szCs w:val="26"/>
+          <w:vertAlign w:val="subscript"/>
+        </w:rPr>
+        <w:t>j</w:t>
+      </w:r>
+      <w:r>
+        <w:rPr>
+          <w:sz w:val="26"/>
+          <w:szCs w:val="26"/>
+        </w:rPr>
+        <w:t xml:space="preserve">, </w:t>
+      </w:r>
+      <w:r>
+        <w:rPr>
+          <w:i/>
+          <w:sz w:val="26"/>
+          <w:szCs w:val="26"/>
+        </w:rPr>
+        <w:t>R</w:t>
+      </w:r>
+      <w:r>
+        <w:rPr>
+          <w:sz w:val="26"/>
+          <w:szCs w:val="26"/>
+        </w:rPr>
+        <w:t xml:space="preserve"> là bán kính phủ sống của đầu đọc sóng của đầu RFID được</w:t>
+      </w:r>
+      <w:r>
+        <w:rPr>
+          <w:sz w:val="26"/>
+          <w:szCs w:val="26"/>
+        </w:rPr>
+        <w:t xml:space="preserve"> xác định ở </w:t>
+      </w:r>
+      <w:r>
+        <w:rPr>
+          <w:b/>
+          <w:i/>
+          <w:sz w:val="26"/>
+          <w:szCs w:val="26"/>
+        </w:rPr>
+        <w:t>Công thức 1</w:t>
+      </w:r>
+      <w:r>
+        <w:rPr>
+          <w:sz w:val="26"/>
+          <w:szCs w:val="26"/>
+        </w:rPr>
+        <w:t>.</w:t>
+      </w:r>
+    </w:p>
+    <w:p>
+      <w:pPr>
+        <w:spacing w:line="360" w:lineRule="auto"/>
+        <w:ind w:firstLine="720"/>
+        <w:jc w:val="both"/>
+        <w:rPr>
+          <w:sz w:val="26"/>
+          <w:szCs w:val="26"/>
+        </w:rPr>
+      </w:pPr>
+      <w:r>
+        <w:rPr>
+          <w:sz w:val="26"/>
+          <w:szCs w:val="26"/>
+        </w:rPr>
+        <w:t xml:space="preserve">Xác định thẻ phủ sóng nếu tồn tại ít nhất một đầu đọc </w:t>
+      </w:r>
+      <w:r>
+        <w:rPr>
+          <w:rFonts w:ascii="Cambria Math" w:hAnsi="Cambria Math"/>
+          <w:i/>
+          <w:sz w:val="26"/>
+          <w:szCs w:val="26"/>
+        </w:rPr>
+        <w:t>reader</w:t>
+      </w:r>
+      <w:r>
+        <w:rPr>
+          <w:rFonts w:ascii="Cambria Math" w:hAnsi="Cambria Math"/>
+          <w:i/>
+          <w:sz w:val="26"/>
+          <w:szCs w:val="26"/>
+          <w:vertAlign w:val="subscript"/>
+        </w:rPr>
+        <w:t>j</w:t>
+      </w:r>
+      <w:r>
+        <w:rPr>
+          <w:sz w:val="26"/>
+          <w:szCs w:val="26"/>
+        </w:rPr>
+        <w:t xml:space="preserve"> </w:t>
+      </w:r>
+      <w:r>
+        <w:rPr>
+          <w:sz w:val="26"/>
+          <w:szCs w:val="26"/>
+        </w:rPr>
+        <w:t xml:space="preserve">mà khoảng cách từ </w:t>
+      </w:r>
+      <w:r>
+        <w:rPr>
+          <w:i/>
+          <w:sz w:val="26"/>
+          <w:szCs w:val="26"/>
+        </w:rPr>
+        <w:t>tag</w:t>
+      </w:r>
+      <w:r>
+        <w:rPr>
+          <w:i/>
+          <w:sz w:val="26"/>
+          <w:szCs w:val="26"/>
+          <w:vertAlign w:val="subscript"/>
+        </w:rPr>
+        <w:t>i</w:t>
+      </w:r>
+      <w:r>
+        <w:rPr>
+          <w:i/>
+          <w:sz w:val="26"/>
+          <w:szCs w:val="26"/>
+          <w:vertAlign w:val="subscript"/>
+        </w:rPr>
+        <w:t xml:space="preserve"> </w:t>
+      </w:r>
+      <w:r>
+        <w:rPr>
+          <w:sz w:val="26"/>
+          <w:szCs w:val="26"/>
+        </w:rPr>
+        <w:t xml:space="preserve">đến </w:t>
+      </w:r>
+      <w:r>
+        <w:rPr>
+          <w:rFonts w:ascii="Cambria Math" w:hAnsi="Cambria Math"/>
+          <w:i/>
+          <w:sz w:val="26"/>
+          <w:szCs w:val="26"/>
+        </w:rPr>
+        <w:t>reader</w:t>
+      </w:r>
+      <w:r>
+        <w:rPr>
+          <w:rFonts w:ascii="Cambria Math" w:hAnsi="Cambria Math"/>
+          <w:i/>
+          <w:sz w:val="26"/>
+          <w:szCs w:val="26"/>
+          <w:vertAlign w:val="subscript"/>
+        </w:rPr>
+        <w:t>j</w:t>
+      </w:r>
+      <w:r>
+        <w:rPr>
+          <w:sz w:val="26"/>
+          <w:szCs w:val="26"/>
+        </w:rPr>
+        <w:t xml:space="preserve"> </w:t>
+      </w:r>
+      <w:r>
+        <w:rPr>
+          <w:sz w:val="26"/>
+          <w:szCs w:val="26"/>
+        </w:rPr>
+        <w:t xml:space="preserve">không vượt quá bán kính </w:t>
+      </w:r>
+      <w:r>
+        <w:rPr>
+          <w:rFonts w:ascii="Cambria Math" w:hAnsi="Cambria Math"/>
+          <w:i/>
+          <w:sz w:val="26"/>
+          <w:szCs w:val="26"/>
+        </w:rPr>
+        <w:t>R</w:t>
+      </w:r>
+      <w:r>
+        <w:rPr>
+          <w:sz w:val="26"/>
+          <w:szCs w:val="26"/>
+        </w:rPr>
+        <w:t>:</w:t>
+      </w:r>
+    </w:p>
+    <w:p>
+      <w:pPr>
+        <w:spacing w:line="360" w:lineRule="auto"/>
+        <w:ind w:firstLine="720"/>
+        <w:jc w:val="both"/>
+        <w:rPr>
+          <w:sz w:val="26"/>
+          <w:szCs w:val="26"/>
+        </w:rPr>
+      </w:pPr>
+      <m:oMathPara>
+        <m:oMath>
+          <m:r>
+            <w:rPr>
+              <w:rFonts w:ascii="Cambria Math" w:hAnsi="Cambria Math"/>
+              <w:sz w:val="26"/>
+              <w:szCs w:val="26"/>
+            </w:rPr>
+            <m:t xml:space="preserve">∃ j ϵ </m:t>
+          </m:r>
+          <m:d>
+            <m:dPr>
+              <m:begChr m:val="{"/>
+              <m:endChr m:val="}"/>
+              <m:ctrlPr>
+                <w:rPr>
+                  <w:rFonts w:ascii="Cambria Math" w:hAnsi="Cambria Math"/>
+                  <w:i/>
+                  <w:sz w:val="26"/>
+                  <w:szCs w:val="26"/>
+                </w:rPr>
+              </m:ctrlPr>
+            </m:dPr>
+            <m:e>
+              <m:r>
+                <w:rPr>
+                  <w:rFonts w:ascii="Cambria Math" w:hAnsi="Cambria Math"/>
+                  <w:sz w:val="26"/>
+                  <w:szCs w:val="26"/>
+                </w:rPr>
+                <m:t>1,2, …, M</m:t>
+              </m:r>
+            </m:e>
+          </m:d>
+          <m:r>
+            <w:rPr>
+              <w:rFonts w:ascii="Cambria Math" w:hAnsi="Cambria Math"/>
+              <w:sz w:val="26"/>
+              <w:szCs w:val="26"/>
+            </w:rPr>
+            <m:t xml:space="preserve"> sao cho </m:t>
+          </m:r>
+          <m:sSub>
+            <m:sSubPr>
+              <m:ctrlPr>
+                <w:rPr>
+                  <w:rFonts w:ascii="Cambria Math" w:hAnsi="Cambria Math"/>
+                  <w:i/>
+                  <w:sz w:val="26"/>
+                  <w:szCs w:val="26"/>
+                </w:rPr>
+              </m:ctrlPr>
+            </m:sSubPr>
+            <m:e>
+              <m:r>
+                <w:rPr>
+                  <w:rFonts w:ascii="Cambria Math" w:hAnsi="Cambria Math"/>
+                  <w:sz w:val="26"/>
+                  <w:szCs w:val="26"/>
+                </w:rPr>
+                <m:t>dist</m:t>
+              </m:r>
+            </m:e>
+            <m:sub>
+              <m:r>
+                <w:rPr>
+                  <w:rFonts w:ascii="Cambria Math" w:hAnsi="Cambria Math"/>
+                  <w:sz w:val="26"/>
+                  <w:szCs w:val="26"/>
+                </w:rPr>
+                <m:t>i, j</m:t>
+              </m:r>
+            </m:sub>
+          </m:sSub>
+          <m:r>
+            <w:rPr>
+              <w:rFonts w:ascii="Cambria Math" w:hAnsi="Cambria Math"/>
+              <w:sz w:val="26"/>
+              <w:szCs w:val="26"/>
+            </w:rPr>
+            <m:t xml:space="preserve">= </m:t>
+          </m:r>
+          <m:d>
+            <m:dPr>
+              <m:begChr m:val="‖"/>
+              <m:endChr m:val="‖"/>
+              <m:ctrlPr>
+                <w:rPr>
+                  <w:rFonts w:ascii="Cambria Math" w:hAnsi="Cambria Math"/>
+                  <w:i/>
+                  <w:sz w:val="26"/>
+                  <w:szCs w:val="26"/>
+                </w:rPr>
+              </m:ctrlPr>
+            </m:dPr>
+            <m:e>
+              <m:sSub>
+                <m:sSubPr>
+                  <m:ctrlPr>
+                    <w:rPr>
+                      <w:rFonts w:ascii="Cambria Math" w:hAnsi="Cambria Math"/>
+                      <w:i/>
+                      <w:sz w:val="26"/>
+                      <w:szCs w:val="26"/>
+                    </w:rPr>
+                  </m:ctrlPr>
+                </m:sSubPr>
+                <m:e>
+                  <m:r>
+                    <w:rPr>
+                      <w:rFonts w:ascii="Cambria Math" w:hAnsi="Cambria Math"/>
+                      <w:sz w:val="26"/>
+                      <w:szCs w:val="26"/>
+                    </w:rPr>
+                    <m:t>tag</m:t>
+                  </m:r>
+                </m:e>
+                <m:sub>
+                  <m:r>
+                    <w:rPr>
+                      <w:rFonts w:ascii="Cambria Math" w:hAnsi="Cambria Math"/>
+                      <w:sz w:val="26"/>
+                      <w:szCs w:val="26"/>
+                    </w:rPr>
+                    <m:t>i</m:t>
+                  </m:r>
+                </m:sub>
+              </m:sSub>
+              <m:r>
+                <w:rPr>
+                  <w:rFonts w:ascii="Cambria Math" w:hAnsi="Cambria Math"/>
+                  <w:sz w:val="26"/>
+                  <w:szCs w:val="26"/>
+                </w:rPr>
+                <m:t xml:space="preserve">- </m:t>
+              </m:r>
+              <m:sSub>
+                <m:sSubPr>
+                  <m:ctrlPr>
+                    <w:rPr>
+                      <w:rFonts w:ascii="Cambria Math" w:hAnsi="Cambria Math"/>
+                      <w:i/>
+                      <w:sz w:val="26"/>
+                      <w:szCs w:val="26"/>
+                    </w:rPr>
+                  </m:ctrlPr>
+                </m:sSubPr>
+                <m:e>
+                  <m:r>
+                    <w:rPr>
+                      <w:rFonts w:ascii="Cambria Math" w:hAnsi="Cambria Math"/>
+                      <w:sz w:val="26"/>
+                      <w:szCs w:val="26"/>
+                    </w:rPr>
+                    <m:t>reader</m:t>
+                  </m:r>
+                </m:e>
+                <m:sub>
+                  <m:r>
+                    <w:rPr>
+                      <w:rFonts w:ascii="Cambria Math" w:hAnsi="Cambria Math"/>
+                      <w:sz w:val="26"/>
+                      <w:szCs w:val="26"/>
+                    </w:rPr>
+                    <m:t>j</m:t>
+                  </m:r>
+                </m:sub>
+              </m:sSub>
+            </m:e>
+          </m:d>
+          <m:r>
+            <w:rPr>
+              <w:rFonts w:ascii="Cambria Math" w:hAnsi="Cambria Math"/>
+              <w:sz w:val="26"/>
+              <w:szCs w:val="26"/>
+            </w:rPr>
+            <m:t>≤R</m:t>
+          </m:r>
+        </m:oMath>
+      </m:oMathPara>
+    </w:p>
+    <w:p>
+      <w:pPr>
+        <w:spacing w:line="360" w:lineRule="auto"/>
+        <w:jc w:val="both"/>
+        <w:rPr>
+          <w:rFonts w:asciiTheme="majorHAnsi" w:hAnsiTheme="majorHAnsi" w:cstheme="majorHAnsi"/>
+          <w:sz w:val="26"/>
+          <w:szCs w:val="26"/>
+        </w:rPr>
+      </w:pPr>
+      <w:r>
+        <w:rPr>
+          <w:sz w:val="26"/>
+          <w:szCs w:val="26"/>
+        </w:rPr>
+        <w:t xml:space="preserve">Số lượng thẻ được phủ sóng là tổng số thẻ </w:t>
+      </w:r>
+      <w:r>
+        <w:rPr>
+          <w:rFonts w:ascii="Cambria Math" w:hAnsi="Cambria Math"/>
+          <w:i/>
+          <w:sz w:val="26"/>
+          <w:szCs w:val="26"/>
+        </w:rPr>
+        <w:t>tag</w:t>
+      </w:r>
+      <w:r>
+        <w:rPr>
+          <w:rFonts w:ascii="Cambria Math" w:hAnsi="Cambria Math"/>
+          <w:i/>
+          <w:sz w:val="26"/>
+          <w:szCs w:val="26"/>
+          <w:vertAlign w:val="subscript"/>
+        </w:rPr>
+        <w:t>i</w:t>
+      </w:r>
+      <w:r>
+        <w:rPr>
+          <w:rFonts w:asciiTheme="majorHAnsi" w:hAnsiTheme="majorHAnsi" w:cstheme="majorHAnsi"/>
+          <w:sz w:val="26"/>
+          <w:szCs w:val="26"/>
+        </w:rPr>
+        <w:t xml:space="preserve"> thỏa mãn điều kiên trên.</w:t>
+      </w:r>
+    </w:p>
+    <w:p>
+      <w:pPr>
+        <w:spacing w:line="360" w:lineRule="auto"/>
+        <w:jc w:val="both"/>
+        <w:rPr>
+          <w:rFonts w:asciiTheme="majorHAnsi" w:hAnsiTheme="majorHAnsi" w:cstheme="majorHAnsi"/>
+          <w:sz w:val="26"/>
+          <w:szCs w:val="26"/>
+        </w:rPr>
+      </w:pPr>
+      <w:r>
+        <w:rPr>
+          <w:rFonts w:asciiTheme="majorHAnsi" w:hAnsiTheme="majorHAnsi" w:cstheme="majorHAnsi"/>
+          <w:sz w:val="26"/>
+          <w:szCs w:val="26"/>
+        </w:rPr>
+        <w:t>Tỷ lệ thẻ được thủ sóng được tính theo phần trăm, được biểu diễn bằng:</w:t>
+      </w:r>
+    </w:p>
+    <w:p>
+      <w:pPr>
+        <w:keepNext/>
+        <w:spacing w:before="40" w:line="360" w:lineRule="auto"/>
+        <w:jc w:val="both"/>
+        <w:rPr>
+          <w:rFonts w:asciiTheme="majorHAnsi" w:hAnsiTheme="majorHAnsi" w:cstheme="majorHAnsi"/>
+          <w:sz w:val="26"/>
+          <w:szCs w:val="26"/>
+        </w:rPr>
+      </w:pPr>
+      <m:oMathPara>
+        <m:oMath>
+          <m:sSub>
+            <m:sSubPr>
+              <m:ctrlPr>
+                <w:rPr>
+                  <w:rFonts w:ascii="Cambria Math" w:hAnsi="Cambria Math" w:cstheme="majorHAnsi"/>
+                  <w:i/>
+                  <w:sz w:val="26"/>
+                  <w:szCs w:val="26"/>
+                </w:rPr>
+              </m:ctrlPr>
+            </m:sSubPr>
+            <m:e>
+              <m:r>
+                <w:rPr>
+                  <w:rFonts w:ascii="Cambria Math" w:hAnsi="Cambria Math" w:cstheme="majorHAnsi"/>
+                  <w:sz w:val="26"/>
+                  <w:szCs w:val="26"/>
+                </w:rPr>
+                <m:t>f</m:t>
+              </m:r>
+            </m:e>
+            <m:sub>
+              <m:r>
+                <w:rPr>
+                  <w:rFonts w:ascii="Cambria Math" w:hAnsi="Cambria Math" w:cstheme="majorHAnsi"/>
+                  <w:sz w:val="26"/>
+                  <w:szCs w:val="26"/>
+                </w:rPr>
+                <m:t>1</m:t>
+              </m:r>
+            </m:sub>
+          </m:sSub>
+          <m:r>
+            <w:rPr>
+              <w:rFonts w:ascii="Cambria Math" w:hAnsi="Cambria Math" w:cstheme="majorHAnsi"/>
+              <w:sz w:val="26"/>
+              <w:szCs w:val="26"/>
+            </w:rPr>
+            <m:t xml:space="preserve">= </m:t>
+          </m:r>
+          <m:r>
+            <w:rPr>
+              <w:rFonts w:ascii="Cambria Math" w:hAnsi="Cambria Math" w:cstheme="majorHAnsi"/>
+              <w:sz w:val="26"/>
+              <w:szCs w:val="26"/>
+            </w:rPr>
+            <m:t xml:space="preserve">COV=  </m:t>
+          </m:r>
+          <m:f>
+            <m:fPr>
+              <m:ctrlPr>
+                <w:rPr>
+                  <w:rFonts w:ascii="Cambria Math" w:hAnsi="Cambria Math" w:cstheme="majorHAnsi"/>
+                  <w:i/>
+                  <w:sz w:val="26"/>
+                  <w:szCs w:val="26"/>
+                </w:rPr>
+              </m:ctrlPr>
+            </m:fPr>
+            <m:num>
+              <m:nary>
+                <m:naryPr>
+                  <m:chr m:val="∑"/>
+                  <m:limLoc m:val="subSup"/>
+                  <m:ctrlPr>
+                    <w:rPr>
+                      <w:rFonts w:ascii="Cambria Math" w:hAnsi="Cambria Math" w:cstheme="majorHAnsi"/>
+                      <w:i/>
+                      <w:sz w:val="26"/>
+                      <w:szCs w:val="26"/>
+                    </w:rPr>
+                  </m:ctrlPr>
+                </m:naryPr>
+                <m:sub>
+                  <m:r>
+                    <w:rPr>
+                      <w:rFonts w:ascii="Cambria Math" w:hAnsi="Cambria Math" w:cstheme="majorHAnsi"/>
+                      <w:sz w:val="26"/>
+                      <w:szCs w:val="26"/>
+                    </w:rPr>
+                    <m:t>i=1</m:t>
+                  </m:r>
+                </m:sub>
+                <m:sup>
+                  <m:r>
+                    <w:rPr>
+                      <w:rFonts w:ascii="Cambria Math" w:hAnsi="Cambria Math" w:cstheme="majorHAnsi"/>
+                      <w:sz w:val="26"/>
+                      <w:szCs w:val="26"/>
+                    </w:rPr>
+                    <m:t>N</m:t>
+                  </m:r>
+                </m:sup>
+                <m:e>
+                  <m:r>
+                    <w:rPr>
+                      <w:rFonts w:ascii="Cambria Math" w:hAnsi="Cambria Math"/>
+                      <w:sz w:val="26"/>
+                      <w:szCs w:val="26"/>
+                    </w:rPr>
+                    <m:t xml:space="preserve">∃ j </m:t>
+                  </m:r>
+                  <m:d>
+                    <m:dPr>
+                      <m:begChr m:val="{"/>
+                      <m:endChr m:val="}"/>
+                      <m:ctrlPr>
+                        <w:rPr>
+                          <w:rFonts w:ascii="Cambria Math" w:hAnsi="Cambria Math"/>
+                          <w:i/>
+                          <w:sz w:val="26"/>
+                          <w:szCs w:val="26"/>
+                        </w:rPr>
+                      </m:ctrlPr>
+                    </m:dPr>
+                    <m:e>
+                      <m:r>
+                        <w:rPr>
+                          <w:rFonts w:ascii="Cambria Math" w:hAnsi="Cambria Math"/>
+                          <w:sz w:val="26"/>
+                          <w:szCs w:val="26"/>
+                        </w:rPr>
+                        <m:t>1,2, …, M</m:t>
+                      </m:r>
+                    </m:e>
+                  </m:d>
+                  <m:r>
+                    <w:rPr>
+                      <w:rFonts w:ascii="Cambria Math" w:hAnsi="Cambria Math"/>
+                      <w:sz w:val="26"/>
+                      <w:szCs w:val="26"/>
+                    </w:rPr>
+                    <m:t xml:space="preserve"> </m:t>
+                  </m:r>
+                  <m:r>
+                    <w:rPr>
+                      <w:rFonts w:ascii="Cambria Math" w:hAnsi="Cambria Math"/>
+                      <w:sz w:val="26"/>
+                      <w:szCs w:val="26"/>
+                    </w:rPr>
+                    <m:t xml:space="preserve">: </m:t>
+                  </m:r>
+                  <m:d>
+                    <m:dPr>
+                      <m:begChr m:val="‖"/>
+                      <m:endChr m:val="‖"/>
+                      <m:ctrlPr>
+                        <w:rPr>
+                          <w:rFonts w:ascii="Cambria Math" w:hAnsi="Cambria Math"/>
+                          <w:i/>
+                          <w:sz w:val="26"/>
+                          <w:szCs w:val="26"/>
+                        </w:rPr>
+                      </m:ctrlPr>
+                    </m:dPr>
+                    <m:e>
+                      <m:sSub>
+                        <m:sSubPr>
+                          <m:ctrlPr>
+                            <w:rPr>
+                              <w:rFonts w:ascii="Cambria Math" w:hAnsi="Cambria Math"/>
+                              <w:i/>
+                              <w:sz w:val="26"/>
+                              <w:szCs w:val="26"/>
+                            </w:rPr>
+                          </m:ctrlPr>
+                        </m:sSubPr>
+                        <m:e>
+                          <m:r>
+                            <w:rPr>
+                              <w:rFonts w:ascii="Cambria Math" w:hAnsi="Cambria Math"/>
+                              <w:sz w:val="26"/>
+                              <w:szCs w:val="26"/>
+                            </w:rPr>
+                            <m:t>tag</m:t>
+                          </m:r>
+                        </m:e>
+                        <m:sub>
+                          <m:r>
+                            <w:rPr>
+                              <w:rFonts w:ascii="Cambria Math" w:hAnsi="Cambria Math"/>
+                              <w:sz w:val="26"/>
+                              <w:szCs w:val="26"/>
+                            </w:rPr>
+                            <m:t>i</m:t>
+                          </m:r>
+                        </m:sub>
+                      </m:sSub>
+                      <m:r>
+                        <w:rPr>
+                          <w:rFonts w:ascii="Cambria Math" w:hAnsi="Cambria Math"/>
+                          <w:sz w:val="26"/>
+                          <w:szCs w:val="26"/>
+                        </w:rPr>
+                        <m:t xml:space="preserve">- </m:t>
+                      </m:r>
+                      <m:sSub>
+                        <m:sSubPr>
+                          <m:ctrlPr>
+                            <w:rPr>
+                              <w:rFonts w:ascii="Cambria Math" w:hAnsi="Cambria Math"/>
+                              <w:i/>
+                              <w:sz w:val="26"/>
+                              <w:szCs w:val="26"/>
+                            </w:rPr>
+                          </m:ctrlPr>
+                        </m:sSubPr>
+                        <m:e>
+                          <m:r>
+                            <w:rPr>
+                              <w:rFonts w:ascii="Cambria Math" w:hAnsi="Cambria Math"/>
+                              <w:sz w:val="26"/>
+                              <w:szCs w:val="26"/>
+                            </w:rPr>
+                            <m:t>reader</m:t>
+                          </m:r>
+                        </m:e>
+                        <m:sub>
+                          <m:r>
+                            <w:rPr>
+                              <w:rFonts w:ascii="Cambria Math" w:hAnsi="Cambria Math"/>
+                              <w:sz w:val="26"/>
+                              <w:szCs w:val="26"/>
+                            </w:rPr>
+                            <m:t>j</m:t>
+                          </m:r>
+                        </m:sub>
+                      </m:sSub>
+                    </m:e>
+                  </m:d>
+                  <m:r>
+                    <w:rPr>
+                      <w:rFonts w:ascii="Cambria Math" w:hAnsi="Cambria Math"/>
+                      <w:sz w:val="26"/>
+                      <w:szCs w:val="26"/>
+                    </w:rPr>
+                    <m:t>≤R</m:t>
+                  </m:r>
+                </m:e>
+              </m:nary>
+            </m:num>
+            <m:den>
+              <m:r>
+                <w:rPr>
+                  <w:rFonts w:ascii="Cambria Math" w:hAnsi="Cambria Math" w:cstheme="majorHAnsi"/>
+                  <w:sz w:val="26"/>
+                  <w:szCs w:val="26"/>
+                </w:rPr>
+                <m:t>N</m:t>
+              </m:r>
+            </m:den>
+          </m:f>
+          <m:r>
+            <w:rPr>
+              <w:rFonts w:ascii="Cambria Math" w:hAnsi="Cambria Math" w:cstheme="majorHAnsi"/>
+              <w:sz w:val="26"/>
+              <w:szCs w:val="26"/>
+            </w:rPr>
+            <m:t xml:space="preserve"> ×100</m:t>
+          </m:r>
+        </m:oMath>
+      </m:oMathPara>
+    </w:p>
+    <w:p>
+      <w:pPr>
+        <w:pStyle w:val="Caption"/>
+        <w:spacing w:line="360" w:lineRule="auto"/>
+        <w:jc w:val="center"/>
+        <w:rPr>
+          <w:b/>
+          <w:color w:val="auto"/>
+          <w:sz w:val="26"/>
+          <w:szCs w:val="26"/>
+        </w:rPr>
+      </w:pPr>
+      <w:r>
+        <w:rPr>
+          <w:b/>
+          <w:color w:val="auto"/>
+          <w:sz w:val="26"/>
+          <w:szCs w:val="26"/>
+        </w:rPr>
+        <w:t xml:space="preserve">Công thức </w:t>
+      </w:r>
+      <w:r>
+        <w:rPr>
+          <w:b/>
+          <w:color w:val="auto"/>
+          <w:sz w:val="26"/>
+          <w:szCs w:val="26"/>
+        </w:rPr>
+        <w:fldChar w:fldCharType="begin"/>
+      </w:r>
+      <w:r>
+        <w:rPr>
+          <w:b/>
+          <w:color w:val="auto"/>
+          <w:sz w:val="26"/>
+          <w:szCs w:val="26"/>
+        </w:rPr>
+        <w:instrText xml:space="preserve"> SEQ Công_thức \* ARABIC </w:instrText>
+      </w:r>
+      <w:r>
+        <w:rPr>
+          <w:b/>
+          <w:color w:val="auto"/>
+          <w:sz w:val="26"/>
+          <w:szCs w:val="26"/>
+        </w:rPr>
+        <w:fldChar w:fldCharType="separate"/>
+      </w:r>
+      <w:r>
+        <w:rPr>
+          <w:b/>
+          <w:noProof/>
+          <w:color w:val="auto"/>
+          <w:sz w:val="26"/>
+          <w:szCs w:val="26"/>
+        </w:rPr>
+        <w:t>2</w:t>
+      </w:r>
+      <w:r>
+        <w:rPr>
+          <w:b/>
+          <w:color w:val="auto"/>
+          <w:sz w:val="26"/>
+          <w:szCs w:val="26"/>
+        </w:rPr>
+        <w:fldChar w:fldCharType="end"/>
+      </w:r>
+    </w:p>
+    <w:p>
+      <w:pPr>
+        <w:spacing w:line="360" w:lineRule="auto"/>
+        <w:jc w:val="both"/>
+        <w:rPr>
+          <w:sz w:val="26"/>
+          <w:szCs w:val="26"/>
+        </w:rPr>
+      </w:pPr>
+      <w:r>
+        <w:rPr>
+          <w:sz w:val="26"/>
+          <w:szCs w:val="26"/>
+        </w:rPr>
+        <w:t>Trong đó:</w:t>
+      </w:r>
+    </w:p>
+    <w:p>
+      <w:pPr>
+        <w:pStyle w:val="ListParagraph"/>
+        <w:numPr>
+          <w:ilvl w:val="0"/>
+          <w:numId w:val="12"/>
+        </w:numPr>
+        <w:spacing w:line="360" w:lineRule="auto"/>
+        <w:rPr>
+          <w:szCs w:val="26"/>
+        </w:rPr>
+      </w:pPr>
+      <w:r>
+        <w:rPr>
+          <w:szCs w:val="26"/>
+        </w:rPr>
+        <w:t xml:space="preserve">Phân tử </w:t>
+      </w:r>
+      <m:oMath>
+        <m:nary>
+          <m:naryPr>
+            <m:chr m:val="∑"/>
+            <m:limLoc m:val="undOvr"/>
+            <m:ctrlPr>
+              <w:rPr>
+                <w:rFonts w:ascii="Cambria Math" w:hAnsi="Cambria Math"/>
+                <w:i/>
+                <w:szCs w:val="26"/>
+              </w:rPr>
+            </m:ctrlPr>
+          </m:naryPr>
+          <m:sub>
+            <m:r>
+              <w:rPr>
+                <w:rFonts w:ascii="Cambria Math" w:hAnsi="Cambria Math"/>
+                <w:szCs w:val="26"/>
+              </w:rPr>
+              <m:t>i=1</m:t>
+            </m:r>
+          </m:sub>
+          <m:sup>
+            <m:r>
+              <w:rPr>
+                <w:rFonts w:ascii="Cambria Math" w:hAnsi="Cambria Math"/>
+                <w:szCs w:val="26"/>
+              </w:rPr>
+              <m:t>N</m:t>
+            </m:r>
+          </m:sup>
+          <m:e>
+            <m:r>
+              <w:rPr>
+                <w:rFonts w:ascii="Cambria Math" w:hAnsi="Cambria Math"/>
+                <w:szCs w:val="26"/>
+              </w:rPr>
+              <m:t xml:space="preserve">∃ j </m:t>
+            </m:r>
+            <m:d>
+              <m:dPr>
+                <m:begChr m:val="{"/>
+                <m:endChr m:val="}"/>
+                <m:ctrlPr>
+                  <w:rPr>
+                    <w:rFonts w:ascii="Cambria Math" w:hAnsi="Cambria Math"/>
+                    <w:i/>
+                    <w:szCs w:val="26"/>
+                  </w:rPr>
+                </m:ctrlPr>
+              </m:dPr>
+              <m:e>
+                <m:r>
+                  <w:rPr>
+                    <w:rFonts w:ascii="Cambria Math" w:hAnsi="Cambria Math"/>
+                    <w:szCs w:val="26"/>
+                  </w:rPr>
+                  <m:t>1,2, …, M</m:t>
+                </m:r>
+              </m:e>
+            </m:d>
+          </m:e>
+        </m:nary>
+      </m:oMath>
+      <w:r>
+        <w:rPr>
+          <w:szCs w:val="26"/>
+        </w:rPr>
+        <w:t xml:space="preserve"> là số lượng thẻ thỏa mãn điều kiện được phủ sỏng bởi ít nhất một đầu đọc.</w:t>
+      </w:r>
+    </w:p>
+    <w:p>
+      <w:pPr>
+        <w:pStyle w:val="ListParagraph"/>
+        <w:numPr>
+          <w:ilvl w:val="0"/>
+          <w:numId w:val="12"/>
+        </w:numPr>
+        <w:spacing w:line="360" w:lineRule="auto"/>
+        <w:rPr>
+          <w:szCs w:val="26"/>
+        </w:rPr>
+      </w:pPr>
+      <m:oMath>
+        <m:f>
+          <m:fPr>
+            <m:ctrlPr>
+              <w:rPr>
+                <w:rFonts w:ascii="Cambria Math" w:hAnsi="Cambria Math"/>
+                <w:i/>
+                <w:szCs w:val="26"/>
+              </w:rPr>
+            </m:ctrlPr>
+          </m:fPr>
+          <m:num>
+            <m:r>
+              <w:rPr>
+                <w:rFonts w:ascii="Cambria Math" w:hAnsi="Cambria Math"/>
+                <w:szCs w:val="26"/>
+              </w:rPr>
+              <m:t>số thẻ được phủ sóng</m:t>
+            </m:r>
+          </m:num>
+          <m:den>
+            <m:r>
+              <w:rPr>
+                <w:rFonts w:ascii="Cambria Math" w:hAnsi="Cambria Math"/>
+                <w:szCs w:val="26"/>
+              </w:rPr>
+              <m:t>N</m:t>
+            </m:r>
+          </m:den>
+        </m:f>
+        <m:r>
+          <w:rPr>
+            <w:rFonts w:ascii="Cambria Math" w:hAnsi="Cambria Math"/>
+            <w:szCs w:val="26"/>
+          </w:rPr>
+          <m:t xml:space="preserve"> ×100</m:t>
+        </m:r>
+      </m:oMath>
+      <w:r>
+        <w:rPr>
+          <w:szCs w:val="26"/>
+        </w:rPr>
+        <w:t xml:space="preserve"> cho kết quả phần trăm thẻ được bao phủ</w:t>
+      </w:r>
+    </w:p>
+    <w:p>
+      <w:pPr>
+        <w:spacing w:line="360" w:lineRule="auto"/>
+        <w:jc w:val="both"/>
+        <w:rPr>
+          <w:rFonts w:asciiTheme="majorHAnsi" w:hAnsiTheme="majorHAnsi" w:cstheme="majorHAnsi"/>
+          <w:sz w:val="26"/>
+          <w:szCs w:val="26"/>
+        </w:rPr>
+      </w:pPr>
+      <w:r>
+        <w:rPr>
+          <w:sz w:val="26"/>
+          <w:szCs w:val="26"/>
+        </w:rPr>
+        <w:t xml:space="preserve">Theo </w:t>
+      </w:r>
+      <w:r>
+        <w:rPr>
+          <w:b/>
+          <w:i/>
+          <w:sz w:val="26"/>
+          <w:szCs w:val="26"/>
+        </w:rPr>
+        <w:t>Công thứ 2</w:t>
+      </w:r>
+      <w:r>
+        <w:rPr>
+          <w:b/>
+          <w:i/>
+          <w:sz w:val="26"/>
+          <w:szCs w:val="26"/>
+        </w:rPr>
+        <w:t xml:space="preserve"> </w:t>
+      </w:r>
+      <w:r>
+        <w:rPr>
+          <w:sz w:val="26"/>
+          <w:szCs w:val="26"/>
+        </w:rPr>
+        <w:t xml:space="preserve">giá trị của </w:t>
+      </w:r>
+      <w:r>
+        <w:rPr>
+          <w:rFonts w:ascii="Cambria Math" w:hAnsi="Cambria Math"/>
+          <w:i/>
+          <w:sz w:val="26"/>
+          <w:szCs w:val="26"/>
+        </w:rPr>
+        <w:t>COV</w:t>
+      </w:r>
+      <w:r>
+        <w:rPr>
+          <w:rFonts w:ascii="Cambria Math" w:hAnsi="Cambria Math"/>
+          <w:i/>
+          <w:sz w:val="26"/>
+          <w:szCs w:val="26"/>
+        </w:rPr>
+        <w:t xml:space="preserve"> </w:t>
+      </w:r>
+      <w:r>
+        <w:rPr>
+          <w:rFonts w:ascii="Cambria Math" w:hAnsi="Cambria Math"/>
+          <w:sz w:val="26"/>
+          <w:szCs w:val="26"/>
+        </w:rPr>
+        <w:t xml:space="preserve"> </w:t>
+      </w:r>
+      <w:r>
+        <w:rPr>
+          <w:rFonts w:ascii="Cambria Math" w:hAnsi="Cambria Math"/>
+          <w:sz w:val="26"/>
+          <w:szCs w:val="26"/>
+        </w:rPr>
+        <w:t xml:space="preserve"> </w:t>
+      </w:r>
+      <w:r>
+        <w:rPr>
+          <w:rFonts w:asciiTheme="majorHAnsi" w:hAnsiTheme="majorHAnsi" w:cstheme="majorHAnsi"/>
+          <w:sz w:val="26"/>
+          <w:szCs w:val="26"/>
+        </w:rPr>
+        <w:t>sẽ nằm trong khoảng 0% đến 100% tức giá trị càng th</w:t>
+      </w:r>
+      <w:r>
+        <w:rPr>
+          <w:rFonts w:asciiTheme="majorHAnsi" w:hAnsiTheme="majorHAnsi" w:cstheme="majorHAnsi"/>
+          <w:sz w:val="26"/>
+          <w:szCs w:val="26"/>
+        </w:rPr>
+        <w:t>ấp tương ứng với độ bao phủ ít thẻ trong tổng số thẻ</w:t>
+      </w:r>
+      <w:r>
+        <w:rPr>
+          <w:rFonts w:asciiTheme="majorHAnsi" w:hAnsiTheme="majorHAnsi" w:cstheme="majorHAnsi"/>
+          <w:sz w:val="26"/>
+          <w:szCs w:val="26"/>
+        </w:rPr>
+        <w:t xml:space="preserve"> và ngược lại</w:t>
+      </w:r>
+      <w:r>
+        <w:rPr>
+          <w:rFonts w:asciiTheme="majorHAnsi" w:hAnsiTheme="majorHAnsi" w:cstheme="majorHAnsi"/>
+          <w:sz w:val="26"/>
+          <w:szCs w:val="26"/>
+        </w:rPr>
+        <w:t>.</w:t>
+      </w:r>
+    </w:p>
+    <w:p>
+      <w:pPr>
+        <w:rPr>
+          <w:rFonts w:asciiTheme="majorHAnsi" w:eastAsia="Times New Roman" w:hAnsiTheme="majorHAnsi" w:cstheme="majorHAnsi"/>
+          <w:b/>
+          <w:bCs/>
+          <w:sz w:val="26"/>
+          <w:szCs w:val="26"/>
+        </w:rPr>
+      </w:pPr>
+      <w:r>
+        <w:rPr>
+          <w:rFonts w:asciiTheme="majorHAnsi" w:hAnsiTheme="majorHAnsi" w:cstheme="majorHAnsi"/>
+          <w:sz w:val="26"/>
+          <w:szCs w:val="26"/>
+        </w:rPr>
+        <w:br w:type="page"/>
+      </w:r>
+    </w:p>
+    <w:p>
+      <w:pPr>
+        <w:pStyle w:val="Heading3"/>
+        <w:rPr>
+          <w:rFonts w:asciiTheme="majorHAnsi" w:hAnsiTheme="majorHAnsi" w:cstheme="majorHAnsi"/>
+          <w:color w:val="auto"/>
+          <w:sz w:val="26"/>
+          <w:szCs w:val="26"/>
+        </w:rPr>
+      </w:pPr>
+      <w:r>
+        <w:rPr>
+          <w:rFonts w:asciiTheme="majorHAnsi" w:hAnsiTheme="majorHAnsi" w:cstheme="majorHAnsi"/>
+          <w:color w:val="auto"/>
+          <w:sz w:val="26"/>
+          <w:szCs w:val="26"/>
+        </w:rPr>
+        <w:lastRenderedPageBreak/>
+        <w:t>Độ nhiễu các thẻ</w:t>
+      </w:r>
+    </w:p>
+    <w:p>
+      <w:pPr>
+        <w:spacing w:line="360" w:lineRule="auto"/>
+        <w:ind w:firstLine="720"/>
+        <w:rPr>
+          <w:sz w:val="26"/>
+          <w:szCs w:val="26"/>
+        </w:rPr>
+      </w:pPr>
+      <w:r>
+        <w:rPr>
+          <w:sz w:val="26"/>
+          <w:szCs w:val="26"/>
+        </w:rPr>
+        <w:t xml:space="preserve">Trong ngữ cảnh của hệ thống mạng RFID, độ nhiễu là sự can thiệp giữa các tín </w:t>
+      </w:r>
+      <w:r>
+        <w:rPr>
+          <w:sz w:val="26"/>
+          <w:szCs w:val="26"/>
+        </w:rPr>
+        <w:t>hiệu</w:t>
+      </w:r>
+      <w:r>
+        <w:rPr>
+          <w:sz w:val="26"/>
+          <w:szCs w:val="26"/>
+        </w:rPr>
+        <w:t xml:space="preserve"> của nh</w:t>
+      </w:r>
+      <w:r>
+        <w:rPr>
+          <w:sz w:val="26"/>
+          <w:szCs w:val="26"/>
+        </w:rPr>
+        <w:t>iều đâu đọc khi cùng phủ sóng lên một thẻ, điều này sẽ làm cho tín hiệu khó được phân biệt và gây xung đột, gây sai sót trong quá trình và khiến cho hệ thống phải xử lý lại nhiều lần gây tốn tài nguyên.</w:t>
+      </w:r>
+    </w:p>
+    <w:p>
+      <w:pPr>
+        <w:spacing w:line="360" w:lineRule="auto"/>
+        <w:ind w:firstLine="720"/>
+        <w:rPr>
+          <w:sz w:val="26"/>
+          <w:szCs w:val="26"/>
+        </w:rPr>
+      </w:pPr>
+      <w:r>
+        <w:rPr>
+          <w:sz w:val="26"/>
+          <w:szCs w:val="26"/>
+        </w:rPr>
+        <w:t>Vì thế ta có thể một công thức tính nhiễu được xác định bởi công thức sau:</w:t>
+      </w:r>
+    </w:p>
+    <w:p>
+      <w:pPr>
+        <w:keepNext/>
+        <w:spacing w:line="360" w:lineRule="auto"/>
+        <w:ind w:firstLine="720"/>
+        <w:rPr>
+          <w:sz w:val="26"/>
+          <w:szCs w:val="26"/>
+        </w:rPr>
+      </w:pPr>
+      <m:oMathPara>
+        <m:oMath>
+          <m:sSub>
+            <m:sSubPr>
+              <m:ctrlPr>
+                <w:rPr>
+                  <w:rFonts w:ascii="Cambria Math" w:hAnsi="Cambria Math"/>
+                  <w:i/>
+                  <w:sz w:val="26"/>
+                  <w:szCs w:val="26"/>
+                </w:rPr>
+              </m:ctrlPr>
+            </m:sSubPr>
+            <m:e>
+              <m:r>
+                <w:rPr>
+                  <w:rFonts w:ascii="Cambria Math" w:hAnsi="Cambria Math"/>
+                  <w:sz w:val="26"/>
+                  <w:szCs w:val="26"/>
+                </w:rPr>
+                <m:t>f</m:t>
+              </m:r>
+            </m:e>
+            <m:sub>
+              <m:r>
+                <w:rPr>
+                  <w:rFonts w:ascii="Cambria Math" w:hAnsi="Cambria Math"/>
+                  <w:sz w:val="26"/>
+                  <w:szCs w:val="26"/>
+                </w:rPr>
+                <m:t>2</m:t>
+              </m:r>
+            </m:sub>
+          </m:sSub>
+          <m:r>
+            <w:rPr>
+              <w:rFonts w:ascii="Cambria Math" w:hAnsi="Cambria Math"/>
+              <w:sz w:val="26"/>
+              <w:szCs w:val="26"/>
+            </w:rPr>
+            <m:t>=</m:t>
+          </m:r>
+          <m:r>
+            <w:rPr>
+              <w:rFonts w:ascii="Cambria Math" w:hAnsi="Cambria Math"/>
+              <w:sz w:val="26"/>
+              <w:szCs w:val="26"/>
+            </w:rPr>
+            <m:t xml:space="preserve">ITF= </m:t>
+          </m:r>
+          <m:nary>
+            <m:naryPr>
+              <m:chr m:val="∑"/>
+              <m:limLoc m:val="undOvr"/>
+              <m:supHide m:val="1"/>
+              <m:ctrlPr>
+                <w:rPr>
+                  <w:rFonts w:ascii="Cambria Math" w:hAnsi="Cambria Math"/>
+                  <w:i/>
+                  <w:sz w:val="26"/>
+                  <w:szCs w:val="26"/>
+                </w:rPr>
+              </m:ctrlPr>
+            </m:naryPr>
+            <m:sub>
+              <m:r>
+                <w:rPr>
+                  <w:rFonts w:ascii="Cambria Math" w:hAnsi="Cambria Math"/>
+                  <w:sz w:val="26"/>
+                  <w:szCs w:val="26"/>
+                </w:rPr>
+                <m:t>tag∈tags</m:t>
+              </m:r>
+            </m:sub>
+            <m:sup/>
+            <m:e>
+              <m:func>
+                <m:funcPr>
+                  <m:ctrlPr>
+                    <w:rPr>
+                      <w:rFonts w:ascii="Cambria Math" w:hAnsi="Cambria Math"/>
+                      <w:i/>
+                      <w:sz w:val="26"/>
+                      <w:szCs w:val="26"/>
+                    </w:rPr>
+                  </m:ctrlPr>
+                </m:funcPr>
+                <m:fName>
+                  <m:r>
+                    <m:rPr>
+                      <m:sty m:val="p"/>
+                    </m:rPr>
+                    <w:rPr>
+                      <w:rFonts w:ascii="Cambria Math" w:hAnsi="Cambria Math"/>
+                      <w:sz w:val="26"/>
+                      <w:szCs w:val="26"/>
+                    </w:rPr>
+                    <m:t>max</m:t>
+                  </m:r>
+                </m:fName>
+                <m:e>
+                  <m:r>
+                    <w:rPr>
+                      <w:rFonts w:ascii="Cambria Math" w:hAnsi="Cambria Math"/>
+                      <w:sz w:val="26"/>
+                      <w:szCs w:val="26"/>
+                    </w:rPr>
+                    <m:t xml:space="preserve">(0, </m:t>
+                  </m:r>
+                  <m:sSub>
+                    <m:sSubPr>
+                      <m:ctrlPr>
+                        <w:rPr>
+                          <w:rFonts w:ascii="Cambria Math" w:hAnsi="Cambria Math"/>
+                          <w:i/>
+                          <w:sz w:val="26"/>
+                          <w:szCs w:val="26"/>
+                        </w:rPr>
+                      </m:ctrlPr>
+                    </m:sSubPr>
+                    <m:e>
+                      <m:r>
+                        <w:rPr>
+                          <w:rFonts w:ascii="Cambria Math" w:hAnsi="Cambria Math"/>
+                          <w:sz w:val="26"/>
+                          <w:szCs w:val="26"/>
+                        </w:rPr>
+                        <m:t>n</m:t>
+                      </m:r>
+                    </m:e>
+                    <m:sub>
+                      <m:r>
+                        <w:rPr>
+                          <w:rFonts w:ascii="Cambria Math" w:hAnsi="Cambria Math"/>
+                          <w:sz w:val="26"/>
+                          <w:szCs w:val="26"/>
+                        </w:rPr>
+                        <m:t>readers</m:t>
+                      </m:r>
+                    </m:sub>
+                  </m:sSub>
+                  <m:d>
+                    <m:dPr>
+                      <m:ctrlPr>
+                        <w:rPr>
+                          <w:rFonts w:ascii="Cambria Math" w:hAnsi="Cambria Math"/>
+                          <w:i/>
+                          <w:sz w:val="26"/>
+                          <w:szCs w:val="26"/>
+                        </w:rPr>
+                      </m:ctrlPr>
+                    </m:dPr>
+                    <m:e>
+                      <m:r>
+                        <w:rPr>
+                          <w:rFonts w:ascii="Cambria Math" w:hAnsi="Cambria Math"/>
+                          <w:sz w:val="26"/>
+                          <w:szCs w:val="26"/>
+                        </w:rPr>
+                        <m:t>tag</m:t>
+                      </m:r>
+                    </m:e>
+                  </m:d>
+                  <m:r>
+                    <w:rPr>
+                      <w:rFonts w:ascii="Cambria Math" w:hAnsi="Cambria Math"/>
+                      <w:sz w:val="26"/>
+                      <w:szCs w:val="26"/>
+                    </w:rPr>
+                    <m:t>-1)</m:t>
+                  </m:r>
+                </m:e>
+              </m:func>
+            </m:e>
+          </m:nary>
+        </m:oMath>
+      </m:oMathPara>
+    </w:p>
+    <w:p>
+      <w:pPr>
+        <w:pStyle w:val="Caption"/>
+        <w:jc w:val="center"/>
+        <w:rPr>
+          <w:b/>
+          <w:sz w:val="26"/>
+          <w:szCs w:val="26"/>
+        </w:rPr>
+      </w:pPr>
+      <w:r>
+        <w:rPr>
+          <w:b/>
+          <w:sz w:val="26"/>
+          <w:szCs w:val="26"/>
+        </w:rPr>
+        <w:t xml:space="preserve">Công thức </w:t>
+      </w:r>
+      <w:r>
+        <w:rPr>
+          <w:b/>
+          <w:sz w:val="26"/>
+          <w:szCs w:val="26"/>
+        </w:rPr>
+        <w:fldChar w:fldCharType="begin"/>
+      </w:r>
+      <w:r>
+        <w:rPr>
+          <w:b/>
+          <w:sz w:val="26"/>
+          <w:szCs w:val="26"/>
+        </w:rPr>
+        <w:instrText xml:space="preserve"> SEQ Công_thức \* ARABIC </w:instrText>
+      </w:r>
+      <w:r>
+        <w:rPr>
+          <w:b/>
+          <w:sz w:val="26"/>
+          <w:szCs w:val="26"/>
+        </w:rPr>
+        <w:fldChar w:fldCharType="separate"/>
+      </w:r>
+      <w:r>
+        <w:rPr>
+          <w:b/>
+          <w:noProof/>
+          <w:sz w:val="26"/>
+          <w:szCs w:val="26"/>
+        </w:rPr>
+        <w:t>3</w:t>
+      </w:r>
+      <w:r>
+        <w:rPr>
+          <w:b/>
+          <w:sz w:val="26"/>
+          <w:szCs w:val="26"/>
+        </w:rPr>
+        <w:fldChar w:fldCharType="end"/>
+      </w:r>
+    </w:p>
+    <w:p>
+      <w:pPr>
+        <w:rPr>
+          <w:szCs w:val="26"/>
+        </w:rPr>
+      </w:pPr>
+      <w:r>
+        <w:rPr>
+          <w:szCs w:val="26"/>
+        </w:rPr>
+        <w:t>Trong đó</w:t>
+      </w:r>
+      <w:r>
+        <w:rPr>
+          <w:szCs w:val="26"/>
+        </w:rPr>
+        <w:t>:</w:t>
+      </w:r>
+    </w:p>
+    <w:p>
+      <w:pPr>
+        <w:pStyle w:val="ListParagraph"/>
+        <w:numPr>
+          <w:ilvl w:val="0"/>
+          <w:numId w:val="14"/>
+        </w:numPr>
+        <w:rPr>
+          <w:szCs w:val="26"/>
+        </w:rPr>
+      </w:pPr>
+      <w:r>
+        <w:rPr>
+          <w:szCs w:val="26"/>
+        </w:rPr>
+        <w:t>ITF: Tổng mức nhiễu do các đầu đọc gây ra đối với thẻ, biễu diễn tống số lượng thẻ bị phủ bởi nhiều hơn một đầu đọc.</w:t>
+      </w:r>
+    </w:p>
+    <w:p>
+      <w:pPr>
+        <w:pStyle w:val="ListParagraph"/>
+        <w:numPr>
+          <w:ilvl w:val="0"/>
+          <w:numId w:val="14"/>
+        </w:numPr>
+        <w:rPr>
+          <w:rFonts w:ascii="Cambria Math" w:hAnsi="Cambria Math"/>
+          <w:szCs w:val="26"/>
+        </w:rPr>
+      </w:pPr>
+      <w:r>
+        <w:rPr>
+          <w:rFonts w:ascii="Cambria Math" w:hAnsi="Cambria Math"/>
+          <w:szCs w:val="26"/>
+        </w:rPr>
+        <w:t>t</w:t>
+      </w:r>
+      <w:r>
+        <w:rPr>
+          <w:rFonts w:ascii="Cambria Math" w:hAnsi="Cambria Math"/>
+          <w:szCs w:val="26"/>
+        </w:rPr>
+        <w:t>ags</w:t>
+      </w:r>
+      <w:r>
+        <w:rPr>
+          <w:rFonts w:ascii="Cambria Math" w:hAnsi="Cambria Math"/>
+          <w:szCs w:val="26"/>
+        </w:rPr>
+        <w:t xml:space="preserve">: </w:t>
+      </w:r>
+      <w:r>
+        <w:rPr>
+          <w:rFonts w:asciiTheme="majorHAnsi" w:hAnsiTheme="majorHAnsi" w:cstheme="majorHAnsi"/>
+          <w:szCs w:val="26"/>
+        </w:rPr>
+        <w:t>Tập hợp các thẻ.</w:t>
+      </w:r>
+    </w:p>
+    <w:p>
+      <w:pPr>
+        <w:pStyle w:val="ListParagraph"/>
+        <w:numPr>
+          <w:ilvl w:val="0"/>
+          <w:numId w:val="14"/>
+        </w:numPr>
+        <w:rPr>
+          <w:rFonts w:ascii="Cambria Math" w:hAnsi="Cambria Math"/>
+          <w:szCs w:val="26"/>
+        </w:rPr>
+      </w:pPr>
+      <m:oMath>
+        <m:sSub>
+          <m:sSubPr>
+            <m:ctrlPr>
+              <w:rPr>
+                <w:rFonts w:ascii="Cambria Math" w:eastAsia="SimSun" w:hAnsi="Cambria Math" w:cstheme="majorHAnsi"/>
+                <w:i/>
+                <w:szCs w:val="26"/>
+              </w:rPr>
+            </m:ctrlPr>
+          </m:sSubPr>
+          <m:e>
+            <m:r>
+              <w:rPr>
+                <w:rFonts w:ascii="Cambria Math" w:hAnsi="Cambria Math" w:cstheme="majorHAnsi"/>
+                <w:szCs w:val="26"/>
+              </w:rPr>
+              <m:t>n</m:t>
+            </m:r>
+          </m:e>
+          <m:sub>
+            <m:r>
+              <w:rPr>
+                <w:rFonts w:ascii="Cambria Math" w:hAnsi="Cambria Math" w:cstheme="majorHAnsi"/>
+                <w:szCs w:val="26"/>
+              </w:rPr>
+              <m:t>readers</m:t>
+            </m:r>
+          </m:sub>
+        </m:sSub>
+        <m:r>
+          <w:rPr>
+            <w:rFonts w:ascii="Cambria Math" w:eastAsia="SimSun" w:hAnsi="Cambria Math" w:cstheme="majorHAnsi"/>
+            <w:szCs w:val="26"/>
+          </w:rPr>
+          <m:t>(tag)</m:t>
+        </m:r>
+      </m:oMath>
+      <w:r>
+        <w:rPr>
+          <w:rFonts w:asciiTheme="majorHAnsi" w:hAnsiTheme="majorHAnsi" w:cstheme="majorHAnsi"/>
+          <w:szCs w:val="26"/>
+        </w:rPr>
+        <w:t>: Số lượng đầu đọc phủ sóng lên một thẻ cụ thể, được tính bằng cách duyệt qua tập hợp đầu đọc và kiểm tra khoảng cách giữa đầu đọc với vị trí của thẻ</w:t>
+      </w:r>
+    </w:p>
+    <w:p>
+      <w:pPr>
+        <w:ind w:left="360"/>
+        <w:rPr>
+          <w:rFonts w:asciiTheme="majorHAnsi" w:hAnsiTheme="majorHAnsi" w:cstheme="majorHAnsi"/>
+          <w:szCs w:val="26"/>
+        </w:rPr>
+      </w:pPr>
+      <w:r>
+        <w:rPr>
+          <w:rFonts w:asciiTheme="majorHAnsi" w:hAnsiTheme="majorHAnsi" w:cstheme="majorHAnsi"/>
+          <w:sz w:val="26"/>
+          <w:szCs w:val="26"/>
+        </w:rPr>
+        <w:t xml:space="preserve">Theo </w:t>
+      </w:r>
+      <w:r>
+        <w:rPr>
+          <w:rFonts w:asciiTheme="majorHAnsi" w:hAnsiTheme="majorHAnsi" w:cstheme="majorHAnsi"/>
+          <w:b/>
+          <w:i/>
+          <w:sz w:val="26"/>
+          <w:szCs w:val="26"/>
+        </w:rPr>
+        <w:t xml:space="preserve">công thức </w:t>
+      </w:r>
+      <w:r>
+        <w:rPr>
+          <w:rFonts w:asciiTheme="majorHAnsi" w:hAnsiTheme="majorHAnsi" w:cstheme="majorHAnsi"/>
+          <w:b/>
+          <w:i/>
+          <w:sz w:val="26"/>
+          <w:szCs w:val="26"/>
+        </w:rPr>
+        <w:t>3</w:t>
+      </w:r>
+      <w:r>
+        <w:rPr>
+          <w:sz w:val="26"/>
+          <w:szCs w:val="26"/>
+        </w:rPr>
+        <w:t xml:space="preserve"> ta có giá trị nhiễu càng cao nghĩa là nhiều thẻ bị phủ sóng bởi hơn một đầu</w:t>
+      </w:r>
+      <w:bookmarkStart w:id="35" w:name="_GoBack"/>
+      <w:bookmarkEnd w:id="35"/>
+      <w:r>
+        <w:rPr>
+          <w:sz w:val="26"/>
+          <w:szCs w:val="26"/>
+        </w:rPr>
+        <w:br w:type="page"/>
+      </w:r>
+    </w:p>
+    <w:p>
+      <w:pPr>
+        <w:rPr>
+          <w:sz w:val="26"/>
+          <w:szCs w:val="26"/>
+        </w:rPr>
+      </w:pPr>
+    </w:p>
+    <w:p>
+      <w:pPr>
+        <w:spacing w:line="360" w:lineRule="auto"/>
+        <w:ind w:firstLine="720"/>
+        <w:rPr>
+          <w:sz w:val="26"/>
+          <w:szCs w:val="26"/>
+        </w:rPr>
+      </w:pPr>
     </w:p>
     <w:p>
       <w:pPr>
@@ -8309,8 +10274,140 @@
           <w:sz w:val="26"/>
           <w:szCs w:val="26"/>
         </w:rPr>
+        <w:t>Kết quả sau khi thuật toán PSO hoàn thành sẽ thu được một cách sắp xếp chỗ ngồi tối ưu, cải thiện các vấn đề đã đặt ra trong không gian lớp học nói riêng và không gian tìm kiếm nói chung nhằm tối ưu hóa các đầu đọc RFID trong khu vực làm việc.</w:t>
+      </w:r>
+    </w:p>
+    <w:p>
+      <w:pPr>
+        <w:pStyle w:val="Heading2"/>
+        <w:rPr>
+          <w:rFonts w:asciiTheme="majorHAnsi" w:hAnsiTheme="majorHAnsi" w:cstheme="majorHAnsi"/>
+          <w:color w:val="auto"/>
+        </w:rPr>
+      </w:pPr>
+      <w:bookmarkStart w:id="46" w:name="_Toc181288507"/>
+      <w:r>
+        <w:rPr>
+          <w:rFonts w:asciiTheme="majorHAnsi" w:hAnsiTheme="majorHAnsi" w:cstheme="majorHAnsi"/>
+          <w:color w:val="auto"/>
+        </w:rPr>
+        <w:t>Các bước triển khai thuật toán PSO:</w:t>
+      </w:r>
+      <w:bookmarkEnd w:id="46"/>
+    </w:p>
+    <w:p>
+      <w:pPr>
+        <w:spacing w:line="360" w:lineRule="auto"/>
+        <w:ind w:left="720" w:firstLine="720"/>
+        <w:rPr>
+          <w:rFonts w:eastAsia="Times New Roman"/>
+          <w:sz w:val="26"/>
+          <w:szCs w:val="26"/>
+        </w:rPr>
+      </w:pPr>
+      <w:r>
+        <w:rPr>
+          <w:rFonts w:eastAsia="Times New Roman"/>
+          <w:sz w:val="26"/>
+          <w:szCs w:val="26"/>
+        </w:rPr>
+        <w:t>Qua cách xây dựng bài toán PSO cho lớp học có thể sơ lược về quá trình nghiên cứu và triển khai thuật toán tối ưu PSO:</w:t>
+      </w:r>
+    </w:p>
+    <w:p>
+      <w:pPr>
+        <w:spacing w:line="360" w:lineRule="auto"/>
+        <w:ind w:left="720"/>
+        <w:rPr>
+          <w:rFonts w:eastAsia="Times New Roman"/>
+          <w:sz w:val="26"/>
+          <w:szCs w:val="26"/>
+        </w:rPr>
+      </w:pPr>
+      <w:r>
+        <w:rPr>
+          <w:rFonts w:eastAsia="Times New Roman"/>
+          <w:sz w:val="26"/>
+          <w:szCs w:val="26"/>
+        </w:rPr>
+        <w:t>Bước 1: Khởi tạo các tham số trong đó có số lượng các phần tử hay còn gọi là hạt, số vòng lặp tối đa, các hệ số học tập và trọng số quán tính.</w:t>
+      </w:r>
+    </w:p>
+    <w:p>
+      <w:pPr>
+        <w:spacing w:line="360" w:lineRule="auto"/>
+        <w:ind w:left="720"/>
+        <w:rPr>
+          <w:rFonts w:eastAsia="Times New Roman"/>
+          <w:sz w:val="26"/>
+          <w:szCs w:val="26"/>
+        </w:rPr>
+      </w:pPr>
+      <w:r>
+        <w:rPr>
+          <w:rFonts w:eastAsia="Times New Roman"/>
+          <w:sz w:val="26"/>
+          <w:szCs w:val="26"/>
+        </w:rPr>
+        <w:t>Bước 2: Khởi tạo bầy đàn bao gồm tập hợp các hạt phân bổ ngẫu nhiên trong không gian tìm kiếm, lưu lại vị trí tốt nhất của hạt và bầy đàn.</w:t>
+      </w:r>
+    </w:p>
+    <w:p>
+      <w:pPr>
+        <w:spacing w:line="360" w:lineRule="auto"/>
+        <w:ind w:left="720"/>
+        <w:rPr>
+          <w:rFonts w:eastAsia="Times New Roman"/>
+          <w:sz w:val="26"/>
+          <w:szCs w:val="26"/>
+        </w:rPr>
+      </w:pPr>
+      <w:r>
+        <w:rPr>
+          <w:rFonts w:eastAsia="Times New Roman"/>
+          <w:sz w:val="26"/>
+          <w:szCs w:val="26"/>
+        </w:rPr>
         <w:lastRenderedPageBreak/>
-        <w:t>Kết quả sau khi thuật toán PSO hoàn thành sẽ thu được một cách sắp xếp chỗ ngồi tối ưu, cải thiện các vấn đề đã đặt ra trong không gian lớp học nói riêng và không gian tìm kiếm nói chung nhằm tối ưu hóa các đầu đọc RFID trong khu vực làm việc.</w:t>
+        <w:t>Bước 3: Đánh giá và so sánh các giá trị hàm mục tiêu của mỗi hạt dựa theo tiêu chí của bài toán. So sánh vị trí hiện tại của hạt với vị trí tốt nhất của nó, tương tự cho cả bầy.</w:t>
+      </w:r>
+    </w:p>
+    <w:p>
+      <w:pPr>
+        <w:spacing w:line="360" w:lineRule="auto"/>
+        <w:ind w:firstLine="720"/>
+        <w:rPr>
+          <w:rFonts w:eastAsia="Times New Roman"/>
+          <w:sz w:val="26"/>
+          <w:szCs w:val="26"/>
+        </w:rPr>
+      </w:pPr>
+      <w:r>
+        <w:rPr>
+          <w:rFonts w:eastAsia="Times New Roman"/>
+          <w:sz w:val="26"/>
+          <w:szCs w:val="26"/>
+        </w:rPr>
+        <w:t>Bước 4: Cập nhật vị trí và vận tốc của dựa theo công thức cho sẵn.</w:t>
+      </w:r>
+    </w:p>
+    <w:p>
+      <w:pPr>
+        <w:spacing w:line="360" w:lineRule="auto"/>
+        <w:ind w:left="720"/>
+        <w:rPr>
+          <w:rFonts w:eastAsia="Times New Roman"/>
+          <w:sz w:val="26"/>
+          <w:szCs w:val="26"/>
+        </w:rPr>
+      </w:pPr>
+      <w:r>
+        <w:rPr>
+          <w:rFonts w:eastAsia="Times New Roman"/>
+          <w:sz w:val="26"/>
+          <w:szCs w:val="26"/>
+        </w:rPr>
+        <w:t>Bước 5: Kiểm tra điều kiện dừng khi đã hoàn thành đủ số vòng lặp tối đa hoặc không có thay đổi đáng kể giá trị trong cả bầy.</w:t>
       </w:r>
     </w:p>
     <w:p>
@@ -8321,164 +10418,22 @@
           <w:color w:val="auto"/>
         </w:rPr>
       </w:pPr>
-      <w:bookmarkStart w:id="46" w:name="_Toc181288507"/>
+      <w:bookmarkStart w:id="47" w:name="_Toc181288508"/>
       <w:r>
         <w:rPr>
           <w:rFonts w:asciiTheme="majorHAnsi" w:hAnsiTheme="majorHAnsi" w:cstheme="majorHAnsi"/>
           <w:color w:val="auto"/>
         </w:rPr>
-        <w:t>Các bước triển khai thuật toán PSO:</w:t>
-      </w:r>
-      <w:bookmarkEnd w:id="46"/>
-    </w:p>
-    <w:p>
-      <w:pPr>
-        <w:spacing w:line="360" w:lineRule="auto"/>
-        <w:ind w:left="720" w:firstLine="720"/>
-        <w:rPr>
-          <w:rFonts w:eastAsia="Times New Roman"/>
-          <w:sz w:val="26"/>
-          <w:szCs w:val="26"/>
-        </w:rPr>
-      </w:pPr>
-      <w:r>
-        <w:rPr>
-          <w:rFonts w:eastAsia="Times New Roman"/>
-          <w:sz w:val="26"/>
-          <w:szCs w:val="26"/>
-        </w:rPr>
-        <w:t>Qua cách xây dựng bài toán PSO cho lớp học có thể sơ lược về quá trình nghiên cứu và triển khai thuật toán tối ưu PSO:</w:t>
-      </w:r>
-    </w:p>
-    <w:p>
-      <w:pPr>
-        <w:spacing w:line="360" w:lineRule="auto"/>
-        <w:ind w:left="720"/>
-        <w:rPr>
-          <w:rFonts w:eastAsia="Times New Roman"/>
-          <w:sz w:val="26"/>
-          <w:szCs w:val="26"/>
-        </w:rPr>
-      </w:pPr>
-      <w:r>
-        <w:rPr>
-          <w:rFonts w:eastAsia="Times New Roman"/>
-          <w:sz w:val="26"/>
-          <w:szCs w:val="26"/>
-        </w:rPr>
-        <w:t>Bước 1: Khởi tạo các tham số trong đó có số lượng các phần tử hay còn gọi là hạt, số vòng lặp tối đa, các hệ số học tập và trọng số quán tính.</w:t>
-      </w:r>
-    </w:p>
-    <w:p>
-      <w:pPr>
-        <w:spacing w:line="360" w:lineRule="auto"/>
-        <w:ind w:left="720"/>
-        <w:rPr>
-          <w:rFonts w:eastAsia="Times New Roman"/>
-          <w:sz w:val="26"/>
-          <w:szCs w:val="26"/>
-        </w:rPr>
-      </w:pPr>
-      <w:r>
-        <w:rPr>
-          <w:rFonts w:eastAsia="Times New Roman"/>
-          <w:sz w:val="26"/>
-          <w:szCs w:val="26"/>
-        </w:rPr>
-        <w:t>Bước 2: Khởi tạo bầy đàn bao gồm tập hợp các hạt phân bổ ngẫu nhiên trong không gian tìm kiếm, lưu lại vị trí tốt nhất của hạt và bầy đàn.</w:t>
-      </w:r>
-    </w:p>
-    <w:p>
-      <w:pPr>
-        <w:spacing w:line="360" w:lineRule="auto"/>
-        <w:ind w:left="720"/>
-        <w:rPr>
-          <w:rFonts w:eastAsia="Times New Roman"/>
-          <w:sz w:val="26"/>
-          <w:szCs w:val="26"/>
-        </w:rPr>
-      </w:pPr>
-      <w:r>
-        <w:rPr>
-          <w:rFonts w:eastAsia="Times New Roman"/>
-          <w:sz w:val="26"/>
-          <w:szCs w:val="26"/>
-        </w:rPr>
-        <w:t>Bước 3: Đánh giá và so sánh các giá trị hàm mục tiêu của mỗi hạt dựa theo tiêu chí của bài toán. So sánh vị trí hiện tại của hạt với vị trí tốt nhất của nó, tương tự cho cả bầy.</w:t>
-      </w:r>
-    </w:p>
-    <w:p>
-      <w:pPr>
-        <w:spacing w:line="360" w:lineRule="auto"/>
-        <w:ind w:firstLine="720"/>
-        <w:rPr>
-          <w:rFonts w:eastAsia="Times New Roman"/>
-          <w:sz w:val="26"/>
-          <w:szCs w:val="26"/>
-        </w:rPr>
-      </w:pPr>
-      <w:r>
-        <w:rPr>
-          <w:rFonts w:eastAsia="Times New Roman"/>
-          <w:sz w:val="26"/>
-          <w:szCs w:val="26"/>
-        </w:rPr>
-        <w:t>Bước 4: Cập nhật vị trí và vận tốc của dựa theo công thức cho sẵn.</w:t>
-      </w:r>
-    </w:p>
-    <w:p>
-      <w:pPr>
-        <w:spacing w:line="360" w:lineRule="auto"/>
-        <w:ind w:left="720"/>
-        <w:rPr>
-          <w:rFonts w:eastAsia="Times New Roman"/>
-          <w:sz w:val="26"/>
-          <w:szCs w:val="26"/>
-        </w:rPr>
-      </w:pPr>
-      <w:r>
-        <w:rPr>
-          <w:rFonts w:eastAsia="Times New Roman"/>
-          <w:sz w:val="26"/>
-          <w:szCs w:val="26"/>
-        </w:rPr>
-        <w:t>Bước 5: Kiểm tra điều kiện dừng khi đã hoàn thành đủ số vòng lặp tối đa hoặc không có thay đổi đáng kể giá trị trong cả bầy.</w:t>
-      </w:r>
-    </w:p>
-    <w:p>
-      <w:pPr>
-        <w:pStyle w:val="Heading2"/>
-        <w:rPr>
-          <w:rFonts w:asciiTheme="majorHAnsi" w:hAnsiTheme="majorHAnsi" w:cstheme="majorHAnsi"/>
-          <w:color w:val="auto"/>
-        </w:rPr>
-      </w:pPr>
-      <w:bookmarkStart w:id="47" w:name="_Toc181288508"/>
-      <w:r>
-        <w:rPr>
-          <w:rFonts w:asciiTheme="majorHAnsi" w:hAnsiTheme="majorHAnsi" w:cstheme="majorHAnsi"/>
-          <w:color w:val="auto"/>
-        </w:rPr>
         <w:t>Tối ưu hóa kết quả với kỹ thuật giảm thiết bị dư thừa:</w:t>
       </w:r>
       <w:bookmarkEnd w:id="47"/>
     </w:p>
     <w:p>
-      <w:pPr>
-        <w:spacing w:line="360" w:lineRule="auto"/>
-        <w:rPr>
-          <w:sz w:val="26"/>
-          <w:szCs w:val="26"/>
-        </w:rPr>
-      </w:pPr>
-      <w:r>
-        <w:rPr>
-          <w:sz w:val="26"/>
-          <w:szCs w:val="26"/>
-        </w:rPr>
+      <w:r>
         <w:br w:type="page"/>
       </w:r>
     </w:p>
+    <w:p/>
     <w:p>
       <w:pPr>
         <w:pStyle w:val="Heading1"/>
@@ -8524,7 +10479,6 @@
             <w14:round/>
           </w14:textOutline>
         </w:rPr>
-        <w:lastRenderedPageBreak/>
         <w:t>MÔ PHỎNG VÀ ĐÁNH GIÁ KẾT QUẢ</w:t>
       </w:r>
       <w:bookmarkEnd w:id="48"/>
@@ -9818,7 +11772,7 @@
 </file>
 
 <file path=word/endnotes.xml><?xml version="1.0" encoding="utf-8"?>
-<w:endnotes xmlns:wpc="http://schemas.microsoft.com/office/word/2010/wordprocessingCanvas" xmlns:cx="http://schemas.microsoft.com/office/drawing/2014/chartex" xmlns:cx1="http://schemas.microsoft.com/office/drawing/2015/9/8/chartex" xmlns:cx2="http://schemas.microsoft.com/office/drawing/2015/10/21/chartex" xmlns:cx3="http://schemas.microsoft.com/office/drawing/2016/5/9/chartex" xmlns:cx4="http://schemas.microsoft.com/office/drawing/2016/5/10/chartex" xmlns:cx5="http://schemas.microsoft.com/office/drawing/2016/5/11/chartex" xmlns:cx6="http://schemas.microsoft.com/office/drawing/2016/5/12/chartex" xmlns:cx7="http://schemas.microsoft.com/office/drawing/2016/5/13/chartex" xmlns:cx8="http://schemas.microsoft.com/office/drawing/2016/5/14/chartex" xmlns:mc="http://schemas.openxmlformats.org/markup-compatibility/2006" xmlns:aink="http://schemas.microsoft.com/office/drawing/2016/ink" xmlns:am3d="http://schemas.microsoft.com/office/drawing/2017/model3d" xmlns:o="urn:schemas-microsoft-com:office:office" xmlns:oel="http://schemas.microsoft.com/office/2019/extlst" xmlns:r="http://schemas.openxmlformats.org/officeDocument/2006/relationships" xmlns:m="http://schemas.openxmlformats.org/officeDocument/2006/math" xmlns:v="urn:schemas-microsoft-com:vml" xmlns:wp14="http://schemas.microsoft.com/office/word/2010/wordprocessingDrawing" xmlns:wp="http://schemas.openxmlformats.org/drawingml/2006/wordprocessingDrawing" xmlns:w10="urn:schemas-microsoft-com:office:word" xmlns:w="http://schemas.openxmlformats.org/wordprocessingml/2006/main" xmlns:w14="http://schemas.microsoft.com/office/word/2010/wordml" xmlns:w15="http://schemas.microsoft.com/office/word/2012/wordml" xmlns:w16cex="http://schemas.microsoft.com/office/word/2018/wordml/cex" xmlns:w16cid="http://schemas.microsoft.com/office/word/2016/wordml/cid" xmlns:w16="http://schemas.microsoft.com/office/word/2018/wordml" xmlns:w16du="http://schemas.microsoft.com/office/word/2023/wordml/word16du" xmlns:w16sdtdh="http://schemas.microsoft.com/office/word/2020/wordml/sdtdatahash" xmlns:w16se="http://schemas.microsoft.com/office/word/2015/wordml/symex" xmlns:wpg="http://schemas.microsoft.com/office/word/2010/wordprocessingGroup" xmlns:wpi="http://schemas.microsoft.com/office/word/2010/wordprocessingInk" xmlns:wne="http://schemas.microsoft.com/office/word/2006/wordml" xmlns:wps="http://schemas.microsoft.com/office/word/2010/wordprocessingShape" mc:Ignorable="w14 w15 w16se w16cid w16 w16cex w16sdtdh w16du wp14">
+<w:endnotes xmlns:wpc="http://schemas.microsoft.com/office/word/2010/wordprocessingCanvas" xmlns:cx="http://schemas.microsoft.com/office/drawing/2014/chartex" xmlns:mc="http://schemas.openxmlformats.org/markup-compatibility/2006" xmlns:o="urn:schemas-microsoft-com:office:office" xmlns:r="http://schemas.openxmlformats.org/officeDocument/2006/relationships" xmlns:m="http://schemas.openxmlformats.org/officeDocument/2006/math" xmlns:v="urn:schemas-microsoft-com:vml" xmlns:wp14="http://schemas.microsoft.com/office/word/2010/wordprocessingDrawing" xmlns:wp="http://schemas.openxmlformats.org/drawingml/2006/wordprocessingDrawing" xmlns:w10="urn:schemas-microsoft-com:office:word" xmlns:w="http://schemas.openxmlformats.org/wordprocessingml/2006/main" xmlns:w14="http://schemas.microsoft.com/office/word/2010/wordml" xmlns:w15="http://schemas.microsoft.com/office/word/2012/wordml" xmlns:w16se="http://schemas.microsoft.com/office/word/2015/wordml/symex" xmlns:wpg="http://schemas.microsoft.com/office/word/2010/wordprocessingGroup" xmlns:wpi="http://schemas.microsoft.com/office/word/2010/wordprocessingInk" xmlns:wne="http://schemas.microsoft.com/office/word/2006/wordml" xmlns:wps="http://schemas.microsoft.com/office/word/2010/wordprocessingShape" mc:Ignorable="w14 w15 w16se wp14">
   <w:endnote w:type="separator" w:id="-1">
     <w:p>
       <w:r>
@@ -9837,7 +11791,7 @@
 </file>
 
 <file path=word/footer1.xml><?xml version="1.0" encoding="utf-8"?>
-<w:ftr xmlns:wpc="http://schemas.microsoft.com/office/word/2010/wordprocessingCanvas" xmlns:cx="http://schemas.microsoft.com/office/drawing/2014/chartex" xmlns:cx1="http://schemas.microsoft.com/office/drawing/2015/9/8/chartex" xmlns:cx2="http://schemas.microsoft.com/office/drawing/2015/10/21/chartex" xmlns:cx3="http://schemas.microsoft.com/office/drawing/2016/5/9/chartex" xmlns:cx4="http://schemas.microsoft.com/office/drawing/2016/5/10/chartex" xmlns:cx5="http://schemas.microsoft.com/office/drawing/2016/5/11/chartex" xmlns:cx6="http://schemas.microsoft.com/office/drawing/2016/5/12/chartex" xmlns:cx7="http://schemas.microsoft.com/office/drawing/2016/5/13/chartex" xmlns:cx8="http://schemas.microsoft.com/office/drawing/2016/5/14/chartex" xmlns:mc="http://schemas.openxmlformats.org/markup-compatibility/2006" xmlns:aink="http://schemas.microsoft.com/office/drawing/2016/ink" xmlns:am3d="http://schemas.microsoft.com/office/drawing/2017/model3d" xmlns:o="urn:schemas-microsoft-com:office:office" xmlns:oel="http://schemas.microsoft.com/office/2019/extlst" xmlns:r="http://schemas.openxmlformats.org/officeDocument/2006/relationships" xmlns:m="http://schemas.openxmlformats.org/officeDocument/2006/math" xmlns:v="urn:schemas-microsoft-com:vml" xmlns:wp14="http://schemas.microsoft.com/office/word/2010/wordprocessingDrawing" xmlns:wp="http://schemas.openxmlformats.org/drawingml/2006/wordprocessingDrawing" xmlns:w10="urn:schemas-microsoft-com:office:word" xmlns:w="http://schemas.openxmlformats.org/wordprocessingml/2006/main" xmlns:w14="http://schemas.microsoft.com/office/word/2010/wordml" xmlns:w15="http://schemas.microsoft.com/office/word/2012/wordml" xmlns:w16cex="http://schemas.microsoft.com/office/word/2018/wordml/cex" xmlns:w16cid="http://schemas.microsoft.com/office/word/2016/wordml/cid" xmlns:w16="http://schemas.microsoft.com/office/word/2018/wordml" xmlns:w16du="http://schemas.microsoft.com/office/word/2023/wordml/word16du" xmlns:w16sdtdh="http://schemas.microsoft.com/office/word/2020/wordml/sdtdatahash" xmlns:w16se="http://schemas.microsoft.com/office/word/2015/wordml/symex" xmlns:wpg="http://schemas.microsoft.com/office/word/2010/wordprocessingGroup" xmlns:wpi="http://schemas.microsoft.com/office/word/2010/wordprocessingInk" xmlns:wne="http://schemas.microsoft.com/office/word/2006/wordml" xmlns:wps="http://schemas.microsoft.com/office/word/2010/wordprocessingShape" mc:Ignorable="w14 w15 w16se w16cid w16 w16cex w16sdtdh w16du wp14">
+<w:ftr xmlns:wpc="http://schemas.microsoft.com/office/word/2010/wordprocessingCanvas" xmlns:cx="http://schemas.microsoft.com/office/drawing/2014/chartex" xmlns:mc="http://schemas.openxmlformats.org/markup-compatibility/2006" xmlns:o="urn:schemas-microsoft-com:office:office" xmlns:r="http://schemas.openxmlformats.org/officeDocument/2006/relationships" xmlns:m="http://schemas.openxmlformats.org/officeDocument/2006/math" xmlns:v="urn:schemas-microsoft-com:vml" xmlns:wp14="http://schemas.microsoft.com/office/word/2010/wordprocessingDrawing" xmlns:wp="http://schemas.openxmlformats.org/drawingml/2006/wordprocessingDrawing" xmlns:w10="urn:schemas-microsoft-com:office:word" xmlns:w="http://schemas.openxmlformats.org/wordprocessingml/2006/main" xmlns:w14="http://schemas.microsoft.com/office/word/2010/wordml" xmlns:w15="http://schemas.microsoft.com/office/word/2012/wordml" xmlns:w16se="http://schemas.microsoft.com/office/word/2015/wordml/symex" xmlns:wpg="http://schemas.microsoft.com/office/word/2010/wordprocessingGroup" xmlns:wpi="http://schemas.microsoft.com/office/word/2010/wordprocessingInk" xmlns:wne="http://schemas.microsoft.com/office/word/2006/wordml" xmlns:wps="http://schemas.microsoft.com/office/word/2010/wordprocessingShape" mc:Ignorable="w14 w15 w16se wp14">
   <w:sdt>
     <w:sdtPr>
       <w:id w:val="1909885177"/>
@@ -9870,7 +11824,7 @@
           <w:rPr>
             <w:noProof/>
           </w:rPr>
-          <w:t>6</w:t>
+          <w:t>8</w:t>
         </w:r>
         <w:r>
           <w:rPr>
@@ -9891,7 +11845,7 @@
 </file>
 
 <file path=word/footer2.xml><?xml version="1.0" encoding="utf-8"?>
-<w:ftr xmlns:wpc="http://schemas.microsoft.com/office/word/2010/wordprocessingCanvas" xmlns:cx="http://schemas.microsoft.com/office/drawing/2014/chartex" xmlns:cx1="http://schemas.microsoft.com/office/drawing/2015/9/8/chartex" xmlns:cx2="http://schemas.microsoft.com/office/drawing/2015/10/21/chartex" xmlns:cx3="http://schemas.microsoft.com/office/drawing/2016/5/9/chartex" xmlns:cx4="http://schemas.microsoft.com/office/drawing/2016/5/10/chartex" xmlns:cx5="http://schemas.microsoft.com/office/drawing/2016/5/11/chartex" xmlns:cx6="http://schemas.microsoft.com/office/drawing/2016/5/12/chartex" xmlns:cx7="http://schemas.microsoft.com/office/drawing/2016/5/13/chartex" xmlns:cx8="http://schemas.microsoft.com/office/drawing/2016/5/14/chartex" xmlns:mc="http://schemas.openxmlformats.org/markup-compatibility/2006" xmlns:aink="http://schemas.microsoft.com/office/drawing/2016/ink" xmlns:am3d="http://schemas.microsoft.com/office/drawing/2017/model3d" xmlns:o="urn:schemas-microsoft-com:office:office" xmlns:oel="http://schemas.microsoft.com/office/2019/extlst" xmlns:r="http://schemas.openxmlformats.org/officeDocument/2006/relationships" xmlns:m="http://schemas.openxmlformats.org/officeDocument/2006/math" xmlns:v="urn:schemas-microsoft-com:vml" xmlns:wp14="http://schemas.microsoft.com/office/word/2010/wordprocessingDrawing" xmlns:wp="http://schemas.openxmlformats.org/drawingml/2006/wordprocessingDrawing" xmlns:w10="urn:schemas-microsoft-com:office:word" xmlns:w="http://schemas.openxmlformats.org/wordprocessingml/2006/main" xmlns:w14="http://schemas.microsoft.com/office/word/2010/wordml" xmlns:w15="http://schemas.microsoft.com/office/word/2012/wordml" xmlns:w16cex="http://schemas.microsoft.com/office/word/2018/wordml/cex" xmlns:w16cid="http://schemas.microsoft.com/office/word/2016/wordml/cid" xmlns:w16="http://schemas.microsoft.com/office/word/2018/wordml" xmlns:w16du="http://schemas.microsoft.com/office/word/2023/wordml/word16du" xmlns:w16sdtdh="http://schemas.microsoft.com/office/word/2020/wordml/sdtdatahash" xmlns:w16se="http://schemas.microsoft.com/office/word/2015/wordml/symex" xmlns:wpg="http://schemas.microsoft.com/office/word/2010/wordprocessingGroup" xmlns:wpi="http://schemas.microsoft.com/office/word/2010/wordprocessingInk" xmlns:wne="http://schemas.microsoft.com/office/word/2006/wordml" xmlns:wps="http://schemas.microsoft.com/office/word/2010/wordprocessingShape" mc:Ignorable="w14 w15 w16se w16cid w16 w16cex w16sdtdh w16du wp14">
+<w:ftr xmlns:wpc="http://schemas.microsoft.com/office/word/2010/wordprocessingCanvas" xmlns:cx="http://schemas.microsoft.com/office/drawing/2014/chartex" xmlns:mc="http://schemas.openxmlformats.org/markup-compatibility/2006" xmlns:o="urn:schemas-microsoft-com:office:office" xmlns:r="http://schemas.openxmlformats.org/officeDocument/2006/relationships" xmlns:m="http://schemas.openxmlformats.org/officeDocument/2006/math" xmlns:v="urn:schemas-microsoft-com:vml" xmlns:wp14="http://schemas.microsoft.com/office/word/2010/wordprocessingDrawing" xmlns:wp="http://schemas.openxmlformats.org/drawingml/2006/wordprocessingDrawing" xmlns:w10="urn:schemas-microsoft-com:office:word" xmlns:w="http://schemas.openxmlformats.org/wordprocessingml/2006/main" xmlns:w14="http://schemas.microsoft.com/office/word/2010/wordml" xmlns:w15="http://schemas.microsoft.com/office/word/2012/wordml" xmlns:w16se="http://schemas.microsoft.com/office/word/2015/wordml/symex" xmlns:wpg="http://schemas.microsoft.com/office/word/2010/wordprocessingGroup" xmlns:wpi="http://schemas.microsoft.com/office/word/2010/wordprocessingInk" xmlns:wne="http://schemas.microsoft.com/office/word/2006/wordml" xmlns:wps="http://schemas.microsoft.com/office/word/2010/wordprocessingShape" mc:Ignorable="w14 w15 w16se wp14">
   <w:sdt>
     <w:sdtPr>
       <w:id w:val="89524435"/>
@@ -9924,7 +11878,7 @@
           <w:rPr>
             <w:noProof/>
           </w:rPr>
-          <w:t>16</w:t>
+          <w:t>19</w:t>
         </w:r>
         <w:r>
           <w:rPr>
@@ -9945,7 +11899,7 @@
 </file>
 
 <file path=word/footnotes.xml><?xml version="1.0" encoding="utf-8"?>
-<w:footnotes xmlns:wpc="http://schemas.microsoft.com/office/word/2010/wordprocessingCanvas" xmlns:cx="http://schemas.microsoft.com/office/drawing/2014/chartex" xmlns:cx1="http://schemas.microsoft.com/office/drawing/2015/9/8/chartex" xmlns:cx2="http://schemas.microsoft.com/office/drawing/2015/10/21/chartex" xmlns:cx3="http://schemas.microsoft.com/office/drawing/2016/5/9/chartex" xmlns:cx4="http://schemas.microsoft.com/office/drawing/2016/5/10/chartex" xmlns:cx5="http://schemas.microsoft.com/office/drawing/2016/5/11/chartex" xmlns:cx6="http://schemas.microsoft.com/office/drawing/2016/5/12/chartex" xmlns:cx7="http://schemas.microsoft.com/office/drawing/2016/5/13/chartex" xmlns:cx8="http://schemas.microsoft.com/office/drawing/2016/5/14/chartex" xmlns:mc="http://schemas.openxmlformats.org/markup-compatibility/2006" xmlns:aink="http://schemas.microsoft.com/office/drawing/2016/ink" xmlns:am3d="http://schemas.microsoft.com/office/drawing/2017/model3d" xmlns:o="urn:schemas-microsoft-com:office:office" xmlns:oel="http://schemas.microsoft.com/office/2019/extlst" xmlns:r="http://schemas.openxmlformats.org/officeDocument/2006/relationships" xmlns:m="http://schemas.openxmlformats.org/officeDocument/2006/math" xmlns:v="urn:schemas-microsoft-com:vml" xmlns:wp14="http://schemas.microsoft.com/office/word/2010/wordprocessingDrawing" xmlns:wp="http://schemas.openxmlformats.org/drawingml/2006/wordprocessingDrawing" xmlns:w10="urn:schemas-microsoft-com:office:word" xmlns:w="http://schemas.openxmlformats.org/wordprocessingml/2006/main" xmlns:w14="http://schemas.microsoft.com/office/word/2010/wordml" xmlns:w15="http://schemas.microsoft.com/office/word/2012/wordml" xmlns:w16cex="http://schemas.microsoft.com/office/word/2018/wordml/cex" xmlns:w16cid="http://schemas.microsoft.com/office/word/2016/wordml/cid" xmlns:w16="http://schemas.microsoft.com/office/word/2018/wordml" xmlns:w16du="http://schemas.microsoft.com/office/word/2023/wordml/word16du" xmlns:w16sdtdh="http://schemas.microsoft.com/office/word/2020/wordml/sdtdatahash" xmlns:w16se="http://schemas.microsoft.com/office/word/2015/wordml/symex" xmlns:wpg="http://schemas.microsoft.com/office/word/2010/wordprocessingGroup" xmlns:wpi="http://schemas.microsoft.com/office/word/2010/wordprocessingInk" xmlns:wne="http://schemas.microsoft.com/office/word/2006/wordml" xmlns:wps="http://schemas.microsoft.com/office/word/2010/wordprocessingShape" mc:Ignorable="w14 w15 w16se w16cid w16 w16cex w16sdtdh w16du wp14">
+<w:footnotes xmlns:wpc="http://schemas.microsoft.com/office/word/2010/wordprocessingCanvas" xmlns:cx="http://schemas.microsoft.com/office/drawing/2014/chartex" xmlns:mc="http://schemas.openxmlformats.org/markup-compatibility/2006" xmlns:o="urn:schemas-microsoft-com:office:office" xmlns:r="http://schemas.openxmlformats.org/officeDocument/2006/relationships" xmlns:m="http://schemas.openxmlformats.org/officeDocument/2006/math" xmlns:v="urn:schemas-microsoft-com:vml" xmlns:wp14="http://schemas.microsoft.com/office/word/2010/wordprocessingDrawing" xmlns:wp="http://schemas.openxmlformats.org/drawingml/2006/wordprocessingDrawing" xmlns:w10="urn:schemas-microsoft-com:office:word" xmlns:w="http://schemas.openxmlformats.org/wordprocessingml/2006/main" xmlns:w14="http://schemas.microsoft.com/office/word/2010/wordml" xmlns:w15="http://schemas.microsoft.com/office/word/2012/wordml" xmlns:w16se="http://schemas.microsoft.com/office/word/2015/wordml/symex" xmlns:wpg="http://schemas.microsoft.com/office/word/2010/wordprocessingGroup" xmlns:wpi="http://schemas.microsoft.com/office/word/2010/wordprocessingInk" xmlns:wne="http://schemas.microsoft.com/office/word/2006/wordml" xmlns:wps="http://schemas.microsoft.com/office/word/2010/wordprocessingShape" mc:Ignorable="w14 w15 w16se wp14">
   <w:footnote w:type="separator" w:id="-1">
     <w:p>
       <w:r>
@@ -9964,7 +11918,7 @@
 </file>
 
 <file path=word/header1.xml><?xml version="1.0" encoding="utf-8"?>
-<w:hdr xmlns:wpc="http://schemas.microsoft.com/office/word/2010/wordprocessingCanvas" xmlns:cx="http://schemas.microsoft.com/office/drawing/2014/chartex" xmlns:cx1="http://schemas.microsoft.com/office/drawing/2015/9/8/chartex" xmlns:cx2="http://schemas.microsoft.com/office/drawing/2015/10/21/chartex" xmlns:cx3="http://schemas.microsoft.com/office/drawing/2016/5/9/chartex" xmlns:cx4="http://schemas.microsoft.com/office/drawing/2016/5/10/chartex" xmlns:cx5="http://schemas.microsoft.com/office/drawing/2016/5/11/chartex" xmlns:cx6="http://schemas.microsoft.com/office/drawing/2016/5/12/chartex" xmlns:cx7="http://schemas.microsoft.com/office/drawing/2016/5/13/chartex" xmlns:cx8="http://schemas.microsoft.com/office/drawing/2016/5/14/chartex" xmlns:mc="http://schemas.openxmlformats.org/markup-compatibility/2006" xmlns:aink="http://schemas.microsoft.com/office/drawing/2016/ink" xmlns:am3d="http://schemas.microsoft.com/office/drawing/2017/model3d" xmlns:o="urn:schemas-microsoft-com:office:office" xmlns:oel="http://schemas.microsoft.com/office/2019/extlst" xmlns:r="http://schemas.openxmlformats.org/officeDocument/2006/relationships" xmlns:m="http://schemas.openxmlformats.org/officeDocument/2006/math" xmlns:v="urn:schemas-microsoft-com:vml" xmlns:wp14="http://schemas.microsoft.com/office/word/2010/wordprocessingDrawing" xmlns:wp="http://schemas.openxmlformats.org/drawingml/2006/wordprocessingDrawing" xmlns:w10="urn:schemas-microsoft-com:office:word" xmlns:w="http://schemas.openxmlformats.org/wordprocessingml/2006/main" xmlns:w14="http://schemas.microsoft.com/office/word/2010/wordml" xmlns:w15="http://schemas.microsoft.com/office/word/2012/wordml" xmlns:w16cex="http://schemas.microsoft.com/office/word/2018/wordml/cex" xmlns:w16cid="http://schemas.microsoft.com/office/word/2016/wordml/cid" xmlns:w16="http://schemas.microsoft.com/office/word/2018/wordml" xmlns:w16du="http://schemas.microsoft.com/office/word/2023/wordml/word16du" xmlns:w16sdtdh="http://schemas.microsoft.com/office/word/2020/wordml/sdtdatahash" xmlns:w16se="http://schemas.microsoft.com/office/word/2015/wordml/symex" xmlns:wpg="http://schemas.microsoft.com/office/word/2010/wordprocessingGroup" xmlns:wpi="http://schemas.microsoft.com/office/word/2010/wordprocessingInk" xmlns:wne="http://schemas.microsoft.com/office/word/2006/wordml" xmlns:wps="http://schemas.microsoft.com/office/word/2010/wordprocessingShape" mc:Ignorable="w14 w15 w16se w16cid w16 w16cex w16sdtdh w16du wp14">
+<w:hdr xmlns:wpc="http://schemas.microsoft.com/office/word/2010/wordprocessingCanvas" xmlns:cx="http://schemas.microsoft.com/office/drawing/2014/chartex" xmlns:mc="http://schemas.openxmlformats.org/markup-compatibility/2006" xmlns:o="urn:schemas-microsoft-com:office:office" xmlns:r="http://schemas.openxmlformats.org/officeDocument/2006/relationships" xmlns:m="http://schemas.openxmlformats.org/officeDocument/2006/math" xmlns:v="urn:schemas-microsoft-com:vml" xmlns:wp14="http://schemas.microsoft.com/office/word/2010/wordprocessingDrawing" xmlns:wp="http://schemas.openxmlformats.org/drawingml/2006/wordprocessingDrawing" xmlns:w10="urn:schemas-microsoft-com:office:word" xmlns:w="http://schemas.openxmlformats.org/wordprocessingml/2006/main" xmlns:w14="http://schemas.microsoft.com/office/word/2010/wordml" xmlns:w15="http://schemas.microsoft.com/office/word/2012/wordml" xmlns:w16se="http://schemas.microsoft.com/office/word/2015/wordml/symex" xmlns:wpg="http://schemas.microsoft.com/office/word/2010/wordprocessingGroup" xmlns:wpi="http://schemas.microsoft.com/office/word/2010/wordprocessingInk" xmlns:wne="http://schemas.microsoft.com/office/word/2006/wordml" xmlns:wps="http://schemas.microsoft.com/office/word/2010/wordprocessingShape" mc:Ignorable="w14 w15 w16se wp14">
   <w:p>
     <w:pPr>
       <w:pStyle w:val="Header"/>
@@ -9979,7 +11933,7 @@
 </file>
 
 <file path=word/numbering.xml><?xml version="1.0" encoding="utf-8"?>
-<w:numbering xmlns:wpc="http://schemas.microsoft.com/office/word/2010/wordprocessingCanvas" xmlns:cx="http://schemas.microsoft.com/office/drawing/2014/chartex" xmlns:cx1="http://schemas.microsoft.com/office/drawing/2015/9/8/chartex" xmlns:cx2="http://schemas.microsoft.com/office/drawing/2015/10/21/chartex" xmlns:cx3="http://schemas.microsoft.com/office/drawing/2016/5/9/chartex" xmlns:cx4="http://schemas.microsoft.com/office/drawing/2016/5/10/chartex" xmlns:cx5="http://schemas.microsoft.com/office/drawing/2016/5/11/chartex" xmlns:cx6="http://schemas.microsoft.com/office/drawing/2016/5/12/chartex" xmlns:cx7="http://schemas.microsoft.com/office/drawing/2016/5/13/chartex" xmlns:cx8="http://schemas.microsoft.com/office/drawing/2016/5/14/chartex" xmlns:mc="http://schemas.openxmlformats.org/markup-compatibility/2006" xmlns:aink="http://schemas.microsoft.com/office/drawing/2016/ink" xmlns:am3d="http://schemas.microsoft.com/office/drawing/2017/model3d" xmlns:o="urn:schemas-microsoft-com:office:office" xmlns:oel="http://schemas.microsoft.com/office/2019/extlst" xmlns:r="http://schemas.openxmlformats.org/officeDocument/2006/relationships" xmlns:m="http://schemas.openxmlformats.org/officeDocument/2006/math" xmlns:v="urn:schemas-microsoft-com:vml" xmlns:wp14="http://schemas.microsoft.com/office/word/2010/wordprocessingDrawing" xmlns:wp="http://schemas.openxmlformats.org/drawingml/2006/wordprocessingDrawing" xmlns:w10="urn:schemas-microsoft-com:office:word" xmlns:w="http://schemas.openxmlformats.org/wordprocessingml/2006/main" xmlns:w14="http://schemas.microsoft.com/office/word/2010/wordml" xmlns:w15="http://schemas.microsoft.com/office/word/2012/wordml" xmlns:w16cex="http://schemas.microsoft.com/office/word/2018/wordml/cex" xmlns:w16cid="http://schemas.microsoft.com/office/word/2016/wordml/cid" xmlns:w16="http://schemas.microsoft.com/office/word/2018/wordml" xmlns:w16du="http://schemas.microsoft.com/office/word/2023/wordml/word16du" xmlns:w16sdtdh="http://schemas.microsoft.com/office/word/2020/wordml/sdtdatahash" xmlns:w16se="http://schemas.microsoft.com/office/word/2015/wordml/symex" xmlns:wpg="http://schemas.microsoft.com/office/word/2010/wordprocessingGroup" xmlns:wpi="http://schemas.microsoft.com/office/word/2010/wordprocessingInk" xmlns:wne="http://schemas.microsoft.com/office/word/2006/wordml" xmlns:wps="http://schemas.microsoft.com/office/word/2010/wordprocessingShape" mc:Ignorable="w14 w15 w16se w16cid w16 w16cex w16sdtdh w16du wp14">
+<w:numbering xmlns:wpc="http://schemas.microsoft.com/office/word/2010/wordprocessingCanvas" xmlns:cx="http://schemas.microsoft.com/office/drawing/2014/chartex" xmlns:mc="http://schemas.openxmlformats.org/markup-compatibility/2006" xmlns:o="urn:schemas-microsoft-com:office:office" xmlns:r="http://schemas.openxmlformats.org/officeDocument/2006/relationships" xmlns:m="http://schemas.openxmlformats.org/officeDocument/2006/math" xmlns:v="urn:schemas-microsoft-com:vml" xmlns:wp14="http://schemas.microsoft.com/office/word/2010/wordprocessingDrawing" xmlns:wp="http://schemas.openxmlformats.org/drawingml/2006/wordprocessingDrawing" xmlns:w10="urn:schemas-microsoft-com:office:word" xmlns:w="http://schemas.openxmlformats.org/wordprocessingml/2006/main" xmlns:w14="http://schemas.microsoft.com/office/word/2010/wordml" xmlns:w15="http://schemas.microsoft.com/office/word/2012/wordml" xmlns:w16se="http://schemas.microsoft.com/office/word/2015/wordml/symex" xmlns:wpg="http://schemas.microsoft.com/office/word/2010/wordprocessingGroup" xmlns:wpi="http://schemas.microsoft.com/office/word/2010/wordprocessingInk" xmlns:wne="http://schemas.microsoft.com/office/word/2006/wordml" xmlns:wps="http://schemas.microsoft.com/office/word/2010/wordprocessingShape" mc:Ignorable="w14 w15 w16se wp14">
   <w:abstractNum w:abstractNumId="0" w15:restartNumberingAfterBreak="0">
     <w:nsid w:val="0B08659A"/>
     <w:multiLevelType w:val="hybridMultilevel"/>
@@ -10355,6 +12309,119 @@
     </w:lvl>
   </w:abstractNum>
   <w:abstractNum w:abstractNumId="3" w15:restartNumberingAfterBreak="0">
+    <w:nsid w:val="1C1932FC"/>
+    <w:multiLevelType w:val="hybridMultilevel"/>
+    <w:tmpl w:val="7A9C4EA8"/>
+    <w:lvl w:ilvl="0" w:tplc="04090001">
+      <w:start w:val="1"/>
+      <w:numFmt w:val="bullet"/>
+      <w:lvlText w:val=""/>
+      <w:lvlJc w:val="left"/>
+      <w:pPr>
+        <w:ind w:left="720" w:hanging="360"/>
+      </w:pPr>
+      <w:rPr>
+        <w:rFonts w:ascii="Symbol" w:hAnsi="Symbol" w:hint="default"/>
+      </w:rPr>
+    </w:lvl>
+    <w:lvl w:ilvl="1" w:tplc="04090003" w:tentative="1">
+      <w:start w:val="1"/>
+      <w:numFmt w:val="bullet"/>
+      <w:lvlText w:val="o"/>
+      <w:lvlJc w:val="left"/>
+      <w:pPr>
+        <w:ind w:left="1440" w:hanging="360"/>
+      </w:pPr>
+      <w:rPr>
+        <w:rFonts w:ascii="Courier New" w:hAnsi="Courier New" w:cs="Courier New" w:hint="default"/>
+      </w:rPr>
+    </w:lvl>
+    <w:lvl w:ilvl="2" w:tplc="04090005" w:tentative="1">
+      <w:start w:val="1"/>
+      <w:numFmt w:val="bullet"/>
+      <w:lvlText w:val=""/>
+      <w:lvlJc w:val="left"/>
+      <w:pPr>
+        <w:ind w:left="2160" w:hanging="360"/>
+      </w:pPr>
+      <w:rPr>
+        <w:rFonts w:ascii="Wingdings" w:hAnsi="Wingdings" w:hint="default"/>
+      </w:rPr>
+    </w:lvl>
+    <w:lvl w:ilvl="3" w:tplc="04090001" w:tentative="1">
+      <w:start w:val="1"/>
+      <w:numFmt w:val="bullet"/>
+      <w:lvlText w:val=""/>
+      <w:lvlJc w:val="left"/>
+      <w:pPr>
+        <w:ind w:left="2880" w:hanging="360"/>
+      </w:pPr>
+      <w:rPr>
+        <w:rFonts w:ascii="Symbol" w:hAnsi="Symbol" w:hint="default"/>
+      </w:rPr>
+    </w:lvl>
+    <w:lvl w:ilvl="4" w:tplc="04090003" w:tentative="1">
+      <w:start w:val="1"/>
+      <w:numFmt w:val="bullet"/>
+      <w:lvlText w:val="o"/>
+      <w:lvlJc w:val="left"/>
+      <w:pPr>
+        <w:ind w:left="3600" w:hanging="360"/>
+      </w:pPr>
+      <w:rPr>
+        <w:rFonts w:ascii="Courier New" w:hAnsi="Courier New" w:cs="Courier New" w:hint="default"/>
+      </w:rPr>
+    </w:lvl>
+    <w:lvl w:ilvl="5" w:tplc="04090005" w:tentative="1">
+      <w:start w:val="1"/>
+      <w:numFmt w:val="bullet"/>
+      <w:lvlText w:val=""/>
+      <w:lvlJc w:val="left"/>
+      <w:pPr>
+        <w:ind w:left="4320" w:hanging="360"/>
+      </w:pPr>
+      <w:rPr>
+        <w:rFonts w:ascii="Wingdings" w:hAnsi="Wingdings" w:hint="default"/>
+      </w:rPr>
+    </w:lvl>
+    <w:lvl w:ilvl="6" w:tplc="04090001" w:tentative="1">
+      <w:start w:val="1"/>
+      <w:numFmt w:val="bullet"/>
+      <w:lvlText w:val=""/>
+      <w:lvlJc w:val="left"/>
+      <w:pPr>
+        <w:ind w:left="5040" w:hanging="360"/>
+      </w:pPr>
+      <w:rPr>
+        <w:rFonts w:ascii="Symbol" w:hAnsi="Symbol" w:hint="default"/>
+      </w:rPr>
+    </w:lvl>
+    <w:lvl w:ilvl="7" w:tplc="04090003" w:tentative="1">
+      <w:start w:val="1"/>
+      <w:numFmt w:val="bullet"/>
+      <w:lvlText w:val="o"/>
+      <w:lvlJc w:val="left"/>
+      <w:pPr>
+        <w:ind w:left="5760" w:hanging="360"/>
+      </w:pPr>
+      <w:rPr>
+        <w:rFonts w:ascii="Courier New" w:hAnsi="Courier New" w:cs="Courier New" w:hint="default"/>
+      </w:rPr>
+    </w:lvl>
+    <w:lvl w:ilvl="8" w:tplc="04090005" w:tentative="1">
+      <w:start w:val="1"/>
+      <w:numFmt w:val="bullet"/>
+      <w:lvlText w:val=""/>
+      <w:lvlJc w:val="left"/>
+      <w:pPr>
+        <w:ind w:left="6480" w:hanging="360"/>
+      </w:pPr>
+      <w:rPr>
+        <w:rFonts w:ascii="Wingdings" w:hAnsi="Wingdings" w:hint="default"/>
+      </w:rPr>
+    </w:lvl>
+  </w:abstractNum>
+  <w:abstractNum w:abstractNumId="4" w15:restartNumberingAfterBreak="0">
     <w:nsid w:val="332261C4"/>
     <w:multiLevelType w:val="hybridMultilevel"/>
     <w:tmpl w:val="58E85228"/>
@@ -10466,7 +12533,7 @@
       </w:rPr>
     </w:lvl>
   </w:abstractNum>
-  <w:abstractNum w:abstractNumId="4" w15:restartNumberingAfterBreak="0">
+  <w:abstractNum w:abstractNumId="5" w15:restartNumberingAfterBreak="0">
     <w:nsid w:val="51F8505D"/>
     <w:multiLevelType w:val="multilevel"/>
     <w:tmpl w:val="32044338"/>
@@ -10565,7 +12632,7 @@
       </w:pPr>
     </w:lvl>
   </w:abstractNum>
-  <w:abstractNum w:abstractNumId="5" w15:restartNumberingAfterBreak="0">
+  <w:abstractNum w:abstractNumId="6" w15:restartNumberingAfterBreak="0">
     <w:nsid w:val="5E3B57B7"/>
     <w:multiLevelType w:val="hybridMultilevel"/>
     <w:tmpl w:val="BD2CD508"/>
@@ -10654,7 +12721,7 @@
       </w:pPr>
     </w:lvl>
   </w:abstractNum>
-  <w:abstractNum w:abstractNumId="6" w15:restartNumberingAfterBreak="0">
+  <w:abstractNum w:abstractNumId="7" w15:restartNumberingAfterBreak="0">
     <w:nsid w:val="60695DD8"/>
     <w:multiLevelType w:val="multilevel"/>
     <w:tmpl w:val="E89EBB58"/>
@@ -10767,36 +12834,167 @@
       </w:pPr>
     </w:lvl>
   </w:abstractNum>
-  <w:num w:numId="1" w16cid:durableId="1897475220">
+  <w:abstractNum w:abstractNumId="8" w15:restartNumberingAfterBreak="0">
+    <w:nsid w:val="73443E30"/>
+    <w:multiLevelType w:val="hybridMultilevel"/>
+    <w:tmpl w:val="FA8800C8"/>
+    <w:lvl w:ilvl="0" w:tplc="04090001">
+      <w:start w:val="1"/>
+      <w:numFmt w:val="bullet"/>
+      <w:lvlText w:val=""/>
+      <w:lvlJc w:val="left"/>
+      <w:pPr>
+        <w:ind w:left="720" w:hanging="360"/>
+      </w:pPr>
+      <w:rPr>
+        <w:rFonts w:ascii="Symbol" w:hAnsi="Symbol" w:hint="default"/>
+      </w:rPr>
+    </w:lvl>
+    <w:lvl w:ilvl="1" w:tplc="04090003" w:tentative="1">
+      <w:start w:val="1"/>
+      <w:numFmt w:val="bullet"/>
+      <w:lvlText w:val="o"/>
+      <w:lvlJc w:val="left"/>
+      <w:pPr>
+        <w:ind w:left="1440" w:hanging="360"/>
+      </w:pPr>
+      <w:rPr>
+        <w:rFonts w:ascii="Courier New" w:hAnsi="Courier New" w:cs="Courier New" w:hint="default"/>
+      </w:rPr>
+    </w:lvl>
+    <w:lvl w:ilvl="2" w:tplc="04090005" w:tentative="1">
+      <w:start w:val="1"/>
+      <w:numFmt w:val="bullet"/>
+      <w:lvlText w:val=""/>
+      <w:lvlJc w:val="left"/>
+      <w:pPr>
+        <w:ind w:left="2160" w:hanging="360"/>
+      </w:pPr>
+      <w:rPr>
+        <w:rFonts w:ascii="Wingdings" w:hAnsi="Wingdings" w:hint="default"/>
+      </w:rPr>
+    </w:lvl>
+    <w:lvl w:ilvl="3" w:tplc="04090001" w:tentative="1">
+      <w:start w:val="1"/>
+      <w:numFmt w:val="bullet"/>
+      <w:lvlText w:val=""/>
+      <w:lvlJc w:val="left"/>
+      <w:pPr>
+        <w:ind w:left="2880" w:hanging="360"/>
+      </w:pPr>
+      <w:rPr>
+        <w:rFonts w:ascii="Symbol" w:hAnsi="Symbol" w:hint="default"/>
+      </w:rPr>
+    </w:lvl>
+    <w:lvl w:ilvl="4" w:tplc="04090003" w:tentative="1">
+      <w:start w:val="1"/>
+      <w:numFmt w:val="bullet"/>
+      <w:lvlText w:val="o"/>
+      <w:lvlJc w:val="left"/>
+      <w:pPr>
+        <w:ind w:left="3600" w:hanging="360"/>
+      </w:pPr>
+      <w:rPr>
+        <w:rFonts w:ascii="Courier New" w:hAnsi="Courier New" w:cs="Courier New" w:hint="default"/>
+      </w:rPr>
+    </w:lvl>
+    <w:lvl w:ilvl="5" w:tplc="04090005" w:tentative="1">
+      <w:start w:val="1"/>
+      <w:numFmt w:val="bullet"/>
+      <w:lvlText w:val=""/>
+      <w:lvlJc w:val="left"/>
+      <w:pPr>
+        <w:ind w:left="4320" w:hanging="360"/>
+      </w:pPr>
+      <w:rPr>
+        <w:rFonts w:ascii="Wingdings" w:hAnsi="Wingdings" w:hint="default"/>
+      </w:rPr>
+    </w:lvl>
+    <w:lvl w:ilvl="6" w:tplc="04090001" w:tentative="1">
+      <w:start w:val="1"/>
+      <w:numFmt w:val="bullet"/>
+      <w:lvlText w:val=""/>
+      <w:lvlJc w:val="left"/>
+      <w:pPr>
+        <w:ind w:left="5040" w:hanging="360"/>
+      </w:pPr>
+      <w:rPr>
+        <w:rFonts w:ascii="Symbol" w:hAnsi="Symbol" w:hint="default"/>
+      </w:rPr>
+    </w:lvl>
+    <w:lvl w:ilvl="7" w:tplc="04090003" w:tentative="1">
+      <w:start w:val="1"/>
+      <w:numFmt w:val="bullet"/>
+      <w:lvlText w:val="o"/>
+      <w:lvlJc w:val="left"/>
+      <w:pPr>
+        <w:ind w:left="5760" w:hanging="360"/>
+      </w:pPr>
+      <w:rPr>
+        <w:rFonts w:ascii="Courier New" w:hAnsi="Courier New" w:cs="Courier New" w:hint="default"/>
+      </w:rPr>
+    </w:lvl>
+    <w:lvl w:ilvl="8" w:tplc="04090005" w:tentative="1">
+      <w:start w:val="1"/>
+      <w:numFmt w:val="bullet"/>
+      <w:lvlText w:val=""/>
+      <w:lvlJc w:val="left"/>
+      <w:pPr>
+        <w:ind w:left="6480" w:hanging="360"/>
+      </w:pPr>
+      <w:rPr>
+        <w:rFonts w:ascii="Wingdings" w:hAnsi="Wingdings" w:hint="default"/>
+      </w:rPr>
+    </w:lvl>
+  </w:abstractNum>
+  <w:num w:numId="1">
+    <w:abstractNumId w:val="5"/>
+  </w:num>
+  <w:num w:numId="2">
+    <w:abstractNumId w:val="2"/>
+  </w:num>
+  <w:num w:numId="3">
+    <w:abstractNumId w:val="6"/>
+  </w:num>
+  <w:num w:numId="4">
+    <w:abstractNumId w:val="7"/>
+  </w:num>
+  <w:num w:numId="5">
+    <w:abstractNumId w:val="1"/>
+  </w:num>
+  <w:num w:numId="6">
     <w:abstractNumId w:val="4"/>
   </w:num>
-  <w:num w:numId="2" w16cid:durableId="398943324">
-    <w:abstractNumId w:val="2"/>
+  <w:num w:numId="7">
+    <w:abstractNumId w:val="0"/>
   </w:num>
-  <w:num w:numId="3" w16cid:durableId="1541238055">
+  <w:num w:numId="8">
     <w:abstractNumId w:val="5"/>
   </w:num>
-  <w:num w:numId="4" w16cid:durableId="821581935">
-    <w:abstractNumId w:val="6"/>
+  <w:num w:numId="9">
+    <w:abstractNumId w:val="5"/>
   </w:num>
-  <w:num w:numId="5" w16cid:durableId="186455505">
-    <w:abstractNumId w:val="1"/>
+  <w:num w:numId="10">
+    <w:abstractNumId w:val="5"/>
   </w:num>
-  <w:num w:numId="6" w16cid:durableId="1628970555">
+  <w:num w:numId="11">
+    <w:abstractNumId w:val="5"/>
+  </w:num>
+  <w:num w:numId="12">
+    <w:abstractNumId w:val="8"/>
+  </w:num>
+  <w:num w:numId="13">
+    <w:abstractNumId w:val="5"/>
+  </w:num>
+  <w:num w:numId="14">
     <w:abstractNumId w:val="3"/>
-  </w:num>
-  <w:num w:numId="7" w16cid:durableId="2070416754">
-    <w:abstractNumId w:val="0"/>
-  </w:num>
-  <w:num w:numId="8" w16cid:durableId="474950246">
-    <w:abstractNumId w:val="4"/>
   </w:num>
   <w:numIdMacAtCleanup w:val="5"/>
 </w:numbering>
 </file>
 
 <file path=word/styles.xml><?xml version="1.0" encoding="utf-8"?>
-<w:styles xmlns:mc="http://schemas.openxmlformats.org/markup-compatibility/2006" xmlns:r="http://schemas.openxmlformats.org/officeDocument/2006/relationships" xmlns:w="http://schemas.openxmlformats.org/wordprocessingml/2006/main" xmlns:w14="http://schemas.microsoft.com/office/word/2010/wordml" xmlns:w15="http://schemas.microsoft.com/office/word/2012/wordml" xmlns:w16cex="http://schemas.microsoft.com/office/word/2018/wordml/cex" xmlns:w16cid="http://schemas.microsoft.com/office/word/2016/wordml/cid" xmlns:w16="http://schemas.microsoft.com/office/word/2018/wordml" xmlns:w16du="http://schemas.microsoft.com/office/word/2023/wordml/word16du" xmlns:w16sdtdh="http://schemas.microsoft.com/office/word/2020/wordml/sdtdatahash" xmlns:w16se="http://schemas.microsoft.com/office/word/2015/wordml/symex" mc:Ignorable="w14 w15 w16se w16cid w16 w16cex w16sdtdh w16du">
+<w:styles xmlns:mc="http://schemas.openxmlformats.org/markup-compatibility/2006" xmlns:r="http://schemas.openxmlformats.org/officeDocument/2006/relationships" xmlns:w="http://schemas.openxmlformats.org/wordprocessingml/2006/main" xmlns:w14="http://schemas.microsoft.com/office/word/2010/wordml" xmlns:w15="http://schemas.microsoft.com/office/word/2012/wordml" xmlns:w16se="http://schemas.microsoft.com/office/word/2015/wordml/symex" mc:Ignorable="w14 w15 w16se">
   <w:docDefaults>
     <w:rPrDefault>
       <w:rPr>
@@ -10806,7 +13004,7 @@
     </w:rPrDefault>
     <w:pPrDefault/>
   </w:docDefaults>
-  <w:latentStyles w:defLockedState="0" w:defUIPriority="0" w:defSemiHidden="0" w:defUnhideWhenUsed="0" w:defQFormat="0" w:count="376">
+  <w:latentStyles w:defLockedState="0" w:defUIPriority="0" w:defSemiHidden="0" w:defUnhideWhenUsed="0" w:defQFormat="0" w:count="371">
     <w:lsdException w:name="Normal" w:qFormat="1"/>
     <w:lsdException w:name="heading 1" w:uiPriority="9" w:qFormat="1"/>
     <w:lsdException w:name="heading 2" w:uiPriority="9" w:qFormat="1"/>
@@ -11099,11 +13297,6 @@
     <w:lsdException w:name="List Table 5 Dark Accent 6" w:uiPriority="50"/>
     <w:lsdException w:name="List Table 6 Colorful Accent 6" w:uiPriority="51"/>
     <w:lsdException w:name="List Table 7 Colorful Accent 6" w:uiPriority="52"/>
-    <w:lsdException w:name="Mention" w:semiHidden="1" w:uiPriority="99" w:unhideWhenUsed="1"/>
-    <w:lsdException w:name="Smart Hyperlink" w:semiHidden="1" w:uiPriority="99" w:unhideWhenUsed="1"/>
-    <w:lsdException w:name="Hashtag" w:semiHidden="1" w:uiPriority="99" w:unhideWhenUsed="1"/>
-    <w:lsdException w:name="Unresolved Mention" w:semiHidden="1" w:uiPriority="99" w:unhideWhenUsed="1"/>
-    <w:lsdException w:name="Smart Link" w:semiHidden="1" w:uiPriority="99" w:unhideWhenUsed="1"/>
   </w:latentStyles>
   <w:style w:type="paragraph" w:default="1" w:styleId="Normal">
     <w:name w:val="Normal"/>
@@ -11339,6 +13532,7 @@
   <w:style w:type="character" w:default="1" w:styleId="DefaultParagraphFont">
     <w:name w:val="Default Paragraph Font"/>
     <w:uiPriority w:val="1"/>
+    <w:semiHidden/>
     <w:unhideWhenUsed/>
   </w:style>
   <w:style w:type="table" w:default="1" w:styleId="TableNormal">
@@ -11971,7 +14165,640 @@
     <w:uiPriority w:val="99"/>
     <w:rsid w:val="00A6290F"/>
   </w:style>
+  <w:style w:type="character" w:customStyle="1" w:styleId="mord">
+    <w:name w:val="mord"/>
+    <w:basedOn w:val="DefaultParagraphFont"/>
+    <w:rsid w:val="00C41D27"/>
+  </w:style>
+  <w:style w:type="character" w:customStyle="1" w:styleId="mrel">
+    <w:name w:val="mrel"/>
+    <w:basedOn w:val="DefaultParagraphFont"/>
+    <w:rsid w:val="00C41D27"/>
+  </w:style>
+  <w:style w:type="character" w:customStyle="1" w:styleId="mopen">
+    <w:name w:val="mopen"/>
+    <w:basedOn w:val="DefaultParagraphFont"/>
+    <w:rsid w:val="00C41D27"/>
+  </w:style>
+  <w:style w:type="character" w:customStyle="1" w:styleId="mpunct">
+    <w:name w:val="mpunct"/>
+    <w:basedOn w:val="DefaultParagraphFont"/>
+    <w:rsid w:val="00C41D27"/>
+  </w:style>
+  <w:style w:type="character" w:customStyle="1" w:styleId="minner">
+    <w:name w:val="minner"/>
+    <w:basedOn w:val="DefaultParagraphFont"/>
+    <w:rsid w:val="00C41D27"/>
+  </w:style>
+  <w:style w:type="character" w:customStyle="1" w:styleId="mclose">
+    <w:name w:val="mclose"/>
+    <w:basedOn w:val="DefaultParagraphFont"/>
+    <w:rsid w:val="00C41D27"/>
+  </w:style>
+  <w:style w:type="character" w:customStyle="1" w:styleId="vlist-s">
+    <w:name w:val="vlist-s"/>
+    <w:basedOn w:val="DefaultParagraphFont"/>
+    <w:rsid w:val="00C41D27"/>
+  </w:style>
+  <w:style w:type="character" w:customStyle="1" w:styleId="mbin">
+    <w:name w:val="mbin"/>
+    <w:basedOn w:val="DefaultParagraphFont"/>
+    <w:rsid w:val="00C41D27"/>
+  </w:style>
 </w:styles>
+</file>
+
+<file path=word/glossary/document.xml><?xml version="1.0" encoding="utf-8"?>
+<w:glossaryDocument xmlns:wpc="http://schemas.microsoft.com/office/word/2010/wordprocessingCanvas" xmlns:cx="http://schemas.microsoft.com/office/drawing/2014/chartex" xmlns:mc="http://schemas.openxmlformats.org/markup-compatibility/2006" xmlns:o="urn:schemas-microsoft-com:office:office" xmlns:r="http://schemas.openxmlformats.org/officeDocument/2006/relationships" xmlns:m="http://schemas.openxmlformats.org/officeDocument/2006/math" xmlns:v="urn:schemas-microsoft-com:vml" xmlns:wp14="http://schemas.microsoft.com/office/word/2010/wordprocessingDrawing" xmlns:wp="http://schemas.openxmlformats.org/drawingml/2006/wordprocessingDrawing" xmlns:w10="urn:schemas-microsoft-com:office:word" xmlns:w="http://schemas.openxmlformats.org/wordprocessingml/2006/main" xmlns:w14="http://schemas.microsoft.com/office/word/2010/wordml" xmlns:w15="http://schemas.microsoft.com/office/word/2012/wordml" xmlns:w16se="http://schemas.microsoft.com/office/word/2015/wordml/symex" xmlns:wpg="http://schemas.microsoft.com/office/word/2010/wordprocessingGroup" xmlns:wpi="http://schemas.microsoft.com/office/word/2010/wordprocessingInk" xmlns:wne="http://schemas.microsoft.com/office/word/2006/wordml" xmlns:wps="http://schemas.microsoft.com/office/word/2010/wordprocessingShape" mc:Ignorable="w14 w15 w16se wp14"/>
+</file>
+
+<file path=word/glossary/fontTable.xml><?xml version="1.0" encoding="utf-8"?>
+<w:fonts xmlns:mc="http://schemas.openxmlformats.org/markup-compatibility/2006" xmlns:r="http://schemas.openxmlformats.org/officeDocument/2006/relationships" xmlns:w="http://schemas.openxmlformats.org/wordprocessingml/2006/main" xmlns:w14="http://schemas.microsoft.com/office/word/2010/wordml" xmlns:w15="http://schemas.microsoft.com/office/word/2012/wordml" xmlns:w16se="http://schemas.microsoft.com/office/word/2015/wordml/symex" mc:Ignorable="w14 w15 w16se">
+  <w:font w:name="Times New Roman">
+    <w:panose1 w:val="02020603050405020304"/>
+    <w:charset w:val="00"/>
+    <w:family w:val="roman"/>
+    <w:pitch w:val="variable"/>
+    <w:sig w:usb0="E0002AFF" w:usb1="C0007843" w:usb2="00000009" w:usb3="00000000" w:csb0="000001FF" w:csb1="00000000"/>
+  </w:font>
+  <w:font w:name="SimSun">
+    <w:altName w:val="宋体"/>
+    <w:panose1 w:val="02010600030101010101"/>
+    <w:charset w:val="86"/>
+    <w:family w:val="auto"/>
+    <w:pitch w:val="variable"/>
+    <w:sig w:usb0="00000003" w:usb1="288F0000" w:usb2="00000016" w:usb3="00000000" w:csb0="00040001" w:csb1="00000000"/>
+  </w:font>
+  <w:font w:name="Courier New">
+    <w:panose1 w:val="02070309020205020404"/>
+    <w:charset w:val="00"/>
+    <w:family w:val="modern"/>
+    <w:pitch w:val="fixed"/>
+    <w:sig w:usb0="E0002EFF" w:usb1="C0007843" w:usb2="00000009" w:usb3="00000000" w:csb0="000001FF" w:csb1="00000000"/>
+  </w:font>
+  <w:font w:name="Wingdings">
+    <w:panose1 w:val="05000000000000000000"/>
+    <w:charset w:val="02"/>
+    <w:family w:val="auto"/>
+    <w:pitch w:val="variable"/>
+    <w:sig w:usb0="00000000" w:usb1="10000000" w:usb2="00000000" w:usb3="00000000" w:csb0="80000000" w:csb1="00000000"/>
+  </w:font>
+  <w:font w:name="Symbol">
+    <w:panose1 w:val="05050102010706020507"/>
+    <w:charset w:val="02"/>
+    <w:family w:val="roman"/>
+    <w:pitch w:val="variable"/>
+    <w:sig w:usb0="00000000" w:usb1="10000000" w:usb2="00000000" w:usb3="00000000" w:csb0="80000000" w:csb1="00000000"/>
+  </w:font>
+  <w:font w:name="Helvetica">
+    <w:panose1 w:val="020B0604020202020204"/>
+    <w:charset w:val="00"/>
+    <w:family w:val="swiss"/>
+    <w:pitch w:val="variable"/>
+    <w:sig w:usb0="E0002EFF" w:usb1="C000785B" w:usb2="00000009" w:usb3="00000000" w:csb0="000001FF" w:csb1="00000000"/>
+  </w:font>
+  <w:font w:name="Calibri">
+    <w:panose1 w:val="020F0502020204030204"/>
+    <w:charset w:val="00"/>
+    <w:family w:val="swiss"/>
+    <w:pitch w:val="variable"/>
+    <w:sig w:usb0="E00002FF" w:usb1="4000ACFF" w:usb2="00000001" w:usb3="00000000" w:csb0="0000019F" w:csb1="00000000"/>
+  </w:font>
+  <w:font w:name="Arial">
+    <w:panose1 w:val="020B0604020202020204"/>
+    <w:charset w:val="00"/>
+    <w:family w:val="swiss"/>
+    <w:pitch w:val="variable"/>
+    <w:sig w:usb0="E0002AFF" w:usb1="C0007843" w:usb2="00000009" w:usb3="00000000" w:csb0="000001FF" w:csb1="00000000"/>
+  </w:font>
+  <w:font w:name="Tahoma">
+    <w:panose1 w:val="020B0604030504040204"/>
+    <w:charset w:val="00"/>
+    <w:family w:val="swiss"/>
+    <w:pitch w:val="variable"/>
+    <w:sig w:usb0="E1002EFF" w:usb1="C000605B" w:usb2="00000029" w:usb3="00000000" w:csb0="000101FF" w:csb1="00000000"/>
+  </w:font>
+  <w:font w:name="Cambria">
+    <w:panose1 w:val="02040503050406030204"/>
+    <w:charset w:val="00"/>
+    <w:family w:val="roman"/>
+    <w:pitch w:val="variable"/>
+    <w:sig w:usb0="E00002FF" w:usb1="400004FF" w:usb2="00000000" w:usb3="00000000" w:csb0="0000019F" w:csb1="00000000"/>
+  </w:font>
+  <w:font w:name="Arial Unicode MS">
+    <w:panose1 w:val="020B0604020202020204"/>
+    <w:charset w:val="80"/>
+    <w:family w:val="swiss"/>
+    <w:pitch w:val="variable"/>
+    <w:sig w:usb0="F7FFAFFF" w:usb1="E9DFFFFF" w:usb2="0000003F" w:usb3="00000000" w:csb0="003F01FF" w:csb1="00000000"/>
+  </w:font>
+  <w:font w:name="Yu Gothic Light">
+    <w:panose1 w:val="020B0300000000000000"/>
+    <w:charset w:val="80"/>
+    <w:family w:val="swiss"/>
+    <w:pitch w:val="variable"/>
+    <w:sig w:usb0="E00002FF" w:usb1="2AC7FDFF" w:usb2="00000016" w:usb3="00000000" w:csb0="0002009F" w:csb1="00000000"/>
+  </w:font>
+  <w:font w:name="Yu Mincho">
+    <w:charset w:val="80"/>
+    <w:family w:val="roman"/>
+    <w:pitch w:val="variable"/>
+    <w:sig w:usb0="800002E7" w:usb1="2AC7FCFF" w:usb2="00000012" w:usb3="00000000" w:csb0="0002009F" w:csb1="00000000"/>
+  </w:font>
+  <w:font w:name="Cambria Math">
+    <w:panose1 w:val="02040503050406030204"/>
+    <w:charset w:val="00"/>
+    <w:family w:val="roman"/>
+    <w:pitch w:val="variable"/>
+    <w:sig w:usb0="E00006FF" w:usb1="420024FF" w:usb2="02000000" w:usb3="00000000" w:csb0="0000019F" w:csb1="00000000"/>
+  </w:font>
+  <w:font w:name="Calibri Light">
+    <w:panose1 w:val="020F0302020204030204"/>
+    <w:charset w:val="00"/>
+    <w:family w:val="swiss"/>
+    <w:pitch w:val="variable"/>
+    <w:sig w:usb0="A00002EF" w:usb1="4000207B" w:usb2="00000000" w:usb3="00000000" w:csb0="0000009F" w:csb1="00000000"/>
+  </w:font>
+</w:fonts>
+</file>
+
+<file path=word/glossary/settings.xml><?xml version="1.0" encoding="utf-8"?>
+<w:settings xmlns:mc="http://schemas.openxmlformats.org/markup-compatibility/2006" xmlns:o="urn:schemas-microsoft-com:office:office" xmlns:r="http://schemas.openxmlformats.org/officeDocument/2006/relationships" xmlns:m="http://schemas.openxmlformats.org/officeDocument/2006/math" xmlns:v="urn:schemas-microsoft-com:vml" xmlns:w10="urn:schemas-microsoft-com:office:word" xmlns:w="http://schemas.openxmlformats.org/wordprocessingml/2006/main" xmlns:w14="http://schemas.microsoft.com/office/word/2010/wordml" xmlns:w15="http://schemas.microsoft.com/office/word/2012/wordml" xmlns:w16se="http://schemas.microsoft.com/office/word/2015/wordml/symex" xmlns:sl="http://schemas.openxmlformats.org/schemaLibrary/2006/main" mc:Ignorable="w14 w15 w16se">
+  <w:view w:val="normal"/>
+  <w:defaultTabStop w:val="720"/>
+  <w:characterSpacingControl w:val="doNotCompress"/>
+  <w:compat>
+    <w:useFELayout/>
+    <w:compatSetting w:name="compatibilityMode" w:uri="http://schemas.microsoft.com/office/word" w:val="15"/>
+    <w:compatSetting w:name="overrideTableStyleFontSizeAndJustification" w:uri="http://schemas.microsoft.com/office/word" w:val="1"/>
+    <w:compatSetting w:name="enableOpenTypeFeatures" w:uri="http://schemas.microsoft.com/office/word" w:val="1"/>
+    <w:compatSetting w:name="doNotFlipMirrorIndents" w:uri="http://schemas.microsoft.com/office/word" w:val="1"/>
+    <w:compatSetting w:name="differentiateMultirowTableHeaders" w:uri="http://schemas.microsoft.com/office/word" w:val="1"/>
+  </w:compat>
+  <w:rsids>
+    <w:rsidRoot w:val="00FB47E8"/>
+    <w:rsid w:val="00FB47E8"/>
+  </w:rsids>
+  <m:mathPr>
+    <m:mathFont m:val="Cambria Math"/>
+    <m:brkBin m:val="before"/>
+    <m:brkBinSub m:val="--"/>
+    <m:smallFrac m:val="0"/>
+    <m:dispDef/>
+    <m:lMargin m:val="0"/>
+    <m:rMargin m:val="0"/>
+    <m:defJc m:val="centerGroup"/>
+    <m:wrapIndent m:val="1440"/>
+    <m:intLim m:val="subSup"/>
+    <m:naryLim m:val="undOvr"/>
+  </m:mathPr>
+  <w:themeFontLang w:val="en-US"/>
+  <w:clrSchemeMapping w:bg1="light1" w:t1="dark1" w:bg2="light2" w:t2="dark2" w:accent1="accent1" w:accent2="accent2" w:accent3="accent3" w:accent4="accent4" w:accent5="accent5" w:accent6="accent6" w:hyperlink="hyperlink" w:followedHyperlink="followedHyperlink"/>
+  <w:decimalSymbol w:val="."/>
+  <w:listSeparator w:val=","/>
+  <w15:chartTrackingRefBased/>
+</w:settings>
+</file>
+
+<file path=word/glossary/styles.xml><?xml version="1.0" encoding="utf-8"?>
+<w:styles xmlns:mc="http://schemas.openxmlformats.org/markup-compatibility/2006" xmlns:r="http://schemas.openxmlformats.org/officeDocument/2006/relationships" xmlns:w="http://schemas.openxmlformats.org/wordprocessingml/2006/main" xmlns:w14="http://schemas.microsoft.com/office/word/2010/wordml" xmlns:w15="http://schemas.microsoft.com/office/word/2012/wordml" xmlns:w16se="http://schemas.microsoft.com/office/word/2015/wordml/symex" mc:Ignorable="w14 w15 w16se">
+  <w:docDefaults>
+    <w:rPrDefault>
+      <w:rPr>
+        <w:rFonts w:asciiTheme="minorHAnsi" w:eastAsiaTheme="minorEastAsia" w:hAnsiTheme="minorHAnsi" w:cstheme="minorBidi"/>
+        <w:sz w:val="22"/>
+        <w:szCs w:val="22"/>
+        <w:lang w:val="en-US" w:eastAsia="en-US" w:bidi="ar-SA"/>
+      </w:rPr>
+    </w:rPrDefault>
+    <w:pPrDefault>
+      <w:pPr>
+        <w:spacing w:after="160" w:line="259" w:lineRule="auto"/>
+      </w:pPr>
+    </w:pPrDefault>
+  </w:docDefaults>
+  <w:latentStyles w:defLockedState="0" w:defUIPriority="99" w:defSemiHidden="0" w:defUnhideWhenUsed="0" w:defQFormat="0" w:count="371">
+    <w:lsdException w:name="Normal" w:uiPriority="0" w:qFormat="1"/>
+    <w:lsdException w:name="heading 1" w:uiPriority="9" w:qFormat="1"/>
+    <w:lsdException w:name="heading 2" w:semiHidden="1" w:uiPriority="9" w:unhideWhenUsed="1" w:qFormat="1"/>
+    <w:lsdException w:name="heading 3" w:semiHidden="1" w:uiPriority="9" w:unhideWhenUsed="1" w:qFormat="1"/>
+    <w:lsdException w:name="heading 4" w:semiHidden="1" w:uiPriority="9" w:unhideWhenUsed="1" w:qFormat="1"/>
+    <w:lsdException w:name="heading 5" w:semiHidden="1" w:uiPriority="9" w:unhideWhenUsed="1" w:qFormat="1"/>
+    <w:lsdException w:name="heading 6" w:semiHidden="1" w:uiPriority="9" w:unhideWhenUsed="1" w:qFormat="1"/>
+    <w:lsdException w:name="heading 7" w:semiHidden="1" w:uiPriority="9" w:unhideWhenUsed="1" w:qFormat="1"/>
+    <w:lsdException w:name="heading 8" w:semiHidden="1" w:uiPriority="9" w:unhideWhenUsed="1" w:qFormat="1"/>
+    <w:lsdException w:name="heading 9" w:semiHidden="1" w:uiPriority="9" w:unhideWhenUsed="1" w:qFormat="1"/>
+    <w:lsdException w:name="index 1" w:semiHidden="1" w:unhideWhenUsed="1"/>
+    <w:lsdException w:name="index 2" w:semiHidden="1" w:unhideWhenUsed="1"/>
+    <w:lsdException w:name="index 3" w:semiHidden="1" w:unhideWhenUsed="1"/>
+    <w:lsdException w:name="index 4" w:semiHidden="1" w:unhideWhenUsed="1"/>
+    <w:lsdException w:name="index 5" w:semiHidden="1" w:unhideWhenUsed="1"/>
+    <w:lsdException w:name="index 6" w:semiHidden="1" w:unhideWhenUsed="1"/>
+    <w:lsdException w:name="index 7" w:semiHidden="1" w:unhideWhenUsed="1"/>
+    <w:lsdException w:name="index 8" w:semiHidden="1" w:unhideWhenUsed="1"/>
+    <w:lsdException w:name="index 9" w:semiHidden="1" w:unhideWhenUsed="1"/>
+    <w:lsdException w:name="toc 1" w:semiHidden="1" w:uiPriority="39" w:unhideWhenUsed="1"/>
+    <w:lsdException w:name="toc 2" w:semiHidden="1" w:uiPriority="39" w:unhideWhenUsed="1"/>
+    <w:lsdException w:name="toc 3" w:semiHidden="1" w:uiPriority="39" w:unhideWhenUsed="1"/>
+    <w:lsdException w:name="toc 4" w:semiHidden="1" w:uiPriority="39" w:unhideWhenUsed="1"/>
+    <w:lsdException w:name="toc 5" w:semiHidden="1" w:uiPriority="39" w:unhideWhenUsed="1"/>
+    <w:lsdException w:name="toc 6" w:semiHidden="1" w:uiPriority="39" w:unhideWhenUsed="1"/>
+    <w:lsdException w:name="toc 7" w:semiHidden="1" w:uiPriority="39" w:unhideWhenUsed="1"/>
+    <w:lsdException w:name="toc 8" w:semiHidden="1" w:uiPriority="39" w:unhideWhenUsed="1"/>
+    <w:lsdException w:name="toc 9" w:semiHidden="1" w:uiPriority="39" w:unhideWhenUsed="1"/>
+    <w:lsdException w:name="Normal Indent" w:semiHidden="1" w:unhideWhenUsed="1"/>
+    <w:lsdException w:name="footnote text" w:semiHidden="1" w:unhideWhenUsed="1"/>
+    <w:lsdException w:name="annotation text" w:semiHidden="1" w:unhideWhenUsed="1"/>
+    <w:lsdException w:name="header" w:semiHidden="1" w:unhideWhenUsed="1"/>
+    <w:lsdException w:name="footer" w:semiHidden="1" w:unhideWhenUsed="1"/>
+    <w:lsdException w:name="index heading" w:semiHidden="1" w:unhideWhenUsed="1"/>
+    <w:lsdException w:name="caption" w:semiHidden="1" w:uiPriority="35" w:unhideWhenUsed="1" w:qFormat="1"/>
+    <w:lsdException w:name="table of figures" w:semiHidden="1" w:unhideWhenUsed="1"/>
+    <w:lsdException w:name="envelope address" w:semiHidden="1" w:unhideWhenUsed="1"/>
+    <w:lsdException w:name="envelope return" w:semiHidden="1" w:unhideWhenUsed="1"/>
+    <w:lsdException w:name="footnote reference" w:semiHidden="1" w:unhideWhenUsed="1"/>
+    <w:lsdException w:name="annotation reference" w:semiHidden="1" w:unhideWhenUsed="1"/>
+    <w:lsdException w:name="line number" w:semiHidden="1" w:unhideWhenUsed="1"/>
+    <w:lsdException w:name="page number" w:semiHidden="1" w:unhideWhenUsed="1"/>
+    <w:lsdException w:name="endnote reference" w:semiHidden="1" w:unhideWhenUsed="1"/>
+    <w:lsdException w:name="endnote text" w:semiHidden="1" w:unhideWhenUsed="1"/>
+    <w:lsdException w:name="table of authorities" w:semiHidden="1" w:unhideWhenUsed="1"/>
+    <w:lsdException w:name="macro" w:semiHidden="1" w:unhideWhenUsed="1"/>
+    <w:lsdException w:name="toa heading" w:semiHidden="1" w:unhideWhenUsed="1"/>
+    <w:lsdException w:name="List" w:semiHidden="1" w:unhideWhenUsed="1"/>
+    <w:lsdException w:name="List Bullet" w:semiHidden="1" w:unhideWhenUsed="1"/>
+    <w:lsdException w:name="List Number" w:semiHidden="1" w:unhideWhenUsed="1"/>
+    <w:lsdException w:name="List 2" w:semiHidden="1" w:unhideWhenUsed="1"/>
+    <w:lsdException w:name="List 3" w:semiHidden="1" w:unhideWhenUsed="1"/>
+    <w:lsdException w:name="List 4" w:semiHidden="1" w:unhideWhenUsed="1"/>
+    <w:lsdException w:name="List 5" w:semiHidden="1" w:unhideWhenUsed="1"/>
+    <w:lsdException w:name="List Bullet 2" w:semiHidden="1" w:unhideWhenUsed="1"/>
+    <w:lsdException w:name="List Bullet 3" w:semiHidden="1" w:unhideWhenUsed="1"/>
+    <w:lsdException w:name="List Bullet 4" w:semiHidden="1" w:unhideWhenUsed="1"/>
+    <w:lsdException w:name="List Bullet 5" w:semiHidden="1" w:unhideWhenUsed="1"/>
+    <w:lsdException w:name="List Number 2" w:semiHidden="1" w:unhideWhenUsed="1"/>
+    <w:lsdException w:name="List Number 3" w:semiHidden="1" w:unhideWhenUsed="1"/>
+    <w:lsdException w:name="List Number 4" w:semiHidden="1" w:unhideWhenUsed="1"/>
+    <w:lsdException w:name="List Number 5" w:semiHidden="1" w:unhideWhenUsed="1"/>
+    <w:lsdException w:name="Title" w:uiPriority="10" w:qFormat="1"/>
+    <w:lsdException w:name="Closing" w:semiHidden="1" w:unhideWhenUsed="1"/>
+    <w:lsdException w:name="Signature" w:semiHidden="1" w:unhideWhenUsed="1"/>
+    <w:lsdException w:name="Default Paragraph Font" w:semiHidden="1" w:uiPriority="1" w:unhideWhenUsed="1"/>
+    <w:lsdException w:name="Body Text" w:semiHidden="1" w:unhideWhenUsed="1"/>
+    <w:lsdException w:name="Body Text Indent" w:semiHidden="1" w:unhideWhenUsed="1"/>
+    <w:lsdException w:name="List Continue" w:semiHidden="1" w:unhideWhenUsed="1"/>
+    <w:lsdException w:name="List Continue 2" w:semiHidden="1" w:unhideWhenUsed="1"/>
+    <w:lsdException w:name="List Continue 3" w:semiHidden="1" w:unhideWhenUsed="1"/>
+    <w:lsdException w:name="List Continue 4" w:semiHidden="1" w:unhideWhenUsed="1"/>
+    <w:lsdException w:name="List Continue 5" w:semiHidden="1" w:unhideWhenUsed="1"/>
+    <w:lsdException w:name="Message Header" w:semiHidden="1" w:unhideWhenUsed="1"/>
+    <w:lsdException w:name="Subtitle" w:uiPriority="11" w:qFormat="1"/>
+    <w:lsdException w:name="Salutation" w:semiHidden="1" w:unhideWhenUsed="1"/>
+    <w:lsdException w:name="Date" w:semiHidden="1" w:unhideWhenUsed="1"/>
+    <w:lsdException w:name="Body Text First Indent" w:semiHidden="1" w:unhideWhenUsed="1"/>
+    <w:lsdException w:name="Body Text First Indent 2" w:semiHidden="1" w:unhideWhenUsed="1"/>
+    <w:lsdException w:name="Note Heading" w:semiHidden="1" w:unhideWhenUsed="1"/>
+    <w:lsdException w:name="Body Text 2" w:semiHidden="1" w:unhideWhenUsed="1"/>
+    <w:lsdException w:name="Body Text 3" w:semiHidden="1" w:unhideWhenUsed="1"/>
+    <w:lsdException w:name="Body Text Indent 2" w:semiHidden="1" w:unhideWhenUsed="1"/>
+    <w:lsdException w:name="Body Text Indent 3" w:semiHidden="1" w:unhideWhenUsed="1"/>
+    <w:lsdException w:name="Block Text" w:semiHidden="1" w:unhideWhenUsed="1"/>
+    <w:lsdException w:name="Hyperlink" w:semiHidden="1" w:unhideWhenUsed="1"/>
+    <w:lsdException w:name="FollowedHyperlink" w:semiHidden="1" w:unhideWhenUsed="1"/>
+    <w:lsdException w:name="Strong" w:uiPriority="22" w:qFormat="1"/>
+    <w:lsdException w:name="Emphasis" w:uiPriority="20" w:qFormat="1"/>
+    <w:lsdException w:name="Document Map" w:semiHidden="1" w:unhideWhenUsed="1"/>
+    <w:lsdException w:name="Plain Text" w:semiHidden="1" w:unhideWhenUsed="1"/>
+    <w:lsdException w:name="E-mail Signature" w:semiHidden="1" w:unhideWhenUsed="1"/>
+    <w:lsdException w:name="HTML Top of Form" w:semiHidden="1" w:unhideWhenUsed="1"/>
+    <w:lsdException w:name="HTML Bottom of Form" w:semiHidden="1" w:unhideWhenUsed="1"/>
+    <w:lsdException w:name="Normal (Web)" w:semiHidden="1" w:unhideWhenUsed="1"/>
+    <w:lsdException w:name="HTML Acronym" w:semiHidden="1" w:unhideWhenUsed="1"/>
+    <w:lsdException w:name="HTML Address" w:semiHidden="1" w:unhideWhenUsed="1"/>
+    <w:lsdException w:name="HTML Cite" w:semiHidden="1" w:unhideWhenUsed="1"/>
+    <w:lsdException w:name="HTML Code" w:semiHidden="1" w:unhideWhenUsed="1"/>
+    <w:lsdException w:name="HTML Definition" w:semiHidden="1" w:unhideWhenUsed="1"/>
+    <w:lsdException w:name="HTML Keyboard" w:semiHidden="1" w:unhideWhenUsed="1"/>
+    <w:lsdException w:name="HTML Preformatted" w:semiHidden="1" w:unhideWhenUsed="1"/>
+    <w:lsdException w:name="HTML Sample" w:semiHidden="1" w:unhideWhenUsed="1"/>
+    <w:lsdException w:name="HTML Typewriter" w:semiHidden="1" w:unhideWhenUsed="1"/>
+    <w:lsdException w:name="HTML Variable" w:semiHidden="1" w:unhideWhenUsed="1"/>
+    <w:lsdException w:name="Normal Table" w:semiHidden="1" w:unhideWhenUsed="1"/>
+    <w:lsdException w:name="annotation subject" w:semiHidden="1" w:unhideWhenUsed="1"/>
+    <w:lsdException w:name="No List" w:semiHidden="1" w:unhideWhenUsed="1"/>
+    <w:lsdException w:name="Outline List 1" w:semiHidden="1" w:unhideWhenUsed="1"/>
+    <w:lsdException w:name="Outline List 2" w:semiHidden="1" w:unhideWhenUsed="1"/>
+    <w:lsdException w:name="Outline List 3" w:semiHidden="1" w:unhideWhenUsed="1"/>
+    <w:lsdException w:name="Table Simple 1" w:semiHidden="1" w:unhideWhenUsed="1"/>
+    <w:lsdException w:name="Table Simple 2" w:semiHidden="1" w:unhideWhenUsed="1"/>
+    <w:lsdException w:name="Table Simple 3" w:semiHidden="1" w:unhideWhenUsed="1"/>
+    <w:lsdException w:name="Table Classic 1" w:semiHidden="1" w:unhideWhenUsed="1"/>
+    <w:lsdException w:name="Table Classic 2" w:semiHidden="1" w:unhideWhenUsed="1"/>
+    <w:lsdException w:name="Table Classic 3" w:semiHidden="1" w:unhideWhenUsed="1"/>
+    <w:lsdException w:name="Table Classic 4" w:semiHidden="1" w:unhideWhenUsed="1"/>
+    <w:lsdException w:name="Table Colorful 1" w:semiHidden="1" w:unhideWhenUsed="1"/>
+    <w:lsdException w:name="Table Colorful 2" w:semiHidden="1" w:unhideWhenUsed="1"/>
+    <w:lsdException w:name="Table Colorful 3" w:semiHidden="1" w:unhideWhenUsed="1"/>
+    <w:lsdException w:name="Table Columns 1" w:semiHidden="1" w:unhideWhenUsed="1"/>
+    <w:lsdException w:name="Table Columns 2" w:semiHidden="1" w:unhideWhenUsed="1"/>
+    <w:lsdException w:name="Table Columns 3" w:semiHidden="1" w:unhideWhenUsed="1"/>
+    <w:lsdException w:name="Table Columns 4" w:semiHidden="1" w:unhideWhenUsed="1"/>
+    <w:lsdException w:name="Table Columns 5" w:semiHidden="1" w:unhideWhenUsed="1"/>
+    <w:lsdException w:name="Table Grid 1" w:semiHidden="1" w:unhideWhenUsed="1"/>
+    <w:lsdException w:name="Table Grid 2" w:semiHidden="1" w:unhideWhenUsed="1"/>
+    <w:lsdException w:name="Table Grid 3" w:semiHidden="1" w:unhideWhenUsed="1"/>
+    <w:lsdException w:name="Table Grid 4" w:semiHidden="1" w:unhideWhenUsed="1"/>
+    <w:lsdException w:name="Table Grid 5" w:semiHidden="1" w:unhideWhenUsed="1"/>
+    <w:lsdException w:name="Table Grid 6" w:semiHidden="1" w:unhideWhenUsed="1"/>
+    <w:lsdException w:name="Table Grid 7" w:semiHidden="1" w:unhideWhenUsed="1"/>
+    <w:lsdException w:name="Table Grid 8" w:semiHidden="1" w:unhideWhenUsed="1"/>
+    <w:lsdException w:name="Table List 1" w:semiHidden="1" w:unhideWhenUsed="1"/>
+    <w:lsdException w:name="Table List 2" w:semiHidden="1" w:unhideWhenUsed="1"/>
+    <w:lsdException w:name="Table List 3" w:semiHidden="1" w:unhideWhenUsed="1"/>
+    <w:lsdException w:name="Table List 4" w:semiHidden="1" w:unhideWhenUsed="1"/>
+    <w:lsdException w:name="Table List 5" w:semiHidden="1" w:unhideWhenUsed="1"/>
+    <w:lsdException w:name="Table List 6" w:semiHidden="1" w:unhideWhenUsed="1"/>
+    <w:lsdException w:name="Table List 7" w:semiHidden="1" w:unhideWhenUsed="1"/>
+    <w:lsdException w:name="Table List 8" w:semiHidden="1" w:unhideWhenUsed="1"/>
+    <w:lsdException w:name="Table 3D effects 1" w:semiHidden="1" w:unhideWhenUsed="1"/>
+    <w:lsdException w:name="Table 3D effects 2" w:semiHidden="1" w:unhideWhenUsed="1"/>
+    <w:lsdException w:name="Table 3D effects 3" w:semiHidden="1" w:unhideWhenUsed="1"/>
+    <w:lsdException w:name="Table Contemporary" w:semiHidden="1" w:unhideWhenUsed="1"/>
+    <w:lsdException w:name="Table Elegant" w:semiHidden="1" w:unhideWhenUsed="1"/>
+    <w:lsdException w:name="Table Professional" w:semiHidden="1" w:unhideWhenUsed="1"/>
+    <w:lsdException w:name="Table Subtle 1" w:semiHidden="1" w:unhideWhenUsed="1"/>
+    <w:lsdException w:name="Table Subtle 2" w:semiHidden="1" w:unhideWhenUsed="1"/>
+    <w:lsdException w:name="Table Web 1" w:semiHidden="1" w:unhideWhenUsed="1"/>
+    <w:lsdException w:name="Table Web 2" w:semiHidden="1" w:unhideWhenUsed="1"/>
+    <w:lsdException w:name="Table Web 3" w:semiHidden="1" w:unhideWhenUsed="1"/>
+    <w:lsdException w:name="Balloon Text" w:semiHidden="1" w:unhideWhenUsed="1"/>
+    <w:lsdException w:name="Table Grid" w:uiPriority="39"/>
+    <w:lsdException w:name="Table Theme" w:semiHidden="1" w:unhideWhenUsed="1"/>
+    <w:lsdException w:name="Placeholder Text" w:semiHidden="1"/>
+    <w:lsdException w:name="No Spacing" w:uiPriority="1" w:qFormat="1"/>
+    <w:lsdException w:name="Light Shading" w:uiPriority="60"/>
+    <w:lsdException w:name="Light List" w:uiPriority="61"/>
+    <w:lsdException w:name="Light Grid" w:uiPriority="62"/>
+    <w:lsdException w:name="Medium Shading 1" w:uiPriority="63"/>
+    <w:lsdException w:name="Medium Shading 2" w:uiPriority="64"/>
+    <w:lsdException w:name="Medium List 1" w:uiPriority="65"/>
+    <w:lsdException w:name="Medium List 2" w:uiPriority="66"/>
+    <w:lsdException w:name="Medium Grid 1" w:uiPriority="67"/>
+    <w:lsdException w:name="Medium Grid 2" w:uiPriority="68"/>
+    <w:lsdException w:name="Medium Grid 3" w:uiPriority="69"/>
+    <w:lsdException w:name="Dark List" w:uiPriority="70"/>
+    <w:lsdException w:name="Colorful Shading" w:uiPriority="71"/>
+    <w:lsdException w:name="Colorful List" w:uiPriority="72"/>
+    <w:lsdException w:name="Colorful Grid" w:uiPriority="73"/>
+    <w:lsdException w:name="Light Shading Accent 1" w:uiPriority="60"/>
+    <w:lsdException w:name="Light List Accent 1" w:uiPriority="61"/>
+    <w:lsdException w:name="Light Grid Accent 1" w:uiPriority="62"/>
+    <w:lsdException w:name="Medium Shading 1 Accent 1" w:uiPriority="63"/>
+    <w:lsdException w:name="Medium Shading 2 Accent 1" w:uiPriority="64"/>
+    <w:lsdException w:name="Medium List 1 Accent 1" w:uiPriority="65"/>
+    <w:lsdException w:name="Revision" w:semiHidden="1"/>
+    <w:lsdException w:name="List Paragraph" w:uiPriority="34" w:qFormat="1"/>
+    <w:lsdException w:name="Quote" w:uiPriority="29" w:qFormat="1"/>
+    <w:lsdException w:name="Intense Quote" w:uiPriority="30" w:qFormat="1"/>
+    <w:lsdException w:name="Medium List 2 Accent 1" w:uiPriority="66"/>
+    <w:lsdException w:name="Medium Grid 1 Accent 1" w:uiPriority="67"/>
+    <w:lsdException w:name="Medium Grid 2 Accent 1" w:uiPriority="68"/>
+    <w:lsdException w:name="Medium Grid 3 Accent 1" w:uiPriority="69"/>
+    <w:lsdException w:name="Dark List Accent 1" w:uiPriority="70"/>
+    <w:lsdException w:name="Colorful Shading Accent 1" w:uiPriority="71"/>
+    <w:lsdException w:name="Colorful List Accent 1" w:uiPriority="72"/>
+    <w:lsdException w:name="Colorful Grid Accent 1" w:uiPriority="73"/>
+    <w:lsdException w:name="Light Shading Accent 2" w:uiPriority="60"/>
+    <w:lsdException w:name="Light List Accent 2" w:uiPriority="61"/>
+    <w:lsdException w:name="Light Grid Accent 2" w:uiPriority="62"/>
+    <w:lsdException w:name="Medium Shading 1 Accent 2" w:uiPriority="63"/>
+    <w:lsdException w:name="Medium Shading 2 Accent 2" w:uiPriority="64"/>
+    <w:lsdException w:name="Medium List 1 Accent 2" w:uiPriority="65"/>
+    <w:lsdException w:name="Medium List 2 Accent 2" w:uiPriority="66"/>
+    <w:lsdException w:name="Medium Grid 1 Accent 2" w:uiPriority="67"/>
+    <w:lsdException w:name="Medium Grid 2 Accent 2" w:uiPriority="68"/>
+    <w:lsdException w:name="Medium Grid 3 Accent 2" w:uiPriority="69"/>
+    <w:lsdException w:name="Dark List Accent 2" w:uiPriority="70"/>
+    <w:lsdException w:name="Colorful Shading Accent 2" w:uiPriority="71"/>
+    <w:lsdException w:name="Colorful List Accent 2" w:uiPriority="72"/>
+    <w:lsdException w:name="Colorful Grid Accent 2" w:uiPriority="73"/>
+    <w:lsdException w:name="Light Shading Accent 3" w:uiPriority="60"/>
+    <w:lsdException w:name="Light List Accent 3" w:uiPriority="61"/>
+    <w:lsdException w:name="Light Grid Accent 3" w:uiPriority="62"/>
+    <w:lsdException w:name="Medium Shading 1 Accent 3" w:uiPriority="63"/>
+    <w:lsdException w:name="Medium Shading 2 Accent 3" w:uiPriority="64"/>
+    <w:lsdException w:name="Medium List 1 Accent 3" w:uiPriority="65"/>
+    <w:lsdException w:name="Medium List 2 Accent 3" w:uiPriority="66"/>
+    <w:lsdException w:name="Medium Grid 1 Accent 3" w:uiPriority="67"/>
+    <w:lsdException w:name="Medium Grid 2 Accent 3" w:uiPriority="68"/>
+    <w:lsdException w:name="Medium Grid 3 Accent 3" w:uiPriority="69"/>
+    <w:lsdException w:name="Dark List Accent 3" w:uiPriority="70"/>
+    <w:lsdException w:name="Colorful Shading Accent 3" w:uiPriority="71"/>
+    <w:lsdException w:name="Colorful List Accent 3" w:uiPriority="72"/>
+    <w:lsdException w:name="Colorful Grid Accent 3" w:uiPriority="73"/>
+    <w:lsdException w:name="Light Shading Accent 4" w:uiPriority="60"/>
+    <w:lsdException w:name="Light List Accent 4" w:uiPriority="61"/>
+    <w:lsdException w:name="Light Grid Accent 4" w:uiPriority="62"/>
+    <w:lsdException w:name="Medium Shading 1 Accent 4" w:uiPriority="63"/>
+    <w:lsdException w:name="Medium Shading 2 Accent 4" w:uiPriority="64"/>
+    <w:lsdException w:name="Medium List 1 Accent 4" w:uiPriority="65"/>
+    <w:lsdException w:name="Medium List 2 Accent 4" w:uiPriority="66"/>
+    <w:lsdException w:name="Medium Grid 1 Accent 4" w:uiPriority="67"/>
+    <w:lsdException w:name="Medium Grid 2 Accent 4" w:uiPriority="68"/>
+    <w:lsdException w:name="Medium Grid 3 Accent 4" w:uiPriority="69"/>
+    <w:lsdException w:name="Dark List Accent 4" w:uiPriority="70"/>
+    <w:lsdException w:name="Colorful Shading Accent 4" w:uiPriority="71"/>
+    <w:lsdException w:name="Colorful List Accent 4" w:uiPriority="72"/>
+    <w:lsdException w:name="Colorful Grid Accent 4" w:uiPriority="73"/>
+    <w:lsdException w:name="Light Shading Accent 5" w:uiPriority="60"/>
+    <w:lsdException w:name="Light List Accent 5" w:uiPriority="61"/>
+    <w:lsdException w:name="Light Grid Accent 5" w:uiPriority="62"/>
+    <w:lsdException w:name="Medium Shading 1 Accent 5" w:uiPriority="63"/>
+    <w:lsdException w:name="Medium Shading 2 Accent 5" w:uiPriority="64"/>
+    <w:lsdException w:name="Medium List 1 Accent 5" w:uiPriority="65"/>
+    <w:lsdException w:name="Medium List 2 Accent 5" w:uiPriority="66"/>
+    <w:lsdException w:name="Medium Grid 1 Accent 5" w:uiPriority="67"/>
+    <w:lsdException w:name="Medium Grid 2 Accent 5" w:uiPriority="68"/>
+    <w:lsdException w:name="Medium Grid 3 Accent 5" w:uiPriority="69"/>
+    <w:lsdException w:name="Dark List Accent 5" w:uiPriority="70"/>
+    <w:lsdException w:name="Colorful Shading Accent 5" w:uiPriority="71"/>
+    <w:lsdException w:name="Colorful List Accent 5" w:uiPriority="72"/>
+    <w:lsdException w:name="Colorful Grid Accent 5" w:uiPriority="73"/>
+    <w:lsdException w:name="Light Shading Accent 6" w:uiPriority="60"/>
+    <w:lsdException w:name="Light List Accent 6" w:uiPriority="61"/>
+    <w:lsdException w:name="Light Grid Accent 6" w:uiPriority="62"/>
+    <w:lsdException w:name="Medium Shading 1 Accent 6" w:uiPriority="63"/>
+    <w:lsdException w:name="Medium Shading 2 Accent 6" w:uiPriority="64"/>
+    <w:lsdException w:name="Medium List 1 Accent 6" w:uiPriority="65"/>
+    <w:lsdException w:name="Medium List 2 Accent 6" w:uiPriority="66"/>
+    <w:lsdException w:name="Medium Grid 1 Accent 6" w:uiPriority="67"/>
+    <w:lsdException w:name="Medium Grid 2 Accent 6" w:uiPriority="68"/>
+    <w:lsdException w:name="Medium Grid 3 Accent 6" w:uiPriority="69"/>
+    <w:lsdException w:name="Dark List Accent 6" w:uiPriority="70"/>
+    <w:lsdException w:name="Colorful Shading Accent 6" w:uiPriority="71"/>
+    <w:lsdException w:name="Colorful List Accent 6" w:uiPriority="72"/>
+    <w:lsdException w:name="Colorful Grid Accent 6" w:uiPriority="73"/>
+    <w:lsdException w:name="Subtle Emphasis" w:uiPriority="19" w:qFormat="1"/>
+    <w:lsdException w:name="Intense Emphasis" w:uiPriority="21" w:qFormat="1"/>
+    <w:lsdException w:name="Subtle Reference" w:uiPriority="31" w:qFormat="1"/>
+    <w:lsdException w:name="Intense Reference" w:uiPriority="32" w:qFormat="1"/>
+    <w:lsdException w:name="Book Title" w:uiPriority="33" w:qFormat="1"/>
+    <w:lsdException w:name="Bibliography" w:semiHidden="1" w:uiPriority="37" w:unhideWhenUsed="1"/>
+    <w:lsdException w:name="TOC Heading" w:semiHidden="1" w:uiPriority="39" w:unhideWhenUsed="1" w:qFormat="1"/>
+    <w:lsdException w:name="Plain Table 1" w:uiPriority="41"/>
+    <w:lsdException w:name="Plain Table 2" w:uiPriority="42"/>
+    <w:lsdException w:name="Plain Table 3" w:uiPriority="43"/>
+    <w:lsdException w:name="Plain Table 4" w:uiPriority="44"/>
+    <w:lsdException w:name="Plain Table 5" w:uiPriority="45"/>
+    <w:lsdException w:name="Grid Table Light" w:uiPriority="40"/>
+    <w:lsdException w:name="Grid Table 1 Light" w:uiPriority="46"/>
+    <w:lsdException w:name="Grid Table 2" w:uiPriority="47"/>
+    <w:lsdException w:name="Grid Table 3" w:uiPriority="48"/>
+    <w:lsdException w:name="Grid Table 4" w:uiPriority="49"/>
+    <w:lsdException w:name="Grid Table 5 Dark" w:uiPriority="50"/>
+    <w:lsdException w:name="Grid Table 6 Colorful" w:uiPriority="51"/>
+    <w:lsdException w:name="Grid Table 7 Colorful" w:uiPriority="52"/>
+    <w:lsdException w:name="Grid Table 1 Light Accent 1" w:uiPriority="46"/>
+    <w:lsdException w:name="Grid Table 2 Accent 1" w:uiPriority="47"/>
+    <w:lsdException w:name="Grid Table 3 Accent 1" w:uiPriority="48"/>
+    <w:lsdException w:name="Grid Table 4 Accent 1" w:uiPriority="49"/>
+    <w:lsdException w:name="Grid Table 5 Dark Accent 1" w:uiPriority="50"/>
+    <w:lsdException w:name="Grid Table 6 Colorful Accent 1" w:uiPriority="51"/>
+    <w:lsdException w:name="Grid Table 7 Colorful Accent 1" w:uiPriority="52"/>
+    <w:lsdException w:name="Grid Table 1 Light Accent 2" w:uiPriority="46"/>
+    <w:lsdException w:name="Grid Table 2 Accent 2" w:uiPriority="47"/>
+    <w:lsdException w:name="Grid Table 3 Accent 2" w:uiPriority="48"/>
+    <w:lsdException w:name="Grid Table 4 Accent 2" w:uiPriority="49"/>
+    <w:lsdException w:name="Grid Table 5 Dark Accent 2" w:uiPriority="50"/>
+    <w:lsdException w:name="Grid Table 6 Colorful Accent 2" w:uiPriority="51"/>
+    <w:lsdException w:name="Grid Table 7 Colorful Accent 2" w:uiPriority="52"/>
+    <w:lsdException w:name="Grid Table 1 Light Accent 3" w:uiPriority="46"/>
+    <w:lsdException w:name="Grid Table 2 Accent 3" w:uiPriority="47"/>
+    <w:lsdException w:name="Grid Table 3 Accent 3" w:uiPriority="48"/>
+    <w:lsdException w:name="Grid Table 4 Accent 3" w:uiPriority="49"/>
+    <w:lsdException w:name="Grid Table 5 Dark Accent 3" w:uiPriority="50"/>
+    <w:lsdException w:name="Grid Table 6 Colorful Accent 3" w:uiPriority="51"/>
+    <w:lsdException w:name="Grid Table 7 Colorful Accent 3" w:uiPriority="52"/>
+    <w:lsdException w:name="Grid Table 1 Light Accent 4" w:uiPriority="46"/>
+    <w:lsdException w:name="Grid Table 2 Accent 4" w:uiPriority="47"/>
+    <w:lsdException w:name="Grid Table 3 Accent 4" w:uiPriority="48"/>
+    <w:lsdException w:name="Grid Table 4 Accent 4" w:uiPriority="49"/>
+    <w:lsdException w:name="Grid Table 5 Dark Accent 4" w:uiPriority="50"/>
+    <w:lsdException w:name="Grid Table 6 Colorful Accent 4" w:uiPriority="51"/>
+    <w:lsdException w:name="Grid Table 7 Colorful Accent 4" w:uiPriority="52"/>
+    <w:lsdException w:name="Grid Table 1 Light Accent 5" w:uiPriority="46"/>
+    <w:lsdException w:name="Grid Table 2 Accent 5" w:uiPriority="47"/>
+    <w:lsdException w:name="Grid Table 3 Accent 5" w:uiPriority="48"/>
+    <w:lsdException w:name="Grid Table 4 Accent 5" w:uiPriority="49"/>
+    <w:lsdException w:name="Grid Table 5 Dark Accent 5" w:uiPriority="50"/>
+    <w:lsdException w:name="Grid Table 6 Colorful Accent 5" w:uiPriority="51"/>
+    <w:lsdException w:name="Grid Table 7 Colorful Accent 5" w:uiPriority="52"/>
+    <w:lsdException w:name="Grid Table 1 Light Accent 6" w:uiPriority="46"/>
+    <w:lsdException w:name="Grid Table 2 Accent 6" w:uiPriority="47"/>
+    <w:lsdException w:name="Grid Table 3 Accent 6" w:uiPriority="48"/>
+    <w:lsdException w:name="Grid Table 4 Accent 6" w:uiPriority="49"/>
+    <w:lsdException w:name="Grid Table 5 Dark Accent 6" w:uiPriority="50"/>
+    <w:lsdException w:name="Grid Table 6 Colorful Accent 6" w:uiPriority="51"/>
+    <w:lsdException w:name="Grid Table 7 Colorful Accent 6" w:uiPriority="52"/>
+    <w:lsdException w:name="List Table 1 Light" w:uiPriority="46"/>
+    <w:lsdException w:name="List Table 2" w:uiPriority="47"/>
+    <w:lsdException w:name="List Table 3" w:uiPriority="48"/>
+    <w:lsdException w:name="List Table 4" w:uiPriority="49"/>
+    <w:lsdException w:name="List Table 5 Dark" w:uiPriority="50"/>
+    <w:lsdException w:name="List Table 6 Colorful" w:uiPriority="51"/>
+    <w:lsdException w:name="List Table 7 Colorful" w:uiPriority="52"/>
+    <w:lsdException w:name="List Table 1 Light Accent 1" w:uiPriority="46"/>
+    <w:lsdException w:name="List Table 2 Accent 1" w:uiPriority="47"/>
+    <w:lsdException w:name="List Table 3 Accent 1" w:uiPriority="48"/>
+    <w:lsdException w:name="List Table 4 Accent 1" w:uiPriority="49"/>
+    <w:lsdException w:name="List Table 5 Dark Accent 1" w:uiPriority="50"/>
+    <w:lsdException w:name="List Table 6 Colorful Accent 1" w:uiPriority="51"/>
+    <w:lsdException w:name="List Table 7 Colorful Accent 1" w:uiPriority="52"/>
+    <w:lsdException w:name="List Table 1 Light Accent 2" w:uiPriority="46"/>
+    <w:lsdException w:name="List Table 2 Accent 2" w:uiPriority="47"/>
+    <w:lsdException w:name="List Table 3 Accent 2" w:uiPriority="48"/>
+    <w:lsdException w:name="List Table 4 Accent 2" w:uiPriority="49"/>
+    <w:lsdException w:name="List Table 5 Dark Accent 2" w:uiPriority="50"/>
+    <w:lsdException w:name="List Table 6 Colorful Accent 2" w:uiPriority="51"/>
+    <w:lsdException w:name="List Table 7 Colorful Accent 2" w:uiPriority="52"/>
+    <w:lsdException w:name="List Table 1 Light Accent 3" w:uiPriority="46"/>
+    <w:lsdException w:name="List Table 2 Accent 3" w:uiPriority="47"/>
+    <w:lsdException w:name="List Table 3 Accent 3" w:uiPriority="48"/>
+    <w:lsdException w:name="List Table 4 Accent 3" w:uiPriority="49"/>
+    <w:lsdException w:name="List Table 5 Dark Accent 3" w:uiPriority="50"/>
+    <w:lsdException w:name="List Table 6 Colorful Accent 3" w:uiPriority="51"/>
+    <w:lsdException w:name="List Table 7 Colorful Accent 3" w:uiPriority="52"/>
+    <w:lsdException w:name="List Table 1 Light Accent 4" w:uiPriority="46"/>
+    <w:lsdException w:name="List Table 2 Accent 4" w:uiPriority="47"/>
+    <w:lsdException w:name="List Table 3 Accent 4" w:uiPriority="48"/>
+    <w:lsdException w:name="List Table 4 Accent 4" w:uiPriority="49"/>
+    <w:lsdException w:name="List Table 5 Dark Accent 4" w:uiPriority="50"/>
+    <w:lsdException w:name="List Table 6 Colorful Accent 4" w:uiPriority="51"/>
+    <w:lsdException w:name="List Table 7 Colorful Accent 4" w:uiPriority="52"/>
+    <w:lsdException w:name="List Table 1 Light Accent 5" w:uiPriority="46"/>
+    <w:lsdException w:name="List Table 2 Accent 5" w:uiPriority="47"/>
+    <w:lsdException w:name="List Table 3 Accent 5" w:uiPriority="48"/>
+    <w:lsdException w:name="List Table 4 Accent 5" w:uiPriority="49"/>
+    <w:lsdException w:name="List Table 5 Dark Accent 5" w:uiPriority="50"/>
+    <w:lsdException w:name="List Table 6 Colorful Accent 5" w:uiPriority="51"/>
+    <w:lsdException w:name="List Table 7 Colorful Accent 5" w:uiPriority="52"/>
+    <w:lsdException w:name="List Table 1 Light Accent 6" w:uiPriority="46"/>
+    <w:lsdException w:name="List Table 2 Accent 6" w:uiPriority="47"/>
+    <w:lsdException w:name="List Table 3 Accent 6" w:uiPriority="48"/>
+    <w:lsdException w:name="List Table 4 Accent 6" w:uiPriority="49"/>
+    <w:lsdException w:name="List Table 5 Dark Accent 6" w:uiPriority="50"/>
+    <w:lsdException w:name="List Table 6 Colorful Accent 6" w:uiPriority="51"/>
+    <w:lsdException w:name="List Table 7 Colorful Accent 6" w:uiPriority="52"/>
+  </w:latentStyles>
+  <w:style w:type="paragraph" w:default="1" w:styleId="Normal">
+    <w:name w:val="Normal"/>
+    <w:qFormat/>
+  </w:style>
+  <w:style w:type="character" w:default="1" w:styleId="DefaultParagraphFont">
+    <w:name w:val="Default Paragraph Font"/>
+    <w:uiPriority w:val="1"/>
+    <w:semiHidden/>
+    <w:unhideWhenUsed/>
+  </w:style>
+  <w:style w:type="table" w:default="1" w:styleId="TableNormal">
+    <w:name w:val="Normal Table"/>
+    <w:uiPriority w:val="99"/>
+    <w:semiHidden/>
+    <w:unhideWhenUsed/>
+    <w:tblPr>
+      <w:tblInd w:w="0" w:type="dxa"/>
+      <w:tblCellMar>
+        <w:top w:w="0" w:type="dxa"/>
+        <w:left w:w="108" w:type="dxa"/>
+        <w:bottom w:w="0" w:type="dxa"/>
+        <w:right w:w="108" w:type="dxa"/>
+      </w:tblCellMar>
+    </w:tblPr>
+  </w:style>
+  <w:style w:type="numbering" w:default="1" w:styleId="NoList">
+    <w:name w:val="No List"/>
+    <w:uiPriority w:val="99"/>
+    <w:semiHidden/>
+    <w:unhideWhenUsed/>
+  </w:style>
+  <w:style w:type="character" w:styleId="PlaceholderText">
+    <w:name w:val="Placeholder Text"/>
+    <w:basedOn w:val="DefaultParagraphFont"/>
+    <w:uiPriority w:val="99"/>
+    <w:unhideWhenUsed/>
+    <w:rsid w:val="00FB47E8"/>
+    <w:rPr>
+      <w:color w:val="666666"/>
+    </w:rPr>
+  </w:style>
+</w:styles>
+</file>
+
+<file path=word/glossary/webSettings.xml><?xml version="1.0" encoding="utf-8"?>
+<w:webSettings xmlns:mc="http://schemas.openxmlformats.org/markup-compatibility/2006" xmlns:r="http://schemas.openxmlformats.org/officeDocument/2006/relationships" xmlns:w="http://schemas.openxmlformats.org/wordprocessingml/2006/main" xmlns:w14="http://schemas.microsoft.com/office/word/2010/wordml" xmlns:w15="http://schemas.microsoft.com/office/word/2012/wordml" xmlns:w16se="http://schemas.microsoft.com/office/word/2015/wordml/symex" mc:Ignorable="w14 w15 w16se">
+  <w:optimizeForBrowser/>
+  <w:allowPNG/>
+</w:webSettings>
 </file>
 
 <file path=word/theme/theme1.xml><?xml version="1.0" encoding="utf-8"?>
@@ -12231,10 +15058,6 @@
 </file>
 
 <file path=customXml/item1.xml><?xml version="1.0" encoding="utf-8"?>
-<b:Sources xmlns:b="http://schemas.openxmlformats.org/officeDocument/2006/bibliography" xmlns="http://schemas.openxmlformats.org/officeDocument/2006/bibliography" SelectedStyle="\APA.XSL" StyleName="APA"/>
-</file>
-
-<file path=customXml/item2.xml><?xml version="1.0" encoding="utf-8"?>
 <s:customData xmlns="http://www.wps.cn/officeDocument/2013/wpsCustomData" xmlns:s="http://www.wps.cn/officeDocument/2013/wpsCustomData">
   <customSectProps>
     <customSectPr/>
@@ -12245,18 +15068,22 @@
 </s:customData>
 </file>
 
+<file path=customXml/item2.xml><?xml version="1.0" encoding="utf-8"?>
+<b:Sources xmlns:b="http://schemas.openxmlformats.org/officeDocument/2006/bibliography" xmlns="http://schemas.openxmlformats.org/officeDocument/2006/bibliography" SelectedStyle="\APA.XSL" StyleName="APA"/>
+</file>
+
 <file path=customXml/itemProps1.xml><?xml version="1.0" encoding="utf-8"?>
-<ds:datastoreItem xmlns:ds="http://schemas.openxmlformats.org/officeDocument/2006/customXml" ds:itemID="{55D72CD7-4B40-4012-BD44-54630D8FB014}">
+<ds:datastoreItem xmlns:ds="http://schemas.openxmlformats.org/officeDocument/2006/customXml" ds:itemID="{B1977F7D-205B-4081-913C-38D41E755F92}">
   <ds:schemaRefs>
-    <ds:schemaRef ds:uri="http://schemas.openxmlformats.org/officeDocument/2006/bibliography"/>
+    <ds:schemaRef ds:uri="http://www.wps.cn/officeDocument/2013/wpsCustomData"/>
   </ds:schemaRefs>
 </ds:datastoreItem>
 </file>
 
 <file path=customXml/itemProps2.xml><?xml version="1.0" encoding="utf-8"?>
-<ds:datastoreItem xmlns:ds="http://schemas.openxmlformats.org/officeDocument/2006/customXml" ds:itemID="{B1977F7D-205B-4081-913C-38D41E755F92}">
+<ds:datastoreItem xmlns:ds="http://schemas.openxmlformats.org/officeDocument/2006/customXml" ds:itemID="{34B22712-D9F0-4C9B-B147-2E7DAC794889}">
   <ds:schemaRefs>
-    <ds:schemaRef ds:uri="http://www.wps.cn/officeDocument/2013/wpsCustomData"/>
+    <ds:schemaRef ds:uri="http://schemas.openxmlformats.org/officeDocument/2006/bibliography"/>
   </ds:schemaRefs>
 </ds:datastoreItem>
 </file>
</xml_diff>

<commit_message>
word mô tả hàm mục tiêu
</commit_message>
<xml_diff>
--- a/BaoCaoKetThucDoAn.docx
+++ b/BaoCaoKetThucDoAn.docx
@@ -9833,21 +9833,18 @@
     </w:p>
     <w:p>
       <w:pPr>
-        <w:rPr>
-          <w:szCs w:val="26"/>
-        </w:rPr>
-      </w:pPr>
-      <w:r>
-        <w:rPr>
-          <w:szCs w:val="26"/>
-        </w:rPr>
-        <w:t>Trong đó</w:t>
-      </w:r>
-      <w:r>
-        <w:rPr>
-          <w:szCs w:val="26"/>
-        </w:rPr>
-        <w:t>:</w:t>
+        <w:spacing w:line="360" w:lineRule="auto"/>
+        <w:rPr>
+          <w:sz w:val="26"/>
+          <w:szCs w:val="26"/>
+        </w:rPr>
+      </w:pPr>
+      <w:r>
+        <w:rPr>
+          <w:sz w:val="26"/>
+          <w:szCs w:val="26"/>
+        </w:rPr>
+        <w:t>Trong đó:</w:t>
       </w:r>
     </w:p>
     <w:p>
@@ -9857,6 +9854,7 @@
           <w:ilvl w:val="0"/>
           <w:numId w:val="14"/>
         </w:numPr>
+        <w:spacing w:line="360" w:lineRule="auto"/>
         <w:rPr>
           <w:szCs w:val="26"/>
         </w:rPr>
@@ -9875,6 +9873,7 @@
           <w:ilvl w:val="0"/>
           <w:numId w:val="14"/>
         </w:numPr>
+        <w:spacing w:line="360" w:lineRule="auto"/>
         <w:rPr>
           <w:rFonts w:ascii="Cambria Math" w:hAnsi="Cambria Math"/>
           <w:szCs w:val="26"/>
@@ -9885,21 +9884,7 @@
           <w:rFonts w:ascii="Cambria Math" w:hAnsi="Cambria Math"/>
           <w:szCs w:val="26"/>
         </w:rPr>
-        <w:t>t</w:t>
-      </w:r>
-      <w:r>
-        <w:rPr>
-          <w:rFonts w:ascii="Cambria Math" w:hAnsi="Cambria Math"/>
-          <w:szCs w:val="26"/>
-        </w:rPr>
-        <w:t>ags</w:t>
-      </w:r>
-      <w:r>
-        <w:rPr>
-          <w:rFonts w:ascii="Cambria Math" w:hAnsi="Cambria Math"/>
-          <w:szCs w:val="26"/>
-        </w:rPr>
-        <w:t xml:space="preserve">: </w:t>
+        <w:t xml:space="preserve">tags: </w:t>
       </w:r>
       <w:r>
         <w:rPr>
@@ -9916,6 +9901,7 @@
           <w:ilvl w:val="0"/>
           <w:numId w:val="14"/>
         </w:numPr>
+        <w:spacing w:line="360" w:lineRule="auto"/>
         <w:rPr>
           <w:rFonts w:ascii="Cambria Math" w:hAnsi="Cambria Math"/>
           <w:szCs w:val="26"/>
@@ -9969,9 +9955,10 @@
     </w:p>
     <w:p>
       <w:pPr>
-        <w:ind w:left="360"/>
-        <w:rPr>
-          <w:rFonts w:asciiTheme="majorHAnsi" w:hAnsiTheme="majorHAnsi" w:cstheme="majorHAnsi"/>
+        <w:spacing w:line="360" w:lineRule="auto"/>
+        <w:ind w:left="357" w:firstLine="720"/>
+        <w:rPr>
+          <w:sz w:val="26"/>
           <w:szCs w:val="26"/>
         </w:rPr>
       </w:pPr>
@@ -10010,6 +9997,22 @@
         </w:rPr>
         <w:t xml:space="preserve"> ta có giá trị nhiễu càng cao nghĩa là nhiều thẻ bị phủ sóng bởi hơn một đầu</w:t>
       </w:r>
+      <w:r>
+        <w:rPr>
+          <w:sz w:val="26"/>
+          <w:szCs w:val="26"/>
+        </w:rPr>
+        <w:t xml:space="preserve"> đọc và giá trị càng thấp là lý tưởng nhất là 0 vì mỗi thẻ chỉ được phủ sóng bởi một đầu đọc.</w:t>
+      </w:r>
+    </w:p>
+    <w:p>
+      <w:pPr>
+        <w:spacing w:line="360" w:lineRule="auto"/>
+        <w:rPr>
+          <w:rFonts w:asciiTheme="majorHAnsi" w:hAnsiTheme="majorHAnsi" w:cstheme="majorHAnsi"/>
+          <w:szCs w:val="26"/>
+        </w:rPr>
+      </w:pPr>
       <w:bookmarkStart w:id="35" w:name="_GoBack"/>
       <w:bookmarkEnd w:id="35"/>
       <w:r>
@@ -11878,7 +11881,7 @@
           <w:rPr>
             <w:noProof/>
           </w:rPr>
-          <w:t>19</w:t>
+          <w:t>27</w:t>
         </w:r>
         <w:r>
           <w:rPr>
@@ -15081,7 +15084,7 @@
 </file>
 
 <file path=customXml/itemProps2.xml><?xml version="1.0" encoding="utf-8"?>
-<ds:datastoreItem xmlns:ds="http://schemas.openxmlformats.org/officeDocument/2006/customXml" ds:itemID="{34B22712-D9F0-4C9B-B147-2E7DAC794889}">
+<ds:datastoreItem xmlns:ds="http://schemas.openxmlformats.org/officeDocument/2006/customXml" ds:itemID="{7941CB26-B785-409B-AB54-7E518BF9BD01}">
   <ds:schemaRefs>
     <ds:schemaRef ds:uri="http://schemas.openxmlformats.org/officeDocument/2006/bibliography"/>
   </ds:schemaRefs>

</xml_diff>

<commit_message>
thêm công thức vận tốc và vị trí word
</commit_message>
<xml_diff>
--- a/BaoCaoKetThucDoAn.docx
+++ b/BaoCaoKetThucDoAn.docx
@@ -301,7 +301,7 @@
               </wp:anchor>
             </w:drawing>
           </mc:Choice>
-          <mc:Fallback xmlns:w16sdtdh="http://schemas.microsoft.com/office/word/2020/wordml/sdtdatahash" xmlns:w16du="http://schemas.microsoft.com/office/word/2023/wordml/word16du" xmlns:w16="http://schemas.microsoft.com/office/word/2018/wordml" xmlns:w16cid="http://schemas.microsoft.com/office/word/2016/wordml/cid" xmlns:w16cex="http://schemas.microsoft.com/office/word/2018/wordml/cex" xmlns:oel="http://schemas.microsoft.com/office/2019/extlst" xmlns:am3d="http://schemas.microsoft.com/office/drawing/2017/model3d" xmlns:aink="http://schemas.microsoft.com/office/drawing/2016/ink" xmlns:cx8="http://schemas.microsoft.com/office/drawing/2016/5/14/chartex" xmlns:cx7="http://schemas.microsoft.com/office/drawing/2016/5/13/chartex" xmlns:cx6="http://schemas.microsoft.com/office/drawing/2016/5/12/chartex" xmlns:cx5="http://schemas.microsoft.com/office/drawing/2016/5/11/chartex" xmlns:cx4="http://schemas.microsoft.com/office/drawing/2016/5/10/chartex" xmlns:cx3="http://schemas.microsoft.com/office/drawing/2016/5/9/chartex" xmlns:cx2="http://schemas.microsoft.com/office/drawing/2015/10/21/chartex" xmlns:cx1="http://schemas.microsoft.com/office/drawing/2015/9/8/chartex">
+          <mc:Fallback xmlns:cx1="http://schemas.microsoft.com/office/drawing/2015/9/8/chartex" xmlns:cx2="http://schemas.microsoft.com/office/drawing/2015/10/21/chartex" xmlns:cx3="http://schemas.microsoft.com/office/drawing/2016/5/9/chartex" xmlns:cx4="http://schemas.microsoft.com/office/drawing/2016/5/10/chartex" xmlns:cx5="http://schemas.microsoft.com/office/drawing/2016/5/11/chartex" xmlns:cx6="http://schemas.microsoft.com/office/drawing/2016/5/12/chartex" xmlns:cx7="http://schemas.microsoft.com/office/drawing/2016/5/13/chartex" xmlns:cx8="http://schemas.microsoft.com/office/drawing/2016/5/14/chartex" xmlns:aink="http://schemas.microsoft.com/office/drawing/2016/ink" xmlns:am3d="http://schemas.microsoft.com/office/drawing/2017/model3d" xmlns:oel="http://schemas.microsoft.com/office/2019/extlst" xmlns:w16cex="http://schemas.microsoft.com/office/word/2018/wordml/cex" xmlns:w16cid="http://schemas.microsoft.com/office/word/2016/wordml/cid" xmlns:w16="http://schemas.microsoft.com/office/word/2018/wordml" xmlns:w16du="http://schemas.microsoft.com/office/word/2023/wordml/word16du" xmlns:w16sdtdh="http://schemas.microsoft.com/office/word/2020/wordml/sdtdatahash">
             <w:pict>
               <v:group w14:anchorId="00D7E7A4" id="Group 16" o:spid="_x0000_s1026" style="position:absolute;margin-left:-8.15pt;margin-top:-24.8pt;width:495pt;height:756pt;z-index:-251657216" coordorigin="720,900" coordsize="10620,14940" o:gfxdata="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">
                 <v:shapetype id="_x0000_t75" coordsize="21600,21600" o:spt="75" o:preferrelative="t" path="m@4@5l@4@11@9@11@9@5xe" filled="f" stroked="f">
@@ -5012,9 +5012,8 @@
         <w:rPr>
           <w:rFonts w:asciiTheme="minorHAnsi" w:eastAsiaTheme="minorEastAsia" w:hAnsiTheme="minorHAnsi" w:cstheme="minorBidi"/>
           <w:noProof/>
-          <w:kern w:val="2"/>
-          <w:lang w:val="vi-VN" w:eastAsia="vi-VN"/>
-          <w14:ligatures w14:val="standardContextual"/>
+          <w:sz w:val="22"/>
+          <w:szCs w:val="22"/>
         </w:rPr>
       </w:pPr>
       <w:r>
@@ -5068,7 +5067,7 @@
         </w:rPr>
         <w:fldChar w:fldCharType="separate"/>
       </w:r>
-      <w:hyperlink w:anchor="_Toc181289777" w:history="1">
+      <w:hyperlink w:anchor="_Toc181427456" w:history="1">
         <w:r>
           <w:rPr>
             <w:rStyle w:val="Hyperlink"/>
@@ -5095,7 +5094,7 @@
             <w:noProof/>
             <w:webHidden/>
           </w:rPr>
-          <w:instrText xml:space="preserve"> PAGEREF _Toc181289777 \h </w:instrText>
+          <w:instrText xml:space="preserve"> PAGEREF _Toc181427456 \h </w:instrText>
         </w:r>
         <w:r>
           <w:rPr>
@@ -6829,171 +6828,1270 @@
     </w:p>
     <w:p>
       <w:pPr>
-        <w:pStyle w:val="NormalWeb"/>
-        <w:spacing w:line="360" w:lineRule="auto"/>
-        <w:jc w:val="both"/>
-        <w:rPr>
-          <w:sz w:val="26"/>
-          <w:szCs w:val="26"/>
-        </w:rPr>
-      </w:pPr>
-      <w:r>
-        <w:rPr>
-          <w:sz w:val="26"/>
-          <w:szCs w:val="26"/>
-        </w:rPr>
-        <w:t>Các thành phần chính của PSO gồm:</w:t>
-      </w:r>
-    </w:p>
-    <w:p>
-      <w:pPr>
-        <w:pStyle w:val="NormalWeb"/>
+        <w:pStyle w:val="Heading2"/>
+        <w:rPr>
+          <w:rFonts w:asciiTheme="majorHAnsi" w:hAnsiTheme="majorHAnsi" w:cstheme="majorHAnsi"/>
+          <w:color w:val="auto"/>
+        </w:rPr>
+      </w:pPr>
+      <w:r>
+        <w:rPr>
+          <w:rFonts w:asciiTheme="majorHAnsi" w:hAnsiTheme="majorHAnsi" w:cstheme="majorHAnsi"/>
+          <w:color w:val="auto"/>
+        </w:rPr>
+        <w:t>C</w:t>
+      </w:r>
+      <w:r>
+        <w:rPr>
+          <w:rFonts w:asciiTheme="majorHAnsi" w:hAnsiTheme="majorHAnsi" w:cstheme="majorHAnsi"/>
+          <w:color w:val="auto"/>
+        </w:rPr>
+        <w:t>ác thành phần chính của PSO</w:t>
+      </w:r>
+    </w:p>
+    <w:p>
+      <w:pPr>
+        <w:pStyle w:val="Heading3"/>
+        <w:rPr>
+          <w:color w:val="000000" w:themeColor="text1"/>
+        </w:rPr>
+      </w:pPr>
+      <w:r>
+        <w:rPr>
+          <w:rStyle w:val="Strong"/>
+          <w:rFonts w:ascii="Times New Roman" w:hAnsi="Times New Roman"/>
+          <w:b/>
+          <w:color w:val="auto"/>
+          <w:sz w:val="26"/>
+          <w:szCs w:val="26"/>
+        </w:rPr>
+        <w:t>Quần thể các cá thể (particles):</w:t>
+      </w:r>
+      <w:r>
+        <w:rPr>
+          <w:color w:val="000000" w:themeColor="text1"/>
+        </w:rPr>
+        <w:t xml:space="preserve"> </w:t>
+      </w:r>
+      <w:r>
+        <w:rPr>
+          <w:rFonts w:ascii="Times New Roman" w:hAnsi="Times New Roman"/>
+          <w:b w:val="0"/>
+          <w:bCs w:val="0"/>
+          <w:color w:val="auto"/>
+          <w:sz w:val="26"/>
+          <w:szCs w:val="26"/>
+        </w:rPr>
+        <w:t>Mỗi cá thể là một giải pháp khả dĩ cho bài toán tối ưu và được đặc trưng bởi vị trí và vận tốc.</w:t>
+      </w:r>
+    </w:p>
+    <w:p>
+      <w:pPr>
+        <w:pStyle w:val="Heading3"/>
+        <w:rPr>
+          <w:rStyle w:val="Strong"/>
+          <w:rFonts w:ascii="Times New Roman" w:hAnsi="Times New Roman"/>
+          <w:color w:val="auto"/>
+        </w:rPr>
+      </w:pPr>
+      <w:r>
+        <w:rPr>
+          <w:rStyle w:val="Strong"/>
+          <w:rFonts w:ascii="Times New Roman" w:hAnsi="Times New Roman"/>
+          <w:b/>
+          <w:color w:val="auto"/>
+          <w:sz w:val="26"/>
+          <w:szCs w:val="26"/>
+        </w:rPr>
+        <w:t>Hàm mục tiêu (fitness function)</w:t>
+      </w:r>
+      <w:r>
+        <w:rPr>
+          <w:rStyle w:val="Strong"/>
+          <w:rFonts w:ascii="Times New Roman" w:hAnsi="Times New Roman"/>
+          <w:color w:val="auto"/>
+        </w:rPr>
+        <w:t>: Hàm này xác định mức độ tốt của mỗi cá thể dựa trên mục tiêu cần tối ưu hóa. Các cá thể sẽ tìm kiếm các vị trí có giá trị hàm mục tiêu cao nhất (hoặc thấp nhất, tùy thuộc vào bài toán).</w:t>
+      </w:r>
+    </w:p>
+    <w:p>
+      <w:pPr>
+        <w:pStyle w:val="Heading3"/>
+        <w:rPr>
+          <w:rStyle w:val="Strong"/>
+          <w:rFonts w:ascii="Times New Roman" w:hAnsi="Times New Roman"/>
+          <w:color w:val="auto"/>
+        </w:rPr>
+      </w:pPr>
+      <w:r>
+        <w:rPr>
+          <w:rStyle w:val="Strong"/>
+          <w:rFonts w:ascii="Times New Roman" w:hAnsi="Times New Roman"/>
+          <w:b/>
+          <w:color w:val="auto"/>
+          <w:sz w:val="26"/>
+          <w:szCs w:val="26"/>
+        </w:rPr>
+        <w:t>Cập nhật vị trí và vận tốc</w:t>
+      </w:r>
+      <w:r>
+        <w:rPr>
+          <w:rStyle w:val="Strong"/>
+          <w:rFonts w:ascii="Times New Roman" w:hAnsi="Times New Roman"/>
+          <w:color w:val="auto"/>
+        </w:rPr>
+        <w:t>: Trong mỗi lần lặp, vị trí và vận tốc của các cá thể được cập nhật dựa trên vị trí tốt nhất mà mỗi cá thể đạt được (</w:t>
+      </w:r>
+      <w:r>
+        <w:rPr>
+          <w:rStyle w:val="Strong"/>
+          <w:rFonts w:ascii="Times New Roman" w:hAnsi="Times New Roman"/>
+          <w:i/>
+          <w:iCs/>
+          <w:color w:val="auto"/>
+        </w:rPr>
+        <w:t>pbest</w:t>
+      </w:r>
+      <w:r>
+        <w:rPr>
+          <w:rStyle w:val="Strong"/>
+          <w:rFonts w:ascii="Times New Roman" w:hAnsi="Times New Roman"/>
+          <w:color w:val="auto"/>
+        </w:rPr>
+        <w:t>) và vị trí tốt nhất toàn bầy đàn (</w:t>
+      </w:r>
+      <w:r>
+        <w:rPr>
+          <w:rStyle w:val="Strong"/>
+          <w:rFonts w:ascii="Times New Roman" w:hAnsi="Times New Roman"/>
+          <w:i/>
+          <w:iCs/>
+          <w:color w:val="auto"/>
+        </w:rPr>
+        <w:t>gbest</w:t>
+      </w:r>
+      <w:r>
+        <w:rPr>
+          <w:rStyle w:val="Strong"/>
+          <w:rFonts w:ascii="Times New Roman" w:hAnsi="Times New Roman"/>
+          <w:color w:val="auto"/>
+        </w:rPr>
+        <w:t>). Công thức cập nhật vận tốc và vị trí giúp các cá thể cân bằng giữa việc khai thác (exploitation) vùng lân cận và khám phá (exploration) không gian tìm kiếm.</w:t>
+      </w:r>
+    </w:p>
+    <w:p>
+      <w:pPr>
+        <w:pStyle w:val="Heading4"/>
+        <w:rPr>
+          <w:rStyle w:val="Strong"/>
+          <w:rFonts w:ascii="Times New Roman" w:hAnsi="Times New Roman"/>
+          <w:b/>
+          <w:color w:val="auto"/>
+          <w:sz w:val="26"/>
+          <w:szCs w:val="26"/>
+        </w:rPr>
+      </w:pPr>
+      <w:r>
+        <w:rPr>
+          <w:rStyle w:val="Strong"/>
+          <w:rFonts w:ascii="Times New Roman" w:hAnsi="Times New Roman"/>
+          <w:b/>
+          <w:color w:val="auto"/>
+          <w:sz w:val="26"/>
+          <w:szCs w:val="26"/>
+        </w:rPr>
+        <w:t>Công thức cập nhật vận tốc</w:t>
+      </w:r>
+    </w:p>
+    <w:p>
+      <w:pPr>
+        <w:keepNext/>
+        <w:spacing w:line="360" w:lineRule="auto"/>
+      </w:pPr>
+      <m:oMathPara>
+        <m:oMath>
+          <m:sSubSup>
+            <m:sSubSupPr>
+              <m:ctrlPr>
+                <w:rPr>
+                  <w:rFonts w:ascii="Cambria Math" w:hAnsi="Cambria Math"/>
+                  <w:i/>
+                </w:rPr>
+              </m:ctrlPr>
+            </m:sSubSupPr>
+            <m:e>
+              <m:r>
+                <w:rPr>
+                  <w:rFonts w:ascii="Cambria Math" w:hAnsi="Cambria Math"/>
+                </w:rPr>
+                <m:t>V</m:t>
+              </m:r>
+            </m:e>
+            <m:sub>
+              <m:r>
+                <w:rPr>
+                  <w:rFonts w:ascii="Cambria Math" w:hAnsi="Cambria Math"/>
+                </w:rPr>
+                <m:t>i</m:t>
+              </m:r>
+            </m:sub>
+            <m:sup>
+              <m:r>
+                <w:rPr>
+                  <w:rFonts w:ascii="Cambria Math" w:hAnsi="Cambria Math"/>
+                </w:rPr>
+                <m:t>d</m:t>
+              </m:r>
+            </m:sup>
+          </m:sSubSup>
+          <m:r>
+            <w:rPr>
+              <w:rFonts w:ascii="Cambria Math" w:hAnsi="Cambria Math"/>
+            </w:rPr>
+            <m:t xml:space="preserve">= ω × </m:t>
+          </m:r>
+          <m:sSubSup>
+            <m:sSubSupPr>
+              <m:ctrlPr>
+                <w:rPr>
+                  <w:rFonts w:ascii="Cambria Math" w:hAnsi="Cambria Math"/>
+                  <w:i/>
+                </w:rPr>
+              </m:ctrlPr>
+            </m:sSubSupPr>
+            <m:e>
+              <m:r>
+                <w:rPr>
+                  <w:rFonts w:ascii="Cambria Math" w:hAnsi="Cambria Math"/>
+                </w:rPr>
+                <m:t>V</m:t>
+              </m:r>
+            </m:e>
+            <m:sub>
+              <m:r>
+                <w:rPr>
+                  <w:rFonts w:ascii="Cambria Math" w:hAnsi="Cambria Math"/>
+                </w:rPr>
+                <m:t>i</m:t>
+              </m:r>
+            </m:sub>
+            <m:sup>
+              <m:r>
+                <w:rPr>
+                  <w:rFonts w:ascii="Cambria Math" w:hAnsi="Cambria Math"/>
+                </w:rPr>
+                <m:t>d</m:t>
+              </m:r>
+            </m:sup>
+          </m:sSubSup>
+          <m:r>
+            <w:rPr>
+              <w:rFonts w:ascii="Cambria Math" w:hAnsi="Cambria Math"/>
+            </w:rPr>
+            <m:t xml:space="preserve">+ </m:t>
+          </m:r>
+          <m:sSub>
+            <m:sSubPr>
+              <m:ctrlPr>
+                <w:rPr>
+                  <w:rFonts w:ascii="Cambria Math" w:hAnsi="Cambria Math"/>
+                  <w:i/>
+                </w:rPr>
+              </m:ctrlPr>
+            </m:sSubPr>
+            <m:e>
+              <m:r>
+                <w:rPr>
+                  <w:rFonts w:ascii="Cambria Math" w:hAnsi="Cambria Math"/>
+                </w:rPr>
+                <m:t>c</m:t>
+              </m:r>
+            </m:e>
+            <m:sub>
+              <m:r>
+                <w:rPr>
+                  <w:rFonts w:ascii="Cambria Math" w:hAnsi="Cambria Math"/>
+                </w:rPr>
+                <m:t xml:space="preserve">1 </m:t>
+              </m:r>
+            </m:sub>
+          </m:sSub>
+          <m:r>
+            <w:rPr>
+              <w:rFonts w:ascii="Cambria Math" w:hAnsi="Cambria Math"/>
+            </w:rPr>
+            <m:t xml:space="preserve">× </m:t>
+          </m:r>
+          <m:sSub>
+            <m:sSubPr>
+              <m:ctrlPr>
+                <w:rPr>
+                  <w:rFonts w:ascii="Cambria Math" w:hAnsi="Cambria Math"/>
+                  <w:i/>
+                </w:rPr>
+              </m:ctrlPr>
+            </m:sSubPr>
+            <m:e>
+              <m:r>
+                <w:rPr>
+                  <w:rFonts w:ascii="Cambria Math" w:hAnsi="Cambria Math"/>
+                </w:rPr>
+                <m:t>rand</m:t>
+              </m:r>
+            </m:e>
+            <m:sub>
+              <m:r>
+                <w:rPr>
+                  <w:rFonts w:ascii="Cambria Math" w:hAnsi="Cambria Math"/>
+                </w:rPr>
+                <m:t>1</m:t>
+              </m:r>
+            </m:sub>
+          </m:sSub>
+          <m:r>
+            <w:rPr>
+              <w:rFonts w:ascii="Cambria Math" w:hAnsi="Cambria Math"/>
+            </w:rPr>
+            <m:t xml:space="preserve"> ×</m:t>
+          </m:r>
+          <m:d>
+            <m:dPr>
+              <m:ctrlPr>
+                <w:rPr>
+                  <w:rFonts w:ascii="Cambria Math" w:hAnsi="Cambria Math"/>
+                  <w:i/>
+                </w:rPr>
+              </m:ctrlPr>
+            </m:dPr>
+            <m:e>
+              <m:sSubSup>
+                <m:sSubSupPr>
+                  <m:ctrlPr>
+                    <w:rPr>
+                      <w:rFonts w:ascii="Cambria Math" w:hAnsi="Cambria Math"/>
+                      <w:i/>
+                    </w:rPr>
+                  </m:ctrlPr>
+                </m:sSubSupPr>
+                <m:e>
+                  <m:r>
+                    <w:rPr>
+                      <w:rFonts w:ascii="Cambria Math" w:hAnsi="Cambria Math"/>
+                    </w:rPr>
+                    <m:t>pBest</m:t>
+                  </m:r>
+                </m:e>
+                <m:sub>
+                  <m:r>
+                    <w:rPr>
+                      <w:rFonts w:ascii="Cambria Math" w:hAnsi="Cambria Math"/>
+                    </w:rPr>
+                    <m:t>i</m:t>
+                  </m:r>
+                </m:sub>
+                <m:sup>
+                  <m:r>
+                    <w:rPr>
+                      <w:rFonts w:ascii="Cambria Math" w:hAnsi="Cambria Math"/>
+                    </w:rPr>
+                    <m:t>d</m:t>
+                  </m:r>
+                </m:sup>
+              </m:sSubSup>
+              <m:r>
+                <w:rPr>
+                  <w:rFonts w:ascii="Cambria Math" w:hAnsi="Cambria Math"/>
+                </w:rPr>
+                <m:t xml:space="preserve"> - </m:t>
+              </m:r>
+              <m:sSubSup>
+                <m:sSubSupPr>
+                  <m:ctrlPr>
+                    <w:rPr>
+                      <w:rFonts w:ascii="Cambria Math" w:hAnsi="Cambria Math"/>
+                      <w:i/>
+                    </w:rPr>
+                  </m:ctrlPr>
+                </m:sSubSupPr>
+                <m:e>
+                  <m:r>
+                    <w:rPr>
+                      <w:rFonts w:ascii="Cambria Math" w:hAnsi="Cambria Math"/>
+                    </w:rPr>
+                    <m:t>X</m:t>
+                  </m:r>
+                </m:e>
+                <m:sub>
+                  <m:r>
+                    <w:rPr>
+                      <w:rFonts w:ascii="Cambria Math" w:hAnsi="Cambria Math"/>
+                    </w:rPr>
+                    <m:t>i</m:t>
+                  </m:r>
+                </m:sub>
+                <m:sup>
+                  <m:r>
+                    <w:rPr>
+                      <w:rFonts w:ascii="Cambria Math" w:hAnsi="Cambria Math"/>
+                    </w:rPr>
+                    <m:t>d</m:t>
+                  </m:r>
+                </m:sup>
+              </m:sSubSup>
+            </m:e>
+          </m:d>
+          <m:r>
+            <w:rPr>
+              <w:rFonts w:ascii="Cambria Math" w:hAnsi="Cambria Math"/>
+            </w:rPr>
+            <m:t xml:space="preserve">+ </m:t>
+          </m:r>
+          <m:sSub>
+            <m:sSubPr>
+              <m:ctrlPr>
+                <w:rPr>
+                  <w:rFonts w:ascii="Cambria Math" w:hAnsi="Cambria Math"/>
+                  <w:i/>
+                </w:rPr>
+              </m:ctrlPr>
+            </m:sSubPr>
+            <m:e>
+              <m:r>
+                <w:rPr>
+                  <w:rFonts w:ascii="Cambria Math" w:hAnsi="Cambria Math"/>
+                </w:rPr>
+                <m:t>c</m:t>
+              </m:r>
+            </m:e>
+            <m:sub>
+              <m:r>
+                <w:rPr>
+                  <w:rFonts w:ascii="Cambria Math" w:hAnsi="Cambria Math"/>
+                </w:rPr>
+                <m:t>2</m:t>
+              </m:r>
+              <m:r>
+                <w:rPr>
+                  <w:rFonts w:ascii="Cambria Math" w:hAnsi="Cambria Math"/>
+                </w:rPr>
+                <m:t xml:space="preserve"> </m:t>
+              </m:r>
+              <m:r>
+                <w:rPr>
+                  <w:rFonts w:ascii="Cambria Math" w:hAnsi="Cambria Math"/>
+                </w:rPr>
+                <m:t xml:space="preserve"> </m:t>
+              </m:r>
+            </m:sub>
+          </m:sSub>
+          <m:r>
+            <w:rPr>
+              <w:rFonts w:ascii="Cambria Math" w:hAnsi="Cambria Math"/>
+            </w:rPr>
+            <m:t xml:space="preserve">× </m:t>
+          </m:r>
+          <m:sSub>
+            <m:sSubPr>
+              <m:ctrlPr>
+                <w:rPr>
+                  <w:rFonts w:ascii="Cambria Math" w:hAnsi="Cambria Math"/>
+                  <w:i/>
+                </w:rPr>
+              </m:ctrlPr>
+            </m:sSubPr>
+            <m:e>
+              <m:r>
+                <w:rPr>
+                  <w:rFonts w:ascii="Cambria Math" w:hAnsi="Cambria Math"/>
+                </w:rPr>
+                <m:t>rand</m:t>
+              </m:r>
+            </m:e>
+            <m:sub>
+              <m:r>
+                <w:rPr>
+                  <w:rFonts w:ascii="Cambria Math" w:hAnsi="Cambria Math"/>
+                </w:rPr>
+                <m:t>2</m:t>
+              </m:r>
+            </m:sub>
+          </m:sSub>
+          <m:r>
+            <w:rPr>
+              <w:rFonts w:ascii="Cambria Math" w:hAnsi="Cambria Math"/>
+            </w:rPr>
+            <m:t xml:space="preserve"> × </m:t>
+          </m:r>
+          <m:d>
+            <m:dPr>
+              <m:ctrlPr>
+                <w:rPr>
+                  <w:rFonts w:ascii="Cambria Math" w:hAnsi="Cambria Math"/>
+                  <w:i/>
+                </w:rPr>
+              </m:ctrlPr>
+            </m:dPr>
+            <m:e>
+              <m:sSubSup>
+                <m:sSubSupPr>
+                  <m:ctrlPr>
+                    <w:rPr>
+                      <w:rFonts w:ascii="Cambria Math" w:hAnsi="Cambria Math"/>
+                      <w:i/>
+                    </w:rPr>
+                  </m:ctrlPr>
+                </m:sSubSupPr>
+                <m:e>
+                  <m:r>
+                    <w:rPr>
+                      <w:rFonts w:ascii="Cambria Math" w:hAnsi="Cambria Math"/>
+                    </w:rPr>
+                    <m:t>g</m:t>
+                  </m:r>
+                  <m:r>
+                    <w:rPr>
+                      <w:rFonts w:ascii="Cambria Math" w:hAnsi="Cambria Math"/>
+                    </w:rPr>
+                    <m:t>Best</m:t>
+                  </m:r>
+                </m:e>
+                <m:sub>
+                  <m:r>
+                    <w:rPr>
+                      <w:rFonts w:ascii="Cambria Math" w:hAnsi="Cambria Math"/>
+                    </w:rPr>
+                    <m:t>i</m:t>
+                  </m:r>
+                </m:sub>
+                <m:sup>
+                  <m:r>
+                    <w:rPr>
+                      <w:rFonts w:ascii="Cambria Math" w:hAnsi="Cambria Math"/>
+                    </w:rPr>
+                    <m:t>d</m:t>
+                  </m:r>
+                </m:sup>
+              </m:sSubSup>
+              <m:r>
+                <w:rPr>
+                  <w:rFonts w:ascii="Cambria Math" w:hAnsi="Cambria Math"/>
+                </w:rPr>
+                <m:t xml:space="preserve"> - </m:t>
+              </m:r>
+              <m:sSubSup>
+                <m:sSubSupPr>
+                  <m:ctrlPr>
+                    <w:rPr>
+                      <w:rFonts w:ascii="Cambria Math" w:hAnsi="Cambria Math"/>
+                      <w:i/>
+                    </w:rPr>
+                  </m:ctrlPr>
+                </m:sSubSupPr>
+                <m:e>
+                  <m:r>
+                    <w:rPr>
+                      <w:rFonts w:ascii="Cambria Math" w:hAnsi="Cambria Math"/>
+                    </w:rPr>
+                    <m:t>X</m:t>
+                  </m:r>
+                </m:e>
+                <m:sub>
+                  <m:r>
+                    <w:rPr>
+                      <w:rFonts w:ascii="Cambria Math" w:hAnsi="Cambria Math"/>
+                    </w:rPr>
+                    <m:t>i</m:t>
+                  </m:r>
+                </m:sub>
+                <m:sup>
+                  <m:r>
+                    <w:rPr>
+                      <w:rFonts w:ascii="Cambria Math" w:hAnsi="Cambria Math"/>
+                    </w:rPr>
+                    <m:t>d</m:t>
+                  </m:r>
+                </m:sup>
+              </m:sSubSup>
+            </m:e>
+          </m:d>
+        </m:oMath>
+      </m:oMathPara>
+    </w:p>
+    <w:p>
+      <w:pPr>
+        <w:pStyle w:val="Caption"/>
+        <w:jc w:val="center"/>
+        <w:rPr>
+          <w:b/>
+          <w:color w:val="000000" w:themeColor="text1"/>
+          <w:sz w:val="26"/>
+          <w:szCs w:val="26"/>
+        </w:rPr>
+      </w:pPr>
+      <w:r>
+        <w:rPr>
+          <w:b/>
+          <w:color w:val="000000" w:themeColor="text1"/>
+          <w:sz w:val="26"/>
+          <w:szCs w:val="26"/>
+        </w:rPr>
+        <w:t xml:space="preserve">Công thức </w:t>
+      </w:r>
+      <w:r>
+        <w:rPr>
+          <w:b/>
+          <w:color w:val="000000" w:themeColor="text1"/>
+          <w:sz w:val="26"/>
+          <w:szCs w:val="26"/>
+        </w:rPr>
+        <w:fldChar w:fldCharType="begin"/>
+      </w:r>
+      <w:r>
+        <w:rPr>
+          <w:b/>
+          <w:color w:val="000000" w:themeColor="text1"/>
+          <w:sz w:val="26"/>
+          <w:szCs w:val="26"/>
+        </w:rPr>
+        <w:instrText xml:space="preserve"> SEQ Công_thức \* ARABIC </w:instrText>
+      </w:r>
+      <w:r>
+        <w:rPr>
+          <w:b/>
+          <w:color w:val="000000" w:themeColor="text1"/>
+          <w:sz w:val="26"/>
+          <w:szCs w:val="26"/>
+        </w:rPr>
+        <w:fldChar w:fldCharType="separate"/>
+      </w:r>
+      <w:r>
+        <w:rPr>
+          <w:b/>
+          <w:noProof/>
+          <w:color w:val="000000" w:themeColor="text1"/>
+          <w:sz w:val="26"/>
+          <w:szCs w:val="26"/>
+        </w:rPr>
+        <w:t>1</w:t>
+      </w:r>
+      <w:r>
+        <w:rPr>
+          <w:b/>
+          <w:color w:val="000000" w:themeColor="text1"/>
+          <w:sz w:val="26"/>
+          <w:szCs w:val="26"/>
+        </w:rPr>
+        <w:fldChar w:fldCharType="end"/>
+      </w:r>
+    </w:p>
+    <w:p>
+      <w:pPr>
+        <w:rPr>
+          <w:b/>
+          <w:i/>
+          <w:iCs/>
+          <w:color w:val="000000" w:themeColor="text1"/>
+          <w:sz w:val="26"/>
+          <w:szCs w:val="26"/>
+        </w:rPr>
+      </w:pPr>
+      <w:r>
+        <w:rPr>
+          <w:b/>
+          <w:color w:val="000000" w:themeColor="text1"/>
+          <w:sz w:val="26"/>
+          <w:szCs w:val="26"/>
+        </w:rPr>
+        <w:br w:type="page"/>
+      </w:r>
+    </w:p>
+    <w:p>
+      <w:pPr>
+        <w:pStyle w:val="Caption"/>
+        <w:jc w:val="center"/>
+        <w:rPr>
+          <w:b/>
+          <w:color w:val="000000" w:themeColor="text1"/>
+          <w:sz w:val="26"/>
+          <w:szCs w:val="26"/>
+        </w:rPr>
+      </w:pPr>
+    </w:p>
+    <w:p>
+      <w:pPr>
+        <w:rPr>
+          <w:sz w:val="26"/>
+          <w:szCs w:val="26"/>
+        </w:rPr>
+      </w:pPr>
+      <w:r>
+        <w:rPr>
+          <w:sz w:val="26"/>
+          <w:szCs w:val="26"/>
+        </w:rPr>
+        <w:t>Trong đó:</w:t>
+      </w:r>
+    </w:p>
+    <w:p>
+      <w:pPr>
+        <w:pStyle w:val="ListParagraph"/>
         <w:numPr>
           <w:ilvl w:val="0"/>
-          <w:numId w:val="4"/>
+          <w:numId w:val="24"/>
         </w:numPr>
         <w:spacing w:line="360" w:lineRule="auto"/>
-        <w:jc w:val="both"/>
-        <w:rPr>
-          <w:sz w:val="26"/>
-          <w:szCs w:val="26"/>
-        </w:rPr>
-      </w:pPr>
-      <w:r>
-        <w:rPr>
-          <w:rStyle w:val="Strong"/>
-          <w:sz w:val="26"/>
-          <w:szCs w:val="26"/>
-        </w:rPr>
-        <w:t>Quần thể các cá thể (particles)</w:t>
-      </w:r>
-      <w:r>
-        <w:rPr>
-          <w:sz w:val="26"/>
-          <w:szCs w:val="26"/>
-        </w:rPr>
-        <w:t>: Mỗi cá thể là một giải pháp khả dĩ cho bài toán tối ưu và được đặc trưng bởi vị trí và vận tốc.</w:t>
-      </w:r>
-    </w:p>
-    <w:p>
-      <w:pPr>
-        <w:pStyle w:val="NormalWeb"/>
+        <w:ind w:left="714" w:hanging="357"/>
+        <w:rPr>
+          <w:szCs w:val="26"/>
+        </w:rPr>
+      </w:pPr>
+      <m:oMath>
+        <m:sSubSup>
+          <m:sSubSupPr>
+            <m:ctrlPr>
+              <w:rPr>
+                <w:rFonts w:ascii="Cambria Math" w:hAnsi="Cambria Math"/>
+                <w:i/>
+              </w:rPr>
+            </m:ctrlPr>
+          </m:sSubSupPr>
+          <m:e>
+            <m:r>
+              <w:rPr>
+                <w:rFonts w:ascii="Cambria Math" w:hAnsi="Cambria Math"/>
+              </w:rPr>
+              <m:t>V</m:t>
+            </m:r>
+          </m:e>
+          <m:sub>
+            <m:r>
+              <w:rPr>
+                <w:rFonts w:ascii="Cambria Math" w:hAnsi="Cambria Math"/>
+              </w:rPr>
+              <m:t>i</m:t>
+            </m:r>
+          </m:sub>
+          <m:sup>
+            <m:r>
+              <w:rPr>
+                <w:rFonts w:ascii="Cambria Math" w:hAnsi="Cambria Math"/>
+              </w:rPr>
+              <m:t>d</m:t>
+            </m:r>
+          </m:sup>
+        </m:sSubSup>
+      </m:oMath>
+      <w:r>
+        <w:t xml:space="preserve">: Vận tốc của phần tử thứ </w:t>
+      </w:r>
+      <m:oMath>
+        <m:r>
+          <w:rPr>
+            <w:rFonts w:ascii="Cambria Math" w:hAnsi="Cambria Math"/>
+          </w:rPr>
+          <m:t>i</m:t>
+        </m:r>
+      </m:oMath>
+      <w:r>
+        <w:t xml:space="preserve"> theo chiều </w:t>
+      </w:r>
+      <m:oMath>
+        <m:r>
+          <w:rPr>
+            <w:rFonts w:ascii="Cambria Math" w:hAnsi="Cambria Math"/>
+          </w:rPr>
+          <m:t>d</m:t>
+        </m:r>
+      </m:oMath>
+      <w:r>
+        <w:t>.</w:t>
+      </w:r>
+    </w:p>
+    <w:p>
+      <w:pPr>
+        <w:pStyle w:val="ListParagraph"/>
         <w:numPr>
           <w:ilvl w:val="0"/>
-          <w:numId w:val="4"/>
+          <w:numId w:val="24"/>
         </w:numPr>
         <w:spacing w:line="360" w:lineRule="auto"/>
-        <w:jc w:val="both"/>
-        <w:rPr>
-          <w:sz w:val="26"/>
-          <w:szCs w:val="26"/>
-        </w:rPr>
-      </w:pPr>
-      <w:r>
-        <w:rPr>
-          <w:rStyle w:val="Strong"/>
-          <w:sz w:val="26"/>
-          <w:szCs w:val="26"/>
-        </w:rPr>
-        <w:t>Hàm mục tiêu (fitness function)</w:t>
-      </w:r>
-      <w:r>
-        <w:rPr>
-          <w:sz w:val="26"/>
-          <w:szCs w:val="26"/>
-        </w:rPr>
-        <w:t>: Hàm này xác định mức độ tốt của mỗi cá thể dựa trên mục tiêu cần tối ưu hóa. Các cá thể sẽ tìm kiếm các vị trí có giá trị hàm mục tiêu cao nhất (hoặc thấp nhất, tùy thuộc vào bài toán).</w:t>
-      </w:r>
-    </w:p>
-    <w:p>
-      <w:pPr>
-        <w:pStyle w:val="NormalWeb"/>
+        <w:ind w:left="714" w:hanging="357"/>
+        <w:rPr>
+          <w:szCs w:val="26"/>
+        </w:rPr>
+      </w:pPr>
+      <m:oMath>
+        <m:r>
+          <w:rPr>
+            <w:rFonts w:ascii="Cambria Math" w:hAnsi="Cambria Math"/>
+          </w:rPr>
+          <m:t>ω</m:t>
+        </m:r>
+      </m:oMath>
+      <w:r>
+        <w:t>: Tham số quán tính, kiểm soát độ hội tụ và cân bằng giữa khám phá và khai thác</w:t>
+      </w:r>
+      <w:r>
+        <w:rPr>
+          <w:szCs w:val="26"/>
+        </w:rPr>
+        <w:t>.</w:t>
+      </w:r>
+    </w:p>
+    <w:p>
+      <w:pPr>
+        <w:pStyle w:val="ListParagraph"/>
         <w:numPr>
           <w:ilvl w:val="0"/>
-          <w:numId w:val="4"/>
+          <w:numId w:val="24"/>
         </w:numPr>
         <w:spacing w:line="360" w:lineRule="auto"/>
-        <w:jc w:val="both"/>
-        <w:rPr>
-          <w:sz w:val="26"/>
-          <w:szCs w:val="26"/>
-        </w:rPr>
-      </w:pPr>
-      <w:r>
-        <w:rPr>
-          <w:rStyle w:val="Strong"/>
-          <w:sz w:val="26"/>
-          <w:szCs w:val="26"/>
-        </w:rPr>
-        <w:t>Cập nhật vị trí và vận tốc</w:t>
-      </w:r>
-      <w:r>
-        <w:rPr>
-          <w:sz w:val="26"/>
-          <w:szCs w:val="26"/>
-        </w:rPr>
-        <w:t>: Trong mỗi lần lặp, vị trí và vận tốc của các cá thể được cập nhật dựa trên vị trí tốt nhất mà mỗi cá thể đạt được (</w:t>
-      </w:r>
-      <w:r>
-        <w:rPr>
-          <w:rStyle w:val="Emphasis"/>
-          <w:sz w:val="26"/>
-          <w:szCs w:val="26"/>
-        </w:rPr>
-        <w:t>pbest</w:t>
-      </w:r>
-      <w:r>
-        <w:rPr>
-          <w:sz w:val="26"/>
-          <w:szCs w:val="26"/>
-        </w:rPr>
-        <w:t>) và vị trí tốt nhất toàn bầy đàn (</w:t>
-      </w:r>
-      <w:r>
-        <w:rPr>
-          <w:rStyle w:val="Emphasis"/>
-          <w:sz w:val="26"/>
-          <w:szCs w:val="26"/>
-        </w:rPr>
-        <w:t>gbest</w:t>
-      </w:r>
-      <w:r>
-        <w:rPr>
-          <w:sz w:val="26"/>
-          <w:szCs w:val="26"/>
-        </w:rPr>
-        <w:t>). Công thức cập nhật vận tốc và vị trí giúp các cá thể cân bằng giữa việc khai thác (exploitation) vùng lân cận và khám phá (exploration) không gian tìm kiếm.</w:t>
-      </w:r>
-    </w:p>
-    <w:p>
-      <w:pPr>
-        <w:pStyle w:val="NormalWeb"/>
+        <w:ind w:left="714" w:hanging="357"/>
+        <w:rPr>
+          <w:szCs w:val="26"/>
+        </w:rPr>
+      </w:pPr>
+      <m:oMath>
+        <m:sSub>
+          <m:sSubPr>
+            <m:ctrlPr>
+              <w:rPr>
+                <w:rFonts w:ascii="Cambria Math" w:hAnsi="Cambria Math"/>
+                <w:i/>
+              </w:rPr>
+            </m:ctrlPr>
+          </m:sSubPr>
+          <m:e>
+            <m:r>
+              <w:rPr>
+                <w:rFonts w:ascii="Cambria Math" w:hAnsi="Cambria Math"/>
+              </w:rPr>
+              <m:t>c</m:t>
+            </m:r>
+          </m:e>
+          <m:sub>
+            <m:r>
+              <w:rPr>
+                <w:rFonts w:ascii="Cambria Math" w:hAnsi="Cambria Math"/>
+              </w:rPr>
+              <m:t xml:space="preserve">1 </m:t>
+            </m:r>
+          </m:sub>
+        </m:sSub>
+        <m:r>
+          <w:rPr>
+            <w:rFonts w:ascii="Cambria Math" w:hAnsi="Cambria Math"/>
+          </w:rPr>
+          <m:t xml:space="preserve">, </m:t>
+        </m:r>
+        <m:sSub>
+          <m:sSubPr>
+            <m:ctrlPr>
+              <w:rPr>
+                <w:rFonts w:ascii="Cambria Math" w:hAnsi="Cambria Math"/>
+                <w:i/>
+              </w:rPr>
+            </m:ctrlPr>
+          </m:sSubPr>
+          <m:e>
+            <m:r>
+              <w:rPr>
+                <w:rFonts w:ascii="Cambria Math" w:hAnsi="Cambria Math"/>
+              </w:rPr>
+              <m:t>c</m:t>
+            </m:r>
+          </m:e>
+          <m:sub>
+            <m:r>
+              <w:rPr>
+                <w:rFonts w:ascii="Cambria Math" w:hAnsi="Cambria Math"/>
+              </w:rPr>
+              <m:t>2</m:t>
+            </m:r>
+            <m:r>
+              <w:rPr>
+                <w:rFonts w:ascii="Cambria Math" w:hAnsi="Cambria Math"/>
+              </w:rPr>
+              <m:t xml:space="preserve"> </m:t>
+            </m:r>
+          </m:sub>
+        </m:sSub>
+      </m:oMath>
+      <w:r>
+        <w:t>: Hệ số gia tốc, điều chỉnh tầm quan trọng của tự nhận thức (cognitive) và ảnh hưởng xã hội (social).</w:t>
+      </w:r>
+    </w:p>
+    <w:p>
+      <w:pPr>
+        <w:pStyle w:val="ListParagraph"/>
         <w:numPr>
           <w:ilvl w:val="0"/>
-          <w:numId w:val="4"/>
+          <w:numId w:val="24"/>
         </w:numPr>
         <w:spacing w:line="360" w:lineRule="auto"/>
+        <w:ind w:left="714" w:hanging="357"/>
+        <w:rPr>
+          <w:szCs w:val="26"/>
+        </w:rPr>
+      </w:pPr>
+      <m:oMath>
+        <m:sSub>
+          <m:sSubPr>
+            <m:ctrlPr>
+              <w:rPr>
+                <w:rFonts w:ascii="Cambria Math" w:hAnsi="Cambria Math"/>
+                <w:i/>
+              </w:rPr>
+            </m:ctrlPr>
+          </m:sSubPr>
+          <m:e>
+            <m:r>
+              <w:rPr>
+                <w:rFonts w:ascii="Cambria Math" w:hAnsi="Cambria Math"/>
+              </w:rPr>
+              <m:t>rand</m:t>
+            </m:r>
+          </m:e>
+          <m:sub>
+            <m:r>
+              <w:rPr>
+                <w:rFonts w:ascii="Cambria Math" w:hAnsi="Cambria Math"/>
+              </w:rPr>
+              <m:t>1</m:t>
+            </m:r>
+          </m:sub>
+        </m:sSub>
+        <m:r>
+          <w:rPr>
+            <w:rFonts w:ascii="Cambria Math" w:hAnsi="Cambria Math"/>
+          </w:rPr>
+          <m:t xml:space="preserve"> , </m:t>
+        </m:r>
+        <m:sSub>
+          <m:sSubPr>
+            <m:ctrlPr>
+              <w:rPr>
+                <w:rFonts w:ascii="Cambria Math" w:hAnsi="Cambria Math"/>
+                <w:i/>
+              </w:rPr>
+            </m:ctrlPr>
+          </m:sSubPr>
+          <m:e>
+            <m:r>
+              <w:rPr>
+                <w:rFonts w:ascii="Cambria Math" w:hAnsi="Cambria Math"/>
+              </w:rPr>
+              <m:t>rand</m:t>
+            </m:r>
+          </m:e>
+          <m:sub>
+            <m:r>
+              <w:rPr>
+                <w:rFonts w:ascii="Cambria Math" w:hAnsi="Cambria Math"/>
+              </w:rPr>
+              <m:t>2</m:t>
+            </m:r>
+          </m:sub>
+        </m:sSub>
+      </m:oMath>
+      <w:r>
+        <w:t>: Các giá trị ngẫu nhiên trong khoảng (0,1).</w:t>
+      </w:r>
+    </w:p>
+    <w:p>
+      <w:pPr>
+        <w:pStyle w:val="ListParagraph"/>
+        <w:numPr>
+          <w:ilvl w:val="0"/>
+          <w:numId w:val="24"/>
+        </w:numPr>
+        <w:spacing w:line="360" w:lineRule="auto"/>
+        <w:ind w:left="714" w:hanging="357"/>
+        <w:rPr>
+          <w:szCs w:val="26"/>
+        </w:rPr>
+      </w:pPr>
+      <m:oMath>
+        <m:r>
+          <w:rPr>
+            <w:rFonts w:ascii="Cambria Math" w:eastAsia="SimSun" w:hAnsi="Cambria Math"/>
+            <w:sz w:val="24"/>
+            <w:szCs w:val="24"/>
+          </w:rPr>
+          <m:t>pBest, gBest</m:t>
+        </m:r>
+      </m:oMath>
+      <w:r>
+        <w:t>: Vị trí tốt nhất của phần tử và tốt nhất toàn cục.</w:t>
+      </w:r>
+    </w:p>
+    <w:p>
+      <w:pPr>
+        <w:pStyle w:val="Heading4"/>
+        <w:ind w:left="864"/>
+        <w:rPr>
+          <w:rStyle w:val="Strong"/>
+          <w:rFonts w:ascii="Times New Roman" w:hAnsi="Times New Roman"/>
+          <w:b/>
+          <w:color w:val="auto"/>
+          <w:sz w:val="26"/>
+        </w:rPr>
+      </w:pPr>
+      <w:r>
+        <w:rPr>
+          <w:rStyle w:val="Strong"/>
+          <w:rFonts w:ascii="Times New Roman" w:hAnsi="Times New Roman"/>
+          <w:b/>
+          <w:color w:val="auto"/>
+          <w:sz w:val="26"/>
+        </w:rPr>
+        <w:t>Công thức cập nhật vị trí</w:t>
+      </w:r>
+    </w:p>
+    <w:p>
+      <m:oMathPara>
+        <m:oMath>
+          <m:sSubSup>
+            <m:sSubSupPr>
+              <m:ctrlPr>
+                <w:rPr>
+                  <w:rFonts w:ascii="Cambria Math" w:hAnsi="Cambria Math"/>
+                  <w:i/>
+                </w:rPr>
+              </m:ctrlPr>
+            </m:sSubSupPr>
+            <m:e>
+              <m:r>
+                <w:rPr>
+                  <w:rFonts w:ascii="Cambria Math" w:hAnsi="Cambria Math"/>
+                </w:rPr>
+                <m:t>X</m:t>
+              </m:r>
+            </m:e>
+            <m:sub>
+              <m:r>
+                <w:rPr>
+                  <w:rFonts w:ascii="Cambria Math" w:hAnsi="Cambria Math"/>
+                </w:rPr>
+                <m:t>i</m:t>
+              </m:r>
+            </m:sub>
+            <m:sup>
+              <m:r>
+                <w:rPr>
+                  <w:rFonts w:ascii="Cambria Math" w:hAnsi="Cambria Math"/>
+                </w:rPr>
+                <m:t>d</m:t>
+              </m:r>
+            </m:sup>
+          </m:sSubSup>
+          <m:r>
+            <w:rPr>
+              <w:rFonts w:ascii="Cambria Math" w:hAnsi="Cambria Math"/>
+            </w:rPr>
+            <m:t xml:space="preserve">= </m:t>
+          </m:r>
+          <m:sSubSup>
+            <m:sSubSupPr>
+              <m:ctrlPr>
+                <w:rPr>
+                  <w:rFonts w:ascii="Cambria Math" w:hAnsi="Cambria Math"/>
+                  <w:i/>
+                </w:rPr>
+              </m:ctrlPr>
+            </m:sSubSupPr>
+            <m:e>
+              <m:r>
+                <w:rPr>
+                  <w:rFonts w:ascii="Cambria Math" w:hAnsi="Cambria Math"/>
+                </w:rPr>
+                <m:t>X</m:t>
+              </m:r>
+            </m:e>
+            <m:sub>
+              <m:r>
+                <w:rPr>
+                  <w:rFonts w:ascii="Cambria Math" w:hAnsi="Cambria Math"/>
+                </w:rPr>
+                <m:t>i</m:t>
+              </m:r>
+            </m:sub>
+            <m:sup>
+              <m:r>
+                <w:rPr>
+                  <w:rFonts w:ascii="Cambria Math" w:hAnsi="Cambria Math"/>
+                </w:rPr>
+                <m:t>d</m:t>
+              </m:r>
+            </m:sup>
+          </m:sSubSup>
+          <m:r>
+            <w:rPr>
+              <w:rFonts w:ascii="Cambria Math" w:hAnsi="Cambria Math"/>
+            </w:rPr>
+            <m:t xml:space="preserve">+ </m:t>
+          </m:r>
+          <m:sSubSup>
+            <m:sSubSupPr>
+              <m:ctrlPr>
+                <w:rPr>
+                  <w:rFonts w:ascii="Cambria Math" w:hAnsi="Cambria Math"/>
+                  <w:i/>
+                </w:rPr>
+              </m:ctrlPr>
+            </m:sSubSupPr>
+            <m:e>
+              <m:r>
+                <w:rPr>
+                  <w:rFonts w:ascii="Cambria Math" w:hAnsi="Cambria Math"/>
+                </w:rPr>
+                <m:t>V</m:t>
+              </m:r>
+            </m:e>
+            <m:sub>
+              <m:r>
+                <w:rPr>
+                  <w:rFonts w:ascii="Cambria Math" w:hAnsi="Cambria Math"/>
+                </w:rPr>
+                <m:t>i</m:t>
+              </m:r>
+            </m:sub>
+            <m:sup>
+              <m:r>
+                <w:rPr>
+                  <w:rFonts w:ascii="Cambria Math" w:hAnsi="Cambria Math"/>
+                </w:rPr>
+                <m:t>d</m:t>
+              </m:r>
+            </m:sup>
+          </m:sSubSup>
+        </m:oMath>
+      </m:oMathPara>
+    </w:p>
+    <w:p>
+      <w:pPr>
+        <w:pStyle w:val="ListParagraph"/>
+        <w:numPr>
+          <w:ilvl w:val="0"/>
+          <w:numId w:val="26"/>
+        </w:numPr>
+      </w:pPr>
+      <m:oMath>
+        <m:sSubSup>
+          <m:sSubSupPr>
+            <m:ctrlPr>
+              <w:rPr>
+                <w:rFonts w:ascii="Cambria Math" w:eastAsia="SimSun" w:hAnsi="Cambria Math"/>
+                <w:i/>
+                <w:sz w:val="24"/>
+                <w:szCs w:val="24"/>
+              </w:rPr>
+            </m:ctrlPr>
+          </m:sSubSupPr>
+          <m:e>
+            <m:r>
+              <w:rPr>
+                <w:rFonts w:ascii="Cambria Math" w:hAnsi="Cambria Math"/>
+              </w:rPr>
+              <m:t>X</m:t>
+            </m:r>
+          </m:e>
+          <m:sub>
+            <m:r>
+              <w:rPr>
+                <w:rFonts w:ascii="Cambria Math" w:hAnsi="Cambria Math"/>
+              </w:rPr>
+              <m:t>i</m:t>
+            </m:r>
+          </m:sub>
+          <m:sup>
+            <m:r>
+              <w:rPr>
+                <w:rFonts w:ascii="Cambria Math" w:hAnsi="Cambria Math"/>
+              </w:rPr>
+              <m:t>d</m:t>
+            </m:r>
+          </m:sup>
+        </m:sSubSup>
+      </m:oMath>
+      <w:r>
+        <w:rPr>
+          <w:sz w:val="24"/>
+          <w:szCs w:val="24"/>
+        </w:rPr>
+        <w:t xml:space="preserve">: Vị trí của phần tử thứ </w:t>
+      </w:r>
+      <m:oMath>
+        <m:r>
+          <w:rPr>
+            <w:rFonts w:ascii="Cambria Math" w:hAnsi="Cambria Math"/>
+          </w:rPr>
+          <m:t>i</m:t>
+        </m:r>
+        <m:r>
+          <w:rPr>
+            <w:rFonts w:ascii="Cambria Math" w:hAnsi="Cambria Math"/>
+          </w:rPr>
+          <m:t xml:space="preserve"> </m:t>
+        </m:r>
+      </m:oMath>
+      <w:r>
+        <w:t xml:space="preserve">theo chiều </w:t>
+      </w:r>
+      <m:oMath>
+        <m:r>
+          <w:rPr>
+            <w:rFonts w:ascii="Cambria Math" w:hAnsi="Cambria Math"/>
+          </w:rPr>
+          <m:t>d</m:t>
+        </m:r>
+      </m:oMath>
+      <w:r>
+        <w:t>.</w:t>
+      </w:r>
+    </w:p>
+    <w:p>
+      <w:pPr>
+        <w:pStyle w:val="Heading3"/>
+        <w:rPr>
+          <w:rStyle w:val="Strong"/>
+          <w:rFonts w:ascii="Times New Roman" w:hAnsi="Times New Roman"/>
+          <w:color w:val="auto"/>
+        </w:rPr>
+      </w:pPr>
+      <w:r>
+        <w:rPr>
+          <w:rStyle w:val="Strong"/>
+          <w:rFonts w:ascii="Times New Roman" w:hAnsi="Times New Roman"/>
+          <w:b/>
+          <w:color w:val="auto"/>
+          <w:sz w:val="26"/>
+          <w:szCs w:val="26"/>
+        </w:rPr>
+        <w:t>Quá trình hội tụ</w:t>
+      </w:r>
+      <w:r>
+        <w:rPr>
+          <w:rStyle w:val="Strong"/>
+          <w:rFonts w:ascii="Times New Roman" w:hAnsi="Times New Roman"/>
+          <w:color w:val="auto"/>
+        </w:rPr>
+        <w:t>: Sau một số lần lặp, các cá thể sẽ dần hội tụ vào vùng có giá trị hàm mục tiêu tối ưu, và thuật toán dừng lại khi đạt được số lần lặp tối đa hoặc khi không còn cải tiến nào đáng kể trong kết quả.</w:t>
+      </w:r>
+      <w:bookmarkStart w:id="22" w:name="_GoBack"/>
+      <w:bookmarkEnd w:id="22"/>
+    </w:p>
+    <w:p>
+      <w:pPr>
+        <w:pStyle w:val="NormalWeb"/>
+        <w:spacing w:line="360" w:lineRule="auto"/>
+        <w:ind w:left="720"/>
         <w:jc w:val="both"/>
         <w:rPr>
           <w:sz w:val="26"/>
           <w:szCs w:val="26"/>
         </w:rPr>
       </w:pPr>
-      <w:r>
-        <w:rPr>
-          <w:rStyle w:val="Strong"/>
-          <w:sz w:val="26"/>
-          <w:szCs w:val="26"/>
-        </w:rPr>
-        <w:t>Quá trình hội tụ</w:t>
-      </w:r>
-      <w:r>
-        <w:rPr>
-          <w:sz w:val="26"/>
-          <w:szCs w:val="26"/>
-        </w:rPr>
-        <w:t>: Sau một số lần lặp, các cá thể sẽ dần hội tụ vào vùng có giá trị hàm mục tiêu tối ưu, và thuật toán dừng lại khi đạt được số lần lặp tối đa hoặc khi không còn cải tiến nào đáng kể trong kết quả.</w:t>
-      </w:r>
     </w:p>
     <w:p>
       <w:pPr>
@@ -7011,7 +8109,6 @@
           <w:sz w:val="26"/>
           <w:szCs w:val="26"/>
         </w:rPr>
-        <w:lastRenderedPageBreak/>
         <w:t>PSO là một thuật toán đơn giản, dễ triển khai và có khả năng tìm kiếm giải pháp nhanh, do đó được ứng dụng rộng rãi trong nhiều lĩnh vực như quy hoạch mạng cảm biến, tối ưu hóa lắp đặt thiết bị và xử lý hình ảnh. Trong bối cảnh bài toán giám sát lớp học, PSO giúp xác định vị trí tối ưu của các đầu đọc RFID, giúp tối đa hóa độ bao phủ và giảm thiểu số lượng thiết bị cần thiết</w:t>
       </w:r>
       <w:r>
@@ -7031,7 +8128,7 @@
           <w:color w:val="auto"/>
         </w:rPr>
       </w:pPr>
-      <w:bookmarkStart w:id="22" w:name="_Toc181288498"/>
+      <w:bookmarkStart w:id="23" w:name="_Toc181288498"/>
       <w:r>
         <w:rPr>
           <w:rFonts w:asciiTheme="majorHAnsi" w:hAnsiTheme="majorHAnsi" w:cstheme="majorHAnsi"/>
@@ -7039,7 +8136,7 @@
         </w:rPr>
         <w:t>Các nghiên cứu liên quan đến PSO và giám sát:</w:t>
       </w:r>
-      <w:bookmarkEnd w:id="22"/>
+      <w:bookmarkEnd w:id="23"/>
     </w:p>
     <w:p>
       <w:pPr>
@@ -7105,6 +8202,7 @@
           <w:rFonts w:eastAsia="SimSun"/>
           <w:szCs w:val="26"/>
         </w:rPr>
+        <w:lastRenderedPageBreak/>
         <w:t xml:space="preserve">Giám sát thời gian thực: </w:t>
       </w:r>
       <w:r>
@@ -7227,7 +8325,7 @@
           </w14:textOutline>
         </w:rPr>
       </w:pPr>
-      <w:bookmarkStart w:id="23" w:name="_Toc181288499"/>
+      <w:bookmarkStart w:id="24" w:name="_Toc181288499"/>
       <w:r>
         <w:rPr>
           <w:rFonts w:asciiTheme="majorHAnsi" w:hAnsiTheme="majorHAnsi" w:cstheme="majorHAnsi"/>
@@ -7248,7 +8346,7 @@
         </w:rPr>
         <w:t>PHÂN TÍCH BÀI TOÁN</w:t>
       </w:r>
-      <w:bookmarkEnd w:id="23"/>
+      <w:bookmarkEnd w:id="24"/>
     </w:p>
     <w:p>
       <w:pPr>
@@ -7272,15 +8370,14 @@
           <w:szCs w:val="26"/>
         </w:rPr>
       </w:pPr>
-      <w:bookmarkStart w:id="24" w:name="_Toc180832487"/>
-      <w:bookmarkStart w:id="25" w:name="_Toc180833422"/>
-      <w:bookmarkStart w:id="26" w:name="_Toc180834236"/>
-      <w:bookmarkStart w:id="27" w:name="_Toc180834287"/>
-      <w:bookmarkStart w:id="28" w:name="_Toc180834358"/>
-      <w:bookmarkStart w:id="29" w:name="_Toc180834610"/>
-      <w:bookmarkStart w:id="30" w:name="_Toc180836112"/>
-      <w:bookmarkStart w:id="31" w:name="_Toc181288500"/>
-      <w:bookmarkEnd w:id="24"/>
+      <w:bookmarkStart w:id="25" w:name="_Toc180832487"/>
+      <w:bookmarkStart w:id="26" w:name="_Toc180833422"/>
+      <w:bookmarkStart w:id="27" w:name="_Toc180834236"/>
+      <w:bookmarkStart w:id="28" w:name="_Toc180834287"/>
+      <w:bookmarkStart w:id="29" w:name="_Toc180834358"/>
+      <w:bookmarkStart w:id="30" w:name="_Toc180834610"/>
+      <w:bookmarkStart w:id="31" w:name="_Toc180836112"/>
+      <w:bookmarkStart w:id="32" w:name="_Toc181288500"/>
       <w:bookmarkEnd w:id="25"/>
       <w:bookmarkEnd w:id="26"/>
       <w:bookmarkEnd w:id="27"/>
@@ -7288,6 +8385,7 @@
       <w:bookmarkEnd w:id="29"/>
       <w:bookmarkEnd w:id="30"/>
       <w:bookmarkEnd w:id="31"/>
+      <w:bookmarkEnd w:id="32"/>
     </w:p>
     <w:p>
       <w:pPr>
@@ -7297,7 +8395,7 @@
           <w:color w:val="auto"/>
         </w:rPr>
       </w:pPr>
-      <w:bookmarkStart w:id="32" w:name="_Toc181288501"/>
+      <w:bookmarkStart w:id="33" w:name="_Toc181288501"/>
       <w:r>
         <w:rPr>
           <w:rFonts w:asciiTheme="majorHAnsi" w:hAnsiTheme="majorHAnsi" w:cstheme="majorHAnsi"/>
@@ -7305,7 +8403,7 @@
         </w:rPr>
         <w:t>Mô tả bài toán giám sát sinh viên trong lớp học:</w:t>
       </w:r>
-      <w:bookmarkEnd w:id="32"/>
+      <w:bookmarkEnd w:id="33"/>
     </w:p>
     <w:p>
       <w:pPr>
@@ -7322,99 +8420,92 @@
           <w:sz w:val="26"/>
           <w:szCs w:val="26"/>
         </w:rPr>
-        <w:t xml:space="preserve">Từ lâu vấn đề giám sát điểm danh sinh viên trong lớp học thuộc quy mô lớn hoặc có yều cầu theo dõi chuyên cần của sinh viên, giám sát một sinh viên có mặt hay không và </w:t>
-      </w:r>
+        <w:t>Từ lâu vấn đề giám sát điểm danh sinh viên trong lớp học thuộc quy mô lớn hoặc có yều cầu theo dõi chuyên cần của sinh viên, giám sát một sinh viên có mặt hay không và vị trí cụ thể của sinh viên còn nhiều khó khăn. Một hệ thông giám sát dựa trên RFID cho phép tự động hóa quá trình này, giảm thiểu sai sót trong điểm danh, tiết kiệm thời gian trong việc giảng dạy và điểm danh thủ công hoặc điểm danh bằng thẻ sinh viên.</w:t>
+      </w:r>
+    </w:p>
+    <w:p>
+      <w:pPr>
+        <w:spacing w:line="360" w:lineRule="auto"/>
+        <w:jc w:val="both"/>
+        <w:rPr>
+          <w:sz w:val="26"/>
+          <w:szCs w:val="26"/>
+        </w:rPr>
+      </w:pPr>
+      <w:r>
+        <w:rPr>
+          <w:sz w:val="26"/>
+          <w:szCs w:val="26"/>
+        </w:rPr>
+        <w:t>Yêu cầu bài toán:</w:t>
+      </w:r>
+    </w:p>
+    <w:p>
+      <w:pPr>
+        <w:spacing w:line="360" w:lineRule="auto"/>
+        <w:jc w:val="both"/>
+        <w:rPr>
+          <w:sz w:val="26"/>
+          <w:szCs w:val="26"/>
+        </w:rPr>
+      </w:pPr>
+      <w:r>
+        <w:rPr>
+          <w:sz w:val="26"/>
+          <w:szCs w:val="26"/>
+        </w:rPr>
+        <w:t>Khả năng nhận diện một sinh viên và giám sát chính xác sinh viên, mỗi sinh viên sẽ được cung cấp một thẻ tag được tích hợp vào thẻ sinh viên hoặc căn cước công dân…, để được nhận diện thông qua đầu đọc.</w:t>
+      </w:r>
+    </w:p>
+    <w:p>
+      <w:pPr>
+        <w:spacing w:line="360" w:lineRule="auto"/>
+        <w:jc w:val="both"/>
+        <w:rPr>
+          <w:sz w:val="26"/>
+          <w:szCs w:val="26"/>
+        </w:rPr>
+      </w:pPr>
+      <w:r>
+        <w:rPr>
+          <w:sz w:val="26"/>
+          <w:szCs w:val="26"/>
+        </w:rPr>
+        <w:t>Về độ bao phủ toàn bộ không gian lớp học, ta cần đảm bảo các đầu đọc RFID được lắp đặt ở vị trí lý tưởng nhất trong lớp học sao cho có thể nhận diện hết tất các sinh viên, tùy thuộc vào diện tích hoặc không gian lớp học sẽ có số lượng đầu đọc thích hợp nhất, tránh để một vùng không gian nào đó có ít khả năng quan sát</w:t>
+      </w:r>
+    </w:p>
+    <w:p>
+      <w:pPr>
+        <w:spacing w:line="360" w:lineRule="auto"/>
+        <w:jc w:val="both"/>
+        <w:rPr>
+          <w:sz w:val="26"/>
+          <w:szCs w:val="26"/>
+        </w:rPr>
+      </w:pPr>
+      <w:r>
+        <w:rPr>
+          <w:sz w:val="26"/>
+          <w:szCs w:val="26"/>
+        </w:rPr>
+        <w:t>Về khía cạnh tối ưu số lượng và vị trí đầu đọc, sử dụng số lượng đầu đọc RFID ở mức tối thiểu nhất, tiết kiệm nhất nhưng vẫn đảm bảo khả năng bao phủ ở mức tốt</w:t>
+      </w:r>
+    </w:p>
+    <w:p>
+      <w:pPr>
+        <w:spacing w:line="360" w:lineRule="auto"/>
+        <w:jc w:val="both"/>
+        <w:rPr>
+          <w:sz w:val="26"/>
+          <w:szCs w:val="26"/>
+        </w:rPr>
+      </w:pPr>
       <w:r>
         <w:rPr>
           <w:sz w:val="26"/>
           <w:szCs w:val="26"/>
         </w:rPr>
         <w:lastRenderedPageBreak/>
-        <w:t>vị trí cụ thể của sinh viên còn nhiều khó khăn. Một hệ thông giám sát dựa trên RFID cho phép tự động hóa quá trình này, giảm thiểu sai sót trong điểm danh, tiết kiệm thời gian trong việc giảng dạy và điểm danh thủ công hoặc điểm danh bằng thẻ sinh viên.</w:t>
-      </w:r>
-    </w:p>
-    <w:p>
-      <w:pPr>
-        <w:spacing w:line="360" w:lineRule="auto"/>
-        <w:jc w:val="both"/>
-        <w:rPr>
-          <w:sz w:val="26"/>
-          <w:szCs w:val="26"/>
-        </w:rPr>
-      </w:pPr>
-      <w:r>
-        <w:rPr>
-          <w:sz w:val="26"/>
-          <w:szCs w:val="26"/>
-        </w:rPr>
-        <w:t>Yêu cầu bài toán:</w:t>
-      </w:r>
-    </w:p>
-    <w:p>
-      <w:pPr>
-        <w:spacing w:line="360" w:lineRule="auto"/>
-        <w:jc w:val="both"/>
-        <w:rPr>
-          <w:sz w:val="26"/>
-          <w:szCs w:val="26"/>
-        </w:rPr>
-      </w:pPr>
-      <w:r>
-        <w:rPr>
-          <w:sz w:val="26"/>
-          <w:szCs w:val="26"/>
-        </w:rPr>
-        <w:t>Khả năng nhận diện một sinh viên và giám sát chính xác sinh viên, mỗi sinh viên sẽ được cung cấp một thẻ tag được tích hợp vào thẻ sinh viên hoặc căn cước công dân…, để được nhận diện thông qua đầu đọc.</w:t>
-      </w:r>
-    </w:p>
-    <w:p>
-      <w:pPr>
-        <w:spacing w:line="360" w:lineRule="auto"/>
-        <w:jc w:val="both"/>
-        <w:rPr>
-          <w:sz w:val="26"/>
-          <w:szCs w:val="26"/>
-        </w:rPr>
-      </w:pPr>
-      <w:r>
-        <w:rPr>
-          <w:sz w:val="26"/>
-          <w:szCs w:val="26"/>
-        </w:rPr>
-        <w:t>Về độ bao phủ toàn bộ không gian lớp học, ta cần đảm bảo các đầu đọc RFID được lắp đặt ở vị trí lý tưởng nhất trong lớp học sao cho có thể nhận diện hết tất các sinh viên, tùy thuộc vào diện tích hoặc không gian lớp học sẽ có số lượng đầu đọc thích hợp nhất, tránh để một vùng không gian nào đó có ít khả năng quan sát</w:t>
-      </w:r>
-    </w:p>
-    <w:p>
-      <w:pPr>
-        <w:spacing w:line="360" w:lineRule="auto"/>
-        <w:jc w:val="both"/>
-        <w:rPr>
-          <w:sz w:val="26"/>
-          <w:szCs w:val="26"/>
-        </w:rPr>
-      </w:pPr>
-      <w:r>
-        <w:rPr>
-          <w:sz w:val="26"/>
-          <w:szCs w:val="26"/>
-        </w:rPr>
-        <w:t>Về khía cạnh tối ưu số lượng và vị trí đầu đọc, sử dụng số lượng đầu đọc RFID ở mức tối thiểu nhất, tiết kiệm nhất nhưng vẫn đảm bảo khả năng bao phủ ở mức tốt</w:t>
-      </w:r>
-    </w:p>
-    <w:p>
-      <w:pPr>
-        <w:spacing w:line="360" w:lineRule="auto"/>
-        <w:jc w:val="both"/>
-        <w:rPr>
-          <w:sz w:val="26"/>
-          <w:szCs w:val="26"/>
-        </w:rPr>
-      </w:pPr>
-      <w:r>
-        <w:rPr>
-          <w:sz w:val="26"/>
-          <w:szCs w:val="26"/>
-        </w:rPr>
         <w:t>Giảm thiểu nhiễu và xung đột tín hiêu là một vẫn đề khó khăn trong triển khai hệ thống RFID cho nên việc đảm bảo tính ổn định trong nhận diện, lắp đặt và cài đặt cần hạn chế tối đa sai số do nhiễu sóng gây ra hoặc tính trạng một đầu đọc cố gắng đọc cùng một tag.</w:t>
       </w:r>
     </w:p>
@@ -7426,7 +8517,7 @@
           <w:color w:val="auto"/>
         </w:rPr>
       </w:pPr>
-      <w:bookmarkStart w:id="33" w:name="_Toc181288502"/>
+      <w:bookmarkStart w:id="34" w:name="_Toc181288502"/>
       <w:r>
         <w:rPr>
           <w:rFonts w:asciiTheme="majorHAnsi" w:hAnsiTheme="majorHAnsi" w:cstheme="majorHAnsi"/>
@@ -7434,7 +8525,7 @@
         </w:rPr>
         <w:t>Các yêu cầu và tiêu chí giám sát</w:t>
       </w:r>
-      <w:bookmarkEnd w:id="33"/>
+      <w:bookmarkEnd w:id="34"/>
     </w:p>
     <w:p>
       <w:pPr>
@@ -7518,15 +8609,7 @@
           <w:sz w:val="26"/>
           <w:szCs w:val="26"/>
         </w:rPr>
-        <w:t xml:space="preserve">Theo như các nghiên cứu liên quan, ta có các đầu đọc là tần số truyền 915 MHz, công suất của các đầu đọc là 2 (W) và công suất nhận của thẻ là 0,1 (mW) và có trang bị </w:t>
-      </w:r>
-      <w:r>
-        <w:rPr>
-          <w:sz w:val="26"/>
-          <w:szCs w:val="26"/>
-        </w:rPr>
-        <w:lastRenderedPageBreak/>
-        <w:t>sóng ăng-ten vô hướng cho phép bao phủ dạng tròn có bán kính được tính bằng công thức như sau:</w:t>
+        <w:t>Theo như các nghiên cứu liên quan, ta có các đầu đọc là tần số truyền 915 MHz, công suất của các đầu đọc là 2 (W) và công suất nhận của thẻ là 0,1 (mW) và có trang bị sóng ăng-ten vô hướng cho phép bao phủ dạng tròn có bán kính được tính bằng công thức như sau:</w:t>
       </w:r>
     </w:p>
     <w:p>
@@ -7820,7 +8903,7 @@
           <w:sz w:val="26"/>
           <w:szCs w:val="26"/>
         </w:rPr>
-        <w:t>1</w:t>
+        <w:t>2</w:t>
       </w:r>
       <w:r>
         <w:rPr>
@@ -7834,6 +8917,7 @@
     <w:p>
       <w:pPr>
         <w:spacing w:line="360" w:lineRule="auto"/>
+        <w:jc w:val="both"/>
         <w:rPr>
           <w:sz w:val="26"/>
           <w:szCs w:val="26"/>
@@ -7850,12 +8934,12 @@
     <w:p>
       <w:pPr>
         <w:spacing w:line="360" w:lineRule="auto"/>
-        <w:rPr>
-          <w:sz w:val="26"/>
-          <w:szCs w:val="26"/>
-        </w:rPr>
-      </w:pPr>
-      <w:proofErr w:type="gramStart"/>
+        <w:jc w:val="both"/>
+        <w:rPr>
+          <w:sz w:val="26"/>
+          <w:szCs w:val="26"/>
+        </w:rPr>
+      </w:pPr>
       <w:r>
         <w:rPr>
           <w:i/>
@@ -7873,27 +8957,20 @@
           <w:szCs w:val="26"/>
           <w:vertAlign w:val="subscript"/>
         </w:rPr>
-        <w:t xml:space="preserve">t </w:t>
-      </w:r>
-      <w:r>
-        <w:rPr>
-          <w:sz w:val="26"/>
-          <w:szCs w:val="26"/>
-        </w:rPr>
-        <w:t>:</w:t>
-      </w:r>
-      <w:proofErr w:type="gramEnd"/>
-      <w:r>
-        <w:rPr>
-          <w:sz w:val="26"/>
-          <w:szCs w:val="26"/>
-        </w:rPr>
-        <w:t xml:space="preserve"> Năng lượng (power) truyền bởi đầu đọc (2 W);</w:t>
-      </w:r>
-    </w:p>
-    <w:p>
-      <w:pPr>
-        <w:spacing w:line="360" w:lineRule="auto"/>
+        <w:t>t</w:t>
+      </w:r>
+      <w:r>
+        <w:rPr>
+          <w:sz w:val="26"/>
+          <w:szCs w:val="26"/>
+        </w:rPr>
+        <w:t>: Năng lượng (power) truyền bởi đầu đọc (2 W);</w:t>
+      </w:r>
+    </w:p>
+    <w:p>
+      <w:pPr>
+        <w:spacing w:line="360" w:lineRule="auto"/>
+        <w:jc w:val="both"/>
         <w:rPr>
           <w:sz w:val="26"/>
           <w:szCs w:val="26"/>
@@ -7938,12 +9015,12 @@
     <w:p>
       <w:pPr>
         <w:spacing w:line="360" w:lineRule="auto"/>
-        <w:rPr>
-          <w:sz w:val="26"/>
-          <w:szCs w:val="26"/>
-        </w:rPr>
-      </w:pPr>
-      <w:proofErr w:type="gramStart"/>
+        <w:jc w:val="both"/>
+        <w:rPr>
+          <w:sz w:val="26"/>
+          <w:szCs w:val="26"/>
+        </w:rPr>
+      </w:pPr>
       <w:r>
         <w:rPr>
           <w:i/>
@@ -7961,7 +9038,7 @@
           <w:szCs w:val="26"/>
           <w:vertAlign w:val="subscript"/>
         </w:rPr>
-        <w:t xml:space="preserve">t </w:t>
+        <w:t>t</w:t>
       </w:r>
       <w:r>
         <w:rPr>
@@ -7970,17 +9047,17 @@
           <w:sz w:val="26"/>
           <w:szCs w:val="26"/>
         </w:rPr>
-        <w:t>,</w:t>
-      </w:r>
-      <w:proofErr w:type="gramEnd"/>
+        <w:t>, G</w:t>
+      </w:r>
       <w:r>
         <w:rPr>
           <w:i/>
           <w:iCs/>
           <w:sz w:val="26"/>
           <w:szCs w:val="26"/>
-        </w:rPr>
-        <w:t xml:space="preserve"> G</w:t>
+          <w:vertAlign w:val="subscript"/>
+        </w:rPr>
+        <w:t>r</w:t>
       </w:r>
       <w:r>
         <w:rPr>
@@ -7988,16 +9065,6 @@
           <w:iCs/>
           <w:sz w:val="26"/>
           <w:szCs w:val="26"/>
-          <w:vertAlign w:val="subscript"/>
-        </w:rPr>
-        <w:t xml:space="preserve">r </w:t>
-      </w:r>
-      <w:r>
-        <w:rPr>
-          <w:i/>
-          <w:iCs/>
-          <w:sz w:val="26"/>
-          <w:szCs w:val="26"/>
         </w:rPr>
         <w:t>:</w:t>
       </w:r>
@@ -8036,6 +9103,7 @@
           <w:sz w:val="26"/>
           <w:szCs w:val="26"/>
         </w:rPr>
+        <w:lastRenderedPageBreak/>
         <w:drawing>
           <wp:inline distT="0" distB="0" distL="0" distR="0" wp14:anchorId="152A0630" wp14:editId="25326483">
             <wp:extent cx="5940425" cy="5063490"/>
@@ -8078,14 +9146,16 @@
         <w:pStyle w:val="Caption"/>
         <w:jc w:val="center"/>
         <w:rPr>
+          <w:b/>
           <w:color w:val="auto"/>
           <w:sz w:val="26"/>
           <w:szCs w:val="26"/>
         </w:rPr>
       </w:pPr>
-      <w:bookmarkStart w:id="34" w:name="_Toc181289777"/>
-      <w:r>
-        <w:rPr>
+      <w:bookmarkStart w:id="35" w:name="_Toc181427456"/>
+      <w:r>
+        <w:rPr>
+          <w:b/>
           <w:color w:val="auto"/>
           <w:sz w:val="26"/>
           <w:szCs w:val="26"/>
@@ -8094,6 +9164,7 @@
       </w:r>
       <w:r>
         <w:rPr>
+          <w:b/>
           <w:color w:val="auto"/>
           <w:sz w:val="26"/>
           <w:szCs w:val="26"/>
@@ -8102,6 +9173,7 @@
       </w:r>
       <w:r>
         <w:rPr>
+          <w:b/>
           <w:color w:val="auto"/>
           <w:sz w:val="26"/>
           <w:szCs w:val="26"/>
@@ -8110,6 +9182,7 @@
       </w:r>
       <w:r>
         <w:rPr>
+          <w:b/>
           <w:color w:val="auto"/>
           <w:sz w:val="26"/>
           <w:szCs w:val="26"/>
@@ -8118,6 +9191,7 @@
       </w:r>
       <w:r>
         <w:rPr>
+          <w:b/>
           <w:noProof/>
           <w:color w:val="auto"/>
           <w:sz w:val="26"/>
@@ -8125,9 +9199,10 @@
         </w:rPr>
         <w:t>1</w:t>
       </w:r>
-      <w:bookmarkEnd w:id="34"/>
-      <w:r>
-        <w:rPr>
+      <w:bookmarkEnd w:id="35"/>
+      <w:r>
+        <w:rPr>
+          <w:b/>
           <w:color w:val="auto"/>
           <w:sz w:val="26"/>
           <w:szCs w:val="26"/>
@@ -8148,52 +9223,7 @@
           <w:rFonts w:asciiTheme="majorHAnsi" w:hAnsiTheme="majorHAnsi" w:cstheme="majorHAnsi"/>
           <w:color w:val="auto"/>
         </w:rPr>
-        <w:lastRenderedPageBreak/>
         <w:t>Giá trị hàm fitness</w:t>
-      </w:r>
-    </w:p>
-    <w:p>
-      <w:pPr>
-        <w:spacing w:line="360" w:lineRule="auto"/>
-        <w:ind w:firstLine="720"/>
-        <w:rPr>
-          <w:sz w:val="26"/>
-          <w:szCs w:val="26"/>
-        </w:rPr>
-      </w:pPr>
-      <w:r>
-        <w:rPr>
-          <w:sz w:val="26"/>
-          <w:szCs w:val="26"/>
-        </w:rPr>
-        <w:t xml:space="preserve">Một trong thủ thuật của các bài toán bầy đàn thì việc lắp đặt đầu đọc sao cho phù hợp với yêu cầu với thực tế cũng như bài toán, trong đó cần xét đến nhiều tiêu chí và đáp ứng được yều cầu. Quan trọng nhất vẫn là đạt được độ bao phu tối đa, độ nhiễu ở mức trung bình và </w:t>
-      </w:r>
-      <w:r>
-        <w:rPr>
-          <w:sz w:val="26"/>
-          <w:szCs w:val="26"/>
-        </w:rPr>
-        <w:t>tỉ lệ chồng lấp ở mức thấp để tiết kiểm chi phí. Vì thế được 3 tiêu chí này được sử dụng làm hàm mục tiêu trong quá trình tối ưu thuật toán về bài toán quy hoạch mạng RFID.</w:t>
-      </w:r>
-    </w:p>
-    <w:p>
-      <w:pPr>
-        <w:pStyle w:val="Heading3"/>
-        <w:rPr>
-          <w:rFonts w:asciiTheme="majorHAnsi" w:hAnsiTheme="majorHAnsi" w:cstheme="majorHAnsi"/>
-          <w:color w:val="auto"/>
-          <w:sz w:val="26"/>
-          <w:szCs w:val="26"/>
-        </w:rPr>
-      </w:pPr>
-      <w:r>
-        <w:rPr>
-          <w:rFonts w:asciiTheme="majorHAnsi" w:hAnsiTheme="majorHAnsi" w:cstheme="majorHAnsi"/>
-          <w:color w:val="auto"/>
-          <w:sz w:val="26"/>
-          <w:szCs w:val="26"/>
-        </w:rPr>
-        <w:t>Độ bao phủ</w:t>
       </w:r>
     </w:p>
     <w:p>
@@ -8211,6 +9241,51 @@
           <w:sz w:val="26"/>
           <w:szCs w:val="26"/>
         </w:rPr>
+        <w:t xml:space="preserve">Một trong thủ thuật của các bài toán bầy đàn thì việc lắp đặt đầu đọc sao cho phù hợp với yêu cầu với thực tế cũng như bài toán, trong đó cần xét đến nhiều tiêu chí và đáp ứng được yều cầu. Quan trọng nhất vẫn là đạt được độ bao phu tối đa, độ nhiễu ở mức trung bình và </w:t>
+      </w:r>
+      <w:r>
+        <w:rPr>
+          <w:sz w:val="26"/>
+          <w:szCs w:val="26"/>
+        </w:rPr>
+        <w:t>tỉ lệ chồng lấp ở mức thấp để tiết kiểm chi phí. Vì thế được 3 tiêu chí này được sử dụng làm hàm mục tiêu trong quá trình tối ưu thuật toán về bài toán quy hoạch mạng RFID.</w:t>
+      </w:r>
+    </w:p>
+    <w:p>
+      <w:pPr>
+        <w:pStyle w:val="Heading3"/>
+        <w:rPr>
+          <w:rFonts w:asciiTheme="majorHAnsi" w:hAnsiTheme="majorHAnsi" w:cstheme="majorHAnsi"/>
+          <w:color w:val="auto"/>
+          <w:sz w:val="26"/>
+          <w:szCs w:val="26"/>
+        </w:rPr>
+      </w:pPr>
+      <w:r>
+        <w:rPr>
+          <w:rFonts w:asciiTheme="majorHAnsi" w:hAnsiTheme="majorHAnsi" w:cstheme="majorHAnsi"/>
+          <w:color w:val="auto"/>
+          <w:sz w:val="26"/>
+          <w:szCs w:val="26"/>
+        </w:rPr>
+        <w:t>Độ bao phủ</w:t>
+      </w:r>
+    </w:p>
+    <w:p>
+      <w:pPr>
+        <w:spacing w:line="360" w:lineRule="auto"/>
+        <w:ind w:firstLine="720"/>
+        <w:jc w:val="both"/>
+        <w:rPr>
+          <w:sz w:val="26"/>
+          <w:szCs w:val="26"/>
+        </w:rPr>
+      </w:pPr>
+      <w:r>
+        <w:rPr>
+          <w:sz w:val="26"/>
+          <w:szCs w:val="26"/>
+        </w:rPr>
         <w:t xml:space="preserve">Mức độ bao phủ là một vấn đề mà bài toán này yêu cầu ở mức cao nhất trong thiết kế mạng RFID, trong đó ta cần bao phủ hết tất các thẻ tức mỗi thẻ điều được nằm trong vùng nhận diện của ít nhất một đầu đọc. Đặt </w:t>
       </w:r>
       <w:r>
@@ -8382,6 +9457,7 @@
           <w:sz w:val="26"/>
           <w:szCs w:val="26"/>
         </w:rPr>
+        <w:lastRenderedPageBreak/>
         <w:t xml:space="preserve">là khoảng cách Euclidean giữa thẻ </w:t>
       </w:r>
       <w:r>
@@ -8923,15 +9999,7 @@
               <w:sz w:val="26"/>
               <w:szCs w:val="26"/>
             </w:rPr>
-            <m:t xml:space="preserve">= </m:t>
-          </m:r>
-          <m:r>
-            <w:rPr>
-              <w:rFonts w:ascii="Cambria Math" w:hAnsi="Cambria Math" w:cstheme="majorHAnsi"/>
-              <w:sz w:val="26"/>
-              <w:szCs w:val="26"/>
-            </w:rPr>
-            <m:t xml:space="preserve">COV=  </m:t>
+            <m:t xml:space="preserve">= COV=  </m:t>
           </m:r>
           <m:f>
             <m:fPr>
@@ -9017,15 +10085,7 @@
                       <w:sz w:val="26"/>
                       <w:szCs w:val="26"/>
                     </w:rPr>
-                    <m:t xml:space="preserve"> </m:t>
-                  </m:r>
-                  <m:r>
-                    <w:rPr>
-                      <w:rFonts w:ascii="Cambria Math" w:hAnsi="Cambria Math"/>
-                      <w:sz w:val="26"/>
-                      <w:szCs w:val="26"/>
-                    </w:rPr>
-                    <m:t xml:space="preserve">: </m:t>
+                    <m:t xml:space="preserve"> : </m:t>
                   </m:r>
                   <m:d>
                     <m:dPr>
@@ -9204,7 +10264,7 @@
           <w:sz w:val="26"/>
           <w:szCs w:val="26"/>
         </w:rPr>
-        <w:t>2</w:t>
+        <w:t>3</w:t>
       </w:r>
       <w:r>
         <w:rPr>
@@ -9532,6 +10592,7 @@
       <w:pPr>
         <w:spacing w:line="360" w:lineRule="auto"/>
         <w:ind w:firstLine="720"/>
+        <w:jc w:val="both"/>
         <w:rPr>
           <w:sz w:val="26"/>
           <w:szCs w:val="26"/>
@@ -9570,6 +10631,7 @@
       <w:pPr>
         <w:spacing w:line="360" w:lineRule="auto"/>
         <w:ind w:firstLine="720"/>
+        <w:jc w:val="both"/>
         <w:rPr>
           <w:sz w:val="26"/>
           <w:szCs w:val="26"/>
@@ -9633,15 +10695,7 @@
               <w:sz w:val="26"/>
               <w:szCs w:val="26"/>
             </w:rPr>
-            <m:t>=</m:t>
-          </m:r>
-          <m:r>
-            <w:rPr>
-              <w:rFonts w:ascii="Cambria Math" w:hAnsi="Cambria Math"/>
-              <w:sz w:val="26"/>
-              <w:szCs w:val="26"/>
-            </w:rPr>
-            <m:t xml:space="preserve">ITF= </m:t>
+            <m:t xml:space="preserve">=ITF= </m:t>
           </m:r>
           <m:nary>
             <m:naryPr>
@@ -9777,6 +10831,7 @@
         <w:jc w:val="center"/>
         <w:rPr>
           <w:b/>
+          <w:color w:val="000000" w:themeColor="text1"/>
           <w:sz w:val="26"/>
           <w:szCs w:val="26"/>
         </w:rPr>
@@ -9784,6 +10839,7 @@
       <w:r>
         <w:rPr>
           <w:b/>
+          <w:color w:val="000000" w:themeColor="text1"/>
           <w:sz w:val="26"/>
           <w:szCs w:val="26"/>
         </w:rPr>
@@ -9792,6 +10848,7 @@
       <w:r>
         <w:rPr>
           <w:b/>
+          <w:color w:val="000000" w:themeColor="text1"/>
           <w:sz w:val="26"/>
           <w:szCs w:val="26"/>
         </w:rPr>
@@ -9800,6 +10857,7 @@
       <w:r>
         <w:rPr>
           <w:b/>
+          <w:color w:val="000000" w:themeColor="text1"/>
           <w:sz w:val="26"/>
           <w:szCs w:val="26"/>
         </w:rPr>
@@ -9808,6 +10866,7 @@
       <w:r>
         <w:rPr>
           <w:b/>
+          <w:color w:val="000000" w:themeColor="text1"/>
           <w:sz w:val="26"/>
           <w:szCs w:val="26"/>
         </w:rPr>
@@ -9817,14 +10876,16 @@
         <w:rPr>
           <w:b/>
           <w:noProof/>
-          <w:sz w:val="26"/>
-          <w:szCs w:val="26"/>
-        </w:rPr>
-        <w:t>3</w:t>
+          <w:color w:val="000000" w:themeColor="text1"/>
+          <w:sz w:val="26"/>
+          <w:szCs w:val="26"/>
+        </w:rPr>
+        <w:t>4</w:t>
       </w:r>
       <w:r>
         <w:rPr>
           <w:b/>
+          <w:color w:val="000000" w:themeColor="text1"/>
           <w:sz w:val="26"/>
           <w:szCs w:val="26"/>
         </w:rPr>
@@ -9834,6 +10895,7 @@
     <w:p>
       <w:pPr>
         <w:spacing w:line="360" w:lineRule="auto"/>
+        <w:jc w:val="both"/>
         <w:rPr>
           <w:sz w:val="26"/>
           <w:szCs w:val="26"/>
@@ -9957,6 +11019,7 @@
       <w:pPr>
         <w:spacing w:line="360" w:lineRule="auto"/>
         <w:ind w:left="357" w:firstLine="720"/>
+        <w:jc w:val="both"/>
         <w:rPr>
           <w:sz w:val="26"/>
           <w:szCs w:val="26"/>
@@ -10013,8 +11076,6 @@
           <w:szCs w:val="26"/>
         </w:rPr>
       </w:pPr>
-      <w:bookmarkStart w:id="35" w:name="_GoBack"/>
-      <w:bookmarkEnd w:id="35"/>
       <w:r>
         <w:rPr>
           <w:sz w:val="26"/>
@@ -11881,7 +12942,7 @@
           <w:rPr>
             <w:noProof/>
           </w:rPr>
-          <w:t>27</w:t>
+          <w:t>15</w:t>
         </w:r>
         <w:r>
           <w:rPr>
@@ -12312,9 +13373,9 @@
     </w:lvl>
   </w:abstractNum>
   <w:abstractNum w:abstractNumId="3" w15:restartNumberingAfterBreak="0">
-    <w:nsid w:val="1C1932FC"/>
+    <w:nsid w:val="1A5972F8"/>
     <w:multiLevelType w:val="hybridMultilevel"/>
-    <w:tmpl w:val="7A9C4EA8"/>
+    <w:tmpl w:val="EE76A978"/>
     <w:lvl w:ilvl="0" w:tplc="04090001">
       <w:start w:val="1"/>
       <w:numFmt w:val="bullet"/>
@@ -12425,6 +13486,119 @@
     </w:lvl>
   </w:abstractNum>
   <w:abstractNum w:abstractNumId="4" w15:restartNumberingAfterBreak="0">
+    <w:nsid w:val="1C1932FC"/>
+    <w:multiLevelType w:val="hybridMultilevel"/>
+    <w:tmpl w:val="7A9C4EA8"/>
+    <w:lvl w:ilvl="0" w:tplc="04090001">
+      <w:start w:val="1"/>
+      <w:numFmt w:val="bullet"/>
+      <w:lvlText w:val=""/>
+      <w:lvlJc w:val="left"/>
+      <w:pPr>
+        <w:ind w:left="720" w:hanging="360"/>
+      </w:pPr>
+      <w:rPr>
+        <w:rFonts w:ascii="Symbol" w:hAnsi="Symbol" w:hint="default"/>
+      </w:rPr>
+    </w:lvl>
+    <w:lvl w:ilvl="1" w:tplc="04090003" w:tentative="1">
+      <w:start w:val="1"/>
+      <w:numFmt w:val="bullet"/>
+      <w:lvlText w:val="o"/>
+      <w:lvlJc w:val="left"/>
+      <w:pPr>
+        <w:ind w:left="1440" w:hanging="360"/>
+      </w:pPr>
+      <w:rPr>
+        <w:rFonts w:ascii="Courier New" w:hAnsi="Courier New" w:cs="Courier New" w:hint="default"/>
+      </w:rPr>
+    </w:lvl>
+    <w:lvl w:ilvl="2" w:tplc="04090005" w:tentative="1">
+      <w:start w:val="1"/>
+      <w:numFmt w:val="bullet"/>
+      <w:lvlText w:val=""/>
+      <w:lvlJc w:val="left"/>
+      <w:pPr>
+        <w:ind w:left="2160" w:hanging="360"/>
+      </w:pPr>
+      <w:rPr>
+        <w:rFonts w:ascii="Wingdings" w:hAnsi="Wingdings" w:hint="default"/>
+      </w:rPr>
+    </w:lvl>
+    <w:lvl w:ilvl="3" w:tplc="04090001" w:tentative="1">
+      <w:start w:val="1"/>
+      <w:numFmt w:val="bullet"/>
+      <w:lvlText w:val=""/>
+      <w:lvlJc w:val="left"/>
+      <w:pPr>
+        <w:ind w:left="2880" w:hanging="360"/>
+      </w:pPr>
+      <w:rPr>
+        <w:rFonts w:ascii="Symbol" w:hAnsi="Symbol" w:hint="default"/>
+      </w:rPr>
+    </w:lvl>
+    <w:lvl w:ilvl="4" w:tplc="04090003" w:tentative="1">
+      <w:start w:val="1"/>
+      <w:numFmt w:val="bullet"/>
+      <w:lvlText w:val="o"/>
+      <w:lvlJc w:val="left"/>
+      <w:pPr>
+        <w:ind w:left="3600" w:hanging="360"/>
+      </w:pPr>
+      <w:rPr>
+        <w:rFonts w:ascii="Courier New" w:hAnsi="Courier New" w:cs="Courier New" w:hint="default"/>
+      </w:rPr>
+    </w:lvl>
+    <w:lvl w:ilvl="5" w:tplc="04090005" w:tentative="1">
+      <w:start w:val="1"/>
+      <w:numFmt w:val="bullet"/>
+      <w:lvlText w:val=""/>
+      <w:lvlJc w:val="left"/>
+      <w:pPr>
+        <w:ind w:left="4320" w:hanging="360"/>
+      </w:pPr>
+      <w:rPr>
+        <w:rFonts w:ascii="Wingdings" w:hAnsi="Wingdings" w:hint="default"/>
+      </w:rPr>
+    </w:lvl>
+    <w:lvl w:ilvl="6" w:tplc="04090001" w:tentative="1">
+      <w:start w:val="1"/>
+      <w:numFmt w:val="bullet"/>
+      <w:lvlText w:val=""/>
+      <w:lvlJc w:val="left"/>
+      <w:pPr>
+        <w:ind w:left="5040" w:hanging="360"/>
+      </w:pPr>
+      <w:rPr>
+        <w:rFonts w:ascii="Symbol" w:hAnsi="Symbol" w:hint="default"/>
+      </w:rPr>
+    </w:lvl>
+    <w:lvl w:ilvl="7" w:tplc="04090003" w:tentative="1">
+      <w:start w:val="1"/>
+      <w:numFmt w:val="bullet"/>
+      <w:lvlText w:val="o"/>
+      <w:lvlJc w:val="left"/>
+      <w:pPr>
+        <w:ind w:left="5760" w:hanging="360"/>
+      </w:pPr>
+      <w:rPr>
+        <w:rFonts w:ascii="Courier New" w:hAnsi="Courier New" w:cs="Courier New" w:hint="default"/>
+      </w:rPr>
+    </w:lvl>
+    <w:lvl w:ilvl="8" w:tplc="04090005" w:tentative="1">
+      <w:start w:val="1"/>
+      <w:numFmt w:val="bullet"/>
+      <w:lvlText w:val=""/>
+      <w:lvlJc w:val="left"/>
+      <w:pPr>
+        <w:ind w:left="6480" w:hanging="360"/>
+      </w:pPr>
+      <w:rPr>
+        <w:rFonts w:ascii="Wingdings" w:hAnsi="Wingdings" w:hint="default"/>
+      </w:rPr>
+    </w:lvl>
+  </w:abstractNum>
+  <w:abstractNum w:abstractNumId="5" w15:restartNumberingAfterBreak="0">
     <w:nsid w:val="332261C4"/>
     <w:multiLevelType w:val="hybridMultilevel"/>
     <w:tmpl w:val="58E85228"/>
@@ -12536,10 +13710,10 @@
       </w:rPr>
     </w:lvl>
   </w:abstractNum>
-  <w:abstractNum w:abstractNumId="5" w15:restartNumberingAfterBreak="0">
+  <w:abstractNum w:abstractNumId="6" w15:restartNumberingAfterBreak="0">
     <w:nsid w:val="51F8505D"/>
     <w:multiLevelType w:val="multilevel"/>
-    <w:tmpl w:val="32044338"/>
+    <w:tmpl w:val="94AE43C2"/>
     <w:lvl w:ilvl="0">
       <w:start w:val="1"/>
       <w:numFmt w:val="decimal"/>
@@ -12573,6 +13747,9 @@
       <w:pPr>
         <w:ind w:left="720" w:hanging="720"/>
       </w:pPr>
+      <w:rPr>
+        <w:b/>
+      </w:rPr>
     </w:lvl>
     <w:lvl w:ilvl="3">
       <w:start w:val="1"/>
@@ -12635,7 +13812,120 @@
       </w:pPr>
     </w:lvl>
   </w:abstractNum>
-  <w:abstractNum w:abstractNumId="6" w15:restartNumberingAfterBreak="0">
+  <w:abstractNum w:abstractNumId="7" w15:restartNumberingAfterBreak="0">
+    <w:nsid w:val="5898198D"/>
+    <w:multiLevelType w:val="hybridMultilevel"/>
+    <w:tmpl w:val="DF821D3A"/>
+    <w:lvl w:ilvl="0" w:tplc="04090001">
+      <w:start w:val="1"/>
+      <w:numFmt w:val="bullet"/>
+      <w:lvlText w:val=""/>
+      <w:lvlJc w:val="left"/>
+      <w:pPr>
+        <w:ind w:left="720" w:hanging="360"/>
+      </w:pPr>
+      <w:rPr>
+        <w:rFonts w:ascii="Symbol" w:hAnsi="Symbol" w:hint="default"/>
+      </w:rPr>
+    </w:lvl>
+    <w:lvl w:ilvl="1" w:tplc="04090003" w:tentative="1">
+      <w:start w:val="1"/>
+      <w:numFmt w:val="bullet"/>
+      <w:lvlText w:val="o"/>
+      <w:lvlJc w:val="left"/>
+      <w:pPr>
+        <w:ind w:left="1440" w:hanging="360"/>
+      </w:pPr>
+      <w:rPr>
+        <w:rFonts w:ascii="Courier New" w:hAnsi="Courier New" w:cs="Courier New" w:hint="default"/>
+      </w:rPr>
+    </w:lvl>
+    <w:lvl w:ilvl="2" w:tplc="04090005" w:tentative="1">
+      <w:start w:val="1"/>
+      <w:numFmt w:val="bullet"/>
+      <w:lvlText w:val=""/>
+      <w:lvlJc w:val="left"/>
+      <w:pPr>
+        <w:ind w:left="2160" w:hanging="360"/>
+      </w:pPr>
+      <w:rPr>
+        <w:rFonts w:ascii="Wingdings" w:hAnsi="Wingdings" w:hint="default"/>
+      </w:rPr>
+    </w:lvl>
+    <w:lvl w:ilvl="3" w:tplc="04090001" w:tentative="1">
+      <w:start w:val="1"/>
+      <w:numFmt w:val="bullet"/>
+      <w:lvlText w:val=""/>
+      <w:lvlJc w:val="left"/>
+      <w:pPr>
+        <w:ind w:left="2880" w:hanging="360"/>
+      </w:pPr>
+      <w:rPr>
+        <w:rFonts w:ascii="Symbol" w:hAnsi="Symbol" w:hint="default"/>
+      </w:rPr>
+    </w:lvl>
+    <w:lvl w:ilvl="4" w:tplc="04090003" w:tentative="1">
+      <w:start w:val="1"/>
+      <w:numFmt w:val="bullet"/>
+      <w:lvlText w:val="o"/>
+      <w:lvlJc w:val="left"/>
+      <w:pPr>
+        <w:ind w:left="3600" w:hanging="360"/>
+      </w:pPr>
+      <w:rPr>
+        <w:rFonts w:ascii="Courier New" w:hAnsi="Courier New" w:cs="Courier New" w:hint="default"/>
+      </w:rPr>
+    </w:lvl>
+    <w:lvl w:ilvl="5" w:tplc="04090005" w:tentative="1">
+      <w:start w:val="1"/>
+      <w:numFmt w:val="bullet"/>
+      <w:lvlText w:val=""/>
+      <w:lvlJc w:val="left"/>
+      <w:pPr>
+        <w:ind w:left="4320" w:hanging="360"/>
+      </w:pPr>
+      <w:rPr>
+        <w:rFonts w:ascii="Wingdings" w:hAnsi="Wingdings" w:hint="default"/>
+      </w:rPr>
+    </w:lvl>
+    <w:lvl w:ilvl="6" w:tplc="04090001" w:tentative="1">
+      <w:start w:val="1"/>
+      <w:numFmt w:val="bullet"/>
+      <w:lvlText w:val=""/>
+      <w:lvlJc w:val="left"/>
+      <w:pPr>
+        <w:ind w:left="5040" w:hanging="360"/>
+      </w:pPr>
+      <w:rPr>
+        <w:rFonts w:ascii="Symbol" w:hAnsi="Symbol" w:hint="default"/>
+      </w:rPr>
+    </w:lvl>
+    <w:lvl w:ilvl="7" w:tplc="04090003" w:tentative="1">
+      <w:start w:val="1"/>
+      <w:numFmt w:val="bullet"/>
+      <w:lvlText w:val="o"/>
+      <w:lvlJc w:val="left"/>
+      <w:pPr>
+        <w:ind w:left="5760" w:hanging="360"/>
+      </w:pPr>
+      <w:rPr>
+        <w:rFonts w:ascii="Courier New" w:hAnsi="Courier New" w:cs="Courier New" w:hint="default"/>
+      </w:rPr>
+    </w:lvl>
+    <w:lvl w:ilvl="8" w:tplc="04090005" w:tentative="1">
+      <w:start w:val="1"/>
+      <w:numFmt w:val="bullet"/>
+      <w:lvlText w:val=""/>
+      <w:lvlJc w:val="left"/>
+      <w:pPr>
+        <w:ind w:left="6480" w:hanging="360"/>
+      </w:pPr>
+      <w:rPr>
+        <w:rFonts w:ascii="Wingdings" w:hAnsi="Wingdings" w:hint="default"/>
+      </w:rPr>
+    </w:lvl>
+  </w:abstractNum>
+  <w:abstractNum w:abstractNumId="8" w15:restartNumberingAfterBreak="0">
     <w:nsid w:val="5E3B57B7"/>
     <w:multiLevelType w:val="hybridMultilevel"/>
     <w:tmpl w:val="BD2CD508"/>
@@ -12724,7 +14014,7 @@
       </w:pPr>
     </w:lvl>
   </w:abstractNum>
-  <w:abstractNum w:abstractNumId="7" w15:restartNumberingAfterBreak="0">
+  <w:abstractNum w:abstractNumId="9" w15:restartNumberingAfterBreak="0">
     <w:nsid w:val="60695DD8"/>
     <w:multiLevelType w:val="multilevel"/>
     <w:tmpl w:val="E89EBB58"/>
@@ -12740,7 +14030,7 @@
         <w:ind w:left="720" w:hanging="360"/>
       </w:pPr>
     </w:lvl>
-    <w:lvl w:ilvl="1" w:tentative="1">
+    <w:lvl w:ilvl="1">
       <w:start w:val="1"/>
       <w:numFmt w:val="decimal"/>
       <w:lvlText w:val="%2."/>
@@ -12837,7 +14127,7 @@
       </w:pPr>
     </w:lvl>
   </w:abstractNum>
-  <w:abstractNum w:abstractNumId="8" w15:restartNumberingAfterBreak="0">
+  <w:abstractNum w:abstractNumId="10" w15:restartNumberingAfterBreak="0">
     <w:nsid w:val="73443E30"/>
     <w:multiLevelType w:val="hybridMultilevel"/>
     <w:tmpl w:val="FA8800C8"/>
@@ -12951,45 +14241,81 @@
     </w:lvl>
   </w:abstractNum>
   <w:num w:numId="1">
-    <w:abstractNumId w:val="5"/>
+    <w:abstractNumId w:val="6"/>
   </w:num>
   <w:num w:numId="2">
     <w:abstractNumId w:val="2"/>
   </w:num>
   <w:num w:numId="3">
-    <w:abstractNumId w:val="6"/>
+    <w:abstractNumId w:val="8"/>
   </w:num>
   <w:num w:numId="4">
-    <w:abstractNumId w:val="7"/>
+    <w:abstractNumId w:val="9"/>
   </w:num>
   <w:num w:numId="5">
     <w:abstractNumId w:val="1"/>
   </w:num>
   <w:num w:numId="6">
-    <w:abstractNumId w:val="4"/>
+    <w:abstractNumId w:val="5"/>
   </w:num>
   <w:num w:numId="7">
     <w:abstractNumId w:val="0"/>
   </w:num>
   <w:num w:numId="8">
-    <w:abstractNumId w:val="5"/>
+    <w:abstractNumId w:val="6"/>
   </w:num>
   <w:num w:numId="9">
-    <w:abstractNumId w:val="5"/>
+    <w:abstractNumId w:val="6"/>
   </w:num>
   <w:num w:numId="10">
-    <w:abstractNumId w:val="5"/>
+    <w:abstractNumId w:val="6"/>
   </w:num>
   <w:num w:numId="11">
-    <w:abstractNumId w:val="5"/>
+    <w:abstractNumId w:val="6"/>
   </w:num>
   <w:num w:numId="12">
-    <w:abstractNumId w:val="8"/>
+    <w:abstractNumId w:val="10"/>
   </w:num>
   <w:num w:numId="13">
-    <w:abstractNumId w:val="5"/>
+    <w:abstractNumId w:val="6"/>
   </w:num>
   <w:num w:numId="14">
+    <w:abstractNumId w:val="4"/>
+  </w:num>
+  <w:num w:numId="15">
+    <w:abstractNumId w:val="6"/>
+  </w:num>
+  <w:num w:numId="16">
+    <w:abstractNumId w:val="6"/>
+  </w:num>
+  <w:num w:numId="17">
+    <w:abstractNumId w:val="6"/>
+  </w:num>
+  <w:num w:numId="18">
+    <w:abstractNumId w:val="6"/>
+  </w:num>
+  <w:num w:numId="19">
+    <w:abstractNumId w:val="6"/>
+  </w:num>
+  <w:num w:numId="20">
+    <w:abstractNumId w:val="6"/>
+  </w:num>
+  <w:num w:numId="21">
+    <w:abstractNumId w:val="6"/>
+  </w:num>
+  <w:num w:numId="22">
+    <w:abstractNumId w:val="6"/>
+  </w:num>
+  <w:num w:numId="23">
+    <w:abstractNumId w:val="6"/>
+  </w:num>
+  <w:num w:numId="24">
+    <w:abstractNumId w:val="7"/>
+  </w:num>
+  <w:num w:numId="25">
+    <w:abstractNumId w:val="6"/>
+  </w:num>
+  <w:num w:numId="26">
     <w:abstractNumId w:val="3"/>
   </w:num>
   <w:numIdMacAtCleanup w:val="5"/>
@@ -13400,7 +14726,6 @@
         <w:numId w:val="1"/>
       </w:numPr>
       <w:spacing w:before="200" w:line="360" w:lineRule="auto"/>
-      <w:ind w:left="864"/>
       <w:outlineLvl w:val="3"/>
     </w:pPr>
     <w:rPr>
@@ -14265,7 +15590,7 @@
     <w:charset w:val="00"/>
     <w:family w:val="swiss"/>
     <w:pitch w:val="variable"/>
-    <w:sig w:usb0="E00002FF" w:usb1="4000ACFF" w:usb2="00000001" w:usb3="00000000" w:csb0="0000019F" w:csb1="00000000"/>
+    <w:sig w:usb0="E0002AFF" w:usb1="4000ACFF" w:usb2="00000001" w:usb3="00000000" w:csb0="000001FF" w:csb1="00000000"/>
   </w:font>
   <w:font w:name="Arial">
     <w:panose1 w:val="020B0604020202020204"/>
@@ -14286,7 +15611,7 @@
     <w:charset w:val="00"/>
     <w:family w:val="roman"/>
     <w:pitch w:val="variable"/>
-    <w:sig w:usb0="E00002FF" w:usb1="400004FF" w:usb2="00000000" w:usb3="00000000" w:csb0="0000019F" w:csb1="00000000"/>
+    <w:sig w:usb0="E00006FF" w:usb1="420024FF" w:usb2="02000000" w:usb3="00000000" w:csb0="0000019F" w:csb1="00000000"/>
   </w:font>
   <w:font w:name="Arial Unicode MS">
     <w:panose1 w:val="020B0604020202020204"/>
@@ -14320,7 +15645,7 @@
     <w:charset w:val="00"/>
     <w:family w:val="swiss"/>
     <w:pitch w:val="variable"/>
-    <w:sig w:usb0="A00002EF" w:usb1="4000207B" w:usb2="00000000" w:usb3="00000000" w:csb0="0000009F" w:csb1="00000000"/>
+    <w:sig w:usb0="A0002AEF" w:usb1="4000207B" w:usb2="00000000" w:usb3="00000000" w:csb0="000001FF" w:csb1="00000000"/>
   </w:font>
 </w:fonts>
 </file>
@@ -14340,6 +15665,7 @@
   </w:compat>
   <w:rsids>
     <w:rsidRoot w:val="00FB47E8"/>
+    <w:rsid w:val="004004D3"/>
     <w:rsid w:val="00FB47E8"/>
   </w:rsids>
   <m:mathPr>
@@ -14789,7 +16115,7 @@
     <w:basedOn w:val="DefaultParagraphFont"/>
     <w:uiPriority w:val="99"/>
     <w:unhideWhenUsed/>
-    <w:rsid w:val="00FB47E8"/>
+    <w:rsid w:val="004004D3"/>
     <w:rPr>
       <w:color w:val="666666"/>
     </w:rPr>
@@ -15084,7 +16410,7 @@
 </file>
 
 <file path=customXml/itemProps2.xml><?xml version="1.0" encoding="utf-8"?>
-<ds:datastoreItem xmlns:ds="http://schemas.openxmlformats.org/officeDocument/2006/customXml" ds:itemID="{7941CB26-B785-409B-AB54-7E518BF9BD01}">
+<ds:datastoreItem xmlns:ds="http://schemas.openxmlformats.org/officeDocument/2006/customXml" ds:itemID="{E5EEE245-9A8E-4FE9-8389-13AB8FFFBBA4}">
   <ds:schemaRefs>
     <ds:schemaRef ds:uri="http://schemas.openxmlformats.org/officeDocument/2006/bibliography"/>
   </ds:schemaRefs>

</xml_diff>

<commit_message>
thêm tài liệu tham khảo
</commit_message>
<xml_diff>
--- a/BaoCaoKetThucDoAn.docx
+++ b/BaoCaoKetThucDoAn.docx
@@ -41,7 +41,7 @@
         <mc:AlternateContent>
           <mc:Choice Requires="wpg">
             <w:drawing>
-              <wp:anchor distT="0" distB="0" distL="114300" distR="114300" simplePos="0" relativeHeight="251659264" behindDoc="1" locked="0" layoutInCell="1" allowOverlap="1" wp14:anchorId="5A3D2079" wp14:editId="2458C5FD">
+              <wp:anchor distT="0" distB="0" distL="114300" distR="114300" simplePos="0" relativeHeight="251659264" behindDoc="1" locked="0" layoutInCell="1" allowOverlap="1" wp14:anchorId="5A3D2079" wp14:editId="50C4764D">
                 <wp:simplePos x="0" y="0"/>
                 <wp:positionH relativeFrom="column">
                   <wp:posOffset>-103505</wp:posOffset>
@@ -3366,21 +3366,7 @@
                 <w:rStyle w:val="Hyperlink"/>
                 <w:rFonts w:asciiTheme="majorHAnsi" w:hAnsiTheme="majorHAnsi" w:cstheme="majorHAnsi"/>
               </w:rPr>
-              <w:t>Mô tả bài toán</w:t>
-            </w:r>
-            <w:r>
-              <w:rPr>
-                <w:rStyle w:val="Hyperlink"/>
-                <w:rFonts w:asciiTheme="majorHAnsi" w:hAnsiTheme="majorHAnsi" w:cstheme="majorHAnsi"/>
-              </w:rPr>
-              <w:t xml:space="preserve"> </w:t>
-            </w:r>
-            <w:r>
-              <w:rPr>
-                <w:rStyle w:val="Hyperlink"/>
-                <w:rFonts w:asciiTheme="majorHAnsi" w:hAnsiTheme="majorHAnsi" w:cstheme="majorHAnsi"/>
-              </w:rPr>
-              <w:t>giám sát sinh viên trong lớp học:</w:t>
+              <w:t>Mô tả bài toán giám sát sinh viên trong lớp học:</w:t>
             </w:r>
             <w:r>
               <w:rPr>
@@ -6763,7 +6749,62 @@
           <w:sz w:val="26"/>
           <w:szCs w:val="26"/>
         </w:rPr>
-        <w:t>Thuật toán tối ưu hóa bầy đàn (Particle Swarm Optimization - PSO) là một phương pháp tối ưu hóa dựa trên mô phỏng hành vi tự nhiên của các bầy đàn trong tự nhiên, chẳng hạn như đàn chim hoặc đàn cá di chuyển theo nhóm để tìm kiếm thức ăn. Được giới thiệu lần đầu vào năm 1995 bởi Kennedy và Eberhart, PSO trở thành một công cụ tối ưu hóa phổ biến, đặc biệt hiệu quả trong các bài toán tối ưu tổ hợp và liên tục.</w:t>
+        <w:t xml:space="preserve">Thuật toán tối ưu hóa bầy đàn (Particle Swarm Optimization - PSO) là một phương pháp tối ưu hóa dựa trên mô phỏng hành vi tự nhiên của các bầy đàn trong tự nhiên, chẳng hạn như đàn chim hoặc đàn cá di chuyển theo nhóm để tìm kiếm thức ăn. </w:t>
+      </w:r>
+      <w:sdt>
+        <w:sdtPr>
+          <w:rPr>
+            <w:sz w:val="26"/>
+            <w:szCs w:val="26"/>
+          </w:rPr>
+          <w:id w:val="246775485"/>
+          <w:citation/>
+        </w:sdtPr>
+        <w:sdtContent>
+          <w:r>
+            <w:rPr>
+              <w:sz w:val="26"/>
+              <w:szCs w:val="26"/>
+            </w:rPr>
+            <w:fldChar w:fldCharType="begin"/>
+          </w:r>
+          <w:r>
+            <w:rPr>
+              <w:sz w:val="26"/>
+              <w:szCs w:val="26"/>
+              <w:lang w:val="en-US"/>
+            </w:rPr>
+            <w:instrText xml:space="preserve"> CITATION Jam95 \l 1033 </w:instrText>
+          </w:r>
+          <w:r>
+            <w:rPr>
+              <w:sz w:val="26"/>
+              <w:szCs w:val="26"/>
+            </w:rPr>
+            <w:fldChar w:fldCharType="separate"/>
+          </w:r>
+          <w:r>
+            <w:rPr>
+              <w:sz w:val="26"/>
+              <w:szCs w:val="26"/>
+            </w:rPr>
+            <w:t>[1]</w:t>
+          </w:r>
+          <w:r>
+            <w:rPr>
+              <w:sz w:val="26"/>
+              <w:szCs w:val="26"/>
+            </w:rPr>
+            <w:fldChar w:fldCharType="end"/>
+          </w:r>
+        </w:sdtContent>
+      </w:sdt>
+      <w:r>
+        <w:rPr>
+          <w:sz w:val="26"/>
+          <w:szCs w:val="26"/>
+        </w:rPr>
+        <w:t>, PSO trở thành một công cụ tối ưu hóa phổ biến, đặc biệt hiệu quả trong các bài toán tối ưu tổ hợp và liên tục.</w:t>
       </w:r>
     </w:p>
     <w:p>
@@ -6772,25 +6813,131 @@
         <w:rPr>
           <w:rFonts w:asciiTheme="majorHAnsi" w:hAnsiTheme="majorHAnsi" w:cstheme="majorHAnsi"/>
           <w:color w:val="auto"/>
+        </w:rPr>
+      </w:pPr>
+      <w:bookmarkStart w:id="26" w:name="_Toc181429381"/>
+      <w:r>
+        <w:rPr>
+          <w:rFonts w:asciiTheme="majorHAnsi" w:hAnsiTheme="majorHAnsi" w:cstheme="majorHAnsi"/>
+          <w:color w:val="auto"/>
+        </w:rPr>
+        <w:t>C</w:t>
+      </w:r>
+      <w:r>
+        <w:rPr>
+          <w:rFonts w:asciiTheme="majorHAnsi" w:hAnsiTheme="majorHAnsi" w:cstheme="majorHAnsi"/>
+          <w:color w:val="auto"/>
+        </w:rPr>
+        <w:t>ác thành phần chính của PSO</w:t>
+      </w:r>
+      <w:bookmarkEnd w:id="26"/>
+    </w:p>
+    <w:p>
+      <w:pPr>
+        <w:pStyle w:val="Heading3"/>
+        <w:rPr>
+          <w:rFonts w:asciiTheme="majorHAnsi" w:hAnsiTheme="majorHAnsi" w:cstheme="majorHAnsi"/>
+          <w:color w:val="auto"/>
+          <w:sz w:val="26"/>
+          <w:szCs w:val="26"/>
           <w:lang w:val="en-US"/>
         </w:rPr>
       </w:pPr>
-      <w:bookmarkStart w:id="26" w:name="_Toc181429381"/>
       <w:r>
         <w:rPr>
           <w:rFonts w:asciiTheme="majorHAnsi" w:hAnsiTheme="majorHAnsi" w:cstheme="majorHAnsi"/>
           <w:color w:val="auto"/>
-        </w:rPr>
-        <w:t>C</w:t>
-      </w:r>
-      <w:r>
+          <w:sz w:val="26"/>
+          <w:szCs w:val="26"/>
+        </w:rPr>
+        <w:t>Particle (Phần tử):</w:t>
+      </w:r>
+    </w:p>
+    <w:p>
+      <w:pPr>
+        <w:spacing w:line="360" w:lineRule="auto"/>
+        <w:ind w:firstLine="720"/>
+        <w:rPr>
+          <w:sz w:val="26"/>
+          <w:szCs w:val="26"/>
+          <w:lang w:val="en-US"/>
+        </w:rPr>
+      </w:pPr>
+      <w:r>
+        <w:rPr>
+          <w:sz w:val="26"/>
+          <w:szCs w:val="26"/>
+          <w:lang w:val="en-US"/>
+        </w:rPr>
+        <w:t>Phần tử trong PSO là một giải pháp tìm năng cho bài toán, mỗi hạt có vị trí và vận tốc của riêng nó trong không gian tìm kiếm và cũng là đại diện cho một giải pháp mới.</w:t>
+      </w:r>
+    </w:p>
+    <w:p>
+      <w:pPr>
+        <w:spacing w:line="360" w:lineRule="auto"/>
+        <w:ind w:firstLine="720"/>
+        <w:rPr>
+          <w:sz w:val="26"/>
+          <w:szCs w:val="26"/>
+          <w:lang w:val="en-US"/>
+        </w:rPr>
+      </w:pPr>
+      <w:r>
+        <w:rPr>
+          <w:sz w:val="26"/>
+          <w:szCs w:val="26"/>
+          <w:lang w:val="en-US"/>
+        </w:rPr>
+        <w:t>Thông thường</w:t>
+      </w:r>
+      <w:r>
+        <w:rPr>
+          <w:sz w:val="26"/>
+          <w:szCs w:val="26"/>
+          <w:lang w:val="en-US"/>
+        </w:rPr>
+        <w:t xml:space="preserve"> các phần tử được tạo một cách ngẫu nhiên hay theo một số tiêu chí nào, vì thế việc khỏi tạo một quần thể thật sự rất quan trọng nó sẽ tác động đến độ hiệu quả của cả bầy và hiệu suất trong quá trình thực thi bài toán.</w:t>
+      </w:r>
+    </w:p>
+    <w:p>
+      <w:pPr>
+        <w:pStyle w:val="Heading3"/>
         <w:rPr>
           <w:rFonts w:asciiTheme="majorHAnsi" w:hAnsiTheme="majorHAnsi" w:cstheme="majorHAnsi"/>
           <w:color w:val="auto"/>
-        </w:rPr>
-        <w:t>ác thành phần chính của PSO</w:t>
-      </w:r>
-      <w:bookmarkEnd w:id="26"/>
+          <w:sz w:val="26"/>
+          <w:szCs w:val="26"/>
+          <w:lang w:val="en-US"/>
+        </w:rPr>
+      </w:pPr>
+      <w:r>
+        <w:rPr>
+          <w:rFonts w:asciiTheme="majorHAnsi" w:hAnsiTheme="majorHAnsi" w:cstheme="majorHAnsi"/>
+          <w:color w:val="auto"/>
+          <w:sz w:val="26"/>
+          <w:szCs w:val="26"/>
+        </w:rPr>
+        <w:t>Swarm (Bầy đàn):</w:t>
+      </w:r>
+    </w:p>
+    <w:p>
+      <w:pPr>
+        <w:spacing w:line="360" w:lineRule="auto"/>
+        <w:ind w:firstLine="720"/>
+        <w:rPr>
+          <w:sz w:val="26"/>
+          <w:szCs w:val="26"/>
+          <w:lang w:val="en-US"/>
+        </w:rPr>
+      </w:pPr>
+      <w:r>
+        <w:rPr>
+          <w:sz w:val="26"/>
+          <w:szCs w:val="26"/>
+          <w:lang w:val="en-US"/>
+        </w:rPr>
+        <w:t>Bầy đàn là tập hợp các phần tử, mỗi phần tử có thể tương tác với những phần tử khác. Các phần tử trong bầy đàn sẽ chia sẻ thông tin để cùng nhau tiến tới một giải pháp tối ưu.</w:t>
+      </w:r>
     </w:p>
     <w:p>
       <w:pPr>
@@ -6810,7 +6957,7 @@
           <w:sz w:val="26"/>
           <w:szCs w:val="26"/>
         </w:rPr>
-        <w:t>Particle (Phần tử):</w:t>
+        <w:t>Position (Vị trí) và Velocity (Vận tốc):</w:t>
       </w:r>
     </w:p>
     <w:p>
@@ -6829,7 +6976,15 @@
           <w:szCs w:val="26"/>
           <w:lang w:val="en-US"/>
         </w:rPr>
-        <w:t>Phần tử trong PSO là một giải pháp tìm năng cho bài toán, mỗi hạt có vị trí và vận tốc của riêng nó trong không gian tìm kiếm và cũng là đại diện cho một giải pháp mới.</w:t>
+        <w:t>Vị trí của một cá thể</w:t>
+      </w:r>
+      <w:r>
+        <w:rPr>
+          <w:sz w:val="26"/>
+          <w:szCs w:val="26"/>
+          <w:lang w:val="en-US"/>
+        </w:rPr>
+        <w:t xml:space="preserve"> được thể hiện trong không gian 2 chiều và đại diện cho một giải pháp của bài toán trong không gian tìm kiếm.</w:t>
       </w:r>
     </w:p>
     <w:p>
@@ -6848,16 +7003,28 @@
           <w:szCs w:val="26"/>
           <w:lang w:val="en-US"/>
         </w:rPr>
-        <w:t>Thông thường</w:t>
-      </w:r>
-      <w:r>
-        <w:rPr>
-          <w:sz w:val="26"/>
-          <w:szCs w:val="26"/>
+        <w:t>Vận tốc xác định mức độ và hướng thay đổi của vị trí phần tử trong các vòng lặp tiếp theo, được điều chỉnh để tối ưu hóa việc tìm kiếm giải pháp.</w:t>
+      </w:r>
+    </w:p>
+    <w:p>
+      <w:pPr>
+        <w:rPr>
           <w:lang w:val="en-US"/>
         </w:rPr>
-        <w:t xml:space="preserve"> các phần tử được tạo một cách ngẫu nhiên hay theo một số tiêu chí nào, vì thế việc khỏi tạo một quần thể thật sự rất quan trọng nó sẽ tác động đến độ hiệu quả của cả bầy và hiệu suất trong quá trình thực thi bài toán.</w:t>
-      </w:r>
+      </w:pPr>
+      <w:r>
+        <w:rPr>
+          <w:lang w:val="en-US"/>
+        </w:rPr>
+        <w:br w:type="page"/>
+      </w:r>
+    </w:p>
+    <w:p>
+      <w:pPr>
+        <w:rPr>
+          <w:lang w:val="en-US"/>
+        </w:rPr>
+      </w:pPr>
     </w:p>
     <w:p>
       <w:pPr>
@@ -6877,7 +7044,7 @@
           <w:sz w:val="26"/>
           <w:szCs w:val="26"/>
         </w:rPr>
-        <w:t>Swarm (Bầy đàn):</w:t>
+        <w:t>pBest (Personal Best - Vị trí tốt nhất cá nhân):</w:t>
       </w:r>
     </w:p>
     <w:p>
@@ -6896,7 +7063,7 @@
           <w:szCs w:val="26"/>
           <w:lang w:val="en-US"/>
         </w:rPr>
-        <w:t>Bầy đàn là tập hợp các phần tử, mỗi phần tử có thể tương tác với những phần tử khác. Các phần tử trong bầy đàn sẽ chia sẻ thông tin để cùng nhau tiến tới một giải pháp tối ưu.</w:t>
+        <w:t>Mỗi phần tử lưu trữ vị trí tốt nhất của chính nó đã tìm thấy trong quá trình tối ưu, dựa trên hàm mục tiêu của bài toán.</w:t>
       </w:r>
     </w:p>
     <w:p>
@@ -6917,7 +7084,7 @@
           <w:sz w:val="26"/>
           <w:szCs w:val="26"/>
         </w:rPr>
-        <w:t>Position (Vị trí) và Velocity (Vận tốc):</w:t>
+        <w:t>gBest (Global Best - Vị trí tốt nhất toàn cục):</w:t>
       </w:r>
     </w:p>
     <w:p>
@@ -6936,15 +7103,28 @@
           <w:szCs w:val="26"/>
           <w:lang w:val="en-US"/>
         </w:rPr>
-        <w:t>Vị trí của một cá thể</w:t>
-      </w:r>
-      <w:r>
-        <w:rPr>
-          <w:sz w:val="26"/>
-          <w:szCs w:val="26"/>
-          <w:lang w:val="en-US"/>
-        </w:rPr>
-        <w:t xml:space="preserve"> được thể hiện trong không gian 2 chiều và đại diện cho một giải pháp của bài toán trong không gian tìm kiếm.</w:t>
+        <w:t>Vị trí tốt nhất toàn cục trong bầy đàn được xác định từ vị trí tốt nhất của tất cả các phần tử. Tất cả phần tử sẽ điều chỉnh vận tốc và vị trí của mình dựa trên vị trí này.</w:t>
+      </w:r>
+    </w:p>
+    <w:p>
+      <w:pPr>
+        <w:pStyle w:val="Heading3"/>
+        <w:rPr>
+          <w:rFonts w:asciiTheme="majorHAnsi" w:hAnsiTheme="majorHAnsi" w:cstheme="majorHAnsi"/>
+          <w:color w:val="auto"/>
+          <w:sz w:val="26"/>
+          <w:szCs w:val="26"/>
+          <w:lang w:val="fr-FR"/>
+        </w:rPr>
+      </w:pPr>
+      <w:r>
+        <w:rPr>
+          <w:rFonts w:asciiTheme="majorHAnsi" w:hAnsiTheme="majorHAnsi" w:cstheme="majorHAnsi"/>
+          <w:color w:val="auto"/>
+          <w:sz w:val="26"/>
+          <w:szCs w:val="26"/>
+        </w:rPr>
+        <w:t>Cognitive và Social Coefficients (Hệ số tự nhận thức và xã hội):</w:t>
       </w:r>
     </w:p>
     <w:p>
@@ -6954,57 +7134,16 @@
         <w:rPr>
           <w:sz w:val="26"/>
           <w:szCs w:val="26"/>
-          <w:lang w:val="en-US"/>
-        </w:rPr>
-      </w:pPr>
-      <w:r>
-        <w:rPr>
-          <w:sz w:val="26"/>
-          <w:szCs w:val="26"/>
-          <w:lang w:val="en-US"/>
-        </w:rPr>
-        <w:t>Vận tốc xác định mức độ và hướng thay đổi của vị trí phần tử trong các vòng lặp tiếp theo, được điều chỉnh để tối ưu hóa việc tìm kiếm giải pháp.</w:t>
-      </w:r>
-    </w:p>
-    <w:p>
-      <w:pPr>
-        <w:rPr>
-          <w:lang w:val="en-US"/>
-        </w:rPr>
-      </w:pPr>
-      <w:r>
-        <w:rPr>
-          <w:lang w:val="en-US"/>
-        </w:rPr>
-        <w:br w:type="page"/>
-      </w:r>
-    </w:p>
-    <w:p>
-      <w:pPr>
-        <w:rPr>
-          <w:lang w:val="en-US"/>
-        </w:rPr>
-      </w:pPr>
-    </w:p>
-    <w:p>
-      <w:pPr>
-        <w:pStyle w:val="Heading3"/>
-        <w:rPr>
-          <w:rFonts w:asciiTheme="majorHAnsi" w:hAnsiTheme="majorHAnsi" w:cstheme="majorHAnsi"/>
-          <w:color w:val="auto"/>
-          <w:sz w:val="26"/>
-          <w:szCs w:val="26"/>
-          <w:lang w:val="en-US"/>
-        </w:rPr>
-      </w:pPr>
-      <w:r>
-        <w:rPr>
-          <w:rFonts w:asciiTheme="majorHAnsi" w:hAnsiTheme="majorHAnsi" w:cstheme="majorHAnsi"/>
-          <w:color w:val="auto"/>
-          <w:sz w:val="26"/>
-          <w:szCs w:val="26"/>
-        </w:rPr>
-        <w:t>pBest (Personal Best - Vị trí tốt nhất cá nhân):</w:t>
+          <w:lang w:val="fr-FR"/>
+        </w:rPr>
+      </w:pPr>
+      <w:r>
+        <w:rPr>
+          <w:sz w:val="26"/>
+          <w:szCs w:val="26"/>
+          <w:lang w:val="fr-FR"/>
+        </w:rPr>
+        <w:t>Cognitive component: Là thành phần đại diện cho trải nghiệm của từng phần tử, điều chỉnh vận tốc dựa trên vị trí tốt nhất cá nhân (pBest).</w:t>
       </w:r>
     </w:p>
     <w:p>
@@ -7014,113 +7153,14 @@
         <w:rPr>
           <w:sz w:val="26"/>
           <w:szCs w:val="26"/>
-          <w:lang w:val="en-US"/>
-        </w:rPr>
-      </w:pPr>
-      <w:r>
-        <w:rPr>
-          <w:sz w:val="26"/>
-          <w:szCs w:val="26"/>
-          <w:lang w:val="en-US"/>
-        </w:rPr>
-        <w:t>Mỗi phần tử lưu trữ vị trí tốt nhất của chính nó đã tìm thấy trong quá trình tối ưu, dựa trên hàm mục tiêu của bài toán.</w:t>
-      </w:r>
-    </w:p>
-    <w:p>
-      <w:pPr>
-        <w:pStyle w:val="Heading3"/>
-        <w:rPr>
-          <w:rFonts w:asciiTheme="majorHAnsi" w:hAnsiTheme="majorHAnsi" w:cstheme="majorHAnsi"/>
-          <w:color w:val="auto"/>
-          <w:sz w:val="26"/>
-          <w:szCs w:val="26"/>
-          <w:lang w:val="en-US"/>
-        </w:rPr>
-      </w:pPr>
-      <w:r>
-        <w:rPr>
-          <w:rFonts w:asciiTheme="majorHAnsi" w:hAnsiTheme="majorHAnsi" w:cstheme="majorHAnsi"/>
-          <w:color w:val="auto"/>
-          <w:sz w:val="26"/>
-          <w:szCs w:val="26"/>
-        </w:rPr>
-        <w:t>gBest (Global Best - Vị trí tốt nhất toàn cục):</w:t>
-      </w:r>
-    </w:p>
-    <w:p>
-      <w:pPr>
-        <w:spacing w:line="360" w:lineRule="auto"/>
-        <w:ind w:firstLine="720"/>
-        <w:rPr>
-          <w:sz w:val="26"/>
-          <w:szCs w:val="26"/>
-          <w:lang w:val="en-US"/>
-        </w:rPr>
-      </w:pPr>
-      <w:r>
-        <w:rPr>
-          <w:sz w:val="26"/>
-          <w:szCs w:val="26"/>
-          <w:lang w:val="en-US"/>
-        </w:rPr>
-        <w:t>Vị trí tốt nhất toàn cục trong bầy đàn được xác định từ vị trí tốt nhất của tất cả các phần tử. Tất cả phần tử sẽ điều chỉnh vận tốc và vị trí của mình dựa trên vị trí này.</w:t>
-      </w:r>
-    </w:p>
-    <w:p>
-      <w:pPr>
-        <w:pStyle w:val="Heading3"/>
-        <w:rPr>
-          <w:rFonts w:asciiTheme="majorHAnsi" w:hAnsiTheme="majorHAnsi" w:cstheme="majorHAnsi"/>
-          <w:color w:val="auto"/>
-          <w:sz w:val="26"/>
-          <w:szCs w:val="26"/>
-          <w:lang w:val="en-US"/>
-        </w:rPr>
-      </w:pPr>
-      <w:r>
-        <w:rPr>
-          <w:rFonts w:asciiTheme="majorHAnsi" w:hAnsiTheme="majorHAnsi" w:cstheme="majorHAnsi"/>
-          <w:color w:val="auto"/>
-          <w:sz w:val="26"/>
-          <w:szCs w:val="26"/>
-        </w:rPr>
-        <w:t>Cognitive và Social Coefficients (Hệ số tự nhận thức và xã hội):</w:t>
-      </w:r>
-    </w:p>
-    <w:p>
-      <w:pPr>
-        <w:spacing w:line="360" w:lineRule="auto"/>
-        <w:ind w:firstLine="720"/>
-        <w:rPr>
-          <w:sz w:val="26"/>
-          <w:szCs w:val="26"/>
-          <w:lang w:val="en-US"/>
-        </w:rPr>
-      </w:pPr>
-      <w:r>
-        <w:rPr>
-          <w:sz w:val="26"/>
-          <w:szCs w:val="26"/>
-          <w:lang w:val="en-US"/>
-        </w:rPr>
-        <w:t>Cognitive component: Là thành phần đại diện cho trải nghiệm của từng phần tử, điều chỉnh vận tốc dựa trên vị trí tốt nhất cá nhân (pBest).</w:t>
-      </w:r>
-    </w:p>
-    <w:p>
-      <w:pPr>
-        <w:spacing w:line="360" w:lineRule="auto"/>
-        <w:ind w:firstLine="720"/>
-        <w:rPr>
-          <w:sz w:val="26"/>
-          <w:szCs w:val="26"/>
-          <w:lang w:val="en-US"/>
-        </w:rPr>
-      </w:pPr>
-      <w:r>
-        <w:rPr>
-          <w:sz w:val="26"/>
-          <w:szCs w:val="26"/>
-          <w:lang w:val="en-US"/>
+          <w:lang w:val="fr-FR"/>
+        </w:rPr>
+      </w:pPr>
+      <w:r>
+        <w:rPr>
+          <w:sz w:val="26"/>
+          <w:szCs w:val="26"/>
+          <w:lang w:val="fr-FR"/>
         </w:rPr>
         <w:t>Social component: Là thành phần đại diện cho ảnh hưởng từ bầy đàn, điều chỉnh vận tốc dựa trên vị trí tốt nhất toàn cục (gBest).</w:t>
       </w:r>
@@ -7830,6 +7870,88 @@
         </w:rPr>
       </w:pPr>
       <m:oMath>
+        <m:sSubSup>
+          <m:sSubSupPr>
+            <m:ctrlPr>
+              <w:rPr>
+                <w:rFonts w:ascii="Cambria Math" w:hAnsi="Cambria Math"/>
+                <w:i/>
+              </w:rPr>
+            </m:ctrlPr>
+          </m:sSubSupPr>
+          <m:e>
+            <m:r>
+              <w:rPr>
+                <w:rFonts w:ascii="Cambria Math" w:hAnsi="Cambria Math"/>
+              </w:rPr>
+              <m:t>X</m:t>
+            </m:r>
+          </m:e>
+          <m:sub>
+            <m:r>
+              <w:rPr>
+                <w:rFonts w:ascii="Cambria Math" w:hAnsi="Cambria Math"/>
+              </w:rPr>
+              <m:t>i</m:t>
+            </m:r>
+          </m:sub>
+          <m:sup>
+            <m:r>
+              <w:rPr>
+                <w:rFonts w:ascii="Cambria Math" w:hAnsi="Cambria Math"/>
+              </w:rPr>
+              <m:t>d</m:t>
+            </m:r>
+          </m:sup>
+        </m:sSubSup>
+      </m:oMath>
+      <w:r>
+        <w:t>: Vị trí hiện tại của phần tử thứ</w:t>
+      </w:r>
+      <w:r>
+        <w:rPr>
+          <w:rFonts w:ascii="Cambria Math" w:hAnsi="Cambria Math"/>
+          <w:i/>
+        </w:rPr>
+        <w:t xml:space="preserve"> </w:t>
+      </w:r>
+      <m:oMath>
+        <m:r>
+          <w:rPr>
+            <w:rFonts w:ascii="Cambria Math" w:hAnsi="Cambria Math"/>
+          </w:rPr>
+          <m:t>i</m:t>
+        </m:r>
+      </m:oMath>
+      <w:r>
+        <w:t xml:space="preserve"> theo chiều </w:t>
+      </w:r>
+      <m:oMath>
+        <m:r>
+          <w:rPr>
+            <w:rFonts w:ascii="Cambria Math" w:hAnsi="Cambria Math"/>
+          </w:rPr>
+          <m:t>d</m:t>
+        </m:r>
+      </m:oMath>
+      <w:r>
+        <w:t>.</w:t>
+      </w:r>
+    </w:p>
+    <w:p>
+      <w:pPr>
+        <w:pStyle w:val="ListParagraph"/>
+        <w:numPr>
+          <w:ilvl w:val="0"/>
+          <w:numId w:val="24"/>
+        </w:numPr>
+        <w:spacing w:line="360" w:lineRule="auto"/>
+        <w:ind w:left="714" w:hanging="357"/>
+        <w:rPr>
+          <w:szCs w:val="26"/>
+        </w:rPr>
+      </w:pPr>
+      <m:oMath>
         <m:r>
           <w:rPr>
             <w:rFonts w:ascii="Cambria Math" w:hAnsi="Cambria Math"/>
@@ -8491,6 +8613,45 @@
     </w:p>
     <w:p>
       <w:pPr>
+        <w:pStyle w:val="Heading2"/>
+        <w:rPr>
+          <w:rFonts w:asciiTheme="majorHAnsi" w:hAnsiTheme="majorHAnsi" w:cstheme="majorHAnsi"/>
+          <w:color w:val="auto"/>
+          <w:lang w:val="en-US"/>
+        </w:rPr>
+      </w:pPr>
+      <w:r>
+        <w:rPr>
+          <w:rFonts w:asciiTheme="majorHAnsi" w:hAnsiTheme="majorHAnsi" w:cstheme="majorHAnsi"/>
+          <w:color w:val="auto"/>
+        </w:rPr>
+        <w:t>Ứng dụng thực tế của PSO</w:t>
+      </w:r>
+    </w:p>
+    <w:p>
+      <w:pPr>
+        <w:rPr>
+          <w:lang w:val="en-US"/>
+        </w:rPr>
+      </w:pPr>
+    </w:p>
+    <w:p>
+      <w:pPr>
+        <w:rPr>
+          <w:sz w:val="26"/>
+          <w:szCs w:val="26"/>
+        </w:rPr>
+      </w:pPr>
+      <w:r>
+        <w:rPr>
+          <w:sz w:val="26"/>
+          <w:szCs w:val="26"/>
+        </w:rPr>
+        <w:br w:type="page"/>
+      </w:r>
+    </w:p>
+    <w:p>
+      <w:pPr>
         <w:spacing w:line="360" w:lineRule="auto"/>
         <w:rPr>
           <w:sz w:val="26"/>
@@ -8712,7 +8873,6 @@
           <w:sz w:val="26"/>
           <w:szCs w:val="26"/>
         </w:rPr>
-        <w:lastRenderedPageBreak/>
         <w:t>Giảm thiểu nhiễu và xung đột tín hiêu là một vẫn đề khó khăn trong triển khai hệ thống RFID cho nên việc đảm bảo tính ổn định trong nhận diện, lắp đặt và cài đặt cần hạn chế tối đa sai số do nhiễu sóng gây ra hoặc tính trạng một đầu đọc cố gắng đọc cùng một tag.</w:t>
       </w:r>
     </w:p>
@@ -8770,7 +8930,15 @@
           <w:sz w:val="26"/>
           <w:szCs w:val="26"/>
         </w:rPr>
-        <w:t xml:space="preserve"> được phân bổ sao cho thỏa mãn các tiếu chí và ràng buộc như: độ bao phủ đạt ngưỡng 100% tức các thẻ đều nằm trong vùng bán kính mà có ít nhất một đầu đọc có thể đọc được, nhưng tình trạng có lớn hơn một đầu đọc nằm trong vùng bán kính lẫn nhau sẽ gây ra vùng chồng lấn, vì thế cần thỏa mãn vùng chồng lấn giữa các đầu đọc là thấp nhất để tránh quá trình nhận diện một thẻ được tối ưu cao. Bài toán NP-khó được đặt ra</w:t>
+        <w:t xml:space="preserve"> được phân bổ sao cho thỏa mãn các tiếu chí và ràng buộc như: độ bao phủ đạt ngưỡng 100% tức các thẻ đều nằm trong vùng bán kính mà có ít nhất một đầu đọc có thể đọc được, nhưng tình trạng có lớn hơn một đầu đọc nằm trong vùng bán kính lẫn nhau sẽ gây ra vùng chồng lấn, vì thế cần thỏa mãn vùng chồng lấn giữa các đầu đọc là thấp nhất để tránh quá </w:t>
+      </w:r>
+      <w:r>
+        <w:rPr>
+          <w:sz w:val="26"/>
+          <w:szCs w:val="26"/>
+        </w:rPr>
+        <w:lastRenderedPageBreak/>
+        <w:t>trình nhận diện một thẻ được tối ưu cao. Bài toán NP-khó được đặt ra</w:t>
       </w:r>
       <w:r>
         <w:rPr>
@@ -12626,64 +12794,172 @@
         <w:br w:type="page"/>
       </w:r>
     </w:p>
-    <w:p>
-      <w:pPr>
-        <w:spacing w:line="360" w:lineRule="auto"/>
-        <w:rPr>
-          <w:sz w:val="26"/>
-          <w:szCs w:val="26"/>
-        </w:rPr>
-      </w:pPr>
-    </w:p>
-    <w:p>
-      <w:pPr>
-        <w:pStyle w:val="Heading1"/>
-        <w:numPr>
-          <w:ilvl w:val="0"/>
-          <w:numId w:val="0"/>
-        </w:numPr>
-        <w:jc w:val="center"/>
-        <w:rPr>
-          <w:rFonts w:asciiTheme="majorHAnsi" w:hAnsiTheme="majorHAnsi" w:cstheme="majorHAnsi"/>
+    <w:sdt>
+      <w:sdtPr>
+        <w:id w:val="1737277460"/>
+        <w:docPartObj>
+          <w:docPartGallery w:val="Bibliographies"/>
+          <w:docPartUnique/>
+        </w:docPartObj>
+      </w:sdtPr>
+      <w:sdtEndPr>
+        <w:rPr>
+          <w:rFonts w:ascii="Times New Roman" w:eastAsia="SimSun" w:hAnsi="Times New Roman"/>
+          <w:b w:val="0"/>
           <w:bCs w:val="0"/>
           <w:color w:val="auto"/>
-          <w:sz w:val="26"/>
-          <w:szCs w:val="26"/>
-          <w14:shadow w14:blurRad="38100" w14:dist="19050" w14:dir="2700000" w14:sx="100000" w14:sy="100000" w14:kx="0" w14:ky="0" w14:algn="tl">
-            <w14:schemeClr w14:val="dk1">
-              <w14:alpha w14:val="60000"/>
-            </w14:schemeClr>
-          </w14:shadow>
-          <w14:textOutline w14:w="0" w14:cap="flat" w14:cmpd="sng" w14:algn="ctr">
-            <w14:noFill/>
-            <w14:prstDash w14:val="solid"/>
-            <w14:round/>
-          </w14:textOutline>
-        </w:rPr>
-      </w:pPr>
-      <w:bookmarkStart w:id="99" w:name="_Toc181429410"/>
-      <w:r>
-        <w:rPr>
-          <w:rFonts w:asciiTheme="majorHAnsi" w:hAnsiTheme="majorHAnsi" w:cstheme="majorHAnsi"/>
-          <w:bCs w:val="0"/>
-          <w:color w:val="auto"/>
-          <w:sz w:val="26"/>
-          <w:szCs w:val="26"/>
-          <w14:shadow w14:blurRad="38100" w14:dist="19050" w14:dir="2700000" w14:sx="100000" w14:sy="100000" w14:kx="0" w14:ky="0" w14:algn="tl">
-            <w14:schemeClr w14:val="dk1">
-              <w14:alpha w14:val="60000"/>
-            </w14:schemeClr>
-          </w14:shadow>
-          <w14:textOutline w14:w="0" w14:cap="flat" w14:cmpd="sng" w14:algn="ctr">
-            <w14:noFill/>
-            <w14:prstDash w14:val="solid"/>
-            <w14:round/>
-          </w14:textOutline>
-        </w:rPr>
-        <w:t>TÀI LIỆU THAM KHẢO</w:t>
-      </w:r>
-      <w:bookmarkEnd w:id="99"/>
-    </w:p>
+          <w:sz w:val="24"/>
+          <w:szCs w:val="24"/>
+        </w:rPr>
+      </w:sdtEndPr>
+      <w:sdtContent>
+        <w:p>
+          <w:pPr>
+            <w:pStyle w:val="Heading1"/>
+            <w:numPr>
+              <w:ilvl w:val="0"/>
+              <w:numId w:val="0"/>
+            </w:numPr>
+            <w:jc w:val="center"/>
+            <w:rPr>
+              <w:rFonts w:asciiTheme="majorHAnsi" w:eastAsia="SimSun" w:hAnsiTheme="majorHAnsi" w:cstheme="majorHAnsi"/>
+              <w:color w:val="auto"/>
+              <w:sz w:val="26"/>
+              <w:szCs w:val="26"/>
+              <w14:shadow w14:blurRad="38100" w14:dist="19050" w14:dir="2700000" w14:sx="100000" w14:sy="100000" w14:kx="0" w14:ky="0" w14:algn="tl">
+                <w14:schemeClr w14:val="dk1">
+                  <w14:alpha w14:val="60000"/>
+                </w14:schemeClr>
+              </w14:shadow>
+              <w14:textOutline w14:w="0" w14:cap="flat" w14:cmpd="sng" w14:algn="ctr">
+                <w14:noFill/>
+                <w14:prstDash w14:val="solid"/>
+                <w14:round/>
+              </w14:textOutline>
+            </w:rPr>
+          </w:pPr>
+          <w:r>
+            <w:rPr>
+              <w:rFonts w:asciiTheme="majorHAnsi" w:eastAsia="SimSun" w:hAnsiTheme="majorHAnsi" w:cstheme="majorHAnsi"/>
+              <w:color w:val="auto"/>
+              <w:sz w:val="26"/>
+              <w:szCs w:val="26"/>
+              <w14:shadow w14:blurRad="38100" w14:dist="19050" w14:dir="2700000" w14:sx="100000" w14:sy="100000" w14:kx="0" w14:ky="0" w14:algn="tl">
+                <w14:schemeClr w14:val="dk1">
+                  <w14:alpha w14:val="60000"/>
+                </w14:schemeClr>
+              </w14:shadow>
+              <w14:textOutline w14:w="0" w14:cap="flat" w14:cmpd="sng" w14:algn="ctr">
+                <w14:noFill/>
+                <w14:prstDash w14:val="solid"/>
+                <w14:round/>
+              </w14:textOutline>
+            </w:rPr>
+            <w:t>TÀI LIỆU THAM KHẢO</w:t>
+          </w:r>
+        </w:p>
+        <w:sdt>
+          <w:sdtPr>
+            <w:id w:val="-573587230"/>
+            <w:bibliography/>
+          </w:sdtPr>
+          <w:sdtContent>
+            <w:p>
+              <w:pPr>
+                <w:rPr>
+                  <w:sz w:val="20"/>
+                  <w:szCs w:val="20"/>
+                  <w:lang w:eastAsia="vi-VN"/>
+                </w:rPr>
+              </w:pPr>
+              <w:r>
+                <w:rPr>
+                  <w:noProof w:val="0"/>
+                </w:rPr>
+                <w:fldChar w:fldCharType="begin"/>
+              </w:r>
+              <w:r>
+                <w:instrText xml:space="preserve"> BIBLIOGRAPHY </w:instrText>
+              </w:r>
+              <w:r>
+                <w:rPr>
+                  <w:noProof w:val="0"/>
+                </w:rPr>
+                <w:fldChar w:fldCharType="separate"/>
+              </w:r>
+            </w:p>
+            <w:tbl>
+              <w:tblPr>
+                <w:tblW w:w="5000" w:type="pct"/>
+                <w:tblCellSpacing w:w="15" w:type="dxa"/>
+                <w:tblCellMar>
+                  <w:top w:w="15" w:type="dxa"/>
+                  <w:left w:w="15" w:type="dxa"/>
+                  <w:bottom w:w="15" w:type="dxa"/>
+                  <w:right w:w="15" w:type="dxa"/>
+                </w:tblCellMar>
+                <w:tblLook w:val="04A0" w:firstRow="1" w:lastRow="0" w:firstColumn="1" w:lastColumn="0" w:noHBand="0" w:noVBand="1"/>
+              </w:tblPr>
+              <w:tblGrid>
+                <w:gridCol w:w="355"/>
+                <w:gridCol w:w="9000"/>
+              </w:tblGrid>
+              <w:tr>
+                <w:trPr>
+                  <w:divId w:val="1889296367"/>
+                  <w:tblCellSpacing w:w="15" w:type="dxa"/>
+                </w:trPr>
+                <w:tc>
+                  <w:tcPr>
+                    <w:tcW w:w="50" w:type="pct"/>
+                    <w:hideMark/>
+                  </w:tcPr>
+                  <w:p>
+                    <w:pPr>
+                      <w:pStyle w:val="Bibliography"/>
+                    </w:pPr>
+                    <w:r>
+                      <w:t xml:space="preserve">[1] </w:t>
+                    </w:r>
+                  </w:p>
+                </w:tc>
+                <w:tc>
+                  <w:tcPr>
+                    <w:tcW w:w="0" w:type="auto"/>
+                    <w:hideMark/>
+                  </w:tcPr>
+                  <w:p>
+                    <w:pPr>
+                      <w:pStyle w:val="Bibliography"/>
+                    </w:pPr>
+                    <w:r>
+                      <w:t xml:space="preserve">J. Kennedy và R. C. Eberhart, “Particle swarm optimization,” 01 December 1995. </w:t>
+                    </w:r>
+                  </w:p>
+                </w:tc>
+              </w:tr>
+            </w:tbl>
+            <w:p>
+              <w:pPr>
+                <w:divId w:val="1889296367"/>
+                <w:rPr>
+                  <w:rFonts w:eastAsia="Times New Roman"/>
+                </w:rPr>
+              </w:pPr>
+            </w:p>
+            <w:p>
+              <w:r>
+                <w:rPr>
+                  <w:b/>
+                  <w:bCs/>
+                </w:rPr>
+                <w:fldChar w:fldCharType="end"/>
+              </w:r>
+            </w:p>
+          </w:sdtContent>
+        </w:sdt>
+      </w:sdtContent>
+    </w:sdt>
     <w:p>
       <w:pPr>
         <w:keepNext/>
@@ -13099,10 +13375,7 @@
           <w:fldChar w:fldCharType="separate"/>
         </w:r>
         <w:r>
-          <w:t>2</w:t>
-        </w:r>
-        <w:r>
-          <w:t>1</w:t>
+          <w:t>21</w:t>
         </w:r>
         <w:r>
           <w:fldChar w:fldCharType="end"/>
@@ -14500,6 +14773,9 @@
     <w:abstractNumId w:val="6"/>
   </w:num>
   <w:num w:numId="35" w16cid:durableId="1339425971">
+    <w:abstractNumId w:val="6"/>
+  </w:num>
+  <w:num w:numId="36" w16cid:durableId="1500803541">
     <w:abstractNumId w:val="6"/>
   </w:num>
   <w:numIdMacAtCleanup w:val="5"/>
@@ -15050,6 +15326,7 @@
   <w:style w:type="character" w:default="1" w:styleId="DefaultParagraphFont">
     <w:name w:val="Default Paragraph Font"/>
     <w:uiPriority w:val="1"/>
+    <w:semiHidden/>
     <w:unhideWhenUsed/>
   </w:style>
   <w:style w:type="table" w:default="1" w:styleId="TableNormal">
@@ -15721,6 +15998,14 @@
     <w:basedOn w:val="DefaultParagraphFont"/>
     <w:rsid w:val="00C41D27"/>
   </w:style>
+  <w:style w:type="paragraph" w:styleId="Bibliography">
+    <w:name w:val="Bibliography"/>
+    <w:basedOn w:val="Normal"/>
+    <w:next w:val="Normal"/>
+    <w:uiPriority w:val="37"/>
+    <w:unhideWhenUsed/>
+    <w:rsid w:val="00913577"/>
+  </w:style>
 </w:styles>
 </file>
 
@@ -15981,10 +16266,6 @@
 </file>
 
 <file path=customXml/item1.xml><?xml version="1.0" encoding="utf-8"?>
-<b:Sources xmlns:b="http://schemas.openxmlformats.org/officeDocument/2006/bibliography" xmlns="http://schemas.openxmlformats.org/officeDocument/2006/bibliography" SelectedStyle="\APA.XSL" StyleName="APA"/>
-</file>
-
-<file path=customXml/item2.xml><?xml version="1.0" encoding="utf-8"?>
 <s:customData xmlns="http://www.wps.cn/officeDocument/2013/wpsCustomData" xmlns:s="http://www.wps.cn/officeDocument/2013/wpsCustomData">
   <customSectProps>
     <customSectPr/>
@@ -15995,18 +16276,52 @@
 </s:customData>
 </file>
 
+<file path=customXml/item2.xml><?xml version="1.0" encoding="utf-8"?>
+<b:Sources xmlns:b="http://schemas.openxmlformats.org/officeDocument/2006/bibliography" xmlns="http://schemas.openxmlformats.org/officeDocument/2006/bibliography" SelectedStyle="\IEEE2006OfficeOnline.xsl" StyleName="IEEE" Version="2006">
+  <b:Source>
+    <b:Tag>Jam95</b:Tag>
+    <b:SourceType>JournalArticle</b:SourceType>
+    <b:Guid>{7A1A8769-7C9A-4C05-B5FC-A71D0BD16088}</b:Guid>
+    <b:Title>Particle swarm optimization</b:Title>
+    <b:Year>1995</b:Year>
+    <b:City>Perth, WA, Australia</b:City>
+    <b:Publisher>IEEE</b:Publisher>
+    <b:Author>
+      <b:Author>
+        <b:NameList>
+          <b:Person>
+            <b:Last>Kennedy</b:Last>
+            <b:First>James</b:First>
+          </b:Person>
+          <b:Person>
+            <b:Last>Eberhart</b:Last>
+            <b:First>Russell</b:First>
+            <b:Middle>C.</b:Middle>
+          </b:Person>
+        </b:NameList>
+      </b:Author>
+    </b:Author>
+    <b:URL>https://ieeexplore.ieee.org/document/488968</b:URL>
+    <b:DOI>10.1109/ICNN.1995.488968</b:DOI>
+    <b:Month>December </b:Month>
+    <b:Day>01 </b:Day>
+    <b:RefOrder>1</b:RefOrder>
+  </b:Source>
+</b:Sources>
+</file>
+
 <file path=customXml/itemProps1.xml><?xml version="1.0" encoding="utf-8"?>
-<ds:datastoreItem xmlns:ds="http://schemas.openxmlformats.org/officeDocument/2006/customXml" ds:itemID="{F36F8E3F-1E0B-4AB3-A0AA-A13904317A8E}">
+<ds:datastoreItem xmlns:ds="http://schemas.openxmlformats.org/officeDocument/2006/customXml" ds:itemID="{B1977F7D-205B-4081-913C-38D41E755F92}">
   <ds:schemaRefs>
-    <ds:schemaRef ds:uri="http://schemas.openxmlformats.org/officeDocument/2006/bibliography"/>
+    <ds:schemaRef ds:uri="http://www.wps.cn/officeDocument/2013/wpsCustomData"/>
   </ds:schemaRefs>
 </ds:datastoreItem>
 </file>
 
 <file path=customXml/itemProps2.xml><?xml version="1.0" encoding="utf-8"?>
-<ds:datastoreItem xmlns:ds="http://schemas.openxmlformats.org/officeDocument/2006/customXml" ds:itemID="{B1977F7D-205B-4081-913C-38D41E755F92}">
+<ds:datastoreItem xmlns:ds="http://schemas.openxmlformats.org/officeDocument/2006/customXml" ds:itemID="{FB814DD5-FEE7-4182-A873-CF45B5D47B22}">
   <ds:schemaRefs>
-    <ds:schemaRef ds:uri="http://www.wps.cn/officeDocument/2013/wpsCustomData"/>
+    <ds:schemaRef ds:uri="http://schemas.openxmlformats.org/officeDocument/2006/bibliography"/>
   </ds:schemaRefs>
 </ds:datastoreItem>
 </file>
</xml_diff>

<commit_message>
co sở lý thuyết
</commit_message>
<xml_diff>
--- a/BaoCaoKetThucDoAn.docx
+++ b/BaoCaoKetThucDoAn.docx
@@ -1,6 +1,6 @@
 
 <file path=word/document.xml><?xml version="1.0" encoding="utf-8"?>
-<w:document xmlns:wpc="http://schemas.microsoft.com/office/word/2010/wordprocessingCanvas" xmlns:cx="http://schemas.microsoft.com/office/drawing/2014/chartex" xmlns:mc="http://schemas.openxmlformats.org/markup-compatibility/2006" xmlns:o="urn:schemas-microsoft-com:office:office" xmlns:r="http://schemas.openxmlformats.org/officeDocument/2006/relationships" xmlns:m="http://schemas.openxmlformats.org/officeDocument/2006/math" xmlns:v="urn:schemas-microsoft-com:vml" xmlns:wp14="http://schemas.microsoft.com/office/word/2010/wordprocessingDrawing" xmlns:wp="http://schemas.openxmlformats.org/drawingml/2006/wordprocessingDrawing" xmlns:w10="urn:schemas-microsoft-com:office:word" xmlns:w="http://schemas.openxmlformats.org/wordprocessingml/2006/main" xmlns:w14="http://schemas.microsoft.com/office/word/2010/wordml" xmlns:w15="http://schemas.microsoft.com/office/word/2012/wordml" xmlns:w16se="http://schemas.microsoft.com/office/word/2015/wordml/symex" xmlns:wpg="http://schemas.microsoft.com/office/word/2010/wordprocessingGroup" xmlns:wpi="http://schemas.microsoft.com/office/word/2010/wordprocessingInk" xmlns:wne="http://schemas.microsoft.com/office/word/2006/wordml" xmlns:wps="http://schemas.microsoft.com/office/word/2010/wordprocessingShape" mc:Ignorable="w14 w15 w16se wp14">
+<w:document xmlns:wpc="http://schemas.microsoft.com/office/word/2010/wordprocessingCanvas" xmlns:cx="http://schemas.microsoft.com/office/drawing/2014/chartex" xmlns:cx1="http://schemas.microsoft.com/office/drawing/2015/9/8/chartex" xmlns:cx2="http://schemas.microsoft.com/office/drawing/2015/10/21/chartex" xmlns:cx3="http://schemas.microsoft.com/office/drawing/2016/5/9/chartex" xmlns:cx4="http://schemas.microsoft.com/office/drawing/2016/5/10/chartex" xmlns:cx5="http://schemas.microsoft.com/office/drawing/2016/5/11/chartex" xmlns:cx6="http://schemas.microsoft.com/office/drawing/2016/5/12/chartex" xmlns:cx7="http://schemas.microsoft.com/office/drawing/2016/5/13/chartex" xmlns:cx8="http://schemas.microsoft.com/office/drawing/2016/5/14/chartex" xmlns:mc="http://schemas.openxmlformats.org/markup-compatibility/2006" xmlns:aink="http://schemas.microsoft.com/office/drawing/2016/ink" xmlns:am3d="http://schemas.microsoft.com/office/drawing/2017/model3d" xmlns:o="urn:schemas-microsoft-com:office:office" xmlns:oel="http://schemas.microsoft.com/office/2019/extlst" xmlns:r="http://schemas.openxmlformats.org/officeDocument/2006/relationships" xmlns:m="http://schemas.openxmlformats.org/officeDocument/2006/math" xmlns:v="urn:schemas-microsoft-com:vml" xmlns:wp14="http://schemas.microsoft.com/office/word/2010/wordprocessingDrawing" xmlns:wp="http://schemas.openxmlformats.org/drawingml/2006/wordprocessingDrawing" xmlns:w10="urn:schemas-microsoft-com:office:word" xmlns:w="http://schemas.openxmlformats.org/wordprocessingml/2006/main" xmlns:w14="http://schemas.microsoft.com/office/word/2010/wordml" xmlns:w15="http://schemas.microsoft.com/office/word/2012/wordml" xmlns:w16cex="http://schemas.microsoft.com/office/word/2018/wordml/cex" xmlns:w16cid="http://schemas.microsoft.com/office/word/2016/wordml/cid" xmlns:w16="http://schemas.microsoft.com/office/word/2018/wordml" xmlns:w16du="http://schemas.microsoft.com/office/word/2023/wordml/word16du" xmlns:w16sdtdh="http://schemas.microsoft.com/office/word/2020/wordml/sdtdatahash" xmlns:w16se="http://schemas.microsoft.com/office/word/2015/wordml/symex" xmlns:wpg="http://schemas.microsoft.com/office/word/2010/wordprocessingGroup" xmlns:wpi="http://schemas.microsoft.com/office/word/2010/wordprocessingInk" xmlns:wne="http://schemas.microsoft.com/office/word/2006/wordml" xmlns:wps="http://schemas.microsoft.com/office/word/2010/wordprocessingShape" mc:Ignorable="w14 w15 w16se w16cid w16 w16cex w16sdtdh w16du wp14">
   <w:body>
     <w:p>
       <w:pPr>
@@ -42,7 +42,7 @@
         <mc:AlternateContent>
           <mc:Choice Requires="wpg">
             <w:drawing>
-              <wp:anchor distT="0" distB="0" distL="114300" distR="114300" simplePos="0" relativeHeight="251659264" behindDoc="1" locked="0" layoutInCell="1" allowOverlap="1" wp14:anchorId="5A3D2079" wp14:editId="1847FDAA">
+              <wp:anchor distT="0" distB="0" distL="114300" distR="114300" simplePos="0" relativeHeight="251659264" behindDoc="1" locked="0" layoutInCell="1" allowOverlap="1" wp14:anchorId="5A3D2079" wp14:editId="07C3B704">
                 <wp:simplePos x="0" y="0"/>
                 <wp:positionH relativeFrom="column">
                   <wp:posOffset>-103505</wp:posOffset>
@@ -301,7 +301,7 @@
               </wp:anchor>
             </w:drawing>
           </mc:Choice>
-          <mc:Fallback xmlns:w16sdtdh="http://schemas.microsoft.com/office/word/2020/wordml/sdtdatahash" xmlns:w16du="http://schemas.microsoft.com/office/word/2023/wordml/word16du" xmlns:w16="http://schemas.microsoft.com/office/word/2018/wordml" xmlns:w16cid="http://schemas.microsoft.com/office/word/2016/wordml/cid" xmlns:w16cex="http://schemas.microsoft.com/office/word/2018/wordml/cex" xmlns:oel="http://schemas.microsoft.com/office/2019/extlst" xmlns:am3d="http://schemas.microsoft.com/office/drawing/2017/model3d" xmlns:aink="http://schemas.microsoft.com/office/drawing/2016/ink" xmlns:cx8="http://schemas.microsoft.com/office/drawing/2016/5/14/chartex" xmlns:cx7="http://schemas.microsoft.com/office/drawing/2016/5/13/chartex" xmlns:cx6="http://schemas.microsoft.com/office/drawing/2016/5/12/chartex" xmlns:cx5="http://schemas.microsoft.com/office/drawing/2016/5/11/chartex" xmlns:cx4="http://schemas.microsoft.com/office/drawing/2016/5/10/chartex" xmlns:cx3="http://schemas.microsoft.com/office/drawing/2016/5/9/chartex" xmlns:cx2="http://schemas.microsoft.com/office/drawing/2015/10/21/chartex" xmlns:cx1="http://schemas.microsoft.com/office/drawing/2015/9/8/chartex">
+          <mc:Fallback>
             <w:pict>
               <v:group w14:anchorId="00D7E7A4" id="Group 16" o:spid="_x0000_s1026" style="position:absolute;margin-left:-8.15pt;margin-top:-24.8pt;width:495pt;height:756pt;z-index:-251657216" coordorigin="720,900" coordsize="10620,14940" o:gfxdata="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">
                 <v:shapetype id="_x0000_t75" coordsize="21600,21600" o:spt="75" o:preferrelative="t" path="m@4@5l@4@11@9@11@9@5xe" filled="f" stroked="f">
@@ -2661,21 +2661,7 @@
                 <w:rStyle w:val="Hyperlink"/>
                 <w:rFonts w:asciiTheme="majorHAnsi" w:hAnsiTheme="majorHAnsi" w:cstheme="majorHAnsi"/>
               </w:rPr>
-              <w:t xml:space="preserve">Các phương </w:t>
-            </w:r>
-            <w:r>
-              <w:rPr>
-                <w:rStyle w:val="Hyperlink"/>
-                <w:rFonts w:asciiTheme="majorHAnsi" w:hAnsiTheme="majorHAnsi" w:cstheme="majorHAnsi"/>
-              </w:rPr>
-              <w:t>p</w:t>
-            </w:r>
-            <w:r>
-              <w:rPr>
-                <w:rStyle w:val="Hyperlink"/>
-                <w:rFonts w:asciiTheme="majorHAnsi" w:hAnsiTheme="majorHAnsi" w:cstheme="majorHAnsi"/>
-              </w:rPr>
-              <w:t>háp giám sát lớp học hiện tại:</w:t>
+              <w:t>Các phương pháp giám sát lớp học hiện tại:</w:t>
             </w:r>
             <w:r>
               <w:rPr>
@@ -6529,7 +6515,6 @@
             <w14:round/>
           </w14:textOutline>
         </w:rPr>
-        <w:lastRenderedPageBreak/>
         <w:br w:type="page"/>
       </w:r>
     </w:p>
@@ -7410,32 +7395,19 @@
         <w:rPr>
           <w:sz w:val="26"/>
           <w:szCs w:val="26"/>
-          <w:lang w:val="en-US"/>
-        </w:rPr>
-      </w:pPr>
-      <w:r>
-        <w:rPr>
-          <w:sz w:val="26"/>
-          <w:szCs w:val="26"/>
-          <w:lang w:val="en-US"/>
-        </w:rPr>
-        <w:t>PSO là môt thuật toán</w:t>
-      </w:r>
-      <w:r>
-        <w:rPr>
-          <w:sz w:val="26"/>
-          <w:szCs w:val="26"/>
-          <w:lang w:val="en-US"/>
-        </w:rPr>
-        <w:t xml:space="preserve"> ra đời ở gần cuối thế kỉ trước nhưng ở vài năm gần đây thì đã có các công trình nghiên cứu liên tiêu biểu về lý thuyết cơ bản nhất được </w:t>
+        </w:rPr>
+      </w:pPr>
+      <w:r>
+        <w:rPr>
+          <w:sz w:val="26"/>
+          <w:szCs w:val="26"/>
+        </w:rPr>
+        <w:t xml:space="preserve">PSO là môt thuật toán ra đời ở gần cuối thế kỉ trước nhưng ở vài năm gần đây thì đã có các công trình nghiên cứu liên tiêu biểu về lý thuyết cơ bản nhất được </w:t>
       </w:r>
       <w:r>
         <w:t>Khalid Hasnan</w:t>
       </w:r>
       <w:r>
-        <w:rPr>
-          <w:lang w:val="en-US"/>
-        </w:rPr>
         <w:t xml:space="preserve"> và công sự </w:t>
       </w:r>
       <w:sdt>
@@ -7454,9 +7426,6 @@
             <w:fldChar w:fldCharType="begin"/>
           </w:r>
           <w:r>
-            <w:rPr>
-              <w:lang w:val="en-US"/>
-            </w:rPr>
             <w:instrText xml:space="preserve"> CITATION Kha15 \l 1033 </w:instrText>
           </w:r>
           <w:r>
@@ -7466,9 +7435,6 @@
             <w:fldChar w:fldCharType="separate"/>
           </w:r>
           <w:r>
-            <w:rPr>
-              <w:lang w:val="en-US"/>
-            </w:rPr>
             <w:t>[1]</w:t>
           </w:r>
           <w:r>
@@ -7513,7 +7479,88 @@
           <w:sz w:val="26"/>
           <w:szCs w:val="26"/>
         </w:rPr>
-        <w:t>Thuật toán tối ưu hóa bầy đàn (Particle Swarm Optimization - PSO) là một phương pháp tối ưu hóa dựa trên mô phỏng hành vi tự nhiên của các bầy đàn trong tự nhiên, chẳng hạn như đàn chim hoặc đàn cá di chuyển theo nhóm để tìm kiếm thức ăn.</w:t>
+        <w:t>Thuật toán tối ưu hóa bầy đàn (Particle Swarm Optimization - PSO) là một phương pháp tối ưu hóa dựa trên mô phỏng hành vi tự nhiên của các bầy đàn trong tự nhiên,</w:t>
+      </w:r>
+      <w:r>
+        <w:rPr>
+          <w:sz w:val="26"/>
+          <w:szCs w:val="26"/>
+        </w:rPr>
+        <w:t xml:space="preserve"> được biết đến là một thuật toán nằm trong cơ chế của Trí Tuệ Bầy Đàn (Swam Intelligence</w:t>
+      </w:r>
+      <w:r>
+        <w:rPr>
+          <w:sz w:val="26"/>
+          <w:szCs w:val="26"/>
+        </w:rPr>
+        <w:t xml:space="preserve"> - SI</w:t>
+      </w:r>
+      <w:r>
+        <w:rPr>
+          <w:sz w:val="26"/>
+          <w:szCs w:val="26"/>
+        </w:rPr>
+        <w:t>)</w:t>
+      </w:r>
+      <w:r>
+        <w:rPr>
+          <w:sz w:val="26"/>
+          <w:szCs w:val="26"/>
+        </w:rPr>
+        <w:t>.</w:t>
+      </w:r>
+    </w:p>
+    <w:p>
+      <w:pPr>
+        <w:spacing w:line="360" w:lineRule="auto"/>
+        <w:ind w:firstLine="720"/>
+        <w:jc w:val="both"/>
+        <w:rPr>
+          <w:sz w:val="26"/>
+          <w:szCs w:val="26"/>
+        </w:rPr>
+      </w:pPr>
+      <w:r>
+        <w:rPr>
+          <w:sz w:val="26"/>
+          <w:szCs w:val="26"/>
+        </w:rPr>
+        <w:t>P</w:t>
+      </w:r>
+      <w:r>
+        <w:rPr>
+          <w:sz w:val="26"/>
+          <w:szCs w:val="26"/>
+        </w:rPr>
+        <w:t xml:space="preserve">hương pháp này trước đây là một dạng thuật toán tiến hóa là tiền thân của thuật toán (Genetic Algorithm </w:t>
+      </w:r>
+      <w:r>
+        <w:rPr>
+          <w:sz w:val="26"/>
+          <w:szCs w:val="26"/>
+        </w:rPr>
+        <w:t>–</w:t>
+      </w:r>
+      <w:r>
+        <w:rPr>
+          <w:sz w:val="26"/>
+          <w:szCs w:val="26"/>
+        </w:rPr>
+        <w:t xml:space="preserve"> GA), Thuật toán đàn kiến (Ani Colony Algorithm - AC) và có nhiều thuật toán khác được phát triển sau này. Trong bối cảnh PSO là thuật toán có phần khác với GA đôi chút ở chỗ nó mang thiên hướng</w:t>
+      </w:r>
+      <w:r>
+        <w:rPr>
+          <w:sz w:val="26"/>
+          <w:szCs w:val="26"/>
+        </w:rPr>
+        <w:t xml:space="preserve"> sử dụng sự tương tác giữa các cá thể trong một quần thể để thực hiện quá trình tối ưu. Kết quả là việc tối ưu này của PSO đơn thuần là sự mô tả hóa của các loài động vật tìm kiếm nơi trú ẩn hoặc thức ăn, vì thế nó được xem vào loại các thuật toán sử dụng trí tuệ bầy đàn. Được công bố lần đầu tiên vào năm 1995 tại hội nghị IEEE tác giả là nhà tâm lý học James Kennedy và công sự là kỹ sư Russell C. </w:t>
+      </w:r>
+      <w:r>
+        <w:rPr>
+          <w:sz w:val="26"/>
+          <w:szCs w:val="26"/>
+        </w:rPr>
+        <w:t>Eberhart</w:t>
       </w:r>
       <w:sdt>
         <w:sdtPr>
@@ -7536,7 +7583,6 @@
             <w:rPr>
               <w:sz w:val="26"/>
               <w:szCs w:val="26"/>
-              <w:lang w:val="en-US"/>
             </w:rPr>
             <w:instrText xml:space="preserve"> CITATION Jam95 \l 1033 </w:instrText>
           </w:r>
@@ -7551,17 +7597,8 @@
             <w:rPr>
               <w:sz w:val="26"/>
               <w:szCs w:val="26"/>
-              <w:lang w:val="en-US"/>
             </w:rPr>
-            <w:t xml:space="preserve"> </w:t>
-          </w:r>
-          <w:r>
-            <w:rPr>
-              <w:sz w:val="26"/>
-              <w:szCs w:val="26"/>
-              <w:lang w:val="en-US"/>
-            </w:rPr>
-            <w:t>[2]</w:t>
+            <w:t xml:space="preserve"> [2]</w:t>
           </w:r>
           <w:r>
             <w:rPr>
@@ -7577,7 +7614,21 @@
           <w:sz w:val="26"/>
           <w:szCs w:val="26"/>
         </w:rPr>
-        <w:t>, PSO trở thành một công cụ tối ưu hóa phổ biến, đặc biệt hiệu quả trong các bài toán tối ưu tổ hợp và liên tục.</w:t>
+        <w:t xml:space="preserve">. Việc nắm rõ thuật toán PSO có thể liên tưởng đến </w:t>
+      </w:r>
+      <w:r>
+        <w:rPr>
+          <w:sz w:val="26"/>
+          <w:szCs w:val="26"/>
+        </w:rPr>
+        <w:t>đàn chim tìm kiếm con mồi. Trong bài toán này chúng ta chỉ xét tới không gian hai chiều để dễ hình dung, khi đó không gian này là những nơi có nhiều con mồi được rãi rác xung quanh đó việc của chúng là đi theo hướng bất kỳ hoặc có một theo một tiêu chí nào đó, việc này cứ thế tiếp diễn và kết quả là mỗi cá thể có một số lượng con mồi nhất định, tiếp theo chúng sẽ gửi thông tin hay tin hiệu đến các cá thể khác đang tìm kiếm ở vùng xung quanh chúng. Dựa vào thông tin mà mỗi các thể cung cấp lẫn nhau, từ đó tiếp nhận và sẽ điều hướng di chuyển cũng như vận tốc về nơi có nhiều thức ăn nhất.</w:t>
+      </w:r>
+      <w:r>
+        <w:rPr>
+          <w:sz w:val="26"/>
+          <w:szCs w:val="26"/>
+        </w:rPr>
+        <w:t xml:space="preserve"> Việc lan truyền thông tin, tin hiệu và điều hướng được xem như là một loại của trí tuệ bầy đàn</w:t>
       </w:r>
     </w:p>
     <w:p>
@@ -7594,6 +7645,7 @@
           <w:rFonts w:asciiTheme="majorHAnsi" w:hAnsiTheme="majorHAnsi" w:cstheme="majorHAnsi"/>
           <w:color w:val="auto"/>
         </w:rPr>
+        <w:lastRenderedPageBreak/>
         <w:t>C</w:t>
       </w:r>
       <w:r>
@@ -9404,7 +9456,6 @@
         <w:rPr>
           <w:rFonts w:asciiTheme="majorHAnsi" w:hAnsiTheme="majorHAnsi" w:cstheme="majorHAnsi"/>
           <w:color w:val="auto"/>
-          <w:lang w:val="en-US"/>
         </w:rPr>
       </w:pPr>
       <w:bookmarkStart w:id="40" w:name="_Toc181873956"/>
@@ -9424,30 +9475,19 @@
         <w:rPr>
           <w:sz w:val="26"/>
           <w:szCs w:val="26"/>
-          <w:lang w:val="en-US"/>
-        </w:rPr>
-      </w:pPr>
-      <w:r>
-        <w:rPr>
-          <w:sz w:val="26"/>
-          <w:szCs w:val="26"/>
-          <w:lang w:val="en-US"/>
-        </w:rPr>
-        <w:t xml:space="preserve">Nói về thuật toán PSO được ra đời cách đây không nhưng nói về ứng dụng trong thực tế thì rất nhiều công trình </w:t>
-      </w:r>
-      <w:r>
-        <w:rPr>
-          <w:sz w:val="26"/>
-          <w:szCs w:val="26"/>
-          <w:lang w:val="en-US"/>
-        </w:rPr>
-        <w:t>đã triển khai và nghiên cứu</w:t>
-      </w:r>
-      <w:r>
-        <w:rPr>
-          <w:sz w:val="26"/>
-          <w:szCs w:val="26"/>
-          <w:lang w:val="en-US"/>
+        </w:rPr>
+      </w:pPr>
+      <w:r>
+        <w:rPr>
+          <w:sz w:val="26"/>
+          <w:szCs w:val="26"/>
+        </w:rPr>
+        <w:t>Nói về thuật toán PSO được ra đời cách đây không nhưng nói về ứng dụng trong thực tế thì rất nhiều công trình đã triển khai và nghiên cứu</w:t>
+      </w:r>
+      <w:r>
+        <w:rPr>
+          <w:sz w:val="26"/>
+          <w:szCs w:val="26"/>
         </w:rPr>
         <w:t>:</w:t>
       </w:r>
@@ -9464,7 +9504,6 @@
           <w:b/>
           <w:bCs/>
           <w:szCs w:val="26"/>
-          <w:lang w:val="en-US"/>
         </w:rPr>
       </w:pPr>
       <w:r>
@@ -9472,7 +9511,6 @@
           <w:b/>
           <w:bCs/>
           <w:szCs w:val="26"/>
-          <w:lang w:val="en-US"/>
         </w:rPr>
         <w:t>T</w:t>
       </w:r>
@@ -9481,7 +9519,6 @@
           <w:b/>
           <w:bCs/>
           <w:szCs w:val="26"/>
-          <w:lang w:val="en-US"/>
         </w:rPr>
         <w:t>ối ưu dung lượng và vị trí tụ bù trong hệ thống điện</w:t>
       </w:r>
@@ -9490,7 +9527,6 @@
           <w:b/>
           <w:bCs/>
           <w:szCs w:val="26"/>
-          <w:lang w:val="en-US"/>
         </w:rPr>
         <w:t>:</w:t>
       </w:r>
@@ -9499,21 +9535,18 @@
           <w:b/>
           <w:bCs/>
           <w:szCs w:val="26"/>
-          <w:lang w:val="en-US"/>
         </w:rPr>
         <w:br/>
       </w:r>
       <w:r>
         <w:rPr>
           <w:szCs w:val="26"/>
-          <w:lang w:val="en-US"/>
         </w:rPr>
         <w:t>Giúp xác định</w:t>
       </w:r>
       <w:r>
         <w:rPr>
           <w:szCs w:val="26"/>
-          <w:lang w:val="en-US"/>
         </w:rPr>
         <w:t xml:space="preserve"> được dung lượng và vị trí tối ưu để lắp đặt </w:t>
       </w:r>
@@ -9526,7 +9559,6 @@
       <w:r>
         <w:rPr>
           <w:szCs w:val="26"/>
-          <w:lang w:val="en-US"/>
         </w:rPr>
         <w:t xml:space="preserve">, </w:t>
       </w:r>
@@ -9539,7 +9571,6 @@
       <w:r>
         <w:rPr>
           <w:szCs w:val="26"/>
-          <w:lang w:val="en-US"/>
         </w:rPr>
         <w:t>.</w:t>
       </w:r>
@@ -9563,7 +9594,6 @@
           <w:b/>
           <w:bCs/>
           <w:szCs w:val="26"/>
-          <w:lang w:val="en-US"/>
         </w:rPr>
         <w:t>T</w:t>
       </w:r>
@@ -9572,7 +9602,6 @@
           <w:b/>
           <w:bCs/>
           <w:szCs w:val="26"/>
-          <w:lang w:val="en-US"/>
         </w:rPr>
         <w:t xml:space="preserve">ối ưu hệ thống vận hành hồ </w:t>
       </w:r>
@@ -9581,7 +9610,6 @@
           <w:b/>
           <w:bCs/>
           <w:szCs w:val="26"/>
-          <w:lang w:val="en-US"/>
         </w:rPr>
         <w:t>chứa</w:t>
       </w:r>
@@ -9590,7 +9618,6 @@
           <w:b/>
           <w:bCs/>
           <w:szCs w:val="26"/>
-          <w:lang w:val="en-US"/>
         </w:rPr>
         <w:t xml:space="preserve"> thủy điện</w:t>
       </w:r>
@@ -9599,7 +9626,6 @@
           <w:b/>
           <w:bCs/>
           <w:szCs w:val="26"/>
-          <w:lang w:val="en-US"/>
         </w:rPr>
         <w:t>:</w:t>
       </w:r>
@@ -9608,7 +9634,6 @@
           <w:b/>
           <w:bCs/>
           <w:szCs w:val="26"/>
-          <w:lang w:val="en-US"/>
         </w:rPr>
         <w:br/>
       </w:r>
@@ -9621,7 +9646,6 @@
       <w:r>
         <w:rPr>
           <w:szCs w:val="26"/>
-          <w:lang w:val="en-US"/>
         </w:rPr>
         <w:t>.</w:t>
       </w:r>
@@ -9645,7 +9669,6 @@
           <w:b/>
           <w:bCs/>
           <w:szCs w:val="26"/>
-          <w:lang w:val="en-US"/>
         </w:rPr>
         <w:lastRenderedPageBreak/>
         <w:t>Tối ưu phân bố tải không cân bằng ba pha trên lưới điện phân phối</w:t>
@@ -9655,7 +9678,6 @@
           <w:b/>
           <w:bCs/>
           <w:szCs w:val="26"/>
-          <w:lang w:val="en-US"/>
         </w:rPr>
         <w:br/>
       </w:r>
@@ -9663,72 +9685,48 @@
         <w:t>Giảm tổn thất bằng cách sử</w:t>
       </w:r>
       <w:r>
-        <w:rPr>
-          <w:lang w:val="en-US"/>
-        </w:rPr>
         <w:t xml:space="preserve">  </w:t>
       </w:r>
       <w:r>
         <w:t>dụng phương pháp cân bằng tải pha (PLBM) trên lưới điện phân phối là một yêu cầu bắt buộc của các công ty điện lực. Mục tiêu của việc tái cấu trúc lưới phân phối là đểthực hiện giảm công suất và cải thiện chất lượng điện áp. Có rất nhiều các phương pháp đã được đưa ra để giải quyết vấn đề này để cân bằng giữa tính kinh tế và tính kỹ thuật. Bài báo này đưa ra một phương pháp cân bằng tải pha bằng cách sửdụng giải thuật kết hợp giữa thuật toán tối ưu bầy đàn (PSO) và chuỗi rời rạc</w:t>
       </w:r>
       <w:r>
-        <w:rPr>
-          <w:lang w:val="en-US"/>
-        </w:rPr>
         <w:t xml:space="preserve"> </w:t>
       </w:r>
       <w:r>
         <w:t>thuật nhị</w:t>
       </w:r>
       <w:r>
-        <w:rPr>
-          <w:lang w:val="en-US"/>
-        </w:rPr>
         <w:t xml:space="preserve"> </w:t>
       </w:r>
       <w:r>
         <w:t>phân (SPD). Thuật toán PSD là một thuật toán đểtối ưu trong việc giảm tổn thất và đơn giản trong công tác vận hành. Kết quả</w:t>
       </w:r>
       <w:r>
-        <w:rPr>
-          <w:lang w:val="en-US"/>
-        </w:rPr>
         <w:t xml:space="preserve"> </w:t>
       </w:r>
       <w:r>
         <w:t>của bài báo được đưa ra sẽ</w:t>
       </w:r>
       <w:r>
-        <w:rPr>
-          <w:lang w:val="en-US"/>
-        </w:rPr>
         <w:t xml:space="preserve"> </w:t>
       </w:r>
       <w:r>
         <w:t>chứng minh hiệu quả</w:t>
       </w:r>
       <w:r>
-        <w:rPr>
-          <w:lang w:val="en-US"/>
-        </w:rPr>
         <w:t xml:space="preserve"> </w:t>
       </w:r>
       <w:r>
         <w:t>của thuật toán trong việc giảm tổn hao công suất bằng cách xem xét chi phí tối ưu để</w:t>
       </w:r>
       <w:r>
-        <w:rPr>
-          <w:lang w:val="en-US"/>
-        </w:rPr>
         <w:t xml:space="preserve"> </w:t>
       </w:r>
       <w:r>
         <w:t>cân bằng tải pha của lưới điện không cân bằng pha từ</w:t>
       </w:r>
       <w:r>
-        <w:rPr>
-          <w:lang w:val="en-US"/>
-        </w:rPr>
         <w:t xml:space="preserve"> </w:t>
       </w:r>
       <w:r>
@@ -9744,18 +9742,12 @@
             <w:fldChar w:fldCharType="begin"/>
           </w:r>
           <w:r>
-            <w:rPr>
-              <w:lang w:val="en-US"/>
-            </w:rPr>
             <w:instrText xml:space="preserve"> CITATION Abd19 \l 1033 </w:instrText>
           </w:r>
           <w:r>
             <w:fldChar w:fldCharType="separate"/>
           </w:r>
           <w:r>
-            <w:rPr>
-              <w:lang w:val="en-US"/>
-            </w:rPr>
             <w:t xml:space="preserve"> </w:t>
           </w:r>
           <w:r>
@@ -9839,8 +9831,6 @@
           </w:r>
         </w:sdtContent>
       </w:sdt>
-      <w:bookmarkStart w:id="41" w:name="_GoBack"/>
-      <w:bookmarkEnd w:id="41"/>
     </w:p>
     <w:p>
       <w:pPr>
@@ -9849,14 +9839,12 @@
         <w:rPr>
           <w:sz w:val="26"/>
           <w:szCs w:val="26"/>
-          <w:lang w:val="en-US"/>
-        </w:rPr>
-      </w:pPr>
-      <w:r>
-        <w:rPr>
-          <w:sz w:val="26"/>
-          <w:szCs w:val="26"/>
-          <w:lang w:val="en-US"/>
+        </w:rPr>
+      </w:pPr>
+      <w:r>
+        <w:rPr>
+          <w:sz w:val="26"/>
+          <w:szCs w:val="26"/>
         </w:rPr>
         <w:t>Ở lĩnh vự tài chính và dữ báo PSO cũng được sử dụnghiều ở mô hình dự báo và tìm các tham số trong mạng nơ-ron đạt được nhiều thành tụ lớn, nói về thuật toán PSO được lấy cảm hứng từ tự nhiên cho nên cũng được áp dụng nhiều trong y sinh học và phân tích dữ liệu sinh học như dự đoán cấu trúc protein giúp tìm kiếm cấu truc ba chiều của protein với mức năng lượng thấp nhất, hỗ trợ nghiên cứu phát triển thuốc</w:t>
       </w:r>
@@ -9864,7 +9852,6 @@
         <w:rPr>
           <w:sz w:val="26"/>
           <w:szCs w:val="26"/>
-          <w:lang w:val="en-US"/>
         </w:rPr>
         <w:t>.</w:t>
       </w:r>
@@ -9876,14 +9863,12 @@
         <w:rPr>
           <w:sz w:val="26"/>
           <w:szCs w:val="26"/>
-          <w:lang w:val="en-US"/>
-        </w:rPr>
-      </w:pPr>
-      <w:r>
-        <w:rPr>
-          <w:sz w:val="26"/>
-          <w:szCs w:val="26"/>
-          <w:lang w:val="en-US"/>
+        </w:rPr>
+      </w:pPr>
+      <w:r>
+        <w:rPr>
+          <w:sz w:val="26"/>
+          <w:szCs w:val="26"/>
         </w:rPr>
         <w:t xml:space="preserve">Lĩnh vực </w:t>
       </w:r>
@@ -9891,7 +9876,6 @@
         <w:rPr>
           <w:sz w:val="26"/>
           <w:szCs w:val="26"/>
-          <w:lang w:val="en-US"/>
         </w:rPr>
         <w:t>công nghệ thông tin đặ</w:t>
       </w:r>
@@ -9899,7 +9883,6 @@
         <w:rPr>
           <w:sz w:val="26"/>
           <w:szCs w:val="26"/>
-          <w:lang w:val="en-US"/>
         </w:rPr>
         <w:t>c</w:t>
       </w:r>
@@ -9907,7 +9890,6 @@
         <w:rPr>
           <w:sz w:val="26"/>
           <w:szCs w:val="26"/>
-          <w:lang w:val="en-US"/>
         </w:rPr>
         <w:t xml:space="preserve"> biệt trong IoT thì </w:t>
       </w:r>
@@ -9915,7 +9897,6 @@
         <w:rPr>
           <w:sz w:val="26"/>
           <w:szCs w:val="26"/>
-          <w:lang w:val="en-US"/>
         </w:rPr>
         <w:t>có một ứng dụng tiêu biểu như tối ưu hóa kết nối mạng và tối ưu hóa thu thấp dữ liệu như trong đồ án này đang triển khai, còn rất nhiều ứng dụng của thuật toán PSO nói chung và các thuật toán bầy đàn nói riêng</w:t>
       </w:r>
@@ -9923,7 +9904,6 @@
         <w:rPr>
           <w:sz w:val="26"/>
           <w:szCs w:val="26"/>
-          <w:lang w:val="en-US"/>
         </w:rPr>
         <w:t>.</w:t>
       </w:r>
@@ -9979,7 +9959,7 @@
           </w14:textOutline>
         </w:rPr>
       </w:pPr>
-      <w:bookmarkStart w:id="42" w:name="_Toc181873957"/>
+      <w:bookmarkStart w:id="41" w:name="_Toc181873957"/>
       <w:r>
         <w:rPr>
           <w:rFonts w:asciiTheme="majorHAnsi" w:hAnsiTheme="majorHAnsi" w:cstheme="majorHAnsi"/>
@@ -10000,7 +9980,7 @@
         </w:rPr>
         <w:t>PHÂN TÍCH BÀI TOÁN</w:t>
       </w:r>
-      <w:bookmarkEnd w:id="42"/>
+      <w:bookmarkEnd w:id="41"/>
     </w:p>
     <w:p>
       <w:pPr>
@@ -10024,20 +10004,21 @@
           <w:szCs w:val="26"/>
         </w:rPr>
       </w:pPr>
-      <w:bookmarkStart w:id="43" w:name="_Toc180832487"/>
-      <w:bookmarkStart w:id="44" w:name="_Toc180833422"/>
-      <w:bookmarkStart w:id="45" w:name="_Toc180834236"/>
-      <w:bookmarkStart w:id="46" w:name="_Toc180834287"/>
-      <w:bookmarkStart w:id="47" w:name="_Toc180834358"/>
-      <w:bookmarkStart w:id="48" w:name="_Toc180834610"/>
-      <w:bookmarkStart w:id="49" w:name="_Toc180836112"/>
-      <w:bookmarkStart w:id="50" w:name="_Toc181288500"/>
-      <w:bookmarkStart w:id="51" w:name="_Toc181429172"/>
-      <w:bookmarkStart w:id="52" w:name="_Toc181429217"/>
-      <w:bookmarkStart w:id="53" w:name="_Toc181429290"/>
-      <w:bookmarkStart w:id="54" w:name="_Toc181429388"/>
-      <w:bookmarkStart w:id="55" w:name="_Toc181873906"/>
-      <w:bookmarkStart w:id="56" w:name="_Toc181873958"/>
+      <w:bookmarkStart w:id="42" w:name="_Toc180832487"/>
+      <w:bookmarkStart w:id="43" w:name="_Toc180833422"/>
+      <w:bookmarkStart w:id="44" w:name="_Toc180834236"/>
+      <w:bookmarkStart w:id="45" w:name="_Toc180834287"/>
+      <w:bookmarkStart w:id="46" w:name="_Toc180834358"/>
+      <w:bookmarkStart w:id="47" w:name="_Toc180834610"/>
+      <w:bookmarkStart w:id="48" w:name="_Toc180836112"/>
+      <w:bookmarkStart w:id="49" w:name="_Toc181288500"/>
+      <w:bookmarkStart w:id="50" w:name="_Toc181429172"/>
+      <w:bookmarkStart w:id="51" w:name="_Toc181429217"/>
+      <w:bookmarkStart w:id="52" w:name="_Toc181429290"/>
+      <w:bookmarkStart w:id="53" w:name="_Toc181429388"/>
+      <w:bookmarkStart w:id="54" w:name="_Toc181873906"/>
+      <w:bookmarkStart w:id="55" w:name="_Toc181873958"/>
+      <w:bookmarkEnd w:id="42"/>
       <w:bookmarkEnd w:id="43"/>
       <w:bookmarkEnd w:id="44"/>
       <w:bookmarkEnd w:id="45"/>
@@ -10051,25 +10032,24 @@
       <w:bookmarkEnd w:id="53"/>
       <w:bookmarkEnd w:id="54"/>
       <w:bookmarkEnd w:id="55"/>
+    </w:p>
+    <w:p>
+      <w:pPr>
+        <w:pStyle w:val="Heading2"/>
+        <w:rPr>
+          <w:rFonts w:asciiTheme="majorHAnsi" w:hAnsiTheme="majorHAnsi" w:cstheme="majorHAnsi"/>
+          <w:color w:val="auto"/>
+        </w:rPr>
+      </w:pPr>
+      <w:bookmarkStart w:id="56" w:name="_Toc181873959"/>
+      <w:r>
+        <w:rPr>
+          <w:rFonts w:asciiTheme="majorHAnsi" w:hAnsiTheme="majorHAnsi" w:cstheme="majorHAnsi"/>
+          <w:color w:val="auto"/>
+        </w:rPr>
+        <w:t>Mô tả bài toán giám sát sinh viên trong lớp học:</w:t>
+      </w:r>
       <w:bookmarkEnd w:id="56"/>
-    </w:p>
-    <w:p>
-      <w:pPr>
-        <w:pStyle w:val="Heading2"/>
-        <w:rPr>
-          <w:rFonts w:asciiTheme="majorHAnsi" w:hAnsiTheme="majorHAnsi" w:cstheme="majorHAnsi"/>
-          <w:color w:val="auto"/>
-        </w:rPr>
-      </w:pPr>
-      <w:bookmarkStart w:id="57" w:name="_Toc181873959"/>
-      <w:r>
-        <w:rPr>
-          <w:rFonts w:asciiTheme="majorHAnsi" w:hAnsiTheme="majorHAnsi" w:cstheme="majorHAnsi"/>
-          <w:color w:val="auto"/>
-        </w:rPr>
-        <w:t>Mô tả bài toán giám sát sinh viên trong lớp học:</w:t>
-      </w:r>
-      <w:bookmarkEnd w:id="57"/>
     </w:p>
     <w:p>
       <w:pPr>
@@ -10182,7 +10162,7 @@
           <w:color w:val="auto"/>
         </w:rPr>
       </w:pPr>
-      <w:bookmarkStart w:id="58" w:name="_Toc181873960"/>
+      <w:bookmarkStart w:id="57" w:name="_Toc181873960"/>
       <w:r>
         <w:rPr>
           <w:rFonts w:asciiTheme="majorHAnsi" w:hAnsiTheme="majorHAnsi" w:cstheme="majorHAnsi"/>
@@ -10190,7 +10170,7 @@
         </w:rPr>
         <w:t>Các yêu cầu và tiêu chí giám sát</w:t>
       </w:r>
-      <w:bookmarkEnd w:id="58"/>
+      <w:bookmarkEnd w:id="57"/>
     </w:p>
     <w:p>
       <w:pPr>
@@ -10754,6 +10734,7 @@
         <w:rPr>
           <w:sz w:val="26"/>
           <w:szCs w:val="26"/>
+          <w:lang w:val="en-US"/>
         </w:rPr>
       </w:pPr>
       <w:r>
@@ -10762,6 +10743,49 @@
           <w:szCs w:val="26"/>
         </w:rPr>
         <w:t>λ</w:t>
+      </w:r>
+      <w:r>
+        <w:rPr>
+          <w:sz w:val="26"/>
+          <w:szCs w:val="26"/>
+        </w:rPr>
+        <w:t xml:space="preserve"> : Bước sóng của tín hiệu (0,3278 m);</w:t>
+      </w:r>
+    </w:p>
+    <w:p>
+      <w:pPr>
+        <w:spacing w:line="360" w:lineRule="auto"/>
+        <w:rPr>
+          <w:sz w:val="26"/>
+          <w:szCs w:val="26"/>
+          <w:lang w:val="en-US"/>
+        </w:rPr>
+      </w:pPr>
+      <m:oMath>
+        <m:r>
+          <w:rPr>
+            <w:rFonts w:ascii="Cambria Math" w:hAnsi="Cambria Math" w:cs="Cambria Math"/>
+            <w:sz w:val="26"/>
+            <w:szCs w:val="26"/>
+          </w:rPr>
+          <m:t>r</m:t>
+        </m:r>
+      </m:oMath>
+      <w:r>
+        <w:rPr>
+          <w:sz w:val="26"/>
+          <w:szCs w:val="26"/>
+          <w:lang w:val="en-US"/>
+        </w:rPr>
+        <w:t xml:space="preserve"> : Bán kính của v</w:t>
+      </w:r>
+      <w:r>
+        <w:rPr>
+          <w:sz w:val="26"/>
+          <w:szCs w:val="26"/>
+          <w:lang w:val="en-US"/>
+        </w:rPr>
+        <w:t>ùng bao phủ ăng-ten.</w:t>
       </w:r>
     </w:p>
     <w:p>
@@ -10824,7 +10848,7 @@
           <w:szCs w:val="26"/>
         </w:rPr>
       </w:pPr>
-      <w:bookmarkStart w:id="59" w:name="_Toc181427456"/>
+      <w:bookmarkStart w:id="58" w:name="_Toc181427456"/>
       <w:r>
         <w:rPr>
           <w:b/>
@@ -10870,7 +10894,7 @@
         </w:rPr>
         <w:t>1</w:t>
       </w:r>
-      <w:bookmarkEnd w:id="59"/>
+      <w:bookmarkEnd w:id="58"/>
       <w:r>
         <w:rPr>
           <w:b/>
@@ -10889,7 +10913,7 @@
           <w:color w:val="auto"/>
         </w:rPr>
       </w:pPr>
-      <w:bookmarkStart w:id="60" w:name="_Toc181873961"/>
+      <w:bookmarkStart w:id="59" w:name="_Toc181873961"/>
       <w:r>
         <w:rPr>
           <w:rFonts w:asciiTheme="majorHAnsi" w:hAnsiTheme="majorHAnsi" w:cstheme="majorHAnsi"/>
@@ -10897,7 +10921,7 @@
         </w:rPr>
         <w:t>Giá trị hàm fitness</w:t>
       </w:r>
-      <w:bookmarkEnd w:id="60"/>
+      <w:bookmarkEnd w:id="59"/>
     </w:p>
     <w:p>
       <w:pPr>
@@ -10934,7 +10958,7 @@
           <w:szCs w:val="26"/>
         </w:rPr>
       </w:pPr>
-      <w:bookmarkStart w:id="61" w:name="_Toc181873962"/>
+      <w:bookmarkStart w:id="60" w:name="_Toc181873962"/>
       <w:r>
         <w:rPr>
           <w:rFonts w:asciiTheme="majorHAnsi" w:hAnsiTheme="majorHAnsi" w:cstheme="majorHAnsi"/>
@@ -10944,7 +10968,7 @@
         </w:rPr>
         <w:t>Độ bao phủ</w:t>
       </w:r>
-      <w:bookmarkEnd w:id="61"/>
+      <w:bookmarkEnd w:id="60"/>
     </w:p>
     <w:p>
       <w:pPr>
@@ -12216,7 +12240,7 @@
           <w:szCs w:val="26"/>
         </w:rPr>
       </w:pPr>
-      <w:bookmarkStart w:id="62" w:name="_Toc181873963"/>
+      <w:bookmarkStart w:id="61" w:name="_Toc181873963"/>
       <w:r>
         <w:rPr>
           <w:rFonts w:asciiTheme="majorHAnsi" w:hAnsiTheme="majorHAnsi" w:cstheme="majorHAnsi"/>
@@ -12227,7 +12251,7 @@
         <w:lastRenderedPageBreak/>
         <w:t>Độ nhiễu các thẻ</w:t>
       </w:r>
-      <w:bookmarkEnd w:id="62"/>
+      <w:bookmarkEnd w:id="61"/>
     </w:p>
     <w:p>
       <w:pPr>
@@ -12747,7 +12771,7 @@
           </w14:textOutline>
         </w:rPr>
       </w:pPr>
-      <w:bookmarkStart w:id="63" w:name="_Toc181873964"/>
+      <w:bookmarkStart w:id="62" w:name="_Toc181873964"/>
       <w:r>
         <w:rPr>
           <w:rFonts w:asciiTheme="majorHAnsi" w:hAnsiTheme="majorHAnsi" w:cstheme="majorHAnsi"/>
@@ -12768,7 +12792,7 @@
         </w:rPr>
         <w:t>GIẢI THUẬT TỐI ƯU HÓA BẦY ĐÀN (PSO) TRONG GIÁM SÁT</w:t>
       </w:r>
-      <w:bookmarkEnd w:id="63"/>
+      <w:bookmarkEnd w:id="62"/>
     </w:p>
     <w:p>
       <w:pPr>
@@ -12792,20 +12816,21 @@
           <w:szCs w:val="26"/>
         </w:rPr>
       </w:pPr>
-      <w:bookmarkStart w:id="64" w:name="_Toc180832492"/>
-      <w:bookmarkStart w:id="65" w:name="_Toc180833427"/>
-      <w:bookmarkStart w:id="66" w:name="_Toc180834241"/>
-      <w:bookmarkStart w:id="67" w:name="_Toc180834292"/>
-      <w:bookmarkStart w:id="68" w:name="_Toc180834363"/>
-      <w:bookmarkStart w:id="69" w:name="_Toc180834615"/>
-      <w:bookmarkStart w:id="70" w:name="_Toc180836117"/>
-      <w:bookmarkStart w:id="71" w:name="_Toc181288505"/>
-      <w:bookmarkStart w:id="72" w:name="_Toc181429179"/>
-      <w:bookmarkStart w:id="73" w:name="_Toc181429224"/>
-      <w:bookmarkStart w:id="74" w:name="_Toc181429297"/>
-      <w:bookmarkStart w:id="75" w:name="_Toc181429395"/>
-      <w:bookmarkStart w:id="76" w:name="_Toc181873913"/>
-      <w:bookmarkStart w:id="77" w:name="_Toc181873965"/>
+      <w:bookmarkStart w:id="63" w:name="_Toc180832492"/>
+      <w:bookmarkStart w:id="64" w:name="_Toc180833427"/>
+      <w:bookmarkStart w:id="65" w:name="_Toc180834241"/>
+      <w:bookmarkStart w:id="66" w:name="_Toc180834292"/>
+      <w:bookmarkStart w:id="67" w:name="_Toc180834363"/>
+      <w:bookmarkStart w:id="68" w:name="_Toc180834615"/>
+      <w:bookmarkStart w:id="69" w:name="_Toc180836117"/>
+      <w:bookmarkStart w:id="70" w:name="_Toc181288505"/>
+      <w:bookmarkStart w:id="71" w:name="_Toc181429179"/>
+      <w:bookmarkStart w:id="72" w:name="_Toc181429224"/>
+      <w:bookmarkStart w:id="73" w:name="_Toc181429297"/>
+      <w:bookmarkStart w:id="74" w:name="_Toc181429395"/>
+      <w:bookmarkStart w:id="75" w:name="_Toc181873913"/>
+      <w:bookmarkStart w:id="76" w:name="_Toc181873965"/>
+      <w:bookmarkEnd w:id="63"/>
       <w:bookmarkEnd w:id="64"/>
       <w:bookmarkEnd w:id="65"/>
       <w:bookmarkEnd w:id="66"/>
@@ -12819,176 +12844,175 @@
       <w:bookmarkEnd w:id="74"/>
       <w:bookmarkEnd w:id="75"/>
       <w:bookmarkEnd w:id="76"/>
+    </w:p>
+    <w:p>
+      <w:pPr>
+        <w:pStyle w:val="Heading2"/>
+        <w:rPr>
+          <w:rFonts w:asciiTheme="majorHAnsi" w:hAnsiTheme="majorHAnsi" w:cstheme="majorHAnsi"/>
+          <w:color w:val="auto"/>
+        </w:rPr>
+      </w:pPr>
+      <w:bookmarkStart w:id="77" w:name="_Toc181873966"/>
+      <w:r>
+        <w:rPr>
+          <w:rFonts w:asciiTheme="majorHAnsi" w:hAnsiTheme="majorHAnsi" w:cstheme="majorHAnsi"/>
+          <w:color w:val="auto"/>
+        </w:rPr>
+        <w:t>Xây dựng bài toán PSO cho lớp học:</w:t>
+      </w:r>
       <w:bookmarkEnd w:id="77"/>
     </w:p>
     <w:p>
       <w:pPr>
+        <w:spacing w:line="360" w:lineRule="auto"/>
+        <w:ind w:left="720" w:firstLine="720"/>
+        <w:rPr>
+          <w:rFonts w:eastAsia="Times New Roman"/>
+          <w:sz w:val="26"/>
+          <w:szCs w:val="26"/>
+        </w:rPr>
+      </w:pPr>
+      <w:r>
+        <w:rPr>
+          <w:rFonts w:eastAsia="Times New Roman"/>
+          <w:sz w:val="26"/>
+          <w:szCs w:val="26"/>
+        </w:rPr>
+        <w:t>Để xây dựng bài toán ta sẽ xem xét một số tình huống có thể ứng dụng PSO. Cụ thể cần tập trung vào tối ưu vị trí chỗ ngồi của học sinh trong lớp theo các tiêu chí như mức độ tập trung, độ tương tác của giáo viên với học sinh. Dựa vào đây ta có thể sử dụng PSO để tìm ra cách sắp xếp chỗ ngồi phù hợp nhất.</w:t>
+      </w:r>
+    </w:p>
+    <w:p>
+      <w:pPr>
+        <w:spacing w:line="360" w:lineRule="auto"/>
+        <w:ind w:left="720"/>
+        <w:rPr>
+          <w:rFonts w:eastAsia="Times New Roman"/>
+          <w:sz w:val="26"/>
+          <w:szCs w:val="26"/>
+        </w:rPr>
+      </w:pPr>
+      <w:r>
+        <w:rPr>
+          <w:rFonts w:eastAsia="Times New Roman"/>
+          <w:sz w:val="26"/>
+          <w:szCs w:val="26"/>
+        </w:rPr>
+        <w:t>Xác định các thành phần của bài toán, mỗi thành phần đại diện cho một chỗ ngồi. Mỗi học sinh có một vị trí ngồi cố định trong lớp học.</w:t>
+      </w:r>
+    </w:p>
+    <w:p>
+      <w:pPr>
+        <w:spacing w:line="360" w:lineRule="auto"/>
+        <w:ind w:left="720"/>
+        <w:rPr>
+          <w:rFonts w:eastAsia="Times New Roman"/>
+          <w:sz w:val="26"/>
+          <w:szCs w:val="26"/>
+        </w:rPr>
+      </w:pPr>
+      <w:r>
+        <w:rPr>
+          <w:rFonts w:eastAsia="Times New Roman"/>
+          <w:sz w:val="26"/>
+          <w:szCs w:val="26"/>
+        </w:rPr>
+        <w:t>Khởi tạo bầy đàn bằng cách tạo nhiều cách sắp xếp ngẫu nhiên các vị trí chỗ ngồi.</w:t>
+      </w:r>
+    </w:p>
+    <w:p>
+      <w:pPr>
+        <w:spacing w:line="360" w:lineRule="auto"/>
+        <w:ind w:left="720"/>
+        <w:rPr>
+          <w:rFonts w:eastAsia="Times New Roman"/>
+          <w:sz w:val="26"/>
+          <w:szCs w:val="26"/>
+        </w:rPr>
+      </w:pPr>
+      <w:r>
+        <w:rPr>
+          <w:rFonts w:eastAsia="Times New Roman"/>
+          <w:sz w:val="26"/>
+          <w:szCs w:val="26"/>
+        </w:rPr>
+        <w:t>Đánh giá hàm mục tiêu cho từng hạt đại diện cho vị trí chỗ ngồi dựa trên các tiêu chí đã cho.</w:t>
+      </w:r>
+    </w:p>
+    <w:p>
+      <w:pPr>
+        <w:spacing w:line="360" w:lineRule="auto"/>
+        <w:ind w:left="720"/>
+        <w:rPr>
+          <w:rFonts w:eastAsia="Times New Roman"/>
+          <w:sz w:val="26"/>
+          <w:szCs w:val="26"/>
+        </w:rPr>
+      </w:pPr>
+      <w:r>
+        <w:rPr>
+          <w:rFonts w:eastAsia="Times New Roman"/>
+          <w:sz w:val="26"/>
+          <w:szCs w:val="26"/>
+        </w:rPr>
+        <w:t>Di chuyển và cập nhật vị trí, điều chỉnh vận tốc của các hạt dựa trên vị trí tốt nhất của hạt hoặc của toàn bộ bầy đàn đạt được.</w:t>
+      </w:r>
+    </w:p>
+    <w:p>
+      <w:pPr>
+        <w:spacing w:line="360" w:lineRule="auto"/>
+        <w:ind w:left="720"/>
+        <w:rPr>
+          <w:rFonts w:eastAsia="Times New Roman"/>
+          <w:sz w:val="26"/>
+          <w:szCs w:val="26"/>
+        </w:rPr>
+      </w:pPr>
+      <w:r>
+        <w:rPr>
+          <w:rFonts w:eastAsia="Times New Roman"/>
+          <w:sz w:val="26"/>
+          <w:szCs w:val="26"/>
+        </w:rPr>
+        <w:t>Điều kiện dừng: Quá trình lặp lại đến số lần lặp tối đa hoặc đạt được giải pháp tối ưu.</w:t>
+      </w:r>
+    </w:p>
+    <w:p>
+      <w:pPr>
+        <w:spacing w:line="360" w:lineRule="auto"/>
+        <w:ind w:left="720"/>
+        <w:rPr>
+          <w:rFonts w:eastAsia="Times New Roman"/>
+          <w:sz w:val="26"/>
+          <w:szCs w:val="26"/>
+        </w:rPr>
+      </w:pPr>
+      <w:r>
+        <w:rPr>
+          <w:rFonts w:eastAsia="Times New Roman"/>
+          <w:sz w:val="26"/>
+          <w:szCs w:val="26"/>
+        </w:rPr>
+        <w:t>Kết quả sau khi thuật toán PSO hoàn thành sẽ thu được một cách sắp xếp chỗ ngồi tối ưu, cải thiện các vấn đề đã đặt ra trong không gian lớp học nói riêng và không gian tìm kiếm nói chung nhằm tối ưu hóa các đầu đọc RFID trong khu vực làm việc.</w:t>
+      </w:r>
+    </w:p>
+    <w:p>
+      <w:pPr>
         <w:pStyle w:val="Heading2"/>
         <w:rPr>
           <w:rFonts w:asciiTheme="majorHAnsi" w:hAnsiTheme="majorHAnsi" w:cstheme="majorHAnsi"/>
           <w:color w:val="auto"/>
         </w:rPr>
       </w:pPr>
-      <w:bookmarkStart w:id="78" w:name="_Toc181873966"/>
+      <w:bookmarkStart w:id="78" w:name="_Toc181873967"/>
       <w:r>
         <w:rPr>
           <w:rFonts w:asciiTheme="majorHAnsi" w:hAnsiTheme="majorHAnsi" w:cstheme="majorHAnsi"/>
           <w:color w:val="auto"/>
         </w:rPr>
-        <w:t>Xây dựng bài toán PSO cho lớp học:</w:t>
+        <w:t>Các bước triển khai thuật toán PSO:</w:t>
       </w:r>
       <w:bookmarkEnd w:id="78"/>
-    </w:p>
-    <w:p>
-      <w:pPr>
-        <w:spacing w:line="360" w:lineRule="auto"/>
-        <w:ind w:left="720" w:firstLine="720"/>
-        <w:rPr>
-          <w:rFonts w:eastAsia="Times New Roman"/>
-          <w:sz w:val="26"/>
-          <w:szCs w:val="26"/>
-        </w:rPr>
-      </w:pPr>
-      <w:r>
-        <w:rPr>
-          <w:rFonts w:eastAsia="Times New Roman"/>
-          <w:sz w:val="26"/>
-          <w:szCs w:val="26"/>
-        </w:rPr>
-        <w:t>Để xây dựng bài toán ta sẽ xem xét một số tình huống có thể ứng dụng PSO. Cụ thể cần tập trung vào tối ưu vị trí chỗ ngồi của học sinh trong lớp theo các tiêu chí như mức độ tập trung, độ tương tác của giáo viên với học sinh. Dựa vào đây ta có thể sử dụng PSO để tìm ra cách sắp xếp chỗ ngồi phù hợp nhất.</w:t>
-      </w:r>
-    </w:p>
-    <w:p>
-      <w:pPr>
-        <w:spacing w:line="360" w:lineRule="auto"/>
-        <w:ind w:left="720"/>
-        <w:rPr>
-          <w:rFonts w:eastAsia="Times New Roman"/>
-          <w:sz w:val="26"/>
-          <w:szCs w:val="26"/>
-        </w:rPr>
-      </w:pPr>
-      <w:r>
-        <w:rPr>
-          <w:rFonts w:eastAsia="Times New Roman"/>
-          <w:sz w:val="26"/>
-          <w:szCs w:val="26"/>
-        </w:rPr>
-        <w:t>Xác định các thành phần của bài toán, mỗi thành phần đại diện cho một chỗ ngồi. Mỗi học sinh có một vị trí ngồi cố định trong lớp học.</w:t>
-      </w:r>
-    </w:p>
-    <w:p>
-      <w:pPr>
-        <w:spacing w:line="360" w:lineRule="auto"/>
-        <w:ind w:left="720"/>
-        <w:rPr>
-          <w:rFonts w:eastAsia="Times New Roman"/>
-          <w:sz w:val="26"/>
-          <w:szCs w:val="26"/>
-        </w:rPr>
-      </w:pPr>
-      <w:r>
-        <w:rPr>
-          <w:rFonts w:eastAsia="Times New Roman"/>
-          <w:sz w:val="26"/>
-          <w:szCs w:val="26"/>
-        </w:rPr>
-        <w:t>Khởi tạo bầy đàn bằng cách tạo nhiều cách sắp xếp ngẫu nhiên các vị trí chỗ ngồi.</w:t>
-      </w:r>
-    </w:p>
-    <w:p>
-      <w:pPr>
-        <w:spacing w:line="360" w:lineRule="auto"/>
-        <w:ind w:left="720"/>
-        <w:rPr>
-          <w:rFonts w:eastAsia="Times New Roman"/>
-          <w:sz w:val="26"/>
-          <w:szCs w:val="26"/>
-        </w:rPr>
-      </w:pPr>
-      <w:r>
-        <w:rPr>
-          <w:rFonts w:eastAsia="Times New Roman"/>
-          <w:sz w:val="26"/>
-          <w:szCs w:val="26"/>
-        </w:rPr>
-        <w:t>Đánh giá hàm mục tiêu cho từng hạt đại diện cho vị trí chỗ ngồi dựa trên các tiêu chí đã cho.</w:t>
-      </w:r>
-    </w:p>
-    <w:p>
-      <w:pPr>
-        <w:spacing w:line="360" w:lineRule="auto"/>
-        <w:ind w:left="720"/>
-        <w:rPr>
-          <w:rFonts w:eastAsia="Times New Roman"/>
-          <w:sz w:val="26"/>
-          <w:szCs w:val="26"/>
-        </w:rPr>
-      </w:pPr>
-      <w:r>
-        <w:rPr>
-          <w:rFonts w:eastAsia="Times New Roman"/>
-          <w:sz w:val="26"/>
-          <w:szCs w:val="26"/>
-        </w:rPr>
-        <w:t>Di chuyển và cập nhật vị trí, điều chỉnh vận tốc của các hạt dựa trên vị trí tốt nhất của hạt hoặc của toàn bộ bầy đàn đạt được.</w:t>
-      </w:r>
-    </w:p>
-    <w:p>
-      <w:pPr>
-        <w:spacing w:line="360" w:lineRule="auto"/>
-        <w:ind w:left="720"/>
-        <w:rPr>
-          <w:rFonts w:eastAsia="Times New Roman"/>
-          <w:sz w:val="26"/>
-          <w:szCs w:val="26"/>
-        </w:rPr>
-      </w:pPr>
-      <w:r>
-        <w:rPr>
-          <w:rFonts w:eastAsia="Times New Roman"/>
-          <w:sz w:val="26"/>
-          <w:szCs w:val="26"/>
-        </w:rPr>
-        <w:t>Điều kiện dừng: Quá trình lặp lại đến số lần lặp tối đa hoặc đạt được giải pháp tối ưu.</w:t>
-      </w:r>
-    </w:p>
-    <w:p>
-      <w:pPr>
-        <w:spacing w:line="360" w:lineRule="auto"/>
-        <w:ind w:left="720"/>
-        <w:rPr>
-          <w:rFonts w:eastAsia="Times New Roman"/>
-          <w:sz w:val="26"/>
-          <w:szCs w:val="26"/>
-        </w:rPr>
-      </w:pPr>
-      <w:r>
-        <w:rPr>
-          <w:rFonts w:eastAsia="Times New Roman"/>
-          <w:sz w:val="26"/>
-          <w:szCs w:val="26"/>
-        </w:rPr>
-        <w:t>Kết quả sau khi thuật toán PSO hoàn thành sẽ thu được một cách sắp xếp chỗ ngồi tối ưu, cải thiện các vấn đề đã đặt ra trong không gian lớp học nói riêng và không gian tìm kiếm nói chung nhằm tối ưu hóa các đầu đọc RFID trong khu vực làm việc.</w:t>
-      </w:r>
-    </w:p>
-    <w:p>
-      <w:pPr>
-        <w:pStyle w:val="Heading2"/>
-        <w:rPr>
-          <w:rFonts w:asciiTheme="majorHAnsi" w:hAnsiTheme="majorHAnsi" w:cstheme="majorHAnsi"/>
-          <w:color w:val="auto"/>
-        </w:rPr>
-      </w:pPr>
-      <w:bookmarkStart w:id="79" w:name="_Toc181873967"/>
-      <w:r>
-        <w:rPr>
-          <w:rFonts w:asciiTheme="majorHAnsi" w:hAnsiTheme="majorHAnsi" w:cstheme="majorHAnsi"/>
-          <w:color w:val="auto"/>
-        </w:rPr>
-        <w:t>Các bước triển khai thuật toán PSO:</w:t>
-      </w:r>
-      <w:bookmarkEnd w:id="79"/>
     </w:p>
     <w:p>
       <w:pPr>
@@ -13113,7 +13137,7 @@
           <w:color w:val="auto"/>
         </w:rPr>
       </w:pPr>
-      <w:bookmarkStart w:id="80" w:name="_Toc181873968"/>
+      <w:bookmarkStart w:id="79" w:name="_Toc181873968"/>
       <w:r>
         <w:rPr>
           <w:rFonts w:asciiTheme="majorHAnsi" w:hAnsiTheme="majorHAnsi" w:cstheme="majorHAnsi"/>
@@ -13121,7 +13145,7 @@
         </w:rPr>
         <w:t>Tối ưu hóa kết quả với kỹ thuật giảm thiết bị dư thừa:</w:t>
       </w:r>
-      <w:bookmarkEnd w:id="80"/>
+      <w:bookmarkEnd w:id="79"/>
     </w:p>
     <w:p>
       <w:r>
@@ -13155,7 +13179,7 @@
           </w14:textOutline>
         </w:rPr>
       </w:pPr>
-      <w:bookmarkStart w:id="81" w:name="_Toc181873969"/>
+      <w:bookmarkStart w:id="80" w:name="_Toc181873969"/>
       <w:r>
         <w:rPr>
           <w:rFonts w:asciiTheme="majorHAnsi" w:hAnsiTheme="majorHAnsi" w:cstheme="majorHAnsi"/>
@@ -13176,7 +13200,7 @@
         </w:rPr>
         <w:t>MÔ PHỎNG VÀ ĐÁNH GIÁ KẾT QUẢ</w:t>
       </w:r>
-      <w:bookmarkEnd w:id="81"/>
+      <w:bookmarkEnd w:id="80"/>
     </w:p>
     <w:p>
       <w:pPr>
@@ -13200,20 +13224,21 @@
           <w:szCs w:val="26"/>
         </w:rPr>
       </w:pPr>
-      <w:bookmarkStart w:id="82" w:name="_Toc180832497"/>
-      <w:bookmarkStart w:id="83" w:name="_Toc180833432"/>
-      <w:bookmarkStart w:id="84" w:name="_Toc180834246"/>
-      <w:bookmarkStart w:id="85" w:name="_Toc180834297"/>
-      <w:bookmarkStart w:id="86" w:name="_Toc180834368"/>
-      <w:bookmarkStart w:id="87" w:name="_Toc180834620"/>
-      <w:bookmarkStart w:id="88" w:name="_Toc180836122"/>
-      <w:bookmarkStart w:id="89" w:name="_Toc181288510"/>
-      <w:bookmarkStart w:id="90" w:name="_Toc181429184"/>
-      <w:bookmarkStart w:id="91" w:name="_Toc181429229"/>
-      <w:bookmarkStart w:id="92" w:name="_Toc181429302"/>
-      <w:bookmarkStart w:id="93" w:name="_Toc181429400"/>
-      <w:bookmarkStart w:id="94" w:name="_Toc181873918"/>
-      <w:bookmarkStart w:id="95" w:name="_Toc181873970"/>
+      <w:bookmarkStart w:id="81" w:name="_Toc180832497"/>
+      <w:bookmarkStart w:id="82" w:name="_Toc180833432"/>
+      <w:bookmarkStart w:id="83" w:name="_Toc180834246"/>
+      <w:bookmarkStart w:id="84" w:name="_Toc180834297"/>
+      <w:bookmarkStart w:id="85" w:name="_Toc180834368"/>
+      <w:bookmarkStart w:id="86" w:name="_Toc180834620"/>
+      <w:bookmarkStart w:id="87" w:name="_Toc180836122"/>
+      <w:bookmarkStart w:id="88" w:name="_Toc181288510"/>
+      <w:bookmarkStart w:id="89" w:name="_Toc181429184"/>
+      <w:bookmarkStart w:id="90" w:name="_Toc181429229"/>
+      <w:bookmarkStart w:id="91" w:name="_Toc181429302"/>
+      <w:bookmarkStart w:id="92" w:name="_Toc181429400"/>
+      <w:bookmarkStart w:id="93" w:name="_Toc181873918"/>
+      <w:bookmarkStart w:id="94" w:name="_Toc181873970"/>
+      <w:bookmarkEnd w:id="81"/>
       <w:bookmarkEnd w:id="82"/>
       <w:bookmarkEnd w:id="83"/>
       <w:bookmarkEnd w:id="84"/>
@@ -13227,6 +13252,23 @@
       <w:bookmarkEnd w:id="92"/>
       <w:bookmarkEnd w:id="93"/>
       <w:bookmarkEnd w:id="94"/>
+    </w:p>
+    <w:p>
+      <w:pPr>
+        <w:pStyle w:val="Heading2"/>
+        <w:rPr>
+          <w:rFonts w:asciiTheme="majorHAnsi" w:hAnsiTheme="majorHAnsi" w:cstheme="majorHAnsi"/>
+          <w:color w:val="auto"/>
+        </w:rPr>
+      </w:pPr>
+      <w:bookmarkStart w:id="95" w:name="_Toc181873971"/>
+      <w:r>
+        <w:rPr>
+          <w:rFonts w:asciiTheme="majorHAnsi" w:hAnsiTheme="majorHAnsi" w:cstheme="majorHAnsi"/>
+          <w:color w:val="auto"/>
+        </w:rPr>
+        <w:t>Môi trường và công cụ mô phỏng:</w:t>
+      </w:r>
       <w:bookmarkEnd w:id="95"/>
     </w:p>
     <w:p>
@@ -13237,13 +13279,13 @@
           <w:color w:val="auto"/>
         </w:rPr>
       </w:pPr>
-      <w:bookmarkStart w:id="96" w:name="_Toc181873971"/>
+      <w:bookmarkStart w:id="96" w:name="_Toc181873972"/>
       <w:r>
         <w:rPr>
           <w:rFonts w:asciiTheme="majorHAnsi" w:hAnsiTheme="majorHAnsi" w:cstheme="majorHAnsi"/>
           <w:color w:val="auto"/>
         </w:rPr>
-        <w:t>Môi trường và công cụ mô phỏng:</w:t>
+        <w:t>Kịch bản mô phỏng:</w:t>
       </w:r>
       <w:bookmarkEnd w:id="96"/>
     </w:p>
@@ -13255,13 +13297,13 @@
           <w:color w:val="auto"/>
         </w:rPr>
       </w:pPr>
-      <w:bookmarkStart w:id="97" w:name="_Toc181873972"/>
+      <w:bookmarkStart w:id="97" w:name="_Toc181873973"/>
       <w:r>
         <w:rPr>
           <w:rFonts w:asciiTheme="majorHAnsi" w:hAnsiTheme="majorHAnsi" w:cstheme="majorHAnsi"/>
           <w:color w:val="auto"/>
         </w:rPr>
-        <w:t>Kịch bản mô phỏng:</w:t>
+        <w:t>Kết quả mô phỏng:</w:t>
       </w:r>
       <w:bookmarkEnd w:id="97"/>
     </w:p>
@@ -13273,33 +13315,15 @@
           <w:color w:val="auto"/>
         </w:rPr>
       </w:pPr>
-      <w:bookmarkStart w:id="98" w:name="_Toc181873973"/>
+      <w:bookmarkStart w:id="98" w:name="_Toc181873974"/>
       <w:r>
         <w:rPr>
           <w:rFonts w:asciiTheme="majorHAnsi" w:hAnsiTheme="majorHAnsi" w:cstheme="majorHAnsi"/>
           <w:color w:val="auto"/>
         </w:rPr>
-        <w:t>Kết quả mô phỏng:</w:t>
+        <w:t>So sánh hiệu quả theo các tiêu chí:</w:t>
       </w:r>
       <w:bookmarkEnd w:id="98"/>
-    </w:p>
-    <w:p>
-      <w:pPr>
-        <w:pStyle w:val="Heading2"/>
-        <w:rPr>
-          <w:rFonts w:asciiTheme="majorHAnsi" w:hAnsiTheme="majorHAnsi" w:cstheme="majorHAnsi"/>
-          <w:color w:val="auto"/>
-        </w:rPr>
-      </w:pPr>
-      <w:bookmarkStart w:id="99" w:name="_Toc181873974"/>
-      <w:r>
-        <w:rPr>
-          <w:rFonts w:asciiTheme="majorHAnsi" w:hAnsiTheme="majorHAnsi" w:cstheme="majorHAnsi"/>
-          <w:color w:val="auto"/>
-        </w:rPr>
-        <w:t>So sánh hiệu quả theo các tiêu chí:</w:t>
-      </w:r>
-      <w:bookmarkEnd w:id="99"/>
     </w:p>
     <w:p>
       <w:pPr>
@@ -13347,7 +13371,7 @@
           </w14:textOutline>
         </w:rPr>
       </w:pPr>
-      <w:bookmarkStart w:id="100" w:name="_Toc181873975"/>
+      <w:bookmarkStart w:id="99" w:name="_Toc181873975"/>
       <w:r>
         <w:rPr>
           <w:rFonts w:asciiTheme="majorHAnsi" w:hAnsiTheme="majorHAnsi" w:cstheme="majorHAnsi"/>
@@ -13389,7 +13413,7 @@
         </w:rPr>
         <w:t xml:space="preserve"> VÀ HƯỚNG PHÁT TRIỂN</w:t>
       </w:r>
-      <w:bookmarkEnd w:id="100"/>
+      <w:bookmarkEnd w:id="99"/>
     </w:p>
     <w:p>
       <w:pPr>
@@ -13413,20 +13437,21 @@
           <w:szCs w:val="26"/>
         </w:rPr>
       </w:pPr>
-      <w:bookmarkStart w:id="101" w:name="_Toc180832503"/>
-      <w:bookmarkStart w:id="102" w:name="_Toc180833438"/>
-      <w:bookmarkStart w:id="103" w:name="_Toc180834252"/>
-      <w:bookmarkStart w:id="104" w:name="_Toc180834303"/>
-      <w:bookmarkStart w:id="105" w:name="_Toc180834374"/>
-      <w:bookmarkStart w:id="106" w:name="_Toc180834626"/>
-      <w:bookmarkStart w:id="107" w:name="_Toc180836128"/>
-      <w:bookmarkStart w:id="108" w:name="_Toc181288516"/>
-      <w:bookmarkStart w:id="109" w:name="_Toc181429190"/>
-      <w:bookmarkStart w:id="110" w:name="_Toc181429235"/>
-      <w:bookmarkStart w:id="111" w:name="_Toc181429308"/>
-      <w:bookmarkStart w:id="112" w:name="_Toc181429406"/>
-      <w:bookmarkStart w:id="113" w:name="_Toc181873924"/>
-      <w:bookmarkStart w:id="114" w:name="_Toc181873976"/>
+      <w:bookmarkStart w:id="100" w:name="_Toc180832503"/>
+      <w:bookmarkStart w:id="101" w:name="_Toc180833438"/>
+      <w:bookmarkStart w:id="102" w:name="_Toc180834252"/>
+      <w:bookmarkStart w:id="103" w:name="_Toc180834303"/>
+      <w:bookmarkStart w:id="104" w:name="_Toc180834374"/>
+      <w:bookmarkStart w:id="105" w:name="_Toc180834626"/>
+      <w:bookmarkStart w:id="106" w:name="_Toc180836128"/>
+      <w:bookmarkStart w:id="107" w:name="_Toc181288516"/>
+      <w:bookmarkStart w:id="108" w:name="_Toc181429190"/>
+      <w:bookmarkStart w:id="109" w:name="_Toc181429235"/>
+      <w:bookmarkStart w:id="110" w:name="_Toc181429308"/>
+      <w:bookmarkStart w:id="111" w:name="_Toc181429406"/>
+      <w:bookmarkStart w:id="112" w:name="_Toc181873924"/>
+      <w:bookmarkStart w:id="113" w:name="_Toc181873976"/>
+      <w:bookmarkEnd w:id="100"/>
       <w:bookmarkEnd w:id="101"/>
       <w:bookmarkEnd w:id="102"/>
       <w:bookmarkEnd w:id="103"/>
@@ -13440,105 +13465,104 @@
       <w:bookmarkEnd w:id="111"/>
       <w:bookmarkEnd w:id="112"/>
       <w:bookmarkEnd w:id="113"/>
+    </w:p>
+    <w:p>
+      <w:pPr>
+        <w:pStyle w:val="Heading2"/>
+        <w:rPr>
+          <w:rFonts w:asciiTheme="majorHAnsi" w:hAnsiTheme="majorHAnsi" w:cstheme="majorHAnsi"/>
+          <w:color w:val="auto"/>
+        </w:rPr>
+      </w:pPr>
+      <w:bookmarkStart w:id="114" w:name="_Toc181873977"/>
+      <w:r>
+        <w:rPr>
+          <w:rFonts w:asciiTheme="majorHAnsi" w:hAnsiTheme="majorHAnsi" w:cstheme="majorHAnsi"/>
+          <w:color w:val="auto"/>
+        </w:rPr>
+        <w:t>Kết luận</w:t>
+      </w:r>
+      <w:r>
+        <w:rPr>
+          <w:rFonts w:asciiTheme="majorHAnsi" w:hAnsiTheme="majorHAnsi" w:cstheme="majorHAnsi"/>
+          <w:color w:val="auto"/>
+        </w:rPr>
+        <w:t>:</w:t>
+      </w:r>
       <w:bookmarkEnd w:id="114"/>
     </w:p>
     <w:p>
       <w:pPr>
+        <w:spacing w:line="360" w:lineRule="auto"/>
+        <w:ind w:left="720" w:firstLine="720"/>
+        <w:rPr>
+          <w:sz w:val="26"/>
+          <w:szCs w:val="26"/>
+        </w:rPr>
+      </w:pPr>
+      <w:r>
+        <w:rPr>
+          <w:rFonts w:eastAsia="Times New Roman"/>
+          <w:sz w:val="26"/>
+          <w:szCs w:val="26"/>
+        </w:rPr>
+        <w:t>Thuật toán tối ưu hóa bầy đàn (PSO) là một công cụ mạnh mẽ cho việc triển khai hệ thống RFID giám sát sinh viên trong lớp học. Với khả năng tối ưu hóa vị trí đầu đọc, xử lý dữ liệu và phân bổ tài nguyên, PSO có thể cải thiện hiệu suất của hệ thống giám sát. Tuy nhiên, việc điều chỉnh tham số và khả năng rơi vào cực tiểu cục bộ là những vấn đề cần được xem xét và giải quyết để đảm bảo hiệu quả tối đa khi áp dụng PSO trong các ứng dụng thực tế.</w:t>
+      </w:r>
+    </w:p>
+    <w:p>
+      <w:pPr>
+        <w:spacing w:line="360" w:lineRule="auto"/>
+        <w:ind w:left="720" w:firstLine="720"/>
+        <w:rPr>
+          <w:sz w:val="26"/>
+          <w:szCs w:val="26"/>
+        </w:rPr>
+      </w:pPr>
+      <w:r>
+        <w:rPr>
+          <w:rFonts w:eastAsia="Times New Roman"/>
+          <w:sz w:val="26"/>
+          <w:szCs w:val="26"/>
+        </w:rPr>
+        <w:t xml:space="preserve"> </w:t>
+      </w:r>
+    </w:p>
+    <w:p>
+      <w:pPr>
+        <w:spacing w:line="360" w:lineRule="auto"/>
+        <w:ind w:left="720" w:firstLine="720"/>
+        <w:rPr>
+          <w:sz w:val="26"/>
+          <w:szCs w:val="26"/>
+        </w:rPr>
+      </w:pPr>
+      <w:r>
+        <w:rPr>
+          <w:rFonts w:eastAsia="Times New Roman"/>
+          <w:sz w:val="26"/>
+          <w:szCs w:val="26"/>
+        </w:rPr>
+        <w:t>Việc áp dụng PSO trong hệ thống RFID giám sát sinh viên trong lớp học không chỉ mang lại những lợi ích thiết thực ngay lập tức mà còn mở ra nhiều cơ hội nghiên cứu và phát triển trong tương lai. Sự kết hợp giữa công nghệ và thuật toán tối ưu hóa không chỉ giúp cải thiện hiệu suất của hệ thống mà còn góp phần vào việc nâng cao chất lượng giáo dục và quản lý học tập. Điều này khẳng định rằng, trong bối cảnh hiện đại, việc ứng dụng các công nghệ tiên tiến và các thuật toán thông minh sẽ là xu hướng tất yếu trong lĩnh vực giáo dục, hứa hẹn mang đến một môi trường học tập hiệu quả và đáp ứng nhu cầu ngày càng cao của xã hội.</w:t>
+      </w:r>
+    </w:p>
+    <w:p/>
+    <w:p>
+      <w:pPr>
         <w:pStyle w:val="Heading2"/>
         <w:rPr>
           <w:rFonts w:asciiTheme="majorHAnsi" w:hAnsiTheme="majorHAnsi" w:cstheme="majorHAnsi"/>
           <w:color w:val="auto"/>
         </w:rPr>
       </w:pPr>
-      <w:bookmarkStart w:id="115" w:name="_Toc181873977"/>
+      <w:bookmarkStart w:id="115" w:name="_Toc181873978"/>
       <w:r>
         <w:rPr>
           <w:rFonts w:asciiTheme="majorHAnsi" w:hAnsiTheme="majorHAnsi" w:cstheme="majorHAnsi"/>
           <w:color w:val="auto"/>
         </w:rPr>
-        <w:t>Kết luận</w:t>
-      </w:r>
-      <w:r>
-        <w:rPr>
-          <w:rFonts w:asciiTheme="majorHAnsi" w:hAnsiTheme="majorHAnsi" w:cstheme="majorHAnsi"/>
-          <w:color w:val="auto"/>
-        </w:rPr>
-        <w:t>:</w:t>
+        <w:t>Hạn chế của nghiên cứu:</w:t>
       </w:r>
       <w:bookmarkEnd w:id="115"/>
-    </w:p>
-    <w:p>
-      <w:pPr>
-        <w:spacing w:line="360" w:lineRule="auto"/>
-        <w:ind w:left="720" w:firstLine="720"/>
-        <w:rPr>
-          <w:sz w:val="26"/>
-          <w:szCs w:val="26"/>
-        </w:rPr>
-      </w:pPr>
-      <w:r>
-        <w:rPr>
-          <w:rFonts w:eastAsia="Times New Roman"/>
-          <w:sz w:val="26"/>
-          <w:szCs w:val="26"/>
-        </w:rPr>
-        <w:t>Thuật toán tối ưu hóa bầy đàn (PSO) là một công cụ mạnh mẽ cho việc triển khai hệ thống RFID giám sát sinh viên trong lớp học. Với khả năng tối ưu hóa vị trí đầu đọc, xử lý dữ liệu và phân bổ tài nguyên, PSO có thể cải thiện hiệu suất của hệ thống giám sát. Tuy nhiên, việc điều chỉnh tham số và khả năng rơi vào cực tiểu cục bộ là những vấn đề cần được xem xét và giải quyết để đảm bảo hiệu quả tối đa khi áp dụng PSO trong các ứng dụng thực tế.</w:t>
-      </w:r>
-    </w:p>
-    <w:p>
-      <w:pPr>
-        <w:spacing w:line="360" w:lineRule="auto"/>
-        <w:ind w:left="720" w:firstLine="720"/>
-        <w:rPr>
-          <w:sz w:val="26"/>
-          <w:szCs w:val="26"/>
-        </w:rPr>
-      </w:pPr>
-      <w:r>
-        <w:rPr>
-          <w:rFonts w:eastAsia="Times New Roman"/>
-          <w:sz w:val="26"/>
-          <w:szCs w:val="26"/>
-        </w:rPr>
-        <w:t xml:space="preserve"> </w:t>
-      </w:r>
-    </w:p>
-    <w:p>
-      <w:pPr>
-        <w:spacing w:line="360" w:lineRule="auto"/>
-        <w:ind w:left="720" w:firstLine="720"/>
-        <w:rPr>
-          <w:sz w:val="26"/>
-          <w:szCs w:val="26"/>
-        </w:rPr>
-      </w:pPr>
-      <w:r>
-        <w:rPr>
-          <w:rFonts w:eastAsia="Times New Roman"/>
-          <w:sz w:val="26"/>
-          <w:szCs w:val="26"/>
-        </w:rPr>
-        <w:t>Việc áp dụng PSO trong hệ thống RFID giám sát sinh viên trong lớp học không chỉ mang lại những lợi ích thiết thực ngay lập tức mà còn mở ra nhiều cơ hội nghiên cứu và phát triển trong tương lai. Sự kết hợp giữa công nghệ và thuật toán tối ưu hóa không chỉ giúp cải thiện hiệu suất của hệ thống mà còn góp phần vào việc nâng cao chất lượng giáo dục và quản lý học tập. Điều này khẳng định rằng, trong bối cảnh hiện đại, việc ứng dụng các công nghệ tiên tiến và các thuật toán thông minh sẽ là xu hướng tất yếu trong lĩnh vực giáo dục, hứa hẹn mang đến một môi trường học tập hiệu quả và đáp ứng nhu cầu ngày càng cao của xã hội.</w:t>
-      </w:r>
-    </w:p>
-    <w:p/>
-    <w:p>
-      <w:pPr>
-        <w:pStyle w:val="Heading2"/>
-        <w:rPr>
-          <w:rFonts w:asciiTheme="majorHAnsi" w:hAnsiTheme="majorHAnsi" w:cstheme="majorHAnsi"/>
-          <w:color w:val="auto"/>
-        </w:rPr>
-      </w:pPr>
-      <w:bookmarkStart w:id="116" w:name="_Toc181873978"/>
-      <w:r>
-        <w:rPr>
-          <w:rFonts w:asciiTheme="majorHAnsi" w:hAnsiTheme="majorHAnsi" w:cstheme="majorHAnsi"/>
-          <w:color w:val="auto"/>
-        </w:rPr>
-        <w:t>Hạn chế của nghiên cứu:</w:t>
-      </w:r>
-      <w:bookmarkEnd w:id="116"/>
     </w:p>
     <w:p>
       <w:pPr>
@@ -13799,7 +13823,7 @@
           <w:color w:val="auto"/>
         </w:rPr>
       </w:pPr>
-      <w:bookmarkStart w:id="117" w:name="_Toc181873979"/>
+      <w:bookmarkStart w:id="116" w:name="_Toc181873979"/>
       <w:r>
         <w:rPr>
           <w:rFonts w:asciiTheme="majorHAnsi" w:hAnsiTheme="majorHAnsi" w:cstheme="majorHAnsi"/>
@@ -13807,7 +13831,7 @@
         </w:rPr>
         <w:t>Hướng phát triển:</w:t>
       </w:r>
-      <w:bookmarkEnd w:id="117"/>
+      <w:bookmarkEnd w:id="116"/>
     </w:p>
     <w:p>
       <w:pPr>
@@ -14105,7 +14129,7 @@
         <w:br w:type="page"/>
       </w:r>
     </w:p>
-    <w:bookmarkStart w:id="118" w:name="_Toc181873980" w:displacedByCustomXml="next"/>
+    <w:bookmarkStart w:id="117" w:name="_Toc181873980" w:displacedByCustomXml="next"/>
     <w:sdt>
       <w:sdtPr>
         <w:rPr>
@@ -14167,7 +14191,7 @@
             </w:rPr>
             <w:t>TÀI LIỆU THAM KHẢO</w:t>
           </w:r>
-          <w:bookmarkEnd w:id="118"/>
+          <w:bookmarkEnd w:id="117"/>
         </w:p>
         <w:sdt>
           <w:sdtPr>
@@ -14668,7 +14692,7 @@
 </file>
 
 <file path=word/endnotes.xml><?xml version="1.0" encoding="utf-8"?>
-<w:endnotes xmlns:wpc="http://schemas.microsoft.com/office/word/2010/wordprocessingCanvas" xmlns:cx="http://schemas.microsoft.com/office/drawing/2014/chartex" xmlns:mc="http://schemas.openxmlformats.org/markup-compatibility/2006" xmlns:o="urn:schemas-microsoft-com:office:office" xmlns:r="http://schemas.openxmlformats.org/officeDocument/2006/relationships" xmlns:m="http://schemas.openxmlformats.org/officeDocument/2006/math" xmlns:v="urn:schemas-microsoft-com:vml" xmlns:wp14="http://schemas.microsoft.com/office/word/2010/wordprocessingDrawing" xmlns:wp="http://schemas.openxmlformats.org/drawingml/2006/wordprocessingDrawing" xmlns:w10="urn:schemas-microsoft-com:office:word" xmlns:w="http://schemas.openxmlformats.org/wordprocessingml/2006/main" xmlns:w14="http://schemas.microsoft.com/office/word/2010/wordml" xmlns:w15="http://schemas.microsoft.com/office/word/2012/wordml" xmlns:w16se="http://schemas.microsoft.com/office/word/2015/wordml/symex" xmlns:wpg="http://schemas.microsoft.com/office/word/2010/wordprocessingGroup" xmlns:wpi="http://schemas.microsoft.com/office/word/2010/wordprocessingInk" xmlns:wne="http://schemas.microsoft.com/office/word/2006/wordml" xmlns:wps="http://schemas.microsoft.com/office/word/2010/wordprocessingShape" mc:Ignorable="w14 w15 w16se wp14">
+<w:endnotes xmlns:wpc="http://schemas.microsoft.com/office/word/2010/wordprocessingCanvas" xmlns:cx="http://schemas.microsoft.com/office/drawing/2014/chartex" xmlns:cx1="http://schemas.microsoft.com/office/drawing/2015/9/8/chartex" xmlns:cx2="http://schemas.microsoft.com/office/drawing/2015/10/21/chartex" xmlns:cx3="http://schemas.microsoft.com/office/drawing/2016/5/9/chartex" xmlns:cx4="http://schemas.microsoft.com/office/drawing/2016/5/10/chartex" xmlns:cx5="http://schemas.microsoft.com/office/drawing/2016/5/11/chartex" xmlns:cx6="http://schemas.microsoft.com/office/drawing/2016/5/12/chartex" xmlns:cx7="http://schemas.microsoft.com/office/drawing/2016/5/13/chartex" xmlns:cx8="http://schemas.microsoft.com/office/drawing/2016/5/14/chartex" xmlns:mc="http://schemas.openxmlformats.org/markup-compatibility/2006" xmlns:aink="http://schemas.microsoft.com/office/drawing/2016/ink" xmlns:am3d="http://schemas.microsoft.com/office/drawing/2017/model3d" xmlns:o="urn:schemas-microsoft-com:office:office" xmlns:oel="http://schemas.microsoft.com/office/2019/extlst" xmlns:r="http://schemas.openxmlformats.org/officeDocument/2006/relationships" xmlns:m="http://schemas.openxmlformats.org/officeDocument/2006/math" xmlns:v="urn:schemas-microsoft-com:vml" xmlns:wp14="http://schemas.microsoft.com/office/word/2010/wordprocessingDrawing" xmlns:wp="http://schemas.openxmlformats.org/drawingml/2006/wordprocessingDrawing" xmlns:w10="urn:schemas-microsoft-com:office:word" xmlns:w="http://schemas.openxmlformats.org/wordprocessingml/2006/main" xmlns:w14="http://schemas.microsoft.com/office/word/2010/wordml" xmlns:w15="http://schemas.microsoft.com/office/word/2012/wordml" xmlns:w16cex="http://schemas.microsoft.com/office/word/2018/wordml/cex" xmlns:w16cid="http://schemas.microsoft.com/office/word/2016/wordml/cid" xmlns:w16="http://schemas.microsoft.com/office/word/2018/wordml" xmlns:w16du="http://schemas.microsoft.com/office/word/2023/wordml/word16du" xmlns:w16sdtdh="http://schemas.microsoft.com/office/word/2020/wordml/sdtdatahash" xmlns:w16se="http://schemas.microsoft.com/office/word/2015/wordml/symex" xmlns:wpg="http://schemas.microsoft.com/office/word/2010/wordprocessingGroup" xmlns:wpi="http://schemas.microsoft.com/office/word/2010/wordprocessingInk" xmlns:wne="http://schemas.microsoft.com/office/word/2006/wordml" xmlns:wps="http://schemas.microsoft.com/office/word/2010/wordprocessingShape" mc:Ignorable="w14 w15 w16se w16cid w16 w16cex w16sdtdh w16du wp14">
   <w:endnote w:type="separator" w:id="-1">
     <w:p>
       <w:r>
@@ -14687,7 +14711,7 @@
 </file>
 
 <file path=word/footer1.xml><?xml version="1.0" encoding="utf-8"?>
-<w:ftr xmlns:wpc="http://schemas.microsoft.com/office/word/2010/wordprocessingCanvas" xmlns:cx="http://schemas.microsoft.com/office/drawing/2014/chartex" xmlns:mc="http://schemas.openxmlformats.org/markup-compatibility/2006" xmlns:o="urn:schemas-microsoft-com:office:office" xmlns:r="http://schemas.openxmlformats.org/officeDocument/2006/relationships" xmlns:m="http://schemas.openxmlformats.org/officeDocument/2006/math" xmlns:v="urn:schemas-microsoft-com:vml" xmlns:wp14="http://schemas.microsoft.com/office/word/2010/wordprocessingDrawing" xmlns:wp="http://schemas.openxmlformats.org/drawingml/2006/wordprocessingDrawing" xmlns:w10="urn:schemas-microsoft-com:office:word" xmlns:w="http://schemas.openxmlformats.org/wordprocessingml/2006/main" xmlns:w14="http://schemas.microsoft.com/office/word/2010/wordml" xmlns:w15="http://schemas.microsoft.com/office/word/2012/wordml" xmlns:w16se="http://schemas.microsoft.com/office/word/2015/wordml/symex" xmlns:wpg="http://schemas.microsoft.com/office/word/2010/wordprocessingGroup" xmlns:wpi="http://schemas.microsoft.com/office/word/2010/wordprocessingInk" xmlns:wne="http://schemas.microsoft.com/office/word/2006/wordml" xmlns:wps="http://schemas.microsoft.com/office/word/2010/wordprocessingShape" mc:Ignorable="w14 w15 w16se wp14">
+<w:ftr xmlns:wpc="http://schemas.microsoft.com/office/word/2010/wordprocessingCanvas" xmlns:cx="http://schemas.microsoft.com/office/drawing/2014/chartex" xmlns:cx1="http://schemas.microsoft.com/office/drawing/2015/9/8/chartex" xmlns:cx2="http://schemas.microsoft.com/office/drawing/2015/10/21/chartex" xmlns:cx3="http://schemas.microsoft.com/office/drawing/2016/5/9/chartex" xmlns:cx4="http://schemas.microsoft.com/office/drawing/2016/5/10/chartex" xmlns:cx5="http://schemas.microsoft.com/office/drawing/2016/5/11/chartex" xmlns:cx6="http://schemas.microsoft.com/office/drawing/2016/5/12/chartex" xmlns:cx7="http://schemas.microsoft.com/office/drawing/2016/5/13/chartex" xmlns:cx8="http://schemas.microsoft.com/office/drawing/2016/5/14/chartex" xmlns:mc="http://schemas.openxmlformats.org/markup-compatibility/2006" xmlns:aink="http://schemas.microsoft.com/office/drawing/2016/ink" xmlns:am3d="http://schemas.microsoft.com/office/drawing/2017/model3d" xmlns:o="urn:schemas-microsoft-com:office:office" xmlns:oel="http://schemas.microsoft.com/office/2019/extlst" xmlns:r="http://schemas.openxmlformats.org/officeDocument/2006/relationships" xmlns:m="http://schemas.openxmlformats.org/officeDocument/2006/math" xmlns:v="urn:schemas-microsoft-com:vml" xmlns:wp14="http://schemas.microsoft.com/office/word/2010/wordprocessingDrawing" xmlns:wp="http://schemas.openxmlformats.org/drawingml/2006/wordprocessingDrawing" xmlns:w10="urn:schemas-microsoft-com:office:word" xmlns:w="http://schemas.openxmlformats.org/wordprocessingml/2006/main" xmlns:w14="http://schemas.microsoft.com/office/word/2010/wordml" xmlns:w15="http://schemas.microsoft.com/office/word/2012/wordml" xmlns:w16cex="http://schemas.microsoft.com/office/word/2018/wordml/cex" xmlns:w16cid="http://schemas.microsoft.com/office/word/2016/wordml/cid" xmlns:w16="http://schemas.microsoft.com/office/word/2018/wordml" xmlns:w16du="http://schemas.microsoft.com/office/word/2023/wordml/word16du" xmlns:w16sdtdh="http://schemas.microsoft.com/office/word/2020/wordml/sdtdatahash" xmlns:w16se="http://schemas.microsoft.com/office/word/2015/wordml/symex" xmlns:wpg="http://schemas.microsoft.com/office/word/2010/wordprocessingGroup" xmlns:wpi="http://schemas.microsoft.com/office/word/2010/wordprocessingInk" xmlns:wne="http://schemas.microsoft.com/office/word/2006/wordml" xmlns:wps="http://schemas.microsoft.com/office/word/2010/wordprocessingShape" mc:Ignorable="w14 w15 w16se w16cid w16 w16cex w16sdtdh w16du wp14">
   <w:sdt>
     <w:sdtPr>
       <w:id w:val="1909885177"/>
@@ -14730,7 +14754,7 @@
 </file>
 
 <file path=word/footer2.xml><?xml version="1.0" encoding="utf-8"?>
-<w:ftr xmlns:wpc="http://schemas.microsoft.com/office/word/2010/wordprocessingCanvas" xmlns:cx="http://schemas.microsoft.com/office/drawing/2014/chartex" xmlns:mc="http://schemas.openxmlformats.org/markup-compatibility/2006" xmlns:o="urn:schemas-microsoft-com:office:office" xmlns:r="http://schemas.openxmlformats.org/officeDocument/2006/relationships" xmlns:m="http://schemas.openxmlformats.org/officeDocument/2006/math" xmlns:v="urn:schemas-microsoft-com:vml" xmlns:wp14="http://schemas.microsoft.com/office/word/2010/wordprocessingDrawing" xmlns:wp="http://schemas.openxmlformats.org/drawingml/2006/wordprocessingDrawing" xmlns:w10="urn:schemas-microsoft-com:office:word" xmlns:w="http://schemas.openxmlformats.org/wordprocessingml/2006/main" xmlns:w14="http://schemas.microsoft.com/office/word/2010/wordml" xmlns:w15="http://schemas.microsoft.com/office/word/2012/wordml" xmlns:w16se="http://schemas.microsoft.com/office/word/2015/wordml/symex" xmlns:wpg="http://schemas.microsoft.com/office/word/2010/wordprocessingGroup" xmlns:wpi="http://schemas.microsoft.com/office/word/2010/wordprocessingInk" xmlns:wne="http://schemas.microsoft.com/office/word/2006/wordml" xmlns:wps="http://schemas.microsoft.com/office/word/2010/wordprocessingShape" mc:Ignorable="w14 w15 w16se wp14">
+<w:ftr xmlns:wpc="http://schemas.microsoft.com/office/word/2010/wordprocessingCanvas" xmlns:cx="http://schemas.microsoft.com/office/drawing/2014/chartex" xmlns:cx1="http://schemas.microsoft.com/office/drawing/2015/9/8/chartex" xmlns:cx2="http://schemas.microsoft.com/office/drawing/2015/10/21/chartex" xmlns:cx3="http://schemas.microsoft.com/office/drawing/2016/5/9/chartex" xmlns:cx4="http://schemas.microsoft.com/office/drawing/2016/5/10/chartex" xmlns:cx5="http://schemas.microsoft.com/office/drawing/2016/5/11/chartex" xmlns:cx6="http://schemas.microsoft.com/office/drawing/2016/5/12/chartex" xmlns:cx7="http://schemas.microsoft.com/office/drawing/2016/5/13/chartex" xmlns:cx8="http://schemas.microsoft.com/office/drawing/2016/5/14/chartex" xmlns:mc="http://schemas.openxmlformats.org/markup-compatibility/2006" xmlns:aink="http://schemas.microsoft.com/office/drawing/2016/ink" xmlns:am3d="http://schemas.microsoft.com/office/drawing/2017/model3d" xmlns:o="urn:schemas-microsoft-com:office:office" xmlns:oel="http://schemas.microsoft.com/office/2019/extlst" xmlns:r="http://schemas.openxmlformats.org/officeDocument/2006/relationships" xmlns:m="http://schemas.openxmlformats.org/officeDocument/2006/math" xmlns:v="urn:schemas-microsoft-com:vml" xmlns:wp14="http://schemas.microsoft.com/office/word/2010/wordprocessingDrawing" xmlns:wp="http://schemas.openxmlformats.org/drawingml/2006/wordprocessingDrawing" xmlns:w10="urn:schemas-microsoft-com:office:word" xmlns:w="http://schemas.openxmlformats.org/wordprocessingml/2006/main" xmlns:w14="http://schemas.microsoft.com/office/word/2010/wordml" xmlns:w15="http://schemas.microsoft.com/office/word/2012/wordml" xmlns:w16cex="http://schemas.microsoft.com/office/word/2018/wordml/cex" xmlns:w16cid="http://schemas.microsoft.com/office/word/2016/wordml/cid" xmlns:w16="http://schemas.microsoft.com/office/word/2018/wordml" xmlns:w16du="http://schemas.microsoft.com/office/word/2023/wordml/word16du" xmlns:w16sdtdh="http://schemas.microsoft.com/office/word/2020/wordml/sdtdatahash" xmlns:w16se="http://schemas.microsoft.com/office/word/2015/wordml/symex" xmlns:wpg="http://schemas.microsoft.com/office/word/2010/wordprocessingGroup" xmlns:wpi="http://schemas.microsoft.com/office/word/2010/wordprocessingInk" xmlns:wne="http://schemas.microsoft.com/office/word/2006/wordml" xmlns:wps="http://schemas.microsoft.com/office/word/2010/wordprocessingShape" mc:Ignorable="w14 w15 w16se w16cid w16 w16cex w16sdtdh w16du wp14">
   <w:sdt>
     <w:sdtPr>
       <w:id w:val="89524435"/>
@@ -14773,7 +14797,7 @@
 </file>
 
 <file path=word/footnotes.xml><?xml version="1.0" encoding="utf-8"?>
-<w:footnotes xmlns:wpc="http://schemas.microsoft.com/office/word/2010/wordprocessingCanvas" xmlns:cx="http://schemas.microsoft.com/office/drawing/2014/chartex" xmlns:mc="http://schemas.openxmlformats.org/markup-compatibility/2006" xmlns:o="urn:schemas-microsoft-com:office:office" xmlns:r="http://schemas.openxmlformats.org/officeDocument/2006/relationships" xmlns:m="http://schemas.openxmlformats.org/officeDocument/2006/math" xmlns:v="urn:schemas-microsoft-com:vml" xmlns:wp14="http://schemas.microsoft.com/office/word/2010/wordprocessingDrawing" xmlns:wp="http://schemas.openxmlformats.org/drawingml/2006/wordprocessingDrawing" xmlns:w10="urn:schemas-microsoft-com:office:word" xmlns:w="http://schemas.openxmlformats.org/wordprocessingml/2006/main" xmlns:w14="http://schemas.microsoft.com/office/word/2010/wordml" xmlns:w15="http://schemas.microsoft.com/office/word/2012/wordml" xmlns:w16se="http://schemas.microsoft.com/office/word/2015/wordml/symex" xmlns:wpg="http://schemas.microsoft.com/office/word/2010/wordprocessingGroup" xmlns:wpi="http://schemas.microsoft.com/office/word/2010/wordprocessingInk" xmlns:wne="http://schemas.microsoft.com/office/word/2006/wordml" xmlns:wps="http://schemas.microsoft.com/office/word/2010/wordprocessingShape" mc:Ignorable="w14 w15 w16se wp14">
+<w:footnotes xmlns:wpc="http://schemas.microsoft.com/office/word/2010/wordprocessingCanvas" xmlns:cx="http://schemas.microsoft.com/office/drawing/2014/chartex" xmlns:cx1="http://schemas.microsoft.com/office/drawing/2015/9/8/chartex" xmlns:cx2="http://schemas.microsoft.com/office/drawing/2015/10/21/chartex" xmlns:cx3="http://schemas.microsoft.com/office/drawing/2016/5/9/chartex" xmlns:cx4="http://schemas.microsoft.com/office/drawing/2016/5/10/chartex" xmlns:cx5="http://schemas.microsoft.com/office/drawing/2016/5/11/chartex" xmlns:cx6="http://schemas.microsoft.com/office/drawing/2016/5/12/chartex" xmlns:cx7="http://schemas.microsoft.com/office/drawing/2016/5/13/chartex" xmlns:cx8="http://schemas.microsoft.com/office/drawing/2016/5/14/chartex" xmlns:mc="http://schemas.openxmlformats.org/markup-compatibility/2006" xmlns:aink="http://schemas.microsoft.com/office/drawing/2016/ink" xmlns:am3d="http://schemas.microsoft.com/office/drawing/2017/model3d" xmlns:o="urn:schemas-microsoft-com:office:office" xmlns:oel="http://schemas.microsoft.com/office/2019/extlst" xmlns:r="http://schemas.openxmlformats.org/officeDocument/2006/relationships" xmlns:m="http://schemas.openxmlformats.org/officeDocument/2006/math" xmlns:v="urn:schemas-microsoft-com:vml" xmlns:wp14="http://schemas.microsoft.com/office/word/2010/wordprocessingDrawing" xmlns:wp="http://schemas.openxmlformats.org/drawingml/2006/wordprocessingDrawing" xmlns:w10="urn:schemas-microsoft-com:office:word" xmlns:w="http://schemas.openxmlformats.org/wordprocessingml/2006/main" xmlns:w14="http://schemas.microsoft.com/office/word/2010/wordml" xmlns:w15="http://schemas.microsoft.com/office/word/2012/wordml" xmlns:w16cex="http://schemas.microsoft.com/office/word/2018/wordml/cex" xmlns:w16cid="http://schemas.microsoft.com/office/word/2016/wordml/cid" xmlns:w16="http://schemas.microsoft.com/office/word/2018/wordml" xmlns:w16du="http://schemas.microsoft.com/office/word/2023/wordml/word16du" xmlns:w16sdtdh="http://schemas.microsoft.com/office/word/2020/wordml/sdtdatahash" xmlns:w16se="http://schemas.microsoft.com/office/word/2015/wordml/symex" xmlns:wpg="http://schemas.microsoft.com/office/word/2010/wordprocessingGroup" xmlns:wpi="http://schemas.microsoft.com/office/word/2010/wordprocessingInk" xmlns:wne="http://schemas.microsoft.com/office/word/2006/wordml" xmlns:wps="http://schemas.microsoft.com/office/word/2010/wordprocessingShape" mc:Ignorable="w14 w15 w16se w16cid w16 w16cex w16sdtdh w16du wp14">
   <w:footnote w:type="separator" w:id="-1">
     <w:p>
       <w:r>
@@ -14792,7 +14816,7 @@
 </file>
 
 <file path=word/header1.xml><?xml version="1.0" encoding="utf-8"?>
-<w:hdr xmlns:wpc="http://schemas.microsoft.com/office/word/2010/wordprocessingCanvas" xmlns:cx="http://schemas.microsoft.com/office/drawing/2014/chartex" xmlns:mc="http://schemas.openxmlformats.org/markup-compatibility/2006" xmlns:o="urn:schemas-microsoft-com:office:office" xmlns:r="http://schemas.openxmlformats.org/officeDocument/2006/relationships" xmlns:m="http://schemas.openxmlformats.org/officeDocument/2006/math" xmlns:v="urn:schemas-microsoft-com:vml" xmlns:wp14="http://schemas.microsoft.com/office/word/2010/wordprocessingDrawing" xmlns:wp="http://schemas.openxmlformats.org/drawingml/2006/wordprocessingDrawing" xmlns:w10="urn:schemas-microsoft-com:office:word" xmlns:w="http://schemas.openxmlformats.org/wordprocessingml/2006/main" xmlns:w14="http://schemas.microsoft.com/office/word/2010/wordml" xmlns:w15="http://schemas.microsoft.com/office/word/2012/wordml" xmlns:w16se="http://schemas.microsoft.com/office/word/2015/wordml/symex" xmlns:wpg="http://schemas.microsoft.com/office/word/2010/wordprocessingGroup" xmlns:wpi="http://schemas.microsoft.com/office/word/2010/wordprocessingInk" xmlns:wne="http://schemas.microsoft.com/office/word/2006/wordml" xmlns:wps="http://schemas.microsoft.com/office/word/2010/wordprocessingShape" mc:Ignorable="w14 w15 w16se wp14">
+<w:hdr xmlns:wpc="http://schemas.microsoft.com/office/word/2010/wordprocessingCanvas" xmlns:cx="http://schemas.microsoft.com/office/drawing/2014/chartex" xmlns:cx1="http://schemas.microsoft.com/office/drawing/2015/9/8/chartex" xmlns:cx2="http://schemas.microsoft.com/office/drawing/2015/10/21/chartex" xmlns:cx3="http://schemas.microsoft.com/office/drawing/2016/5/9/chartex" xmlns:cx4="http://schemas.microsoft.com/office/drawing/2016/5/10/chartex" xmlns:cx5="http://schemas.microsoft.com/office/drawing/2016/5/11/chartex" xmlns:cx6="http://schemas.microsoft.com/office/drawing/2016/5/12/chartex" xmlns:cx7="http://schemas.microsoft.com/office/drawing/2016/5/13/chartex" xmlns:cx8="http://schemas.microsoft.com/office/drawing/2016/5/14/chartex" xmlns:mc="http://schemas.openxmlformats.org/markup-compatibility/2006" xmlns:aink="http://schemas.microsoft.com/office/drawing/2016/ink" xmlns:am3d="http://schemas.microsoft.com/office/drawing/2017/model3d" xmlns:o="urn:schemas-microsoft-com:office:office" xmlns:oel="http://schemas.microsoft.com/office/2019/extlst" xmlns:r="http://schemas.openxmlformats.org/officeDocument/2006/relationships" xmlns:m="http://schemas.openxmlformats.org/officeDocument/2006/math" xmlns:v="urn:schemas-microsoft-com:vml" xmlns:wp14="http://schemas.microsoft.com/office/word/2010/wordprocessingDrawing" xmlns:wp="http://schemas.openxmlformats.org/drawingml/2006/wordprocessingDrawing" xmlns:w10="urn:schemas-microsoft-com:office:word" xmlns:w="http://schemas.openxmlformats.org/wordprocessingml/2006/main" xmlns:w14="http://schemas.microsoft.com/office/word/2010/wordml" xmlns:w15="http://schemas.microsoft.com/office/word/2012/wordml" xmlns:w16cex="http://schemas.microsoft.com/office/word/2018/wordml/cex" xmlns:w16cid="http://schemas.microsoft.com/office/word/2016/wordml/cid" xmlns:w16="http://schemas.microsoft.com/office/word/2018/wordml" xmlns:w16du="http://schemas.microsoft.com/office/word/2023/wordml/word16du" xmlns:w16sdtdh="http://schemas.microsoft.com/office/word/2020/wordml/sdtdatahash" xmlns:w16se="http://schemas.microsoft.com/office/word/2015/wordml/symex" xmlns:wpg="http://schemas.microsoft.com/office/word/2010/wordprocessingGroup" xmlns:wpi="http://schemas.microsoft.com/office/word/2010/wordprocessingInk" xmlns:wne="http://schemas.microsoft.com/office/word/2006/wordml" xmlns:wps="http://schemas.microsoft.com/office/word/2010/wordprocessingShape" mc:Ignorable="w14 w15 w16se w16cid w16 w16cex w16sdtdh w16du wp14">
   <w:p>
     <w:pPr>
       <w:pStyle w:val="Header"/>
@@ -14807,7 +14831,7 @@
 </file>
 
 <file path=word/numbering.xml><?xml version="1.0" encoding="utf-8"?>
-<w:numbering xmlns:wpc="http://schemas.microsoft.com/office/word/2010/wordprocessingCanvas" xmlns:cx="http://schemas.microsoft.com/office/drawing/2014/chartex" xmlns:mc="http://schemas.openxmlformats.org/markup-compatibility/2006" xmlns:o="urn:schemas-microsoft-com:office:office" xmlns:r="http://schemas.openxmlformats.org/officeDocument/2006/relationships" xmlns:m="http://schemas.openxmlformats.org/officeDocument/2006/math" xmlns:v="urn:schemas-microsoft-com:vml" xmlns:wp14="http://schemas.microsoft.com/office/word/2010/wordprocessingDrawing" xmlns:wp="http://schemas.openxmlformats.org/drawingml/2006/wordprocessingDrawing" xmlns:w10="urn:schemas-microsoft-com:office:word" xmlns:w="http://schemas.openxmlformats.org/wordprocessingml/2006/main" xmlns:w14="http://schemas.microsoft.com/office/word/2010/wordml" xmlns:w15="http://schemas.microsoft.com/office/word/2012/wordml" xmlns:w16se="http://schemas.microsoft.com/office/word/2015/wordml/symex" xmlns:wpg="http://schemas.microsoft.com/office/word/2010/wordprocessingGroup" xmlns:wpi="http://schemas.microsoft.com/office/word/2010/wordprocessingInk" xmlns:wne="http://schemas.microsoft.com/office/word/2006/wordml" xmlns:wps="http://schemas.microsoft.com/office/word/2010/wordprocessingShape" mc:Ignorable="w14 w15 w16se wp14">
+<w:numbering xmlns:wpc="http://schemas.microsoft.com/office/word/2010/wordprocessingCanvas" xmlns:cx="http://schemas.microsoft.com/office/drawing/2014/chartex" xmlns:cx1="http://schemas.microsoft.com/office/drawing/2015/9/8/chartex" xmlns:cx2="http://schemas.microsoft.com/office/drawing/2015/10/21/chartex" xmlns:cx3="http://schemas.microsoft.com/office/drawing/2016/5/9/chartex" xmlns:cx4="http://schemas.microsoft.com/office/drawing/2016/5/10/chartex" xmlns:cx5="http://schemas.microsoft.com/office/drawing/2016/5/11/chartex" xmlns:cx6="http://schemas.microsoft.com/office/drawing/2016/5/12/chartex" xmlns:cx7="http://schemas.microsoft.com/office/drawing/2016/5/13/chartex" xmlns:cx8="http://schemas.microsoft.com/office/drawing/2016/5/14/chartex" xmlns:mc="http://schemas.openxmlformats.org/markup-compatibility/2006" xmlns:aink="http://schemas.microsoft.com/office/drawing/2016/ink" xmlns:am3d="http://schemas.microsoft.com/office/drawing/2017/model3d" xmlns:o="urn:schemas-microsoft-com:office:office" xmlns:oel="http://schemas.microsoft.com/office/2019/extlst" xmlns:r="http://schemas.openxmlformats.org/officeDocument/2006/relationships" xmlns:m="http://schemas.openxmlformats.org/officeDocument/2006/math" xmlns:v="urn:schemas-microsoft-com:vml" xmlns:wp14="http://schemas.microsoft.com/office/word/2010/wordprocessingDrawing" xmlns:wp="http://schemas.openxmlformats.org/drawingml/2006/wordprocessingDrawing" xmlns:w10="urn:schemas-microsoft-com:office:word" xmlns:w="http://schemas.openxmlformats.org/wordprocessingml/2006/main" xmlns:w14="http://schemas.microsoft.com/office/word/2010/wordml" xmlns:w15="http://schemas.microsoft.com/office/word/2012/wordml" xmlns:w16cex="http://schemas.microsoft.com/office/word/2018/wordml/cex" xmlns:w16cid="http://schemas.microsoft.com/office/word/2016/wordml/cid" xmlns:w16="http://schemas.microsoft.com/office/word/2018/wordml" xmlns:w16du="http://schemas.microsoft.com/office/word/2023/wordml/word16du" xmlns:w16sdtdh="http://schemas.microsoft.com/office/word/2020/wordml/sdtdatahash" xmlns:w16se="http://schemas.microsoft.com/office/word/2015/wordml/symex" xmlns:wpg="http://schemas.microsoft.com/office/word/2010/wordprocessingGroup" xmlns:wpi="http://schemas.microsoft.com/office/word/2010/wordprocessingInk" xmlns:wne="http://schemas.microsoft.com/office/word/2006/wordml" xmlns:wps="http://schemas.microsoft.com/office/word/2010/wordprocessingShape" mc:Ignorable="w14 w15 w16se w16cid w16 w16cex w16sdtdh w16du wp14">
   <w:abstractNum w:abstractNumId="0" w15:restartNumberingAfterBreak="0">
     <w:nsid w:val="0B08659A"/>
     <w:multiLevelType w:val="hybridMultilevel"/>
@@ -16050,115 +16074,115 @@
       </w:rPr>
     </w:lvl>
   </w:abstractNum>
-  <w:num w:numId="1">
+  <w:num w:numId="1" w16cid:durableId="1597446778">
     <w:abstractNumId w:val="6"/>
   </w:num>
-  <w:num w:numId="2">
+  <w:num w:numId="2" w16cid:durableId="773937573">
     <w:abstractNumId w:val="2"/>
   </w:num>
-  <w:num w:numId="3">
+  <w:num w:numId="3" w16cid:durableId="1228373895">
     <w:abstractNumId w:val="8"/>
   </w:num>
-  <w:num w:numId="4">
+  <w:num w:numId="4" w16cid:durableId="305818773">
     <w:abstractNumId w:val="9"/>
   </w:num>
-  <w:num w:numId="5">
+  <w:num w:numId="5" w16cid:durableId="1871642736">
     <w:abstractNumId w:val="1"/>
   </w:num>
-  <w:num w:numId="6">
+  <w:num w:numId="6" w16cid:durableId="2143573441">
     <w:abstractNumId w:val="5"/>
   </w:num>
-  <w:num w:numId="7">
+  <w:num w:numId="7" w16cid:durableId="1115366743">
     <w:abstractNumId w:val="0"/>
   </w:num>
-  <w:num w:numId="8">
+  <w:num w:numId="8" w16cid:durableId="1525941088">
     <w:abstractNumId w:val="6"/>
   </w:num>
-  <w:num w:numId="9">
+  <w:num w:numId="9" w16cid:durableId="1337608869">
     <w:abstractNumId w:val="6"/>
   </w:num>
-  <w:num w:numId="10">
+  <w:num w:numId="10" w16cid:durableId="62803006">
     <w:abstractNumId w:val="6"/>
   </w:num>
-  <w:num w:numId="11">
+  <w:num w:numId="11" w16cid:durableId="1701004491">
     <w:abstractNumId w:val="6"/>
   </w:num>
-  <w:num w:numId="12">
+  <w:num w:numId="12" w16cid:durableId="2104373900">
     <w:abstractNumId w:val="10"/>
   </w:num>
-  <w:num w:numId="13">
+  <w:num w:numId="13" w16cid:durableId="981303261">
     <w:abstractNumId w:val="6"/>
   </w:num>
-  <w:num w:numId="14">
+  <w:num w:numId="14" w16cid:durableId="880216639">
     <w:abstractNumId w:val="4"/>
   </w:num>
-  <w:num w:numId="15">
+  <w:num w:numId="15" w16cid:durableId="905147937">
     <w:abstractNumId w:val="6"/>
   </w:num>
-  <w:num w:numId="16">
+  <w:num w:numId="16" w16cid:durableId="504591776">
     <w:abstractNumId w:val="6"/>
   </w:num>
-  <w:num w:numId="17">
+  <w:num w:numId="17" w16cid:durableId="789709651">
     <w:abstractNumId w:val="6"/>
   </w:num>
-  <w:num w:numId="18">
+  <w:num w:numId="18" w16cid:durableId="307705317">
     <w:abstractNumId w:val="6"/>
   </w:num>
-  <w:num w:numId="19">
+  <w:num w:numId="19" w16cid:durableId="431122004">
     <w:abstractNumId w:val="6"/>
   </w:num>
-  <w:num w:numId="20">
+  <w:num w:numId="20" w16cid:durableId="692389487">
     <w:abstractNumId w:val="6"/>
   </w:num>
-  <w:num w:numId="21">
+  <w:num w:numId="21" w16cid:durableId="689798301">
     <w:abstractNumId w:val="6"/>
   </w:num>
-  <w:num w:numId="22">
+  <w:num w:numId="22" w16cid:durableId="1494370714">
     <w:abstractNumId w:val="6"/>
   </w:num>
-  <w:num w:numId="23">
+  <w:num w:numId="23" w16cid:durableId="20325339">
     <w:abstractNumId w:val="6"/>
   </w:num>
-  <w:num w:numId="24">
+  <w:num w:numId="24" w16cid:durableId="339628083">
     <w:abstractNumId w:val="7"/>
   </w:num>
-  <w:num w:numId="25">
+  <w:num w:numId="25" w16cid:durableId="1667129037">
     <w:abstractNumId w:val="6"/>
   </w:num>
-  <w:num w:numId="26">
+  <w:num w:numId="26" w16cid:durableId="375933901">
     <w:abstractNumId w:val="3"/>
   </w:num>
-  <w:num w:numId="27">
+  <w:num w:numId="27" w16cid:durableId="1249341691">
     <w:abstractNumId w:val="6"/>
   </w:num>
-  <w:num w:numId="28">
+  <w:num w:numId="28" w16cid:durableId="1306545345">
     <w:abstractNumId w:val="6"/>
   </w:num>
-  <w:num w:numId="29">
+  <w:num w:numId="29" w16cid:durableId="1406535167">
     <w:abstractNumId w:val="6"/>
   </w:num>
-  <w:num w:numId="30">
+  <w:num w:numId="30" w16cid:durableId="624046523">
     <w:abstractNumId w:val="6"/>
   </w:num>
-  <w:num w:numId="31">
+  <w:num w:numId="31" w16cid:durableId="1371540625">
     <w:abstractNumId w:val="6"/>
   </w:num>
-  <w:num w:numId="32">
+  <w:num w:numId="32" w16cid:durableId="209460580">
     <w:abstractNumId w:val="6"/>
   </w:num>
-  <w:num w:numId="33">
+  <w:num w:numId="33" w16cid:durableId="1250820204">
     <w:abstractNumId w:val="6"/>
   </w:num>
-  <w:num w:numId="34">
+  <w:num w:numId="34" w16cid:durableId="484854850">
     <w:abstractNumId w:val="6"/>
   </w:num>
-  <w:num w:numId="35">
+  <w:num w:numId="35" w16cid:durableId="173031673">
     <w:abstractNumId w:val="6"/>
   </w:num>
-  <w:num w:numId="36">
+  <w:num w:numId="36" w16cid:durableId="1634675420">
     <w:abstractNumId w:val="6"/>
   </w:num>
-  <w:num w:numId="37">
+  <w:num w:numId="37" w16cid:durableId="469372590">
     <w:abstractNumId w:val="6"/>
   </w:num>
   <w:numIdMacAtCleanup w:val="5"/>
@@ -16166,7 +16190,7 @@
 </file>
 
 <file path=word/styles.xml><?xml version="1.0" encoding="utf-8"?>
-<w:styles xmlns:mc="http://schemas.openxmlformats.org/markup-compatibility/2006" xmlns:r="http://schemas.openxmlformats.org/officeDocument/2006/relationships" xmlns:w="http://schemas.openxmlformats.org/wordprocessingml/2006/main" xmlns:w14="http://schemas.microsoft.com/office/word/2010/wordml" xmlns:w15="http://schemas.microsoft.com/office/word/2012/wordml" xmlns:w16se="http://schemas.microsoft.com/office/word/2015/wordml/symex" mc:Ignorable="w14 w15 w16se">
+<w:styles xmlns:mc="http://schemas.openxmlformats.org/markup-compatibility/2006" xmlns:r="http://schemas.openxmlformats.org/officeDocument/2006/relationships" xmlns:w="http://schemas.openxmlformats.org/wordprocessingml/2006/main" xmlns:w14="http://schemas.microsoft.com/office/word/2010/wordml" xmlns:w15="http://schemas.microsoft.com/office/word/2012/wordml" xmlns:w16cex="http://schemas.microsoft.com/office/word/2018/wordml/cex" xmlns:w16cid="http://schemas.microsoft.com/office/word/2016/wordml/cid" xmlns:w16="http://schemas.microsoft.com/office/word/2018/wordml" xmlns:w16du="http://schemas.microsoft.com/office/word/2023/wordml/word16du" xmlns:w16sdtdh="http://schemas.microsoft.com/office/word/2020/wordml/sdtdatahash" xmlns:w16se="http://schemas.microsoft.com/office/word/2015/wordml/symex" mc:Ignorable="w14 w15 w16se w16cid w16 w16cex w16sdtdh w16du">
   <w:docDefaults>
     <w:rPrDefault>
       <w:rPr>
@@ -16176,7 +16200,7 @@
     </w:rPrDefault>
     <w:pPrDefault/>
   </w:docDefaults>
-  <w:latentStyles w:defLockedState="0" w:defUIPriority="0" w:defSemiHidden="0" w:defUnhideWhenUsed="0" w:defQFormat="0" w:count="371">
+  <w:latentStyles w:defLockedState="0" w:defUIPriority="0" w:defSemiHidden="0" w:defUnhideWhenUsed="0" w:defQFormat="0" w:count="376">
     <w:lsdException w:name="Normal" w:qFormat="1"/>
     <w:lsdException w:name="heading 1" w:uiPriority="9" w:qFormat="1"/>
     <w:lsdException w:name="heading 2" w:uiPriority="9" w:qFormat="1"/>
@@ -16469,6 +16493,11 @@
     <w:lsdException w:name="List Table 5 Dark Accent 6" w:uiPriority="50"/>
     <w:lsdException w:name="List Table 6 Colorful Accent 6" w:uiPriority="51"/>
     <w:lsdException w:name="List Table 7 Colorful Accent 6" w:uiPriority="52"/>
+    <w:lsdException w:name="Mention" w:semiHidden="1" w:uiPriority="99" w:unhideWhenUsed="1"/>
+    <w:lsdException w:name="Smart Hyperlink" w:semiHidden="1" w:uiPriority="99" w:unhideWhenUsed="1"/>
+    <w:lsdException w:name="Hashtag" w:semiHidden="1" w:uiPriority="99" w:unhideWhenUsed="1"/>
+    <w:lsdException w:name="Unresolved Mention" w:semiHidden="1" w:uiPriority="99" w:unhideWhenUsed="1"/>
+    <w:lsdException w:name="Smart Link" w:semiHidden="1" w:uiPriority="99" w:unhideWhenUsed="1"/>
   </w:latentStyles>
   <w:style w:type="paragraph" w:default="1" w:styleId="Normal">
     <w:name w:val="Normal"/>
@@ -16704,7 +16733,6 @@
   <w:style w:type="character" w:default="1" w:styleId="DefaultParagraphFont">
     <w:name w:val="Default Paragraph Font"/>
     <w:uiPriority w:val="1"/>
-    <w:semiHidden/>
     <w:unhideWhenUsed/>
   </w:style>
   <w:style w:type="table" w:default="1" w:styleId="TableNormal">
@@ -17384,6 +17412,18 @@
     <w:unhideWhenUsed/>
     <w:rsid w:val="00913577"/>
   </w:style>
+  <w:style w:type="character" w:styleId="UnresolvedMention">
+    <w:name w:val="Unresolved Mention"/>
+    <w:basedOn w:val="DefaultParagraphFont"/>
+    <w:uiPriority w:val="99"/>
+    <w:semiHidden/>
+    <w:unhideWhenUsed/>
+    <w:rsid w:val="00355079"/>
+    <w:rPr>
+      <w:color w:val="605E5C"/>
+      <w:shd w:val="clear" w:color="auto" w:fill="E1DFDD"/>
+    </w:rPr>
+  </w:style>
 </w:styles>
 </file>
 
@@ -17644,17 +17684,6 @@
 </file>
 
 <file path=customXml/item1.xml><?xml version="1.0" encoding="utf-8"?>
-<s:customData xmlns="http://www.wps.cn/officeDocument/2013/wpsCustomData" xmlns:s="http://www.wps.cn/officeDocument/2013/wpsCustomData">
-  <customSectProps>
-    <customSectPr/>
-  </customSectProps>
-  <customShpExts>
-    <customShpInfo spid="_x0000_s1026" textRotate="1"/>
-  </customShpExts>
-</s:customData>
-</file>
-
-<file path=customXml/item2.xml><?xml version="1.0" encoding="utf-8"?>
 <b:Sources xmlns:b="http://schemas.openxmlformats.org/officeDocument/2006/bibliography" xmlns="http://schemas.openxmlformats.org/officeDocument/2006/bibliography" SelectedStyle="\IEEE2006OfficeOnline.xsl" StyleName="IEEE" Version="2006">
   <b:Source>
     <b:Tag>Jam95</b:Tag>
@@ -17846,18 +17875,29 @@
 </b:Sources>
 </file>
 
+<file path=customXml/item2.xml><?xml version="1.0" encoding="utf-8"?>
+<s:customData xmlns="http://www.wps.cn/officeDocument/2013/wpsCustomData" xmlns:s="http://www.wps.cn/officeDocument/2013/wpsCustomData">
+  <customSectProps>
+    <customSectPr/>
+  </customSectProps>
+  <customShpExts>
+    <customShpInfo spid="_x0000_s1026" textRotate="1"/>
+  </customShpExts>
+</s:customData>
+</file>
+
 <file path=customXml/itemProps1.xml><?xml version="1.0" encoding="utf-8"?>
+<ds:datastoreItem xmlns:ds="http://schemas.openxmlformats.org/officeDocument/2006/customXml" ds:itemID="{DE8E429A-8899-42CB-93BB-E970737C2306}">
+  <ds:schemaRefs>
+    <ds:schemaRef ds:uri="http://schemas.openxmlformats.org/officeDocument/2006/bibliography"/>
+  </ds:schemaRefs>
+</ds:datastoreItem>
+</file>
+
+<file path=customXml/itemProps2.xml><?xml version="1.0" encoding="utf-8"?>
 <ds:datastoreItem xmlns:ds="http://schemas.openxmlformats.org/officeDocument/2006/customXml" ds:itemID="{B1977F7D-205B-4081-913C-38D41E755F92}">
   <ds:schemaRefs>
     <ds:schemaRef ds:uri="http://www.wps.cn/officeDocument/2013/wpsCustomData"/>
   </ds:schemaRefs>
 </ds:datastoreItem>
-</file>
-
-<file path=customXml/itemProps2.xml><?xml version="1.0" encoding="utf-8"?>
-<ds:datastoreItem xmlns:ds="http://schemas.openxmlformats.org/officeDocument/2006/customXml" ds:itemID="{DE8E429A-8899-42CB-93BB-E970737C2306}">
-  <ds:schemaRefs>
-    <ds:schemaRef ds:uri="http://schemas.openxmlformats.org/officeDocument/2006/bibliography"/>
-  </ds:schemaRefs>
-</ds:datastoreItem>
 </file>
</xml_diff>

<commit_message>
sửa lại hàm kmean và lực ảo
</commit_message>
<xml_diff>
--- a/BaoCaoKetThucDoAn.docx
+++ b/BaoCaoKetThucDoAn.docx
@@ -1,6 +1,6 @@
 
 <file path=word/document.xml><?xml version="1.0" encoding="utf-8"?>
-<w:document xmlns:wpc="http://schemas.microsoft.com/office/word/2010/wordprocessingCanvas" xmlns:cx="http://schemas.microsoft.com/office/drawing/2014/chartex" xmlns:cx1="http://schemas.microsoft.com/office/drawing/2015/9/8/chartex" xmlns:cx2="http://schemas.microsoft.com/office/drawing/2015/10/21/chartex" xmlns:cx3="http://schemas.microsoft.com/office/drawing/2016/5/9/chartex" xmlns:cx4="http://schemas.microsoft.com/office/drawing/2016/5/10/chartex" xmlns:cx5="http://schemas.microsoft.com/office/drawing/2016/5/11/chartex" xmlns:cx6="http://schemas.microsoft.com/office/drawing/2016/5/12/chartex" xmlns:cx7="http://schemas.microsoft.com/office/drawing/2016/5/13/chartex" xmlns:cx8="http://schemas.microsoft.com/office/drawing/2016/5/14/chartex" xmlns:mc="http://schemas.openxmlformats.org/markup-compatibility/2006" xmlns:aink="http://schemas.microsoft.com/office/drawing/2016/ink" xmlns:am3d="http://schemas.microsoft.com/office/drawing/2017/model3d" xmlns:o="urn:schemas-microsoft-com:office:office" xmlns:oel="http://schemas.microsoft.com/office/2019/extlst" xmlns:r="http://schemas.openxmlformats.org/officeDocument/2006/relationships" xmlns:m="http://schemas.openxmlformats.org/officeDocument/2006/math" xmlns:v="urn:schemas-microsoft-com:vml" xmlns:wp14="http://schemas.microsoft.com/office/word/2010/wordprocessingDrawing" xmlns:wp="http://schemas.openxmlformats.org/drawingml/2006/wordprocessingDrawing" xmlns:w10="urn:schemas-microsoft-com:office:word" xmlns:w="http://schemas.openxmlformats.org/wordprocessingml/2006/main" xmlns:w14="http://schemas.microsoft.com/office/word/2010/wordml" xmlns:w15="http://schemas.microsoft.com/office/word/2012/wordml" xmlns:w16cex="http://schemas.microsoft.com/office/word/2018/wordml/cex" xmlns:w16cid="http://schemas.microsoft.com/office/word/2016/wordml/cid" xmlns:w16="http://schemas.microsoft.com/office/word/2018/wordml" xmlns:w16du="http://schemas.microsoft.com/office/word/2023/wordml/word16du" xmlns:w16sdtdh="http://schemas.microsoft.com/office/word/2020/wordml/sdtdatahash" xmlns:w16se="http://schemas.microsoft.com/office/word/2015/wordml/symex" xmlns:wpg="http://schemas.microsoft.com/office/word/2010/wordprocessingGroup" xmlns:wpi="http://schemas.microsoft.com/office/word/2010/wordprocessingInk" xmlns:wne="http://schemas.microsoft.com/office/word/2006/wordml" xmlns:wps="http://schemas.microsoft.com/office/word/2010/wordprocessingShape" mc:Ignorable="w14 w15 w16se w16cid w16 w16cex w16sdtdh w16du wp14">
+<w:document xmlns:wpc="http://schemas.microsoft.com/office/word/2010/wordprocessingCanvas" xmlns:cx="http://schemas.microsoft.com/office/drawing/2014/chartex" xmlns:mc="http://schemas.openxmlformats.org/markup-compatibility/2006" xmlns:o="urn:schemas-microsoft-com:office:office" xmlns:r="http://schemas.openxmlformats.org/officeDocument/2006/relationships" xmlns:m="http://schemas.openxmlformats.org/officeDocument/2006/math" xmlns:v="urn:schemas-microsoft-com:vml" xmlns:wp14="http://schemas.microsoft.com/office/word/2010/wordprocessingDrawing" xmlns:wp="http://schemas.openxmlformats.org/drawingml/2006/wordprocessingDrawing" xmlns:w10="urn:schemas-microsoft-com:office:word" xmlns:w="http://schemas.openxmlformats.org/wordprocessingml/2006/main" xmlns:w14="http://schemas.microsoft.com/office/word/2010/wordml" xmlns:w15="http://schemas.microsoft.com/office/word/2012/wordml" xmlns:w16se="http://schemas.microsoft.com/office/word/2015/wordml/symex" xmlns:wpg="http://schemas.microsoft.com/office/word/2010/wordprocessingGroup" xmlns:wpi="http://schemas.microsoft.com/office/word/2010/wordprocessingInk" xmlns:wne="http://schemas.microsoft.com/office/word/2006/wordml" xmlns:wps="http://schemas.microsoft.com/office/word/2010/wordprocessingShape" mc:Ignorable="w14 w15 w16se wp14">
   <w:body>
     <w:p>
       <w:pPr>
@@ -301,7 +301,7 @@
               </wp:anchor>
             </w:drawing>
           </mc:Choice>
-          <mc:Fallback>
+          <mc:Fallback xmlns:w16sdtdh="http://schemas.microsoft.com/office/word/2020/wordml/sdtdatahash" xmlns:w16du="http://schemas.microsoft.com/office/word/2023/wordml/word16du" xmlns:w16="http://schemas.microsoft.com/office/word/2018/wordml" xmlns:w16cid="http://schemas.microsoft.com/office/word/2016/wordml/cid" xmlns:w16cex="http://schemas.microsoft.com/office/word/2018/wordml/cex" xmlns:oel="http://schemas.microsoft.com/office/2019/extlst" xmlns:am3d="http://schemas.microsoft.com/office/drawing/2017/model3d" xmlns:aink="http://schemas.microsoft.com/office/drawing/2016/ink" xmlns:cx8="http://schemas.microsoft.com/office/drawing/2016/5/14/chartex" xmlns:cx7="http://schemas.microsoft.com/office/drawing/2016/5/13/chartex" xmlns:cx6="http://schemas.microsoft.com/office/drawing/2016/5/12/chartex" xmlns:cx5="http://schemas.microsoft.com/office/drawing/2016/5/11/chartex" xmlns:cx4="http://schemas.microsoft.com/office/drawing/2016/5/10/chartex" xmlns:cx3="http://schemas.microsoft.com/office/drawing/2016/5/9/chartex" xmlns:cx2="http://schemas.microsoft.com/office/drawing/2015/10/21/chartex" xmlns:cx1="http://schemas.microsoft.com/office/drawing/2015/9/8/chartex">
             <w:pict>
               <v:group w14:anchorId="00D7E7A4" id="Group 16" o:spid="_x0000_s1026" style="position:absolute;margin-left:-8.15pt;margin-top:-24.8pt;width:495pt;height:756pt;z-index:-251657216" coordorigin="720,900" coordsize="10620,14940" o:gfxdata="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">
                 <v:shapetype id="_x0000_t75" coordsize="21600,21600" o:spt="75" o:preferrelative="t" path="m@4@5l@4@11@9@11@9@5xe" filled="f" stroked="f">
@@ -879,73 +879,18 @@
       <w:pPr>
         <w:keepNext/>
         <w:tabs>
-          <w:tab w:val="left" w:pos="2835"/>
-          <w:tab w:val="left" w:pos="2977"/>
-          <w:tab w:val="left" w:pos="5103"/>
+          <w:tab w:val="left" w:pos="1047"/>
           <w:tab w:val="right" w:leader="dot" w:pos="9180"/>
         </w:tabs>
         <w:spacing w:line="360" w:lineRule="auto"/>
         <w:rPr>
           <w:rFonts w:asciiTheme="majorHAnsi" w:hAnsiTheme="majorHAnsi" w:cstheme="majorHAnsi"/>
           <w:b/>
-          <w:sz w:val="28"/>
-          <w:szCs w:val="28"/>
-        </w:rPr>
-      </w:pPr>
-      <w:r>
-        <w:rPr>
-          <w:rFonts w:asciiTheme="majorHAnsi" w:hAnsiTheme="majorHAnsi" w:cstheme="majorHAnsi"/>
-          <w:b/>
-          <w:sz w:val="28"/>
-          <w:szCs w:val="28"/>
-        </w:rPr>
-        <w:tab/>
-      </w:r>
-      <w:r>
-        <w:rPr>
-          <w:rFonts w:asciiTheme="majorHAnsi" w:hAnsiTheme="majorHAnsi" w:cstheme="majorHAnsi"/>
-          <w:b/>
-          <w:sz w:val="28"/>
-          <w:szCs w:val="28"/>
-        </w:rPr>
-        <w:t xml:space="preserve"> </w:t>
-      </w:r>
-      <w:r>
-        <w:rPr>
-          <w:rFonts w:asciiTheme="majorHAnsi" w:hAnsiTheme="majorHAnsi" w:cstheme="majorHAnsi"/>
-          <w:b/>
-          <w:sz w:val="28"/>
-          <w:szCs w:val="28"/>
-        </w:rPr>
-        <w:t>2001200022 – Nguyễn Trọng Nhân</w:t>
-      </w:r>
-      <w:r>
-        <w:rPr>
-          <w:rFonts w:asciiTheme="majorHAnsi" w:hAnsiTheme="majorHAnsi" w:cstheme="majorHAnsi"/>
-          <w:b/>
-          <w:sz w:val="28"/>
-          <w:szCs w:val="28"/>
-        </w:rPr>
-        <w:t xml:space="preserve"> </w:t>
-      </w:r>
-      <w:r>
-        <w:rPr>
-          <w:rFonts w:asciiTheme="majorHAnsi" w:hAnsiTheme="majorHAnsi" w:cstheme="majorHAnsi"/>
-          <w:b/>
-          <w:sz w:val="28"/>
-          <w:szCs w:val="28"/>
-        </w:rPr>
-        <w:t xml:space="preserve">– </w:t>
-      </w:r>
-      <w:r>
-        <w:rPr>
-          <w:rFonts w:asciiTheme="majorHAnsi" w:hAnsiTheme="majorHAnsi" w:cstheme="majorHAnsi"/>
-          <w:b/>
-          <w:sz w:val="28"/>
-          <w:szCs w:val="28"/>
-        </w:rPr>
-        <w:t>12DHTH14</w:t>
-      </w:r>
+          <w:bCs/>
+          <w:sz w:val="26"/>
+          <w:szCs w:val="26"/>
+        </w:rPr>
+      </w:pPr>
     </w:p>
     <w:p>
       <w:pPr>
@@ -1595,28 +1540,6 @@
     </w:p>
     <w:p>
       <w:pPr>
-        <w:spacing w:line="360" w:lineRule="auto"/>
-        <w:rPr>
-          <w:rFonts w:asciiTheme="majorHAnsi" w:hAnsiTheme="majorHAnsi" w:cstheme="majorHAnsi"/>
-          <w:b/>
-          <w:bCs/>
-          <w:sz w:val="32"/>
-          <w:szCs w:val="32"/>
-        </w:rPr>
-      </w:pPr>
-      <w:r>
-        <w:rPr>
-          <w:rFonts w:asciiTheme="majorHAnsi" w:hAnsiTheme="majorHAnsi" w:cstheme="majorHAnsi"/>
-          <w:b/>
-          <w:bCs/>
-          <w:sz w:val="32"/>
-          <w:szCs w:val="32"/>
-        </w:rPr>
-        <w:br w:type="page"/>
-      </w:r>
-    </w:p>
-    <w:p>
-      <w:pPr>
         <w:pStyle w:val="Heading1"/>
         <w:numPr>
           <w:ilvl w:val="0"/>
@@ -1628,20 +1551,291 @@
           <w:bCs w:val="0"/>
           <w:noProof w:val="0"/>
           <w:color w:val="auto"/>
-        </w:rPr>
-      </w:pPr>
-      <w:bookmarkStart w:id="2" w:name="_Toc183111058"/>
+          <w:lang w:val="en-US"/>
+        </w:rPr>
+      </w:pPr>
+      <w:r>
+        <w:rPr>
+          <w:rFonts w:asciiTheme="majorHAnsi" w:hAnsiTheme="majorHAnsi" w:cstheme="majorHAnsi"/>
+        </w:rPr>
+        <w:br w:type="page"/>
+      </w:r>
       <w:r>
         <w:rPr>
           <w:rFonts w:ascii="Times New Roman" w:eastAsia="Verdana" w:hAnsi="Times New Roman"/>
           <w:bCs w:val="0"/>
           <w:noProof w:val="0"/>
           <w:color w:val="auto"/>
+          <w:lang w:val="en-US"/>
         </w:rPr>
         <w:lastRenderedPageBreak/>
+        <w:t>BẢNG PHÂN CÔNG</w:t>
+      </w:r>
+      <w:bookmarkStart w:id="2" w:name="_GoBack"/>
+      <w:bookmarkEnd w:id="2"/>
+    </w:p>
+    <w:tbl>
+      <w:tblPr>
+        <w:tblStyle w:val="TableGrid"/>
+        <w:tblW w:w="0" w:type="auto"/>
+        <w:tblLook w:val="04A0" w:firstRow="1" w:lastRow="0" w:firstColumn="1" w:lastColumn="0" w:noHBand="0" w:noVBand="1"/>
+      </w:tblPr>
+      <w:tblGrid>
+        <w:gridCol w:w="3115"/>
+        <w:gridCol w:w="3115"/>
+        <w:gridCol w:w="3115"/>
+      </w:tblGrid>
+      <w:tr>
+        <w:tc>
+          <w:tcPr>
+            <w:tcW w:w="3115" w:type="dxa"/>
+          </w:tcPr>
+          <w:p>
+            <w:pPr>
+              <w:rPr>
+                <w:rFonts w:asciiTheme="majorHAnsi" w:hAnsiTheme="majorHAnsi" w:cstheme="majorHAnsi"/>
+                <w:b/>
+                <w:bCs/>
+                <w:sz w:val="26"/>
+                <w:szCs w:val="26"/>
+                <w:lang w:val="en-US"/>
+              </w:rPr>
+            </w:pPr>
+            <w:r>
+              <w:rPr>
+                <w:rFonts w:asciiTheme="majorHAnsi" w:hAnsiTheme="majorHAnsi" w:cstheme="majorHAnsi"/>
+                <w:b/>
+                <w:bCs/>
+                <w:sz w:val="26"/>
+                <w:szCs w:val="26"/>
+                <w:lang w:val="en-US"/>
+              </w:rPr>
+              <w:t>Họ và Tên</w:t>
+            </w:r>
+          </w:p>
+        </w:tc>
+        <w:tc>
+          <w:tcPr>
+            <w:tcW w:w="3115" w:type="dxa"/>
+          </w:tcPr>
+          <w:p>
+            <w:pPr>
+              <w:rPr>
+                <w:rFonts w:asciiTheme="majorHAnsi" w:hAnsiTheme="majorHAnsi" w:cstheme="majorHAnsi"/>
+                <w:b/>
+                <w:bCs/>
+                <w:sz w:val="26"/>
+                <w:szCs w:val="26"/>
+                <w:lang w:val="en-US"/>
+              </w:rPr>
+            </w:pPr>
+            <w:r>
+              <w:rPr>
+                <w:rFonts w:asciiTheme="majorHAnsi" w:hAnsiTheme="majorHAnsi" w:cstheme="majorHAnsi"/>
+                <w:b/>
+                <w:bCs/>
+                <w:sz w:val="26"/>
+                <w:szCs w:val="26"/>
+                <w:lang w:val="en-US"/>
+              </w:rPr>
+              <w:t>Nghiệp vụ</w:t>
+            </w:r>
+          </w:p>
+        </w:tc>
+        <w:tc>
+          <w:tcPr>
+            <w:tcW w:w="3115" w:type="dxa"/>
+          </w:tcPr>
+          <w:p>
+            <w:pPr>
+              <w:rPr>
+                <w:rFonts w:asciiTheme="majorHAnsi" w:hAnsiTheme="majorHAnsi" w:cstheme="majorHAnsi"/>
+                <w:b/>
+                <w:bCs/>
+                <w:sz w:val="26"/>
+                <w:szCs w:val="26"/>
+                <w:lang w:val="en-US"/>
+              </w:rPr>
+            </w:pPr>
+            <w:r>
+              <w:rPr>
+                <w:rFonts w:asciiTheme="majorHAnsi" w:hAnsiTheme="majorHAnsi" w:cstheme="majorHAnsi"/>
+                <w:b/>
+                <w:bCs/>
+                <w:sz w:val="26"/>
+                <w:szCs w:val="26"/>
+                <w:lang w:val="en-US"/>
+              </w:rPr>
+              <w:t>Tiến độ tổng thể</w:t>
+            </w:r>
+          </w:p>
+        </w:tc>
+      </w:tr>
+      <w:tr>
+        <w:tc>
+          <w:tcPr>
+            <w:tcW w:w="3115" w:type="dxa"/>
+          </w:tcPr>
+          <w:p>
+            <w:pPr>
+              <w:rPr>
+                <w:rFonts w:asciiTheme="majorHAnsi" w:hAnsiTheme="majorHAnsi" w:cstheme="majorHAnsi"/>
+                <w:bCs/>
+                <w:sz w:val="26"/>
+                <w:szCs w:val="26"/>
+                <w:lang w:val="en-US"/>
+              </w:rPr>
+            </w:pPr>
+            <w:r>
+              <w:rPr>
+                <w:rFonts w:asciiTheme="majorHAnsi" w:hAnsiTheme="majorHAnsi" w:cstheme="majorHAnsi"/>
+                <w:bCs/>
+                <w:sz w:val="26"/>
+                <w:szCs w:val="26"/>
+                <w:lang w:val="en-US"/>
+              </w:rPr>
+              <w:t>Huỳnh Vĩ Khang</w:t>
+            </w:r>
+          </w:p>
+        </w:tc>
+        <w:tc>
+          <w:tcPr>
+            <w:tcW w:w="3115" w:type="dxa"/>
+          </w:tcPr>
+          <w:p>
+            <w:pPr>
+              <w:rPr>
+                <w:rFonts w:asciiTheme="majorHAnsi" w:hAnsiTheme="majorHAnsi" w:cstheme="majorHAnsi"/>
+                <w:bCs/>
+                <w:sz w:val="26"/>
+                <w:szCs w:val="26"/>
+              </w:rPr>
+            </w:pPr>
+          </w:p>
+        </w:tc>
+        <w:tc>
+          <w:tcPr>
+            <w:tcW w:w="3115" w:type="dxa"/>
+          </w:tcPr>
+          <w:p>
+            <w:pPr>
+              <w:rPr>
+                <w:rFonts w:asciiTheme="majorHAnsi" w:hAnsiTheme="majorHAnsi" w:cstheme="majorHAnsi"/>
+                <w:bCs/>
+                <w:sz w:val="26"/>
+                <w:szCs w:val="26"/>
+              </w:rPr>
+            </w:pPr>
+          </w:p>
+        </w:tc>
+      </w:tr>
+      <w:tr>
+        <w:tc>
+          <w:tcPr>
+            <w:tcW w:w="3115" w:type="dxa"/>
+          </w:tcPr>
+          <w:p>
+            <w:pPr>
+              <w:rPr>
+                <w:rFonts w:asciiTheme="majorHAnsi" w:hAnsiTheme="majorHAnsi" w:cstheme="majorHAnsi"/>
+                <w:bCs/>
+                <w:sz w:val="26"/>
+                <w:szCs w:val="26"/>
+                <w:lang w:val="en-US"/>
+              </w:rPr>
+            </w:pPr>
+            <w:r>
+              <w:rPr>
+                <w:rFonts w:asciiTheme="majorHAnsi" w:hAnsiTheme="majorHAnsi" w:cstheme="majorHAnsi"/>
+                <w:bCs/>
+                <w:sz w:val="26"/>
+                <w:szCs w:val="26"/>
+                <w:lang w:val="en-US"/>
+              </w:rPr>
+              <w:t>Đào Quí Mùi</w:t>
+            </w:r>
+          </w:p>
+        </w:tc>
+        <w:tc>
+          <w:tcPr>
+            <w:tcW w:w="3115" w:type="dxa"/>
+          </w:tcPr>
+          <w:p>
+            <w:pPr>
+              <w:rPr>
+                <w:rFonts w:asciiTheme="majorHAnsi" w:hAnsiTheme="majorHAnsi" w:cstheme="majorHAnsi"/>
+                <w:bCs/>
+                <w:sz w:val="26"/>
+                <w:szCs w:val="26"/>
+              </w:rPr>
+            </w:pPr>
+          </w:p>
+        </w:tc>
+        <w:tc>
+          <w:tcPr>
+            <w:tcW w:w="3115" w:type="dxa"/>
+          </w:tcPr>
+          <w:p>
+            <w:pPr>
+              <w:rPr>
+                <w:rFonts w:asciiTheme="majorHAnsi" w:hAnsiTheme="majorHAnsi" w:cstheme="majorHAnsi"/>
+                <w:bCs/>
+                <w:sz w:val="26"/>
+                <w:szCs w:val="26"/>
+              </w:rPr>
+            </w:pPr>
+          </w:p>
+        </w:tc>
+      </w:tr>
+    </w:tbl>
+    <w:p>
+      <w:pPr>
+        <w:rPr>
+          <w:rFonts w:asciiTheme="majorHAnsi" w:hAnsiTheme="majorHAnsi" w:cstheme="majorHAnsi"/>
+          <w:bCs/>
+          <w:sz w:val="32"/>
+          <w:szCs w:val="32"/>
+        </w:rPr>
+      </w:pPr>
+    </w:p>
+    <w:p>
+      <w:pPr>
+        <w:spacing w:line="360" w:lineRule="auto"/>
+        <w:rPr>
+          <w:rFonts w:asciiTheme="majorHAnsi" w:hAnsiTheme="majorHAnsi" w:cstheme="majorHAnsi"/>
+          <w:b/>
+          <w:bCs/>
+          <w:sz w:val="32"/>
+          <w:szCs w:val="32"/>
+        </w:rPr>
+      </w:pPr>
+    </w:p>
+    <w:p>
+      <w:pPr>
+        <w:pStyle w:val="Heading1"/>
+        <w:numPr>
+          <w:ilvl w:val="0"/>
+          <w:numId w:val="0"/>
+        </w:numPr>
+        <w:jc w:val="center"/>
+        <w:rPr>
+          <w:rFonts w:ascii="Times New Roman" w:eastAsia="Verdana" w:hAnsi="Times New Roman"/>
+          <w:bCs w:val="0"/>
+          <w:noProof w:val="0"/>
+          <w:color w:val="auto"/>
+        </w:rPr>
+      </w:pPr>
+      <w:bookmarkStart w:id="3" w:name="_Toc183111058"/>
+      <w:r>
+        <w:rPr>
+          <w:rFonts w:ascii="Times New Roman" w:eastAsia="Verdana" w:hAnsi="Times New Roman"/>
+          <w:bCs w:val="0"/>
+          <w:noProof w:val="0"/>
+          <w:color w:val="auto"/>
+        </w:rPr>
         <w:t>TÓM TẮT</w:t>
       </w:r>
-      <w:bookmarkEnd w:id="2"/>
+      <w:bookmarkEnd w:id="3"/>
     </w:p>
     <w:p>
       <w:pPr>
@@ -5486,7 +5680,7 @@
           <w:lang w:val="en-US"/>
         </w:rPr>
       </w:pPr>
-      <w:bookmarkStart w:id="3" w:name="_Toc183111059"/>
+      <w:bookmarkStart w:id="4" w:name="_Toc183111059"/>
       <w:r>
         <w:rPr>
           <w:rFonts w:ascii="Times New Roman" w:eastAsia="Verdana" w:hAnsi="Times New Roman"/>
@@ -5498,7 +5692,7 @@
         <w:lastRenderedPageBreak/>
         <w:t>DANH MỤC HÌNH</w:t>
       </w:r>
-      <w:bookmarkEnd w:id="3"/>
+      <w:bookmarkEnd w:id="4"/>
     </w:p>
     <w:p>
       <w:pPr>
@@ -6232,7 +6426,7 @@
           <w:color w:val="auto"/>
         </w:rPr>
       </w:pPr>
-      <w:bookmarkStart w:id="4" w:name="_Toc183111060"/>
+      <w:bookmarkStart w:id="5" w:name="_Toc183111060"/>
       <w:r>
         <w:rPr>
           <w:rFonts w:ascii="Times New Roman" w:eastAsia="Verdana" w:hAnsi="Times New Roman"/>
@@ -6243,7 +6437,7 @@
         <w:lastRenderedPageBreak/>
         <w:t>DANH MỤC CÁC KÝ HIỆU VÀ CHỮ VIẾT TẮT</w:t>
       </w:r>
-      <w:bookmarkEnd w:id="4"/>
+      <w:bookmarkEnd w:id="5"/>
     </w:p>
     <w:p>
       <w:pPr>
@@ -6895,6 +7089,7 @@
             <w14:round/>
           </w14:textOutline>
         </w:rPr>
+        <w:lastRenderedPageBreak/>
         <w:br w:type="page"/>
       </w:r>
     </w:p>
@@ -6913,7 +7108,7 @@
           <w:color w:val="auto"/>
         </w:rPr>
       </w:pPr>
-      <w:bookmarkStart w:id="5" w:name="_Toc183111061"/>
+      <w:bookmarkStart w:id="6" w:name="_Toc183111061"/>
       <w:r>
         <w:rPr>
           <w:rFonts w:ascii="Times New Roman" w:eastAsia="Verdana" w:hAnsi="Times New Roman"/>
@@ -6924,7 +7119,7 @@
         <w:lastRenderedPageBreak/>
         <w:t>LỜI MỞ ĐẦU</w:t>
       </w:r>
-      <w:bookmarkEnd w:id="5"/>
+      <w:bookmarkEnd w:id="6"/>
     </w:p>
     <w:p>
       <w:pPr>
@@ -7161,7 +7356,7 @@
           <w:lang w:val="en-US"/>
         </w:rPr>
       </w:pPr>
-      <w:bookmarkStart w:id="6" w:name="_Toc183111062"/>
+      <w:bookmarkStart w:id="7" w:name="_Toc183111062"/>
       <w:r>
         <w:rPr>
           <w:rFonts w:ascii="Times New Roman" w:eastAsia="Verdana" w:hAnsi="Times New Roman"/>
@@ -7172,7 +7367,7 @@
         </w:rPr>
         <w:t>GIỚI THIỆU</w:t>
       </w:r>
-      <w:bookmarkEnd w:id="6"/>
+      <w:bookmarkEnd w:id="7"/>
     </w:p>
     <w:p>
       <w:pPr>
@@ -7182,7 +7377,7 @@
           <w:color w:val="auto"/>
         </w:rPr>
       </w:pPr>
-      <w:bookmarkStart w:id="7" w:name="_Toc183111063"/>
+      <w:bookmarkStart w:id="8" w:name="_Toc183111063"/>
       <w:r>
         <w:rPr>
           <w:rFonts w:asciiTheme="majorHAnsi" w:hAnsiTheme="majorHAnsi" w:cstheme="majorHAnsi"/>
@@ -7190,7 +7385,7 @@
         </w:rPr>
         <w:t>Lý do chọn đề tài:</w:t>
       </w:r>
-      <w:bookmarkEnd w:id="7"/>
+      <w:bookmarkEnd w:id="8"/>
     </w:p>
     <w:p>
       <w:pPr>
@@ -7234,7 +7429,7 @@
           <w:color w:val="auto"/>
         </w:rPr>
       </w:pPr>
-      <w:bookmarkStart w:id="8" w:name="_Toc183111064"/>
+      <w:bookmarkStart w:id="9" w:name="_Toc183111064"/>
       <w:r>
         <w:rPr>
           <w:rFonts w:asciiTheme="majorHAnsi" w:hAnsiTheme="majorHAnsi" w:cstheme="majorHAnsi"/>
@@ -7242,7 +7437,7 @@
         </w:rPr>
         <w:t>Mục tiêu nghiên cứu:</w:t>
       </w:r>
-      <w:bookmarkEnd w:id="8"/>
+      <w:bookmarkEnd w:id="9"/>
     </w:p>
     <w:p>
       <w:pPr>
@@ -7292,7 +7487,7 @@
           <w:color w:val="auto"/>
         </w:rPr>
       </w:pPr>
-      <w:bookmarkStart w:id="9" w:name="_Toc183111065"/>
+      <w:bookmarkStart w:id="10" w:name="_Toc183111065"/>
       <w:r>
         <w:rPr>
           <w:rFonts w:asciiTheme="majorHAnsi" w:hAnsiTheme="majorHAnsi" w:cstheme="majorHAnsi"/>
@@ -7300,7 +7495,7 @@
         </w:rPr>
         <w:t>Phạm vi và giới hạn nghiên cứu:</w:t>
       </w:r>
-      <w:bookmarkEnd w:id="9"/>
+      <w:bookmarkEnd w:id="10"/>
     </w:p>
     <w:p>
       <w:pPr>
@@ -7328,7 +7523,7 @@
           <w:color w:val="auto"/>
         </w:rPr>
       </w:pPr>
-      <w:bookmarkStart w:id="10" w:name="_Toc183111066"/>
+      <w:bookmarkStart w:id="11" w:name="_Toc183111066"/>
       <w:r>
         <w:rPr>
           <w:rFonts w:asciiTheme="majorHAnsi" w:hAnsiTheme="majorHAnsi" w:cstheme="majorHAnsi"/>
@@ -7343,7 +7538,7 @@
         </w:rPr>
         <w:t>:</w:t>
       </w:r>
-      <w:bookmarkEnd w:id="10"/>
+      <w:bookmarkEnd w:id="11"/>
     </w:p>
     <w:p>
       <w:pPr>
@@ -7460,7 +7655,7 @@
           <w:lang w:val="en-US"/>
         </w:rPr>
       </w:pPr>
-      <w:bookmarkStart w:id="11" w:name="_Toc183111067"/>
+      <w:bookmarkStart w:id="12" w:name="_Toc183111067"/>
       <w:r>
         <w:rPr>
           <w:rFonts w:ascii="Times New Roman" w:eastAsia="Verdana" w:hAnsi="Times New Roman"/>
@@ -7471,7 +7666,7 @@
         </w:rPr>
         <w:t>TỔNG QUAN NGHIÊN CỨU</w:t>
       </w:r>
-      <w:bookmarkEnd w:id="11"/>
+      <w:bookmarkEnd w:id="12"/>
     </w:p>
     <w:p>
       <w:pPr>
@@ -7495,22 +7690,21 @@
           <w:szCs w:val="26"/>
         </w:rPr>
       </w:pPr>
-      <w:bookmarkStart w:id="12" w:name="_Toc180832482"/>
-      <w:bookmarkStart w:id="13" w:name="_Toc180833417"/>
-      <w:bookmarkStart w:id="14" w:name="_Toc180834231"/>
-      <w:bookmarkStart w:id="15" w:name="_Toc180834282"/>
-      <w:bookmarkStart w:id="16" w:name="_Toc180834353"/>
-      <w:bookmarkStart w:id="17" w:name="_Toc180834605"/>
-      <w:bookmarkStart w:id="18" w:name="_Toc180836107"/>
-      <w:bookmarkStart w:id="19" w:name="_Toc181288495"/>
-      <w:bookmarkStart w:id="20" w:name="_Toc181429162"/>
-      <w:bookmarkStart w:id="21" w:name="_Toc181429207"/>
-      <w:bookmarkStart w:id="22" w:name="_Toc181429280"/>
-      <w:bookmarkStart w:id="23" w:name="_Toc181429378"/>
-      <w:bookmarkStart w:id="24" w:name="_Toc181873889"/>
-      <w:bookmarkStart w:id="25" w:name="_Toc181873941"/>
-      <w:bookmarkStart w:id="26" w:name="_Toc183111068"/>
-      <w:bookmarkEnd w:id="12"/>
+      <w:bookmarkStart w:id="13" w:name="_Toc180832482"/>
+      <w:bookmarkStart w:id="14" w:name="_Toc180833417"/>
+      <w:bookmarkStart w:id="15" w:name="_Toc180834231"/>
+      <w:bookmarkStart w:id="16" w:name="_Toc180834282"/>
+      <w:bookmarkStart w:id="17" w:name="_Toc180834353"/>
+      <w:bookmarkStart w:id="18" w:name="_Toc180834605"/>
+      <w:bookmarkStart w:id="19" w:name="_Toc180836107"/>
+      <w:bookmarkStart w:id="20" w:name="_Toc181288495"/>
+      <w:bookmarkStart w:id="21" w:name="_Toc181429162"/>
+      <w:bookmarkStart w:id="22" w:name="_Toc181429207"/>
+      <w:bookmarkStart w:id="23" w:name="_Toc181429280"/>
+      <w:bookmarkStart w:id="24" w:name="_Toc181429378"/>
+      <w:bookmarkStart w:id="25" w:name="_Toc181873889"/>
+      <w:bookmarkStart w:id="26" w:name="_Toc181873941"/>
+      <w:bookmarkStart w:id="27" w:name="_Toc183111068"/>
       <w:bookmarkEnd w:id="13"/>
       <w:bookmarkEnd w:id="14"/>
       <w:bookmarkEnd w:id="15"/>
@@ -7525,6 +7719,7 @@
       <w:bookmarkEnd w:id="24"/>
       <w:bookmarkEnd w:id="25"/>
       <w:bookmarkEnd w:id="26"/>
+      <w:bookmarkEnd w:id="27"/>
     </w:p>
     <w:p>
       <w:pPr>
@@ -7534,7 +7729,7 @@
           <w:color w:val="auto"/>
         </w:rPr>
       </w:pPr>
-      <w:bookmarkStart w:id="27" w:name="_Toc183111069"/>
+      <w:bookmarkStart w:id="28" w:name="_Toc183111069"/>
       <w:r>
         <w:rPr>
           <w:rFonts w:asciiTheme="majorHAnsi" w:hAnsiTheme="majorHAnsi" w:cstheme="majorHAnsi"/>
@@ -7549,7 +7744,7 @@
         </w:rPr>
         <w:t>:</w:t>
       </w:r>
-      <w:bookmarkEnd w:id="27"/>
+      <w:bookmarkEnd w:id="28"/>
     </w:p>
     <w:p>
       <w:pPr>
@@ -7678,7 +7873,7 @@
           <w:color w:val="auto"/>
         </w:rPr>
       </w:pPr>
-      <w:bookmarkStart w:id="28" w:name="_Toc183111070"/>
+      <w:bookmarkStart w:id="29" w:name="_Toc183111070"/>
       <w:r>
         <w:rPr>
           <w:rFonts w:asciiTheme="majorHAnsi" w:hAnsiTheme="majorHAnsi" w:cstheme="majorHAnsi"/>
@@ -7700,7 +7895,7 @@
         </w:rPr>
         <w:t>trong quy hoạch mạng RFID</w:t>
       </w:r>
-      <w:bookmarkEnd w:id="28"/>
+      <w:bookmarkEnd w:id="29"/>
     </w:p>
     <w:p>
       <w:pPr>
@@ -8861,7 +9056,7 @@
           <w:color w:val="auto"/>
         </w:rPr>
       </w:pPr>
-      <w:bookmarkStart w:id="29" w:name="_Toc183111071"/>
+      <w:bookmarkStart w:id="30" w:name="_Toc183111071"/>
       <w:r>
         <w:rPr>
           <w:rFonts w:asciiTheme="majorHAnsi" w:hAnsiTheme="majorHAnsi" w:cstheme="majorHAnsi"/>
@@ -8869,7 +9064,7 @@
         </w:rPr>
         <w:t>Giới thiệu thuật toán tối ưu hóa bầy đàn (PSO):</w:t>
       </w:r>
-      <w:bookmarkEnd w:id="29"/>
+      <w:bookmarkEnd w:id="30"/>
     </w:p>
     <w:p>
       <w:pPr>
@@ -8982,7 +9177,7 @@
           <w:color w:val="auto"/>
         </w:rPr>
       </w:pPr>
-      <w:bookmarkStart w:id="30" w:name="_Toc183111072"/>
+      <w:bookmarkStart w:id="31" w:name="_Toc183111072"/>
       <w:r>
         <w:rPr>
           <w:rFonts w:asciiTheme="majorHAnsi" w:hAnsiTheme="majorHAnsi" w:cstheme="majorHAnsi"/>
@@ -8997,7 +9192,7 @@
         </w:rPr>
         <w:t>ác thành phần chính của PSO</w:t>
       </w:r>
-      <w:bookmarkEnd w:id="30"/>
+      <w:bookmarkEnd w:id="31"/>
     </w:p>
     <w:p>
       <w:pPr>
@@ -9010,7 +9205,7 @@
           <w:lang w:val="en-US"/>
         </w:rPr>
       </w:pPr>
-      <w:bookmarkStart w:id="31" w:name="_Toc183111073"/>
+      <w:bookmarkStart w:id="32" w:name="_Toc183111073"/>
       <w:r>
         <w:rPr>
           <w:rFonts w:asciiTheme="majorHAnsi" w:hAnsiTheme="majorHAnsi" w:cstheme="majorHAnsi"/>
@@ -9020,7 +9215,7 @@
         </w:rPr>
         <w:t>Particle (Phần tử):</w:t>
       </w:r>
-      <w:bookmarkEnd w:id="31"/>
+      <w:bookmarkEnd w:id="32"/>
     </w:p>
     <w:p>
       <w:pPr>
@@ -9079,7 +9274,7 @@
           <w:lang w:val="en-US"/>
         </w:rPr>
       </w:pPr>
-      <w:bookmarkStart w:id="32" w:name="_Toc183111074"/>
+      <w:bookmarkStart w:id="33" w:name="_Toc183111074"/>
       <w:r>
         <w:rPr>
           <w:rFonts w:asciiTheme="majorHAnsi" w:hAnsiTheme="majorHAnsi" w:cstheme="majorHAnsi"/>
@@ -9089,7 +9284,7 @@
         </w:rPr>
         <w:t>Swarm (Bầy đàn):</w:t>
       </w:r>
-      <w:bookmarkEnd w:id="32"/>
+      <w:bookmarkEnd w:id="33"/>
     </w:p>
     <w:p>
       <w:pPr>
@@ -9121,7 +9316,7 @@
           <w:lang w:val="en-US"/>
         </w:rPr>
       </w:pPr>
-      <w:bookmarkStart w:id="33" w:name="_Toc183111075"/>
+      <w:bookmarkStart w:id="34" w:name="_Toc183111075"/>
       <w:r>
         <w:rPr>
           <w:rFonts w:asciiTheme="majorHAnsi" w:hAnsiTheme="majorHAnsi" w:cstheme="majorHAnsi"/>
@@ -9131,7 +9326,7 @@
         </w:rPr>
         <w:t>Position (Vị trí) và Velocity (Vận tốc):</w:t>
       </w:r>
-      <w:bookmarkEnd w:id="33"/>
+      <w:bookmarkEnd w:id="34"/>
     </w:p>
     <w:p>
       <w:pPr>
@@ -9190,7 +9385,7 @@
           <w:lang w:val="en-US"/>
         </w:rPr>
       </w:pPr>
-      <w:bookmarkStart w:id="34" w:name="_Toc183111076"/>
+      <w:bookmarkStart w:id="35" w:name="_Toc183111076"/>
       <w:r>
         <w:rPr>
           <w:rFonts w:asciiTheme="majorHAnsi" w:hAnsiTheme="majorHAnsi" w:cstheme="majorHAnsi"/>
@@ -9200,7 +9395,7 @@
         </w:rPr>
         <w:t>pBest (Personal Best - Vị trí tốt nhất cá nhân):</w:t>
       </w:r>
-      <w:bookmarkEnd w:id="34"/>
+      <w:bookmarkEnd w:id="35"/>
     </w:p>
     <w:p>
       <w:pPr>
@@ -9232,7 +9427,7 @@
           <w:lang w:val="en-US"/>
         </w:rPr>
       </w:pPr>
-      <w:bookmarkStart w:id="35" w:name="_Toc183111077"/>
+      <w:bookmarkStart w:id="36" w:name="_Toc183111077"/>
       <w:r>
         <w:rPr>
           <w:rFonts w:asciiTheme="majorHAnsi" w:hAnsiTheme="majorHAnsi" w:cstheme="majorHAnsi"/>
@@ -9242,7 +9437,7 @@
         </w:rPr>
         <w:t>gBest (Global Best - Vị trí tốt nhất toàn cục):</w:t>
       </w:r>
-      <w:bookmarkEnd w:id="35"/>
+      <w:bookmarkEnd w:id="36"/>
     </w:p>
     <w:p>
       <w:pPr>
@@ -9274,7 +9469,7 @@
           <w:lang w:val="fr-FR"/>
         </w:rPr>
       </w:pPr>
-      <w:bookmarkStart w:id="36" w:name="_Toc183111078"/>
+      <w:bookmarkStart w:id="37" w:name="_Toc183111078"/>
       <w:r>
         <w:rPr>
           <w:rFonts w:asciiTheme="majorHAnsi" w:hAnsiTheme="majorHAnsi" w:cstheme="majorHAnsi"/>
@@ -9284,7 +9479,7 @@
         </w:rPr>
         <w:t>Cognitive và Social Coefficients (Hệ số tự nhận thức và xã hội):</w:t>
       </w:r>
-      <w:bookmarkEnd w:id="36"/>
+      <w:bookmarkEnd w:id="37"/>
     </w:p>
     <w:p>
       <w:pPr>
@@ -9336,7 +9531,7 @@
           <w:lang w:val="en-US"/>
         </w:rPr>
       </w:pPr>
-      <w:bookmarkStart w:id="37" w:name="_Toc183111079"/>
+      <w:bookmarkStart w:id="38" w:name="_Toc183111079"/>
       <w:r>
         <w:rPr>
           <w:rFonts w:asciiTheme="majorHAnsi" w:hAnsiTheme="majorHAnsi" w:cstheme="majorHAnsi"/>
@@ -9346,7 +9541,7 @@
         </w:rPr>
         <w:t>Inertia Weight (Hệ số quán tính):</w:t>
       </w:r>
-      <w:bookmarkEnd w:id="37"/>
+      <w:bookmarkEnd w:id="38"/>
     </w:p>
     <w:p>
       <w:pPr>
@@ -9375,7 +9570,7 @@
           <w:color w:val="auto"/>
         </w:rPr>
       </w:pPr>
-      <w:bookmarkStart w:id="38" w:name="_Toc183111080"/>
+      <w:bookmarkStart w:id="39" w:name="_Toc183111080"/>
       <w:r>
         <w:rPr>
           <w:rFonts w:asciiTheme="majorHAnsi" w:hAnsiTheme="majorHAnsi" w:cstheme="majorHAnsi"/>
@@ -9383,7 +9578,7 @@
         </w:rPr>
         <w:t>Hàm mục tiêu (fitness function):</w:t>
       </w:r>
-      <w:bookmarkEnd w:id="38"/>
+      <w:bookmarkEnd w:id="39"/>
     </w:p>
     <w:p>
       <w:pPr>
@@ -9416,7 +9611,7 @@
           <w:color w:val="auto"/>
         </w:rPr>
       </w:pPr>
-      <w:bookmarkStart w:id="39" w:name="_Toc183111081"/>
+      <w:bookmarkStart w:id="40" w:name="_Toc183111081"/>
       <w:r>
         <w:rPr>
           <w:rFonts w:asciiTheme="majorHAnsi" w:hAnsiTheme="majorHAnsi" w:cstheme="majorHAnsi"/>
@@ -9424,7 +9619,7 @@
         </w:rPr>
         <w:t>Cập nhật vị trí và vận tốc:</w:t>
       </w:r>
-      <w:bookmarkEnd w:id="39"/>
+      <w:bookmarkEnd w:id="40"/>
     </w:p>
     <w:p>
       <w:pPr>
@@ -9882,7 +10077,7 @@
           <w:szCs w:val="26"/>
         </w:rPr>
       </w:pPr>
-      <w:bookmarkStart w:id="40" w:name="_Ref183110003"/>
+      <w:bookmarkStart w:id="41" w:name="_Ref183110003"/>
       <w:r>
         <w:rPr>
           <w:b/>
@@ -9943,7 +10138,7 @@
         </w:rPr>
         <w:fldChar w:fldCharType="end"/>
       </w:r>
-      <w:bookmarkEnd w:id="40"/>
+      <w:bookmarkEnd w:id="41"/>
       <w:r>
         <w:rPr>
           <w:b/>
@@ -10501,7 +10696,7 @@
           <w:lang w:val="en-US"/>
         </w:rPr>
       </w:pPr>
-      <w:bookmarkStart w:id="41" w:name="_Ref183110005"/>
+      <w:bookmarkStart w:id="42" w:name="_Ref183110005"/>
       <w:r>
         <w:rPr>
           <w:b/>
@@ -10562,7 +10757,7 @@
         </w:rPr>
         <w:fldChar w:fldCharType="end"/>
       </w:r>
-      <w:bookmarkEnd w:id="41"/>
+      <w:bookmarkEnd w:id="42"/>
     </w:p>
     <w:p>
       <w:pPr>
@@ -10650,7 +10845,7 @@
           <w:color w:val="auto"/>
         </w:rPr>
       </w:pPr>
-      <w:bookmarkStart w:id="42" w:name="_Toc183111082"/>
+      <w:bookmarkStart w:id="43" w:name="_Toc183111082"/>
       <w:r>
         <w:rPr>
           <w:rStyle w:val="Strong"/>
@@ -10660,7 +10855,7 @@
         </w:rPr>
         <w:t>Quá trình hội tụ:</w:t>
       </w:r>
-      <w:bookmarkEnd w:id="42"/>
+      <w:bookmarkEnd w:id="43"/>
     </w:p>
     <w:p>
       <w:pPr>
@@ -10710,7 +10905,7 @@
           <w:color w:val="auto"/>
         </w:rPr>
       </w:pPr>
-      <w:bookmarkStart w:id="43" w:name="_Toc183111083"/>
+      <w:bookmarkStart w:id="44" w:name="_Toc183111083"/>
       <w:r>
         <w:rPr>
           <w:rFonts w:asciiTheme="majorHAnsi" w:hAnsiTheme="majorHAnsi" w:cstheme="majorHAnsi"/>
@@ -10718,7 +10913,7 @@
         </w:rPr>
         <w:t>Các nghiên cứu liên quan đến PSO và giám sát:</w:t>
       </w:r>
-      <w:bookmarkEnd w:id="43"/>
+      <w:bookmarkEnd w:id="44"/>
     </w:p>
     <w:p>
       <w:pPr>
@@ -10879,7 +11074,7 @@
           <w:color w:val="auto"/>
         </w:rPr>
       </w:pPr>
-      <w:bookmarkStart w:id="44" w:name="_Toc183111084"/>
+      <w:bookmarkStart w:id="45" w:name="_Toc183111084"/>
       <w:r>
         <w:rPr>
           <w:rFonts w:asciiTheme="majorHAnsi" w:hAnsiTheme="majorHAnsi" w:cstheme="majorHAnsi"/>
@@ -10887,7 +11082,7 @@
         </w:rPr>
         <w:t>Ứng dụng thực tế của PSO</w:t>
       </w:r>
-      <w:bookmarkEnd w:id="44"/>
+      <w:bookmarkEnd w:id="45"/>
     </w:p>
     <w:p>
       <w:pPr>
@@ -11367,7 +11562,7 @@
           <w:lang w:val="en-US"/>
         </w:rPr>
       </w:pPr>
-      <w:bookmarkStart w:id="45" w:name="_Toc183111085"/>
+      <w:bookmarkStart w:id="46" w:name="_Toc183111085"/>
       <w:r>
         <w:rPr>
           <w:rFonts w:ascii="Times New Roman" w:eastAsia="Verdana" w:hAnsi="Times New Roman"/>
@@ -11379,7 +11574,7 @@
         <w:lastRenderedPageBreak/>
         <w:t>PHÂN TÍCH BÀI TOÁN</w:t>
       </w:r>
-      <w:bookmarkEnd w:id="45"/>
+      <w:bookmarkEnd w:id="46"/>
     </w:p>
     <w:p>
       <w:pPr>
@@ -11403,22 +11598,21 @@
           <w:szCs w:val="26"/>
         </w:rPr>
       </w:pPr>
-      <w:bookmarkStart w:id="46" w:name="_Toc180832487"/>
-      <w:bookmarkStart w:id="47" w:name="_Toc180833422"/>
-      <w:bookmarkStart w:id="48" w:name="_Toc180834236"/>
-      <w:bookmarkStart w:id="49" w:name="_Toc180834287"/>
-      <w:bookmarkStart w:id="50" w:name="_Toc180834358"/>
-      <w:bookmarkStart w:id="51" w:name="_Toc180834610"/>
-      <w:bookmarkStart w:id="52" w:name="_Toc180836112"/>
-      <w:bookmarkStart w:id="53" w:name="_Toc181288500"/>
-      <w:bookmarkStart w:id="54" w:name="_Toc181429172"/>
-      <w:bookmarkStart w:id="55" w:name="_Toc181429217"/>
-      <w:bookmarkStart w:id="56" w:name="_Toc181429290"/>
-      <w:bookmarkStart w:id="57" w:name="_Toc181429388"/>
-      <w:bookmarkStart w:id="58" w:name="_Toc181873906"/>
-      <w:bookmarkStart w:id="59" w:name="_Toc181873958"/>
-      <w:bookmarkStart w:id="60" w:name="_Toc183111086"/>
-      <w:bookmarkEnd w:id="46"/>
+      <w:bookmarkStart w:id="47" w:name="_Toc180832487"/>
+      <w:bookmarkStart w:id="48" w:name="_Toc180833422"/>
+      <w:bookmarkStart w:id="49" w:name="_Toc180834236"/>
+      <w:bookmarkStart w:id="50" w:name="_Toc180834287"/>
+      <w:bookmarkStart w:id="51" w:name="_Toc180834358"/>
+      <w:bookmarkStart w:id="52" w:name="_Toc180834610"/>
+      <w:bookmarkStart w:id="53" w:name="_Toc180836112"/>
+      <w:bookmarkStart w:id="54" w:name="_Toc181288500"/>
+      <w:bookmarkStart w:id="55" w:name="_Toc181429172"/>
+      <w:bookmarkStart w:id="56" w:name="_Toc181429217"/>
+      <w:bookmarkStart w:id="57" w:name="_Toc181429290"/>
+      <w:bookmarkStart w:id="58" w:name="_Toc181429388"/>
+      <w:bookmarkStart w:id="59" w:name="_Toc181873906"/>
+      <w:bookmarkStart w:id="60" w:name="_Toc181873958"/>
+      <w:bookmarkStart w:id="61" w:name="_Toc183111086"/>
       <w:bookmarkEnd w:id="47"/>
       <w:bookmarkEnd w:id="48"/>
       <w:bookmarkEnd w:id="49"/>
@@ -11433,6 +11627,7 @@
       <w:bookmarkEnd w:id="58"/>
       <w:bookmarkEnd w:id="59"/>
       <w:bookmarkEnd w:id="60"/>
+      <w:bookmarkEnd w:id="61"/>
     </w:p>
     <w:p>
       <w:pPr>
@@ -11442,7 +11637,7 @@
           <w:color w:val="auto"/>
         </w:rPr>
       </w:pPr>
-      <w:bookmarkStart w:id="61" w:name="_Toc183111087"/>
+      <w:bookmarkStart w:id="62" w:name="_Toc183111087"/>
       <w:r>
         <w:rPr>
           <w:rFonts w:asciiTheme="majorHAnsi" w:hAnsiTheme="majorHAnsi" w:cstheme="majorHAnsi"/>
@@ -11450,7 +11645,7 @@
         </w:rPr>
         <w:t>Mô tả bài toán giám sát sinh viên trong lớp học:</w:t>
       </w:r>
-      <w:bookmarkEnd w:id="61"/>
+      <w:bookmarkEnd w:id="62"/>
     </w:p>
     <w:p>
       <w:pPr>
@@ -11714,6 +11909,9 @@
         </w:rPr>
       </w:pPr>
       <w:r>
+        <w:rPr>
+          <w:lang w:val="en-US"/>
+        </w:rPr>
         <mc:AlternateContent>
           <mc:Choice Requires="wps">
             <w:drawing>
@@ -11762,8 +11960,8 @@
                                 <w:lang w:val="en-US"/>
                               </w:rPr>
                             </w:pPr>
-                            <w:bookmarkStart w:id="62" w:name="_Ref183169285"/>
-                            <w:bookmarkStart w:id="63" w:name="_Toc183298470"/>
+                            <w:bookmarkStart w:id="63" w:name="_Ref183169285"/>
+                            <w:bookmarkStart w:id="64" w:name="_Toc183298470"/>
                             <w:r>
                               <w:rPr>
                                 <w:b/>
@@ -11818,7 +12016,7 @@
                               </w:rPr>
                               <w:fldChar w:fldCharType="end"/>
                             </w:r>
-                            <w:bookmarkEnd w:id="62"/>
+                            <w:bookmarkEnd w:id="63"/>
                             <w:r>
                               <w:rPr>
                                 <w:b/>
@@ -11829,7 +12027,7 @@
                               </w:rPr>
                               <w:t>. Khu vực cần giám sát tại Trường Đại học Công Thương TPHCM</w:t>
                             </w:r>
-                            <w:bookmarkEnd w:id="63"/>
+                            <w:bookmarkEnd w:id="64"/>
                           </w:p>
                         </w:txbxContent>
                       </wps:txbx>
@@ -11854,7 +12052,7 @@
                 <v:stroke joinstyle="miter"/>
                 <v:path gradientshapeok="t" o:connecttype="rect"/>
               </v:shapetype>
-              <v:shape id="Text Box 35" o:spid="_x0000_s1026" type="#_x0000_t202" style="position:absolute;margin-left:25.75pt;margin-top:249.85pt;width:404.25pt;height:23.3pt;z-index:251674624;visibility:visible;mso-wrap-style:square;mso-height-percent:0;mso-wrap-distance-left:9pt;mso-wrap-distance-top:0;mso-wrap-distance-right:9pt;mso-wrap-distance-bottom:0;mso-position-horizontal:absolute;mso-position-horizontal-relative:text;mso-position-vertical:absolute;mso-position-vertical-relative:text;mso-height-percent:0;mso-height-relative:margin;v-text-anchor:top" o:gfxdata="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" stroked="f">
+              <v:shape id="Text Box 35" o:spid="_x0000_s1026" type="#_x0000_t202" style="position:absolute;margin-left:25.75pt;margin-top:249.85pt;width:404.25pt;height:23.3pt;z-index:251674624;visibility:visible;mso-wrap-style:square;mso-height-percent:0;mso-wrap-distance-left:9pt;mso-wrap-distance-top:0;mso-wrap-distance-right:9pt;mso-wrap-distance-bottom:0;mso-position-horizontal:absolute;mso-position-horizontal-relative:text;mso-position-vertical:absolute;mso-position-vertical-relative:text;mso-height-percent:0;mso-height-relative:margin;v-text-anchor:top" o:gfxdata="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" stroked="f">
                 <v:textbox inset="0,0,0,0">
                   <w:txbxContent>
                     <w:p>
@@ -11868,8 +12066,8 @@
                           <w:lang w:val="en-US"/>
                         </w:rPr>
                       </w:pPr>
-                      <w:bookmarkStart w:id="64" w:name="_Ref183169285"/>
-                      <w:bookmarkStart w:id="65" w:name="_Toc183298470"/>
+                      <w:bookmarkStart w:id="65" w:name="_Ref183169285"/>
+                      <w:bookmarkStart w:id="66" w:name="_Toc183298470"/>
                       <w:r>
                         <w:rPr>
                           <w:b/>
@@ -11924,7 +12122,7 @@
                         </w:rPr>
                         <w:fldChar w:fldCharType="end"/>
                       </w:r>
-                      <w:bookmarkEnd w:id="64"/>
+                      <w:bookmarkEnd w:id="65"/>
                       <w:r>
                         <w:rPr>
                           <w:b/>
@@ -11935,7 +12133,7 @@
                         </w:rPr>
                         <w:t>. Khu vực cần giám sát tại Trường Đại học Công Thương TPHCM</w:t>
                       </w:r>
-                      <w:bookmarkEnd w:id="65"/>
+                      <w:bookmarkEnd w:id="66"/>
                     </w:p>
                   </w:txbxContent>
                 </v:textbox>
@@ -12035,7 +12233,7 @@
           </mc:Choice>
           <mc:Fallback>
             <w:pict>
-              <v:shape w14:anchorId="35C2BC45" id="Text Box 34" o:spid="_x0000_s1027" type="#_x0000_t202" style="position:absolute;margin-left:-11.7pt;margin-top:102.6pt;width:44.55pt;height:20.55pt;rotation:-90;z-index:251672576;visibility:visible;mso-wrap-style:square;mso-width-percent:0;mso-height-percent:0;mso-wrap-distance-left:9pt;mso-wrap-distance-top:0;mso-wrap-distance-right:9pt;mso-wrap-distance-bottom:0;mso-position-horizontal:absolute;mso-position-horizontal-relative:text;mso-position-vertical:absolute;mso-position-vertical-relative:text;mso-width-percent:0;mso-height-percent:0;mso-width-relative:margin;mso-height-relative:margin;v-text-anchor:top" o:gfxdata="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" fillcolor="white [3201]" strokecolor="white [3212]" strokeweight=".5pt">
+              <v:shape w14:anchorId="35C2BC45" id="Text Box 34" o:spid="_x0000_s1027" type="#_x0000_t202" style="position:absolute;margin-left:-11.7pt;margin-top:102.6pt;width:44.55pt;height:20.55pt;rotation:-90;z-index:251672576;visibility:visible;mso-wrap-style:square;mso-width-percent:0;mso-height-percent:0;mso-wrap-distance-left:9pt;mso-wrap-distance-top:0;mso-wrap-distance-right:9pt;mso-wrap-distance-bottom:0;mso-position-horizontal:absolute;mso-position-horizontal-relative:text;mso-position-vertical:absolute;mso-position-vertical-relative:text;mso-width-percent:0;mso-height-percent:0;mso-width-relative:margin;mso-height-relative:margin;v-text-anchor:top" o:gfxdata="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" fillcolor="white [3201]" strokecolor="white [3212]" strokeweight=".5pt">
                 <v:textbox>
                   <w:txbxContent>
                     <w:p>
@@ -12129,7 +12327,7 @@
               </wp:anchor>
             </w:drawing>
           </mc:Choice>
-          <mc:Fallback>
+          <mc:Fallback xmlns:w16sdtdh="http://schemas.microsoft.com/office/word/2020/wordml/sdtdatahash" xmlns:w16du="http://schemas.microsoft.com/office/word/2023/wordml/word16du" xmlns:w16="http://schemas.microsoft.com/office/word/2018/wordml" xmlns:w16cid="http://schemas.microsoft.com/office/word/2016/wordml/cid" xmlns:w16cex="http://schemas.microsoft.com/office/word/2018/wordml/cex" xmlns:oel="http://schemas.microsoft.com/office/2019/extlst" xmlns:am3d="http://schemas.microsoft.com/office/drawing/2017/model3d" xmlns:aink="http://schemas.microsoft.com/office/drawing/2016/ink" xmlns:cx8="http://schemas.microsoft.com/office/drawing/2016/5/14/chartex" xmlns:cx7="http://schemas.microsoft.com/office/drawing/2016/5/13/chartex" xmlns:cx6="http://schemas.microsoft.com/office/drawing/2016/5/12/chartex" xmlns:cx5="http://schemas.microsoft.com/office/drawing/2016/5/11/chartex" xmlns:cx4="http://schemas.microsoft.com/office/drawing/2016/5/10/chartex" xmlns:cx3="http://schemas.microsoft.com/office/drawing/2016/5/9/chartex" xmlns:cx2="http://schemas.microsoft.com/office/drawing/2015/10/21/chartex" xmlns:cx1="http://schemas.microsoft.com/office/drawing/2015/9/8/chartex">
             <w:pict>
               <v:shapetype w14:anchorId="25A68242" id="_x0000_t32" coordsize="21600,21600" o:spt="32" o:oned="t" path="m,l21600,21600e" filled="f">
                 <v:path arrowok="t" fillok="f" o:connecttype="none"/>
@@ -12225,7 +12423,7 @@
           </mc:Choice>
           <mc:Fallback>
             <w:pict>
-              <v:shape w14:anchorId="3941197A" id="Text Box 32" o:spid="_x0000_s1028" type="#_x0000_t202" style="position:absolute;margin-left:207.35pt;margin-top:222.6pt;width:44.55pt;height:20.55pt;z-index:251670528;visibility:visible;mso-wrap-style:square;mso-width-percent:0;mso-height-percent:0;mso-wrap-distance-left:9pt;mso-wrap-distance-top:0;mso-wrap-distance-right:9pt;mso-wrap-distance-bottom:0;mso-position-horizontal:absolute;mso-position-horizontal-relative:text;mso-position-vertical:absolute;mso-position-vertical-relative:text;mso-width-percent:0;mso-height-percent:0;mso-width-relative:margin;mso-height-relative:margin;v-text-anchor:top" o:gfxdata="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" fillcolor="white [3201]" strokecolor="white [3212]" strokeweight=".5pt">
+              <v:shape w14:anchorId="3941197A" id="Text Box 32" o:spid="_x0000_s1028" type="#_x0000_t202" style="position:absolute;margin-left:207.35pt;margin-top:222.6pt;width:44.55pt;height:20.55pt;z-index:251670528;visibility:visible;mso-wrap-style:square;mso-width-percent:0;mso-height-percent:0;mso-wrap-distance-left:9pt;mso-wrap-distance-top:0;mso-wrap-distance-right:9pt;mso-wrap-distance-bottom:0;mso-position-horizontal:absolute;mso-position-horizontal-relative:text;mso-position-vertical:absolute;mso-position-vertical-relative:text;mso-width-percent:0;mso-height-percent:0;mso-width-relative:margin;mso-height-relative:margin;v-text-anchor:top" o:gfxdata="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" fillcolor="white [3201]" strokecolor="white [3212]" strokeweight=".5pt">
                 <v:textbox>
                   <w:txbxContent>
                     <w:p>
@@ -12312,7 +12510,7 @@
               </wp:anchor>
             </w:drawing>
           </mc:Choice>
-          <mc:Fallback>
+          <mc:Fallback xmlns:w16sdtdh="http://schemas.microsoft.com/office/word/2020/wordml/sdtdatahash" xmlns:w16du="http://schemas.microsoft.com/office/word/2023/wordml/word16du" xmlns:w16="http://schemas.microsoft.com/office/word/2018/wordml" xmlns:w16cid="http://schemas.microsoft.com/office/word/2016/wordml/cid" xmlns:w16cex="http://schemas.microsoft.com/office/word/2018/wordml/cex" xmlns:oel="http://schemas.microsoft.com/office/2019/extlst" xmlns:am3d="http://schemas.microsoft.com/office/drawing/2017/model3d" xmlns:aink="http://schemas.microsoft.com/office/drawing/2016/ink" xmlns:cx8="http://schemas.microsoft.com/office/drawing/2016/5/14/chartex" xmlns:cx7="http://schemas.microsoft.com/office/drawing/2016/5/13/chartex" xmlns:cx6="http://schemas.microsoft.com/office/drawing/2016/5/12/chartex" xmlns:cx5="http://schemas.microsoft.com/office/drawing/2016/5/11/chartex" xmlns:cx4="http://schemas.microsoft.com/office/drawing/2016/5/10/chartex" xmlns:cx3="http://schemas.microsoft.com/office/drawing/2016/5/9/chartex" xmlns:cx2="http://schemas.microsoft.com/office/drawing/2015/10/21/chartex" xmlns:cx1="http://schemas.microsoft.com/office/drawing/2015/9/8/chartex">
             <w:pict>
               <v:shape w14:anchorId="4F52E03B" id="Straight Arrow Connector 31" o:spid="_x0000_s1026" type="#_x0000_t32" style="position:absolute;margin-left:25.95pt;margin-top:231.75pt;width:404.55pt;height:0;z-index:251669504;visibility:visible;mso-wrap-style:square;mso-wrap-distance-left:9pt;mso-wrap-distance-top:0;mso-wrap-distance-right:9pt;mso-wrap-distance-bottom:0;mso-position-horizontal:absolute;mso-position-horizontal-relative:text;mso-position-vertical:absolute;mso-position-vertical-relative:text" o:gfxdata="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" strokecolor="black [3200]" strokeweight=".5pt">
                 <v:stroke startarrow="block" endarrow="block" joinstyle="miter"/>
@@ -12417,7 +12615,7 @@
           </mc:Choice>
           <mc:Fallback>
             <w:pict>
-              <v:roundrect w14:anchorId="5764DF83" id="Rounded Rectangle 26" o:spid="_x0000_s1029" style="position:absolute;margin-left:25.85pt;margin-top:43.35pt;width:102pt;height:159.25pt;z-index:251666432;visibility:visible;mso-wrap-style:square;mso-wrap-distance-left:9pt;mso-wrap-distance-top:0;mso-wrap-distance-right:9pt;mso-wrap-distance-bottom:0;mso-position-horizontal:absolute;mso-position-horizontal-relative:text;mso-position-vertical:absolute;mso-position-vertical-relative:text;v-text-anchor:middle" arcsize="10923f" o:gfxdata="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" fillcolor="#d8d8d8 [2732]" strokecolor="black [3213]" strokeweight="1pt">
+              <v:roundrect w14:anchorId="5764DF83" id="Rounded Rectangle 26" o:spid="_x0000_s1029" style="position:absolute;margin-left:25.85pt;margin-top:43.35pt;width:102pt;height:159.25pt;z-index:251666432;visibility:visible;mso-wrap-style:square;mso-wrap-distance-left:9pt;mso-wrap-distance-top:0;mso-wrap-distance-right:9pt;mso-wrap-distance-bottom:0;mso-position-horizontal:absolute;mso-position-horizontal-relative:text;mso-position-vertical:absolute;mso-position-vertical-relative:text;v-text-anchor:middle" arcsize="10923f" o:gfxdata="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" fillcolor="#d8d8d8 [2732]" strokecolor="black [3213]" strokeweight="1pt">
                 <v:stroke joinstyle="miter"/>
                 <v:textbox>
                   <w:txbxContent>
@@ -12551,7 +12749,7 @@
           </mc:Choice>
           <mc:Fallback>
             <w:pict>
-              <v:roundrect w14:anchorId="3FC89638" id="Rounded Rectangle 27" o:spid="_x0000_s1030" style="position:absolute;margin-left:152.6pt;margin-top:41.85pt;width:151.05pt;height:159.25pt;z-index:251667456;visibility:visible;mso-wrap-style:square;mso-width-percent:0;mso-wrap-distance-left:9pt;mso-wrap-distance-top:0;mso-wrap-distance-right:9pt;mso-wrap-distance-bottom:0;mso-position-horizontal:absolute;mso-position-horizontal-relative:text;mso-position-vertical:absolute;mso-position-vertical-relative:text;mso-width-percent:0;mso-width-relative:margin;v-text-anchor:middle" arcsize="10923f" o:gfxdata="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" fillcolor="#d8d8d8 [2732]" strokecolor="black [3213]" strokeweight="1pt">
+              <v:roundrect w14:anchorId="3FC89638" id="Rounded Rectangle 27" o:spid="_x0000_s1030" style="position:absolute;margin-left:152.6pt;margin-top:41.85pt;width:151.05pt;height:159.25pt;z-index:251667456;visibility:visible;mso-wrap-style:square;mso-width-percent:0;mso-wrap-distance-left:9pt;mso-wrap-distance-top:0;mso-wrap-distance-right:9pt;mso-wrap-distance-bottom:0;mso-position-horizontal:absolute;mso-position-horizontal-relative:text;mso-position-vertical:absolute;mso-position-vertical-relative:text;mso-width-percent:0;mso-width-relative:margin;v-text-anchor:middle" arcsize="10923f" o:gfxdata="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" fillcolor="#d8d8d8 [2732]" strokecolor="black [3213]" strokeweight="1pt">
                 <v:stroke joinstyle="miter"/>
                 <v:textbox>
                   <w:txbxContent>
@@ -12686,7 +12884,7 @@
           </mc:Choice>
           <mc:Fallback>
             <w:pict>
-              <v:roundrect w14:anchorId="2F045FB2" id="Rounded Rectangle 28" o:spid="_x0000_s1031" style="position:absolute;margin-left:328.85pt;margin-top:38.85pt;width:102pt;height:159.25pt;z-index:251668480;visibility:visible;mso-wrap-style:square;mso-wrap-distance-left:9pt;mso-wrap-distance-top:0;mso-wrap-distance-right:9pt;mso-wrap-distance-bottom:0;mso-position-horizontal:absolute;mso-position-horizontal-relative:text;mso-position-vertical:absolute;mso-position-vertical-relative:text;v-text-anchor:middle" arcsize="10923f" o:gfxdata="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" fillcolor="#d8d8d8 [2732]" strokecolor="black [3213]" strokeweight="1pt">
+              <v:roundrect w14:anchorId="2F045FB2" id="Rounded Rectangle 28" o:spid="_x0000_s1031" style="position:absolute;margin-left:328.85pt;margin-top:38.85pt;width:102pt;height:159.25pt;z-index:251668480;visibility:visible;mso-wrap-style:square;mso-wrap-distance-left:9pt;mso-wrap-distance-top:0;mso-wrap-distance-right:9pt;mso-wrap-distance-bottom:0;mso-position-horizontal:absolute;mso-position-horizontal-relative:text;mso-position-vertical:absolute;mso-position-vertical-relative:text;v-text-anchor:middle" arcsize="10923f" o:gfxdata="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" fillcolor="#d8d8d8 [2732]" strokecolor="black [3213]" strokeweight="1pt">
                 <v:stroke joinstyle="miter"/>
                 <v:textbox>
                   <w:txbxContent>
@@ -12814,7 +13012,7 @@
           </mc:Choice>
           <mc:Fallback>
             <w:pict>
-              <v:rect w14:anchorId="58E38EB6" id="Rectangle 25" o:spid="_x0000_s1032" style="position:absolute;margin-left:346.85pt;margin-top:7.35pt;width:48pt;height:18.5pt;z-index:251665408;visibility:visible;mso-wrap-style:square;mso-height-percent:0;mso-wrap-distance-left:9pt;mso-wrap-distance-top:0;mso-wrap-distance-right:9pt;mso-wrap-distance-bottom:0;mso-position-horizontal:absolute;mso-position-horizontal-relative:text;mso-position-vertical:absolute;mso-position-vertical-relative:text;mso-height-percent:0;mso-height-relative:margin;v-text-anchor:middle" o:gfxdata="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" fillcolor="white [3201]" strokecolor="black [3213]" strokeweight="1pt">
+              <v:rect w14:anchorId="58E38EB6" id="Rectangle 25" o:spid="_x0000_s1032" style="position:absolute;margin-left:346.85pt;margin-top:7.35pt;width:48pt;height:18.5pt;z-index:251665408;visibility:visible;mso-wrap-style:square;mso-height-percent:0;mso-wrap-distance-left:9pt;mso-wrap-distance-top:0;mso-wrap-distance-right:9pt;mso-wrap-distance-bottom:0;mso-position-horizontal:absolute;mso-position-horizontal-relative:text;mso-position-vertical:absolute;mso-position-vertical-relative:text;mso-height-percent:0;mso-height-relative:margin;v-text-anchor:middle" o:gfxdata="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" fillcolor="white [3201]" strokecolor="black [3213]" strokeweight="1pt">
                 <v:textbox>
                   <w:txbxContent>
                     <w:p>
@@ -12939,7 +13137,7 @@
           </mc:Choice>
           <mc:Fallback>
             <w:pict>
-              <v:rect w14:anchorId="2B0FFBF8" id="Rectangle 3" o:spid="_x0000_s1033" style="position:absolute;margin-left:187.1pt;margin-top:8.1pt;width:87.75pt;height:22.5pt;z-index:251663360;visibility:visible;mso-wrap-style:square;mso-width-percent:0;mso-height-percent:0;mso-wrap-distance-left:9pt;mso-wrap-distance-top:0;mso-wrap-distance-right:9pt;mso-wrap-distance-bottom:0;mso-position-horizontal:absolute;mso-position-horizontal-relative:text;mso-position-vertical:absolute;mso-position-vertical-relative:text;mso-width-percent:0;mso-height-percent:0;mso-width-relative:margin;mso-height-relative:margin;v-text-anchor:middle" o:gfxdata="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" fillcolor="white [3201]" strokecolor="black [3213]" strokeweight="1pt">
+              <v:rect w14:anchorId="2B0FFBF8" id="Rectangle 3" o:spid="_x0000_s1033" style="position:absolute;margin-left:187.1pt;margin-top:8.1pt;width:87.75pt;height:22.5pt;z-index:251663360;visibility:visible;mso-wrap-style:square;mso-width-percent:0;mso-height-percent:0;mso-wrap-distance-left:9pt;mso-wrap-distance-top:0;mso-wrap-distance-right:9pt;mso-wrap-distance-bottom:0;mso-position-horizontal:absolute;mso-position-horizontal-relative:text;mso-position-vertical:absolute;mso-position-vertical-relative:text;mso-width-percent:0;mso-height-percent:0;mso-width-relative:margin;mso-height-relative:margin;v-text-anchor:middle" o:gfxdata="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" fillcolor="white [3201]" strokecolor="black [3213]" strokeweight="1pt">
                 <v:textbox>
                   <w:txbxContent>
                     <w:p>
@@ -13061,7 +13259,7 @@
           </mc:Choice>
           <mc:Fallback>
             <w:pict>
-              <v:rect w14:anchorId="475E66E1" id="Rectangle 8" o:spid="_x0000_s1034" style="position:absolute;margin-left:59.6pt;margin-top:8.1pt;width:48pt;height:18.5pt;z-index:251664384;visibility:visible;mso-wrap-style:square;mso-height-percent:0;mso-wrap-distance-left:9pt;mso-wrap-distance-top:0;mso-wrap-distance-right:9pt;mso-wrap-distance-bottom:0;mso-position-horizontal:absolute;mso-position-horizontal-relative:text;mso-position-vertical:absolute;mso-position-vertical-relative:text;mso-height-percent:0;mso-height-relative:margin;v-text-anchor:middle" o:gfxdata="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" fillcolor="white [3201]" strokecolor="black [3213]" strokeweight="1pt">
+              <v:rect w14:anchorId="475E66E1" id="Rectangle 8" o:spid="_x0000_s1034" style="position:absolute;margin-left:59.6pt;margin-top:8.1pt;width:48pt;height:18.5pt;z-index:251664384;visibility:visible;mso-wrap-style:square;mso-height-percent:0;mso-wrap-distance-left:9pt;mso-wrap-distance-top:0;mso-wrap-distance-right:9pt;mso-wrap-distance-bottom:0;mso-position-horizontal:absolute;mso-position-horizontal-relative:text;mso-position-vertical:absolute;mso-position-vertical-relative:text;mso-height-percent:0;mso-height-relative:margin;v-text-anchor:middle" o:gfxdata="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" fillcolor="white [3201]" strokecolor="black [3213]" strokeweight="1pt">
                 <v:textbox>
                   <w:txbxContent>
                     <w:p>
@@ -13156,7 +13354,7 @@
               </wp:anchor>
             </w:drawing>
           </mc:Choice>
-          <mc:Fallback>
+          <mc:Fallback xmlns:w16sdtdh="http://schemas.microsoft.com/office/word/2020/wordml/sdtdatahash" xmlns:w16du="http://schemas.microsoft.com/office/word/2023/wordml/word16du" xmlns:w16="http://schemas.microsoft.com/office/word/2018/wordml" xmlns:w16cid="http://schemas.microsoft.com/office/word/2016/wordml/cid" xmlns:w16cex="http://schemas.microsoft.com/office/word/2018/wordml/cex" xmlns:oel="http://schemas.microsoft.com/office/2019/extlst" xmlns:am3d="http://schemas.microsoft.com/office/drawing/2017/model3d" xmlns:aink="http://schemas.microsoft.com/office/drawing/2016/ink" xmlns:cx8="http://schemas.microsoft.com/office/drawing/2016/5/14/chartex" xmlns:cx7="http://schemas.microsoft.com/office/drawing/2016/5/13/chartex" xmlns:cx6="http://schemas.microsoft.com/office/drawing/2016/5/12/chartex" xmlns:cx5="http://schemas.microsoft.com/office/drawing/2016/5/11/chartex" xmlns:cx4="http://schemas.microsoft.com/office/drawing/2016/5/10/chartex" xmlns:cx3="http://schemas.microsoft.com/office/drawing/2016/5/9/chartex" xmlns:cx2="http://schemas.microsoft.com/office/drawing/2015/10/21/chartex" xmlns:cx1="http://schemas.microsoft.com/office/drawing/2015/9/8/chartex">
             <w:pict>
               <v:rect w14:anchorId="5F6D1A23" id="Rectangle 2" o:spid="_x0000_s1026" style="position:absolute;margin-left:25.7pt;margin-top:7.65pt;width:404.25pt;height:211.5pt;z-index:251662336;visibility:visible;mso-wrap-style:square;mso-wrap-distance-left:9pt;mso-wrap-distance-top:0;mso-wrap-distance-right:9pt;mso-wrap-distance-bottom:0;mso-position-horizontal:absolute;mso-position-horizontal-relative:text;mso-position-vertical:absolute;mso-position-vertical-relative:text;v-text-anchor:middle" o:gfxdata="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" fillcolor="white [3201]" strokecolor="black [3213]" strokeweight="1pt">
                 <w10:wrap type="topAndBottom"/>
@@ -13202,7 +13400,7 @@
           <w:color w:val="auto"/>
         </w:rPr>
       </w:pPr>
-      <w:bookmarkStart w:id="66" w:name="_Toc183111088"/>
+      <w:bookmarkStart w:id="67" w:name="_Toc183111088"/>
       <w:r>
         <w:rPr>
           <w:rFonts w:asciiTheme="majorHAnsi" w:hAnsiTheme="majorHAnsi" w:cstheme="majorHAnsi"/>
@@ -13210,7 +13408,7 @@
         </w:rPr>
         <w:t>Các yêu cầu và tiêu chí giám sát</w:t>
       </w:r>
-      <w:bookmarkEnd w:id="66"/>
+      <w:bookmarkEnd w:id="67"/>
     </w:p>
     <w:p>
       <w:pPr>
@@ -13560,7 +13758,7 @@
           <w:szCs w:val="26"/>
         </w:rPr>
       </w:pPr>
-      <w:bookmarkStart w:id="67" w:name="_Ref183172093"/>
+      <w:bookmarkStart w:id="68" w:name="_Ref183172093"/>
       <w:r>
         <w:rPr>
           <w:b/>
@@ -13621,7 +13819,7 @@
         </w:rPr>
         <w:fldChar w:fldCharType="end"/>
       </w:r>
-      <w:bookmarkEnd w:id="67"/>
+      <w:bookmarkEnd w:id="68"/>
     </w:p>
     <w:p>
       <w:pPr>
@@ -13818,6 +14016,9 @@
         <w:jc w:val="center"/>
       </w:pPr>
       <w:r>
+        <w:rPr>
+          <w:lang w:val="en-US"/>
+        </w:rPr>
         <w:drawing>
           <wp:inline distT="0" distB="0" distL="0" distR="0" wp14:anchorId="6E2A696B" wp14:editId="59CC6EE7">
             <wp:extent cx="3260465" cy="3268133"/>
@@ -13866,8 +14067,8 @@
           <w:szCs w:val="26"/>
         </w:rPr>
       </w:pPr>
-      <w:bookmarkStart w:id="68" w:name="_Ref183172926"/>
-      <w:bookmarkStart w:id="69" w:name="_Toc183298471"/>
+      <w:bookmarkStart w:id="69" w:name="_Ref183172926"/>
+      <w:bookmarkStart w:id="70" w:name="_Toc183298471"/>
       <w:r>
         <w:rPr>
           <w:b/>
@@ -13931,7 +14132,7 @@
         </w:rPr>
         <w:t xml:space="preserve">. </w:t>
       </w:r>
-      <w:bookmarkStart w:id="70" w:name="_Ref183172933"/>
+      <w:bookmarkStart w:id="71" w:name="_Ref183172933"/>
       <w:r>
         <w:rPr>
           <w:b/>
@@ -13941,9 +14142,9 @@
         </w:rPr>
         <w:t>Ví dụ khu vực hoạt động của RNP</w:t>
       </w:r>
-      <w:bookmarkEnd w:id="68"/>
       <w:bookmarkEnd w:id="69"/>
       <w:bookmarkEnd w:id="70"/>
+      <w:bookmarkEnd w:id="71"/>
     </w:p>
     <w:p>
       <w:pPr>
@@ -13955,7 +14156,7 @@
           <w:szCs w:val="26"/>
         </w:rPr>
       </w:pPr>
-      <w:bookmarkStart w:id="71" w:name="_Toc183111089"/>
+      <w:bookmarkStart w:id="72" w:name="_Toc183111089"/>
       <w:r>
         <w:rPr>
           <w:rFonts w:asciiTheme="majorHAnsi" w:hAnsiTheme="majorHAnsi" w:cstheme="majorHAnsi"/>
@@ -14185,6 +14386,12 @@
           <w:sz w:val="26"/>
           <w:szCs w:val="26"/>
         </w:rPr>
+      </w:r>
+      <w:r>
+        <w:rPr>
+          <w:sz w:val="26"/>
+          <w:szCs w:val="26"/>
+        </w:rPr>
         <w:fldChar w:fldCharType="separate"/>
       </w:r>
       <w:r>
@@ -14194,7 +14401,7 @@
           <w:sz w:val="26"/>
           <w:szCs w:val="26"/>
         </w:rPr>
-        <w:t xml:space="preserve">Error! </w:t>
+        <w:fldChar w:fldCharType="begin"/>
       </w:r>
       <w:r>
         <w:rPr>
@@ -14202,9 +14409,62 @@
           <w:bCs/>
           <w:sz w:val="26"/>
           <w:szCs w:val="26"/>
+        </w:rPr>
+        <w:instrText xml:space="preserve"> REF _Ref183592994 \h </w:instrText>
+      </w:r>
+      <w:r>
+        <w:rPr>
+          <w:b/>
+          <w:bCs/>
+          <w:sz w:val="26"/>
+          <w:szCs w:val="26"/>
+        </w:rPr>
+      </w:r>
+      <w:r>
+        <w:rPr>
+          <w:b/>
+          <w:bCs/>
+          <w:sz w:val="26"/>
+          <w:szCs w:val="26"/>
+        </w:rPr>
+        <w:fldChar w:fldCharType="separate"/>
+      </w:r>
+      <w:r>
+        <w:rPr>
+          <w:b/>
+          <w:bCs/>
+          <w:sz w:val="26"/>
+          <w:szCs w:val="26"/>
+        </w:rPr>
+        <w:t xml:space="preserve">Hình </w:t>
+      </w:r>
+      <w:r>
+        <w:rPr>
+          <w:b/>
+          <w:bCs/>
+          <w:sz w:val="26"/>
+          <w:szCs w:val="26"/>
+        </w:rPr>
+        <w:t>3</w:t>
+      </w:r>
+      <w:r>
+        <w:rPr>
+          <w:b/>
+          <w:bCs/>
+          <w:sz w:val="26"/>
+          <w:szCs w:val="26"/>
+        </w:rPr>
+        <w:fldChar w:fldCharType="end"/>
+      </w:r>
+      <w:r>
+        <w:rPr>
+          <w:b/>
+          <w:bCs/>
+          <w:sz w:val="26"/>
+          <w:szCs w:val="26"/>
           <w:lang w:val="en-US"/>
         </w:rPr>
-        <w:t>Reference source not found.</w:t>
+        <w:t>.</w:t>
       </w:r>
       <w:r>
         <w:rPr>
@@ -14258,7 +14518,9 @@
           <w:szCs w:val="26"/>
         </w:rPr>
       </w:pPr>
-      <w:bookmarkStart w:id="72" w:name="_Toc183298472"/>
+      <w:bookmarkStart w:id="73" w:name="_Toc183298472"/>
+      <w:bookmarkStart w:id="74" w:name="_Ref183592989"/>
+      <w:bookmarkStart w:id="75" w:name="_Ref183592994"/>
       <w:r>
         <w:rPr>
           <w:b/>
@@ -14319,6 +14581,7 @@
         </w:rPr>
         <w:fldChar w:fldCharType="end"/>
       </w:r>
+      <w:bookmarkEnd w:id="75"/>
       <w:r>
         <w:rPr>
           <w:b/>
@@ -14342,7 +14605,8 @@
         </w:rPr>
         <w:t>Vùng bao phủ được “tổ chức” nhau thành lục giác điều</w:t>
       </w:r>
-      <w:bookmarkEnd w:id="72"/>
+      <w:bookmarkEnd w:id="73"/>
+      <w:bookmarkEnd w:id="74"/>
     </w:p>
     <w:p>
       <w:pPr>
@@ -14666,7 +14930,7 @@
           <w:lang w:val="en-US"/>
         </w:rPr>
         <mc:AlternateContent>
-          <mc:Choice Requires="aink">
+          <mc:Choice xmlns:w16sdtdh="http://schemas.microsoft.com/office/word/2020/wordml/sdtdatahash" xmlns:w16du="http://schemas.microsoft.com/office/word/2023/wordml/word16du" xmlns:w16="http://schemas.microsoft.com/office/word/2018/wordml" xmlns:w16cid="http://schemas.microsoft.com/office/word/2016/wordml/cid" xmlns:w16cex="http://schemas.microsoft.com/office/word/2018/wordml/cex" xmlns:oel="http://schemas.microsoft.com/office/2019/extlst" xmlns:am3d="http://schemas.microsoft.com/office/drawing/2017/model3d" xmlns:aink="http://schemas.microsoft.com/office/drawing/2016/ink" xmlns:cx8="http://schemas.microsoft.com/office/drawing/2016/5/14/chartex" xmlns:cx7="http://schemas.microsoft.com/office/drawing/2016/5/13/chartex" xmlns:cx6="http://schemas.microsoft.com/office/drawing/2016/5/12/chartex" xmlns:cx5="http://schemas.microsoft.com/office/drawing/2016/5/11/chartex" xmlns:cx4="http://schemas.microsoft.com/office/drawing/2016/5/10/chartex" xmlns:cx3="http://schemas.microsoft.com/office/drawing/2016/5/9/chartex" xmlns:cx2="http://schemas.microsoft.com/office/drawing/2015/10/21/chartex" xmlns:cx1="http://schemas.microsoft.com/office/drawing/2015/9/8/chartex" Requires="aink">
             <w:drawing>
               <wp:anchor distT="0" distB="0" distL="114300" distR="114300" simplePos="0" relativeHeight="251694080" behindDoc="0" locked="0" layoutInCell="1" allowOverlap="1" wp14:anchorId="769F0083" wp14:editId="26B4F27B">
                 <wp:simplePos x="0" y="0"/>
@@ -14751,7 +15015,7 @@
         </w:rPr>
         <w:t>Độ bao phủ</w:t>
       </w:r>
-      <w:bookmarkEnd w:id="71"/>
+      <w:bookmarkEnd w:id="72"/>
     </w:p>
     <w:p/>
     <w:p>
@@ -14863,7 +15127,6 @@
               <w:szCs w:val="20"/>
               <w:lang w:val="en-US"/>
             </w:rPr>
-            <w:lastRenderedPageBreak/>
             <w:br/>
           </m:r>
         </m:oMath>
@@ -15058,7 +15321,7 @@
           <w:szCs w:val="26"/>
         </w:rPr>
       </w:pPr>
-      <w:bookmarkStart w:id="73" w:name="_Ref183078854"/>
+      <w:bookmarkStart w:id="76" w:name="_Ref183078854"/>
       <w:r>
         <w:rPr>
           <w:b/>
@@ -15119,7 +15382,7 @@
         </w:rPr>
         <w:fldChar w:fldCharType="end"/>
       </w:r>
-      <w:bookmarkEnd w:id="73"/>
+      <w:bookmarkEnd w:id="76"/>
     </w:p>
     <w:p>
       <w:pPr>
@@ -15138,6 +15401,7 @@
           <w:sz w:val="26"/>
           <w:szCs w:val="26"/>
         </w:rPr>
+        <w:lastRenderedPageBreak/>
         <w:t>Trong đó:</w:t>
       </w:r>
     </w:p>
@@ -15844,7 +16108,7 @@
           <w:szCs w:val="26"/>
         </w:rPr>
       </w:pPr>
-      <w:bookmarkStart w:id="74" w:name="_Toc183111090"/>
+      <w:bookmarkStart w:id="77" w:name="_Toc183111090"/>
       <w:r>
         <w:rPr>
           <w:rFonts w:asciiTheme="majorHAnsi" w:hAnsiTheme="majorHAnsi" w:cstheme="majorHAnsi"/>
@@ -15854,7 +16118,7 @@
         </w:rPr>
         <w:t>Độ nhiễu các thẻ</w:t>
       </w:r>
-      <w:bookmarkEnd w:id="74"/>
+      <w:bookmarkEnd w:id="77"/>
     </w:p>
     <w:p>
       <w:pPr>
@@ -16133,7 +16397,7 @@
           <w:szCs w:val="26"/>
         </w:rPr>
       </w:pPr>
-      <w:bookmarkStart w:id="75" w:name="_Ref183079574"/>
+      <w:bookmarkStart w:id="78" w:name="_Ref183079574"/>
       <w:r>
         <w:rPr>
           <w:b/>
@@ -16194,7 +16458,7 @@
         </w:rPr>
         <w:fldChar w:fldCharType="end"/>
       </w:r>
-      <w:bookmarkEnd w:id="75"/>
+      <w:bookmarkEnd w:id="78"/>
     </w:p>
     <w:p>
       <w:pPr>
@@ -16232,7 +16496,6 @@
               <w:sz w:val="26"/>
               <w:szCs w:val="26"/>
             </w:rPr>
-            <w:lastRenderedPageBreak/>
             <m:t>rt</m:t>
           </m:r>
           <m:r>
@@ -16722,7 +16985,15 @@
           <w:sz w:val="26"/>
           <w:szCs w:val="26"/>
         </w:rPr>
-        <w:t xml:space="preserve"> là số lượng đầu đọc bao phủ thẻ </w:t>
+        <w:t xml:space="preserve"> là </w:t>
+      </w:r>
+      <w:r>
+        <w:rPr>
+          <w:sz w:val="26"/>
+          <w:szCs w:val="26"/>
+        </w:rPr>
+        <w:lastRenderedPageBreak/>
+        <w:t xml:space="preserve">số lượng đầu đọc bao phủ thẻ </w:t>
       </w:r>
       <m:oMath>
         <m:r>
@@ -17346,327 +17617,6 @@
     </w:p>
     <w:p>
       <w:pPr>
-        <w:pStyle w:val="Heading3"/>
-        <w:rPr>
-          <w:rFonts w:asciiTheme="majorHAnsi" w:hAnsiTheme="majorHAnsi" w:cstheme="majorHAnsi"/>
-          <w:color w:val="auto"/>
-          <w:sz w:val="26"/>
-          <w:szCs w:val="26"/>
-        </w:rPr>
-      </w:pPr>
-      <w:bookmarkStart w:id="76" w:name="_Toc183111091"/>
-      <w:r>
-        <w:rPr>
-          <w:rFonts w:asciiTheme="majorHAnsi" w:hAnsiTheme="majorHAnsi" w:cstheme="majorHAnsi"/>
-          <w:color w:val="auto"/>
-          <w:sz w:val="26"/>
-          <w:szCs w:val="26"/>
-        </w:rPr>
-        <w:t>Cân bằng tải</w:t>
-      </w:r>
-      <w:bookmarkEnd w:id="76"/>
-    </w:p>
-    <w:p>
-      <w:pPr>
-        <w:pStyle w:val="ListParagraph"/>
-        <w:spacing w:after="240" w:line="259" w:lineRule="auto"/>
-        <w:ind w:left="0" w:firstLine="360"/>
-        <w:contextualSpacing w:val="0"/>
-        <w:rPr>
-          <w:rFonts w:eastAsia="SimSun"/>
-          <w:szCs w:val="26"/>
-        </w:rPr>
-      </w:pPr>
-      <w:r>
-        <w:rPr>
-          <w:rFonts w:eastAsia="SimSun"/>
-          <w:szCs w:val="26"/>
-        </w:rPr>
-        <w:t xml:space="preserve">Đề đạt tối ưu cao về chi phí cũng như bảo trì đầu đọc, ở công thức cân bằng tải giúp đo lường mức độ phân bổ đồng đều của số lượng thẻ mà các đầu đọc bảo phủ, tuy nhiên hàm này ở mức độ ưu tiên thấp nhất nhưng có phần đảm bảo rằng các đầu đọc được phân bố đều, đánh giá hiệu suất hoạt động và tránh không bị quá tải: </w:t>
-      </w:r>
-      <w:sdt>
-        <w:sdtPr>
-          <w:rPr>
-            <w:rFonts w:eastAsia="SimSun"/>
-            <w:szCs w:val="26"/>
-          </w:rPr>
-          <w:id w:val="-1690913120"/>
-          <w:citation/>
-        </w:sdtPr>
-        <w:sdtContent>
-          <w:r>
-            <w:rPr>
-              <w:rFonts w:eastAsia="SimSun"/>
-              <w:szCs w:val="26"/>
-            </w:rPr>
-            <w:fldChar w:fldCharType="begin"/>
-          </w:r>
-          <w:r>
-            <w:rPr>
-              <w:rFonts w:eastAsia="SimSun"/>
-              <w:szCs w:val="26"/>
-            </w:rPr>
-            <w:instrText xml:space="preserve"> CITATION Sha23 \l 1033 </w:instrText>
-          </w:r>
-          <w:r>
-            <w:rPr>
-              <w:rFonts w:eastAsia="SimSun"/>
-              <w:szCs w:val="26"/>
-            </w:rPr>
-            <w:fldChar w:fldCharType="separate"/>
-          </w:r>
-          <w:r>
-            <w:rPr>
-              <w:rFonts w:eastAsia="SimSun"/>
-              <w:szCs w:val="26"/>
-            </w:rPr>
-            <w:t>[23]</w:t>
-          </w:r>
-          <w:r>
-            <w:rPr>
-              <w:rFonts w:eastAsia="SimSun"/>
-              <w:szCs w:val="26"/>
-            </w:rPr>
-            <w:fldChar w:fldCharType="end"/>
-          </w:r>
-        </w:sdtContent>
-      </w:sdt>
-    </w:p>
-    <w:p>
-      <w:pPr>
-        <w:keepNext/>
-        <w:rPr>
-          <w:sz w:val="26"/>
-          <w:szCs w:val="26"/>
-        </w:rPr>
-      </w:pPr>
-      <m:oMathPara>
-        <m:oMath>
-          <m:sSub>
-            <m:sSubPr>
-              <m:ctrlPr>
-                <w:rPr>
-                  <w:rFonts w:ascii="Cambria Math" w:hAnsi="Cambria Math" w:cstheme="majorHAnsi"/>
-                  <w:i/>
-                  <w:sz w:val="26"/>
-                  <w:szCs w:val="26"/>
-                </w:rPr>
-              </m:ctrlPr>
-            </m:sSubPr>
-            <m:e>
-              <m:r>
-                <w:rPr>
-                  <w:rFonts w:ascii="Cambria Math" w:hAnsi="Cambria Math" w:cstheme="majorHAnsi"/>
-                  <w:sz w:val="26"/>
-                  <w:szCs w:val="26"/>
-                </w:rPr>
-                <m:t>f</m:t>
-              </m:r>
-            </m:e>
-            <m:sub>
-              <m:r>
-                <w:rPr>
-                  <w:rFonts w:ascii="Cambria Math" w:hAnsi="Cambria Math" w:cstheme="majorHAnsi"/>
-                  <w:sz w:val="26"/>
-                  <w:szCs w:val="26"/>
-                </w:rPr>
-                <m:t>3</m:t>
-              </m:r>
-            </m:sub>
-          </m:sSub>
-          <m:r>
-            <w:rPr>
-              <w:rFonts w:ascii="Cambria Math" w:hAnsi="Cambria Math" w:cstheme="majorHAnsi"/>
-              <w:sz w:val="26"/>
-              <w:szCs w:val="26"/>
-              <w:lang w:val="en-US"/>
-            </w:rPr>
-            <m:t xml:space="preserve"> =LBD = </m:t>
-          </m:r>
-          <m:nary>
-            <m:naryPr>
-              <m:chr m:val="∏"/>
-              <m:limLoc m:val="undOvr"/>
-              <m:ctrlPr>
-                <w:rPr>
-                  <w:rFonts w:ascii="Cambria Math" w:hAnsi="Cambria Math" w:cstheme="majorHAnsi"/>
-                  <w:i/>
-                  <w:iCs/>
-                  <w:sz w:val="26"/>
-                  <w:szCs w:val="26"/>
-                  <w:lang w:val="en-US"/>
-                </w:rPr>
-              </m:ctrlPr>
-            </m:naryPr>
-            <m:sub>
-              <m:r>
-                <w:rPr>
-                  <w:rFonts w:ascii="Cambria Math" w:hAnsi="Cambria Math" w:cstheme="majorHAnsi"/>
-                  <w:sz w:val="26"/>
-                  <w:szCs w:val="26"/>
-                  <w:lang w:val="en-US"/>
-                </w:rPr>
-                <m:t>r=1</m:t>
-              </m:r>
-            </m:sub>
-            <m:sup>
-              <m:r>
-                <m:rPr>
-                  <m:sty m:val="p"/>
-                </m:rPr>
-                <w:rPr>
-                  <w:rFonts w:ascii="Cambria Math" w:hAnsi="Cambria Math" w:cstheme="majorHAnsi"/>
-                  <w:sz w:val="26"/>
-                  <w:szCs w:val="26"/>
-                  <w:lang w:val="en-US"/>
-                </w:rPr>
-                <m:t>m</m:t>
-              </m:r>
-            </m:sup>
-            <m:e>
-              <m:f>
-                <m:fPr>
-                  <m:ctrlPr>
-                    <w:rPr>
-                      <w:rFonts w:ascii="Cambria Math" w:hAnsi="Cambria Math" w:cstheme="majorHAnsi"/>
-                      <w:i/>
-                      <w:iCs/>
-                      <w:sz w:val="26"/>
-                      <w:szCs w:val="26"/>
-                      <w:lang w:val="en-US"/>
-                    </w:rPr>
-                  </m:ctrlPr>
-                </m:fPr>
-                <m:num>
-                  <m:r>
-                    <w:rPr>
-                      <w:rFonts w:ascii="Cambria Math" w:hAnsi="Cambria Math" w:cstheme="majorHAnsi"/>
-                      <w:sz w:val="26"/>
-                      <w:szCs w:val="26"/>
-                      <w:lang w:val="en-US"/>
-                    </w:rPr>
-                    <m:t>1</m:t>
-                  </m:r>
-                </m:num>
-                <m:den>
-                  <m:sSub>
-                    <m:sSubPr>
-                      <m:ctrlPr>
-                        <w:rPr>
-                          <w:rFonts w:ascii="Cambria Math" w:hAnsi="Cambria Math" w:cstheme="majorHAnsi"/>
-                          <w:i/>
-                          <w:sz w:val="26"/>
-                          <w:szCs w:val="26"/>
-                          <w:lang w:val="en-US"/>
-                        </w:rPr>
-                      </m:ctrlPr>
-                    </m:sSubPr>
-                    <m:e>
-                      <m:r>
-                        <w:rPr>
-                          <w:rFonts w:ascii="Cambria Math" w:hAnsi="Cambria Math" w:cstheme="majorHAnsi"/>
-                          <w:sz w:val="26"/>
-                          <w:szCs w:val="26"/>
-                          <w:lang w:val="en-US"/>
-                        </w:rPr>
-                        <m:t>N</m:t>
-                      </m:r>
-                    </m:e>
-                    <m:sub>
-                      <m:r>
-                        <w:rPr>
-                          <w:rFonts w:ascii="Cambria Math" w:hAnsi="Cambria Math" w:cstheme="majorHAnsi"/>
-                          <w:sz w:val="26"/>
-                          <w:szCs w:val="26"/>
-                          <w:lang w:val="en-US"/>
-                        </w:rPr>
-                        <m:t>r</m:t>
-                      </m:r>
-                    </m:sub>
-                  </m:sSub>
-                </m:den>
-              </m:f>
-            </m:e>
-          </m:nary>
-        </m:oMath>
-      </m:oMathPara>
-    </w:p>
-    <w:p>
-      <w:pPr>
-        <w:pStyle w:val="Caption"/>
-        <w:spacing w:before="240"/>
-        <w:jc w:val="center"/>
-        <w:rPr>
-          <w:b/>
-          <w:i w:val="0"/>
-          <w:color w:val="auto"/>
-          <w:sz w:val="26"/>
-          <w:szCs w:val="26"/>
-        </w:rPr>
-      </w:pPr>
-      <w:r>
-        <w:rPr>
-          <w:b/>
-          <w:i w:val="0"/>
-          <w:color w:val="auto"/>
-          <w:sz w:val="26"/>
-          <w:szCs w:val="26"/>
-        </w:rPr>
-        <w:t xml:space="preserve">Công thức </w:t>
-      </w:r>
-      <w:r>
-        <w:rPr>
-          <w:b/>
-          <w:i w:val="0"/>
-          <w:color w:val="auto"/>
-          <w:sz w:val="26"/>
-          <w:szCs w:val="26"/>
-        </w:rPr>
-        <w:fldChar w:fldCharType="begin"/>
-      </w:r>
-      <w:r>
-        <w:rPr>
-          <w:b/>
-          <w:i w:val="0"/>
-          <w:color w:val="auto"/>
-          <w:sz w:val="26"/>
-          <w:szCs w:val="26"/>
-        </w:rPr>
-        <w:instrText xml:space="preserve"> SEQ Công_thức \* ARABIC </w:instrText>
-      </w:r>
-      <w:r>
-        <w:rPr>
-          <w:b/>
-          <w:i w:val="0"/>
-          <w:color w:val="auto"/>
-          <w:sz w:val="26"/>
-          <w:szCs w:val="26"/>
-        </w:rPr>
-        <w:fldChar w:fldCharType="separate"/>
-      </w:r>
-      <w:r>
-        <w:rPr>
-          <w:b/>
-          <w:i w:val="0"/>
-          <w:color w:val="auto"/>
-          <w:sz w:val="26"/>
-          <w:szCs w:val="26"/>
-        </w:rPr>
-        <w:t>7</w:t>
-      </w:r>
-      <w:r>
-        <w:rPr>
-          <w:b/>
-          <w:i w:val="0"/>
-          <w:color w:val="auto"/>
-          <w:sz w:val="26"/>
-          <w:szCs w:val="26"/>
-        </w:rPr>
-        <w:fldChar w:fldCharType="end"/>
-      </w:r>
-    </w:p>
-    <w:p>
-      <w:pPr>
         <w:pStyle w:val="ListParagraph"/>
         <w:spacing w:after="240" w:line="259" w:lineRule="auto"/>
         <w:ind w:left="0" w:firstLine="360"/>
@@ -17808,8 +17758,8 @@
           <w:szCs w:val="26"/>
         </w:rPr>
       </w:pPr>
-      <w:bookmarkStart w:id="77" w:name="_Ref183110891"/>
-      <w:bookmarkStart w:id="78" w:name="_Toc183111092"/>
+      <w:bookmarkStart w:id="79" w:name="_Ref183110891"/>
+      <w:bookmarkStart w:id="80" w:name="_Toc183111092"/>
       <w:r>
         <w:rPr>
           <w:rFonts w:asciiTheme="majorHAnsi" w:hAnsiTheme="majorHAnsi" w:cstheme="majorHAnsi"/>
@@ -17819,8 +17769,8 @@
         </w:rPr>
         <w:t>Giá trị hàm mục tiêu</w:t>
       </w:r>
-      <w:bookmarkEnd w:id="77"/>
-      <w:bookmarkEnd w:id="78"/>
+      <w:bookmarkEnd w:id="79"/>
+      <w:bookmarkEnd w:id="80"/>
     </w:p>
     <w:p>
       <w:pPr>
@@ -17838,15 +17788,7 @@
           <w:rFonts w:eastAsia="SimSun"/>
           <w:szCs w:val="26"/>
         </w:rPr>
-        <w:t xml:space="preserve">Một trong thủ thuật của các bài toán bầy đàn thì việc lắp đặt đầu đọc sao cho phù hợp với yêu cầu với thực tế cũng như bài toán, trong đó cần xét đến nhiều tiêu chí và đáp ứng được yều cầu. Quan trọng nhất vẫn là đạt được độ bao phu tối đa, độ nhiễu ở mức trung </w:t>
-      </w:r>
-      <w:r>
-        <w:rPr>
-          <w:rFonts w:eastAsia="SimSun"/>
-          <w:szCs w:val="26"/>
-        </w:rPr>
-        <w:lastRenderedPageBreak/>
-        <w:t>bình và cân bằng tải của các đầu đọc. Vì thế được 3 tiêu chí này được sử dụng làm hàm mục tiêu trong quá trình tối ưu thuật toán về bài toán quy hoạch mạng RFID.</w:t>
+        <w:t>Một trong thủ thuật của các bài toán bầy đàn thì việc lắp đặt đầu đọc sao cho phù hợp với yêu cầu với thực tế cũng như bài toán, trong đó cần xét đến nhiều tiêu chí và đáp ứng được yều cầu. Quan trọng nhất vẫn là đạt được độ bao phu tối đa, độ nhiễu ở mức trung bình và cân bằng tải của các đầu đọc. Vì thế được 3 tiêu chí này được sử dụng làm hàm mục tiêu trong quá trình tối ưu thuật toán về bài toán quy hoạch mạng RFID.</w:t>
       </w:r>
     </w:p>
     <w:p>
@@ -18091,7 +18033,7 @@
           <w:szCs w:val="26"/>
         </w:rPr>
       </w:pPr>
-      <w:bookmarkStart w:id="79" w:name="_Ref183110633"/>
+      <w:bookmarkStart w:id="81" w:name="_Ref183110633"/>
       <w:r>
         <w:rPr>
           <w:b/>
@@ -18152,7 +18094,7 @@
         </w:rPr>
         <w:fldChar w:fldCharType="end"/>
       </w:r>
-      <w:bookmarkEnd w:id="79"/>
+      <w:bookmarkEnd w:id="81"/>
     </w:p>
     <w:p>
       <w:pPr>
@@ -18291,8 +18233,8 @@
           <w:szCs w:val="26"/>
         </w:rPr>
       </w:pPr>
-      <w:bookmarkStart w:id="80" w:name="_Ref182923298"/>
-      <w:bookmarkStart w:id="81" w:name="_Toc183111093"/>
+      <w:bookmarkStart w:id="82" w:name="_Ref182923298"/>
+      <w:bookmarkStart w:id="83" w:name="_Toc183111093"/>
       <w:r>
         <w:rPr>
           <w:rFonts w:asciiTheme="majorHAnsi" w:hAnsiTheme="majorHAnsi" w:cstheme="majorHAnsi"/>
@@ -18302,8 +18244,8 @@
         </w:rPr>
         <w:t>Điều chỉnh vị trí đầu đọc qua thuật toán lực ảo</w:t>
       </w:r>
-      <w:bookmarkEnd w:id="80"/>
-      <w:bookmarkEnd w:id="81"/>
+      <w:bookmarkEnd w:id="82"/>
+      <w:bookmarkEnd w:id="83"/>
     </w:p>
     <w:p>
       <w:pPr>
@@ -18478,6 +18420,7 @@
           <w:rFonts w:eastAsia="SimSun"/>
           <w:szCs w:val="26"/>
         </w:rPr>
+        <w:lastRenderedPageBreak/>
         <w:t>Lực đẩy sẽ hoạt khi giữa các cặp đầu đọc, xét khoảng cách giữa hai đầu đọc nhỏ hơn hai lần bán kính phủ sóng, khi đó lực đẩy sẽ đẩy chúng ra nhằm giảm nhiễu và lực đẩy cũng được tính dựa trên hệ số cho trước hoặc xác đinh từ vị trí của đầu đọc liền kề.</w:t>
       </w:r>
     </w:p>
@@ -19517,7 +19460,7 @@
                 <w:szCs w:val="26"/>
               </w:rPr>
             </w:pPr>
-            <w:bookmarkStart w:id="82" w:name="_Ref183080352"/>
+            <w:bookmarkStart w:id="84" w:name="_Ref183080352"/>
             <w:r>
               <w:rPr>
                 <w:b/>
@@ -19578,7 +19521,7 @@
               </w:rPr>
               <w:fldChar w:fldCharType="end"/>
             </w:r>
-            <w:bookmarkEnd w:id="82"/>
+            <w:bookmarkEnd w:id="84"/>
           </w:p>
         </w:tc>
         <w:tc>
@@ -19786,7 +19729,7 @@
                 <w:szCs w:val="26"/>
               </w:rPr>
             </w:pPr>
-            <w:bookmarkStart w:id="83" w:name="_Ref183080355"/>
+            <w:bookmarkStart w:id="85" w:name="_Ref183080355"/>
             <w:r>
               <w:rPr>
                 <w:b/>
@@ -19847,7 +19790,7 @@
               </w:rPr>
               <w:fldChar w:fldCharType="end"/>
             </w:r>
-            <w:bookmarkEnd w:id="83"/>
+            <w:bookmarkEnd w:id="85"/>
           </w:p>
         </w:tc>
       </w:tr>
@@ -19862,8 +19805,8 @@
           <w:szCs w:val="26"/>
         </w:rPr>
       </w:pPr>
-      <w:bookmarkStart w:id="84" w:name="_Ref183110812"/>
-      <w:bookmarkStart w:id="85" w:name="_Toc183111094"/>
+      <w:bookmarkStart w:id="86" w:name="_Ref183110812"/>
+      <w:bookmarkStart w:id="87" w:name="_Toc183111094"/>
       <w:r>
         <w:rPr>
           <w:rFonts w:asciiTheme="majorHAnsi" w:hAnsiTheme="majorHAnsi" w:cstheme="majorHAnsi"/>
@@ -19873,8 +19816,8 @@
         </w:rPr>
         <w:t>Kết hợp với lý thuyết hỗn loạn</w:t>
       </w:r>
-      <w:bookmarkEnd w:id="84"/>
-      <w:bookmarkEnd w:id="85"/>
+      <w:bookmarkEnd w:id="86"/>
+      <w:bookmarkEnd w:id="87"/>
     </w:p>
     <w:p>
       <w:pPr>
@@ -19953,15 +19896,7 @@
           <w:rFonts w:eastAsia="SimSun"/>
           <w:szCs w:val="26"/>
         </w:rPr>
-        <w:t xml:space="preserve">, Shaymaa và các cộng sự đã giới thiệu PSO kết hợp với chaos theory (lý thuyết hỗn loạn), sự kết hợp này có thể làm tăng cường khả năng khám phá trong không gian tìm kiếm, giảm cực trị cục bộ tức là </w:t>
-      </w:r>
-      <w:r>
-        <w:rPr>
-          <w:rFonts w:eastAsia="SimSun"/>
-          <w:szCs w:val="26"/>
-        </w:rPr>
-        <w:lastRenderedPageBreak/>
-        <w:t>trách tình trạng các hạt di chuyển mãi ở một chỗ, cần một sự bức phá trong quá trình di chuyển để tối ưu hóa vị trí của đầu đọc tốt hơn.</w:t>
+        <w:t>, Shaymaa và các cộng sự đã giới thiệu PSO kết hợp với chaos theory (lý thuyết hỗn loạn), sự kết hợp này có thể làm tăng cường khả năng khám phá trong không gian tìm kiếm, giảm cực trị cục bộ tức là trách tình trạng các hạt di chuyển mãi ở một chỗ, cần một sự bức phá trong quá trình di chuyển để tối ưu hóa vị trí của đầu đọc tốt hơn.</w:t>
       </w:r>
     </w:p>
     <w:p>
@@ -20144,6 +20079,7 @@
           <w:sz w:val="26"/>
           <w:szCs w:val="26"/>
         </w:rPr>
+        <w:lastRenderedPageBreak/>
         <w:t>Công thức Chaotic Mapping (Ánh xạ hỗn loạn)</w:t>
       </w:r>
     </w:p>
@@ -20340,7 +20276,7 @@
           <w:szCs w:val="26"/>
         </w:rPr>
       </w:pPr>
-      <w:bookmarkStart w:id="86" w:name="_Ref183107181"/>
+      <w:bookmarkStart w:id="88" w:name="_Ref183107181"/>
       <w:r>
         <w:rPr>
           <w:b/>
@@ -20401,7 +20337,7 @@
         </w:rPr>
         <w:fldChar w:fldCharType="end"/>
       </w:r>
-      <w:bookmarkEnd w:id="86"/>
+      <w:bookmarkEnd w:id="88"/>
     </w:p>
     <w:p>
       <w:pPr>
@@ -21015,6 +20951,12 @@
           <w:rFonts w:eastAsia="SimSun"/>
           <w:szCs w:val="26"/>
         </w:rPr>
+      </w:r>
+      <w:r>
+        <w:rPr>
+          <w:rFonts w:eastAsia="SimSun"/>
+          <w:szCs w:val="26"/>
+        </w:rPr>
         <w:fldChar w:fldCharType="separate"/>
       </w:r>
       <w:r>
@@ -21448,7 +21390,7 @@
           <w:szCs w:val="26"/>
         </w:rPr>
       </w:pPr>
-      <w:bookmarkStart w:id="87" w:name="_Toc183111095"/>
+      <w:bookmarkStart w:id="89" w:name="_Toc183111095"/>
       <w:r>
         <w:rPr>
           <w:rFonts w:asciiTheme="majorHAnsi" w:hAnsiTheme="majorHAnsi" w:cstheme="majorHAnsi"/>
@@ -21456,9 +21398,10 @@
           <w:sz w:val="26"/>
           <w:szCs w:val="26"/>
         </w:rPr>
+        <w:lastRenderedPageBreak/>
         <w:t>Loại bỏ đầu đọc dư thừa</w:t>
       </w:r>
-      <w:bookmarkEnd w:id="87"/>
+      <w:bookmarkEnd w:id="89"/>
     </w:p>
     <w:p>
       <w:pPr>
@@ -21706,7 +21649,7 @@
           <w:color w:val="auto"/>
         </w:rPr>
       </w:pPr>
-      <w:bookmarkStart w:id="88" w:name="_Toc183111096"/>
+      <w:bookmarkStart w:id="90" w:name="_Toc183111096"/>
       <w:r>
         <w:rPr>
           <w:rFonts w:ascii="Times New Roman" w:eastAsia="Verdana" w:hAnsi="Times New Roman"/>
@@ -21716,7 +21659,7 @@
         </w:rPr>
         <w:t>GIẢI THUẬT TỐI ƯU HÓA BẦY ĐÀN (PSO) TRONG GIÁM SÁT</w:t>
       </w:r>
-      <w:bookmarkEnd w:id="88"/>
+      <w:bookmarkEnd w:id="90"/>
     </w:p>
     <w:p>
       <w:pPr>
@@ -21740,23 +21683,21 @@
           <w:szCs w:val="26"/>
         </w:rPr>
       </w:pPr>
-      <w:bookmarkStart w:id="89" w:name="_Toc180832492"/>
-      <w:bookmarkStart w:id="90" w:name="_Toc180833427"/>
-      <w:bookmarkStart w:id="91" w:name="_Toc180834241"/>
-      <w:bookmarkStart w:id="92" w:name="_Toc180834292"/>
-      <w:bookmarkStart w:id="93" w:name="_Toc180834363"/>
-      <w:bookmarkStart w:id="94" w:name="_Toc180834615"/>
-      <w:bookmarkStart w:id="95" w:name="_Toc180836117"/>
-      <w:bookmarkStart w:id="96" w:name="_Toc181288505"/>
-      <w:bookmarkStart w:id="97" w:name="_Toc181429179"/>
-      <w:bookmarkStart w:id="98" w:name="_Toc181429224"/>
-      <w:bookmarkStart w:id="99" w:name="_Toc181429297"/>
-      <w:bookmarkStart w:id="100" w:name="_Toc181429395"/>
-      <w:bookmarkStart w:id="101" w:name="_Toc181873913"/>
-      <w:bookmarkStart w:id="102" w:name="_Toc181873965"/>
-      <w:bookmarkStart w:id="103" w:name="_Toc183111097"/>
-      <w:bookmarkEnd w:id="89"/>
-      <w:bookmarkEnd w:id="90"/>
+      <w:bookmarkStart w:id="91" w:name="_Toc180832492"/>
+      <w:bookmarkStart w:id="92" w:name="_Toc180833427"/>
+      <w:bookmarkStart w:id="93" w:name="_Toc180834241"/>
+      <w:bookmarkStart w:id="94" w:name="_Toc180834292"/>
+      <w:bookmarkStart w:id="95" w:name="_Toc180834363"/>
+      <w:bookmarkStart w:id="96" w:name="_Toc180834615"/>
+      <w:bookmarkStart w:id="97" w:name="_Toc180836117"/>
+      <w:bookmarkStart w:id="98" w:name="_Toc181288505"/>
+      <w:bookmarkStart w:id="99" w:name="_Toc181429179"/>
+      <w:bookmarkStart w:id="100" w:name="_Toc181429224"/>
+      <w:bookmarkStart w:id="101" w:name="_Toc181429297"/>
+      <w:bookmarkStart w:id="102" w:name="_Toc181429395"/>
+      <w:bookmarkStart w:id="103" w:name="_Toc181873913"/>
+      <w:bookmarkStart w:id="104" w:name="_Toc181873965"/>
+      <w:bookmarkStart w:id="105" w:name="_Toc183111097"/>
       <w:bookmarkEnd w:id="91"/>
       <w:bookmarkEnd w:id="92"/>
       <w:bookmarkEnd w:id="93"/>
@@ -21770,6 +21711,8 @@
       <w:bookmarkEnd w:id="101"/>
       <w:bookmarkEnd w:id="102"/>
       <w:bookmarkEnd w:id="103"/>
+      <w:bookmarkEnd w:id="104"/>
+      <w:bookmarkEnd w:id="105"/>
     </w:p>
     <w:p>
       <w:pPr>
@@ -21779,7 +21722,7 @@
           <w:color w:val="auto"/>
         </w:rPr>
       </w:pPr>
-      <w:bookmarkStart w:id="104" w:name="_Toc183111098"/>
+      <w:bookmarkStart w:id="106" w:name="_Toc183111098"/>
       <w:r>
         <w:rPr>
           <w:rFonts w:asciiTheme="majorHAnsi" w:hAnsiTheme="majorHAnsi" w:cstheme="majorHAnsi"/>
@@ -21787,7 +21730,7 @@
         </w:rPr>
         <w:t>Xây dựng bài toán PSO cho lớp học:</w:t>
       </w:r>
-      <w:bookmarkEnd w:id="104"/>
+      <w:bookmarkEnd w:id="106"/>
     </w:p>
     <w:p>
       <w:pPr>
@@ -21805,15 +21748,7 @@
           <w:rFonts w:eastAsia="SimSun"/>
           <w:szCs w:val="26"/>
         </w:rPr>
-        <w:t xml:space="preserve">Để xây dựng bài toán ta sẽ xem xét một số tình huống có thể ứng dụng PSO. Cụ thể cần tập trung vào tối ưu vị trí chỗ ngồi của học sinh trong lớp theo các tiêu chí như mức độ </w:t>
-      </w:r>
-      <w:r>
-        <w:rPr>
-          <w:rFonts w:eastAsia="SimSun"/>
-          <w:szCs w:val="26"/>
-        </w:rPr>
-        <w:lastRenderedPageBreak/>
-        <w:t>tập trung, độ tương tác của giáo viên với học sinh. Dựa vào đây ta có thể sử dụng PSO để tìm ra cách sắp xếp chỗ ngồi phù hợp nhất.</w:t>
+        <w:t>Để xây dựng bài toán ta sẽ xem xét một số tình huống có thể ứng dụng PSO. Cụ thể cần tập trung vào tối ưu vị trí chỗ ngồi của học sinh trong lớp theo các tiêu chí như mức độ tập trung, độ tương tác của giáo viên với học sinh. Dựa vào đây ta có thể sử dụng PSO để tìm ra cách sắp xếp chỗ ngồi phù hợp nhất.</w:t>
       </w:r>
     </w:p>
     <w:p>
@@ -21938,15 +21873,16 @@
           <w:color w:val="auto"/>
         </w:rPr>
       </w:pPr>
-      <w:bookmarkStart w:id="105" w:name="_Toc183111099"/>
+      <w:bookmarkStart w:id="107" w:name="_Toc183111099"/>
       <w:r>
         <w:rPr>
           <w:rFonts w:asciiTheme="majorHAnsi" w:hAnsiTheme="majorHAnsi" w:cstheme="majorHAnsi"/>
           <w:color w:val="auto"/>
         </w:rPr>
+        <w:lastRenderedPageBreak/>
         <w:t>Các bước triển khai thuật toán PSO:</w:t>
       </w:r>
-      <w:bookmarkEnd w:id="105"/>
+      <w:bookmarkEnd w:id="107"/>
     </w:p>
     <w:p>
       <w:pPr>
@@ -21959,7 +21895,7 @@
           <w:lang w:val="en-US"/>
         </w:rPr>
       </w:pPr>
-      <w:bookmarkStart w:id="106" w:name="_Toc183111100"/>
+      <w:bookmarkStart w:id="108" w:name="_Toc183111100"/>
       <w:r>
         <w:rPr>
           <w:rFonts w:asciiTheme="majorHAnsi" w:hAnsiTheme="majorHAnsi" w:cstheme="majorHAnsi"/>
@@ -21969,7 +21905,7 @@
         </w:rPr>
         <w:t>Thuật toán PSO cơ bản</w:t>
       </w:r>
-      <w:bookmarkEnd w:id="106"/>
+      <w:bookmarkEnd w:id="108"/>
     </w:p>
     <w:p>
       <w:pPr>
@@ -22313,7 +22249,7 @@
           <w:szCs w:val="26"/>
         </w:rPr>
       </w:pPr>
-      <w:bookmarkStart w:id="107" w:name="_Ref182919143"/>
+      <w:bookmarkStart w:id="109" w:name="_Ref182919143"/>
       <w:r>
         <w:rPr>
           <w:rFonts w:asciiTheme="majorHAnsi" w:hAnsiTheme="majorHAnsi" w:cstheme="majorHAnsi"/>
@@ -22399,7 +22335,7 @@
         </w:rPr>
         <w:t>cho vòng lặp hiện tại.</w:t>
       </w:r>
-      <w:bookmarkEnd w:id="107"/>
+      <w:bookmarkEnd w:id="109"/>
     </w:p>
     <w:p>
       <w:pPr>
@@ -22416,7 +22352,7 @@
           <w:szCs w:val="26"/>
         </w:rPr>
       </w:pPr>
-      <w:bookmarkStart w:id="108" w:name="_Ref182919149"/>
+      <w:bookmarkStart w:id="110" w:name="_Ref182919149"/>
       <w:r>
         <w:rPr>
           <w:rFonts w:asciiTheme="majorHAnsi" w:hAnsiTheme="majorHAnsi" w:cstheme="majorHAnsi"/>
@@ -22486,7 +22422,7 @@
         </w:rPr>
         <w:t xml:space="preserve"> thì được so sánh với giá trị fitness của quần thể</w:t>
       </w:r>
-      <w:bookmarkEnd w:id="108"/>
+      <w:bookmarkEnd w:id="110"/>
       <w:r>
         <w:rPr>
           <w:rFonts w:asciiTheme="majorHAnsi" w:eastAsiaTheme="minorEastAsia" w:hAnsiTheme="majorHAnsi" w:cstheme="majorHAnsi"/>
@@ -22510,7 +22446,7 @@
           <w:szCs w:val="26"/>
         </w:rPr>
       </w:pPr>
-      <w:bookmarkStart w:id="109" w:name="_Ref182919152"/>
+      <w:bookmarkStart w:id="111" w:name="_Ref182919152"/>
       <w:r>
         <w:rPr>
           <w:rFonts w:asciiTheme="majorHAnsi" w:eastAsiaTheme="minorEastAsia" w:hAnsiTheme="majorHAnsi" w:cstheme="majorHAnsi"/>
@@ -22680,7 +22616,7 @@
         </w:rPr>
         <w:t>:</w:t>
       </w:r>
-      <w:bookmarkEnd w:id="109"/>
+      <w:bookmarkEnd w:id="111"/>
     </w:p>
     <w:p>
       <w:pPr>
@@ -22704,7 +22640,6 @@
           <w:b/>
           <w:szCs w:val="26"/>
         </w:rPr>
-        <w:lastRenderedPageBreak/>
         <w:t>Điều kiện dừng</w:t>
       </w:r>
       <w:r>
@@ -22746,7 +22681,7 @@
           <w:lang w:val="en-US"/>
         </w:rPr>
       </w:pPr>
-      <w:bookmarkStart w:id="110" w:name="_Toc183111101"/>
+      <w:bookmarkStart w:id="112" w:name="_Toc183111101"/>
       <w:r>
         <w:rPr>
           <w:rFonts w:asciiTheme="majorHAnsi" w:hAnsiTheme="majorHAnsi" w:cstheme="majorHAnsi"/>
@@ -22756,7 +22691,7 @@
         </w:rPr>
         <w:t>Thuật toán PSO tiên tiến</w:t>
       </w:r>
-      <w:bookmarkEnd w:id="110"/>
+      <w:bookmarkEnd w:id="112"/>
     </w:p>
     <w:p>
       <w:pPr>
@@ -23151,6 +23086,7 @@
           <w:b/>
           <w:szCs w:val="26"/>
         </w:rPr>
+        <w:lastRenderedPageBreak/>
         <w:t>Kết hợp lực ảo:</w:t>
       </w:r>
       <w:r>
@@ -23312,7 +23248,7 @@
           <w:color w:val="auto"/>
         </w:rPr>
       </w:pPr>
-      <w:bookmarkStart w:id="111" w:name="_Toc183111102"/>
+      <w:bookmarkStart w:id="113" w:name="_Toc183111102"/>
       <w:r>
         <w:rPr>
           <w:rFonts w:ascii="Times New Roman" w:eastAsia="Verdana" w:hAnsi="Times New Roman"/>
@@ -23323,7 +23259,7 @@
         <w:lastRenderedPageBreak/>
         <w:t>MÔ PHỎNG VÀ ĐÁNH GIÁ KẾT QUẢ</w:t>
       </w:r>
-      <w:bookmarkEnd w:id="111"/>
+      <w:bookmarkEnd w:id="113"/>
     </w:p>
     <w:p>
       <w:pPr>
@@ -23347,23 +23283,21 @@
           <w:szCs w:val="26"/>
         </w:rPr>
       </w:pPr>
-      <w:bookmarkStart w:id="112" w:name="_Toc180832497"/>
-      <w:bookmarkStart w:id="113" w:name="_Toc180833432"/>
-      <w:bookmarkStart w:id="114" w:name="_Toc180834246"/>
-      <w:bookmarkStart w:id="115" w:name="_Toc180834297"/>
-      <w:bookmarkStart w:id="116" w:name="_Toc180834368"/>
-      <w:bookmarkStart w:id="117" w:name="_Toc180834620"/>
-      <w:bookmarkStart w:id="118" w:name="_Toc180836122"/>
-      <w:bookmarkStart w:id="119" w:name="_Toc181288510"/>
-      <w:bookmarkStart w:id="120" w:name="_Toc181429184"/>
-      <w:bookmarkStart w:id="121" w:name="_Toc181429229"/>
-      <w:bookmarkStart w:id="122" w:name="_Toc181429302"/>
-      <w:bookmarkStart w:id="123" w:name="_Toc181429400"/>
-      <w:bookmarkStart w:id="124" w:name="_Toc181873918"/>
-      <w:bookmarkStart w:id="125" w:name="_Toc181873970"/>
-      <w:bookmarkStart w:id="126" w:name="_Toc183111103"/>
-      <w:bookmarkEnd w:id="112"/>
-      <w:bookmarkEnd w:id="113"/>
+      <w:bookmarkStart w:id="114" w:name="_Toc180832497"/>
+      <w:bookmarkStart w:id="115" w:name="_Toc180833432"/>
+      <w:bookmarkStart w:id="116" w:name="_Toc180834246"/>
+      <w:bookmarkStart w:id="117" w:name="_Toc180834297"/>
+      <w:bookmarkStart w:id="118" w:name="_Toc180834368"/>
+      <w:bookmarkStart w:id="119" w:name="_Toc180834620"/>
+      <w:bookmarkStart w:id="120" w:name="_Toc180836122"/>
+      <w:bookmarkStart w:id="121" w:name="_Toc181288510"/>
+      <w:bookmarkStart w:id="122" w:name="_Toc181429184"/>
+      <w:bookmarkStart w:id="123" w:name="_Toc181429229"/>
+      <w:bookmarkStart w:id="124" w:name="_Toc181429302"/>
+      <w:bookmarkStart w:id="125" w:name="_Toc181429400"/>
+      <w:bookmarkStart w:id="126" w:name="_Toc181873918"/>
+      <w:bookmarkStart w:id="127" w:name="_Toc181873970"/>
+      <w:bookmarkStart w:id="128" w:name="_Toc183111103"/>
       <w:bookmarkEnd w:id="114"/>
       <w:bookmarkEnd w:id="115"/>
       <w:bookmarkEnd w:id="116"/>
@@ -23377,6 +23311,8 @@
       <w:bookmarkEnd w:id="124"/>
       <w:bookmarkEnd w:id="125"/>
       <w:bookmarkEnd w:id="126"/>
+      <w:bookmarkEnd w:id="127"/>
+      <w:bookmarkEnd w:id="128"/>
     </w:p>
     <w:p>
       <w:pPr>
@@ -23386,7 +23322,7 @@
           <w:color w:val="auto"/>
         </w:rPr>
       </w:pPr>
-      <w:bookmarkStart w:id="127" w:name="_Toc183111104"/>
+      <w:bookmarkStart w:id="129" w:name="_Toc183111104"/>
       <w:r>
         <w:rPr>
           <w:rFonts w:asciiTheme="majorHAnsi" w:hAnsiTheme="majorHAnsi" w:cstheme="majorHAnsi"/>
@@ -23394,7 +23330,7 @@
         </w:rPr>
         <w:t>Môi trường và công cụ mô phỏng:</w:t>
       </w:r>
-      <w:bookmarkEnd w:id="127"/>
+      <w:bookmarkEnd w:id="129"/>
     </w:p>
     <w:p>
       <w:pPr>
@@ -23497,7 +23433,7 @@
           <w:lang w:val="en-US"/>
         </w:rPr>
       </w:pPr>
-      <w:bookmarkStart w:id="128" w:name="_Toc183111105"/>
+      <w:bookmarkStart w:id="130" w:name="_Toc183111105"/>
       <w:r>
         <w:rPr>
           <w:rFonts w:asciiTheme="majorHAnsi" w:hAnsiTheme="majorHAnsi" w:cstheme="majorHAnsi"/>
@@ -23505,7 +23441,7 @@
         </w:rPr>
         <w:t>Kịch bản mô phỏng:</w:t>
       </w:r>
-      <w:bookmarkEnd w:id="128"/>
+      <w:bookmarkEnd w:id="130"/>
     </w:p>
     <w:tbl>
       <w:tblPr>
@@ -24577,7 +24513,7 @@
           <w:lang w:val="en-US"/>
         </w:rPr>
       </w:pPr>
-      <w:bookmarkStart w:id="129" w:name="_Toc183111106"/>
+      <w:bookmarkStart w:id="131" w:name="_Toc183111106"/>
       <w:r>
         <w:rPr>
           <w:rFonts w:asciiTheme="majorHAnsi" w:hAnsiTheme="majorHAnsi" w:cstheme="majorHAnsi"/>
@@ -24585,7 +24521,7 @@
         </w:rPr>
         <w:t>Kết quả mô phỏng:</w:t>
       </w:r>
-      <w:bookmarkEnd w:id="129"/>
+      <w:bookmarkEnd w:id="131"/>
     </w:p>
     <w:p>
       <w:pPr>
@@ -24682,8 +24618,8 @@
             <w:pPr>
               <w:pStyle w:val="Caption"/>
             </w:pPr>
-            <w:bookmarkStart w:id="130" w:name="_Ref183297991"/>
-            <w:bookmarkStart w:id="131" w:name="_Toc183298473"/>
+            <w:bookmarkStart w:id="132" w:name="_Ref183297991"/>
+            <w:bookmarkStart w:id="133" w:name="_Toc183298473"/>
             <w:r>
               <w:rPr>
                 <w:b/>
@@ -24747,7 +24683,7 @@
               </w:rPr>
               <w:fldChar w:fldCharType="end"/>
             </w:r>
-            <w:bookmarkEnd w:id="130"/>
+            <w:bookmarkEnd w:id="132"/>
             <w:r>
               <w:rPr>
                 <w:b/>
@@ -24758,7 +24694,7 @@
               </w:rPr>
               <w:t>. Biểu đồ kết quả của PSO truyền thông trong ô lưới 3.2m</w:t>
             </w:r>
-            <w:bookmarkEnd w:id="131"/>
+            <w:bookmarkEnd w:id="133"/>
           </w:p>
         </w:tc>
         <w:tc>
@@ -24814,8 +24750,8 @@
             <w:pPr>
               <w:pStyle w:val="Caption"/>
             </w:pPr>
-            <w:bookmarkStart w:id="132" w:name="_Ref183297992"/>
-            <w:bookmarkStart w:id="133" w:name="_Toc183298474"/>
+            <w:bookmarkStart w:id="134" w:name="_Ref183297992"/>
+            <w:bookmarkStart w:id="135" w:name="_Toc183298474"/>
             <w:r>
               <w:rPr>
                 <w:b/>
@@ -24879,7 +24815,7 @@
               </w:rPr>
               <w:fldChar w:fldCharType="end"/>
             </w:r>
-            <w:bookmarkEnd w:id="132"/>
+            <w:bookmarkEnd w:id="134"/>
             <w:r>
               <w:rPr>
                 <w:b/>
@@ -24900,7 +24836,7 @@
               </w:rPr>
               <w:t xml:space="preserve"> Biểu đồ kết quả của PSO hiện đại trong ô lưới 3.2m</w:t>
             </w:r>
-            <w:bookmarkEnd w:id="133"/>
+            <w:bookmarkEnd w:id="135"/>
           </w:p>
         </w:tc>
       </w:tr>
@@ -24958,7 +24894,7 @@
             <w:pPr>
               <w:pStyle w:val="Caption"/>
             </w:pPr>
-            <w:bookmarkStart w:id="134" w:name="_Toc183298475"/>
+            <w:bookmarkStart w:id="136" w:name="_Toc183298475"/>
             <w:r>
               <w:rPr>
                 <w:b/>
@@ -25052,7 +24988,7 @@
               </w:rPr>
               <w:t>m</w:t>
             </w:r>
-            <w:bookmarkEnd w:id="134"/>
+            <w:bookmarkEnd w:id="136"/>
           </w:p>
         </w:tc>
         <w:tc>
@@ -25115,7 +25051,7 @@
                 <w:szCs w:val="26"/>
               </w:rPr>
             </w:pPr>
-            <w:bookmarkStart w:id="135" w:name="_Toc183298476"/>
+            <w:bookmarkStart w:id="137" w:name="_Toc183298476"/>
             <w:r>
               <w:rPr>
                 <w:b/>
@@ -25189,7 +25125,7 @@
               </w:rPr>
               <w:t>. Biểu đồ kết quả của PSO hiện đại trong ô lưới 1.6m</w:t>
             </w:r>
-            <w:bookmarkEnd w:id="135"/>
+            <w:bookmarkEnd w:id="137"/>
           </w:p>
           <w:p/>
         </w:tc>
@@ -25249,7 +25185,7 @@
             <w:pPr>
               <w:pStyle w:val="Caption"/>
             </w:pPr>
-            <w:bookmarkStart w:id="136" w:name="_Toc183298477"/>
+            <w:bookmarkStart w:id="138" w:name="_Toc183298477"/>
             <w:r>
               <w:rPr>
                 <w:b/>
@@ -25323,7 +25259,7 @@
               </w:rPr>
               <w:t>. Biểu đồ kết quả của PSO truyền thông trong ô lưới 0.8m</w:t>
             </w:r>
-            <w:bookmarkEnd w:id="136"/>
+            <w:bookmarkEnd w:id="138"/>
           </w:p>
         </w:tc>
         <w:tc>
@@ -25386,7 +25322,7 @@
                 <w:szCs w:val="26"/>
               </w:rPr>
             </w:pPr>
-            <w:bookmarkStart w:id="137" w:name="_Toc183298478"/>
+            <w:bookmarkStart w:id="139" w:name="_Toc183298478"/>
             <w:r>
               <w:rPr>
                 <w:b/>
@@ -25460,7 +25396,7 @@
               </w:rPr>
               <w:t>. Biểu đồ kết quả của PSO hiện đại trong ô lưới 0.8m</w:t>
             </w:r>
-            <w:bookmarkEnd w:id="137"/>
+            <w:bookmarkEnd w:id="139"/>
           </w:p>
           <w:p/>
         </w:tc>
@@ -25474,7 +25410,7 @@
           <w:color w:val="auto"/>
         </w:rPr>
       </w:pPr>
-      <w:bookmarkStart w:id="138" w:name="_Toc183111107"/>
+      <w:bookmarkStart w:id="140" w:name="_Toc183111107"/>
       <w:r>
         <w:rPr>
           <w:rFonts w:asciiTheme="majorHAnsi" w:hAnsiTheme="majorHAnsi" w:cstheme="majorHAnsi"/>
@@ -25482,7 +25418,7 @@
         </w:rPr>
         <w:t>So sánh hiệu quả theo các tiêu chí:</w:t>
       </w:r>
-      <w:bookmarkEnd w:id="138"/>
+      <w:bookmarkEnd w:id="140"/>
     </w:p>
     <w:p>
       <w:r>
@@ -26447,7 +26383,7 @@
           <w:color w:val="auto"/>
         </w:rPr>
       </w:pPr>
-      <w:bookmarkStart w:id="139" w:name="_Toc183111108"/>
+      <w:bookmarkStart w:id="141" w:name="_Toc183111108"/>
       <w:r>
         <w:rPr>
           <w:rFonts w:ascii="Times New Roman" w:eastAsia="Verdana" w:hAnsi="Times New Roman"/>
@@ -26466,7 +26402,7 @@
         </w:rPr>
         <w:t xml:space="preserve"> VÀ HƯỚNG PHÁT TRIỂN</w:t>
       </w:r>
-      <w:bookmarkEnd w:id="139"/>
+      <w:bookmarkEnd w:id="141"/>
     </w:p>
     <w:p>
       <w:pPr>
@@ -26490,23 +26426,21 @@
           <w:szCs w:val="26"/>
         </w:rPr>
       </w:pPr>
-      <w:bookmarkStart w:id="140" w:name="_Toc180832503"/>
-      <w:bookmarkStart w:id="141" w:name="_Toc180833438"/>
-      <w:bookmarkStart w:id="142" w:name="_Toc180834252"/>
-      <w:bookmarkStart w:id="143" w:name="_Toc180834303"/>
-      <w:bookmarkStart w:id="144" w:name="_Toc180834374"/>
-      <w:bookmarkStart w:id="145" w:name="_Toc180834626"/>
-      <w:bookmarkStart w:id="146" w:name="_Toc180836128"/>
-      <w:bookmarkStart w:id="147" w:name="_Toc181288516"/>
-      <w:bookmarkStart w:id="148" w:name="_Toc181429190"/>
-      <w:bookmarkStart w:id="149" w:name="_Toc181429235"/>
-      <w:bookmarkStart w:id="150" w:name="_Toc181429308"/>
-      <w:bookmarkStart w:id="151" w:name="_Toc181429406"/>
-      <w:bookmarkStart w:id="152" w:name="_Toc181873924"/>
-      <w:bookmarkStart w:id="153" w:name="_Toc181873976"/>
-      <w:bookmarkStart w:id="154" w:name="_Toc183111109"/>
-      <w:bookmarkEnd w:id="140"/>
-      <w:bookmarkEnd w:id="141"/>
+      <w:bookmarkStart w:id="142" w:name="_Toc180832503"/>
+      <w:bookmarkStart w:id="143" w:name="_Toc180833438"/>
+      <w:bookmarkStart w:id="144" w:name="_Toc180834252"/>
+      <w:bookmarkStart w:id="145" w:name="_Toc180834303"/>
+      <w:bookmarkStart w:id="146" w:name="_Toc180834374"/>
+      <w:bookmarkStart w:id="147" w:name="_Toc180834626"/>
+      <w:bookmarkStart w:id="148" w:name="_Toc180836128"/>
+      <w:bookmarkStart w:id="149" w:name="_Toc181288516"/>
+      <w:bookmarkStart w:id="150" w:name="_Toc181429190"/>
+      <w:bookmarkStart w:id="151" w:name="_Toc181429235"/>
+      <w:bookmarkStart w:id="152" w:name="_Toc181429308"/>
+      <w:bookmarkStart w:id="153" w:name="_Toc181429406"/>
+      <w:bookmarkStart w:id="154" w:name="_Toc181873924"/>
+      <w:bookmarkStart w:id="155" w:name="_Toc181873976"/>
+      <w:bookmarkStart w:id="156" w:name="_Toc183111109"/>
       <w:bookmarkEnd w:id="142"/>
       <w:bookmarkEnd w:id="143"/>
       <w:bookmarkEnd w:id="144"/>
@@ -26520,6 +26454,8 @@
       <w:bookmarkEnd w:id="152"/>
       <w:bookmarkEnd w:id="153"/>
       <w:bookmarkEnd w:id="154"/>
+      <w:bookmarkEnd w:id="155"/>
+      <w:bookmarkEnd w:id="156"/>
     </w:p>
     <w:p>
       <w:pPr>
@@ -26529,7 +26465,7 @@
           <w:color w:val="auto"/>
         </w:rPr>
       </w:pPr>
-      <w:bookmarkStart w:id="155" w:name="_Toc183111110"/>
+      <w:bookmarkStart w:id="157" w:name="_Toc183111110"/>
       <w:r>
         <w:rPr>
           <w:rFonts w:asciiTheme="majorHAnsi" w:hAnsiTheme="majorHAnsi" w:cstheme="majorHAnsi"/>
@@ -26544,7 +26480,7 @@
         </w:rPr>
         <w:t>:</w:t>
       </w:r>
-      <w:bookmarkEnd w:id="155"/>
+      <w:bookmarkEnd w:id="157"/>
     </w:p>
     <w:p>
       <w:pPr>
@@ -26609,7 +26545,7 @@
           <w:color w:val="auto"/>
         </w:rPr>
       </w:pPr>
-      <w:bookmarkStart w:id="156" w:name="_Toc183111111"/>
+      <w:bookmarkStart w:id="158" w:name="_Toc183111111"/>
       <w:r>
         <w:rPr>
           <w:rFonts w:asciiTheme="majorHAnsi" w:hAnsiTheme="majorHAnsi" w:cstheme="majorHAnsi"/>
@@ -26617,7 +26553,7 @@
         </w:rPr>
         <w:t>Hạn chế của nghiên cứu:</w:t>
       </w:r>
-      <w:bookmarkEnd w:id="156"/>
+      <w:bookmarkEnd w:id="158"/>
     </w:p>
     <w:p>
       <w:pPr>
@@ -26870,7 +26806,7 @@
           <w:color w:val="auto"/>
         </w:rPr>
       </w:pPr>
-      <w:bookmarkStart w:id="157" w:name="_Toc183111112"/>
+      <w:bookmarkStart w:id="159" w:name="_Toc183111112"/>
       <w:r>
         <w:rPr>
           <w:rFonts w:asciiTheme="majorHAnsi" w:hAnsiTheme="majorHAnsi" w:cstheme="majorHAnsi"/>
@@ -26878,7 +26814,7 @@
         </w:rPr>
         <w:t>Hướng phát triển:</w:t>
       </w:r>
-      <w:bookmarkEnd w:id="157"/>
+      <w:bookmarkEnd w:id="159"/>
     </w:p>
     <w:p>
       <w:pPr>
@@ -27185,7 +27121,7 @@
         <w:br w:type="page"/>
       </w:r>
     </w:p>
-    <w:bookmarkStart w:id="158" w:name="_Toc183111113" w:displacedByCustomXml="next"/>
+    <w:bookmarkStart w:id="160" w:name="_Toc183111113" w:displacedByCustomXml="next"/>
     <w:sdt>
       <w:sdtPr>
         <w:rPr>
@@ -27229,7 +27165,7 @@
             </w:rPr>
             <w:t>TÀI LIỆU THAM KHẢO</w:t>
           </w:r>
-          <w:bookmarkEnd w:id="158"/>
+          <w:bookmarkEnd w:id="160"/>
         </w:p>
         <w:sdt>
           <w:sdtPr>
@@ -28793,7 +28729,7 @@
 </file>
 
 <file path=word/endnotes.xml><?xml version="1.0" encoding="utf-8"?>
-<w:endnotes xmlns:wpc="http://schemas.microsoft.com/office/word/2010/wordprocessingCanvas" xmlns:cx="http://schemas.microsoft.com/office/drawing/2014/chartex" xmlns:cx1="http://schemas.microsoft.com/office/drawing/2015/9/8/chartex" xmlns:cx2="http://schemas.microsoft.com/office/drawing/2015/10/21/chartex" xmlns:cx3="http://schemas.microsoft.com/office/drawing/2016/5/9/chartex" xmlns:cx4="http://schemas.microsoft.com/office/drawing/2016/5/10/chartex" xmlns:cx5="http://schemas.microsoft.com/office/drawing/2016/5/11/chartex" xmlns:cx6="http://schemas.microsoft.com/office/drawing/2016/5/12/chartex" xmlns:cx7="http://schemas.microsoft.com/office/drawing/2016/5/13/chartex" xmlns:cx8="http://schemas.microsoft.com/office/drawing/2016/5/14/chartex" xmlns:mc="http://schemas.openxmlformats.org/markup-compatibility/2006" xmlns:aink="http://schemas.microsoft.com/office/drawing/2016/ink" xmlns:am3d="http://schemas.microsoft.com/office/drawing/2017/model3d" xmlns:o="urn:schemas-microsoft-com:office:office" xmlns:oel="http://schemas.microsoft.com/office/2019/extlst" xmlns:r="http://schemas.openxmlformats.org/officeDocument/2006/relationships" xmlns:m="http://schemas.openxmlformats.org/officeDocument/2006/math" xmlns:v="urn:schemas-microsoft-com:vml" xmlns:wp14="http://schemas.microsoft.com/office/word/2010/wordprocessingDrawing" xmlns:wp="http://schemas.openxmlformats.org/drawingml/2006/wordprocessingDrawing" xmlns:w10="urn:schemas-microsoft-com:office:word" xmlns:w="http://schemas.openxmlformats.org/wordprocessingml/2006/main" xmlns:w14="http://schemas.microsoft.com/office/word/2010/wordml" xmlns:w15="http://schemas.microsoft.com/office/word/2012/wordml" xmlns:w16cex="http://schemas.microsoft.com/office/word/2018/wordml/cex" xmlns:w16cid="http://schemas.microsoft.com/office/word/2016/wordml/cid" xmlns:w16="http://schemas.microsoft.com/office/word/2018/wordml" xmlns:w16du="http://schemas.microsoft.com/office/word/2023/wordml/word16du" xmlns:w16sdtdh="http://schemas.microsoft.com/office/word/2020/wordml/sdtdatahash" xmlns:w16se="http://schemas.microsoft.com/office/word/2015/wordml/symex" xmlns:wpg="http://schemas.microsoft.com/office/word/2010/wordprocessingGroup" xmlns:wpi="http://schemas.microsoft.com/office/word/2010/wordprocessingInk" xmlns:wne="http://schemas.microsoft.com/office/word/2006/wordml" xmlns:wps="http://schemas.microsoft.com/office/word/2010/wordprocessingShape" mc:Ignorable="w14 w15 w16se w16cid w16 w16cex w16sdtdh w16du wp14">
+<w:endnotes xmlns:wpc="http://schemas.microsoft.com/office/word/2010/wordprocessingCanvas" xmlns:cx="http://schemas.microsoft.com/office/drawing/2014/chartex" xmlns:mc="http://schemas.openxmlformats.org/markup-compatibility/2006" xmlns:o="urn:schemas-microsoft-com:office:office" xmlns:r="http://schemas.openxmlformats.org/officeDocument/2006/relationships" xmlns:m="http://schemas.openxmlformats.org/officeDocument/2006/math" xmlns:v="urn:schemas-microsoft-com:vml" xmlns:wp14="http://schemas.microsoft.com/office/word/2010/wordprocessingDrawing" xmlns:wp="http://schemas.openxmlformats.org/drawingml/2006/wordprocessingDrawing" xmlns:w10="urn:schemas-microsoft-com:office:word" xmlns:w="http://schemas.openxmlformats.org/wordprocessingml/2006/main" xmlns:w14="http://schemas.microsoft.com/office/word/2010/wordml" xmlns:w15="http://schemas.microsoft.com/office/word/2012/wordml" xmlns:w16se="http://schemas.microsoft.com/office/word/2015/wordml/symex" xmlns:wpg="http://schemas.microsoft.com/office/word/2010/wordprocessingGroup" xmlns:wpi="http://schemas.microsoft.com/office/word/2010/wordprocessingInk" xmlns:wne="http://schemas.microsoft.com/office/word/2006/wordml" xmlns:wps="http://schemas.microsoft.com/office/word/2010/wordprocessingShape" mc:Ignorable="w14 w15 w16se wp14">
   <w:endnote w:type="separator" w:id="-1">
     <w:p>
       <w:r>
@@ -28812,7 +28748,7 @@
 </file>
 
 <file path=word/footer1.xml><?xml version="1.0" encoding="utf-8"?>
-<w:ftr xmlns:wpc="http://schemas.microsoft.com/office/word/2010/wordprocessingCanvas" xmlns:cx="http://schemas.microsoft.com/office/drawing/2014/chartex" xmlns:cx1="http://schemas.microsoft.com/office/drawing/2015/9/8/chartex" xmlns:cx2="http://schemas.microsoft.com/office/drawing/2015/10/21/chartex" xmlns:cx3="http://schemas.microsoft.com/office/drawing/2016/5/9/chartex" xmlns:cx4="http://schemas.microsoft.com/office/drawing/2016/5/10/chartex" xmlns:cx5="http://schemas.microsoft.com/office/drawing/2016/5/11/chartex" xmlns:cx6="http://schemas.microsoft.com/office/drawing/2016/5/12/chartex" xmlns:cx7="http://schemas.microsoft.com/office/drawing/2016/5/13/chartex" xmlns:cx8="http://schemas.microsoft.com/office/drawing/2016/5/14/chartex" xmlns:mc="http://schemas.openxmlformats.org/markup-compatibility/2006" xmlns:aink="http://schemas.microsoft.com/office/drawing/2016/ink" xmlns:am3d="http://schemas.microsoft.com/office/drawing/2017/model3d" xmlns:o="urn:schemas-microsoft-com:office:office" xmlns:oel="http://schemas.microsoft.com/office/2019/extlst" xmlns:r="http://schemas.openxmlformats.org/officeDocument/2006/relationships" xmlns:m="http://schemas.openxmlformats.org/officeDocument/2006/math" xmlns:v="urn:schemas-microsoft-com:vml" xmlns:wp14="http://schemas.microsoft.com/office/word/2010/wordprocessingDrawing" xmlns:wp="http://schemas.openxmlformats.org/drawingml/2006/wordprocessingDrawing" xmlns:w10="urn:schemas-microsoft-com:office:word" xmlns:w="http://schemas.openxmlformats.org/wordprocessingml/2006/main" xmlns:w14="http://schemas.microsoft.com/office/word/2010/wordml" xmlns:w15="http://schemas.microsoft.com/office/word/2012/wordml" xmlns:w16cex="http://schemas.microsoft.com/office/word/2018/wordml/cex" xmlns:w16cid="http://schemas.microsoft.com/office/word/2016/wordml/cid" xmlns:w16="http://schemas.microsoft.com/office/word/2018/wordml" xmlns:w16du="http://schemas.microsoft.com/office/word/2023/wordml/word16du" xmlns:w16sdtdh="http://schemas.microsoft.com/office/word/2020/wordml/sdtdatahash" xmlns:w16se="http://schemas.microsoft.com/office/word/2015/wordml/symex" xmlns:wpg="http://schemas.microsoft.com/office/word/2010/wordprocessingGroup" xmlns:wpi="http://schemas.microsoft.com/office/word/2010/wordprocessingInk" xmlns:wne="http://schemas.microsoft.com/office/word/2006/wordml" xmlns:wps="http://schemas.microsoft.com/office/word/2010/wordprocessingShape" mc:Ignorable="w14 w15 w16se w16cid w16 w16cex w16sdtdh w16du wp14">
+<w:ftr xmlns:wpc="http://schemas.microsoft.com/office/word/2010/wordprocessingCanvas" xmlns:cx="http://schemas.microsoft.com/office/drawing/2014/chartex" xmlns:mc="http://schemas.openxmlformats.org/markup-compatibility/2006" xmlns:o="urn:schemas-microsoft-com:office:office" xmlns:r="http://schemas.openxmlformats.org/officeDocument/2006/relationships" xmlns:m="http://schemas.openxmlformats.org/officeDocument/2006/math" xmlns:v="urn:schemas-microsoft-com:vml" xmlns:wp14="http://schemas.microsoft.com/office/word/2010/wordprocessingDrawing" xmlns:wp="http://schemas.openxmlformats.org/drawingml/2006/wordprocessingDrawing" xmlns:w10="urn:schemas-microsoft-com:office:word" xmlns:w="http://schemas.openxmlformats.org/wordprocessingml/2006/main" xmlns:w14="http://schemas.microsoft.com/office/word/2010/wordml" xmlns:w15="http://schemas.microsoft.com/office/word/2012/wordml" xmlns:w16se="http://schemas.microsoft.com/office/word/2015/wordml/symex" xmlns:wpg="http://schemas.microsoft.com/office/word/2010/wordprocessingGroup" xmlns:wpi="http://schemas.microsoft.com/office/word/2010/wordprocessingInk" xmlns:wne="http://schemas.microsoft.com/office/word/2006/wordml" xmlns:wps="http://schemas.microsoft.com/office/word/2010/wordprocessingShape" mc:Ignorable="w14 w15 w16se wp14">
   <w:sdt>
     <w:sdtPr>
       <w:id w:val="1909885177"/>
@@ -28837,7 +28773,7 @@
           <w:fldChar w:fldCharType="separate"/>
         </w:r>
         <w:r>
-          <w:t>8</w:t>
+          <w:t>4</w:t>
         </w:r>
         <w:r>
           <w:fldChar w:fldCharType="end"/>
@@ -28855,7 +28791,7 @@
 </file>
 
 <file path=word/footer2.xml><?xml version="1.0" encoding="utf-8"?>
-<w:ftr xmlns:wpc="http://schemas.microsoft.com/office/word/2010/wordprocessingCanvas" xmlns:cx="http://schemas.microsoft.com/office/drawing/2014/chartex" xmlns:cx1="http://schemas.microsoft.com/office/drawing/2015/9/8/chartex" xmlns:cx2="http://schemas.microsoft.com/office/drawing/2015/10/21/chartex" xmlns:cx3="http://schemas.microsoft.com/office/drawing/2016/5/9/chartex" xmlns:cx4="http://schemas.microsoft.com/office/drawing/2016/5/10/chartex" xmlns:cx5="http://schemas.microsoft.com/office/drawing/2016/5/11/chartex" xmlns:cx6="http://schemas.microsoft.com/office/drawing/2016/5/12/chartex" xmlns:cx7="http://schemas.microsoft.com/office/drawing/2016/5/13/chartex" xmlns:cx8="http://schemas.microsoft.com/office/drawing/2016/5/14/chartex" xmlns:mc="http://schemas.openxmlformats.org/markup-compatibility/2006" xmlns:aink="http://schemas.microsoft.com/office/drawing/2016/ink" xmlns:am3d="http://schemas.microsoft.com/office/drawing/2017/model3d" xmlns:o="urn:schemas-microsoft-com:office:office" xmlns:oel="http://schemas.microsoft.com/office/2019/extlst" xmlns:r="http://schemas.openxmlformats.org/officeDocument/2006/relationships" xmlns:m="http://schemas.openxmlformats.org/officeDocument/2006/math" xmlns:v="urn:schemas-microsoft-com:vml" xmlns:wp14="http://schemas.microsoft.com/office/word/2010/wordprocessingDrawing" xmlns:wp="http://schemas.openxmlformats.org/drawingml/2006/wordprocessingDrawing" xmlns:w10="urn:schemas-microsoft-com:office:word" xmlns:w="http://schemas.openxmlformats.org/wordprocessingml/2006/main" xmlns:w14="http://schemas.microsoft.com/office/word/2010/wordml" xmlns:w15="http://schemas.microsoft.com/office/word/2012/wordml" xmlns:w16cex="http://schemas.microsoft.com/office/word/2018/wordml/cex" xmlns:w16cid="http://schemas.microsoft.com/office/word/2016/wordml/cid" xmlns:w16="http://schemas.microsoft.com/office/word/2018/wordml" xmlns:w16du="http://schemas.microsoft.com/office/word/2023/wordml/word16du" xmlns:w16sdtdh="http://schemas.microsoft.com/office/word/2020/wordml/sdtdatahash" xmlns:w16se="http://schemas.microsoft.com/office/word/2015/wordml/symex" xmlns:wpg="http://schemas.microsoft.com/office/word/2010/wordprocessingGroup" xmlns:wpi="http://schemas.microsoft.com/office/word/2010/wordprocessingInk" xmlns:wne="http://schemas.microsoft.com/office/word/2006/wordml" xmlns:wps="http://schemas.microsoft.com/office/word/2010/wordprocessingShape" mc:Ignorable="w14 w15 w16se w16cid w16 w16cex w16sdtdh w16du wp14">
+<w:ftr xmlns:wpc="http://schemas.microsoft.com/office/word/2010/wordprocessingCanvas" xmlns:cx="http://schemas.microsoft.com/office/drawing/2014/chartex" xmlns:mc="http://schemas.openxmlformats.org/markup-compatibility/2006" xmlns:o="urn:schemas-microsoft-com:office:office" xmlns:r="http://schemas.openxmlformats.org/officeDocument/2006/relationships" xmlns:m="http://schemas.openxmlformats.org/officeDocument/2006/math" xmlns:v="urn:schemas-microsoft-com:vml" xmlns:wp14="http://schemas.microsoft.com/office/word/2010/wordprocessingDrawing" xmlns:wp="http://schemas.openxmlformats.org/drawingml/2006/wordprocessingDrawing" xmlns:w10="urn:schemas-microsoft-com:office:word" xmlns:w="http://schemas.openxmlformats.org/wordprocessingml/2006/main" xmlns:w14="http://schemas.microsoft.com/office/word/2010/wordml" xmlns:w15="http://schemas.microsoft.com/office/word/2012/wordml" xmlns:w16se="http://schemas.microsoft.com/office/word/2015/wordml/symex" xmlns:wpg="http://schemas.microsoft.com/office/word/2010/wordprocessingGroup" xmlns:wpi="http://schemas.microsoft.com/office/word/2010/wordprocessingInk" xmlns:wne="http://schemas.microsoft.com/office/word/2006/wordml" xmlns:wps="http://schemas.microsoft.com/office/word/2010/wordprocessingShape" mc:Ignorable="w14 w15 w16se wp14">
   <w:sdt>
     <w:sdtPr>
       <w:id w:val="89524435"/>
@@ -28880,7 +28816,7 @@
           <w:fldChar w:fldCharType="separate"/>
         </w:r>
         <w:r>
-          <w:t>24</w:t>
+          <w:t>43</w:t>
         </w:r>
         <w:r>
           <w:fldChar w:fldCharType="end"/>
@@ -28898,7 +28834,7 @@
 </file>
 
 <file path=word/footnotes.xml><?xml version="1.0" encoding="utf-8"?>
-<w:footnotes xmlns:wpc="http://schemas.microsoft.com/office/word/2010/wordprocessingCanvas" xmlns:cx="http://schemas.microsoft.com/office/drawing/2014/chartex" xmlns:cx1="http://schemas.microsoft.com/office/drawing/2015/9/8/chartex" xmlns:cx2="http://schemas.microsoft.com/office/drawing/2015/10/21/chartex" xmlns:cx3="http://schemas.microsoft.com/office/drawing/2016/5/9/chartex" xmlns:cx4="http://schemas.microsoft.com/office/drawing/2016/5/10/chartex" xmlns:cx5="http://schemas.microsoft.com/office/drawing/2016/5/11/chartex" xmlns:cx6="http://schemas.microsoft.com/office/drawing/2016/5/12/chartex" xmlns:cx7="http://schemas.microsoft.com/office/drawing/2016/5/13/chartex" xmlns:cx8="http://schemas.microsoft.com/office/drawing/2016/5/14/chartex" xmlns:mc="http://schemas.openxmlformats.org/markup-compatibility/2006" xmlns:aink="http://schemas.microsoft.com/office/drawing/2016/ink" xmlns:am3d="http://schemas.microsoft.com/office/drawing/2017/model3d" xmlns:o="urn:schemas-microsoft-com:office:office" xmlns:oel="http://schemas.microsoft.com/office/2019/extlst" xmlns:r="http://schemas.openxmlformats.org/officeDocument/2006/relationships" xmlns:m="http://schemas.openxmlformats.org/officeDocument/2006/math" xmlns:v="urn:schemas-microsoft-com:vml" xmlns:wp14="http://schemas.microsoft.com/office/word/2010/wordprocessingDrawing" xmlns:wp="http://schemas.openxmlformats.org/drawingml/2006/wordprocessingDrawing" xmlns:w10="urn:schemas-microsoft-com:office:word" xmlns:w="http://schemas.openxmlformats.org/wordprocessingml/2006/main" xmlns:w14="http://schemas.microsoft.com/office/word/2010/wordml" xmlns:w15="http://schemas.microsoft.com/office/word/2012/wordml" xmlns:w16cex="http://schemas.microsoft.com/office/word/2018/wordml/cex" xmlns:w16cid="http://schemas.microsoft.com/office/word/2016/wordml/cid" xmlns:w16="http://schemas.microsoft.com/office/word/2018/wordml" xmlns:w16du="http://schemas.microsoft.com/office/word/2023/wordml/word16du" xmlns:w16sdtdh="http://schemas.microsoft.com/office/word/2020/wordml/sdtdatahash" xmlns:w16se="http://schemas.microsoft.com/office/word/2015/wordml/symex" xmlns:wpg="http://schemas.microsoft.com/office/word/2010/wordprocessingGroup" xmlns:wpi="http://schemas.microsoft.com/office/word/2010/wordprocessingInk" xmlns:wne="http://schemas.microsoft.com/office/word/2006/wordml" xmlns:wps="http://schemas.microsoft.com/office/word/2010/wordprocessingShape" mc:Ignorable="w14 w15 w16se w16cid w16 w16cex w16sdtdh w16du wp14">
+<w:footnotes xmlns:wpc="http://schemas.microsoft.com/office/word/2010/wordprocessingCanvas" xmlns:cx="http://schemas.microsoft.com/office/drawing/2014/chartex" xmlns:mc="http://schemas.openxmlformats.org/markup-compatibility/2006" xmlns:o="urn:schemas-microsoft-com:office:office" xmlns:r="http://schemas.openxmlformats.org/officeDocument/2006/relationships" xmlns:m="http://schemas.openxmlformats.org/officeDocument/2006/math" xmlns:v="urn:schemas-microsoft-com:vml" xmlns:wp14="http://schemas.microsoft.com/office/word/2010/wordprocessingDrawing" xmlns:wp="http://schemas.openxmlformats.org/drawingml/2006/wordprocessingDrawing" xmlns:w10="urn:schemas-microsoft-com:office:word" xmlns:w="http://schemas.openxmlformats.org/wordprocessingml/2006/main" xmlns:w14="http://schemas.microsoft.com/office/word/2010/wordml" xmlns:w15="http://schemas.microsoft.com/office/word/2012/wordml" xmlns:w16se="http://schemas.microsoft.com/office/word/2015/wordml/symex" xmlns:wpg="http://schemas.microsoft.com/office/word/2010/wordprocessingGroup" xmlns:wpi="http://schemas.microsoft.com/office/word/2010/wordprocessingInk" xmlns:wne="http://schemas.microsoft.com/office/word/2006/wordml" xmlns:wps="http://schemas.microsoft.com/office/word/2010/wordprocessingShape" mc:Ignorable="w14 w15 w16se wp14">
   <w:footnote w:type="separator" w:id="-1">
     <w:p>
       <w:r>
@@ -28917,7 +28853,7 @@
 </file>
 
 <file path=word/header1.xml><?xml version="1.0" encoding="utf-8"?>
-<w:hdr xmlns:wpc="http://schemas.microsoft.com/office/word/2010/wordprocessingCanvas" xmlns:cx="http://schemas.microsoft.com/office/drawing/2014/chartex" xmlns:cx1="http://schemas.microsoft.com/office/drawing/2015/9/8/chartex" xmlns:cx2="http://schemas.microsoft.com/office/drawing/2015/10/21/chartex" xmlns:cx3="http://schemas.microsoft.com/office/drawing/2016/5/9/chartex" xmlns:cx4="http://schemas.microsoft.com/office/drawing/2016/5/10/chartex" xmlns:cx5="http://schemas.microsoft.com/office/drawing/2016/5/11/chartex" xmlns:cx6="http://schemas.microsoft.com/office/drawing/2016/5/12/chartex" xmlns:cx7="http://schemas.microsoft.com/office/drawing/2016/5/13/chartex" xmlns:cx8="http://schemas.microsoft.com/office/drawing/2016/5/14/chartex" xmlns:mc="http://schemas.openxmlformats.org/markup-compatibility/2006" xmlns:aink="http://schemas.microsoft.com/office/drawing/2016/ink" xmlns:am3d="http://schemas.microsoft.com/office/drawing/2017/model3d" xmlns:o="urn:schemas-microsoft-com:office:office" xmlns:oel="http://schemas.microsoft.com/office/2019/extlst" xmlns:r="http://schemas.openxmlformats.org/officeDocument/2006/relationships" xmlns:m="http://schemas.openxmlformats.org/officeDocument/2006/math" xmlns:v="urn:schemas-microsoft-com:vml" xmlns:wp14="http://schemas.microsoft.com/office/word/2010/wordprocessingDrawing" xmlns:wp="http://schemas.openxmlformats.org/drawingml/2006/wordprocessingDrawing" xmlns:w10="urn:schemas-microsoft-com:office:word" xmlns:w="http://schemas.openxmlformats.org/wordprocessingml/2006/main" xmlns:w14="http://schemas.microsoft.com/office/word/2010/wordml" xmlns:w15="http://schemas.microsoft.com/office/word/2012/wordml" xmlns:w16cex="http://schemas.microsoft.com/office/word/2018/wordml/cex" xmlns:w16cid="http://schemas.microsoft.com/office/word/2016/wordml/cid" xmlns:w16="http://schemas.microsoft.com/office/word/2018/wordml" xmlns:w16du="http://schemas.microsoft.com/office/word/2023/wordml/word16du" xmlns:w16sdtdh="http://schemas.microsoft.com/office/word/2020/wordml/sdtdatahash" xmlns:w16se="http://schemas.microsoft.com/office/word/2015/wordml/symex" xmlns:wpg="http://schemas.microsoft.com/office/word/2010/wordprocessingGroup" xmlns:wpi="http://schemas.microsoft.com/office/word/2010/wordprocessingInk" xmlns:wne="http://schemas.microsoft.com/office/word/2006/wordml" xmlns:wps="http://schemas.microsoft.com/office/word/2010/wordprocessingShape" mc:Ignorable="w14 w15 w16se w16cid w16 w16cex w16sdtdh w16du wp14">
+<w:hdr xmlns:wpc="http://schemas.microsoft.com/office/word/2010/wordprocessingCanvas" xmlns:cx="http://schemas.microsoft.com/office/drawing/2014/chartex" xmlns:mc="http://schemas.openxmlformats.org/markup-compatibility/2006" xmlns:o="urn:schemas-microsoft-com:office:office" xmlns:r="http://schemas.openxmlformats.org/officeDocument/2006/relationships" xmlns:m="http://schemas.openxmlformats.org/officeDocument/2006/math" xmlns:v="urn:schemas-microsoft-com:vml" xmlns:wp14="http://schemas.microsoft.com/office/word/2010/wordprocessingDrawing" xmlns:wp="http://schemas.openxmlformats.org/drawingml/2006/wordprocessingDrawing" xmlns:w10="urn:schemas-microsoft-com:office:word" xmlns:w="http://schemas.openxmlformats.org/wordprocessingml/2006/main" xmlns:w14="http://schemas.microsoft.com/office/word/2010/wordml" xmlns:w15="http://schemas.microsoft.com/office/word/2012/wordml" xmlns:w16se="http://schemas.microsoft.com/office/word/2015/wordml/symex" xmlns:wpg="http://schemas.microsoft.com/office/word/2010/wordprocessingGroup" xmlns:wpi="http://schemas.microsoft.com/office/word/2010/wordprocessingInk" xmlns:wne="http://schemas.microsoft.com/office/word/2006/wordml" xmlns:wps="http://schemas.microsoft.com/office/word/2010/wordprocessingShape" mc:Ignorable="w14 w15 w16se wp14">
   <w:p>
     <w:pPr>
       <w:pStyle w:val="Header"/>
@@ -28932,7 +28868,7 @@
 </file>
 
 <file path=word/numbering.xml><?xml version="1.0" encoding="utf-8"?>
-<w:numbering xmlns:wpc="http://schemas.microsoft.com/office/word/2010/wordprocessingCanvas" xmlns:cx="http://schemas.microsoft.com/office/drawing/2014/chartex" xmlns:cx1="http://schemas.microsoft.com/office/drawing/2015/9/8/chartex" xmlns:cx2="http://schemas.microsoft.com/office/drawing/2015/10/21/chartex" xmlns:cx3="http://schemas.microsoft.com/office/drawing/2016/5/9/chartex" xmlns:cx4="http://schemas.microsoft.com/office/drawing/2016/5/10/chartex" xmlns:cx5="http://schemas.microsoft.com/office/drawing/2016/5/11/chartex" xmlns:cx6="http://schemas.microsoft.com/office/drawing/2016/5/12/chartex" xmlns:cx7="http://schemas.microsoft.com/office/drawing/2016/5/13/chartex" xmlns:cx8="http://schemas.microsoft.com/office/drawing/2016/5/14/chartex" xmlns:mc="http://schemas.openxmlformats.org/markup-compatibility/2006" xmlns:aink="http://schemas.microsoft.com/office/drawing/2016/ink" xmlns:am3d="http://schemas.microsoft.com/office/drawing/2017/model3d" xmlns:o="urn:schemas-microsoft-com:office:office" xmlns:oel="http://schemas.microsoft.com/office/2019/extlst" xmlns:r="http://schemas.openxmlformats.org/officeDocument/2006/relationships" xmlns:m="http://schemas.openxmlformats.org/officeDocument/2006/math" xmlns:v="urn:schemas-microsoft-com:vml" xmlns:wp14="http://schemas.microsoft.com/office/word/2010/wordprocessingDrawing" xmlns:wp="http://schemas.openxmlformats.org/drawingml/2006/wordprocessingDrawing" xmlns:w10="urn:schemas-microsoft-com:office:word" xmlns:w="http://schemas.openxmlformats.org/wordprocessingml/2006/main" xmlns:w14="http://schemas.microsoft.com/office/word/2010/wordml" xmlns:w15="http://schemas.microsoft.com/office/word/2012/wordml" xmlns:w16cex="http://schemas.microsoft.com/office/word/2018/wordml/cex" xmlns:w16cid="http://schemas.microsoft.com/office/word/2016/wordml/cid" xmlns:w16="http://schemas.microsoft.com/office/word/2018/wordml" xmlns:w16du="http://schemas.microsoft.com/office/word/2023/wordml/word16du" xmlns:w16sdtdh="http://schemas.microsoft.com/office/word/2020/wordml/sdtdatahash" xmlns:w16se="http://schemas.microsoft.com/office/word/2015/wordml/symex" xmlns:wpg="http://schemas.microsoft.com/office/word/2010/wordprocessingGroup" xmlns:wpi="http://schemas.microsoft.com/office/word/2010/wordprocessingInk" xmlns:wne="http://schemas.microsoft.com/office/word/2006/wordml" xmlns:wps="http://schemas.microsoft.com/office/word/2010/wordprocessingShape" mc:Ignorable="w14 w15 w16se w16cid w16 w16cex w16sdtdh w16du wp14">
+<w:numbering xmlns:wpc="http://schemas.microsoft.com/office/word/2010/wordprocessingCanvas" xmlns:cx="http://schemas.microsoft.com/office/drawing/2014/chartex" xmlns:mc="http://schemas.openxmlformats.org/markup-compatibility/2006" xmlns:o="urn:schemas-microsoft-com:office:office" xmlns:r="http://schemas.openxmlformats.org/officeDocument/2006/relationships" xmlns:m="http://schemas.openxmlformats.org/officeDocument/2006/math" xmlns:v="urn:schemas-microsoft-com:vml" xmlns:wp14="http://schemas.microsoft.com/office/word/2010/wordprocessingDrawing" xmlns:wp="http://schemas.openxmlformats.org/drawingml/2006/wordprocessingDrawing" xmlns:w10="urn:schemas-microsoft-com:office:word" xmlns:w="http://schemas.openxmlformats.org/wordprocessingml/2006/main" xmlns:w14="http://schemas.microsoft.com/office/word/2010/wordml" xmlns:w15="http://schemas.microsoft.com/office/word/2012/wordml" xmlns:w16se="http://schemas.microsoft.com/office/word/2015/wordml/symex" xmlns:wpg="http://schemas.microsoft.com/office/word/2010/wordprocessingGroup" xmlns:wpi="http://schemas.microsoft.com/office/word/2010/wordprocessingInk" xmlns:wne="http://schemas.microsoft.com/office/word/2006/wordml" xmlns:wps="http://schemas.microsoft.com/office/word/2010/wordprocessingShape" mc:Ignorable="w14 w15 w16se wp14">
   <w:abstractNum w:abstractNumId="0" w15:restartNumberingAfterBreak="0">
     <w:nsid w:val="0F4910FE"/>
     <w:multiLevelType w:val="hybridMultilevel"/>
@@ -30421,51 +30357,57 @@
       </w:rPr>
     </w:lvl>
   </w:abstractNum>
-  <w:num w:numId="1" w16cid:durableId="693463032">
+  <w:num w:numId="1">
     <w:abstractNumId w:val="6"/>
   </w:num>
-  <w:num w:numId="2" w16cid:durableId="1766345433">
+  <w:num w:numId="2">
     <w:abstractNumId w:val="1"/>
   </w:num>
-  <w:num w:numId="3" w16cid:durableId="1035732408">
+  <w:num w:numId="3">
     <w:abstractNumId w:val="9"/>
   </w:num>
-  <w:num w:numId="4" w16cid:durableId="1734426073">
+  <w:num w:numId="4">
     <w:abstractNumId w:val="5"/>
   </w:num>
-  <w:num w:numId="5" w16cid:durableId="768895529">
+  <w:num w:numId="5">
     <w:abstractNumId w:val="7"/>
   </w:num>
-  <w:num w:numId="6" w16cid:durableId="170265283">
+  <w:num w:numId="6">
     <w:abstractNumId w:val="2"/>
   </w:num>
-  <w:num w:numId="7" w16cid:durableId="1133211914">
+  <w:num w:numId="7">
     <w:abstractNumId w:val="0"/>
   </w:num>
-  <w:num w:numId="8" w16cid:durableId="1938705805">
+  <w:num w:numId="8">
     <w:abstractNumId w:val="12"/>
   </w:num>
-  <w:num w:numId="9" w16cid:durableId="1186406510">
+  <w:num w:numId="9">
     <w:abstractNumId w:val="10"/>
   </w:num>
-  <w:num w:numId="10" w16cid:durableId="1957521532">
+  <w:num w:numId="10">
     <w:abstractNumId w:val="11"/>
   </w:num>
-  <w:num w:numId="11" w16cid:durableId="558175373">
+  <w:num w:numId="11">
     <w:abstractNumId w:val="3"/>
   </w:num>
-  <w:num w:numId="12" w16cid:durableId="1385594476">
+  <w:num w:numId="12">
     <w:abstractNumId w:val="8"/>
   </w:num>
-  <w:num w:numId="13" w16cid:durableId="1909265623">
+  <w:num w:numId="13">
     <w:abstractNumId w:val="4"/>
+  </w:num>
+  <w:num w:numId="14">
+    <w:abstractNumId w:val="6"/>
+  </w:num>
+  <w:num w:numId="15">
+    <w:abstractNumId w:val="6"/>
   </w:num>
   <w:numIdMacAtCleanup w:val="10"/>
 </w:numbering>
 </file>
 
 <file path=word/styles.xml><?xml version="1.0" encoding="utf-8"?>
-<w:styles xmlns:mc="http://schemas.openxmlformats.org/markup-compatibility/2006" xmlns:r="http://schemas.openxmlformats.org/officeDocument/2006/relationships" xmlns:w="http://schemas.openxmlformats.org/wordprocessingml/2006/main" xmlns:w14="http://schemas.microsoft.com/office/word/2010/wordml" xmlns:w15="http://schemas.microsoft.com/office/word/2012/wordml" xmlns:w16cex="http://schemas.microsoft.com/office/word/2018/wordml/cex" xmlns:w16cid="http://schemas.microsoft.com/office/word/2016/wordml/cid" xmlns:w16="http://schemas.microsoft.com/office/word/2018/wordml" xmlns:w16du="http://schemas.microsoft.com/office/word/2023/wordml/word16du" xmlns:w16sdtdh="http://schemas.microsoft.com/office/word/2020/wordml/sdtdatahash" xmlns:w16se="http://schemas.microsoft.com/office/word/2015/wordml/symex" mc:Ignorable="w14 w15 w16se w16cid w16 w16cex w16sdtdh w16du">
+<w:styles xmlns:mc="http://schemas.openxmlformats.org/markup-compatibility/2006" xmlns:r="http://schemas.openxmlformats.org/officeDocument/2006/relationships" xmlns:w="http://schemas.openxmlformats.org/wordprocessingml/2006/main" xmlns:w14="http://schemas.microsoft.com/office/word/2010/wordml" xmlns:w15="http://schemas.microsoft.com/office/word/2012/wordml" xmlns:w16se="http://schemas.microsoft.com/office/word/2015/wordml/symex" mc:Ignorable="w14 w15 w16se">
   <w:docDefaults>
     <w:rPrDefault>
       <w:rPr>
@@ -30475,7 +30417,7 @@
     </w:rPrDefault>
     <w:pPrDefault/>
   </w:docDefaults>
-  <w:latentStyles w:defLockedState="0" w:defUIPriority="0" w:defSemiHidden="0" w:defUnhideWhenUsed="0" w:defQFormat="0" w:count="376">
+  <w:latentStyles w:defLockedState="0" w:defUIPriority="0" w:defSemiHidden="0" w:defUnhideWhenUsed="0" w:defQFormat="0" w:count="371">
     <w:lsdException w:name="Normal" w:qFormat="1"/>
     <w:lsdException w:name="heading 1" w:uiPriority="9" w:qFormat="1"/>
     <w:lsdException w:name="heading 2" w:uiPriority="9" w:qFormat="1"/>
@@ -30768,11 +30710,6 @@
     <w:lsdException w:name="List Table 5 Dark Accent 6" w:uiPriority="50"/>
     <w:lsdException w:name="List Table 6 Colorful Accent 6" w:uiPriority="51"/>
     <w:lsdException w:name="List Table 7 Colorful Accent 6" w:uiPriority="52"/>
-    <w:lsdException w:name="Mention" w:semiHidden="1" w:uiPriority="99" w:unhideWhenUsed="1"/>
-    <w:lsdException w:name="Smart Hyperlink" w:semiHidden="1" w:uiPriority="99" w:unhideWhenUsed="1"/>
-    <w:lsdException w:name="Hashtag" w:semiHidden="1" w:uiPriority="99" w:unhideWhenUsed="1"/>
-    <w:lsdException w:name="Unresolved Mention" w:semiHidden="1" w:uiPriority="99" w:unhideWhenUsed="1"/>
-    <w:lsdException w:name="Smart Link" w:semiHidden="1" w:uiPriority="99" w:unhideWhenUsed="1"/>
   </w:latentStyles>
   <w:style w:type="paragraph" w:default="1" w:styleId="Normal">
     <w:name w:val="Normal"/>
@@ -32011,6 +31948,17 @@
 </file>
 
 <file path=customXml/item1.xml><?xml version="1.0" encoding="utf-8"?>
+<s:customData xmlns="http://www.wps.cn/officeDocument/2013/wpsCustomData" xmlns:s="http://www.wps.cn/officeDocument/2013/wpsCustomData">
+  <customSectProps>
+    <customSectPr/>
+  </customSectProps>
+  <customShpExts>
+    <customShpInfo spid="_x0000_s1026" textRotate="1"/>
+  </customShpExts>
+</s:customData>
+</file>
+
+<file path=customXml/item2.xml><?xml version="1.0" encoding="utf-8"?>
 <b:Sources xmlns:b="http://schemas.openxmlformats.org/officeDocument/2006/bibliography" xmlns="http://schemas.openxmlformats.org/officeDocument/2006/bibliography" SelectedStyle="\IEEE2006OfficeOnline.xsl" StyleName="IEEE" Version="2006">
   <b:Source>
     <b:Tag>Jam95</b:Tag>
@@ -32694,29 +32642,18 @@
 </b:Sources>
 </file>
 
-<file path=customXml/item2.xml><?xml version="1.0" encoding="utf-8"?>
-<s:customData xmlns="http://www.wps.cn/officeDocument/2013/wpsCustomData" xmlns:s="http://www.wps.cn/officeDocument/2013/wpsCustomData">
-  <customSectProps>
-    <customSectPr/>
-  </customSectProps>
-  <customShpExts>
-    <customShpInfo spid="_x0000_s1026" textRotate="1"/>
-  </customShpExts>
-</s:customData>
-</file>
-
 <file path=customXml/itemProps1.xml><?xml version="1.0" encoding="utf-8"?>
-<ds:datastoreItem xmlns:ds="http://schemas.openxmlformats.org/officeDocument/2006/customXml" ds:itemID="{52B9ABB1-6EA7-42AA-B3D8-27F9AB78570D}">
+<ds:datastoreItem xmlns:ds="http://schemas.openxmlformats.org/officeDocument/2006/customXml" ds:itemID="{B1977F7D-205B-4081-913C-38D41E755F92}">
   <ds:schemaRefs>
-    <ds:schemaRef ds:uri="http://schemas.openxmlformats.org/officeDocument/2006/bibliography"/>
+    <ds:schemaRef ds:uri="http://www.wps.cn/officeDocument/2013/wpsCustomData"/>
   </ds:schemaRefs>
 </ds:datastoreItem>
 </file>
 
 <file path=customXml/itemProps2.xml><?xml version="1.0" encoding="utf-8"?>
-<ds:datastoreItem xmlns:ds="http://schemas.openxmlformats.org/officeDocument/2006/customXml" ds:itemID="{B1977F7D-205B-4081-913C-38D41E755F92}">
+<ds:datastoreItem xmlns:ds="http://schemas.openxmlformats.org/officeDocument/2006/customXml" ds:itemID="{49D6FDDE-B217-41F6-8F56-48EBB7B53F13}">
   <ds:schemaRefs>
-    <ds:schemaRef ds:uri="http://www.wps.cn/officeDocument/2013/wpsCustomData"/>
+    <ds:schemaRef ds:uri="http://schemas.openxmlformats.org/officeDocument/2006/bibliography"/>
   </ds:schemaRefs>
 </ds:datastoreItem>
 </file>
</xml_diff>

<commit_message>
kết luận mô phỏng
</commit_message>
<xml_diff>
--- a/BaoCaoKetThucDoAn.docx
+++ b/BaoCaoKetThucDoAn.docx
@@ -42,7 +42,7 @@
         <mc:AlternateContent>
           <mc:Choice Requires="wpg">
             <w:drawing>
-              <wp:anchor distT="0" distB="0" distL="114300" distR="114300" simplePos="0" relativeHeight="251659264" behindDoc="1" locked="0" layoutInCell="1" allowOverlap="1" wp14:anchorId="5A3D2079" wp14:editId="0ACD3D69">
+              <wp:anchor distT="0" distB="0" distL="114300" distR="114300" simplePos="0" relativeHeight="251659264" behindDoc="1" locked="0" layoutInCell="1" allowOverlap="1" wp14:anchorId="5A3D2079" wp14:editId="68762F20">
                 <wp:simplePos x="0" y="0"/>
                 <wp:positionH relativeFrom="column">
                   <wp:posOffset>-103505</wp:posOffset>
@@ -14767,7 +14767,6 @@
           <w:color w:val="auto"/>
           <w:sz w:val="24"/>
           <w:szCs w:val="24"/>
-          <w:lang w:val="en-US"/>
         </w:rPr>
         <w:t>Ví dụ khu vực hoạt động của RNP</w:t>
       </w:r>
@@ -15195,7 +15194,6 @@
           <w:color w:val="auto"/>
           <w:sz w:val="24"/>
           <w:szCs w:val="24"/>
-          <w:lang w:val="en-US"/>
         </w:rPr>
         <w:t>Vùng bao phủ được “tổ chức” nhau thành lục giác điều</w:t>
       </w:r>
@@ -23435,7 +23433,6 @@
             <w:rPr>
               <w:rFonts w:eastAsia="SimSun"/>
               <w:szCs w:val="26"/>
-              <w:lang w:val="en-US"/>
             </w:rPr>
             <w:instrText xml:space="preserve"> CITATION Sha23 \l 1033 </w:instrText>
           </w:r>
@@ -23450,7 +23447,6 @@
             <w:rPr>
               <w:rFonts w:eastAsia="SimSun"/>
               <w:szCs w:val="26"/>
-              <w:lang w:val="en-US"/>
             </w:rPr>
             <w:t>[23]</w:t>
           </w:r>
@@ -23874,24 +23870,6 @@
     </w:p>
     <w:p>
       <w:pPr>
-        <w:pStyle w:val="Heading2"/>
-        <w:rPr>
-          <w:rFonts w:asciiTheme="majorHAnsi" w:hAnsiTheme="majorHAnsi" w:cstheme="majorHAnsi"/>
-        </w:rPr>
-      </w:pPr>
-      <w:r>
-        <w:rPr>
-          <w:rFonts w:asciiTheme="majorHAnsi" w:hAnsiTheme="majorHAnsi" w:cstheme="majorHAnsi"/>
-          <w:color w:val="auto"/>
-        </w:rPr>
-        <w:t>Tiến trình chạy thuật toán</w:t>
-      </w:r>
-      <w:r>
-        <w:t xml:space="preserve"> </w:t>
-      </w:r>
-    </w:p>
-    <w:p>
-      <w:pPr>
         <w:rPr>
           <w:rFonts w:asciiTheme="majorHAnsi" w:hAnsiTheme="majorHAnsi" w:cstheme="majorHAnsi"/>
           <w:szCs w:val="26"/>
@@ -23899,780 +23877,11 @@
         </w:rPr>
       </w:pPr>
       <w:r>
-        <mc:AlternateContent>
-          <mc:Choice Requires="wps">
-            <w:drawing>
-              <wp:anchor distT="0" distB="0" distL="114300" distR="114300" simplePos="0" relativeHeight="251705344" behindDoc="0" locked="0" layoutInCell="1" allowOverlap="1" wp14:anchorId="1977C91E" wp14:editId="3B98BC4B">
-                <wp:simplePos x="0" y="0"/>
-                <wp:positionH relativeFrom="column">
-                  <wp:posOffset>1753870</wp:posOffset>
-                </wp:positionH>
-                <wp:positionV relativeFrom="paragraph">
-                  <wp:posOffset>2630170</wp:posOffset>
-                </wp:positionV>
-                <wp:extent cx="3225800" cy="387350"/>
-                <wp:effectExtent l="0" t="0" r="12700" b="12700"/>
-                <wp:wrapNone/>
-                <wp:docPr id="716026514" name="Rectangle 26"/>
-                <wp:cNvGraphicFramePr/>
-                <a:graphic xmlns:a="http://schemas.openxmlformats.org/drawingml/2006/main">
-                  <a:graphicData uri="http://schemas.microsoft.com/office/word/2010/wordprocessingShape">
-                    <wps:wsp>
-                      <wps:cNvSpPr/>
-                      <wps:spPr>
-                        <a:xfrm>
-                          <a:off x="0" y="0"/>
-                          <a:ext cx="3225800" cy="387350"/>
-                        </a:xfrm>
-                        <a:prstGeom prst="rect">
-                          <a:avLst/>
-                        </a:prstGeom>
-                        <a:ln>
-                          <a:solidFill>
-                            <a:schemeClr val="tx1"/>
-                          </a:solidFill>
-                        </a:ln>
-                      </wps:spPr>
-                      <wps:style>
-                        <a:lnRef idx="2">
-                          <a:schemeClr val="accent6"/>
-                        </a:lnRef>
-                        <a:fillRef idx="1">
-                          <a:schemeClr val="lt1"/>
-                        </a:fillRef>
-                        <a:effectRef idx="0">
-                          <a:schemeClr val="accent6"/>
-                        </a:effectRef>
-                        <a:fontRef idx="minor">
-                          <a:schemeClr val="dk1"/>
-                        </a:fontRef>
-                      </wps:style>
-                      <wps:bodyPr rot="0" spcFirstLastPara="0" vertOverflow="overflow" horzOverflow="overflow" vert="horz" wrap="square" lIns="91440" tIns="45720" rIns="91440" bIns="45720" numCol="1" spcCol="0" rtlCol="0" fromWordArt="0" anchor="ctr" anchorCtr="0" forceAA="0" compatLnSpc="1">
-                        <a:prstTxWarp prst="textNoShape">
-                          <a:avLst/>
-                        </a:prstTxWarp>
-                        <a:noAutofit/>
-                      </wps:bodyPr>
-                    </wps:wsp>
-                  </a:graphicData>
-                </a:graphic>
-              </wp:anchor>
-            </w:drawing>
-          </mc:Choice>
-          <mc:Fallback>
-            <w:pict>
-              <v:rect w14:anchorId="1EFF853C" id="Rectangle 26" o:spid="_x0000_s1026" style="position:absolute;margin-left:138.1pt;margin-top:207.1pt;width:254pt;height:30.5pt;z-index:251705344;visibility:visible;mso-wrap-style:square;mso-wrap-distance-left:9pt;mso-wrap-distance-top:0;mso-wrap-distance-right:9pt;mso-wrap-distance-bottom:0;mso-position-horizontal:absolute;mso-position-horizontal-relative:text;mso-position-vertical:absolute;mso-position-vertical-relative:text;v-text-anchor:middle" o:gfxdata="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" fillcolor="white [3201]" strokecolor="black [3213]" strokeweight="1pt"/>
-            </w:pict>
-          </mc:Fallback>
-        </mc:AlternateContent>
-      </w:r>
-      <w:r>
-        <mc:AlternateContent>
-          <mc:Choice Requires="wps">
-            <w:drawing>
-              <wp:anchor distT="0" distB="0" distL="114300" distR="114300" simplePos="0" relativeHeight="251704320" behindDoc="0" locked="0" layoutInCell="1" allowOverlap="1" wp14:anchorId="3115E118" wp14:editId="113942BE">
-                <wp:simplePos x="0" y="0"/>
-                <wp:positionH relativeFrom="column">
-                  <wp:posOffset>3162300</wp:posOffset>
-                </wp:positionH>
-                <wp:positionV relativeFrom="paragraph">
-                  <wp:posOffset>2368550</wp:posOffset>
-                </wp:positionV>
-                <wp:extent cx="266700" cy="254000"/>
-                <wp:effectExtent l="19050" t="0" r="19050" b="31750"/>
-                <wp:wrapNone/>
-                <wp:docPr id="533067039" name="Arrow: Down 22"/>
-                <wp:cNvGraphicFramePr/>
-                <a:graphic xmlns:a="http://schemas.openxmlformats.org/drawingml/2006/main">
-                  <a:graphicData uri="http://schemas.microsoft.com/office/word/2010/wordprocessingShape">
-                    <wps:wsp>
-                      <wps:cNvSpPr/>
-                      <wps:spPr>
-                        <a:xfrm>
-                          <a:off x="0" y="0"/>
-                          <a:ext cx="266700" cy="254000"/>
-                        </a:xfrm>
-                        <a:prstGeom prst="downArrow">
-                          <a:avLst/>
-                        </a:prstGeom>
-                        <a:ln>
-                          <a:solidFill>
-                            <a:schemeClr val="tx1"/>
-                          </a:solidFill>
-                        </a:ln>
-                      </wps:spPr>
-                      <wps:style>
-                        <a:lnRef idx="2">
-                          <a:schemeClr val="accent6"/>
-                        </a:lnRef>
-                        <a:fillRef idx="1">
-                          <a:schemeClr val="lt1"/>
-                        </a:fillRef>
-                        <a:effectRef idx="0">
-                          <a:schemeClr val="accent6"/>
-                        </a:effectRef>
-                        <a:fontRef idx="minor">
-                          <a:schemeClr val="dk1"/>
-                        </a:fontRef>
-                      </wps:style>
-                      <wps:bodyPr rot="0" spcFirstLastPara="0" vertOverflow="overflow" horzOverflow="overflow" vert="horz" wrap="square" lIns="91440" tIns="45720" rIns="91440" bIns="45720" numCol="1" spcCol="0" rtlCol="0" fromWordArt="0" anchor="ctr" anchorCtr="0" forceAA="0" compatLnSpc="1">
-                        <a:prstTxWarp prst="textNoShape">
-                          <a:avLst/>
-                        </a:prstTxWarp>
-                        <a:noAutofit/>
-                      </wps:bodyPr>
-                    </wps:wsp>
-                  </a:graphicData>
-                </a:graphic>
-              </wp:anchor>
-            </w:drawing>
-          </mc:Choice>
-          <mc:Fallback>
-            <w:pict>
-              <v:shapetype w14:anchorId="3A41AAE3" id="_x0000_t67" coordsize="21600,21600" o:spt="67" adj="16200,5400" path="m0@0l@1@0@1,0@2,0@2@0,21600@0,10800,21600xe">
-                <v:stroke joinstyle="miter"/>
-                <v:formulas>
-                  <v:f eqn="val #0"/>
-                  <v:f eqn="val #1"/>
-                  <v:f eqn="sum height 0 #1"/>
-                  <v:f eqn="sum 10800 0 #1"/>
-                  <v:f eqn="sum width 0 #0"/>
-                  <v:f eqn="prod @4 @3 10800"/>
-                  <v:f eqn="sum width 0 @5"/>
-                </v:formulas>
-                <v:path o:connecttype="custom" o:connectlocs="10800,0;0,@0;10800,21600;21600,@0" o:connectangles="270,180,90,0" textboxrect="@1,0,@2,@6"/>
-                <v:handles>
-                  <v:h position="#1,#0" xrange="0,10800" yrange="0,21600"/>
-                </v:handles>
-              </v:shapetype>
-              <v:shape id="Arrow: Down 22" o:spid="_x0000_s1026" type="#_x0000_t67" style="position:absolute;margin-left:249pt;margin-top:186.5pt;width:21pt;height:20pt;z-index:251704320;visibility:visible;mso-wrap-style:square;mso-wrap-distance-left:9pt;mso-wrap-distance-top:0;mso-wrap-distance-right:9pt;mso-wrap-distance-bottom:0;mso-position-horizontal:absolute;mso-position-horizontal-relative:text;mso-position-vertical:absolute;mso-position-vertical-relative:text;v-text-anchor:middle" o:gfxdata="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" adj="10800" fillcolor="white [3201]" strokecolor="black [3213]" strokeweight="1pt"/>
-            </w:pict>
-          </mc:Fallback>
-        </mc:AlternateContent>
-      </w:r>
-      <w:r>
-        <mc:AlternateContent>
-          <mc:Choice Requires="wps">
-            <w:drawing>
-              <wp:anchor distT="0" distB="0" distL="114300" distR="114300" simplePos="0" relativeHeight="251699200" behindDoc="0" locked="0" layoutInCell="1" allowOverlap="1" wp14:anchorId="29D98BCA" wp14:editId="3EA9D287">
-                <wp:simplePos x="0" y="0"/>
-                <wp:positionH relativeFrom="column">
-                  <wp:posOffset>3138170</wp:posOffset>
-                </wp:positionH>
-                <wp:positionV relativeFrom="paragraph">
-                  <wp:posOffset>426720</wp:posOffset>
-                </wp:positionV>
-                <wp:extent cx="266700" cy="254000"/>
-                <wp:effectExtent l="19050" t="0" r="19050" b="31750"/>
-                <wp:wrapNone/>
-                <wp:docPr id="1580341948" name="Arrow: Down 22"/>
-                <wp:cNvGraphicFramePr/>
-                <a:graphic xmlns:a="http://schemas.openxmlformats.org/drawingml/2006/main">
-                  <a:graphicData uri="http://schemas.microsoft.com/office/word/2010/wordprocessingShape">
-                    <wps:wsp>
-                      <wps:cNvSpPr/>
-                      <wps:spPr>
-                        <a:xfrm>
-                          <a:off x="0" y="0"/>
-                          <a:ext cx="266700" cy="254000"/>
-                        </a:xfrm>
-                        <a:prstGeom prst="downArrow">
-                          <a:avLst/>
-                        </a:prstGeom>
-                        <a:ln>
-                          <a:solidFill>
-                            <a:schemeClr val="tx1"/>
-                          </a:solidFill>
-                        </a:ln>
-                      </wps:spPr>
-                      <wps:style>
-                        <a:lnRef idx="2">
-                          <a:schemeClr val="accent6"/>
-                        </a:lnRef>
-                        <a:fillRef idx="1">
-                          <a:schemeClr val="lt1"/>
-                        </a:fillRef>
-                        <a:effectRef idx="0">
-                          <a:schemeClr val="accent6"/>
-                        </a:effectRef>
-                        <a:fontRef idx="minor">
-                          <a:schemeClr val="dk1"/>
-                        </a:fontRef>
-                      </wps:style>
-                      <wps:bodyPr rot="0" spcFirstLastPara="0" vertOverflow="overflow" horzOverflow="overflow" vert="horz" wrap="square" lIns="91440" tIns="45720" rIns="91440" bIns="45720" numCol="1" spcCol="0" rtlCol="0" fromWordArt="0" anchor="ctr" anchorCtr="0" forceAA="0" compatLnSpc="1">
-                        <a:prstTxWarp prst="textNoShape">
-                          <a:avLst/>
-                        </a:prstTxWarp>
-                        <a:noAutofit/>
-                      </wps:bodyPr>
-                    </wps:wsp>
-                  </a:graphicData>
-                </a:graphic>
-              </wp:anchor>
-            </w:drawing>
-          </mc:Choice>
-          <mc:Fallback>
-            <w:pict>
-              <v:shape w14:anchorId="54EB7AC3" id="Arrow: Down 22" o:spid="_x0000_s1026" type="#_x0000_t67" style="position:absolute;margin-left:247.1pt;margin-top:33.6pt;width:21pt;height:20pt;z-index:251699200;visibility:visible;mso-wrap-style:square;mso-wrap-distance-left:9pt;mso-wrap-distance-top:0;mso-wrap-distance-right:9pt;mso-wrap-distance-bottom:0;mso-position-horizontal:absolute;mso-position-horizontal-relative:text;mso-position-vertical:absolute;mso-position-vertical-relative:text;v-text-anchor:middle" o:gfxdata="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" adj="10800" fillcolor="white [3201]" strokecolor="black [3213]" strokeweight="1pt"/>
-            </w:pict>
-          </mc:Fallback>
-        </mc:AlternateContent>
-      </w:r>
-      <w:r>
-        <mc:AlternateContent>
-          <mc:Choice Requires="wps">
-            <w:drawing>
-              <wp:anchor distT="0" distB="0" distL="114300" distR="114300" simplePos="0" relativeHeight="251701248" behindDoc="0" locked="0" layoutInCell="1" allowOverlap="1" wp14:anchorId="67394E28" wp14:editId="7589D9AB">
-                <wp:simplePos x="0" y="0"/>
-                <wp:positionH relativeFrom="column">
-                  <wp:posOffset>3136900</wp:posOffset>
-                </wp:positionH>
-                <wp:positionV relativeFrom="paragraph">
-                  <wp:posOffset>1200150</wp:posOffset>
-                </wp:positionV>
-                <wp:extent cx="266700" cy="254000"/>
-                <wp:effectExtent l="19050" t="0" r="19050" b="31750"/>
-                <wp:wrapNone/>
-                <wp:docPr id="20085474" name="Arrow: Down 22"/>
-                <wp:cNvGraphicFramePr/>
-                <a:graphic xmlns:a="http://schemas.openxmlformats.org/drawingml/2006/main">
-                  <a:graphicData uri="http://schemas.microsoft.com/office/word/2010/wordprocessingShape">
-                    <wps:wsp>
-                      <wps:cNvSpPr/>
-                      <wps:spPr>
-                        <a:xfrm>
-                          <a:off x="0" y="0"/>
-                          <a:ext cx="266700" cy="254000"/>
-                        </a:xfrm>
-                        <a:prstGeom prst="downArrow">
-                          <a:avLst/>
-                        </a:prstGeom>
-                        <a:ln>
-                          <a:solidFill>
-                            <a:schemeClr val="tx1"/>
-                          </a:solidFill>
-                        </a:ln>
-                      </wps:spPr>
-                      <wps:style>
-                        <a:lnRef idx="2">
-                          <a:schemeClr val="accent6"/>
-                        </a:lnRef>
-                        <a:fillRef idx="1">
-                          <a:schemeClr val="lt1"/>
-                        </a:fillRef>
-                        <a:effectRef idx="0">
-                          <a:schemeClr val="accent6"/>
-                        </a:effectRef>
-                        <a:fontRef idx="minor">
-                          <a:schemeClr val="dk1"/>
-                        </a:fontRef>
-                      </wps:style>
-                      <wps:bodyPr rot="0" spcFirstLastPara="0" vertOverflow="overflow" horzOverflow="overflow" vert="horz" wrap="square" lIns="91440" tIns="45720" rIns="91440" bIns="45720" numCol="1" spcCol="0" rtlCol="0" fromWordArt="0" anchor="ctr" anchorCtr="0" forceAA="0" compatLnSpc="1">
-                        <a:prstTxWarp prst="textNoShape">
-                          <a:avLst/>
-                        </a:prstTxWarp>
-                        <a:noAutofit/>
-                      </wps:bodyPr>
-                    </wps:wsp>
-                  </a:graphicData>
-                </a:graphic>
-              </wp:anchor>
-            </w:drawing>
-          </mc:Choice>
-          <mc:Fallback>
-            <w:pict>
-              <v:shape w14:anchorId="0B856548" id="Arrow: Down 22" o:spid="_x0000_s1026" type="#_x0000_t67" style="position:absolute;margin-left:247pt;margin-top:94.5pt;width:21pt;height:20pt;z-index:251701248;visibility:visible;mso-wrap-style:square;mso-wrap-distance-left:9pt;mso-wrap-distance-top:0;mso-wrap-distance-right:9pt;mso-wrap-distance-bottom:0;mso-position-horizontal:absolute;mso-position-horizontal-relative:text;mso-position-vertical:absolute;mso-position-vertical-relative:text;v-text-anchor:middle" o:gfxdata="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" adj="10800" fillcolor="white [3201]" strokecolor="black [3213]" strokeweight="1pt"/>
-            </w:pict>
-          </mc:Fallback>
-        </mc:AlternateContent>
-      </w:r>
-      <w:r>
-        <mc:AlternateContent>
-          <mc:Choice Requires="wps">
-            <w:drawing>
-              <wp:anchor distT="0" distB="0" distL="114300" distR="114300" simplePos="0" relativeHeight="251702272" behindDoc="0" locked="0" layoutInCell="1" allowOverlap="1" wp14:anchorId="348C59B8" wp14:editId="2C9EFE6F">
-                <wp:simplePos x="0" y="0"/>
-                <wp:positionH relativeFrom="column">
-                  <wp:posOffset>5025390</wp:posOffset>
-                </wp:positionH>
-                <wp:positionV relativeFrom="paragraph">
-                  <wp:posOffset>788670</wp:posOffset>
-                </wp:positionV>
-                <wp:extent cx="731520" cy="1216152"/>
-                <wp:effectExtent l="19050" t="0" r="11430" b="22225"/>
-                <wp:wrapNone/>
-                <wp:docPr id="804090261" name="Arrow: Curved Right 25"/>
-                <wp:cNvGraphicFramePr/>
-                <a:graphic xmlns:a="http://schemas.openxmlformats.org/drawingml/2006/main">
-                  <a:graphicData uri="http://schemas.microsoft.com/office/word/2010/wordprocessingShape">
-                    <wps:wsp>
-                      <wps:cNvSpPr/>
-                      <wps:spPr>
-                        <a:xfrm rot="10800000">
-                          <a:off x="0" y="0"/>
-                          <a:ext cx="731520" cy="1216152"/>
-                        </a:xfrm>
-                        <a:prstGeom prst="curvedRightArrow">
-                          <a:avLst/>
-                        </a:prstGeom>
-                        <a:ln>
-                          <a:solidFill>
-                            <a:schemeClr val="tx1"/>
-                          </a:solidFill>
-                        </a:ln>
-                      </wps:spPr>
-                      <wps:style>
-                        <a:lnRef idx="2">
-                          <a:schemeClr val="accent6"/>
-                        </a:lnRef>
-                        <a:fillRef idx="1">
-                          <a:schemeClr val="lt1"/>
-                        </a:fillRef>
-                        <a:effectRef idx="0">
-                          <a:schemeClr val="accent6"/>
-                        </a:effectRef>
-                        <a:fontRef idx="minor">
-                          <a:schemeClr val="dk1"/>
-                        </a:fontRef>
-                      </wps:style>
-                      <wps:txbx>
-                        <w:txbxContent>
-                          <w:p>
-                            <w:pPr>
-                              <w:jc w:val="center"/>
-                              <w:rPr>
-                                <w:lang w:val="en-US"/>
-                              </w:rPr>
-                            </w:pPr>
-                          </w:p>
-                        </w:txbxContent>
-                      </wps:txbx>
-                      <wps:bodyPr rot="0" spcFirstLastPara="0" vertOverflow="overflow" horzOverflow="overflow" vert="horz" wrap="square" lIns="91440" tIns="45720" rIns="91440" bIns="45720" numCol="1" spcCol="0" rtlCol="0" fromWordArt="0" anchor="ctr" anchorCtr="0" forceAA="0" compatLnSpc="1">
-                        <a:prstTxWarp prst="textNoShape">
-                          <a:avLst/>
-                        </a:prstTxWarp>
-                        <a:noAutofit/>
-                      </wps:bodyPr>
-                    </wps:wsp>
-                  </a:graphicData>
-                </a:graphic>
-              </wp:anchor>
-            </w:drawing>
-          </mc:Choice>
-          <mc:Fallback>
-            <w:pict>
-              <v:shapetype w14:anchorId="348C59B8" id="_x0000_t102" coordsize="21600,21600" o:spt="102" adj="12960,19440,14400" path="ar,0@23@3@22,,0@4,0@15@23@1,0@7@2@13l@2@14@22@8@2@12wa,0@23@3@2@11@26@17,0@15@23@1@26@17@22@15xear,0@23@3,0@4@26@17nfe">
-                <v:stroke joinstyle="miter"/>
-                <v:formulas>
-                  <v:f eqn="val #0"/>
-                  <v:f eqn="val #1"/>
-                  <v:f eqn="val #2"/>
-                  <v:f eqn="sum #0 width #1"/>
-                  <v:f eqn="prod @3 1 2"/>
-                  <v:f eqn="sum #1 #1 width"/>
-                  <v:f eqn="sum @5 #1 #0"/>
-                  <v:f eqn="prod @6 1 2"/>
-                  <v:f eqn="mid width #0"/>
-                  <v:f eqn="sum height 0 #2"/>
-                  <v:f eqn="ellipse @9 height @4"/>
-                  <v:f eqn="sum @4 @10 0"/>
-                  <v:f eqn="sum @11 #1 width"/>
-                  <v:f eqn="sum @7 @10 0"/>
-                  <v:f eqn="sum @12 width #0"/>
-                  <v:f eqn="sum @5 0 #0"/>
-                  <v:f eqn="prod @15 1 2"/>
-                  <v:f eqn="mid @4 @7"/>
-                  <v:f eqn="sum #0 #1 width"/>
-                  <v:f eqn="prod @18 1 2"/>
-                  <v:f eqn="sum @17 0 @19"/>
-                  <v:f eqn="val width"/>
-                  <v:f eqn="val height"/>
-                  <v:f eqn="prod height 2 1"/>
-                  <v:f eqn="sum @17 0 @4"/>
-                  <v:f eqn="ellipse @24 @4 height"/>
-                  <v:f eqn="sum height 0 @25"/>
-                  <v:f eqn="sum @8 128 0"/>
-                  <v:f eqn="prod @5 1 2"/>
-                  <v:f eqn="sum @5 0 128"/>
-                  <v:f eqn="sum #0 @17 @12"/>
-                  <v:f eqn="ellipse @20 @4 height"/>
-                  <v:f eqn="sum width 0 #0"/>
-                  <v:f eqn="prod @32 1 2"/>
-                  <v:f eqn="prod height height 1"/>
-                  <v:f eqn="prod @9 @9 1"/>
-                  <v:f eqn="sum @34 0 @35"/>
-                  <v:f eqn="sqrt @36"/>
-                  <v:f eqn="sum @37 height 0"/>
-                  <v:f eqn="prod width height @38"/>
-                  <v:f eqn="sum @39 64 0"/>
-                  <v:f eqn="prod #0 1 2"/>
-                  <v:f eqn="ellipse @33 @41 height"/>
-                  <v:f eqn="sum height 0 @42"/>
-                  <v:f eqn="sum @43 64 0"/>
-                  <v:f eqn="prod @4 1 2"/>
-                  <v:f eqn="sum #1 0 @45"/>
-                  <v:f eqn="prod height 4390 32768"/>
-                  <v:f eqn="prod height 28378 32768"/>
-                </v:formulas>
-                <v:path o:extrusionok="f" o:connecttype="custom" o:connectlocs="0,@17;@2,@14;@22,@8;@2,@12;@22,@16" o:connectangles="180,90,0,0,0" textboxrect="@47,@45,@48,@46"/>
-                <v:handles>
-                  <v:h position="bottomRight,#0" yrange="@40,@29"/>
-                  <v:h position="bottomRight,#1" yrange="@27,@21"/>
-                  <v:h position="#2,bottomRight" xrange="@44,@22"/>
-                </v:handles>
-                <o:complex v:ext="view"/>
-              </v:shapetype>
-              <v:shape id="Arrow: Curved Right 25" o:spid="_x0000_s1035" type="#_x0000_t102" style="position:absolute;margin-left:395.7pt;margin-top:62.1pt;width:57.6pt;height:95.75pt;rotation:180;z-index:251702272;visibility:visible;mso-wrap-style:square;mso-wrap-distance-left:9pt;mso-wrap-distance-top:0;mso-wrap-distance-right:9pt;mso-wrap-distance-bottom:0;mso-position-horizontal:absolute;mso-position-horizontal-relative:text;mso-position-vertical:absolute;mso-position-vertical-relative:text;v-text-anchor:middle" o:gfxdata="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" adj="15104,19976,16200" fillcolor="white [3201]" strokecolor="black [3213]" strokeweight="1pt">
-                <v:textbox>
-                  <w:txbxContent>
-                    <w:p>
-                      <w:pPr>
-                        <w:jc w:val="center"/>
-                        <w:rPr>
-                          <w:lang w:val="en-US"/>
-                        </w:rPr>
-                      </w:pPr>
-                    </w:p>
-                  </w:txbxContent>
-                </v:textbox>
-              </v:shape>
-            </w:pict>
-          </mc:Fallback>
-        </mc:AlternateContent>
-      </w:r>
-      <w:r>
-        <mc:AlternateContent>
-          <mc:Choice Requires="wps">
-            <w:drawing>
-              <wp:anchor distT="0" distB="0" distL="114300" distR="114300" simplePos="0" relativeHeight="251698176" behindDoc="0" locked="0" layoutInCell="1" allowOverlap="1" wp14:anchorId="67CE5C30" wp14:editId="65F9FB24">
-                <wp:simplePos x="0" y="0"/>
-                <wp:positionH relativeFrom="column">
-                  <wp:posOffset>1601470</wp:posOffset>
-                </wp:positionH>
-                <wp:positionV relativeFrom="paragraph">
-                  <wp:posOffset>1512570</wp:posOffset>
-                </wp:positionV>
-                <wp:extent cx="3424236" cy="810260"/>
-                <wp:effectExtent l="38100" t="19050" r="24130" b="46990"/>
-                <wp:wrapNone/>
-                <wp:docPr id="1295308235" name="Flowchart: Decision 19"/>
-                <wp:cNvGraphicFramePr/>
-                <a:graphic xmlns:a="http://schemas.openxmlformats.org/drawingml/2006/main">
-                  <a:graphicData uri="http://schemas.microsoft.com/office/word/2010/wordprocessingShape">
-                    <wps:wsp>
-                      <wps:cNvSpPr/>
-                      <wps:spPr>
-                        <a:xfrm>
-                          <a:off x="0" y="0"/>
-                          <a:ext cx="3424236" cy="810260"/>
-                        </a:xfrm>
-                        <a:prstGeom prst="flowChartDecision">
-                          <a:avLst/>
-                        </a:prstGeom>
-                        <a:ln>
-                          <a:solidFill>
-                            <a:schemeClr val="tx1"/>
-                          </a:solidFill>
-                        </a:ln>
-                      </wps:spPr>
-                      <wps:style>
-                        <a:lnRef idx="2">
-                          <a:schemeClr val="accent6"/>
-                        </a:lnRef>
-                        <a:fillRef idx="1">
-                          <a:schemeClr val="lt1"/>
-                        </a:fillRef>
-                        <a:effectRef idx="0">
-                          <a:schemeClr val="accent6"/>
-                        </a:effectRef>
-                        <a:fontRef idx="minor">
-                          <a:schemeClr val="dk1"/>
-                        </a:fontRef>
-                      </wps:style>
-                      <wps:txbx>
-                        <w:txbxContent>
-                          <w:p>
-                            <w:pPr>
-                              <w:jc w:val="center"/>
-                              <w:rPr>
-                                <w:lang w:val="en-US"/>
-                              </w:rPr>
-                            </w:pPr>
-                            <w:r>
-                              <w:rPr>
-                                <w:lang w:val="en-US"/>
-                              </w:rPr>
-                              <w:t>Đạt ngưỡng bao phủ?</w:t>
-                            </w:r>
-                          </w:p>
-                        </w:txbxContent>
-                      </wps:txbx>
-                      <wps:bodyPr rot="0" spcFirstLastPara="0" vertOverflow="overflow" horzOverflow="overflow" vert="horz" wrap="square" lIns="91440" tIns="45720" rIns="91440" bIns="45720" numCol="1" spcCol="0" rtlCol="0" fromWordArt="0" anchor="ctr" anchorCtr="0" forceAA="0" compatLnSpc="1">
-                        <a:prstTxWarp prst="textNoShape">
-                          <a:avLst/>
-                        </a:prstTxWarp>
-                        <a:noAutofit/>
-                      </wps:bodyPr>
-                    </wps:wsp>
-                  </a:graphicData>
-                </a:graphic>
-                <wp14:sizeRelH relativeFrom="margin">
-                  <wp14:pctWidth>0</wp14:pctWidth>
-                </wp14:sizeRelH>
-                <wp14:sizeRelV relativeFrom="margin">
-                  <wp14:pctHeight>0</wp14:pctHeight>
-                </wp14:sizeRelV>
-              </wp:anchor>
-            </w:drawing>
-          </mc:Choice>
-          <mc:Fallback>
-            <w:pict>
-              <v:shapetype w14:anchorId="67CE5C30" id="_x0000_t110" coordsize="21600,21600" o:spt="110" path="m10800,l,10800,10800,21600,21600,10800xe">
-                <v:stroke joinstyle="miter"/>
-                <v:path gradientshapeok="t" o:connecttype="rect" textboxrect="5400,5400,16200,16200"/>
-              </v:shapetype>
-              <v:shape id="Flowchart: Decision 19" o:spid="_x0000_s1036" type="#_x0000_t110" style="position:absolute;margin-left:126.1pt;margin-top:119.1pt;width:269.6pt;height:63.8pt;z-index:251698176;visibility:visible;mso-wrap-style:square;mso-width-percent:0;mso-height-percent:0;mso-wrap-distance-left:9pt;mso-wrap-distance-top:0;mso-wrap-distance-right:9pt;mso-wrap-distance-bottom:0;mso-position-horizontal:absolute;mso-position-horizontal-relative:text;mso-position-vertical:absolute;mso-position-vertical-relative:text;mso-width-percent:0;mso-height-percent:0;mso-width-relative:margin;mso-height-relative:margin;v-text-anchor:middle" o:gfxdata="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" fillcolor="white [3201]" strokecolor="black [3213]" strokeweight="1pt">
-                <v:textbox>
-                  <w:txbxContent>
-                    <w:p>
-                      <w:pPr>
-                        <w:jc w:val="center"/>
-                        <w:rPr>
-                          <w:lang w:val="en-US"/>
-                        </w:rPr>
-                      </w:pPr>
-                      <w:r>
-                        <w:rPr>
-                          <w:lang w:val="en-US"/>
-                        </w:rPr>
-                        <w:t>Đạt ngưỡng bao phủ?</w:t>
-                      </w:r>
-                    </w:p>
-                  </w:txbxContent>
-                </v:textbox>
-              </v:shape>
-            </w:pict>
-          </mc:Fallback>
-        </mc:AlternateContent>
-      </w:r>
-      <w:r>
-        <mc:AlternateContent>
-          <mc:Choice Requires="wps">
-            <w:drawing>
-              <wp:anchor distT="0" distB="0" distL="114300" distR="114300" simplePos="0" relativeHeight="251696128" behindDoc="0" locked="0" layoutInCell="1" allowOverlap="1" wp14:anchorId="6DEE69BE" wp14:editId="59F9CF45">
-                <wp:simplePos x="0" y="0"/>
-                <wp:positionH relativeFrom="column">
-                  <wp:posOffset>2214570</wp:posOffset>
-                </wp:positionH>
-                <wp:positionV relativeFrom="paragraph">
-                  <wp:posOffset>6557</wp:posOffset>
-                </wp:positionV>
-                <wp:extent cx="1977655" cy="382772"/>
-                <wp:effectExtent l="0" t="0" r="22860" b="17780"/>
-                <wp:wrapNone/>
-                <wp:docPr id="1029193326" name="Rectangle: Rounded Corners 17"/>
-                <wp:cNvGraphicFramePr/>
-                <a:graphic xmlns:a="http://schemas.openxmlformats.org/drawingml/2006/main">
-                  <a:graphicData uri="http://schemas.microsoft.com/office/word/2010/wordprocessingShape">
-                    <wps:wsp>
-                      <wps:cNvSpPr/>
-                      <wps:spPr>
-                        <a:xfrm>
-                          <a:off x="0" y="0"/>
-                          <a:ext cx="1977655" cy="382772"/>
-                        </a:xfrm>
-                        <a:prstGeom prst="roundRect">
-                          <a:avLst/>
-                        </a:prstGeom>
-                        <a:ln>
-                          <a:solidFill>
-                            <a:schemeClr val="tx1"/>
-                          </a:solidFill>
-                        </a:ln>
-                      </wps:spPr>
-                      <wps:style>
-                        <a:lnRef idx="2">
-                          <a:schemeClr val="accent6"/>
-                        </a:lnRef>
-                        <a:fillRef idx="1">
-                          <a:schemeClr val="lt1"/>
-                        </a:fillRef>
-                        <a:effectRef idx="0">
-                          <a:schemeClr val="accent6"/>
-                        </a:effectRef>
-                        <a:fontRef idx="minor">
-                          <a:schemeClr val="dk1"/>
-                        </a:fontRef>
-                      </wps:style>
-                      <wps:txbx>
-                        <w:txbxContent>
-                          <w:p>
-                            <w:pPr>
-                              <w:jc w:val="center"/>
-                              <w:rPr>
-                                <w:lang w:val="en-US"/>
-                              </w:rPr>
-                            </w:pPr>
-                            <w:r>
-                              <w:rPr>
-                                <w:lang w:val="en-US"/>
-                              </w:rPr>
-                              <w:t>Bắt đầu</w:t>
-                            </w:r>
-                          </w:p>
-                        </w:txbxContent>
-                      </wps:txbx>
-                      <wps:bodyPr rot="0" spcFirstLastPara="0" vertOverflow="overflow" horzOverflow="overflow" vert="horz" wrap="square" lIns="91440" tIns="45720" rIns="91440" bIns="45720" numCol="1" spcCol="0" rtlCol="0" fromWordArt="0" anchor="ctr" anchorCtr="0" forceAA="0" compatLnSpc="1">
-                        <a:prstTxWarp prst="textNoShape">
-                          <a:avLst/>
-                        </a:prstTxWarp>
-                        <a:noAutofit/>
-                      </wps:bodyPr>
-                    </wps:wsp>
-                  </a:graphicData>
-                </a:graphic>
-                <wp14:sizeRelV relativeFrom="margin">
-                  <wp14:pctHeight>0</wp14:pctHeight>
-                </wp14:sizeRelV>
-              </wp:anchor>
-            </w:drawing>
-          </mc:Choice>
-          <mc:Fallback>
-            <w:pict>
-              <v:roundrect w14:anchorId="6DEE69BE" id="Rectangle: Rounded Corners 17" o:spid="_x0000_s1037" style="position:absolute;margin-left:174.4pt;margin-top:.5pt;width:155.7pt;height:30.15pt;z-index:251696128;visibility:visible;mso-wrap-style:square;mso-height-percent:0;mso-wrap-distance-left:9pt;mso-wrap-distance-top:0;mso-wrap-distance-right:9pt;mso-wrap-distance-bottom:0;mso-position-horizontal:absolute;mso-position-horizontal-relative:text;mso-position-vertical:absolute;mso-position-vertical-relative:text;mso-height-percent:0;mso-height-relative:margin;v-text-anchor:middle" arcsize="10923f" o:gfxdata="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" fillcolor="white [3201]" strokecolor="black [3213]" strokeweight="1pt">
-                <v:stroke joinstyle="miter"/>
-                <v:textbox>
-                  <w:txbxContent>
-                    <w:p>
-                      <w:pPr>
-                        <w:jc w:val="center"/>
-                        <w:rPr>
-                          <w:lang w:val="en-US"/>
-                        </w:rPr>
-                      </w:pPr>
-                      <w:r>
-                        <w:rPr>
-                          <w:lang w:val="en-US"/>
-                        </w:rPr>
-                        <w:t>Bắt đầu</w:t>
-                      </w:r>
-                    </w:p>
-                  </w:txbxContent>
-                </v:textbox>
-              </v:roundrect>
-            </w:pict>
-          </mc:Fallback>
-        </mc:AlternateContent>
-      </w:r>
-      <w:r>
-        <mc:AlternateContent>
-          <mc:Choice Requires="wps">
-            <w:drawing>
-              <wp:anchor distT="0" distB="0" distL="114300" distR="114300" simplePos="0" relativeHeight="251697152" behindDoc="0" locked="0" layoutInCell="1" allowOverlap="1" wp14:anchorId="4F5F7DEB" wp14:editId="4F2A12A4">
-                <wp:simplePos x="0" y="0"/>
-                <wp:positionH relativeFrom="column">
-                  <wp:posOffset>1565895</wp:posOffset>
-                </wp:positionH>
-                <wp:positionV relativeFrom="paragraph">
-                  <wp:posOffset>718480</wp:posOffset>
-                </wp:positionV>
-                <wp:extent cx="3455581" cy="414670"/>
-                <wp:effectExtent l="0" t="0" r="12065" b="23495"/>
-                <wp:wrapNone/>
-                <wp:docPr id="2078629435" name="Rectangle 18"/>
-                <wp:cNvGraphicFramePr/>
-                <a:graphic xmlns:a="http://schemas.openxmlformats.org/drawingml/2006/main">
-                  <a:graphicData uri="http://schemas.microsoft.com/office/word/2010/wordprocessingShape">
-                    <wps:wsp>
-                      <wps:cNvSpPr/>
-                      <wps:spPr>
-                        <a:xfrm>
-                          <a:off x="0" y="0"/>
-                          <a:ext cx="3455581" cy="414670"/>
-                        </a:xfrm>
-                        <a:prstGeom prst="rect">
-                          <a:avLst/>
-                        </a:prstGeom>
-                        <a:ln>
-                          <a:solidFill>
-                            <a:schemeClr val="tx1"/>
-                          </a:solidFill>
-                        </a:ln>
-                      </wps:spPr>
-                      <wps:style>
-                        <a:lnRef idx="2">
-                          <a:schemeClr val="accent6"/>
-                        </a:lnRef>
-                        <a:fillRef idx="1">
-                          <a:schemeClr val="lt1"/>
-                        </a:fillRef>
-                        <a:effectRef idx="0">
-                          <a:schemeClr val="accent6"/>
-                        </a:effectRef>
-                        <a:fontRef idx="minor">
-                          <a:schemeClr val="dk1"/>
-                        </a:fontRef>
-                      </wps:style>
-                      <wps:txbx>
-                        <w:txbxContent>
-                          <w:p>
-                            <w:pPr>
-                              <w:jc w:val="center"/>
-                              <w:rPr>
-                                <w:lang w:val="en-US"/>
-                              </w:rPr>
-                            </w:pPr>
-                            <w:r>
-                              <w:rPr>
-                                <w:lang w:val="en-US"/>
-                              </w:rPr>
-                              <w:t>Khởi tạo đầu đọc bằng thuật toán K-means</w:t>
-                            </w:r>
-                          </w:p>
-                        </w:txbxContent>
-                      </wps:txbx>
-                      <wps:bodyPr rot="0" spcFirstLastPara="0" vertOverflow="overflow" horzOverflow="overflow" vert="horz" wrap="square" lIns="91440" tIns="45720" rIns="91440" bIns="45720" numCol="1" spcCol="0" rtlCol="0" fromWordArt="0" anchor="ctr" anchorCtr="0" forceAA="0" compatLnSpc="1">
-                        <a:prstTxWarp prst="textNoShape">
-                          <a:avLst/>
-                        </a:prstTxWarp>
-                        <a:noAutofit/>
-                      </wps:bodyPr>
-                    </wps:wsp>
-                  </a:graphicData>
-                </a:graphic>
-                <wp14:sizeRelH relativeFrom="margin">
-                  <wp14:pctWidth>0</wp14:pctWidth>
-                </wp14:sizeRelH>
-              </wp:anchor>
-            </w:drawing>
-          </mc:Choice>
-          <mc:Fallback>
-            <w:pict>
-              <v:rect w14:anchorId="4F5F7DEB" id="Rectangle 18" o:spid="_x0000_s1038" style="position:absolute;margin-left:123.3pt;margin-top:56.55pt;width:272.1pt;height:32.65pt;z-index:251697152;visibility:visible;mso-wrap-style:square;mso-width-percent:0;mso-wrap-distance-left:9pt;mso-wrap-distance-top:0;mso-wrap-distance-right:9pt;mso-wrap-distance-bottom:0;mso-position-horizontal:absolute;mso-position-horizontal-relative:text;mso-position-vertical:absolute;mso-position-vertical-relative:text;mso-width-percent:0;mso-width-relative:margin;v-text-anchor:middle" o:gfxdata="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" fillcolor="white [3201]" strokecolor="black [3213]" strokeweight="1pt">
-                <v:textbox>
-                  <w:txbxContent>
-                    <w:p>
-                      <w:pPr>
-                        <w:jc w:val="center"/>
-                        <w:rPr>
-                          <w:lang w:val="en-US"/>
-                        </w:rPr>
-                      </w:pPr>
-                      <w:r>
-                        <w:rPr>
-                          <w:lang w:val="en-US"/>
-                        </w:rPr>
-                        <w:t>Khởi tạo đầu đọc bằng thuật toán K-means</w:t>
-                      </w:r>
-                    </w:p>
-                  </w:txbxContent>
-                </v:textbox>
-              </v:rect>
-            </w:pict>
-          </mc:Fallback>
-        </mc:AlternateContent>
-      </w:r>
-      <w:r>
+        <w:rPr>
+          <w:rFonts w:asciiTheme="majorHAnsi" w:hAnsiTheme="majorHAnsi" w:cstheme="majorHAnsi"/>
+          <w:szCs w:val="26"/>
+          <w:lang w:val="en-US"/>
+        </w:rPr>
         <w:br w:type="page"/>
       </w:r>
     </w:p>
@@ -27172,6 +26381,7 @@
           <w:color w:val="auto"/>
           <w:sz w:val="24"/>
           <w:szCs w:val="24"/>
+          <w:lang w:val="en-US"/>
         </w:rPr>
       </w:pPr>
       <w:bookmarkStart w:id="151" w:name="_Ref183979333"/>
@@ -27286,6 +26496,7 @@
         <w:rPr>
           <w:rFonts w:eastAsia="SimSun"/>
           <w:szCs w:val="26"/>
+          <w:lang w:val="en-US"/>
         </w:rPr>
       </w:pPr>
       <w:r>
@@ -27294,42 +26505,15 @@
           <w:szCs w:val="26"/>
         </w:rPr>
         <w:lastRenderedPageBreak/>
-        <w:t xml:space="preserve">Từ kết quả ta thấy được cả 3 mắt lưới, mức độ bao phủ tăng dần theo số lượng đầu đọc được triển khai. Nhưng ở mức 28 hoặc 29 </w:t>
+        <w:t xml:space="preserve">Từ kết quả ta thấy </w:t>
       </w:r>
       <w:r>
         <w:rPr>
           <w:rFonts w:eastAsia="SimSun"/>
           <w:szCs w:val="26"/>
-        </w:rPr>
-        <w:t xml:space="preserve">và 53 </w:t>
-      </w:r>
-      <w:r>
-        <w:rPr>
-          <w:rFonts w:eastAsia="SimSun"/>
-          <w:szCs w:val="26"/>
-        </w:rPr>
-        <w:t>đầu đọc ở mắt 3.2m thì bị giảm 2%</w:t>
-      </w:r>
-      <w:r>
-        <w:rPr>
-          <w:rFonts w:eastAsia="SimSun"/>
-          <w:szCs w:val="26"/>
-        </w:rPr>
-        <w:t xml:space="preserve"> và 3%</w:t>
-      </w:r>
-      <w:r>
-        <w:rPr>
-          <w:rFonts w:eastAsia="SimSun"/>
-          <w:szCs w:val="26"/>
-        </w:rPr>
-        <w:t xml:space="preserve"> so với các mắt lưới khác,</w:t>
-      </w:r>
-      <w:r>
-        <w:rPr>
-          <w:rFonts w:eastAsia="SimSun"/>
-          <w:szCs w:val="26"/>
-        </w:rPr>
-        <w:t xml:space="preserve"> cuối cùng ở mức 50 đầu đọc mắt lưới 1.6m đặt mức bao phủ cao hơn 2%. Cho thấy được mắt lưới này ở trung bình của 2 mắt còn lại nhưng lại cho kết quả hơn.</w:t>
+          <w:lang w:val="en-US"/>
+        </w:rPr>
+        <w:t>độ bao phủ tăng dần theo số lượng đầu đọc, mắt lưới 3.2 có độ bao phủ tốt nhất khi số lượng đầu đọc lớn, nhưng ở mức dưới 20 đầu đọc thì hiệu quả làm kém cho thấy mắt lưới này phù hợp cho không gian nhỏ hoặc chi phí triển khai thấp, còn mắt lưới 1.6 lại cho kết quả ổn định và cân bằng hơn với độ phủ cao ở mọi giai đoạn ít hoặc nhiều đầu đọc. Cuối cùng mắt lưới 0.8 có độ phủ thấp nhất ở mức đầu đọc ít</w:t>
       </w:r>
     </w:p>
     <w:p>
@@ -27705,14 +26889,21 @@
           <w:rFonts w:eastAsia="SimSun"/>
           <w:szCs w:val="26"/>
         </w:rPr>
-        <w:t xml:space="preserve">Như ở kết quả so sánh trên, mắt lưới </w:t>
+        <w:t xml:space="preserve">Như ở kết quả so sánh trên, </w:t>
       </w:r>
       <w:r>
         <w:rPr>
           <w:rFonts w:eastAsia="SimSun"/>
           <w:szCs w:val="26"/>
         </w:rPr>
-        <w:t>0.8m cho kết quả nhiễu thấp hơn, cụ thể ở mức triển khai từ 22 đến 25 đầu đọc với mắt lưới này vẫn cho kết quả độ nhiễu là 0% và cho tới khoảng 50 đầu cho thấy đạt hiểu quả hơn 18%.</w:t>
+        <w:t xml:space="preserve">mắt lưới 1.6 có độ chồng lấn cao nhất khi số lượng đầu đọc lớn từ 40 đến 50 đầu đọc, trong khi đó mắt lưới 0.8 có độ chồng lấn thấp hơn mắt lưới 1.6 và ổn định, còn mắt lưới 3.2 độ chồng lấn thấp nhất trong phần lớn trường hợp nhưng ở giai đoan từ 30 đến 40 đầu </w:t>
+      </w:r>
+      <w:r>
+        <w:rPr>
+          <w:rFonts w:eastAsia="SimSun"/>
+          <w:szCs w:val="26"/>
+        </w:rPr>
+        <w:t>có xu hướng giảm so với các mắt lưới khác.</w:t>
       </w:r>
     </w:p>
     <w:p>
@@ -27754,7 +26945,32 @@
           <w:rFonts w:eastAsia="SimSun"/>
           <w:szCs w:val="26"/>
         </w:rPr>
-        <w:t>Giá trị hàm fitness cũng quan trọng trong dạng bài toán NP-khó để tìm ra lời giải tốt nhất nên vẫn tiếp tục so sánh tương tự, để biết được quá trình hội tụ và tính toán của PSO thì như kết quả so sánh ở</w:t>
+        <w:t xml:space="preserve">Giá trị hàm </w:t>
+      </w:r>
+      <w:r>
+        <w:rPr>
+          <w:rFonts w:eastAsia="SimSun"/>
+          <w:i/>
+          <w:iCs/>
+          <w:szCs w:val="26"/>
+        </w:rPr>
+        <w:t>F</w:t>
+      </w:r>
+      <w:r>
+        <w:rPr>
+          <w:rFonts w:eastAsia="SimSun"/>
+          <w:i/>
+          <w:iCs/>
+          <w:szCs w:val="26"/>
+        </w:rPr>
+        <w:t>itness</w:t>
+      </w:r>
+      <w:r>
+        <w:rPr>
+          <w:rFonts w:eastAsia="SimSun"/>
+          <w:szCs w:val="26"/>
+        </w:rPr>
+        <w:t xml:space="preserve"> cũng quan trọng trong dạng bài toán NP-khó để tìm ra lời giải tốt nhất nên vẫn tiếp tục so sánh tương tự, để biết được quá trình hội tụ và tính toán của PSO thì như kết quả so sánh ở</w:t>
       </w:r>
       <w:r>
         <w:rPr>
@@ -27864,97 +27080,87 @@
         <w:pStyle w:val="Caption"/>
         <w:jc w:val="center"/>
         <w:rPr>
-          <w:b/>
-          <w:bCs/>
-          <w:color w:val="auto"/>
-          <w:sz w:val="26"/>
-          <w:szCs w:val="26"/>
-        </w:rPr>
-      </w:pPr>
-      <w:bookmarkStart w:id="158" w:name="_Ref184046458"/>
-      <w:bookmarkStart w:id="159" w:name="_Ref184046456"/>
-      <w:bookmarkStart w:id="160" w:name="_Toc184118366"/>
-      <w:r>
-        <w:rPr>
-          <w:b/>
-          <w:bCs/>
-          <w:color w:val="auto"/>
-          <w:sz w:val="26"/>
-          <w:szCs w:val="26"/>
-        </w:rPr>
-        <w:t xml:space="preserve">Hình </w:t>
-      </w:r>
-      <w:r>
-        <w:rPr>
-          <w:b/>
-          <w:bCs/>
-          <w:color w:val="auto"/>
-          <w:sz w:val="26"/>
-          <w:szCs w:val="26"/>
-        </w:rPr>
-        <w:fldChar w:fldCharType="begin"/>
-      </w:r>
-      <w:r>
-        <w:rPr>
-          <w:b/>
-          <w:bCs/>
-          <w:color w:val="auto"/>
-          <w:sz w:val="26"/>
-          <w:szCs w:val="26"/>
-        </w:rPr>
-        <w:instrText xml:space="preserve"> SEQ Hình \* ARABIC </w:instrText>
-      </w:r>
-      <w:r>
-        <w:rPr>
-          <w:b/>
-          <w:bCs/>
-          <w:color w:val="auto"/>
-          <w:sz w:val="26"/>
-          <w:szCs w:val="26"/>
-        </w:rPr>
-        <w:fldChar w:fldCharType="separate"/>
-      </w:r>
-      <w:r>
-        <w:rPr>
-          <w:b/>
-          <w:bCs/>
-          <w:color w:val="auto"/>
-          <w:sz w:val="26"/>
-          <w:szCs w:val="26"/>
-        </w:rPr>
-        <w:t>6</w:t>
-      </w:r>
-      <w:r>
-        <w:rPr>
-          <w:b/>
-          <w:bCs/>
-          <w:color w:val="auto"/>
-          <w:sz w:val="26"/>
-          <w:szCs w:val="26"/>
-        </w:rPr>
-        <w:fldChar w:fldCharType="end"/>
-      </w:r>
-      <w:bookmarkEnd w:id="158"/>
-      <w:r>
-        <w:rPr>
-          <w:b/>
-          <w:bCs/>
-          <w:color w:val="auto"/>
-          <w:sz w:val="26"/>
-          <w:szCs w:val="26"/>
-        </w:rPr>
-        <w:t xml:space="preserve">. </w:t>
-      </w:r>
-      <w:r>
-        <w:rPr>
           <w:bCs/>
           <w:color w:val="auto"/>
           <w:sz w:val="24"/>
           <w:szCs w:val="24"/>
-        </w:rPr>
-        <w:t>Biểu đồ so sánh giá trị fitness</w:t>
-      </w:r>
-      <w:bookmarkEnd w:id="159"/>
+          <w:lang w:val="en-US"/>
+        </w:rPr>
+      </w:pPr>
+      <w:bookmarkStart w:id="158" w:name="_Ref184046458"/>
+      <w:bookmarkStart w:id="159" w:name="_Ref184046456"/>
+      <w:bookmarkStart w:id="160" w:name="_Toc184118366"/>
+      <w:r>
+        <w:rPr>
+          <w:b/>
+          <w:bCs/>
+          <w:color w:val="auto"/>
+          <w:sz w:val="26"/>
+          <w:szCs w:val="26"/>
+        </w:rPr>
+        <w:t xml:space="preserve">Hình </w:t>
+      </w:r>
+      <w:r>
+        <w:rPr>
+          <w:b/>
+          <w:bCs/>
+          <w:color w:val="auto"/>
+          <w:sz w:val="26"/>
+          <w:szCs w:val="26"/>
+        </w:rPr>
+        <w:fldChar w:fldCharType="begin"/>
+      </w:r>
+      <w:r>
+        <w:rPr>
+          <w:b/>
+          <w:bCs/>
+          <w:color w:val="auto"/>
+          <w:sz w:val="26"/>
+          <w:szCs w:val="26"/>
+        </w:rPr>
+        <w:instrText xml:space="preserve"> SEQ Hình \* ARABIC </w:instrText>
+      </w:r>
+      <w:r>
+        <w:rPr>
+          <w:b/>
+          <w:bCs/>
+          <w:color w:val="auto"/>
+          <w:sz w:val="26"/>
+          <w:szCs w:val="26"/>
+        </w:rPr>
+        <w:fldChar w:fldCharType="separate"/>
+      </w:r>
+      <w:r>
+        <w:rPr>
+          <w:b/>
+          <w:bCs/>
+          <w:color w:val="auto"/>
+          <w:sz w:val="26"/>
+          <w:szCs w:val="26"/>
+        </w:rPr>
+        <w:t>6</w:t>
+      </w:r>
+      <w:r>
+        <w:rPr>
+          <w:b/>
+          <w:bCs/>
+          <w:color w:val="auto"/>
+          <w:sz w:val="26"/>
+          <w:szCs w:val="26"/>
+        </w:rPr>
+        <w:fldChar w:fldCharType="end"/>
+      </w:r>
+      <w:bookmarkEnd w:id="158"/>
+      <w:r>
+        <w:rPr>
+          <w:b/>
+          <w:bCs/>
+          <w:color w:val="auto"/>
+          <w:sz w:val="26"/>
+          <w:szCs w:val="26"/>
+        </w:rPr>
+        <w:t xml:space="preserve">. </w:t>
+      </w:r>
       <w:r>
         <w:rPr>
           <w:bCs/>
@@ -27962,9 +27168,38 @@
           <w:sz w:val="24"/>
           <w:szCs w:val="24"/>
         </w:rPr>
+        <w:t>Biểu đồ so sánh giá trị fitness</w:t>
+      </w:r>
+      <w:bookmarkEnd w:id="159"/>
+      <w:r>
+        <w:rPr>
+          <w:bCs/>
+          <w:color w:val="auto"/>
+          <w:sz w:val="24"/>
+          <w:szCs w:val="24"/>
+        </w:rPr>
         <w:t xml:space="preserve"> của các mắt lưới.</w:t>
       </w:r>
       <w:bookmarkEnd w:id="160"/>
+    </w:p>
+    <w:p>
+      <w:pPr>
+        <w:pStyle w:val="ListParagraph"/>
+        <w:spacing w:after="240" w:line="259" w:lineRule="auto"/>
+        <w:ind w:left="0" w:firstLine="360"/>
+        <w:contextualSpacing w:val="0"/>
+        <w:rPr>
+          <w:rFonts w:eastAsia="SimSun"/>
+          <w:szCs w:val="26"/>
+        </w:rPr>
+      </w:pPr>
+      <w:r>
+        <w:rPr>
+          <w:rFonts w:eastAsia="SimSun"/>
+          <w:szCs w:val="26"/>
+        </w:rPr>
+        <w:t>Qua kết quả so sánh giá trị Fitness có xu hướng tăng ổn định đối với cả ba loại mắt lưới khi số lượng đầu đọc tăng từ 10 đến 50, mắt lưới 3.2 dẫn đầu về giá trị Fitness ở giai đoạn số lượng đầu đọc lơn (40-50 đầu đọc), cho thấy sự hiệu quả tốt nhất khi triển khai nhiều đầu đọc, mắt lưới 1.6, giá trị Fitness thấy hơn mắt lưới 3.2 một chút ở giai đoạn cuối nhưng vẫn giữ được sự ổn định, còn lại mắt lưới giá trị Fitness thấp nhất ở phần lớn các trường hợp, nhưng có sử ổn định và không có điểm giảm đột ngột.</w:t>
+      </w:r>
     </w:p>
     <w:p>
       <w:pPr>
@@ -28232,6 +27467,7 @@
         <w:rPr>
           <w:rFonts w:eastAsia="SimSun"/>
           <w:szCs w:val="26"/>
+          <w:lang w:val="en-US"/>
         </w:rPr>
       </w:pPr>
       <w:r>
@@ -28239,22 +27475,102 @@
           <w:rFonts w:eastAsia="SimSun"/>
           <w:szCs w:val="26"/>
         </w:rPr>
-        <w:t>Kết quả thể hiện trên cho ở mắt lưới 0.8m thời gian thực hiện ổn định hơn qua từng số lượng đầu đọc, ổn định tăng dần theo phân bố đầu đọc là điều hiển nhiên vì càng nhiều đầu đọc</w:t>
+        <w:t xml:space="preserve">Kết quả thể hiện trên cho </w:t>
       </w:r>
       <w:r>
         <w:rPr>
           <w:rFonts w:eastAsia="SimSun"/>
           <w:szCs w:val="26"/>
         </w:rPr>
-        <w:t xml:space="preserve"> thì thời gian thực hiện cũng tăng theo</w:t>
-      </w:r>
-      <w:r>
+        <w:t>thấy tất cả mắt lưới đều có xu hướng tăng thời gian xử lý khi số lượng đầu đọc tăng từ 10 đến 50, khi so sánh thấy được mắt lưới 1.6 có thời gian thực hiện cao nhất, đặt biệt khi số lượng đầu đọc lớn hơn 30 và cho thấy hiệu suất kém hơn so với các mắt lưới khác. Ở mắt lưới 3.2 thời gian đạt mức trung bình, tương đối ổn định nhưng tăng nhẹ ở giai đoạn cuối (40-50 đầu đọc) và mắt lưới 0.8 có thời gian thực hiện thấp nhất ở phần lớn các trường hợp, đặt biệt khi số lượng đầu đọc lớn, chứng tỏ hiệu suất tốt hơn về mặt thời gian xử lý</w:t>
+      </w:r>
+    </w:p>
+    <w:p>
+      <w:pPr>
+        <w:pStyle w:val="Heading2"/>
+        <w:rPr>
+          <w:rFonts w:asciiTheme="majorHAnsi" w:hAnsiTheme="majorHAnsi" w:cstheme="majorHAnsi"/>
+          <w:color w:val="auto"/>
+          <w:lang w:val="en-US"/>
+        </w:rPr>
+      </w:pPr>
+      <w:r>
+        <w:rPr>
+          <w:rFonts w:asciiTheme="majorHAnsi" w:hAnsiTheme="majorHAnsi" w:cstheme="majorHAnsi"/>
+          <w:color w:val="auto"/>
+        </w:rPr>
+        <w:t>Kết luận và đề xuất</w:t>
+      </w:r>
+      <w:r>
+        <w:rPr>
+          <w:rFonts w:asciiTheme="majorHAnsi" w:hAnsiTheme="majorHAnsi" w:cstheme="majorHAnsi"/>
+          <w:color w:val="auto"/>
+          <w:lang w:val="en-US"/>
+        </w:rPr>
+        <w:t xml:space="preserve"> </w:t>
+      </w:r>
+      <w:r>
+        <w:rPr>
+          <w:rFonts w:asciiTheme="majorHAnsi" w:hAnsiTheme="majorHAnsi" w:cstheme="majorHAnsi"/>
+          <w:color w:val="auto"/>
+          <w:lang w:val="en-US"/>
+        </w:rPr>
+        <w:t>phương pháp mắt lưới tối ưu</w:t>
+      </w:r>
+    </w:p>
+    <w:p>
+      <w:pPr>
+        <w:pStyle w:val="ListParagraph"/>
+        <w:spacing w:after="240" w:line="259" w:lineRule="auto"/>
+        <w:ind w:left="0" w:firstLine="360"/>
+        <w:contextualSpacing w:val="0"/>
         <w:rPr>
           <w:rFonts w:eastAsia="SimSun"/>
           <w:szCs w:val="26"/>
         </w:rPr>
-        <w:t>, trong khi đó mắt lưới 0.8 cho thời gian thực hiện nhanh hơn và ổn định hơn các mắt lưới còn lại.</w:t>
-      </w:r>
+      </w:pPr>
+      <w:r>
+        <w:rPr>
+          <w:rFonts w:eastAsia="SimSun"/>
+          <w:szCs w:val="26"/>
+        </w:rPr>
+        <w:t xml:space="preserve">Tổng quan cho thấy mỗi mắt lưới cho thấy được điểm mạnh khác nhau, tùy theo nhu cầu và kính tế của mỗi trường hợp như ở mắt lưới 0.8 là lựa chọn tối ưu nhất về thời gian xử lý, giá trị Fitness cao và độ chồng lấn thấp </w:t>
+      </w:r>
+      <w:r>
+        <w:rPr>
+          <w:rFonts w:eastAsia="SimSun"/>
+          <w:szCs w:val="26"/>
+        </w:rPr>
+        <w:t xml:space="preserve">vì ô lưới càng nhỏ thì vị trí có nhiều hơn, linh hoạt hơn trong việc tối ưu phù hợp với không gian lớn hoặc nhiều thẻ, tiếp đó mắt lưới 1.6 phù hợp nếu cần tăng khả năng bao phủ và không ngại thời gian thực hiện dài hơn, </w:t>
+      </w:r>
+      <w:r>
+        <w:rPr>
+          <w:rFonts w:eastAsia="SimSun"/>
+          <w:szCs w:val="26"/>
+        </w:rPr>
+        <w:t>còn</w:t>
+      </w:r>
+      <w:r>
+        <w:rPr>
+          <w:rFonts w:eastAsia="SimSun"/>
+          <w:szCs w:val="26"/>
+        </w:rPr>
+        <w:t xml:space="preserve"> mắt lưới 3.2 là lựa chọn cân bằng nếu không gian ít sinh viên như ở thư viện hoặc phòng ít sinh viên, </w:t>
+      </w:r>
+      <w:r>
+        <w:rPr>
+          <w:rFonts w:eastAsia="SimSun"/>
+          <w:szCs w:val="26"/>
+        </w:rPr>
+        <w:t>nhưng không quá nhạy với nhiễu hoặc thời gian xử lý. Cuối cùng sử dụng mắt lưới 0.8 nếu ưu tiên hiệu xuất và tính tối ưu, đặt việc trong các bài toán yêu độ chính xác cao và giảm chi phí vận hành.</w:t>
+      </w:r>
+    </w:p>
+    <w:p>
+      <w:pPr>
+        <w:rPr>
+          <w:lang w:val="en-US"/>
+        </w:rPr>
+      </w:pPr>
     </w:p>
     <w:p>
       <w:pPr>
@@ -28287,6 +27603,7 @@
           <w:noProof w:val="0"/>
           <w:color w:val="auto"/>
         </w:rPr>
+        <w:lastRenderedPageBreak/>
         <w:t>KẾT LUẬN</w:t>
       </w:r>
       <w:r>
@@ -28412,7 +27729,6 @@
         <w:rPr>
           <w:rFonts w:eastAsia="SimSun"/>
           <w:szCs w:val="26"/>
-          <w:lang w:val="en-US"/>
         </w:rPr>
       </w:pPr>
       <w:r>
@@ -28420,15 +27736,7 @@
           <w:rFonts w:eastAsia="SimSun"/>
           <w:szCs w:val="26"/>
         </w:rPr>
-        <w:t xml:space="preserve">Việc áp dụng PSO trong hệ thống RFID giám sát sinh viên trong lớp học không chỉ mang lại những lợi ích thiết thực ngay lập tức mà còn mở ra nhiều cơ hội nghiên cứu và phát triển trong tương lai. Sự kết hợp giữa công nghệ và thuật toán tối ưu hóa không chỉ giúp cải thiện hiệu suất của hệ thống mà còn góp phần vào việc nâng cao chất lượng giáo dục và quản lý học tập. Điều này khẳng định rằng, trong bối cảnh hiện đại, việc ứng dụng </w:t>
-      </w:r>
-      <w:r>
-        <w:rPr>
-          <w:rFonts w:eastAsia="SimSun"/>
-          <w:szCs w:val="26"/>
-        </w:rPr>
-        <w:lastRenderedPageBreak/>
-        <w:t>các công nghệ tiên tiến và các thuật toán thông minh sẽ là xu hướng tất yếu trong lĩnh vực giáo dục, hứa hẹn mang đến một môi trường học tập hiệu quả và đáp ứng nhu cầu ngày càng cao của xã hội.</w:t>
+        <w:t>Việc áp dụng PSO trong hệ thống RFID giám sát sinh viên trong lớp học không chỉ mang lại những lợi ích thiết thực ngay lập tức mà còn mở ra nhiều cơ hội nghiên cứu và phát triển trong tương lai. Sự kết hợp giữa công nghệ và thuật toán tối ưu hóa không chỉ giúp cải thiện hiệu suất của hệ thống mà còn góp phần vào việc nâng cao chất lượng giáo dục và quản lý học tập. Điều này khẳng định rằng, trong bối cảnh hiện đại, việc ứng dụng các công nghệ tiên tiến và các thuật toán thông minh sẽ là xu hướng tất yếu trong lĩnh vực giáo dục, hứa hẹn mang đến một môi trường học tập hiệu quả và đáp ứng nhu cầu ngày càng cao của xã hội.</w:t>
       </w:r>
     </w:p>
     <w:p>
@@ -28592,6 +27900,7 @@
           <w:rFonts w:eastAsia="SimSun"/>
           <w:szCs w:val="26"/>
         </w:rPr>
+        <w:lastRenderedPageBreak/>
         <w:t xml:space="preserve">   Kết hợp với các thuật toán khác: Nghiên cứu và phát triển các biến thể của PSO bằng cách kết hợp với các thuật toán tối ưu hóa khác như Thuật toán di truyền (GA), Thuật toán tối ưu hóa bầy đàn (ACO) hoặc các phương pháp học sâu (Deep Learning) để cải thiện khả năng hội tụ và giảm thiểu rủi ro mắc kẹt ở cực tiểu cục bộ.</w:t>
       </w:r>
     </w:p>
@@ -28668,7 +27977,6 @@
           <w:rFonts w:eastAsia="SimSun"/>
           <w:szCs w:val="26"/>
         </w:rPr>
-        <w:lastRenderedPageBreak/>
         <w:t xml:space="preserve">   Sử dụng Big Data và AI: Kết hợp PSO với công nghệ Big Data và trí tuệ nhân tạo (AI) để phân tích và xử lý dữ liệu thu thập được từ hệ thống RFID. Điều này có thể giúp cải thiện khả năng dự đoán và ra quyết định, từ đó tối ưu hóa quá trình giám sát sinh viên.</w:t>
       </w:r>
     </w:p>
@@ -28821,6 +28129,7 @@
           <w:rFonts w:eastAsia="SimSun"/>
           <w:szCs w:val="26"/>
         </w:rPr>
+        <w:lastRenderedPageBreak/>
         <w:t>Hướng phát triển này không chỉ giúp tối ưu hóa hiệu suất của hệ thống RFID trong việc giám sát sinh viên mà còn mở ra nhiều cơ hội mới cho việc ứng dụng công nghệ trong giáo dục. Sự kết hợp giữa PSO và các công nghệ mới sẽ tạo ra một môi trường học tập thông minh, nâng cao chất lượng giáo dục và đáp ứng nhu cầu ngày càng cao của xã hội hiện đại. Các nhà nghiên cứu, nhà phát triển và các cơ sở giáo dục cần hợp tác chặt chẽ để triển khai và cải tiến các giải pháp này, từ đó tạo ra giá trị thực sự cho cả sinh viên</w:t>
       </w:r>
     </w:p>
@@ -30544,10 +29853,7 @@
           <w:fldChar w:fldCharType="separate"/>
         </w:r>
         <w:r>
-          <w:t>3</w:t>
-        </w:r>
-        <w:r>
-          <w:t>5</w:t>
+          <w:t>35</w:t>
         </w:r>
         <w:r>
           <w:fldChar w:fldCharType="end"/>
@@ -31689,7 +30995,7 @@
   <w:abstractNum w:abstractNumId="9" w15:restartNumberingAfterBreak="0">
     <w:nsid w:val="51F8505D"/>
     <w:multiLevelType w:val="multilevel"/>
-    <w:tmpl w:val="CD0AAF8C"/>
+    <w:tmpl w:val="1F2E6D60"/>
     <w:lvl w:ilvl="0">
       <w:start w:val="1"/>
       <w:numFmt w:val="decimal"/>
@@ -31714,7 +31020,7 @@
         <w:ind w:left="720" w:hanging="720"/>
       </w:pPr>
       <w:rPr>
-        <w:rFonts w:hint="default"/>
+        <w:rFonts w:asciiTheme="majorHAnsi" w:hAnsiTheme="majorHAnsi" w:cstheme="majorHAnsi" w:hint="default"/>
         <w:b/>
         <w:bCs/>
         <w:color w:val="auto"/>
@@ -32501,6 +31807,12 @@
     <w:abstractNumId w:val="8"/>
   </w:num>
   <w:num w:numId="24" w16cid:durableId="999771715">
+    <w:abstractNumId w:val="9"/>
+  </w:num>
+  <w:num w:numId="25" w16cid:durableId="1579634303">
+    <w:abstractNumId w:val="9"/>
+  </w:num>
+  <w:num w:numId="26" w16cid:durableId="499396037">
     <w:abstractNumId w:val="9"/>
   </w:num>
   <w:numIdMacAtCleanup w:val="10"/>

</xml_diff>

<commit_message>
lập biểu đồ so sánh
</commit_message>
<xml_diff>
--- a/BaoCaoKetThucDoAn.docx
+++ b/BaoCaoKetThucDoAn.docx
@@ -42,7 +42,7 @@
         <mc:AlternateContent>
           <mc:Choice Requires="wpg">
             <w:drawing>
-              <wp:anchor distT="0" distB="0" distL="114300" distR="114300" simplePos="0" relativeHeight="251659264" behindDoc="1" locked="0" layoutInCell="1" allowOverlap="1" wp14:anchorId="5A3D2079" wp14:editId="68762F20">
+              <wp:anchor distT="0" distB="0" distL="114300" distR="114300" simplePos="0" relativeHeight="251659264" behindDoc="1" locked="0" layoutInCell="1" allowOverlap="1" wp14:anchorId="5A3D2079" wp14:editId="16DC749D">
                 <wp:simplePos x="0" y="0"/>
                 <wp:positionH relativeFrom="column">
                   <wp:posOffset>-103505</wp:posOffset>
@@ -23873,14 +23873,12 @@
         <w:rPr>
           <w:rFonts w:asciiTheme="majorHAnsi" w:hAnsiTheme="majorHAnsi" w:cstheme="majorHAnsi"/>
           <w:szCs w:val="26"/>
-          <w:lang w:val="en-US"/>
         </w:rPr>
       </w:pPr>
       <w:r>
         <w:rPr>
           <w:rFonts w:asciiTheme="majorHAnsi" w:hAnsiTheme="majorHAnsi" w:cstheme="majorHAnsi"/>
           <w:szCs w:val="26"/>
-          <w:lang w:val="en-US"/>
         </w:rPr>
         <w:br w:type="page"/>
       </w:r>
@@ -25394,7 +25392,6 @@
           <w:color w:val="auto"/>
           <w:sz w:val="26"/>
           <w:szCs w:val="26"/>
-          <w:lang w:val="en-US"/>
         </w:rPr>
         <w:fldChar w:fldCharType="begin"/>
       </w:r>
@@ -25415,7 +25412,6 @@
           <w:color w:val="auto"/>
           <w:sz w:val="26"/>
           <w:szCs w:val="26"/>
-          <w:lang w:val="en-US"/>
         </w:rPr>
         <w:fldChar w:fldCharType="separate"/>
       </w:r>
@@ -25436,7 +25432,6 @@
           <w:color w:val="auto"/>
           <w:sz w:val="26"/>
           <w:szCs w:val="26"/>
-          <w:lang w:val="en-US"/>
         </w:rPr>
         <w:fldChar w:fldCharType="end"/>
       </w:r>
@@ -25465,6 +25460,7 @@
       <w:pPr>
         <w:rPr>
           <w:b/>
+          <w:lang w:val="en-US"/>
         </w:rPr>
       </w:pPr>
       <w:r>
@@ -25473,6 +25469,14 @@
         </w:rPr>
         <w:t>Mục tiêu mô phỏng bao gồm:</w:t>
       </w:r>
+    </w:p>
+    <w:p>
+      <w:pPr>
+        <w:rPr>
+          <w:b/>
+          <w:lang w:val="en-US"/>
+        </w:rPr>
+      </w:pPr>
     </w:p>
     <w:p>
       <w:pPr>
@@ -25493,21 +25497,37 @@
           <w:rFonts w:eastAsia="SimSun"/>
           <w:szCs w:val="26"/>
         </w:rPr>
-        <w:t>So sánh hiệu quả quy hoạch mạng RFID</w:t>
+        <w:t xml:space="preserve">So sánh các mắt lưới </w:t>
       </w:r>
       <w:r>
         <w:rPr>
           <w:rFonts w:eastAsia="SimSun"/>
           <w:szCs w:val="26"/>
-        </w:rPr>
-        <w:t xml:space="preserve"> giữa 3 kích thước mắt lưới</w:t>
+          <w:lang w:val="en-US"/>
+        </w:rPr>
+        <w:t>qua từng</w:t>
       </w:r>
       <w:r>
         <w:rPr>
           <w:rFonts w:eastAsia="SimSun"/>
           <w:szCs w:val="26"/>
         </w:rPr>
-        <w:t xml:space="preserve"> dựa trên giá trị bao phủ.</w:t>
+        <w:t xml:space="preserve"> số</w:t>
+      </w:r>
+      <w:r>
+        <w:rPr>
+          <w:rFonts w:eastAsia="SimSun"/>
+          <w:szCs w:val="26"/>
+          <w:lang w:val="en-US"/>
+        </w:rPr>
+        <w:t xml:space="preserve"> lượng</w:t>
+      </w:r>
+      <w:r>
+        <w:rPr>
+          <w:rFonts w:eastAsia="SimSun"/>
+          <w:szCs w:val="26"/>
+        </w:rPr>
+        <w:t xml:space="preserve"> thẻ trong vùng làm việc </w:t>
       </w:r>
     </w:p>
     <w:p>
@@ -25536,21 +25556,14 @@
           <w:rFonts w:eastAsia="SimSun"/>
           <w:szCs w:val="26"/>
         </w:rPr>
-        <w:t xml:space="preserve"> giữa 3 kích thước mắt</w:t>
+        <w:t xml:space="preserve"> giữa 3 kích thước mắt lưới</w:t>
       </w:r>
       <w:r>
         <w:rPr>
           <w:rFonts w:eastAsia="SimSun"/>
           <w:szCs w:val="26"/>
         </w:rPr>
-        <w:t xml:space="preserve"> dựa trên giá trị fitness</w:t>
-      </w:r>
-      <w:r>
-        <w:rPr>
-          <w:rFonts w:eastAsia="SimSun"/>
-          <w:szCs w:val="26"/>
-        </w:rPr>
-        <w:t>.</w:t>
+        <w:t xml:space="preserve"> dựa trên giá trị bao phủ.</w:t>
       </w:r>
     </w:p>
     <w:p>
@@ -25586,7 +25599,7 @@
           <w:rFonts w:eastAsia="SimSun"/>
           <w:szCs w:val="26"/>
         </w:rPr>
-        <w:t xml:space="preserve"> dựa trên giá trị tỉ lệ các thẻ nằm trong vùng chồng lấn</w:t>
+        <w:t xml:space="preserve"> dựa trên giá trị fitness</w:t>
       </w:r>
       <w:r>
         <w:rPr>
@@ -25629,6 +25642,50 @@
           <w:rFonts w:eastAsia="SimSun"/>
           <w:szCs w:val="26"/>
         </w:rPr>
+        <w:t xml:space="preserve"> dựa trên giá trị tỉ lệ các thẻ nằm trong vùng chồng lấn</w:t>
+      </w:r>
+      <w:r>
+        <w:rPr>
+          <w:rFonts w:eastAsia="SimSun"/>
+          <w:szCs w:val="26"/>
+        </w:rPr>
+        <w:t>.</w:t>
+      </w:r>
+    </w:p>
+    <w:p>
+      <w:pPr>
+        <w:pStyle w:val="ListParagraph"/>
+        <w:numPr>
+          <w:ilvl w:val="0"/>
+          <w:numId w:val="23"/>
+        </w:numPr>
+        <w:spacing w:after="240" w:line="259" w:lineRule="auto"/>
+        <w:contextualSpacing w:val="0"/>
+        <w:rPr>
+          <w:rFonts w:eastAsia="SimSun"/>
+          <w:szCs w:val="26"/>
+        </w:rPr>
+      </w:pPr>
+      <w:r>
+        <w:rPr>
+          <w:rFonts w:eastAsia="SimSun"/>
+          <w:szCs w:val="26"/>
+        </w:rPr>
+        <w:lastRenderedPageBreak/>
+        <w:t>So sánh hiệu quả quy hoạch mạng RFID</w:t>
+      </w:r>
+      <w:r>
+        <w:rPr>
+          <w:rFonts w:eastAsia="SimSun"/>
+          <w:szCs w:val="26"/>
+        </w:rPr>
+        <w:t xml:space="preserve"> giữa 3 kích thước mắt</w:t>
+      </w:r>
+      <w:r>
+        <w:rPr>
+          <w:rFonts w:eastAsia="SimSun"/>
+          <w:szCs w:val="26"/>
+        </w:rPr>
         <w:t xml:space="preserve"> dựa trên giá trị thời gian thực</w:t>
       </w:r>
       <w:r>
@@ -25653,7 +25710,6 @@
           <w:rFonts w:asciiTheme="majorHAnsi" w:hAnsiTheme="majorHAnsi" w:cstheme="majorHAnsi"/>
           <w:color w:val="auto"/>
         </w:rPr>
-        <w:lastRenderedPageBreak/>
         <w:t>Kết quả mô phỏng:</w:t>
       </w:r>
       <w:bookmarkEnd w:id="147"/>
@@ -26116,99 +26172,885 @@
         <w:pStyle w:val="Caption"/>
         <w:jc w:val="center"/>
         <w:rPr>
-          <w:b/>
-          <w:bCs/>
-          <w:color w:val="auto"/>
-          <w:sz w:val="26"/>
-          <w:szCs w:val="26"/>
-        </w:rPr>
-      </w:pPr>
-      <w:bookmarkStart w:id="148" w:name="_Ref184044937"/>
-      <w:bookmarkStart w:id="149" w:name="_Toc184118369"/>
-      <w:r>
-        <w:rPr>
-          <w:b/>
-          <w:bCs/>
-          <w:color w:val="auto"/>
-          <w:sz w:val="26"/>
-          <w:szCs w:val="26"/>
-        </w:rPr>
-        <w:t xml:space="preserve">Bảng </w:t>
-      </w:r>
-      <w:r>
-        <w:rPr>
-          <w:b/>
-          <w:bCs/>
-          <w:color w:val="auto"/>
-          <w:sz w:val="26"/>
-          <w:szCs w:val="26"/>
-          <w:lang w:val="en-US"/>
-        </w:rPr>
-        <w:fldChar w:fldCharType="begin"/>
-      </w:r>
-      <w:r>
-        <w:rPr>
-          <w:b/>
-          <w:bCs/>
-          <w:color w:val="auto"/>
-          <w:sz w:val="26"/>
-          <w:szCs w:val="26"/>
-        </w:rPr>
-        <w:instrText xml:space="preserve"> SEQ Bảng \* ARABIC </w:instrText>
-      </w:r>
-      <w:r>
-        <w:rPr>
-          <w:b/>
-          <w:bCs/>
-          <w:color w:val="auto"/>
-          <w:sz w:val="26"/>
-          <w:szCs w:val="26"/>
-          <w:lang w:val="en-US"/>
-        </w:rPr>
-        <w:fldChar w:fldCharType="separate"/>
-      </w:r>
-      <w:r>
-        <w:rPr>
-          <w:b/>
-          <w:bCs/>
-          <w:color w:val="auto"/>
-          <w:sz w:val="26"/>
-          <w:szCs w:val="26"/>
-        </w:rPr>
-        <w:t>2</w:t>
-      </w:r>
-      <w:r>
-        <w:rPr>
-          <w:b/>
-          <w:bCs/>
-          <w:color w:val="auto"/>
-          <w:sz w:val="26"/>
-          <w:szCs w:val="26"/>
-          <w:lang w:val="en-US"/>
-        </w:rPr>
-        <w:fldChar w:fldCharType="end"/>
-      </w:r>
-      <w:bookmarkEnd w:id="148"/>
-      <w:r>
-        <w:rPr>
-          <w:b/>
-          <w:bCs/>
-          <w:color w:val="auto"/>
-          <w:sz w:val="26"/>
-          <w:szCs w:val="26"/>
-        </w:rPr>
-        <w:t xml:space="preserve">. </w:t>
-      </w:r>
-      <w:r>
-        <w:rPr>
           <w:bCs/>
           <w:color w:val="auto"/>
           <w:sz w:val="24"/>
           <w:szCs w:val="24"/>
+          <w:lang w:val="en-US"/>
+        </w:rPr>
+      </w:pPr>
+      <w:bookmarkStart w:id="148" w:name="_Toc184118369"/>
+      <w:bookmarkStart w:id="149" w:name="_Ref184044937"/>
+      <w:r>
+        <w:rPr>
+          <w:b/>
+          <w:bCs/>
+          <w:color w:val="auto"/>
+          <w:sz w:val="26"/>
+          <w:szCs w:val="26"/>
+        </w:rPr>
+        <w:t xml:space="preserve">Bảng </w:t>
+      </w:r>
+      <w:r>
+        <w:rPr>
+          <w:b/>
+          <w:bCs/>
+          <w:color w:val="auto"/>
+          <w:sz w:val="26"/>
+          <w:szCs w:val="26"/>
+        </w:rPr>
+        <w:fldChar w:fldCharType="begin"/>
+      </w:r>
+      <w:r>
+        <w:rPr>
+          <w:b/>
+          <w:bCs/>
+          <w:color w:val="auto"/>
+          <w:sz w:val="26"/>
+          <w:szCs w:val="26"/>
+        </w:rPr>
+        <w:instrText xml:space="preserve"> SEQ Bảng \* ARABIC </w:instrText>
+      </w:r>
+      <w:r>
+        <w:rPr>
+          <w:b/>
+          <w:bCs/>
+          <w:color w:val="auto"/>
+          <w:sz w:val="26"/>
+          <w:szCs w:val="26"/>
+        </w:rPr>
+        <w:fldChar w:fldCharType="separate"/>
+      </w:r>
+      <w:r>
+        <w:rPr>
+          <w:b/>
+          <w:bCs/>
+          <w:color w:val="auto"/>
+          <w:sz w:val="26"/>
+          <w:szCs w:val="26"/>
+        </w:rPr>
+        <w:t>2</w:t>
+      </w:r>
+      <w:r>
+        <w:rPr>
+          <w:b/>
+          <w:bCs/>
+          <w:color w:val="auto"/>
+          <w:sz w:val="26"/>
+          <w:szCs w:val="26"/>
+        </w:rPr>
+        <w:fldChar w:fldCharType="end"/>
+      </w:r>
+      <w:bookmarkEnd w:id="149"/>
+      <w:r>
+        <w:rPr>
+          <w:b/>
+          <w:bCs/>
+          <w:color w:val="auto"/>
+          <w:sz w:val="26"/>
+          <w:szCs w:val="26"/>
+        </w:rPr>
+        <w:t xml:space="preserve">. </w:t>
+      </w:r>
+      <w:r>
+        <w:rPr>
+          <w:bCs/>
+          <w:color w:val="auto"/>
+          <w:sz w:val="24"/>
+          <w:szCs w:val="24"/>
         </w:rPr>
         <w:t>Đánh giá số vị trí tối đa mà cần lắp đặt với các kích thước mắt khác nhau</w:t>
       </w:r>
-      <w:bookmarkEnd w:id="149"/>
+      <w:bookmarkEnd w:id="148"/>
+    </w:p>
+    <w:p>
+      <w:pPr>
+        <w:pStyle w:val="Heading3"/>
+        <w:rPr>
+          <w:rFonts w:asciiTheme="majorHAnsi" w:hAnsiTheme="majorHAnsi" w:cstheme="majorHAnsi"/>
+          <w:color w:val="auto"/>
+          <w:sz w:val="26"/>
+          <w:szCs w:val="26"/>
+        </w:rPr>
+      </w:pPr>
+      <w:r>
+        <w:rPr>
+          <w:rFonts w:asciiTheme="majorHAnsi" w:hAnsiTheme="majorHAnsi" w:cstheme="majorHAnsi"/>
+          <w:color w:val="auto"/>
+          <w:sz w:val="26"/>
+          <w:szCs w:val="26"/>
+        </w:rPr>
+        <w:t xml:space="preserve">So sánh các mắt lưới qua từng số lượng thẻ trong vùng làm việc </w:t>
+      </w:r>
+    </w:p>
+    <w:p>
+      <w:pPr>
+        <w:rPr>
+          <w:lang w:val="en-US"/>
+        </w:rPr>
+      </w:pPr>
+      <w:r>
+        <w:t xml:space="preserve">Trong quá trình nghiên cứu nhận thấy các tiêu chí có tăng hoặc giảm có thể là do số lượng thẻ trong vùng làm việc, nên vì thế chúng tôi sẽ thực hiện lập bảng so sánh như ở </w:t>
+      </w:r>
+    </w:p>
+    <w:tbl>
+      <w:tblPr>
+        <w:tblStyle w:val="TableGrid"/>
+        <w:tblW w:w="0" w:type="auto"/>
+        <w:tblInd w:w="1106" w:type="dxa"/>
+        <w:tblLook w:val="04A0" w:firstRow="1" w:lastRow="0" w:firstColumn="1" w:lastColumn="0" w:noHBand="0" w:noVBand="1"/>
+      </w:tblPr>
+      <w:tblGrid>
+        <w:gridCol w:w="2109"/>
+        <w:gridCol w:w="850"/>
+        <w:gridCol w:w="825"/>
+        <w:gridCol w:w="800"/>
+        <w:gridCol w:w="810"/>
+        <w:gridCol w:w="810"/>
+        <w:gridCol w:w="1016"/>
+      </w:tblGrid>
+      <w:tr>
+        <w:tc>
+          <w:tcPr>
+            <w:tcW w:w="0" w:type="auto"/>
+          </w:tcPr>
+          <w:p>
+            <w:pPr>
+              <w:rPr>
+                <w:lang w:val="en-US"/>
+              </w:rPr>
+            </w:pPr>
+            <w:r>
+              <w:rPr>
+                <w:lang w:val="en-US"/>
+              </w:rPr>
+              <w:t>Số lượng thẻ</w:t>
+            </w:r>
+          </w:p>
+        </w:tc>
+        <w:tc>
+          <w:tcPr>
+            <w:tcW w:w="2450" w:type="dxa"/>
+            <w:gridSpan w:val="3"/>
+          </w:tcPr>
+          <w:p>
+            <w:pPr>
+              <w:ind w:firstLine="720"/>
+              <w:jc w:val="center"/>
+              <w:rPr>
+                <w:lang w:val="en-US"/>
+              </w:rPr>
+            </w:pPr>
+            <w:r>
+              <w:rPr>
+                <w:lang w:val="en-US"/>
+              </w:rPr>
+              <w:t>100 thẻ</w:t>
+            </w:r>
+          </w:p>
+        </w:tc>
+        <w:tc>
+          <w:tcPr>
+            <w:tcW w:w="2636" w:type="dxa"/>
+            <w:gridSpan w:val="3"/>
+          </w:tcPr>
+          <w:p>
+            <w:pPr>
+              <w:jc w:val="center"/>
+              <w:rPr>
+                <w:lang w:val="en-US"/>
+              </w:rPr>
+            </w:pPr>
+            <w:r>
+              <w:rPr>
+                <w:lang w:val="en-US"/>
+              </w:rPr>
+              <w:t>200 thẻ</w:t>
+            </w:r>
+          </w:p>
+        </w:tc>
+      </w:tr>
+      <w:tr>
+        <w:trPr>
+          <w:trHeight w:val="245"/>
+        </w:trPr>
+        <w:tc>
+          <w:tcPr>
+            <w:tcW w:w="0" w:type="auto"/>
+          </w:tcPr>
+          <w:p>
+            <w:pPr>
+              <w:rPr>
+                <w:lang w:val="en-US"/>
+              </w:rPr>
+            </w:pPr>
+            <w:r>
+              <w:rPr>
+                <w:lang w:val="en-US"/>
+              </w:rPr>
+              <w:t>Kích thước</w:t>
+            </w:r>
+          </w:p>
+        </w:tc>
+        <w:tc>
+          <w:tcPr>
+            <w:tcW w:w="825" w:type="dxa"/>
+          </w:tcPr>
+          <w:p>
+            <w:pPr>
+              <w:jc w:val="center"/>
+              <w:rPr>
+                <w:lang w:val="en-US"/>
+              </w:rPr>
+            </w:pPr>
+            <w:r>
+              <w:rPr>
+                <w:lang w:val="en-US"/>
+              </w:rPr>
+              <w:t>3.2</w:t>
+            </w:r>
+          </w:p>
+        </w:tc>
+        <w:tc>
+          <w:tcPr>
+            <w:tcW w:w="825" w:type="dxa"/>
+          </w:tcPr>
+          <w:p>
+            <w:pPr>
+              <w:jc w:val="center"/>
+              <w:rPr>
+                <w:lang w:val="en-US"/>
+              </w:rPr>
+            </w:pPr>
+            <w:r>
+              <w:rPr>
+                <w:lang w:val="en-US"/>
+              </w:rPr>
+              <w:t>1.6</w:t>
+            </w:r>
+          </w:p>
+        </w:tc>
+        <w:tc>
+          <w:tcPr>
+            <w:tcW w:w="800" w:type="dxa"/>
+          </w:tcPr>
+          <w:p>
+            <w:pPr>
+              <w:jc w:val="center"/>
+              <w:rPr>
+                <w:lang w:val="en-US"/>
+              </w:rPr>
+            </w:pPr>
+            <w:r>
+              <w:rPr>
+                <w:lang w:val="en-US"/>
+              </w:rPr>
+              <w:t>0.8</w:t>
+            </w:r>
+          </w:p>
+        </w:tc>
+        <w:tc>
+          <w:tcPr>
+            <w:tcW w:w="810" w:type="dxa"/>
+          </w:tcPr>
+          <w:p>
+            <w:pPr>
+              <w:jc w:val="center"/>
+              <w:rPr>
+                <w:lang w:val="en-US"/>
+              </w:rPr>
+            </w:pPr>
+            <w:r>
+              <w:rPr>
+                <w:lang w:val="en-US"/>
+              </w:rPr>
+              <w:t>3.2</w:t>
+            </w:r>
+          </w:p>
+        </w:tc>
+        <w:tc>
+          <w:tcPr>
+            <w:tcW w:w="810" w:type="dxa"/>
+          </w:tcPr>
+          <w:p>
+            <w:pPr>
+              <w:jc w:val="center"/>
+              <w:rPr>
+                <w:lang w:val="en-US"/>
+              </w:rPr>
+            </w:pPr>
+            <w:r>
+              <w:rPr>
+                <w:lang w:val="en-US"/>
+              </w:rPr>
+              <w:t>1.6</w:t>
+            </w:r>
+          </w:p>
+        </w:tc>
+        <w:tc>
+          <w:tcPr>
+            <w:tcW w:w="1016" w:type="dxa"/>
+          </w:tcPr>
+          <w:p>
+            <w:pPr>
+              <w:jc w:val="center"/>
+              <w:rPr>
+                <w:lang w:val="en-US"/>
+              </w:rPr>
+            </w:pPr>
+            <w:r>
+              <w:rPr>
+                <w:lang w:val="en-US"/>
+              </w:rPr>
+              <w:t>0.8</w:t>
+            </w:r>
+          </w:p>
+        </w:tc>
+      </w:tr>
+      <w:tr>
+        <w:trPr>
+          <w:trHeight w:val="245"/>
+        </w:trPr>
+        <w:tc>
+          <w:tcPr>
+            <w:tcW w:w="0" w:type="auto"/>
+          </w:tcPr>
+          <w:p>
+            <w:pPr>
+              <w:rPr>
+                <w:lang w:val="en-US"/>
+              </w:rPr>
+            </w:pPr>
+            <w:r>
+              <w:rPr>
+                <w:lang w:val="en-US"/>
+              </w:rPr>
+              <w:t>Giá trị fitness</w:t>
+            </w:r>
+          </w:p>
+        </w:tc>
+        <w:tc>
+          <w:tcPr>
+            <w:tcW w:w="825" w:type="dxa"/>
+          </w:tcPr>
+          <w:p>
+            <w:pPr>
+              <w:jc w:val="center"/>
+              <w:rPr>
+                <w:lang w:val="en-US"/>
+              </w:rPr>
+            </w:pPr>
+            <w:r>
+              <w:rPr>
+                <w:lang w:val="en-US"/>
+              </w:rPr>
+              <w:t>0.89</w:t>
+            </w:r>
+          </w:p>
+        </w:tc>
+        <w:tc>
+          <w:tcPr>
+            <w:tcW w:w="825" w:type="dxa"/>
+          </w:tcPr>
+          <w:p>
+            <w:pPr>
+              <w:jc w:val="center"/>
+              <w:rPr>
+                <w:lang w:val="en-US"/>
+              </w:rPr>
+            </w:pPr>
+          </w:p>
+        </w:tc>
+        <w:tc>
+          <w:tcPr>
+            <w:tcW w:w="800" w:type="dxa"/>
+          </w:tcPr>
+          <w:p>
+            <w:pPr>
+              <w:jc w:val="center"/>
+              <w:rPr>
+                <w:lang w:val="en-US"/>
+              </w:rPr>
+            </w:pPr>
+          </w:p>
+        </w:tc>
+        <w:tc>
+          <w:tcPr>
+            <w:tcW w:w="810" w:type="dxa"/>
+          </w:tcPr>
+          <w:p>
+            <w:pPr>
+              <w:jc w:val="center"/>
+              <w:rPr>
+                <w:lang w:val="en-US"/>
+              </w:rPr>
+            </w:pPr>
+          </w:p>
+        </w:tc>
+        <w:tc>
+          <w:tcPr>
+            <w:tcW w:w="810" w:type="dxa"/>
+          </w:tcPr>
+          <w:p>
+            <w:pPr>
+              <w:jc w:val="center"/>
+              <w:rPr>
+                <w:lang w:val="en-US"/>
+              </w:rPr>
+            </w:pPr>
+          </w:p>
+        </w:tc>
+        <w:tc>
+          <w:tcPr>
+            <w:tcW w:w="1016" w:type="dxa"/>
+          </w:tcPr>
+          <w:p>
+            <w:pPr>
+              <w:jc w:val="center"/>
+              <w:rPr>
+                <w:lang w:val="en-US"/>
+              </w:rPr>
+            </w:pPr>
+          </w:p>
+        </w:tc>
+      </w:tr>
+      <w:tr>
+        <w:trPr>
+          <w:trHeight w:val="245"/>
+        </w:trPr>
+        <w:tc>
+          <w:tcPr>
+            <w:tcW w:w="0" w:type="auto"/>
+          </w:tcPr>
+          <w:p>
+            <w:pPr>
+              <w:rPr>
+                <w:lang w:val="en-US"/>
+              </w:rPr>
+            </w:pPr>
+            <w:r>
+              <w:rPr>
+                <w:lang w:val="en-US"/>
+              </w:rPr>
+              <w:t>Độ chồng lấn/nhiễu</w:t>
+            </w:r>
+            <w:r>
+              <w:rPr>
+                <w:lang w:val="en-US"/>
+              </w:rPr>
+              <w:t xml:space="preserve"> </w:t>
+            </w:r>
+          </w:p>
+        </w:tc>
+        <w:tc>
+          <w:tcPr>
+            <w:tcW w:w="825" w:type="dxa"/>
+          </w:tcPr>
+          <w:p>
+            <w:pPr>
+              <w:jc w:val="center"/>
+              <w:rPr>
+                <w:lang w:val="en-US"/>
+              </w:rPr>
+            </w:pPr>
+            <w:r>
+              <w:rPr>
+                <w:lang w:val="en-US"/>
+              </w:rPr>
+              <w:t>4%</w:t>
+            </w:r>
+          </w:p>
+        </w:tc>
+        <w:tc>
+          <w:tcPr>
+            <w:tcW w:w="825" w:type="dxa"/>
+          </w:tcPr>
+          <w:p>
+            <w:pPr>
+              <w:jc w:val="center"/>
+              <w:rPr>
+                <w:lang w:val="en-US"/>
+              </w:rPr>
+            </w:pPr>
+          </w:p>
+        </w:tc>
+        <w:tc>
+          <w:tcPr>
+            <w:tcW w:w="800" w:type="dxa"/>
+          </w:tcPr>
+          <w:p>
+            <w:pPr>
+              <w:jc w:val="center"/>
+              <w:rPr>
+                <w:lang w:val="en-US"/>
+              </w:rPr>
+            </w:pPr>
+          </w:p>
+        </w:tc>
+        <w:tc>
+          <w:tcPr>
+            <w:tcW w:w="810" w:type="dxa"/>
+          </w:tcPr>
+          <w:p>
+            <w:pPr>
+              <w:jc w:val="center"/>
+              <w:rPr>
+                <w:lang w:val="en-US"/>
+              </w:rPr>
+            </w:pPr>
+          </w:p>
+        </w:tc>
+        <w:tc>
+          <w:tcPr>
+            <w:tcW w:w="810" w:type="dxa"/>
+          </w:tcPr>
+          <w:p>
+            <w:pPr>
+              <w:jc w:val="center"/>
+              <w:rPr>
+                <w:lang w:val="en-US"/>
+              </w:rPr>
+            </w:pPr>
+          </w:p>
+        </w:tc>
+        <w:tc>
+          <w:tcPr>
+            <w:tcW w:w="1016" w:type="dxa"/>
+          </w:tcPr>
+          <w:p>
+            <w:pPr>
+              <w:jc w:val="center"/>
+              <w:rPr>
+                <w:lang w:val="en-US"/>
+              </w:rPr>
+            </w:pPr>
+          </w:p>
+        </w:tc>
+      </w:tr>
+      <w:tr>
+        <w:trPr>
+          <w:trHeight w:val="245"/>
+        </w:trPr>
+        <w:tc>
+          <w:tcPr>
+            <w:tcW w:w="0" w:type="auto"/>
+          </w:tcPr>
+          <w:p>
+            <w:pPr>
+              <w:rPr>
+                <w:lang w:val="en-US"/>
+              </w:rPr>
+            </w:pPr>
+            <w:r>
+              <w:rPr>
+                <w:lang w:val="en-US"/>
+              </w:rPr>
+              <w:t>Độ bao phủ</w:t>
+            </w:r>
+            <w:r>
+              <w:rPr>
+                <w:lang w:val="en-US"/>
+              </w:rPr>
+              <w:t xml:space="preserve"> </w:t>
+            </w:r>
+          </w:p>
+        </w:tc>
+        <w:tc>
+          <w:tcPr>
+            <w:tcW w:w="825" w:type="dxa"/>
+          </w:tcPr>
+          <w:p>
+            <w:pPr>
+              <w:jc w:val="center"/>
+              <w:rPr>
+                <w:lang w:val="en-US"/>
+              </w:rPr>
+            </w:pPr>
+            <w:r>
+              <w:rPr>
+                <w:lang w:val="en-US"/>
+              </w:rPr>
+              <w:t>77%</w:t>
+            </w:r>
+          </w:p>
+        </w:tc>
+        <w:tc>
+          <w:tcPr>
+            <w:tcW w:w="825" w:type="dxa"/>
+          </w:tcPr>
+          <w:p>
+            <w:pPr>
+              <w:jc w:val="center"/>
+              <w:rPr>
+                <w:lang w:val="en-US"/>
+              </w:rPr>
+            </w:pPr>
+          </w:p>
+        </w:tc>
+        <w:tc>
+          <w:tcPr>
+            <w:tcW w:w="800" w:type="dxa"/>
+          </w:tcPr>
+          <w:p>
+            <w:pPr>
+              <w:jc w:val="center"/>
+              <w:rPr>
+                <w:lang w:val="en-US"/>
+              </w:rPr>
+            </w:pPr>
+          </w:p>
+        </w:tc>
+        <w:tc>
+          <w:tcPr>
+            <w:tcW w:w="810" w:type="dxa"/>
+          </w:tcPr>
+          <w:p>
+            <w:pPr>
+              <w:jc w:val="center"/>
+              <w:rPr>
+                <w:lang w:val="en-US"/>
+              </w:rPr>
+            </w:pPr>
+          </w:p>
+        </w:tc>
+        <w:tc>
+          <w:tcPr>
+            <w:tcW w:w="810" w:type="dxa"/>
+          </w:tcPr>
+          <w:p>
+            <w:pPr>
+              <w:jc w:val="center"/>
+              <w:rPr>
+                <w:lang w:val="en-US"/>
+              </w:rPr>
+            </w:pPr>
+          </w:p>
+        </w:tc>
+        <w:tc>
+          <w:tcPr>
+            <w:tcW w:w="1016" w:type="dxa"/>
+          </w:tcPr>
+          <w:p>
+            <w:pPr>
+              <w:jc w:val="center"/>
+              <w:rPr>
+                <w:lang w:val="en-US"/>
+              </w:rPr>
+            </w:pPr>
+          </w:p>
+        </w:tc>
+      </w:tr>
+      <w:tr>
+        <w:trPr>
+          <w:trHeight w:val="245"/>
+        </w:trPr>
+        <w:tc>
+          <w:tcPr>
+            <w:tcW w:w="0" w:type="auto"/>
+          </w:tcPr>
+          <w:p>
+            <w:pPr>
+              <w:rPr>
+                <w:lang w:val="en-US"/>
+              </w:rPr>
+            </w:pPr>
+            <w:r>
+              <w:rPr>
+                <w:lang w:val="en-US"/>
+              </w:rPr>
+              <w:t xml:space="preserve">Thời gian thực hiện </w:t>
+            </w:r>
+          </w:p>
+        </w:tc>
+        <w:tc>
+          <w:tcPr>
+            <w:tcW w:w="825" w:type="dxa"/>
+          </w:tcPr>
+          <w:p>
+            <w:pPr>
+              <w:jc w:val="center"/>
+              <w:rPr>
+                <w:lang w:val="en-US"/>
+              </w:rPr>
+            </w:pPr>
+            <w:r>
+              <w:rPr>
+                <w:lang w:val="en-US"/>
+              </w:rPr>
+              <w:t>27.74s</w:t>
+            </w:r>
+          </w:p>
+        </w:tc>
+        <w:tc>
+          <w:tcPr>
+            <w:tcW w:w="825" w:type="dxa"/>
+          </w:tcPr>
+          <w:p>
+            <w:pPr>
+              <w:jc w:val="center"/>
+              <w:rPr>
+                <w:lang w:val="en-US"/>
+              </w:rPr>
+            </w:pPr>
+          </w:p>
+        </w:tc>
+        <w:tc>
+          <w:tcPr>
+            <w:tcW w:w="800" w:type="dxa"/>
+          </w:tcPr>
+          <w:p>
+            <w:pPr>
+              <w:jc w:val="center"/>
+              <w:rPr>
+                <w:lang w:val="en-US"/>
+              </w:rPr>
+            </w:pPr>
+          </w:p>
+        </w:tc>
+        <w:tc>
+          <w:tcPr>
+            <w:tcW w:w="810" w:type="dxa"/>
+          </w:tcPr>
+          <w:p>
+            <w:pPr>
+              <w:jc w:val="center"/>
+              <w:rPr>
+                <w:lang w:val="en-US"/>
+              </w:rPr>
+            </w:pPr>
+          </w:p>
+        </w:tc>
+        <w:tc>
+          <w:tcPr>
+            <w:tcW w:w="810" w:type="dxa"/>
+          </w:tcPr>
+          <w:p>
+            <w:pPr>
+              <w:jc w:val="center"/>
+              <w:rPr>
+                <w:lang w:val="en-US"/>
+              </w:rPr>
+            </w:pPr>
+          </w:p>
+        </w:tc>
+        <w:tc>
+          <w:tcPr>
+            <w:tcW w:w="1016" w:type="dxa"/>
+          </w:tcPr>
+          <w:p>
+            <w:pPr>
+              <w:keepNext/>
+              <w:jc w:val="center"/>
+              <w:rPr>
+                <w:lang w:val="en-US"/>
+              </w:rPr>
+            </w:pPr>
+          </w:p>
+        </w:tc>
+      </w:tr>
+    </w:tbl>
+    <w:p>
+      <w:pPr>
+        <w:pStyle w:val="Caption"/>
+        <w:jc w:val="center"/>
+        <w:rPr>
+          <w:lang w:val="en-US"/>
+        </w:rPr>
+      </w:pPr>
+      <w:r>
+        <w:rPr>
+          <w:b/>
+          <w:bCs/>
+          <w:color w:val="auto"/>
+          <w:sz w:val="26"/>
+          <w:szCs w:val="26"/>
+        </w:rPr>
+        <w:t xml:space="preserve">Bảng </w:t>
+      </w:r>
+      <w:r>
+        <w:rPr>
+          <w:b/>
+          <w:bCs/>
+          <w:color w:val="auto"/>
+          <w:sz w:val="26"/>
+          <w:szCs w:val="26"/>
+        </w:rPr>
+        <w:fldChar w:fldCharType="begin"/>
+      </w:r>
+      <w:r>
+        <w:rPr>
+          <w:b/>
+          <w:bCs/>
+          <w:color w:val="auto"/>
+          <w:sz w:val="26"/>
+          <w:szCs w:val="26"/>
+        </w:rPr>
+        <w:instrText xml:space="preserve"> SEQ Bảng \* ARABIC </w:instrText>
+      </w:r>
+      <w:r>
+        <w:rPr>
+          <w:b/>
+          <w:bCs/>
+          <w:color w:val="auto"/>
+          <w:sz w:val="26"/>
+          <w:szCs w:val="26"/>
+        </w:rPr>
+        <w:fldChar w:fldCharType="separate"/>
+      </w:r>
+      <w:r>
+        <w:rPr>
+          <w:b/>
+          <w:bCs/>
+          <w:color w:val="auto"/>
+          <w:sz w:val="26"/>
+          <w:szCs w:val="26"/>
+        </w:rPr>
+        <w:t>3</w:t>
+      </w:r>
+      <w:r>
+        <w:rPr>
+          <w:b/>
+          <w:bCs/>
+          <w:color w:val="auto"/>
+          <w:sz w:val="26"/>
+          <w:szCs w:val="26"/>
+        </w:rPr>
+        <w:fldChar w:fldCharType="end"/>
+      </w:r>
+      <w:r>
+        <w:rPr>
+          <w:lang w:val="en-US"/>
+        </w:rPr>
+        <w:t xml:space="preserve">. </w:t>
+      </w:r>
+      <w:r>
+        <w:rPr>
+          <w:bCs/>
+          <w:color w:val="auto"/>
+          <w:sz w:val="24"/>
+          <w:szCs w:val="24"/>
+        </w:rPr>
+        <w:t>S</w:t>
+      </w:r>
+      <w:r>
+        <w:rPr>
+          <w:bCs/>
+          <w:color w:val="auto"/>
+          <w:sz w:val="24"/>
+          <w:szCs w:val="24"/>
+          <w:lang w:val="en-US"/>
+        </w:rPr>
+        <w:t>o</w:t>
+      </w:r>
+      <w:r>
+        <w:rPr>
+          <w:bCs/>
+          <w:color w:val="auto"/>
+          <w:sz w:val="24"/>
+          <w:szCs w:val="24"/>
+        </w:rPr>
+        <w:t xml:space="preserve"> sánh các mắt lưới qua từng số lượng thẻ trong vùng làm việc</w:t>
+      </w:r>
     </w:p>
     <w:p>
       <w:pPr>
@@ -26335,6 +27177,7 @@
         <w:keepNext/>
       </w:pPr>
       <w:r>
+        <w:lastRenderedPageBreak/>
         <w:drawing>
           <wp:inline distT="0" distB="0" distL="0" distR="0" wp14:anchorId="53D62A6A" wp14:editId="45D42496">
             <wp:extent cx="5940425" cy="3694430"/>
@@ -26381,7 +27224,6 @@
           <w:color w:val="auto"/>
           <w:sz w:val="24"/>
           <w:szCs w:val="24"/>
-          <w:lang w:val="en-US"/>
         </w:rPr>
       </w:pPr>
       <w:bookmarkStart w:id="151" w:name="_Ref183979333"/>
@@ -26496,7 +27338,6 @@
         <w:rPr>
           <w:rFonts w:eastAsia="SimSun"/>
           <w:szCs w:val="26"/>
-          <w:lang w:val="en-US"/>
         </w:rPr>
       </w:pPr>
       <w:r>
@@ -26504,14 +27345,12 @@
           <w:rFonts w:eastAsia="SimSun"/>
           <w:szCs w:val="26"/>
         </w:rPr>
-        <w:lastRenderedPageBreak/>
         <w:t xml:space="preserve">Từ kết quả ta thấy </w:t>
       </w:r>
       <w:r>
         <w:rPr>
           <w:rFonts w:eastAsia="SimSun"/>
           <w:szCs w:val="26"/>
-          <w:lang w:val="en-US"/>
         </w:rPr>
         <w:t>độ bao phủ tăng dần theo số lượng đầu đọc, mắt lưới 3.2 có độ bao phủ tốt nhất khi số lượng đầu đọc lớn, nhưng ở mức dưới 20 đầu đọc thì hiệu quả làm kém cho thấy mắt lưới này phù hợp cho không gian nhỏ hoặc chi phí triển khai thấp, còn mắt lưới 1.6 lại cho kết quả ổn định và cân bằng hơn với độ phủ cao ở mọi giai đoạn ít hoặc nhiều đầu đọc. Cuối cùng mắt lưới 0.8 có độ phủ thấp nhất ở mức đầu đọc ít</w:t>
       </w:r>
@@ -26711,6 +27550,7 @@
         <w:keepNext/>
       </w:pPr>
       <w:r>
+        <w:lastRenderedPageBreak/>
         <w:drawing>
           <wp:inline distT="0" distB="0" distL="0" distR="0" wp14:anchorId="6901A2DA" wp14:editId="078B6D98">
             <wp:extent cx="5940425" cy="3663950"/>
@@ -26924,7 +27764,6 @@
           <w:sz w:val="26"/>
           <w:szCs w:val="26"/>
         </w:rPr>
-        <w:lastRenderedPageBreak/>
         <w:t>So sánh hiệu quả quy hoạch mạng RFID qua các kích thước mắt lưới dựa trên giá trị fitness</w:t>
       </w:r>
       <w:bookmarkEnd w:id="157"/>
@@ -27038,6 +27877,7 @@
         <w:keepNext/>
       </w:pPr>
       <w:r>
+        <w:lastRenderedPageBreak/>
         <w:drawing>
           <wp:inline distT="0" distB="0" distL="0" distR="0" wp14:anchorId="20658C41" wp14:editId="7CE27214">
             <wp:extent cx="5940425" cy="3674745"/>
@@ -27084,7 +27924,6 @@
           <w:color w:val="auto"/>
           <w:sz w:val="24"/>
           <w:szCs w:val="24"/>
-          <w:lang w:val="en-US"/>
         </w:rPr>
       </w:pPr>
       <w:bookmarkStart w:id="158" w:name="_Ref184046458"/>
@@ -27467,7 +28306,6 @@
         <w:rPr>
           <w:rFonts w:eastAsia="SimSun"/>
           <w:szCs w:val="26"/>
-          <w:lang w:val="en-US"/>
         </w:rPr>
       </w:pPr>
       <w:r>
@@ -27491,7 +28329,6 @@
         <w:rPr>
           <w:rFonts w:asciiTheme="majorHAnsi" w:hAnsiTheme="majorHAnsi" w:cstheme="majorHAnsi"/>
           <w:color w:val="auto"/>
-          <w:lang w:val="en-US"/>
         </w:rPr>
       </w:pPr>
       <w:r>
@@ -27505,17 +28342,8 @@
         <w:rPr>
           <w:rFonts w:asciiTheme="majorHAnsi" w:hAnsiTheme="majorHAnsi" w:cstheme="majorHAnsi"/>
           <w:color w:val="auto"/>
-          <w:lang w:val="en-US"/>
-        </w:rPr>
-        <w:t xml:space="preserve"> </w:t>
-      </w:r>
-      <w:r>
-        <w:rPr>
-          <w:rFonts w:asciiTheme="majorHAnsi" w:hAnsiTheme="majorHAnsi" w:cstheme="majorHAnsi"/>
-          <w:color w:val="auto"/>
-          <w:lang w:val="en-US"/>
-        </w:rPr>
-        <w:t>phương pháp mắt lưới tối ưu</w:t>
+        </w:rPr>
+        <w:t xml:space="preserve"> phương pháp mắt lưới tối ưu</w:t>
       </w:r>
     </w:p>
     <w:p>
@@ -27565,13 +28393,7 @@
         <w:t>nhưng không quá nhạy với nhiễu hoặc thời gian xử lý. Cuối cùng sử dụng mắt lưới 0.8 nếu ưu tiên hiệu xuất và tính tối ưu, đặt việc trong các bài toán yêu độ chính xác cao và giảm chi phí vận hành.</w:t>
       </w:r>
     </w:p>
-    <w:p>
-      <w:pPr>
-        <w:rPr>
-          <w:lang w:val="en-US"/>
-        </w:rPr>
-      </w:pPr>
-    </w:p>
+    <w:p/>
     <w:p>
       <w:pPr>
         <w:rPr>
@@ -31815,6 +32637,9 @@
   <w:num w:numId="26" w16cid:durableId="499396037">
     <w:abstractNumId w:val="9"/>
   </w:num>
+  <w:num w:numId="27" w16cid:durableId="1355420799">
+    <w:abstractNumId w:val="9"/>
+  </w:num>
   <w:numIdMacAtCleanup w:val="10"/>
 </w:numbering>
 </file>
@@ -33366,6 +34191,17 @@
 </file>
 
 <file path=customXml/item1.xml><?xml version="1.0" encoding="utf-8"?>
+<s:customData xmlns="http://www.wps.cn/officeDocument/2013/wpsCustomData" xmlns:s="http://www.wps.cn/officeDocument/2013/wpsCustomData">
+  <customSectProps>
+    <customSectPr/>
+  </customSectProps>
+  <customShpExts>
+    <customShpInfo spid="_x0000_s1026" textRotate="1"/>
+  </customShpExts>
+</s:customData>
+</file>
+
+<file path=customXml/item2.xml><?xml version="1.0" encoding="utf-8"?>
 <b:Sources xmlns:b="http://schemas.openxmlformats.org/officeDocument/2006/bibliography" xmlns="http://schemas.openxmlformats.org/officeDocument/2006/bibliography" SelectedStyle="\IEEE2006OfficeOnline.xsl" StyleName="IEEE" Version="2006">
   <b:Source>
     <b:Tag>Jam95</b:Tag>
@@ -34049,29 +34885,18 @@
 </b:Sources>
 </file>
 
-<file path=customXml/item2.xml><?xml version="1.0" encoding="utf-8"?>
-<s:customData xmlns="http://www.wps.cn/officeDocument/2013/wpsCustomData" xmlns:s="http://www.wps.cn/officeDocument/2013/wpsCustomData">
-  <customSectProps>
-    <customSectPr/>
-  </customSectProps>
-  <customShpExts>
-    <customShpInfo spid="_x0000_s1026" textRotate="1"/>
-  </customShpExts>
-</s:customData>
+<file path=customXml/itemProps1.xml><?xml version="1.0" encoding="utf-8"?>
+<ds:datastoreItem xmlns:ds="http://schemas.openxmlformats.org/officeDocument/2006/customXml" ds:itemID="{B1977F7D-205B-4081-913C-38D41E755F92}">
+  <ds:schemaRefs>
+    <ds:schemaRef ds:uri="http://www.wps.cn/officeDocument/2013/wpsCustomData"/>
+  </ds:schemaRefs>
+</ds:datastoreItem>
 </file>
 
-<file path=customXml/itemProps1.xml><?xml version="1.0" encoding="utf-8"?>
+<file path=customXml/itemProps2.xml><?xml version="1.0" encoding="utf-8"?>
 <ds:datastoreItem xmlns:ds="http://schemas.openxmlformats.org/officeDocument/2006/customXml" ds:itemID="{92F4BCCD-7E22-4E19-ADB1-4C0099B89082}">
   <ds:schemaRefs>
     <ds:schemaRef ds:uri="http://schemas.openxmlformats.org/officeDocument/2006/bibliography"/>
   </ds:schemaRefs>
 </ds:datastoreItem>
-</file>
-
-<file path=customXml/itemProps2.xml><?xml version="1.0" encoding="utf-8"?>
-<ds:datastoreItem xmlns:ds="http://schemas.openxmlformats.org/officeDocument/2006/customXml" ds:itemID="{B1977F7D-205B-4081-913C-38D41E755F92}">
-  <ds:schemaRefs>
-    <ds:schemaRef ds:uri="http://www.wps.cn/officeDocument/2013/wpsCustomData"/>
-  </ds:schemaRefs>
-</ds:datastoreItem>
 </file>
</xml_diff>

<commit_message>
thêm biều đồ so sánh
</commit_message>
<xml_diff>
--- a/BaoCaoKetThucDoAn.docx
+++ b/BaoCaoKetThucDoAn.docx
@@ -1,6 +1,6 @@
 
 <file path=word/document.xml><?xml version="1.0" encoding="utf-8"?>
-<w:document xmlns:wpc="http://schemas.microsoft.com/office/word/2010/wordprocessingCanvas" xmlns:cx="http://schemas.microsoft.com/office/drawing/2014/chartex" xmlns:mc="http://schemas.openxmlformats.org/markup-compatibility/2006" xmlns:o="urn:schemas-microsoft-com:office:office" xmlns:r="http://schemas.openxmlformats.org/officeDocument/2006/relationships" xmlns:m="http://schemas.openxmlformats.org/officeDocument/2006/math" xmlns:v="urn:schemas-microsoft-com:vml" xmlns:wp14="http://schemas.microsoft.com/office/word/2010/wordprocessingDrawing" xmlns:wp="http://schemas.openxmlformats.org/drawingml/2006/wordprocessingDrawing" xmlns:w10="urn:schemas-microsoft-com:office:word" xmlns:w="http://schemas.openxmlformats.org/wordprocessingml/2006/main" xmlns:w14="http://schemas.microsoft.com/office/word/2010/wordml" xmlns:w15="http://schemas.microsoft.com/office/word/2012/wordml" xmlns:w16se="http://schemas.microsoft.com/office/word/2015/wordml/symex" xmlns:wpg="http://schemas.microsoft.com/office/word/2010/wordprocessingGroup" xmlns:wpi="http://schemas.microsoft.com/office/word/2010/wordprocessingInk" xmlns:wne="http://schemas.microsoft.com/office/word/2006/wordml" xmlns:wps="http://schemas.microsoft.com/office/word/2010/wordprocessingShape" mc:Ignorable="w14 w15 w16se wp14">
+<w:document xmlns:wpc="http://schemas.microsoft.com/office/word/2010/wordprocessingCanvas" xmlns:cx="http://schemas.microsoft.com/office/drawing/2014/chartex" xmlns:cx1="http://schemas.microsoft.com/office/drawing/2015/9/8/chartex" xmlns:cx2="http://schemas.microsoft.com/office/drawing/2015/10/21/chartex" xmlns:cx3="http://schemas.microsoft.com/office/drawing/2016/5/9/chartex" xmlns:cx4="http://schemas.microsoft.com/office/drawing/2016/5/10/chartex" xmlns:cx5="http://schemas.microsoft.com/office/drawing/2016/5/11/chartex" xmlns:cx6="http://schemas.microsoft.com/office/drawing/2016/5/12/chartex" xmlns:cx7="http://schemas.microsoft.com/office/drawing/2016/5/13/chartex" xmlns:cx8="http://schemas.microsoft.com/office/drawing/2016/5/14/chartex" xmlns:mc="http://schemas.openxmlformats.org/markup-compatibility/2006" xmlns:aink="http://schemas.microsoft.com/office/drawing/2016/ink" xmlns:am3d="http://schemas.microsoft.com/office/drawing/2017/model3d" xmlns:o="urn:schemas-microsoft-com:office:office" xmlns:oel="http://schemas.microsoft.com/office/2019/extlst" xmlns:r="http://schemas.openxmlformats.org/officeDocument/2006/relationships" xmlns:m="http://schemas.openxmlformats.org/officeDocument/2006/math" xmlns:v="urn:schemas-microsoft-com:vml" xmlns:wp14="http://schemas.microsoft.com/office/word/2010/wordprocessingDrawing" xmlns:wp="http://schemas.openxmlformats.org/drawingml/2006/wordprocessingDrawing" xmlns:w10="urn:schemas-microsoft-com:office:word" xmlns:w="http://schemas.openxmlformats.org/wordprocessingml/2006/main" xmlns:w14="http://schemas.microsoft.com/office/word/2010/wordml" xmlns:w15="http://schemas.microsoft.com/office/word/2012/wordml" xmlns:w16cex="http://schemas.microsoft.com/office/word/2018/wordml/cex" xmlns:w16cid="http://schemas.microsoft.com/office/word/2016/wordml/cid" xmlns:w16="http://schemas.microsoft.com/office/word/2018/wordml" xmlns:w16du="http://schemas.microsoft.com/office/word/2023/wordml/word16du" xmlns:w16sdtdh="http://schemas.microsoft.com/office/word/2020/wordml/sdtdatahash" xmlns:w16se="http://schemas.microsoft.com/office/word/2015/wordml/symex" xmlns:wpg="http://schemas.microsoft.com/office/word/2010/wordprocessingGroup" xmlns:wpi="http://schemas.microsoft.com/office/word/2010/wordprocessingInk" xmlns:wne="http://schemas.microsoft.com/office/word/2006/wordml" xmlns:wps="http://schemas.microsoft.com/office/word/2010/wordprocessingShape" mc:Ignorable="w14 w15 w16se w16cid w16 w16cex w16sdtdh w16du wp14">
   <w:body>
     <w:p>
       <w:pPr>
@@ -22,7 +22,7 @@
         <mc:AlternateContent>
           <mc:Choice Requires="wpg">
             <w:drawing>
-              <wp:anchor distT="0" distB="0" distL="114300" distR="114300" simplePos="0" relativeHeight="251659264" behindDoc="1" locked="0" layoutInCell="1" allowOverlap="1" wp14:anchorId="5A3D2079" wp14:editId="6125ACE1">
+              <wp:anchor distT="0" distB="0" distL="114300" distR="114300" simplePos="0" relativeHeight="251659264" behindDoc="1" locked="0" layoutInCell="1" allowOverlap="1" wp14:anchorId="5A3D2079" wp14:editId="5F5D7027">
                 <wp:simplePos x="0" y="0"/>
                 <wp:positionH relativeFrom="page">
                   <wp:align>center</wp:align>
@@ -287,7 +287,7 @@
               </wp:anchor>
             </w:drawing>
           </mc:Choice>
-          <mc:Fallback xmlns:w16sdtdh="http://schemas.microsoft.com/office/word/2020/wordml/sdtdatahash" xmlns:w16du="http://schemas.microsoft.com/office/word/2023/wordml/word16du" xmlns:w16="http://schemas.microsoft.com/office/word/2018/wordml" xmlns:w16cid="http://schemas.microsoft.com/office/word/2016/wordml/cid" xmlns:w16cex="http://schemas.microsoft.com/office/word/2018/wordml/cex" xmlns:oel="http://schemas.microsoft.com/office/2019/extlst" xmlns:am3d="http://schemas.microsoft.com/office/drawing/2017/model3d" xmlns:aink="http://schemas.microsoft.com/office/drawing/2016/ink" xmlns:cx8="http://schemas.microsoft.com/office/drawing/2016/5/14/chartex" xmlns:cx7="http://schemas.microsoft.com/office/drawing/2016/5/13/chartex" xmlns:cx6="http://schemas.microsoft.com/office/drawing/2016/5/12/chartex" xmlns:cx5="http://schemas.microsoft.com/office/drawing/2016/5/11/chartex" xmlns:cx4="http://schemas.microsoft.com/office/drawing/2016/5/10/chartex" xmlns:cx3="http://schemas.microsoft.com/office/drawing/2016/5/9/chartex" xmlns:cx2="http://schemas.microsoft.com/office/drawing/2015/10/21/chartex" xmlns:cx1="http://schemas.microsoft.com/office/drawing/2015/9/8/chartex">
+          <mc:Fallback>
             <w:pict>
               <v:group w14:anchorId="3546AEBA" id="Group 16" o:spid="_x0000_s1026" style="position:absolute;margin-left:0;margin-top:-43.65pt;width:592.85pt;height:839.3pt;z-index:-251657216;mso-position-horizontal:center;mso-position-horizontal-relative:page;mso-width-relative:margin;mso-height-relative:margin" coordorigin="720,900" coordsize="10620,14940" o:gfxdata="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">
                 <v:shapetype id="_x0000_t75" coordsize="21600,21600" o:spt="75" o:preferrelative="t" path="m@4@5l@4@11@9@11@9@5xe" filled="f" stroked="f">
@@ -1739,6 +1739,7 @@
         </w:tabs>
         <w:spacing w:line="360" w:lineRule="auto"/>
         <w:ind w:left="720"/>
+        <w:jc w:val="both"/>
         <w:rPr>
           <w:rFonts w:asciiTheme="majorHAnsi" w:hAnsiTheme="majorHAnsi" w:cstheme="majorHAnsi"/>
           <w:sz w:val="26"/>
@@ -2600,6 +2601,7 @@
         </w:tabs>
         <w:spacing w:line="360" w:lineRule="auto"/>
         <w:ind w:left="720"/>
+        <w:jc w:val="both"/>
         <w:rPr>
           <w:rFonts w:asciiTheme="majorHAnsi" w:hAnsiTheme="majorHAnsi" w:cstheme="majorHAnsi"/>
           <w:sz w:val="26"/>
@@ -3484,6 +3486,7 @@
       <w:pPr>
         <w:spacing w:after="120" w:line="360" w:lineRule="auto"/>
         <w:ind w:firstLine="720"/>
+        <w:jc w:val="both"/>
         <w:rPr>
           <w:rFonts w:asciiTheme="majorHAnsi" w:hAnsiTheme="majorHAnsi" w:cstheme="majorHAnsi"/>
           <w:sz w:val="26"/>
@@ -3503,6 +3506,7 @@
       <w:pPr>
         <w:spacing w:after="120" w:line="360" w:lineRule="auto"/>
         <w:ind w:firstLine="720"/>
+        <w:jc w:val="both"/>
         <w:rPr>
           <w:rFonts w:asciiTheme="majorHAnsi" w:hAnsiTheme="majorHAnsi" w:cstheme="majorHAnsi"/>
           <w:sz w:val="26"/>
@@ -3856,6 +3860,7 @@
       <w:pPr>
         <w:spacing w:after="120" w:line="360" w:lineRule="auto"/>
         <w:ind w:firstLine="720"/>
+        <w:jc w:val="both"/>
         <w:rPr>
           <w:rFonts w:asciiTheme="majorHAnsi" w:hAnsiTheme="majorHAnsi" w:cstheme="majorHAnsi"/>
           <w:sz w:val="26"/>
@@ -3875,6 +3880,7 @@
       <w:pPr>
         <w:spacing w:after="120" w:line="360" w:lineRule="auto"/>
         <w:ind w:firstLine="720"/>
+        <w:jc w:val="both"/>
         <w:rPr>
           <w:rFonts w:asciiTheme="majorHAnsi" w:hAnsiTheme="majorHAnsi" w:cstheme="majorHAnsi"/>
           <w:sz w:val="26"/>
@@ -3894,6 +3900,7 @@
       <w:pPr>
         <w:spacing w:after="120" w:line="360" w:lineRule="auto"/>
         <w:ind w:firstLine="720"/>
+        <w:jc w:val="both"/>
         <w:rPr>
           <w:rFonts w:asciiTheme="majorHAnsi" w:hAnsiTheme="majorHAnsi" w:cstheme="majorHAnsi"/>
           <w:sz w:val="26"/>
@@ -3913,6 +3920,7 @@
       <w:pPr>
         <w:spacing w:after="120" w:line="360" w:lineRule="auto"/>
         <w:ind w:firstLine="720"/>
+        <w:jc w:val="both"/>
         <w:rPr>
           <w:rFonts w:asciiTheme="majorHAnsi" w:hAnsiTheme="majorHAnsi" w:cstheme="majorHAnsi"/>
           <w:sz w:val="26"/>
@@ -3932,6 +3940,7 @@
       <w:pPr>
         <w:spacing w:after="120" w:line="360" w:lineRule="auto"/>
         <w:ind w:firstLine="720"/>
+        <w:jc w:val="both"/>
         <w:rPr>
           <w:rFonts w:asciiTheme="majorHAnsi" w:hAnsiTheme="majorHAnsi" w:cstheme="majorHAnsi"/>
           <w:sz w:val="26"/>
@@ -4023,6 +4032,7 @@
       <w:pPr>
         <w:spacing w:after="120" w:line="360" w:lineRule="auto"/>
         <w:ind w:firstLine="720"/>
+        <w:jc w:val="both"/>
         <w:rPr>
           <w:rFonts w:asciiTheme="majorHAnsi" w:hAnsiTheme="majorHAnsi" w:cstheme="majorHAnsi"/>
           <w:sz w:val="26"/>
@@ -4042,6 +4052,7 @@
       <w:pPr>
         <w:spacing w:after="120" w:line="360" w:lineRule="auto"/>
         <w:ind w:firstLine="720"/>
+        <w:jc w:val="both"/>
         <w:rPr>
           <w:rFonts w:asciiTheme="majorHAnsi" w:hAnsiTheme="majorHAnsi" w:cstheme="majorHAnsi"/>
           <w:sz w:val="26"/>
@@ -4061,6 +4072,7 @@
       <w:pPr>
         <w:spacing w:after="120" w:line="360" w:lineRule="auto"/>
         <w:ind w:firstLine="720"/>
+        <w:jc w:val="both"/>
         <w:rPr>
           <w:rFonts w:asciiTheme="majorHAnsi" w:hAnsiTheme="majorHAnsi" w:cstheme="majorHAnsi"/>
           <w:sz w:val="26"/>
@@ -4080,6 +4092,7 @@
       <w:pPr>
         <w:spacing w:after="120" w:line="360" w:lineRule="auto"/>
         <w:ind w:firstLine="720"/>
+        <w:jc w:val="both"/>
         <w:rPr>
           <w:rFonts w:asciiTheme="majorHAnsi" w:hAnsiTheme="majorHAnsi" w:cstheme="majorHAnsi"/>
           <w:sz w:val="26"/>
@@ -11335,7 +11348,6 @@
             <w14:round/>
           </w14:textOutline>
         </w:rPr>
-        <w:lastRenderedPageBreak/>
         <w:br w:type="page"/>
       </w:r>
       <w:bookmarkStart w:id="8" w:name="_Toc184479545"/>
@@ -11354,7 +11366,6 @@
       <w:pPr>
         <w:spacing w:line="360" w:lineRule="auto"/>
         <w:ind w:firstLine="720"/>
-        <w:jc w:val="both"/>
         <w:rPr>
           <w:sz w:val="26"/>
           <w:szCs w:val="26"/>
@@ -11372,7 +11383,6 @@
       <w:pPr>
         <w:spacing w:line="360" w:lineRule="auto"/>
         <w:ind w:firstLine="720"/>
-        <w:jc w:val="both"/>
         <w:rPr>
           <w:sz w:val="26"/>
           <w:szCs w:val="26"/>
@@ -11390,7 +11400,6 @@
       <w:pPr>
         <w:spacing w:line="360" w:lineRule="auto"/>
         <w:ind w:firstLine="720"/>
-        <w:jc w:val="both"/>
         <w:rPr>
           <w:sz w:val="26"/>
           <w:szCs w:val="26"/>
@@ -11408,7 +11417,6 @@
       <w:pPr>
         <w:spacing w:line="360" w:lineRule="auto"/>
         <w:ind w:firstLine="720"/>
-        <w:jc w:val="both"/>
         <w:rPr>
           <w:sz w:val="26"/>
           <w:szCs w:val="26"/>
@@ -11509,6 +11517,7 @@
       <w:pPr>
         <w:spacing w:after="120" w:line="360" w:lineRule="auto"/>
         <w:ind w:firstLine="360"/>
+        <w:jc w:val="both"/>
         <w:rPr>
           <w:sz w:val="26"/>
           <w:szCs w:val="26"/>
@@ -11526,6 +11535,7 @@
       <w:pPr>
         <w:spacing w:after="120" w:line="360" w:lineRule="auto"/>
         <w:ind w:firstLine="360"/>
+        <w:jc w:val="both"/>
         <w:rPr>
           <w:sz w:val="26"/>
           <w:szCs w:val="26"/>
@@ -11543,6 +11553,7 @@
       <w:pPr>
         <w:spacing w:after="120" w:line="360" w:lineRule="auto"/>
         <w:ind w:firstLine="360"/>
+        <w:jc w:val="both"/>
         <w:rPr>
           <w:sz w:val="26"/>
           <w:szCs w:val="26"/>
@@ -11585,6 +11596,7 @@
       <w:pPr>
         <w:spacing w:after="120" w:line="360" w:lineRule="auto"/>
         <w:ind w:firstLine="360"/>
+        <w:jc w:val="both"/>
         <w:rPr>
           <w:sz w:val="26"/>
           <w:szCs w:val="26"/>
@@ -11602,6 +11614,7 @@
       <w:pPr>
         <w:spacing w:after="120" w:line="360" w:lineRule="auto"/>
         <w:ind w:firstLine="360"/>
+        <w:jc w:val="both"/>
         <w:rPr>
           <w:sz w:val="26"/>
           <w:szCs w:val="26"/>
@@ -11627,6 +11640,7 @@
       <w:pPr>
         <w:spacing w:after="120" w:line="360" w:lineRule="auto"/>
         <w:ind w:firstLine="360"/>
+        <w:jc w:val="both"/>
         <w:rPr>
           <w:sz w:val="26"/>
           <w:szCs w:val="26"/>
@@ -11644,58 +11658,57 @@
       <w:pPr>
         <w:spacing w:after="120" w:line="360" w:lineRule="auto"/>
         <w:ind w:firstLine="360"/>
-        <w:rPr>
-          <w:sz w:val="26"/>
-          <w:szCs w:val="26"/>
-        </w:rPr>
-      </w:pPr>
-      <w:r>
-        <w:rPr>
-          <w:sz w:val="26"/>
-          <w:szCs w:val="26"/>
-        </w:rPr>
-        <w:t>Chính vì vậy, đề tài “Đánh giá hiệu quả của thuật toán tối ưu hóa bầy đàn (PSO) triển khai cho việc phát triển hệ thống giám sát RFID sinh viên trong lớp học” được chọn để nghiên cứu và phát triển một giải pháp giám sát hiện đại, hiệu quả, góp phần nâng cao chất lượng quản lý và giảng dạy trong môi trường giáo dục.</w:t>
-      </w:r>
+        <w:jc w:val="both"/>
+        <w:rPr>
+          <w:sz w:val="26"/>
+          <w:szCs w:val="26"/>
+        </w:rPr>
+      </w:pPr>
+      <w:r>
+        <w:rPr>
+          <w:sz w:val="26"/>
+          <w:szCs w:val="26"/>
+        </w:rPr>
+        <w:t xml:space="preserve">Chính vì vậy, đề tài “Đánh giá hiệu quả của thuật toán tối ưu hóa bầy đàn (PSO) triển khai cho việc phát triển hệ thống giám sát RFID sinh viên trong lớp học” được chọn để </w:t>
+      </w:r>
+      <w:r>
+        <w:rPr>
+          <w:sz w:val="26"/>
+          <w:szCs w:val="26"/>
+        </w:rPr>
+        <w:t>nghiên cứu và phát triển một giải pháp giám sát hiện đại, hiệu quả, góp phần nâng cao chất</w:t>
+      </w:r>
+      <w:r>
+        <w:rPr>
+          <w:sz w:val="26"/>
+          <w:szCs w:val="26"/>
+        </w:rPr>
+        <w:t xml:space="preserve"> lượng quản lý và giảng dạy trong môi trường giáo dục.</w:t>
+      </w:r>
+    </w:p>
+    <w:p>
+      <w:pPr>
+        <w:pStyle w:val="Heading2"/>
+        <w:rPr>
+          <w:rFonts w:asciiTheme="majorHAnsi" w:hAnsiTheme="majorHAnsi" w:cstheme="majorHAnsi"/>
+          <w:color w:val="auto"/>
+        </w:rPr>
+      </w:pPr>
+      <w:bookmarkStart w:id="12" w:name="_Toc184479549"/>
+      <w:r>
+        <w:rPr>
+          <w:rFonts w:asciiTheme="majorHAnsi" w:hAnsiTheme="majorHAnsi" w:cstheme="majorHAnsi"/>
+          <w:color w:val="auto"/>
+        </w:rPr>
+        <w:t>Mục tiêu nghiên cứu:</w:t>
+      </w:r>
+      <w:bookmarkEnd w:id="12"/>
     </w:p>
     <w:p>
       <w:pPr>
         <w:spacing w:after="120" w:line="360" w:lineRule="auto"/>
         <w:ind w:firstLine="360"/>
-        <w:rPr>
-          <w:sz w:val="26"/>
-          <w:szCs w:val="26"/>
-        </w:rPr>
-      </w:pPr>
-      <w:r>
-        <w:rPr>
-          <w:sz w:val="26"/>
-          <w:szCs w:val="26"/>
-        </w:rPr>
-        <w:t>Giới thiệu đề</w:t>
-      </w:r>
-    </w:p>
-    <w:p>
-      <w:pPr>
-        <w:pStyle w:val="Heading2"/>
-        <w:rPr>
-          <w:rFonts w:asciiTheme="majorHAnsi" w:hAnsiTheme="majorHAnsi" w:cstheme="majorHAnsi"/>
-          <w:color w:val="auto"/>
-        </w:rPr>
-      </w:pPr>
-      <w:bookmarkStart w:id="12" w:name="_Toc184479549"/>
-      <w:r>
-        <w:rPr>
-          <w:rFonts w:asciiTheme="majorHAnsi" w:hAnsiTheme="majorHAnsi" w:cstheme="majorHAnsi"/>
-          <w:color w:val="auto"/>
-        </w:rPr>
-        <w:t>Mục tiêu nghiên cứu:</w:t>
-      </w:r>
-      <w:bookmarkEnd w:id="12"/>
-    </w:p>
-    <w:p>
-      <w:pPr>
-        <w:spacing w:after="120" w:line="360" w:lineRule="auto"/>
-        <w:ind w:firstLine="360"/>
+        <w:jc w:val="both"/>
         <w:rPr>
           <w:sz w:val="26"/>
           <w:szCs w:val="26"/>
@@ -11848,6 +11861,7 @@
       <w:pPr>
         <w:spacing w:after="120" w:line="360" w:lineRule="auto"/>
         <w:ind w:firstLine="360"/>
+        <w:jc w:val="both"/>
         <w:rPr>
           <w:sz w:val="26"/>
           <w:szCs w:val="26"/>
@@ -11884,6 +11898,7 @@
       <w:pPr>
         <w:spacing w:after="120" w:line="360" w:lineRule="auto"/>
         <w:ind w:firstLine="360"/>
+        <w:jc w:val="both"/>
         <w:rPr>
           <w:sz w:val="26"/>
           <w:szCs w:val="26"/>
@@ -11915,6 +11930,7 @@
       <w:pPr>
         <w:spacing w:after="120" w:line="360" w:lineRule="auto"/>
         <w:ind w:firstLine="360"/>
+        <w:jc w:val="both"/>
         <w:rPr>
           <w:sz w:val="26"/>
           <w:szCs w:val="26"/>
@@ -11932,6 +11948,7 @@
       <w:pPr>
         <w:spacing w:after="120" w:line="360" w:lineRule="auto"/>
         <w:ind w:firstLine="360"/>
+        <w:jc w:val="both"/>
         <w:rPr>
           <w:sz w:val="26"/>
           <w:szCs w:val="26"/>
@@ -11949,6 +11966,7 @@
       <w:pPr>
         <w:spacing w:after="120" w:line="360" w:lineRule="auto"/>
         <w:ind w:firstLine="360"/>
+        <w:jc w:val="both"/>
         <w:rPr>
           <w:sz w:val="26"/>
           <w:szCs w:val="26"/>
@@ -11991,6 +12009,7 @@
       <w:pPr>
         <w:spacing w:after="120" w:line="360" w:lineRule="auto"/>
         <w:ind w:firstLine="360"/>
+        <w:jc w:val="both"/>
         <w:rPr>
           <w:sz w:val="26"/>
           <w:szCs w:val="26"/>
@@ -12008,6 +12027,7 @@
       <w:pPr>
         <w:spacing w:after="120" w:line="360" w:lineRule="auto"/>
         <w:ind w:firstLine="360"/>
+        <w:jc w:val="both"/>
         <w:rPr>
           <w:sz w:val="26"/>
           <w:szCs w:val="26"/>
@@ -12025,6 +12045,7 @@
       <w:pPr>
         <w:spacing w:after="120" w:line="360" w:lineRule="auto"/>
         <w:ind w:firstLine="360"/>
+        <w:jc w:val="both"/>
         <w:rPr>
           <w:sz w:val="26"/>
           <w:szCs w:val="26"/>
@@ -12043,6 +12064,7 @@
       <w:pPr>
         <w:spacing w:after="120" w:line="360" w:lineRule="auto"/>
         <w:ind w:firstLine="360"/>
+        <w:jc w:val="both"/>
         <w:rPr>
           <w:sz w:val="26"/>
           <w:szCs w:val="26"/>
@@ -12060,6 +12082,7 @@
       <w:pPr>
         <w:spacing w:after="120" w:line="360" w:lineRule="auto"/>
         <w:ind w:firstLine="360"/>
+        <w:jc w:val="both"/>
         <w:rPr>
           <w:sz w:val="26"/>
           <w:szCs w:val="26"/>
@@ -12095,6 +12118,7 @@
       <w:pPr>
         <w:spacing w:after="120" w:line="360" w:lineRule="auto"/>
         <w:ind w:firstLine="360"/>
+        <w:jc w:val="both"/>
         <w:rPr>
           <w:sz w:val="26"/>
           <w:szCs w:val="26"/>
@@ -12112,6 +12136,7 @@
       <w:pPr>
         <w:spacing w:after="120" w:line="360" w:lineRule="auto"/>
         <w:ind w:firstLine="360"/>
+        <w:jc w:val="both"/>
         <w:rPr>
           <w:sz w:val="26"/>
           <w:szCs w:val="26"/>
@@ -12129,6 +12154,7 @@
       <w:pPr>
         <w:spacing w:after="120" w:line="360" w:lineRule="auto"/>
         <w:ind w:firstLine="360"/>
+        <w:jc w:val="both"/>
         <w:rPr>
           <w:sz w:val="26"/>
           <w:szCs w:val="26"/>
@@ -12146,6 +12172,7 @@
       <w:pPr>
         <w:spacing w:after="120" w:line="360" w:lineRule="auto"/>
         <w:ind w:firstLine="360"/>
+        <w:jc w:val="both"/>
         <w:rPr>
           <w:sz w:val="26"/>
           <w:szCs w:val="26"/>
@@ -12265,6 +12292,7 @@
       <w:pPr>
         <w:spacing w:after="120" w:line="360" w:lineRule="auto"/>
         <w:ind w:firstLine="360"/>
+        <w:jc w:val="both"/>
         <w:rPr>
           <w:sz w:val="26"/>
           <w:szCs w:val="26"/>
@@ -12392,17 +12420,18 @@
       <w:pPr>
         <w:spacing w:after="120" w:line="360" w:lineRule="auto"/>
         <w:ind w:firstLine="360"/>
-        <w:rPr>
-          <w:sz w:val="26"/>
-          <w:szCs w:val="26"/>
-        </w:rPr>
-      </w:pPr>
-      <w:r>
-        <w:rPr>
-          <w:sz w:val="26"/>
-          <w:szCs w:val="26"/>
-        </w:rPr>
-        <w:t xml:space="preserve">Mỗi phương pháp giám sát đều có ưu và nhược điểm riêng, phù hợp với từng điều kiện và mục đích khác nhau. Trong nghiên cứu này, hệ thống RFID kết hợp với thuật </w:t>
+        <w:jc w:val="both"/>
+        <w:rPr>
+          <w:sz w:val="26"/>
+          <w:szCs w:val="26"/>
+        </w:rPr>
+      </w:pPr>
+      <w:r>
+        <w:rPr>
+          <w:sz w:val="26"/>
+          <w:szCs w:val="26"/>
+        </w:rPr>
+        <w:t xml:space="preserve">Mỗi phương pháp giám sát đều có ưu và nhược điểm riêng, phù hợp với từng điều kiện và mục đích khác nhau. Trong nghiên cứu này, hệ thống RFID kết hợp với thuật toán tối </w:t>
       </w:r>
       <w:r>
         <w:rPr>
@@ -12410,7 +12439,7 @@
           <w:szCs w:val="26"/>
         </w:rPr>
         <w:lastRenderedPageBreak/>
-        <w:t>toán tối ưu hóa bầy đàn PSO sẽ cung cấp một phương pháp giám sát hiệu quả, tiết kiệm thời gian và chi phí vận hành, đáp ứng nhu cầu giám sát trong môi trường giáo dục hiện đại.</w:t>
+        <w:t>ưu hóa bầy đàn PSO sẽ cung cấp một phương pháp giám sát hiệu quả, tiết kiệm thời gian và chi phí vận hành, đáp ứng nhu cầu giám sát trong môi trường giáo dục hiện đại.</w:t>
       </w:r>
     </w:p>
     <w:p>
@@ -12449,6 +12478,7 @@
       <w:pPr>
         <w:spacing w:after="120" w:line="360" w:lineRule="auto"/>
         <w:ind w:firstLine="360"/>
+        <w:jc w:val="both"/>
         <w:rPr>
           <w:sz w:val="26"/>
           <w:szCs w:val="26"/>
@@ -12520,6 +12550,7 @@
       <w:pPr>
         <w:spacing w:after="120" w:line="360" w:lineRule="auto"/>
         <w:ind w:firstLine="360"/>
+        <w:jc w:val="both"/>
         <w:rPr>
           <w:sz w:val="26"/>
           <w:szCs w:val="26"/>
@@ -12537,6 +12568,7 @@
       <w:pPr>
         <w:spacing w:after="120" w:line="360" w:lineRule="auto"/>
         <w:ind w:firstLine="360"/>
+        <w:jc w:val="both"/>
         <w:rPr>
           <w:sz w:val="26"/>
           <w:szCs w:val="26"/>
@@ -13004,6 +13036,7 @@
       <w:pPr>
         <w:spacing w:after="120" w:line="360" w:lineRule="auto"/>
         <w:ind w:firstLine="360"/>
+        <w:jc w:val="both"/>
         <w:rPr>
           <w:sz w:val="26"/>
           <w:szCs w:val="26"/>
@@ -13326,15 +13359,7 @@
           <w:sz w:val="26"/>
           <w:szCs w:val="26"/>
         </w:rPr>
-        <w:t xml:space="preserve"> đã áp dụng đa mục tiêu </w:t>
-      </w:r>
-      <w:r>
-        <w:rPr>
-          <w:sz w:val="26"/>
-          <w:szCs w:val="26"/>
-        </w:rPr>
-        <w:lastRenderedPageBreak/>
-        <w:t xml:space="preserve">như </w:t>
+        <w:t xml:space="preserve"> đã áp dụng đa mục tiêu như </w:t>
       </w:r>
       <w:r>
         <w:rPr>
@@ -13366,7 +13391,15 @@
           <w:sz w:val="26"/>
           <w:szCs w:val="26"/>
         </w:rPr>
-        <w:t xml:space="preserve">) tối ưu hóa nhiều mục tiêu trong RNP. Tiếp đó </w:t>
+        <w:t xml:space="preserve">) tối ưu hóa </w:t>
+      </w:r>
+      <w:r>
+        <w:rPr>
+          <w:sz w:val="26"/>
+          <w:szCs w:val="26"/>
+        </w:rPr>
+        <w:lastRenderedPageBreak/>
+        <w:t xml:space="preserve">nhiều mục tiêu trong RNP. Tiếp đó </w:t>
       </w:r>
       <w:sdt>
         <w:sdtPr>
@@ -13443,6 +13476,7 @@
       <w:pPr>
         <w:spacing w:after="120" w:line="360" w:lineRule="auto"/>
         <w:ind w:firstLine="360"/>
+        <w:jc w:val="both"/>
         <w:rPr>
           <w:sz w:val="26"/>
           <w:szCs w:val="26"/>
@@ -13632,6 +13666,7 @@
       <w:pPr>
         <w:spacing w:after="120" w:line="360" w:lineRule="auto"/>
         <w:ind w:firstLine="360"/>
+        <w:jc w:val="both"/>
         <w:rPr>
           <w:sz w:val="26"/>
           <w:szCs w:val="26"/>
@@ -13726,6 +13761,7 @@
       <w:pPr>
         <w:spacing w:after="120" w:line="360" w:lineRule="auto"/>
         <w:ind w:firstLine="360"/>
+        <w:jc w:val="both"/>
         <w:rPr>
           <w:sz w:val="26"/>
           <w:szCs w:val="26"/>
@@ -13870,6 +13906,7 @@
       <w:pPr>
         <w:spacing w:after="120" w:line="360" w:lineRule="auto"/>
         <w:ind w:firstLine="360"/>
+        <w:jc w:val="both"/>
         <w:rPr>
           <w:sz w:val="26"/>
           <w:szCs w:val="26"/>
@@ -13919,6 +13956,7 @@
       <w:pPr>
         <w:spacing w:after="120" w:line="360" w:lineRule="auto"/>
         <w:ind w:firstLine="360"/>
+        <w:jc w:val="both"/>
         <w:rPr>
           <w:sz w:val="26"/>
           <w:szCs w:val="26"/>
@@ -13950,7 +13988,7 @@
           <w:sz w:val="26"/>
           <w:szCs w:val="26"/>
         </w:rPr>
-        <w:t xml:space="preserve">(GA), Thuật toán đàn kiến (AC) và có nhiều thuật toán khác được phát triển sau này. Trong bối cảnh PSO là thuật toán có phần khác với GA đôi chút ở chỗ nó mang thiên hướng sử dụng sự tương tác giữa các cá thể trong một quần thể để thực hiện quá </w:t>
+        <w:t xml:space="preserve">(GA), Thuật toán đàn kiến (AC) và có nhiều thuật toán khác được phát triển sau này. Trong bối cảnh PSO là thuật toán có phần khác với GA đôi chút ở chỗ nó mang thiên hướng sử dụng sự tương tác giữa các cá thể trong một quần thể để thực hiện quá trình tối ưu. Kết quả là việc tối ưu này của PSO đơn thuần là sự mô tả hóa của các loài động vật tìm </w:t>
       </w:r>
       <w:r>
         <w:rPr>
@@ -13958,7 +13996,7 @@
           <w:szCs w:val="26"/>
         </w:rPr>
         <w:lastRenderedPageBreak/>
-        <w:t>trình tối ưu. Kết quả là việc tối ưu này của PSO đơn thuần là sự mô tả hóa của các loài động vật tìm kiếm nơi trú ẩn hoặc thức ăn, vì thế nó được xem vào loại các thuật toán sử dụng trí tuệ bầy đàn. Được công bố lần đầu tiên vào năm 1995</w:t>
+        <w:t>kiếm nơi trú ẩn hoặc thức ăn, vì thế nó được xem vào loại các thuật toán sử dụng trí tuệ bầy đàn. Được công bố lần đầu tiên vào năm 1995</w:t>
       </w:r>
       <w:r>
         <w:rPr>
@@ -14139,6 +14177,7 @@
       <w:pPr>
         <w:spacing w:after="120" w:line="360" w:lineRule="auto"/>
         <w:ind w:firstLine="360"/>
+        <w:jc w:val="both"/>
         <w:rPr>
           <w:sz w:val="26"/>
           <w:szCs w:val="26"/>
@@ -14232,6 +14271,7 @@
       <w:pPr>
         <w:spacing w:after="120" w:line="360" w:lineRule="auto"/>
         <w:ind w:firstLine="360"/>
+        <w:jc w:val="both"/>
         <w:rPr>
           <w:sz w:val="26"/>
           <w:szCs w:val="26"/>
@@ -14267,7 +14307,6 @@
           <w:sz w:val="26"/>
           <w:szCs w:val="26"/>
         </w:rPr>
-        <w:lastRenderedPageBreak/>
         <w:t xml:space="preserve">Vị trí </w:t>
       </w:r>
       <w:r>
@@ -14396,6 +14435,7 @@
           <w:bCs/>
           <w:szCs w:val="26"/>
         </w:rPr>
+        <w:lastRenderedPageBreak/>
         <w:t>Vận tốc</w:t>
       </w:r>
       <w:r>
@@ -14506,6 +14546,7 @@
       <w:pPr>
         <w:spacing w:after="120" w:line="360" w:lineRule="auto"/>
         <w:ind w:firstLine="360"/>
+        <w:jc w:val="both"/>
         <w:rPr>
           <w:sz w:val="26"/>
           <w:szCs w:val="26"/>
@@ -14611,6 +14652,7 @@
       <w:pPr>
         <w:spacing w:after="120" w:line="360" w:lineRule="auto"/>
         <w:ind w:firstLine="360"/>
+        <w:jc w:val="both"/>
         <w:rPr>
           <w:sz w:val="26"/>
           <w:szCs w:val="26"/>
@@ -14858,7 +14900,6 @@
           <w:sz w:val="26"/>
           <w:szCs w:val="26"/>
         </w:rPr>
-        <w:lastRenderedPageBreak/>
         <w:t>Inertia Weight (Hệ số quán tính):</w:t>
       </w:r>
       <w:bookmarkEnd w:id="29"/>
@@ -14867,6 +14908,7 @@
       <w:pPr>
         <w:spacing w:after="120" w:line="360" w:lineRule="auto"/>
         <w:ind w:firstLine="360"/>
+        <w:jc w:val="both"/>
         <w:rPr>
           <w:sz w:val="26"/>
           <w:szCs w:val="26"/>
@@ -14893,7 +14935,15 @@
           <w:sz w:val="26"/>
           <w:szCs w:val="26"/>
         </w:rPr>
-        <w:t>) kiểm soát tác động của vận tốc trước đó lên vận tốc hiện tại. Hệ số này giúp cân bằng giữa việc khám phá không gian tìm kiếm mới (tìm kiếm giải pháp ở các khu vực chưa được khai thác) và việc khai thác các vùng tìm kiếm có tiềm năng (tập trung vào các khu vực đã được tìm thấy là tối ưu). Nếu hệ số quán tính quá lớn, phần tử sẽ di chuyển nhanh và có thể bỏ qua các giải pháp tối ưu tiềm năng. Nếu quá nhỏ, phần tử sẽ di chuyển chậm và có thể không đủ khả năng khám phá các khu vực mới trong không gian tìm kiếm.</w:t>
+        <w:t xml:space="preserve">) kiểm soát tác động của vận tốc trước đó lên vận tốc hiện tại. Hệ số này giúp cân bằng giữa việc khám phá không gian tìm kiếm mới (tìm kiếm giải pháp ở các khu vực chưa được khai thác) và việc khai thác các vùng tìm kiếm có tiềm năng (tập trung vào các khu vực đã được tìm thấy là tối ưu). Nếu hệ số quán tính quá lớn, phần tử sẽ di </w:t>
+      </w:r>
+      <w:r>
+        <w:rPr>
+          <w:sz w:val="26"/>
+          <w:szCs w:val="26"/>
+        </w:rPr>
+        <w:lastRenderedPageBreak/>
+        <w:t>chuyển nhanh và có thể bỏ qua các giải pháp tối ưu tiềm năng. Nếu quá nhỏ, phần tử sẽ di chuyển chậm và có thể không đủ khả năng khám phá các khu vực mới trong không gian tìm kiếm.</w:t>
       </w:r>
     </w:p>
     <w:p>
@@ -14937,6 +14987,7 @@
       <w:pPr>
         <w:spacing w:after="120" w:line="360" w:lineRule="auto"/>
         <w:ind w:firstLine="360"/>
+        <w:jc w:val="both"/>
         <w:rPr>
           <w:sz w:val="26"/>
           <w:szCs w:val="26"/>
@@ -14972,6 +15023,7 @@
       <w:pPr>
         <w:spacing w:after="120" w:line="360" w:lineRule="auto"/>
         <w:ind w:firstLine="360"/>
+        <w:jc w:val="both"/>
         <w:rPr>
           <w:sz w:val="26"/>
           <w:szCs w:val="26"/>
@@ -16072,7 +16124,6 @@
             <w:sz w:val="24"/>
             <w:szCs w:val="24"/>
           </w:rPr>
-          <w:lastRenderedPageBreak/>
           <m:t>pBest, gBest</m:t>
         </m:r>
       </m:oMath>
@@ -16107,6 +16158,7 @@
       <w:pPr>
         <w:spacing w:after="120" w:line="360" w:lineRule="auto"/>
         <w:ind w:firstLine="360"/>
+        <w:jc w:val="both"/>
         <w:rPr>
           <w:sz w:val="26"/>
           <w:szCs w:val="26"/>
@@ -16594,6 +16646,7 @@
       <w:pPr>
         <w:spacing w:after="120" w:line="360" w:lineRule="auto"/>
         <w:ind w:firstLine="360"/>
+        <w:jc w:val="both"/>
         <w:rPr>
           <w:sz w:val="26"/>
           <w:szCs w:val="26"/>
@@ -16629,6 +16682,7 @@
       <w:pPr>
         <w:spacing w:after="120" w:line="360" w:lineRule="auto"/>
         <w:ind w:firstLine="360"/>
+        <w:jc w:val="both"/>
         <w:rPr>
           <w:sz w:val="26"/>
           <w:szCs w:val="26"/>
@@ -17015,6 +17069,7 @@
       <w:pPr>
         <w:spacing w:after="120" w:line="360" w:lineRule="auto"/>
         <w:ind w:firstLine="360"/>
+        <w:jc w:val="both"/>
         <w:rPr>
           <w:sz w:val="26"/>
           <w:szCs w:val="26"/>
@@ -17049,6 +17104,7 @@
       <w:pPr>
         <w:spacing w:after="120" w:line="360" w:lineRule="auto"/>
         <w:ind w:firstLine="360"/>
+        <w:jc w:val="both"/>
         <w:rPr>
           <w:sz w:val="26"/>
           <w:szCs w:val="26"/>
@@ -17066,34 +17122,52 @@
       <w:pPr>
         <w:spacing w:after="120" w:line="360" w:lineRule="auto"/>
         <w:ind w:firstLine="360"/>
-        <w:rPr>
-          <w:sz w:val="26"/>
-          <w:szCs w:val="26"/>
-        </w:rPr>
-      </w:pPr>
-      <w:r>
-        <w:rPr>
-          <w:sz w:val="26"/>
-          <w:szCs w:val="26"/>
-        </w:rPr>
-        <w:lastRenderedPageBreak/>
-        <w:t>Các nghiên cứu liên quan đã chỉ ra rằng PSO có thể ứng dụng hiệu quả trong nhiều lĩnh vực, từ tối ưu hóa độ bao phủ trong mạng cảm biến không dây (WSN) cho đến giám sát an ninh và tối ưu hóa vị trí các đầu đọc RFID. PSO giúp cải thiện hiệu quả hệ thống giám sát, giảm chi phí triển khai, đồng thời tối đa hóa hiệu suất và độ bao phủ.</w:t>
+        <w:jc w:val="both"/>
+        <w:rPr>
+          <w:sz w:val="26"/>
+          <w:szCs w:val="26"/>
+        </w:rPr>
+      </w:pPr>
+      <w:r>
+        <w:rPr>
+          <w:sz w:val="26"/>
+          <w:szCs w:val="26"/>
+        </w:rPr>
+        <w:t>Các nghiên cứu liên quan đã chỉ ra rằng PSO có thể ứng dụng hiệu quả trong nhiều lĩnh vực, từ tối ưu hóa độ bao phủ trong mạng cảm biến không dây (</w:t>
+      </w:r>
+      <w:r>
+        <w:rPr>
+          <w:i/>
+          <w:iCs/>
+          <w:sz w:val="26"/>
+          <w:szCs w:val="26"/>
+        </w:rPr>
+        <w:t>WSN</w:t>
+      </w:r>
+      <w:r>
+        <w:rPr>
+          <w:sz w:val="26"/>
+          <w:szCs w:val="26"/>
+        </w:rPr>
+        <w:t>) cho đến giám sát an ninh và tối ưu hóa vị trí các đầu đọc RFID. PSO giúp cải thiện hiệu quả hệ thống giám sát, giảm chi phí triển khai, đồng thời tối đa hóa hiệu suất và độ bao phủ.</w:t>
       </w:r>
     </w:p>
     <w:p>
       <w:pPr>
         <w:spacing w:after="120" w:line="360" w:lineRule="auto"/>
         <w:ind w:firstLine="360"/>
-        <w:rPr>
-          <w:sz w:val="26"/>
-          <w:szCs w:val="26"/>
-        </w:rPr>
-      </w:pPr>
-      <w:r>
-        <w:rPr>
-          <w:sz w:val="26"/>
-          <w:szCs w:val="26"/>
-        </w:rPr>
+        <w:jc w:val="both"/>
+        <w:rPr>
+          <w:sz w:val="26"/>
+          <w:szCs w:val="26"/>
+        </w:rPr>
+      </w:pPr>
+      <w:r>
+        <w:rPr>
+          <w:sz w:val="26"/>
+          <w:szCs w:val="26"/>
+        </w:rPr>
+        <w:lastRenderedPageBreak/>
         <w:t>Cuối cùng, PSO đã chứng minh là một công cụ mạnh mẽ trong việc giải quyết các bài toán tối ưu phức tạp, bao gồm cả các bài toán trong lĩnh vực giám sát lớp học và ứng dụng trong quy hoạch mạng RFID.</w:t>
       </w:r>
     </w:p>
@@ -17227,6 +17301,7 @@
       <w:pPr>
         <w:spacing w:after="120" w:line="360" w:lineRule="auto"/>
         <w:ind w:firstLine="360"/>
+        <w:jc w:val="both"/>
         <w:rPr>
           <w:sz w:val="26"/>
           <w:szCs w:val="26"/>
@@ -17265,6 +17340,7 @@
       <w:pPr>
         <w:spacing w:after="120" w:line="360" w:lineRule="auto"/>
         <w:ind w:firstLine="360"/>
+        <w:jc w:val="both"/>
         <w:rPr>
           <w:sz w:val="26"/>
           <w:szCs w:val="26"/>
@@ -17363,6 +17439,7 @@
       <w:pPr>
         <w:spacing w:after="120" w:line="360" w:lineRule="auto"/>
         <w:ind w:firstLine="360"/>
+        <w:jc w:val="both"/>
         <w:rPr>
           <w:sz w:val="26"/>
           <w:szCs w:val="26"/>
@@ -17539,7 +17616,7 @@
                 <v:stroke joinstyle="miter"/>
                 <v:path gradientshapeok="t" o:connecttype="rect"/>
               </v:shapetype>
-              <v:shape id="Text Box 35" o:spid="_x0000_s1026" type="#_x0000_t202" style="position:absolute;left:0;text-align:left;margin-left:389.05pt;margin-top:422.6pt;width:440.25pt;height:23.3pt;z-index:251674624;visibility:visible;mso-wrap-style:square;mso-width-percent:0;mso-height-percent:0;mso-wrap-distance-left:9pt;mso-wrap-distance-top:0;mso-wrap-distance-right:9pt;mso-wrap-distance-bottom:0;mso-position-horizontal:right;mso-position-horizontal-relative:margin;mso-position-vertical:absolute;mso-position-vertical-relative:text;mso-width-percent:0;mso-height-percent:0;mso-width-relative:margin;mso-height-relative:margin;v-text-anchor:top" o:gfxdata="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" stroked="f">
+              <v:shape id="Text Box 35" o:spid="_x0000_s1026" type="#_x0000_t202" style="position:absolute;left:0;text-align:left;margin-left:389.05pt;margin-top:422.6pt;width:440.25pt;height:23.3pt;z-index:251674624;visibility:visible;mso-wrap-style:square;mso-width-percent:0;mso-height-percent:0;mso-wrap-distance-left:9pt;mso-wrap-distance-top:0;mso-wrap-distance-right:9pt;mso-wrap-distance-bottom:0;mso-position-horizontal:right;mso-position-horizontal-relative:margin;mso-position-vertical:absolute;mso-position-vertical-relative:text;mso-width-percent:0;mso-height-percent:0;mso-width-relative:margin;mso-height-relative:margin;v-text-anchor:top" o:gfxdata="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" stroked="f">
                 <v:textbox inset="0,0,0,0">
                   <w:txbxContent>
                     <w:p>
@@ -17750,7 +17827,7 @@
           </mc:Choice>
           <mc:Fallback>
             <w:pict>
-              <v:roundrect w14:anchorId="5764DF83" id="Rounded Rectangle 26" o:spid="_x0000_s1027" style="position:absolute;left:0;text-align:left;margin-left:21.5pt;margin-top:110.9pt;width:102pt;height:253.8pt;z-index:251666432;visibility:visible;mso-wrap-style:square;mso-height-percent:0;mso-wrap-distance-left:9pt;mso-wrap-distance-top:0;mso-wrap-distance-right:9pt;mso-wrap-distance-bottom:0;mso-position-horizontal:absolute;mso-position-horizontal-relative:text;mso-position-vertical:absolute;mso-position-vertical-relative:text;mso-height-percent:0;mso-height-relative:margin;v-text-anchor:middle" arcsize="10923f" o:gfxdata="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" fillcolor="#d8d8d8 [2732]" strokecolor="black [3213]" strokeweight="1pt">
+              <v:roundrect w14:anchorId="5764DF83" id="Rounded Rectangle 26" o:spid="_x0000_s1027" style="position:absolute;left:0;text-align:left;margin-left:21.5pt;margin-top:110.9pt;width:102pt;height:253.8pt;z-index:251666432;visibility:visible;mso-wrap-style:square;mso-height-percent:0;mso-wrap-distance-left:9pt;mso-wrap-distance-top:0;mso-wrap-distance-right:9pt;mso-wrap-distance-bottom:0;mso-position-horizontal:absolute;mso-position-horizontal-relative:text;mso-position-vertical:absolute;mso-position-vertical-relative:text;mso-height-percent:0;mso-height-relative:margin;v-text-anchor:middle" arcsize="10923f" o:gfxdata="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" fillcolor="#d8d8d8 [2732]" strokecolor="black [3213]" strokeweight="1pt">
                 <v:stroke joinstyle="miter"/>
                 <v:textbox>
                   <w:txbxContent>
@@ -17884,7 +17961,7 @@
           </mc:Choice>
           <mc:Fallback>
             <w:pict>
-              <v:roundrect w14:anchorId="2F045FB2" id="Rounded Rectangle 28" o:spid="_x0000_s1028" style="position:absolute;left:0;text-align:left;margin-left:327.5pt;margin-top:106.1pt;width:102pt;height:258.6pt;z-index:251668480;visibility:visible;mso-wrap-style:square;mso-height-percent:0;mso-wrap-distance-left:9pt;mso-wrap-distance-top:0;mso-wrap-distance-right:9pt;mso-wrap-distance-bottom:0;mso-position-horizontal:absolute;mso-position-horizontal-relative:text;mso-position-vertical:absolute;mso-position-vertical-relative:text;mso-height-percent:0;mso-height-relative:margin;v-text-anchor:middle" arcsize="10923f" o:gfxdata="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" fillcolor="#d8d8d8 [2732]" strokecolor="black [3213]" strokeweight="1pt">
+              <v:roundrect w14:anchorId="2F045FB2" id="Rounded Rectangle 28" o:spid="_x0000_s1028" style="position:absolute;left:0;text-align:left;margin-left:327.5pt;margin-top:106.1pt;width:102pt;height:258.6pt;z-index:251668480;visibility:visible;mso-wrap-style:square;mso-height-percent:0;mso-wrap-distance-left:9pt;mso-wrap-distance-top:0;mso-wrap-distance-right:9pt;mso-wrap-distance-bottom:0;mso-position-horizontal:absolute;mso-position-horizontal-relative:text;mso-position-vertical:absolute;mso-position-vertical-relative:text;mso-height-percent:0;mso-height-relative:margin;v-text-anchor:middle" arcsize="10923f" o:gfxdata="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" fillcolor="#d8d8d8 [2732]" strokecolor="black [3213]" strokeweight="1pt">
                 <v:stroke joinstyle="miter"/>
                 <v:textbox>
                   <w:txbxContent>
@@ -17991,7 +18068,7 @@
               </wp:anchor>
             </w:drawing>
           </mc:Choice>
-          <mc:Fallback xmlns:w16sdtdh="http://schemas.microsoft.com/office/word/2020/wordml/sdtdatahash" xmlns:w16du="http://schemas.microsoft.com/office/word/2023/wordml/word16du" xmlns:w16="http://schemas.microsoft.com/office/word/2018/wordml" xmlns:w16cid="http://schemas.microsoft.com/office/word/2016/wordml/cid" xmlns:w16cex="http://schemas.microsoft.com/office/word/2018/wordml/cex" xmlns:oel="http://schemas.microsoft.com/office/2019/extlst" xmlns:am3d="http://schemas.microsoft.com/office/drawing/2017/model3d" xmlns:aink="http://schemas.microsoft.com/office/drawing/2016/ink" xmlns:cx8="http://schemas.microsoft.com/office/drawing/2016/5/14/chartex" xmlns:cx7="http://schemas.microsoft.com/office/drawing/2016/5/13/chartex" xmlns:cx6="http://schemas.microsoft.com/office/drawing/2016/5/12/chartex" xmlns:cx5="http://schemas.microsoft.com/office/drawing/2016/5/11/chartex" xmlns:cx4="http://schemas.microsoft.com/office/drawing/2016/5/10/chartex" xmlns:cx3="http://schemas.microsoft.com/office/drawing/2016/5/9/chartex" xmlns:cx2="http://schemas.microsoft.com/office/drawing/2015/10/21/chartex" xmlns:cx1="http://schemas.microsoft.com/office/drawing/2015/9/8/chartex">
+          <mc:Fallback>
             <w:pict>
               <v:rect w14:anchorId="4094A5A5" id="Rectangle 2" o:spid="_x0000_s1026" style="position:absolute;margin-left:21.05pt;margin-top:74.9pt;width:408.85pt;height:299.4pt;z-index:251662336;visibility:visible;mso-wrap-style:square;mso-width-percent:0;mso-height-percent:0;mso-wrap-distance-left:9pt;mso-wrap-distance-top:0;mso-wrap-distance-right:9pt;mso-wrap-distance-bottom:0;mso-position-horizontal:absolute;mso-position-horizontal-relative:text;mso-position-vertical:absolute;mso-position-vertical-relative:text;mso-width-percent:0;mso-height-percent:0;mso-width-relative:margin;mso-height-relative:margin;v-text-anchor:middle" o:gfxdata="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" fillcolor="white [3201]" strokecolor="black [3213]" strokeweight="1pt">
                 <w10:wrap type="topAndBottom"/>
@@ -18066,7 +18143,7 @@
               </wp:anchor>
             </w:drawing>
           </mc:Choice>
-          <mc:Fallback xmlns:w16sdtdh="http://schemas.microsoft.com/office/word/2020/wordml/sdtdatahash" xmlns:w16du="http://schemas.microsoft.com/office/word/2023/wordml/word16du" xmlns:w16="http://schemas.microsoft.com/office/word/2018/wordml" xmlns:w16cid="http://schemas.microsoft.com/office/word/2016/wordml/cid" xmlns:w16cex="http://schemas.microsoft.com/office/word/2018/wordml/cex" xmlns:oel="http://schemas.microsoft.com/office/2019/extlst" xmlns:am3d="http://schemas.microsoft.com/office/drawing/2017/model3d" xmlns:aink="http://schemas.microsoft.com/office/drawing/2016/ink" xmlns:cx8="http://schemas.microsoft.com/office/drawing/2016/5/14/chartex" xmlns:cx7="http://schemas.microsoft.com/office/drawing/2016/5/13/chartex" xmlns:cx6="http://schemas.microsoft.com/office/drawing/2016/5/12/chartex" xmlns:cx5="http://schemas.microsoft.com/office/drawing/2016/5/11/chartex" xmlns:cx4="http://schemas.microsoft.com/office/drawing/2016/5/10/chartex" xmlns:cx3="http://schemas.microsoft.com/office/drawing/2016/5/9/chartex" xmlns:cx2="http://schemas.microsoft.com/office/drawing/2015/10/21/chartex" xmlns:cx1="http://schemas.microsoft.com/office/drawing/2015/9/8/chartex">
+          <mc:Fallback>
             <w:pict>
               <v:shapetype w14:anchorId="59C9FCF4" id="_x0000_t32" coordsize="21600,21600" o:spt="32" o:oned="t" path="m,l21600,21600e" filled="f">
                 <v:path arrowok="t" fillok="f" o:connecttype="none"/>
@@ -18175,7 +18252,7 @@
           </mc:Choice>
           <mc:Fallback>
             <w:pict>
-              <v:rect w14:anchorId="475E66E1" id="Rectangle 8" o:spid="_x0000_s1029" style="position:absolute;left:0;text-align:left;margin-left:44.9pt;margin-top:75.5pt;width:58.2pt;height:18.5pt;z-index:251664384;visibility:visible;mso-wrap-style:square;mso-width-percent:0;mso-height-percent:0;mso-wrap-distance-left:9pt;mso-wrap-distance-top:0;mso-wrap-distance-right:9pt;mso-wrap-distance-bottom:0;mso-position-horizontal:absolute;mso-position-horizontal-relative:text;mso-position-vertical:absolute;mso-position-vertical-relative:text;mso-width-percent:0;mso-height-percent:0;mso-width-relative:margin;mso-height-relative:margin;v-text-anchor:middle" o:gfxdata="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" fillcolor="white [3201]" strokecolor="black [3213]" strokeweight="1pt">
+              <v:rect w14:anchorId="475E66E1" id="Rectangle 8" o:spid="_x0000_s1029" style="position:absolute;left:0;text-align:left;margin-left:44.9pt;margin-top:75.5pt;width:58.2pt;height:18.5pt;z-index:251664384;visibility:visible;mso-wrap-style:square;mso-width-percent:0;mso-height-percent:0;mso-wrap-distance-left:9pt;mso-wrap-distance-top:0;mso-wrap-distance-right:9pt;mso-wrap-distance-bottom:0;mso-position-horizontal:absolute;mso-position-horizontal-relative:text;mso-position-vertical:absolute;mso-position-vertical-relative:text;mso-width-percent:0;mso-height-percent:0;mso-width-relative:margin;mso-height-relative:margin;v-text-anchor:middle" o:gfxdata="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" fillcolor="white [3201]" strokecolor="black [3213]" strokeweight="1pt">
                 <v:textbox>
                   <w:txbxContent>
                     <w:p>
@@ -18300,7 +18377,7 @@
           </mc:Choice>
           <mc:Fallback>
             <w:pict>
-              <v:rect w14:anchorId="58E38EB6" id="Rectangle 25" o:spid="_x0000_s1030" style="position:absolute;left:0;text-align:left;margin-left:350.9pt;margin-top:74.9pt;width:58.8pt;height:18.5pt;z-index:251665408;visibility:visible;mso-wrap-style:square;mso-width-percent:0;mso-height-percent:0;mso-wrap-distance-left:9pt;mso-wrap-distance-top:0;mso-wrap-distance-right:9pt;mso-wrap-distance-bottom:0;mso-position-horizontal:absolute;mso-position-horizontal-relative:text;mso-position-vertical:absolute;mso-position-vertical-relative:text;mso-width-percent:0;mso-height-percent:0;mso-width-relative:margin;mso-height-relative:margin;v-text-anchor:middle" o:gfxdata="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" fillcolor="white [3201]" strokecolor="black [3213]" strokeweight="1pt">
+              <v:rect w14:anchorId="58E38EB6" id="Rectangle 25" o:spid="_x0000_s1030" style="position:absolute;left:0;text-align:left;margin-left:350.9pt;margin-top:74.9pt;width:58.8pt;height:18.5pt;z-index:251665408;visibility:visible;mso-wrap-style:square;mso-width-percent:0;mso-height-percent:0;mso-wrap-distance-left:9pt;mso-wrap-distance-top:0;mso-wrap-distance-right:9pt;mso-wrap-distance-bottom:0;mso-position-horizontal:absolute;mso-position-horizontal-relative:text;mso-position-vertical:absolute;mso-position-vertical-relative:text;mso-width-percent:0;mso-height-percent:0;mso-width-relative:margin;mso-height-relative:margin;v-text-anchor:middle" o:gfxdata="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" fillcolor="white [3201]" strokecolor="black [3213]" strokeweight="1pt">
                 <v:textbox>
                   <w:txbxContent>
                     <w:p>
@@ -18425,7 +18502,7 @@
           </mc:Choice>
           <mc:Fallback>
             <w:pict>
-              <v:rect w14:anchorId="2B0FFBF8" id="Rectangle 3" o:spid="_x0000_s1031" style="position:absolute;left:0;text-align:left;margin-left:184.7pt;margin-top:75.35pt;width:87.75pt;height:22.5pt;z-index:251663360;visibility:visible;mso-wrap-style:square;mso-width-percent:0;mso-height-percent:0;mso-wrap-distance-left:9pt;mso-wrap-distance-top:0;mso-wrap-distance-right:9pt;mso-wrap-distance-bottom:0;mso-position-horizontal:absolute;mso-position-horizontal-relative:text;mso-position-vertical:absolute;mso-position-vertical-relative:text;mso-width-percent:0;mso-height-percent:0;mso-width-relative:margin;mso-height-relative:margin;v-text-anchor:middle" o:gfxdata="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" fillcolor="white [3201]" strokecolor="black [3213]" strokeweight="1pt">
+              <v:rect w14:anchorId="2B0FFBF8" id="Rectangle 3" o:spid="_x0000_s1031" style="position:absolute;left:0;text-align:left;margin-left:184.7pt;margin-top:75.35pt;width:87.75pt;height:22.5pt;z-index:251663360;visibility:visible;mso-wrap-style:square;mso-width-percent:0;mso-height-percent:0;mso-wrap-distance-left:9pt;mso-wrap-distance-top:0;mso-wrap-distance-right:9pt;mso-wrap-distance-bottom:0;mso-position-horizontal:absolute;mso-position-horizontal-relative:text;mso-position-vertical:absolute;mso-position-vertical-relative:text;mso-width-percent:0;mso-height-percent:0;mso-width-relative:margin;mso-height-relative:margin;v-text-anchor:middle" o:gfxdata="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" fillcolor="white [3201]" strokecolor="black [3213]" strokeweight="1pt">
                 <v:textbox>
                   <w:txbxContent>
                     <w:p>
@@ -18544,7 +18621,7 @@
           </mc:Choice>
           <mc:Fallback>
             <w:pict>
-              <v:shape w14:anchorId="35C2BC45" id="Text Box 34" o:spid="_x0000_s1032" type="#_x0000_t202" style="position:absolute;left:0;text-align:left;margin-left:-11.7pt;margin-top:221.65pt;width:44.55pt;height:20.55pt;rotation:-90;z-index:251672576;visibility:visible;mso-wrap-style:square;mso-width-percent:0;mso-height-percent:0;mso-wrap-distance-left:9pt;mso-wrap-distance-top:0;mso-wrap-distance-right:9pt;mso-wrap-distance-bottom:0;mso-position-horizontal:absolute;mso-position-horizontal-relative:text;mso-position-vertical:absolute;mso-position-vertical-relative:text;mso-width-percent:0;mso-height-percent:0;mso-width-relative:margin;mso-height-relative:margin;v-text-anchor:top" o:gfxdata="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" fillcolor="white [3201]" strokecolor="white [3212]" strokeweight=".5pt">
+              <v:shape w14:anchorId="35C2BC45" id="Text Box 34" o:spid="_x0000_s1032" type="#_x0000_t202" style="position:absolute;left:0;text-align:left;margin-left:-11.7pt;margin-top:221.65pt;width:44.55pt;height:20.55pt;rotation:-90;z-index:251672576;visibility:visible;mso-wrap-style:square;mso-width-percent:0;mso-height-percent:0;mso-wrap-distance-left:9pt;mso-wrap-distance-top:0;mso-wrap-distance-right:9pt;mso-wrap-distance-bottom:0;mso-position-horizontal:absolute;mso-position-horizontal-relative:text;mso-position-vertical:absolute;mso-position-vertical-relative:text;mso-width-percent:0;mso-height-percent:0;mso-width-relative:margin;mso-height-relative:margin;v-text-anchor:top" o:gfxdata="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" fillcolor="white [3201]" strokecolor="white [3212]" strokeweight=".5pt">
                 <v:textbox>
                   <w:txbxContent>
                     <w:p>
@@ -18684,7 +18761,7 @@
           </mc:Choice>
           <mc:Fallback>
             <w:pict>
-              <v:roundrect w14:anchorId="3FC89638" id="Rounded Rectangle 27" o:spid="_x0000_s1033" style="position:absolute;left:0;text-align:left;margin-left:152.9pt;margin-top:109.1pt;width:151.05pt;height:255.6pt;z-index:251667456;visibility:visible;mso-wrap-style:square;mso-width-percent:0;mso-height-percent:0;mso-wrap-distance-left:9pt;mso-wrap-distance-top:0;mso-wrap-distance-right:9pt;mso-wrap-distance-bottom:0;mso-position-horizontal:absolute;mso-position-horizontal-relative:text;mso-position-vertical:absolute;mso-position-vertical-relative:text;mso-width-percent:0;mso-height-percent:0;mso-width-relative:margin;mso-height-relative:margin;v-text-anchor:middle" arcsize="10923f" o:gfxdata="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" fillcolor="#d8d8d8 [2732]" strokecolor="black [3213]" strokeweight="1pt">
+              <v:roundrect w14:anchorId="3FC89638" id="Rounded Rectangle 27" o:spid="_x0000_s1033" style="position:absolute;left:0;text-align:left;margin-left:152.9pt;margin-top:109.1pt;width:151.05pt;height:255.6pt;z-index:251667456;visibility:visible;mso-wrap-style:square;mso-width-percent:0;mso-height-percent:0;mso-wrap-distance-left:9pt;mso-wrap-distance-top:0;mso-wrap-distance-right:9pt;mso-wrap-distance-bottom:0;mso-position-horizontal:absolute;mso-position-horizontal-relative:text;mso-position-vertical:absolute;mso-position-vertical-relative:text;mso-width-percent:0;mso-height-percent:0;mso-width-relative:margin;mso-height-relative:margin;v-text-anchor:middle" arcsize="10923f" o:gfxdata="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" fillcolor="#d8d8d8 [2732]" strokecolor="black [3213]" strokeweight="1pt">
                 <v:stroke joinstyle="miter"/>
                 <v:textbox>
                   <w:txbxContent>
@@ -18802,7 +18879,7 @@
           </mc:Choice>
           <mc:Fallback>
             <w:pict>
-              <v:shape w14:anchorId="3941197A" id="Text Box 32" o:spid="_x0000_s1034" type="#_x0000_t202" style="position:absolute;left:0;text-align:left;margin-left:207.35pt;margin-top:388.65pt;width:44.55pt;height:20.55pt;z-index:251670528;visibility:visible;mso-wrap-style:square;mso-width-percent:0;mso-height-percent:0;mso-wrap-distance-left:9pt;mso-wrap-distance-top:0;mso-wrap-distance-right:9pt;mso-wrap-distance-bottom:0;mso-position-horizontal:absolute;mso-position-horizontal-relative:text;mso-position-vertical:absolute;mso-position-vertical-relative:text;mso-width-percent:0;mso-height-percent:0;mso-width-relative:margin;mso-height-relative:margin;v-text-anchor:top" o:gfxdata="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" fillcolor="white [3201]" strokecolor="white [3212]" strokeweight=".5pt">
+              <v:shape w14:anchorId="3941197A" id="Text Box 32" o:spid="_x0000_s1034" type="#_x0000_t202" style="position:absolute;left:0;text-align:left;margin-left:207.35pt;margin-top:388.65pt;width:44.55pt;height:20.55pt;z-index:251670528;visibility:visible;mso-wrap-style:square;mso-width-percent:0;mso-height-percent:0;mso-wrap-distance-left:9pt;mso-wrap-distance-top:0;mso-wrap-distance-right:9pt;mso-wrap-distance-bottom:0;mso-position-horizontal:absolute;mso-position-horizontal-relative:text;mso-position-vertical:absolute;mso-position-vertical-relative:text;mso-width-percent:0;mso-height-percent:0;mso-width-relative:margin;mso-height-relative:margin;v-text-anchor:top" o:gfxdata="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" fillcolor="white [3201]" strokecolor="white [3212]" strokeweight=".5pt">
                 <v:textbox>
                   <w:txbxContent>
                     <w:p>
@@ -18889,7 +18966,7 @@
               </wp:anchor>
             </w:drawing>
           </mc:Choice>
-          <mc:Fallback xmlns:w16sdtdh="http://schemas.microsoft.com/office/word/2020/wordml/sdtdatahash" xmlns:w16du="http://schemas.microsoft.com/office/word/2023/wordml/word16du" xmlns:w16="http://schemas.microsoft.com/office/word/2018/wordml" xmlns:w16cid="http://schemas.microsoft.com/office/word/2016/wordml/cid" xmlns:w16cex="http://schemas.microsoft.com/office/word/2018/wordml/cex" xmlns:oel="http://schemas.microsoft.com/office/2019/extlst" xmlns:am3d="http://schemas.microsoft.com/office/drawing/2017/model3d" xmlns:aink="http://schemas.microsoft.com/office/drawing/2016/ink" xmlns:cx8="http://schemas.microsoft.com/office/drawing/2016/5/14/chartex" xmlns:cx7="http://schemas.microsoft.com/office/drawing/2016/5/13/chartex" xmlns:cx6="http://schemas.microsoft.com/office/drawing/2016/5/12/chartex" xmlns:cx5="http://schemas.microsoft.com/office/drawing/2016/5/11/chartex" xmlns:cx4="http://schemas.microsoft.com/office/drawing/2016/5/10/chartex" xmlns:cx3="http://schemas.microsoft.com/office/drawing/2016/5/9/chartex" xmlns:cx2="http://schemas.microsoft.com/office/drawing/2015/10/21/chartex" xmlns:cx1="http://schemas.microsoft.com/office/drawing/2015/9/8/chartex">
+          <mc:Fallback>
             <w:pict>
               <v:shape w14:anchorId="22164B07" id="Straight Arrow Connector 31" o:spid="_x0000_s1026" type="#_x0000_t32" style="position:absolute;margin-left:25.65pt;margin-top:395.05pt;width:404.55pt;height:0;z-index:251669504;visibility:visible;mso-wrap-style:square;mso-wrap-distance-left:9pt;mso-wrap-distance-top:0;mso-wrap-distance-right:9pt;mso-wrap-distance-bottom:0;mso-position-horizontal:absolute;mso-position-horizontal-relative:text;mso-position-vertical:absolute;mso-position-vertical-relative:text" o:gfxdata="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" strokecolor="black [3200]" strokeweight=".5pt">
                 <v:stroke startarrow="block" endarrow="block" joinstyle="miter"/>
@@ -19013,17 +19090,18 @@
       <w:pPr>
         <w:spacing w:after="120" w:line="360" w:lineRule="auto"/>
         <w:ind w:firstLine="360"/>
-        <w:rPr>
-          <w:sz w:val="26"/>
-          <w:szCs w:val="26"/>
-        </w:rPr>
-      </w:pPr>
-      <w:r>
-        <w:rPr>
-          <w:sz w:val="26"/>
-          <w:szCs w:val="26"/>
-        </w:rPr>
-        <w:t xml:space="preserve">Yêu cầu cần một vùng hoạt động của hệ thống RFID ta có một khu vực lớp học giống nhau chưa xét tới các phòng không gian lớn hơn nhưng ở đây sử dụng lớp học có kích thước tối thiểu 50m x 50m, các đầu đọc được phân bố ngẫu nhiên, về bài toán RNP được phân bổ sao cho thỏa mãn các tiếu chí và ràng buộc như: độ bao phủ đạt ngưỡng 100% tức các thẻ đều nằm trong vùng bán kính mà có ít nhất một đầu đọc có thể đọc được, nhưng tình trạng có lớn hơn một đầu đọc nằm trong vùng bán kính lẫn nhau sẽ gây ra vùng chồng lấn, vì thế cần thỏa mãn vùng chồng lấn giữa các đầu đọc là thấp nhất để tránh quá trình nhận diện một thẻ được tối ưu cao. Bài toán NP-khó được đặt ra yêu cầu các thuật toán tối ưu mạnh mẽ, vì bài toán cần thời gian tính toán cao theo kích thước của số lượng đầu đọc và chưa được giải quyết một cách toàn diện trong thời gian đa thức bởi </w:t>
+        <w:jc w:val="both"/>
+        <w:rPr>
+          <w:sz w:val="26"/>
+          <w:szCs w:val="26"/>
+        </w:rPr>
+      </w:pPr>
+      <w:r>
+        <w:rPr>
+          <w:sz w:val="26"/>
+          <w:szCs w:val="26"/>
+        </w:rPr>
+        <w:t xml:space="preserve">Yêu cầu cần một vùng hoạt động của hệ thống RFID ta có một khu vực lớp học giống nhau chưa xét tới các phòng không gian lớn hơn nhưng ở đây sử dụng lớp học có kích thước tối thiểu 50m x 50m, các đầu đọc được phân bố ngẫu nhiên, về bài toán RNP được phân bổ sao cho thỏa mãn các tiếu chí và ràng buộc như: độ bao phủ đạt ngưỡng 100% tức các thẻ đều nằm trong vùng bán kính mà có ít nhất một đầu đọc có thể đọc được, nhưng tình trạng có lớn hơn một đầu đọc nằm trong vùng bán kính lẫn nhau sẽ gây ra vùng chồng lấn, vì thế cần thỏa mãn vùng chồng lấn giữa các đầu đọc là thấp nhất để tránh quá trình nhận diện một thẻ được tối ưu cao. Bài toán NP-khó được đặt ra yêu cầu các thuật toán tối ưu mạnh mẽ, vì bài toán cần thời gian tính toán cao theo kích thước của số lượng đầu đọc và chưa được giải quyết một cách toàn diện trong thời gian đa thức bởi một thuật toán nào </w:t>
       </w:r>
       <w:r>
         <w:rPr>
@@ -19031,7 +19109,7 @@
           <w:szCs w:val="26"/>
         </w:rPr>
         <w:lastRenderedPageBreak/>
-        <w:t>một thuật toán nào đó, để tìm ra lời giải đó, yêu cầu cần một thuật toán hay một kỹ thuật gần đúng thì PSO sẽ tìm ra lời giải với lượng thời gian có thể chấp nhận được. Theo như các nghiên cứu liên quan, ta có các đầu đọc là tần số truyền 915 MHz, công suất của các đầu đọc là 2 (W) và công suất nhận của thẻ là 0,1 (mW) và có trang bị sóng ăng-ten vô hướng cho phép bao phủ dạng tròn có bán kính được tính bằng công thức như sau:</w:t>
+        <w:t>đó, để tìm ra lời giải đó, yêu cầu cần một thuật toán hay một kỹ thuật gần đúng thì PSO sẽ tìm ra lời giải với lượng thời gian có thể chấp nhận được. Theo như các nghiên cứu liên quan, ta có các đầu đọc là tần số truyền 915 MHz, công suất của các đầu đọc là 2 (W) và công suất nhận của thẻ là 0,1 (mW) và có trang bị sóng ăng-ten vô hướng cho phép bao phủ dạng tròn có bán kính được tính bằng công thức như sau:</w:t>
       </w:r>
     </w:p>
     <w:tbl>
@@ -19795,6 +19873,7 @@
       <w:pPr>
         <w:spacing w:after="120" w:line="360" w:lineRule="auto"/>
         <w:ind w:firstLine="360"/>
+        <w:jc w:val="both"/>
         <w:rPr>
           <w:sz w:val="26"/>
           <w:szCs w:val="26"/>
@@ -19829,6 +19908,7 @@
       <w:pPr>
         <w:spacing w:after="120" w:line="360" w:lineRule="auto"/>
         <w:ind w:firstLine="360"/>
+        <w:jc w:val="both"/>
         <w:rPr>
           <w:sz w:val="26"/>
           <w:szCs w:val="26"/>
@@ -19858,30 +19938,14 @@
           <w:sz w:val="26"/>
           <w:szCs w:val="26"/>
         </w:rPr>
-        <w:t xml:space="preserve">, giúp tối ưu hóa không gian và giảm thiểu chồng lấn vùng bao phủ giữa các đầu đọc. Mỗi mắt lưới là một hình lục giác, và khoảng cách lắp đặt giữa các đầu đọc liên tiếp </w:t>
+        <w:t>, giúp tối ưu hóa không gian và giảm thiểu chồng lấn vùng bao phủ giữa các đầu đọc. Mỗi mắt lưới là một hình lục giác, và khoảng cách lắp đặt giữa các đầu đọc liên tiếp được xác định sao cho tối đa hóa độ bao phủ mà không gây ra sự chồng lấn lớn giữa các vùng nhận diện của các đầu đọc.</w:t>
       </w:r>
     </w:p>
     <w:p>
       <w:pPr>
         <w:spacing w:after="120" w:line="360" w:lineRule="auto"/>
         <w:ind w:firstLine="360"/>
-        <w:rPr>
-          <w:sz w:val="26"/>
-          <w:szCs w:val="26"/>
-        </w:rPr>
-      </w:pPr>
-      <w:r>
-        <w:rPr>
-          <w:sz w:val="26"/>
-          <w:szCs w:val="26"/>
-        </w:rPr>
-        <w:t>được xác định sao cho tối đa hóa độ bao phủ mà không gây ra sự chồng lấn lớn giữa các vùng nhận diện của các đầu đọc.</w:t>
-      </w:r>
-    </w:p>
-    <w:p>
-      <w:pPr>
-        <w:spacing w:after="120" w:line="360" w:lineRule="auto"/>
-        <w:ind w:firstLine="360"/>
+        <w:jc w:val="both"/>
         <w:rPr>
           <w:sz w:val="26"/>
           <w:szCs w:val="26"/>
@@ -19944,6 +20008,7 @@
       <w:pPr>
         <w:spacing w:after="120" w:line="360" w:lineRule="auto"/>
         <w:ind w:firstLine="360"/>
+        <w:jc w:val="both"/>
         <w:rPr>
           <w:sz w:val="26"/>
           <w:szCs w:val="26"/>
@@ -20126,6 +20191,7 @@
       <w:pPr>
         <w:spacing w:after="120" w:line="360" w:lineRule="auto"/>
         <w:ind w:firstLine="360"/>
+        <w:jc w:val="both"/>
         <w:rPr>
           <w:sz w:val="26"/>
           <w:szCs w:val="26"/>
@@ -20372,6 +20438,7 @@
       <w:pPr>
         <w:spacing w:after="120" w:line="360" w:lineRule="auto"/>
         <w:ind w:firstLine="360"/>
+        <w:jc w:val="both"/>
         <w:rPr>
           <w:sz w:val="26"/>
           <w:szCs w:val="26"/>
@@ -20469,7 +20536,7 @@
           <w:lang w:val="en-US"/>
         </w:rPr>
         <mc:AlternateContent>
-          <mc:Choice xmlns:w16sdtdh="http://schemas.microsoft.com/office/word/2020/wordml/sdtdatahash" xmlns:w16du="http://schemas.microsoft.com/office/word/2023/wordml/word16du" xmlns:w16="http://schemas.microsoft.com/office/word/2018/wordml" xmlns:w16cid="http://schemas.microsoft.com/office/word/2016/wordml/cid" xmlns:w16cex="http://schemas.microsoft.com/office/word/2018/wordml/cex" xmlns:oel="http://schemas.microsoft.com/office/2019/extlst" xmlns:am3d="http://schemas.microsoft.com/office/drawing/2017/model3d" xmlns:aink="http://schemas.microsoft.com/office/drawing/2016/ink" xmlns:cx8="http://schemas.microsoft.com/office/drawing/2016/5/14/chartex" xmlns:cx7="http://schemas.microsoft.com/office/drawing/2016/5/13/chartex" xmlns:cx6="http://schemas.microsoft.com/office/drawing/2016/5/12/chartex" xmlns:cx5="http://schemas.microsoft.com/office/drawing/2016/5/11/chartex" xmlns:cx4="http://schemas.microsoft.com/office/drawing/2016/5/10/chartex" xmlns:cx3="http://schemas.microsoft.com/office/drawing/2016/5/9/chartex" xmlns:cx2="http://schemas.microsoft.com/office/drawing/2015/10/21/chartex" xmlns:cx1="http://schemas.microsoft.com/office/drawing/2015/9/8/chartex" Requires="aink">
+          <mc:Choice Requires="aink">
             <w:drawing>
               <wp:anchor distT="0" distB="0" distL="114300" distR="114300" simplePos="0" relativeHeight="251694080" behindDoc="0" locked="0" layoutInCell="1" allowOverlap="1" wp14:anchorId="769F0083" wp14:editId="26B4F27B">
                 <wp:simplePos x="0" y="0"/>
@@ -20563,6 +20630,7 @@
       <w:pPr>
         <w:spacing w:after="120" w:line="360" w:lineRule="auto"/>
         <w:ind w:firstLine="360"/>
+        <w:jc w:val="both"/>
         <w:rPr>
           <w:sz w:val="26"/>
           <w:szCs w:val="26"/>
@@ -21266,6 +21334,7 @@
       <w:pPr>
         <w:spacing w:after="120" w:line="360" w:lineRule="auto"/>
         <w:ind w:firstLine="360"/>
+        <w:jc w:val="both"/>
         <w:rPr>
           <w:sz w:val="26"/>
           <w:szCs w:val="26"/>
@@ -21543,6 +21612,7 @@
       <w:pPr>
         <w:spacing w:after="120" w:line="360" w:lineRule="auto"/>
         <w:ind w:firstLine="360"/>
+        <w:jc w:val="both"/>
         <w:rPr>
           <w:sz w:val="26"/>
           <w:szCs w:val="26"/>
@@ -21578,6 +21648,15 @@
           <w:sz w:val="26"/>
           <w:szCs w:val="26"/>
         </w:rPr>
+      </w:r>
+      <w:r>
+        <w:rPr>
+          <w:b/>
+          <w:bCs/>
+          <w:sz w:val="26"/>
+          <w:szCs w:val="26"/>
+        </w:rPr>
+        <w:instrText xml:space="preserve"> \* MERGEFORMAT </w:instrText>
       </w:r>
       <w:r>
         <w:rPr>
@@ -21671,6 +21750,7 @@
       <w:pPr>
         <w:spacing w:after="120" w:line="360" w:lineRule="auto"/>
         <w:ind w:firstLine="360"/>
+        <w:jc w:val="both"/>
         <w:rPr>
           <w:sz w:val="26"/>
           <w:szCs w:val="26"/>
@@ -22398,6 +22478,7 @@
       <w:pPr>
         <w:spacing w:after="120" w:line="360" w:lineRule="auto"/>
         <w:ind w:firstLine="360"/>
+        <w:jc w:val="both"/>
         <w:rPr>
           <w:sz w:val="26"/>
           <w:szCs w:val="26"/>
@@ -23159,6 +23240,7 @@
       <w:pPr>
         <w:spacing w:after="120" w:line="360" w:lineRule="auto"/>
         <w:ind w:firstLine="360"/>
+        <w:jc w:val="both"/>
         <w:rPr>
           <w:sz w:val="26"/>
           <w:szCs w:val="26"/>
@@ -23258,6 +23340,7 @@
       <w:pPr>
         <w:spacing w:after="120" w:line="360" w:lineRule="auto"/>
         <w:ind w:firstLine="360"/>
+        <w:jc w:val="both"/>
         <w:rPr>
           <w:sz w:val="26"/>
           <w:szCs w:val="26"/>
@@ -23427,6 +23510,7 @@
       <w:pPr>
         <w:spacing w:after="120" w:line="360" w:lineRule="auto"/>
         <w:ind w:firstLine="360"/>
+        <w:jc w:val="both"/>
         <w:rPr>
           <w:sz w:val="26"/>
           <w:szCs w:val="26"/>
@@ -23776,6 +23860,7 @@
       <w:pPr>
         <w:spacing w:after="120" w:line="360" w:lineRule="auto"/>
         <w:ind w:firstLine="360"/>
+        <w:jc w:val="both"/>
         <w:rPr>
           <w:sz w:val="26"/>
           <w:szCs w:val="26"/>
@@ -23923,6 +24008,7 @@
       <w:pPr>
         <w:spacing w:after="120" w:line="360" w:lineRule="auto"/>
         <w:ind w:firstLine="360"/>
+        <w:jc w:val="both"/>
         <w:rPr>
           <w:sz w:val="26"/>
           <w:szCs w:val="26"/>
@@ -23940,6 +24026,7 @@
       <w:pPr>
         <w:spacing w:after="120" w:line="360" w:lineRule="auto"/>
         <w:ind w:firstLine="360"/>
+        <w:jc w:val="both"/>
         <w:rPr>
           <w:sz w:val="26"/>
           <w:szCs w:val="26"/>
@@ -24072,6 +24159,7 @@
       <w:pPr>
         <w:spacing w:after="120" w:line="360" w:lineRule="auto"/>
         <w:ind w:firstLine="360"/>
+        <w:jc w:val="both"/>
         <w:rPr>
           <w:sz w:val="26"/>
           <w:szCs w:val="26"/>
@@ -24089,6 +24177,7 @@
       <w:pPr>
         <w:spacing w:after="120" w:line="360" w:lineRule="auto"/>
         <w:ind w:firstLine="360"/>
+        <w:jc w:val="both"/>
         <w:rPr>
           <w:sz w:val="26"/>
           <w:szCs w:val="26"/>
@@ -24729,6 +24818,7 @@
       <w:pPr>
         <w:spacing w:after="120" w:line="360" w:lineRule="auto"/>
         <w:ind w:firstLine="360"/>
+        <w:jc w:val="both"/>
         <w:rPr>
           <w:sz w:val="26"/>
           <w:szCs w:val="26"/>
@@ -24799,6 +24889,7 @@
       <w:pPr>
         <w:spacing w:after="120" w:line="360" w:lineRule="auto"/>
         <w:ind w:firstLine="360"/>
+        <w:jc w:val="both"/>
         <w:rPr>
           <w:sz w:val="26"/>
           <w:szCs w:val="26"/>
@@ -24817,6 +24908,7 @@
       <w:pPr>
         <w:spacing w:after="120" w:line="360" w:lineRule="auto"/>
         <w:ind w:firstLine="360"/>
+        <w:jc w:val="both"/>
         <w:rPr>
           <w:sz w:val="26"/>
           <w:szCs w:val="26"/>
@@ -25550,6 +25642,7 @@
       <w:pPr>
         <w:spacing w:after="120" w:line="360" w:lineRule="auto"/>
         <w:ind w:firstLine="360"/>
+        <w:jc w:val="both"/>
         <w:rPr>
           <w:sz w:val="26"/>
           <w:szCs w:val="26"/>
@@ -25593,6 +25686,14 @@
           <w:szCs w:val="26"/>
           <w:lang w:val="en-US"/>
         </w:rPr>
+      </w:r>
+      <w:r>
+        <w:rPr>
+          <w:sz w:val="26"/>
+          <w:szCs w:val="26"/>
+          <w:lang w:val="en-US"/>
+        </w:rPr>
+        <w:instrText xml:space="preserve"> \* MERGEFORMAT </w:instrText>
       </w:r>
       <w:r>
         <w:rPr>
@@ -25674,6 +25775,14 @@
           <w:szCs w:val="26"/>
           <w:lang w:val="en-US"/>
         </w:rPr>
+        <w:instrText xml:space="preserve"> \* MERGEFORMAT </w:instrText>
+      </w:r>
+      <w:r>
+        <w:rPr>
+          <w:sz w:val="26"/>
+          <w:szCs w:val="26"/>
+          <w:lang w:val="en-US"/>
+        </w:rPr>
         <w:fldChar w:fldCharType="separate"/>
       </w:r>
       <w:r>
@@ -25757,6 +25866,14 @@
           <w:szCs w:val="26"/>
           <w:lang w:val="en-US"/>
         </w:rPr>
+      </w:r>
+      <w:r>
+        <w:rPr>
+          <w:sz w:val="26"/>
+          <w:szCs w:val="26"/>
+          <w:lang w:val="en-US"/>
+        </w:rPr>
+        <w:instrText xml:space="preserve"> \* MERGEFORMAT </w:instrText>
       </w:r>
       <w:r>
         <w:rPr>
@@ -25840,6 +25957,14 @@
           <w:szCs w:val="26"/>
           <w:lang w:val="en-US"/>
         </w:rPr>
+        <w:instrText xml:space="preserve"> \* MERGEFORMAT </w:instrText>
+      </w:r>
+      <w:r>
+        <w:rPr>
+          <w:sz w:val="26"/>
+          <w:szCs w:val="26"/>
+          <w:lang w:val="en-US"/>
+        </w:rPr>
         <w:fldChar w:fldCharType="separate"/>
       </w:r>
       <w:r>
@@ -25908,6 +26033,13 @@
           <w:sz w:val="26"/>
           <w:szCs w:val="26"/>
         </w:rPr>
+        <w:instrText xml:space="preserve"> \* MERGEFORMAT </w:instrText>
+      </w:r>
+      <w:r>
+        <w:rPr>
+          <w:sz w:val="26"/>
+          <w:szCs w:val="26"/>
+        </w:rPr>
         <w:fldChar w:fldCharType="separate"/>
       </w:r>
       <w:r>
@@ -25975,6 +26107,14 @@
           <w:szCs w:val="26"/>
           <w:lang w:val="en-US"/>
         </w:rPr>
+      </w:r>
+      <w:r>
+        <w:rPr>
+          <w:sz w:val="26"/>
+          <w:szCs w:val="26"/>
+          <w:lang w:val="en-US"/>
+        </w:rPr>
+        <w:instrText xml:space="preserve"> \* MERGEFORMAT </w:instrText>
       </w:r>
       <w:r>
         <w:rPr>
@@ -26586,6 +26726,7 @@
       <w:pPr>
         <w:spacing w:after="120" w:line="360" w:lineRule="auto"/>
         <w:ind w:firstLine="360"/>
+        <w:jc w:val="both"/>
         <w:rPr>
           <w:sz w:val="26"/>
           <w:szCs w:val="26"/>
@@ -26681,6 +26822,7 @@
       <w:pPr>
         <w:spacing w:after="120" w:line="360" w:lineRule="auto"/>
         <w:ind w:firstLine="360"/>
+        <w:jc w:val="both"/>
         <w:rPr>
           <w:sz w:val="26"/>
           <w:szCs w:val="26"/>
@@ -26707,7 +26849,7 @@
           <w:sz w:val="26"/>
           <w:szCs w:val="26"/>
         </w:rPr>
-        <w:t xml:space="preserve"> (ánh xạ hỗn loạn), giá trị này sẽ được cập nhật qua mỗi thế hệ kết hợp với hằng số hỗn loạn, tiếp đó giá trị sẽ được áp dụng vào cùng với trọng số của cả bầy đàn có được trong quá trình hội tụ, phương pháp đảm bảo phủ sóng tốt nhất và tránh can nhiễu cũng được </w:t>
+        <w:t xml:space="preserve"> (ánh xạ hỗn loạn), giá trị này sẽ được cập nhật qua mỗi thế hệ kết hợp với hằng số hỗn loạn, tiếp đó giá trị sẽ được áp dụng vào cùng với trọng số của cả bầy đàn có được trong quá trình hội tụ, phương pháp đảm bảo phủ sóng tốt nhất và tránh can nhiễu cũng được đề </w:t>
       </w:r>
       <w:r>
         <w:rPr>
@@ -26715,7 +26857,7 @@
           <w:szCs w:val="26"/>
         </w:rPr>
         <w:lastRenderedPageBreak/>
-        <w:t>đề xuất trong</w:t>
+        <w:t>xuất trong</w:t>
       </w:r>
       <w:sdt>
         <w:sdtPr>
@@ -26827,8 +26969,6 @@
       </w:r>
       <w:r>
         <w:rPr>
-          <w:i/>
-          <w:iCs/>
           <w:sz w:val="26"/>
           <w:szCs w:val="26"/>
         </w:rPr>
@@ -26843,8 +26983,6 @@
       </w:r>
       <w:r>
         <w:rPr>
-          <w:i/>
-          <w:iCs/>
           <w:sz w:val="26"/>
           <w:szCs w:val="26"/>
         </w:rPr>
@@ -26886,6 +27024,7 @@
       <w:pPr>
         <w:spacing w:after="120" w:line="360" w:lineRule="auto"/>
         <w:ind w:firstLine="360"/>
+        <w:jc w:val="both"/>
         <w:rPr>
           <w:sz w:val="26"/>
           <w:szCs w:val="26"/>
@@ -27156,6 +27295,7 @@
       <w:pPr>
         <w:spacing w:after="120" w:line="360" w:lineRule="auto"/>
         <w:ind w:firstLine="360"/>
+        <w:jc w:val="both"/>
         <w:rPr>
           <w:sz w:val="26"/>
           <w:szCs w:val="26"/>
@@ -27280,6 +27420,7 @@
       <w:pPr>
         <w:spacing w:after="120" w:line="360" w:lineRule="auto"/>
         <w:ind w:firstLine="360"/>
+        <w:jc w:val="both"/>
         <w:rPr>
           <w:sz w:val="26"/>
           <w:szCs w:val="26"/>
@@ -27604,6 +27745,7 @@
       <w:pPr>
         <w:spacing w:after="120" w:line="360" w:lineRule="auto"/>
         <w:ind w:firstLine="360"/>
+        <w:jc w:val="both"/>
         <w:rPr>
           <w:sz w:val="26"/>
           <w:szCs w:val="26"/>
@@ -27751,6 +27893,7 @@
       <w:pPr>
         <w:spacing w:after="120" w:line="360" w:lineRule="auto"/>
         <w:ind w:firstLine="360"/>
+        <w:jc w:val="both"/>
         <w:rPr>
           <w:sz w:val="26"/>
           <w:szCs w:val="26"/>
@@ -27796,21 +27939,21 @@
           <w:sz w:val="26"/>
           <w:szCs w:val="26"/>
         </w:rPr>
+        <w:instrText xml:space="preserve"> \* MERGEFORMAT </w:instrText>
+      </w:r>
+      <w:r>
+        <w:rPr>
+          <w:sz w:val="26"/>
+          <w:szCs w:val="26"/>
+        </w:rPr>
         <w:fldChar w:fldCharType="separate"/>
       </w:r>
       <w:r>
         <w:rPr>
-          <w:i/>
-          <w:iCs/>
-        </w:rPr>
-        <w:t xml:space="preserve">( </w:t>
-      </w:r>
-      <w:r>
-        <w:rPr>
-          <w:i/>
-          <w:iCs/>
-        </w:rPr>
-        <w:t>15</w:t>
+          <w:sz w:val="26"/>
+          <w:szCs w:val="26"/>
+        </w:rPr>
+        <w:t>( 15</w:t>
       </w:r>
       <w:r>
         <w:rPr>
@@ -28321,6 +28464,7 @@
       <w:pPr>
         <w:spacing w:after="120" w:line="360" w:lineRule="auto"/>
         <w:ind w:firstLine="360"/>
+        <w:jc w:val="both"/>
         <w:rPr>
           <w:sz w:val="26"/>
           <w:szCs w:val="26"/>
@@ -28366,6 +28510,7 @@
       <w:pPr>
         <w:spacing w:after="120" w:line="360" w:lineRule="auto"/>
         <w:ind w:firstLine="360"/>
+        <w:jc w:val="both"/>
         <w:rPr>
           <w:sz w:val="26"/>
           <w:szCs w:val="26"/>
@@ -28437,6 +28582,7 @@
       <w:pPr>
         <w:spacing w:after="120" w:line="360" w:lineRule="auto"/>
         <w:ind w:firstLine="360"/>
+        <w:jc w:val="both"/>
         <w:rPr>
           <w:sz w:val="26"/>
           <w:szCs w:val="26"/>
@@ -28563,6 +28709,81 @@
     </w:p>
     <w:p>
       <w:pPr>
+        <w:pStyle w:val="Heading2"/>
+        <w:rPr>
+          <w:rFonts w:asciiTheme="majorHAnsi" w:hAnsiTheme="majorHAnsi" w:cstheme="majorHAnsi"/>
+          <w:color w:val="auto"/>
+        </w:rPr>
+      </w:pPr>
+      <w:r>
+        <w:rPr>
+          <w:rFonts w:asciiTheme="majorHAnsi" w:hAnsiTheme="majorHAnsi" w:cstheme="majorHAnsi"/>
+          <w:color w:val="auto"/>
+        </w:rPr>
+        <w:t>Tổng kết chương</w:t>
+      </w:r>
+    </w:p>
+    <w:p>
+      <w:pPr>
+        <w:spacing w:after="120" w:line="360" w:lineRule="auto"/>
+        <w:ind w:firstLine="360"/>
+        <w:jc w:val="both"/>
+        <w:rPr>
+          <w:sz w:val="26"/>
+          <w:szCs w:val="26"/>
+        </w:rPr>
+      </w:pPr>
+      <w:r>
+        <w:rPr>
+          <w:sz w:val="26"/>
+          <w:szCs w:val="26"/>
+        </w:rPr>
+        <w:t xml:space="preserve">Chương này đã trình bày chi tiết bài toán giám sát sinh viên trong lớp học thông qua hệ thống RFID, tập trung vào việc tối ưu hóa vị trí và số lượng đầu đọc. Các yêu cầu, tiêu chí giám sát và ràng buộc của bài toán được xác định rõ, bao gồm việc đảm bảo độ bao phủ tối đa, giảm thiểu vùng chồng lấn, và hạn chế nhiễu tín hiệu. Đặc biệt, bài toán RNP đã được </w:t>
+      </w:r>
+      <w:r>
+        <w:rPr>
+          <w:sz w:val="26"/>
+          <w:szCs w:val="26"/>
+        </w:rPr>
+        <w:lastRenderedPageBreak/>
+        <w:t>phân tích, làm rõ tính chất NP-khó và nhu cầu sử dụng các thuật toán tối ưu như PSO để tìm lời giải hiệu quả trong thời gian khả thi.</w:t>
+      </w:r>
+    </w:p>
+    <w:p>
+      <w:pPr>
+        <w:spacing w:after="120" w:line="360" w:lineRule="auto"/>
+        <w:ind w:firstLine="360"/>
+        <w:jc w:val="both"/>
+        <w:rPr>
+          <w:sz w:val="26"/>
+          <w:szCs w:val="26"/>
+        </w:rPr>
+      </w:pPr>
+      <w:r>
+        <w:rPr>
+          <w:sz w:val="26"/>
+          <w:szCs w:val="26"/>
+        </w:rPr>
+        <w:t>Việc sử dụng các mô hình như phân tích kích thước mặt lưới, với cách tiếp cận đóng gói lục giác, đã cho thấy tiềm năng tối ưu hóa vị trí lắp đặt đầu đọc RFID, vừa đảm bảo độ bao phủ 100% vừa giảm thiểu xung đột tín hiệu. Qua đó, chương đã làm rõ cơ sở lý thuyết và kỹ thuật cần thiết để xây dựng một hệ thống giám sát sinh viên trong lớp học, góp phần nâng cao hiệu quả quản lý và chất lượng giảng dạy.</w:t>
+      </w:r>
+    </w:p>
+    <w:p>
+      <w:pPr>
+        <w:rPr>
+          <w:szCs w:val="26"/>
+          <w:lang w:val="en-US"/>
+        </w:rPr>
+      </w:pPr>
+      <w:r>
+        <w:rPr>
+          <w:szCs w:val="26"/>
+          <w:lang w:val="en-US"/>
+        </w:rPr>
+        <w:br w:type="page"/>
+      </w:r>
+    </w:p>
+    <w:p>
+      <w:pPr>
         <w:pStyle w:val="Heading1"/>
         <w:numPr>
           <w:ilvl w:val="0"/>
@@ -28674,6 +28895,7 @@
       <w:pPr>
         <w:spacing w:after="120" w:line="360" w:lineRule="auto"/>
         <w:ind w:firstLine="360"/>
+        <w:jc w:val="both"/>
         <w:rPr>
           <w:sz w:val="26"/>
           <w:szCs w:val="26"/>
@@ -28691,6 +28913,7 @@
       <w:pPr>
         <w:spacing w:after="120" w:line="360" w:lineRule="auto"/>
         <w:ind w:firstLine="360"/>
+        <w:jc w:val="both"/>
         <w:rPr>
           <w:sz w:val="26"/>
           <w:szCs w:val="26"/>
@@ -28708,6 +28931,7 @@
       <w:pPr>
         <w:spacing w:after="120" w:line="360" w:lineRule="auto"/>
         <w:ind w:firstLine="360"/>
+        <w:jc w:val="both"/>
         <w:rPr>
           <w:sz w:val="26"/>
           <w:szCs w:val="26"/>
@@ -28725,6 +28949,7 @@
       <w:pPr>
         <w:spacing w:after="120" w:line="360" w:lineRule="auto"/>
         <w:ind w:firstLine="360"/>
+        <w:jc w:val="both"/>
         <w:rPr>
           <w:sz w:val="26"/>
           <w:szCs w:val="26"/>
@@ -28742,6 +28967,7 @@
       <w:pPr>
         <w:spacing w:after="120" w:line="360" w:lineRule="auto"/>
         <w:ind w:firstLine="360"/>
+        <w:jc w:val="both"/>
         <w:rPr>
           <w:sz w:val="26"/>
           <w:szCs w:val="26"/>
@@ -28759,6 +28985,7 @@
       <w:pPr>
         <w:spacing w:after="120" w:line="360" w:lineRule="auto"/>
         <w:ind w:firstLine="360"/>
+        <w:jc w:val="both"/>
         <w:rPr>
           <w:sz w:val="26"/>
           <w:szCs w:val="26"/>
@@ -28776,6 +29003,7 @@
       <w:pPr>
         <w:spacing w:after="120" w:line="360" w:lineRule="auto"/>
         <w:ind w:firstLine="360"/>
+        <w:jc w:val="both"/>
         <w:rPr>
           <w:sz w:val="26"/>
           <w:szCs w:val="26"/>
@@ -28818,10 +29046,10 @@
       <w:pPr>
         <w:spacing w:after="120" w:line="360" w:lineRule="auto"/>
         <w:ind w:firstLine="360"/>
-        <w:rPr>
-          <w:sz w:val="26"/>
-          <w:szCs w:val="26"/>
-          <w:lang w:val="en-US"/>
+        <w:jc w:val="both"/>
+        <w:rPr>
+          <w:sz w:val="26"/>
+          <w:szCs w:val="26"/>
         </w:rPr>
       </w:pPr>
       <w:r>
@@ -28833,8 +29061,6 @@
       </w:r>
       <w:r>
         <w:rPr>
-          <w:i/>
-          <w:iCs/>
           <w:sz w:val="26"/>
           <w:szCs w:val="26"/>
         </w:rPr>
@@ -28849,8 +29075,6 @@
       </w:r>
       <w:r>
         <w:rPr>
-          <w:i/>
-          <w:iCs/>
           <w:sz w:val="26"/>
           <w:szCs w:val="26"/>
         </w:rPr>
@@ -28919,8 +29143,6 @@
       </w:r>
       <w:r>
         <w:rPr>
-          <w:i/>
-          <w:iCs/>
           <w:sz w:val="26"/>
           <w:szCs w:val="26"/>
         </w:rPr>
@@ -28938,10 +29160,10 @@
       <w:pPr>
         <w:spacing w:after="120" w:line="360" w:lineRule="auto"/>
         <w:ind w:firstLine="360"/>
-        <w:rPr>
-          <w:sz w:val="26"/>
-          <w:szCs w:val="26"/>
-          <w:lang w:val="en-US"/>
+        <w:jc w:val="both"/>
+        <w:rPr>
+          <w:sz w:val="26"/>
+          <w:szCs w:val="26"/>
         </w:rPr>
       </w:pPr>
       <w:r>
@@ -28953,8 +29175,6 @@
       </w:r>
       <w:r>
         <w:rPr>
-          <w:i/>
-          <w:iCs/>
           <w:sz w:val="26"/>
           <w:szCs w:val="26"/>
         </w:rPr>
@@ -29824,6 +30044,7 @@
       <w:pPr>
         <w:spacing w:after="120" w:line="360" w:lineRule="auto"/>
         <w:ind w:firstLine="360"/>
+        <w:jc w:val="both"/>
         <w:rPr>
           <w:sz w:val="26"/>
           <w:szCs w:val="26"/>
@@ -29843,7 +30064,6 @@
         <w:rPr>
           <w:rFonts w:asciiTheme="majorHAnsi" w:hAnsiTheme="majorHAnsi" w:cstheme="majorHAnsi"/>
           <w:color w:val="auto"/>
-          <w:lang w:val="en-US"/>
         </w:rPr>
       </w:pPr>
       <w:r>
@@ -29865,9 +30085,7 @@
       <w:pPr>
         <w:spacing w:after="120" w:line="360" w:lineRule="auto"/>
         <w:ind w:firstLine="360"/>
-        <w:rPr>
-          <w:lang w:val="en-US"/>
-        </w:rPr>
+        <w:jc w:val="both"/>
       </w:pPr>
       <w:r>
         <w:rPr>
@@ -30199,12 +30417,77 @@
     </w:p>
     <w:p>
       <w:pPr>
+        <w:pStyle w:val="Heading2"/>
+        <w:rPr>
+          <w:rFonts w:asciiTheme="majorHAnsi" w:hAnsiTheme="majorHAnsi" w:cstheme="majorHAnsi"/>
+          <w:color w:val="auto"/>
+          <w:lang w:val="en-US"/>
+        </w:rPr>
+      </w:pPr>
+      <w:r>
+        <w:rPr>
+          <w:rFonts w:asciiTheme="majorHAnsi" w:hAnsiTheme="majorHAnsi" w:cstheme="majorHAnsi"/>
+          <w:color w:val="auto"/>
+        </w:rPr>
+        <w:t>Tổng kết chương</w:t>
+      </w:r>
+    </w:p>
+    <w:p>
+      <w:pPr>
+        <w:spacing w:after="120" w:line="360" w:lineRule="auto"/>
+        <w:ind w:firstLine="360"/>
+        <w:jc w:val="both"/>
+        <w:rPr>
+          <w:sz w:val="26"/>
+          <w:szCs w:val="26"/>
+        </w:rPr>
+      </w:pPr>
+      <w:r>
+        <w:rPr>
+          <w:sz w:val="26"/>
+          <w:szCs w:val="26"/>
+        </w:rPr>
+        <w:t>Chương này đã trình bày cách áp dụng các thuật toán tối ưu hiện đại, bao gồm PSO (Particle Swarm Optimization) và FA (Firefly Algorithm), trong bài toán giám sát và quy hoạch mạng RFID. Đối với bài toán PSO, các bước từ khởi tạo quần thể, đánh giá hàm mục tiêu, đến cập nhật vị trí và vận tốc của các cá thể đã được phân tích kỹ lưỡng nhằm tối ưu hóa vị trí lắp đặt đầu đọc RFID. Đồng thời, FA được giới thiệu như một phương pháp bổ trợ, với cơ chế lấy cảm hứng từ ánh sáng của đom đóm, giúp tăng cường khả năng tìm kiếm giải pháp trong không gian tối ưu.</w:t>
+      </w:r>
+    </w:p>
+    <w:p>
+      <w:pPr>
+        <w:spacing w:after="120" w:line="360" w:lineRule="auto"/>
+        <w:ind w:firstLine="360"/>
+        <w:jc w:val="both"/>
+        <w:rPr>
+          <w:sz w:val="26"/>
+          <w:szCs w:val="26"/>
+        </w:rPr>
+      </w:pPr>
+      <w:r>
+        <w:rPr>
+          <w:sz w:val="26"/>
+          <w:szCs w:val="26"/>
+        </w:rPr>
+        <w:t xml:space="preserve">Các thuật toán này đều nhấn mạnh vào việc cải thiện chất lượng lời giải thông qua sự hợp tác và cạnh tranh giữa các cá thể, từ đó giảm thiểu số lượng đầu đọc, đảm bảo độ bao phủ tối đa và giảm thiểu xung đột tín hiệu. Việc áp dụng các phương pháp này không chỉ </w:t>
+      </w:r>
+      <w:r>
+        <w:rPr>
+          <w:sz w:val="26"/>
+          <w:szCs w:val="26"/>
+        </w:rPr>
+        <w:lastRenderedPageBreak/>
+        <w:t>nâng cao hiệu quả quản lý không gian lớp học mà còn cung cấp giải pháp tối ưu cho các hệ thống RFID trong các ứng dụng thực tế rộng lớn hơn.</w:t>
+      </w:r>
+    </w:p>
+    <w:p>
+      <w:pPr>
+        <w:rPr>
+          <w:lang w:val="en-US"/>
+        </w:rPr>
+      </w:pPr>
+    </w:p>
+    <w:p>
+      <w:pPr>
         <w:pStyle w:val="ListParagraph"/>
-        <w:numPr>
-          <w:ilvl w:val="0"/>
-          <w:numId w:val="20"/>
-        </w:numPr>
         <w:spacing w:before="0" w:after="120" w:line="360" w:lineRule="auto"/>
+        <w:ind w:left="810" w:firstLine="0"/>
         <w:contextualSpacing w:val="0"/>
         <w:rPr>
           <w:rFonts w:asciiTheme="majorHAnsi" w:hAnsiTheme="majorHAnsi" w:cstheme="majorHAnsi"/>
@@ -30496,7 +30779,6 @@
         <w:rPr>
           <w:sz w:val="26"/>
           <w:szCs w:val="26"/>
-          <w:lang w:val="en-US"/>
         </w:rPr>
         <w:t xml:space="preserve"> là</w:t>
       </w:r>
@@ -32276,8 +32558,8 @@
           <w:szCs w:val="26"/>
         </w:rPr>
       </w:pPr>
-      <w:bookmarkStart w:id="146" w:name="_Toc184237204"/>
-      <w:bookmarkStart w:id="147" w:name="_Ref184562413"/>
+      <w:bookmarkStart w:id="146" w:name="_Ref184562413"/>
+      <w:bookmarkStart w:id="147" w:name="_Toc184237204"/>
       <w:r>
         <w:rPr>
           <w:b/>
@@ -32339,7 +32621,7 @@
         </w:rPr>
         <w:fldChar w:fldCharType="end"/>
       </w:r>
-      <w:bookmarkEnd w:id="147"/>
+      <w:bookmarkEnd w:id="146"/>
       <w:r>
         <w:rPr>
           <w:b/>
@@ -32350,7 +32632,7 @@
         </w:rPr>
         <w:t xml:space="preserve">. </w:t>
       </w:r>
-      <w:bookmarkEnd w:id="146"/>
+      <w:bookmarkEnd w:id="147"/>
       <w:r>
         <w:rPr>
           <w:bCs/>
@@ -32400,35 +32682,24 @@
       <w:r>
         <w:rPr>
           <w:szCs w:val="26"/>
-          <w:lang w:val="en-US"/>
         </w:rPr>
         <w:t xml:space="preserve">So sánh hiệu quả của thuật toán </w:t>
       </w:r>
       <w:r>
         <w:rPr>
           <w:szCs w:val="26"/>
-          <w:lang w:val="en-US"/>
-        </w:rPr>
-        <w:t>2 thuật toán PSO và FA</w:t>
-      </w:r>
-      <w:r>
-        <w:rPr>
-          <w:szCs w:val="26"/>
-          <w:lang w:val="en-US"/>
-        </w:rPr>
-        <w:t xml:space="preserve"> </w:t>
-      </w:r>
-      <w:r>
-        <w:rPr>
-          <w:szCs w:val="26"/>
-          <w:lang w:val="en-US"/>
+        </w:rPr>
+        <w:t xml:space="preserve">2 thuật toán PSO và FA </w:t>
+      </w:r>
+      <w:r>
+        <w:rPr>
+          <w:szCs w:val="26"/>
         </w:rPr>
         <w:t>sau khi loại bỏ đầu đọc dư thừa</w:t>
       </w:r>
       <w:r>
         <w:rPr>
           <w:szCs w:val="26"/>
-          <w:lang w:val="en-US"/>
         </w:rPr>
         <w:t>.</w:t>
       </w:r>
@@ -32450,35 +32721,12 @@
       <w:r>
         <w:rPr>
           <w:szCs w:val="26"/>
-          <w:lang w:val="en-US"/>
-        </w:rPr>
-        <w:t xml:space="preserve">So sánh hiệu quả của </w:t>
-      </w:r>
-      <w:r>
-        <w:rPr>
-          <w:szCs w:val="26"/>
-          <w:lang w:val="en-US"/>
-        </w:rPr>
-        <w:t xml:space="preserve">thuật toán </w:t>
-      </w:r>
-      <w:r>
-        <w:rPr>
-          <w:szCs w:val="26"/>
-          <w:lang w:val="en-US"/>
-        </w:rPr>
-        <w:t>2 thuật toán PSO và FA</w:t>
-      </w:r>
-      <w:r>
-        <w:rPr>
-          <w:szCs w:val="26"/>
-          <w:lang w:val="en-US"/>
-        </w:rPr>
-        <w:t xml:space="preserve"> qua các tiêu chí độ phủ, độ nhiễu, </w:t>
-      </w:r>
-      <w:r>
-        <w:rPr>
-          <w:szCs w:val="26"/>
-          <w:lang w:val="en-US"/>
+        </w:rPr>
+        <w:t xml:space="preserve">So sánh hiệu quả của thuật toán 2 thuật toán PSO và FA qua các tiêu chí độ phủ, độ nhiễu, </w:t>
+      </w:r>
+      <w:r>
+        <w:rPr>
+          <w:szCs w:val="26"/>
         </w:rPr>
         <w:t xml:space="preserve">giá trị </w:t>
       </w:r>
@@ -32486,29 +32734,18 @@
         <w:rPr>
           <w:i/>
           <w:szCs w:val="26"/>
-          <w:lang w:val="en-US"/>
-        </w:rPr>
-        <w:t>fitness</w:t>
-      </w:r>
-      <w:r>
-        <w:rPr>
-          <w:i/>
-          <w:szCs w:val="26"/>
-          <w:lang w:val="en-US"/>
-        </w:rPr>
-        <w:t xml:space="preserve"> </w:t>
-      </w:r>
-      <w:r>
-        <w:rPr>
-          <w:szCs w:val="26"/>
-          <w:lang w:val="en-US"/>
+        </w:rPr>
+        <w:t xml:space="preserve">fitness </w:t>
+      </w:r>
+      <w:r>
+        <w:rPr>
+          <w:szCs w:val="26"/>
         </w:rPr>
         <w:t>và thời gian thực hiện</w:t>
       </w:r>
       <w:r>
         <w:rPr>
           <w:szCs w:val="26"/>
-          <w:lang w:val="en-US"/>
         </w:rPr>
         <w:t>.</w:t>
       </w:r>
@@ -32549,7 +32786,6 @@
           <w:color w:val="auto"/>
           <w:sz w:val="26"/>
           <w:szCs w:val="26"/>
-          <w:lang w:val="en-US"/>
         </w:rPr>
         <w:t>So sánh hiệu quả của thuật toán 2 thuật toán PSO và FA sau khi loại bỏ đầu đọc dư thừa</w:t>
       </w:r>
@@ -32558,47 +32794,31 @@
       <w:pPr>
         <w:spacing w:after="120" w:line="360" w:lineRule="auto"/>
         <w:ind w:firstLine="360"/>
+        <w:jc w:val="both"/>
+        <w:rPr>
+          <w:sz w:val="26"/>
+          <w:szCs w:val="26"/>
+        </w:rPr>
+      </w:pPr>
+      <w:r>
+        <w:rPr>
+          <w:sz w:val="26"/>
+          <w:szCs w:val="26"/>
+        </w:rPr>
+        <w:t xml:space="preserve">Trong quá trình nghiên cứu, nhận thấy các tiêu chí có sự tăng hoặc giảm có thể là do số lượng thẻ trong vùng làm việc. Vì thế, chúng tôi sẽ thực hiện lập bảng so sánh. Phần này sẽ triển khai với 3 kích thước mắt lưới là 5.2, 2.6 và 1.3 cùng các tham số liên quan ở </w:t>
+      </w:r>
+      <w:r>
         <w:rPr>
           <w:sz w:val="26"/>
           <w:szCs w:val="26"/>
           <w:lang w:val="en-US"/>
         </w:rPr>
-      </w:pPr>
-      <w:r>
-        <w:rPr>
-          <w:sz w:val="26"/>
-          <w:szCs w:val="26"/>
-        </w:rPr>
-        <w:t>Trong quá trình nghiên cứu nhận thấy các tiêu chí có tăng hoặc giảm có thể là do số lượng thẻ trong vùng làm việc, nên vì thế chúng tôi sẽ thực hiện lập bảng so sánh</w:t>
-      </w:r>
-      <w:r>
-        <w:rPr>
-          <w:sz w:val="26"/>
-          <w:szCs w:val="26"/>
-        </w:rPr>
-        <w:t>, phần này sẽ triển khai với 3 kích thước mắt lưới</w:t>
-      </w:r>
-      <w:r>
-        <w:rPr>
-          <w:sz w:val="26"/>
-          <w:szCs w:val="26"/>
-          <w:lang w:val="en-US"/>
-        </w:rPr>
-        <w:t xml:space="preserve"> là 5.2, 2.6 và 1.3 và các tham số liên quan ở </w:t>
-      </w:r>
-      <w:r>
-        <w:rPr>
-          <w:sz w:val="26"/>
-          <w:szCs w:val="26"/>
-          <w:lang w:val="en-US"/>
-        </w:rPr>
         <w:fldChar w:fldCharType="begin"/>
       </w:r>
       <w:r>
         <w:rPr>
           <w:sz w:val="26"/>
           <w:szCs w:val="26"/>
-          <w:lang w:val="en-US"/>
         </w:rPr>
         <w:instrText xml:space="preserve"> REF _Ref184562413 \h </w:instrText>
       </w:r>
@@ -32648,7 +32868,24 @@
           <w:sz w:val="26"/>
           <w:szCs w:val="26"/>
         </w:rPr>
-        <w:t>, qua các lần so sánh là các thẻ cố định qua từng lần chạy thuật toán</w:t>
+        <w:t>.</w:t>
+      </w:r>
+      <w:r>
+        <w:t xml:space="preserve"> </w:t>
+      </w:r>
+      <w:r>
+        <w:rPr>
+          <w:sz w:val="26"/>
+          <w:szCs w:val="26"/>
+        </w:rPr>
+        <w:t>Qua các lần so sánh, các thẻ được giữ cố định qua từng lần chạy thuật toán, so sánh trước và sau khi loại bỏ đầu đọc dư thừa, để hình dung rõ thuật toán PSO cho kết quả tốt ở mắt lưới nào. Từ đó, kích thước mắt lưới đó sẽ được sử dụng để lập bảng so sánh ở mục</w:t>
+      </w:r>
+      <w:r>
+        <w:rPr>
+          <w:sz w:val="26"/>
+          <w:szCs w:val="26"/>
+        </w:rPr>
+        <w:t xml:space="preserve"> </w:t>
       </w:r>
       <w:r>
         <w:rPr>
@@ -32656,7 +32893,14 @@
           <w:szCs w:val="26"/>
           <w:lang w:val="en-US"/>
         </w:rPr>
-        <w:t>, so sánh trước và sau khi loại bỏ đầu đọc dư thừa, để hình dung rõ thuật toán PSO cho kết quả tốt ở mắt lưới và từ đó sử dụng kích thước mắt lưới đó lập bảng so sánh ở</w:t>
+        <w:fldChar w:fldCharType="begin"/>
+      </w:r>
+      <w:r>
+        <w:rPr>
+          <w:sz w:val="26"/>
+          <w:szCs w:val="26"/>
+        </w:rPr>
+        <w:instrText xml:space="preserve"> REF _Ref184563271 \r \h </w:instrText>
       </w:r>
       <w:r>
         <w:rPr>
@@ -32664,7 +32908,6 @@
           <w:szCs w:val="26"/>
           <w:lang w:val="en-US"/>
         </w:rPr>
-        <w:t xml:space="preserve"> mục </w:t>
       </w:r>
       <w:r>
         <w:rPr>
@@ -32672,54 +32915,123 @@
           <w:szCs w:val="26"/>
           <w:lang w:val="en-US"/>
         </w:rPr>
+        <w:fldChar w:fldCharType="separate"/>
+      </w:r>
+      <w:r>
+        <w:rPr>
+          <w:sz w:val="26"/>
+          <w:szCs w:val="26"/>
+        </w:rPr>
+        <w:t>5.3.2</w:t>
+      </w:r>
+      <w:r>
+        <w:rPr>
+          <w:sz w:val="26"/>
+          <w:szCs w:val="26"/>
+          <w:lang w:val="en-US"/>
+        </w:rPr>
+        <w:fldChar w:fldCharType="end"/>
+      </w:r>
+    </w:p>
+    <w:p>
+      <w:pPr>
+        <w:pStyle w:val="Caption"/>
+        <w:framePr w:hSpace="180" w:wrap="around" w:vAnchor="text" w:hAnchor="page" w:x="1777" w:y="4141"/>
+        <w:suppressOverlap/>
+      </w:pPr>
+      <w:r>
+        <w:rPr>
+          <w:b/>
+          <w:color w:val="auto"/>
+          <w:sz w:val="26"/>
+          <w:szCs w:val="26"/>
+        </w:rPr>
+        <w:t xml:space="preserve">Bảng </w:t>
+      </w:r>
+      <w:r>
+        <w:rPr>
+          <w:b/>
+          <w:color w:val="auto"/>
+          <w:sz w:val="26"/>
+          <w:szCs w:val="26"/>
+          <w:lang w:val="en-US"/>
+        </w:rPr>
         <w:fldChar w:fldCharType="begin"/>
       </w:r>
       <w:r>
         <w:rPr>
+          <w:b/>
+          <w:color w:val="auto"/>
+          <w:sz w:val="26"/>
+          <w:szCs w:val="26"/>
+        </w:rPr>
+        <w:instrText xml:space="preserve"> SEQ Bảng \* ARABIC </w:instrText>
+      </w:r>
+      <w:r>
+        <w:rPr>
+          <w:b/>
+          <w:color w:val="auto"/>
           <w:sz w:val="26"/>
           <w:szCs w:val="26"/>
           <w:lang w:val="en-US"/>
         </w:rPr>
-        <w:instrText xml:space="preserve"> REF _Ref184563271 \r \h </w:instrText>
-      </w:r>
-      <w:r>
-        <w:rPr>
+        <w:fldChar w:fldCharType="separate"/>
+      </w:r>
+      <w:r>
+        <w:rPr>
+          <w:b/>
+          <w:color w:val="auto"/>
+          <w:sz w:val="26"/>
+          <w:szCs w:val="26"/>
+        </w:rPr>
+        <w:t>2</w:t>
+      </w:r>
+      <w:r>
+        <w:rPr>
+          <w:b/>
+          <w:color w:val="auto"/>
           <w:sz w:val="26"/>
           <w:szCs w:val="26"/>
           <w:lang w:val="en-US"/>
         </w:rPr>
-      </w:r>
-      <w:r>
-        <w:rPr>
-          <w:sz w:val="26"/>
-          <w:szCs w:val="26"/>
-          <w:lang w:val="en-US"/>
-        </w:rPr>
-        <w:fldChar w:fldCharType="separate"/>
-      </w:r>
-      <w:r>
-        <w:rPr>
-          <w:sz w:val="26"/>
-          <w:szCs w:val="26"/>
-          <w:lang w:val="en-US"/>
-        </w:rPr>
-        <w:t>5.3.2</w:t>
-      </w:r>
-      <w:r>
-        <w:rPr>
-          <w:sz w:val="26"/>
-          <w:szCs w:val="26"/>
-          <w:lang w:val="en-US"/>
-        </w:rPr>
         <w:fldChar w:fldCharType="end"/>
+      </w:r>
+      <w:r>
+        <w:rPr>
+          <w:b/>
+          <w:color w:val="auto"/>
+          <w:sz w:val="26"/>
+          <w:szCs w:val="26"/>
+        </w:rPr>
+        <w:t>.</w:t>
+      </w:r>
+      <w:r>
+        <w:t xml:space="preserve"> </w:t>
+      </w:r>
+      <w:r>
+        <w:rPr>
+          <w:color w:val="auto"/>
+          <w:sz w:val="26"/>
+          <w:szCs w:val="26"/>
+        </w:rPr>
+        <w:t>So sánh hiệu quả quy hoạch mạng RFID của 2 thuật toán PSO và FA theo kích thước mắt lưới khác nhau</w:t>
+      </w:r>
+      <w:r>
+        <w:rPr>
+          <w:color w:val="auto"/>
+          <w:sz w:val="26"/>
+          <w:szCs w:val="26"/>
+        </w:rPr>
+        <w:t>.</w:t>
       </w:r>
     </w:p>
     <w:tbl>
       <w:tblPr>
         <w:tblStyle w:val="TableGrid"/>
-        <w:tblpPr w:leftFromText="180" w:rightFromText="180" w:vertAnchor="text" w:horzAnchor="margin" w:tblpY="277"/>
+        <w:tblpPr w:leftFromText="180" w:rightFromText="180" w:vertAnchor="text" w:horzAnchor="margin" w:tblpXSpec="center" w:tblpY="327"/>
         <w:tblOverlap w:val="never"/>
-        <w:tblW w:w="9837" w:type="dxa"/>
+        <w:tblW w:w="10321" w:type="dxa"/>
+        <w:tblLayout w:type="fixed"/>
         <w:tblLook w:val="04A0" w:firstRow="1" w:lastRow="0" w:firstColumn="1" w:lastColumn="0" w:noHBand="0" w:noVBand="1"/>
       </w:tblPr>
       <w:tblGrid>
@@ -32728,13 +33040,15 @@
         <w:gridCol w:w="924"/>
         <w:gridCol w:w="751"/>
         <w:gridCol w:w="838"/>
-        <w:gridCol w:w="801"/>
+        <w:gridCol w:w="1273"/>
         <w:gridCol w:w="852"/>
-        <w:gridCol w:w="924"/>
+        <w:gridCol w:w="12"/>
+        <w:gridCol w:w="912"/>
         <w:gridCol w:w="751"/>
         <w:gridCol w:w="838"/>
         <w:gridCol w:w="801"/>
         <w:gridCol w:w="931"/>
+        <w:gridCol w:w="12"/>
       </w:tblGrid>
       <w:tr>
         <w:tc>
@@ -32797,8 +33111,8 @@
         </w:tc>
         <w:tc>
           <w:tcPr>
-            <w:tcW w:w="4166" w:type="dxa"/>
-            <w:gridSpan w:val="5"/>
+            <w:tcW w:w="4650" w:type="dxa"/>
+            <w:gridSpan w:val="6"/>
             <w:vAlign w:val="center"/>
           </w:tcPr>
           <w:p>
@@ -32827,7 +33141,7 @@
         <w:tc>
           <w:tcPr>
             <w:tcW w:w="4245" w:type="dxa"/>
-            <w:gridSpan w:val="5"/>
+            <w:gridSpan w:val="6"/>
             <w:vAlign w:val="center"/>
           </w:tcPr>
           <w:p>
@@ -32856,7 +33170,9 @@
       </w:tr>
       <w:tr>
         <w:trPr>
-          <w:trHeight w:val="732"/>
+          <w:gridAfter w:val="1"/>
+          <w:wAfter w:w="12" w:type="dxa"/>
+          <w:trHeight w:val="1649"/>
         </w:trPr>
         <w:tc>
           <w:tcPr>
@@ -32982,7 +33298,7 @@
         </w:tc>
         <w:tc>
           <w:tcPr>
-            <w:tcW w:w="801" w:type="dxa"/>
+            <w:tcW w:w="1273" w:type="dxa"/>
             <w:vAlign w:val="center"/>
           </w:tcPr>
           <w:p>
@@ -33039,6 +33355,7 @@
         <w:tc>
           <w:tcPr>
             <w:tcW w:w="924" w:type="dxa"/>
+            <w:gridSpan w:val="2"/>
             <w:vAlign w:val="center"/>
           </w:tcPr>
           <w:p>
@@ -33179,6 +33496,8 @@
       </w:tr>
       <w:tr>
         <w:trPr>
+          <w:gridAfter w:val="1"/>
+          <w:wAfter w:w="12" w:type="dxa"/>
           <w:trHeight w:val="578"/>
         </w:trPr>
         <w:tc>
@@ -33303,7 +33622,7 @@
         </w:tc>
         <w:tc>
           <w:tcPr>
-            <w:tcW w:w="801" w:type="dxa"/>
+            <w:tcW w:w="1273" w:type="dxa"/>
             <w:vAlign w:val="center"/>
           </w:tcPr>
           <w:p>
@@ -33352,6 +33671,7 @@
         <w:tc>
           <w:tcPr>
             <w:tcW w:w="924" w:type="dxa"/>
+            <w:gridSpan w:val="2"/>
             <w:vAlign w:val="center"/>
           </w:tcPr>
           <w:p>
@@ -33472,6 +33792,8 @@
       </w:tr>
       <w:tr>
         <w:trPr>
+          <w:gridAfter w:val="1"/>
+          <w:wAfter w:w="12" w:type="dxa"/>
           <w:trHeight w:val="578"/>
         </w:trPr>
         <w:tc>
@@ -33596,7 +33918,7 @@
         </w:tc>
         <w:tc>
           <w:tcPr>
-            <w:tcW w:w="801" w:type="dxa"/>
+            <w:tcW w:w="1273" w:type="dxa"/>
             <w:vAlign w:val="center"/>
           </w:tcPr>
           <w:p>
@@ -33645,6 +33967,7 @@
         <w:tc>
           <w:tcPr>
             <w:tcW w:w="924" w:type="dxa"/>
+            <w:gridSpan w:val="2"/>
             <w:vAlign w:val="center"/>
           </w:tcPr>
           <w:p>
@@ -33765,6 +34088,8 @@
       </w:tr>
       <w:tr>
         <w:trPr>
+          <w:gridAfter w:val="1"/>
+          <w:wAfter w:w="12" w:type="dxa"/>
           <w:trHeight w:val="578"/>
         </w:trPr>
         <w:tc>
@@ -33889,7 +34214,7 @@
         </w:tc>
         <w:tc>
           <w:tcPr>
-            <w:tcW w:w="801" w:type="dxa"/>
+            <w:tcW w:w="1273" w:type="dxa"/>
             <w:vAlign w:val="center"/>
           </w:tcPr>
           <w:p>
@@ -33938,6 +34263,7 @@
         <w:tc>
           <w:tcPr>
             <w:tcW w:w="924" w:type="dxa"/>
+            <w:gridSpan w:val="2"/>
             <w:vAlign w:val="center"/>
           </w:tcPr>
           <w:p>
@@ -34060,238 +34386,33 @@
       </w:tr>
     </w:tbl>
     <w:p>
-      <w:pPr>
-        <w:pStyle w:val="Caption"/>
-        <w:framePr w:hSpace="180" w:wrap="around" w:vAnchor="text" w:hAnchor="page" w:x="1777" w:y="4141"/>
-        <w:suppressOverlap/>
-        <w:rPr>
-          <w:lang w:val="en-US"/>
-        </w:rPr>
-      </w:pPr>
-      <w:r>
-        <w:rPr>
-          <w:b/>
-          <w:color w:val="auto"/>
-          <w:sz w:val="26"/>
-          <w:szCs w:val="26"/>
-          <w:lang w:val="en-US"/>
-        </w:rPr>
-        <w:t xml:space="preserve">Bảng </w:t>
-      </w:r>
-      <w:r>
-        <w:rPr>
-          <w:b/>
-          <w:color w:val="auto"/>
-          <w:sz w:val="26"/>
-          <w:szCs w:val="26"/>
-          <w:lang w:val="en-US"/>
-        </w:rPr>
-        <w:fldChar w:fldCharType="begin"/>
-      </w:r>
-      <w:r>
-        <w:rPr>
-          <w:b/>
-          <w:color w:val="auto"/>
-          <w:sz w:val="26"/>
-          <w:szCs w:val="26"/>
-          <w:lang w:val="en-US"/>
-        </w:rPr>
-        <w:instrText xml:space="preserve"> SEQ Bảng \* ARABIC </w:instrText>
-      </w:r>
-      <w:r>
-        <w:rPr>
-          <w:b/>
-          <w:color w:val="auto"/>
-          <w:sz w:val="26"/>
-          <w:szCs w:val="26"/>
-          <w:lang w:val="en-US"/>
-        </w:rPr>
-        <w:fldChar w:fldCharType="separate"/>
-      </w:r>
-      <w:r>
-        <w:rPr>
-          <w:b/>
-          <w:color w:val="auto"/>
-          <w:sz w:val="26"/>
-          <w:szCs w:val="26"/>
-          <w:lang w:val="en-US"/>
-        </w:rPr>
-        <w:t>2</w:t>
-      </w:r>
-      <w:r>
-        <w:rPr>
-          <w:b/>
-          <w:color w:val="auto"/>
-          <w:sz w:val="26"/>
-          <w:szCs w:val="26"/>
-          <w:lang w:val="en-US"/>
-        </w:rPr>
-        <w:fldChar w:fldCharType="end"/>
-      </w:r>
-      <w:r>
-        <w:rPr>
-          <w:b/>
-          <w:color w:val="auto"/>
-          <w:sz w:val="26"/>
-          <w:szCs w:val="26"/>
-          <w:lang w:val="en-US"/>
-        </w:rPr>
-        <w:t>.</w:t>
-      </w:r>
-      <w:r>
-        <w:rPr>
-          <w:lang w:val="en-US"/>
-        </w:rPr>
-        <w:t xml:space="preserve"> </w:t>
-      </w:r>
-      <w:r>
-        <w:rPr>
-          <w:color w:val="auto"/>
-          <w:sz w:val="26"/>
-          <w:szCs w:val="26"/>
-          <w:lang w:val="en-US"/>
-        </w:rPr>
-        <w:t>So sánh hiệu quả quy hoạch mạng RFID của 2 thuật toán PSO và FA theo kích thước mắt lướ</w:t>
-      </w:r>
-      <w:r>
-        <w:rPr>
-          <w:color w:val="auto"/>
-          <w:sz w:val="26"/>
-          <w:szCs w:val="26"/>
-          <w:lang w:val="en-US"/>
-        </w:rPr>
-        <w:t>i khác nhau trong 2</w:t>
-      </w:r>
-      <w:r>
-        <w:rPr>
-          <w:color w:val="auto"/>
-          <w:sz w:val="26"/>
-          <w:szCs w:val="26"/>
-          <w:lang w:val="en-US"/>
-        </w:rPr>
-        <w:t>00 thẻ</w:t>
-      </w:r>
-    </w:p>
-    <w:p>
       <w:r>
         <w:br w:type="page"/>
       </w:r>
     </w:p>
     <w:p>
-      <w:bookmarkStart w:id="149" w:name="_GoBack"/>
-      <w:bookmarkEnd w:id="149"/>
-    </w:p>
-    <w:p/>
-    <w:p>
       <w:pPr>
         <w:spacing w:after="120" w:line="360" w:lineRule="auto"/>
-        <w:rPr>
-          <w:sz w:val="26"/>
-          <w:szCs w:val="26"/>
-          <w:lang w:val="en-US"/>
-        </w:rPr>
-      </w:pPr>
-    </w:p>
-    <w:p>
-      <w:pPr>
-        <w:keepNext/>
-      </w:pPr>
-    </w:p>
-    <w:p>
-      <w:pPr>
-        <w:pStyle w:val="Caption"/>
-        <w:framePr w:hSpace="181" w:wrap="notBeside" w:vAnchor="text" w:hAnchor="page" w:x="2145" w:y="5906"/>
-        <w:jc w:val="center"/>
-        <w:rPr>
-          <w:color w:val="auto"/>
-          <w:sz w:val="26"/>
-          <w:szCs w:val="26"/>
-          <w:lang w:val="en-US"/>
-        </w:rPr>
-      </w:pPr>
-      <w:r>
-        <w:rPr>
-          <w:b/>
-          <w:color w:val="auto"/>
-          <w:sz w:val="26"/>
-          <w:szCs w:val="26"/>
-          <w:lang w:val="en-US"/>
-        </w:rPr>
-        <w:t xml:space="preserve">Bảng </w:t>
-      </w:r>
-      <w:r>
-        <w:rPr>
-          <w:b/>
-          <w:color w:val="auto"/>
-          <w:sz w:val="26"/>
-          <w:szCs w:val="26"/>
-          <w:lang w:val="en-US"/>
-        </w:rPr>
-        <w:fldChar w:fldCharType="begin"/>
-      </w:r>
-      <w:r>
-        <w:rPr>
-          <w:b/>
-          <w:color w:val="auto"/>
-          <w:sz w:val="26"/>
-          <w:szCs w:val="26"/>
-          <w:lang w:val="en-US"/>
-        </w:rPr>
-        <w:instrText xml:space="preserve"> SEQ Bảng \* ARABIC </w:instrText>
-      </w:r>
-      <w:r>
-        <w:rPr>
-          <w:b/>
-          <w:color w:val="auto"/>
-          <w:sz w:val="26"/>
-          <w:szCs w:val="26"/>
-          <w:lang w:val="en-US"/>
-        </w:rPr>
-        <w:fldChar w:fldCharType="separate"/>
-      </w:r>
-      <w:r>
-        <w:rPr>
-          <w:b/>
-          <w:color w:val="auto"/>
-          <w:sz w:val="26"/>
-          <w:szCs w:val="26"/>
-          <w:lang w:val="en-US"/>
-        </w:rPr>
-        <w:t>3</w:t>
-      </w:r>
-      <w:r>
-        <w:rPr>
-          <w:b/>
-          <w:color w:val="auto"/>
-          <w:sz w:val="26"/>
-          <w:szCs w:val="26"/>
-          <w:lang w:val="en-US"/>
-        </w:rPr>
-        <w:fldChar w:fldCharType="end"/>
-      </w:r>
-      <w:r>
-        <w:rPr>
-          <w:color w:val="auto"/>
-          <w:sz w:val="26"/>
-          <w:szCs w:val="26"/>
-          <w:lang w:val="en-US"/>
-        </w:rPr>
-        <w:t>.</w:t>
-      </w:r>
-      <w:r>
-        <w:rPr>
-          <w:color w:val="auto"/>
-          <w:sz w:val="26"/>
-          <w:szCs w:val="26"/>
-          <w:lang w:val="en-US"/>
-        </w:rPr>
-        <w:t xml:space="preserve"> So sánh hiệu quả của các thuật toán sau khi loại bỏ đầu đọc dư thừa</w:t>
+        <w:ind w:firstLine="360"/>
+        <w:jc w:val="both"/>
+        <w:rPr>
+          <w:sz w:val="26"/>
+          <w:szCs w:val="26"/>
+        </w:rPr>
+      </w:pPr>
+      <w:r>
+        <w:rPr>
+          <w:sz w:val="26"/>
+          <w:szCs w:val="26"/>
+        </w:rPr>
+        <w:lastRenderedPageBreak/>
+        <w:t>Từ bảng so sánh trên, thuật toán PSO cho thấy hiệu quả tốt hơn thuật toán FA ở cả ba kích thước với giá trị fitness cao hơn và độ bao phủ tốt hơn. Tuy nhiên, thời gian của PSO thường ngắn hơn FA vì cả 3 mắt lưới PSO chỉ thực hiện 6 vòng lặp, thấp hơn FA từ 3 đến 8 vòng lặp, thời gian thực hiện nhanh hơn 1 phút, đặc biệt rõ rệt ở kích thước lớn 5.2. Mặc dù đạt độ nhiễu thấp hơn trong các bài toán, về độ phủ, PSO cho kết quả xấp xỉ 100%, cao hơn FA từ 10% đến 20%.</w:t>
       </w:r>
     </w:p>
     <w:tbl>
       <w:tblPr>
         <w:tblStyle w:val="TableGrid"/>
-        <w:tblpPr w:leftFromText="180" w:rightFromText="180" w:vertAnchor="text" w:horzAnchor="margin" w:tblpY="57"/>
+        <w:tblpPr w:leftFromText="180" w:rightFromText="180" w:vertAnchor="text" w:horzAnchor="margin" w:tblpY="43"/>
         <w:tblW w:w="9634" w:type="dxa"/>
         <w:tblLook w:val="04A0" w:firstRow="1" w:lastRow="0" w:firstColumn="1" w:lastColumn="0" w:noHBand="0" w:noVBand="1"/>
       </w:tblPr>
@@ -35376,34 +35497,159 @@
     </w:tbl>
     <w:p>
       <w:pPr>
+        <w:pStyle w:val="Caption"/>
+        <w:framePr w:hSpace="181" w:wrap="notBeside" w:vAnchor="text" w:hAnchor="page" w:x="2537" w:y="3949"/>
+        <w:jc w:val="center"/>
+        <w:rPr>
+          <w:color w:val="auto"/>
+          <w:sz w:val="26"/>
+          <w:szCs w:val="26"/>
+        </w:rPr>
+      </w:pPr>
+      <w:r>
+        <w:rPr>
+          <w:b/>
+          <w:color w:val="auto"/>
+          <w:sz w:val="26"/>
+          <w:szCs w:val="26"/>
+        </w:rPr>
+        <w:t xml:space="preserve">Bảng </w:t>
+      </w:r>
+      <w:r>
+        <w:rPr>
+          <w:b/>
+          <w:color w:val="auto"/>
+          <w:sz w:val="26"/>
+          <w:szCs w:val="26"/>
+          <w:lang w:val="en-US"/>
+        </w:rPr>
+        <w:fldChar w:fldCharType="begin"/>
+      </w:r>
+      <w:r>
+        <w:rPr>
+          <w:b/>
+          <w:color w:val="auto"/>
+          <w:sz w:val="26"/>
+          <w:szCs w:val="26"/>
+        </w:rPr>
+        <w:instrText xml:space="preserve"> SEQ Bảng \* ARABIC </w:instrText>
+      </w:r>
+      <w:r>
+        <w:rPr>
+          <w:b/>
+          <w:color w:val="auto"/>
+          <w:sz w:val="26"/>
+          <w:szCs w:val="26"/>
+          <w:lang w:val="en-US"/>
+        </w:rPr>
+        <w:fldChar w:fldCharType="separate"/>
+      </w:r>
+      <w:r>
+        <w:rPr>
+          <w:b/>
+          <w:color w:val="auto"/>
+          <w:sz w:val="26"/>
+          <w:szCs w:val="26"/>
+        </w:rPr>
+        <w:t>3</w:t>
+      </w:r>
+      <w:r>
+        <w:rPr>
+          <w:b/>
+          <w:color w:val="auto"/>
+          <w:sz w:val="26"/>
+          <w:szCs w:val="26"/>
+          <w:lang w:val="en-US"/>
+        </w:rPr>
+        <w:fldChar w:fldCharType="end"/>
+      </w:r>
+      <w:r>
+        <w:rPr>
+          <w:color w:val="auto"/>
+          <w:sz w:val="26"/>
+          <w:szCs w:val="26"/>
+        </w:rPr>
+        <w:t>. So sánh hiệu quả của các thuật toán sau khi loại bỏ đầu đọc dư thừa</w:t>
+      </w:r>
+    </w:p>
+    <w:p/>
+    <w:p>
+      <w:pPr>
         <w:spacing w:after="120" w:line="360" w:lineRule="auto"/>
-        <w:rPr>
-          <w:sz w:val="26"/>
-          <w:szCs w:val="26"/>
-        </w:rPr>
-      </w:pPr>
+        <w:ind w:firstLine="360"/>
+        <w:jc w:val="both"/>
+        <w:rPr>
+          <w:sz w:val="26"/>
+          <w:szCs w:val="26"/>
+        </w:rPr>
+      </w:pPr>
+      <w:r>
+        <w:rPr>
+          <w:sz w:val="26"/>
+          <w:szCs w:val="26"/>
+        </w:rPr>
+        <w:t>Sau khi áp dụng phương pháp loại bỏ đầu đọc dư thừa, thuật toán PSO-RRE tiếp tục thể hiện ưu thế rõ rệt so với FA-RRE, cụ thể về 3 mắt lưới: độ phủ vượt trội hơn lần lượt 16% với mắt lưới 5.2, cao hơn 13,6% ở mắt lưới 2.6 và 17.5% ở mắt lưới 1.3. Về phía FA-RRE, điều này là do bản chất của FA tối ưu hóa dựa trên ánh sáng đom đóm, tập trung vào việc thu hút các cá thể hơn và không đạt được các tiêu chí loại bỏ dư thừa, vì vậy cho thấy kém hiệu quả. Về độ nhiễu, FA-RRE cũng cao hơn so với PSO, từ 20% đến 30%, trong khi đó số lượng đầu đọc vẫn giữ nguyên. Đối với PSO, thường có khả năng giảm độ nhiễu tốt hơn FA, cải thiện khả năng phân biệt giữa các đầu đọc cần thiết và dư thừa. Cơ chế hội tụ của PSO cũng linh hoạt bằng việc tái cấu trúc tập hợp để giảm dư thừa vì sự cân bằng giữa khai thác và khám phá.</w:t>
+      </w:r>
+    </w:p>
+    <w:p>
+      <w:pPr>
+        <w:spacing w:after="120" w:line="360" w:lineRule="auto"/>
+        <w:rPr>
+          <w:b/>
+          <w:bCs/>
+          <w:sz w:val="26"/>
+          <w:szCs w:val="26"/>
+        </w:rPr>
+      </w:pPr>
+      <w:r>
+        <w:rPr>
+          <w:b/>
+          <w:bCs/>
+          <w:sz w:val="26"/>
+          <w:szCs w:val="26"/>
+        </w:rPr>
+        <w:t>Kết luận</w:t>
+      </w:r>
+    </w:p>
+    <w:p>
+      <w:pPr>
+        <w:spacing w:after="120" w:line="360" w:lineRule="auto"/>
+        <w:ind w:firstLine="360"/>
+        <w:rPr>
+          <w:sz w:val="26"/>
+          <w:szCs w:val="26"/>
+        </w:rPr>
+      </w:pPr>
+      <w:r>
+        <w:rPr>
+          <w:sz w:val="26"/>
+          <w:szCs w:val="26"/>
+        </w:rPr>
+        <w:t xml:space="preserve">PSO-RRE tận dụng tốt hơn khả năng tối ưu hóa toàn diện và giảm nhiễu, trong khi đó loại bỏ được các đầu đọc dư thừa. FA-RRE bị hạn chế bởi cơ chế hội tụ và mức độ nhiễu, từ đó việc loại bỏ cũng trở nên kém hiệu quả. Song, ta thấy được điểm mạnh của PSO </w:t>
+      </w:r>
+      <w:r>
+        <w:rPr>
+          <w:sz w:val="26"/>
+          <w:szCs w:val="26"/>
+        </w:rPr>
+        <w:lastRenderedPageBreak/>
+        <w:t>nằm ở mắt lưới 1.3 với độ phủ cao nhất và độ nhiễu thấp nhất, nên tiếp tục sẽ khảo sát từng giá trị trên mắt lưới 1.3 này.</w:t>
+      </w:r>
     </w:p>
     <w:tbl>
       <w:tblPr>
         <w:tblStyle w:val="TableGrid"/>
-        <w:tblW w:w="0" w:type="auto"/>
-        <w:tblBorders>
-          <w:top w:val="none" w:sz="0" w:space="0" w:color="auto"/>
-          <w:left w:val="none" w:sz="0" w:space="0" w:color="auto"/>
-          <w:bottom w:val="none" w:sz="0" w:space="0" w:color="auto"/>
-          <w:right w:val="none" w:sz="0" w:space="0" w:color="auto"/>
-          <w:insideH w:val="none" w:sz="0" w:space="0" w:color="auto"/>
-          <w:insideV w:val="none" w:sz="0" w:space="0" w:color="auto"/>
-        </w:tblBorders>
+        <w:tblW w:w="11880" w:type="dxa"/>
+        <w:tblInd w:w="-1445" w:type="dxa"/>
         <w:tblLook w:val="04A0" w:firstRow="1" w:lastRow="0" w:firstColumn="1" w:lastColumn="0" w:noHBand="0" w:noVBand="1"/>
       </w:tblPr>
       <w:tblGrid>
-        <w:gridCol w:w="9355"/>
+        <w:gridCol w:w="12156"/>
       </w:tblGrid>
       <w:tr>
         <w:tc>
           <w:tcPr>
-            <w:tcW w:w="9345" w:type="dxa"/>
+            <w:tcW w:w="11880" w:type="dxa"/>
           </w:tcPr>
           <w:p>
             <w:pPr>
@@ -35412,9 +35658,9 @@
             <w:r>
               <w:lastRenderedPageBreak/>
               <w:drawing>
-                <wp:inline distT="0" distB="0" distL="0" distR="0" wp14:anchorId="562F4A41" wp14:editId="6F409553">
-                  <wp:extent cx="5940425" cy="2912110"/>
-                  <wp:effectExtent l="0" t="0" r="3175" b="2540"/>
+                <wp:inline distT="0" distB="0" distL="0" distR="0" wp14:anchorId="562F4A41" wp14:editId="722DBAA0">
+                  <wp:extent cx="7582273" cy="3716976"/>
+                  <wp:effectExtent l="0" t="0" r="0" b="0"/>
                   <wp:docPr id="7" name="Picture 7"/>
                   <wp:cNvGraphicFramePr>
                     <a:graphicFrameLocks xmlns:a="http://schemas.openxmlformats.org/drawingml/2006/main" noChangeAspect="1"/>
@@ -35435,7 +35681,7 @@
                         <pic:spPr>
                           <a:xfrm>
                             <a:off x="0" y="0"/>
-                            <a:ext cx="5940425" cy="2912110"/>
+                            <a:ext cx="7597594" cy="3724487"/>
                           </a:xfrm>
                           <a:prstGeom prst="rect">
                             <a:avLst/>
@@ -35456,7 +35702,6 @@
                 <w:color w:val="auto"/>
                 <w:sz w:val="26"/>
                 <w:szCs w:val="26"/>
-                <w:lang w:val="en-US"/>
               </w:rPr>
             </w:pPr>
             <w:r>
@@ -35465,7 +35710,6 @@
                 <w:color w:val="auto"/>
                 <w:sz w:val="26"/>
                 <w:szCs w:val="26"/>
-                <w:lang w:val="en-US"/>
               </w:rPr>
               <w:t xml:space="preserve">Hình </w:t>
             </w:r>
@@ -35485,7 +35729,6 @@
                 <w:color w:val="auto"/>
                 <w:sz w:val="26"/>
                 <w:szCs w:val="26"/>
-                <w:lang w:val="en-US"/>
               </w:rPr>
               <w:instrText xml:space="preserve"> SEQ Hình \* ARABIC </w:instrText>
             </w:r>
@@ -35505,7 +35748,6 @@
                 <w:color w:val="auto"/>
                 <w:sz w:val="26"/>
                 <w:szCs w:val="26"/>
-                <w:lang w:val="en-US"/>
               </w:rPr>
               <w:t>4</w:t>
             </w:r>
@@ -35524,7 +35766,6 @@
                 <w:color w:val="auto"/>
                 <w:sz w:val="26"/>
                 <w:szCs w:val="26"/>
-                <w:lang w:val="en-US"/>
               </w:rPr>
               <w:t>. Biểu đồ kết quả của mắt lưới 5.2 của PSO (Bên trái) và FA (Bên phải)</w:t>
             </w:r>
@@ -35539,7 +35780,7 @@
       <w:tr>
         <w:tc>
           <w:tcPr>
-            <w:tcW w:w="9345" w:type="dxa"/>
+            <w:tcW w:w="11880" w:type="dxa"/>
           </w:tcPr>
           <w:p>
             <w:pPr>
@@ -35547,9 +35788,9 @@
             </w:pPr>
             <w:r>
               <w:drawing>
-                <wp:inline distT="0" distB="0" distL="0" distR="0" wp14:anchorId="0E4C63F1" wp14:editId="23A2DBBC">
-                  <wp:extent cx="5940425" cy="2866390"/>
-                  <wp:effectExtent l="0" t="0" r="3175" b="0"/>
+                <wp:inline distT="0" distB="0" distL="0" distR="0" wp14:anchorId="0E4C63F1" wp14:editId="500A7439">
+                  <wp:extent cx="7461721" cy="3600450"/>
+                  <wp:effectExtent l="0" t="0" r="6350" b="0"/>
                   <wp:docPr id="9" name="Picture 9"/>
                   <wp:cNvGraphicFramePr>
                     <a:graphicFrameLocks xmlns:a="http://schemas.openxmlformats.org/drawingml/2006/main" noChangeAspect="1"/>
@@ -35570,7 +35811,7 @@
                         <pic:spPr>
                           <a:xfrm>
                             <a:off x="0" y="0"/>
-                            <a:ext cx="5940425" cy="2866390"/>
+                            <a:ext cx="7470416" cy="3604645"/>
                           </a:xfrm>
                           <a:prstGeom prst="rect">
                             <a:avLst/>
@@ -35591,7 +35832,6 @@
                 <w:color w:val="auto"/>
                 <w:sz w:val="26"/>
                 <w:szCs w:val="26"/>
-                <w:lang w:val="en-US"/>
               </w:rPr>
             </w:pPr>
             <w:r>
@@ -35600,7 +35840,6 @@
                 <w:color w:val="auto"/>
                 <w:sz w:val="26"/>
                 <w:szCs w:val="26"/>
-                <w:lang w:val="en-US"/>
               </w:rPr>
               <w:t>Hình</w:t>
             </w:r>
@@ -35623,7 +35862,6 @@
                 <w:color w:val="auto"/>
                 <w:sz w:val="26"/>
                 <w:szCs w:val="26"/>
-                <w:lang w:val="en-US"/>
               </w:rPr>
               <w:instrText xml:space="preserve"> SEQ Hình \* ARABIC </w:instrText>
             </w:r>
@@ -35643,7 +35881,6 @@
                 <w:color w:val="auto"/>
                 <w:sz w:val="26"/>
                 <w:szCs w:val="26"/>
-                <w:lang w:val="en-US"/>
               </w:rPr>
               <w:t>5</w:t>
             </w:r>
@@ -35663,7 +35900,6 @@
                 <w:color w:val="auto"/>
                 <w:sz w:val="26"/>
                 <w:szCs w:val="26"/>
-                <w:lang w:val="en-US"/>
               </w:rPr>
               <w:t>.</w:t>
             </w:r>
@@ -35672,27 +35908,8 @@
                 <w:color w:val="auto"/>
                 <w:sz w:val="26"/>
                 <w:szCs w:val="26"/>
-                <w:lang w:val="en-US"/>
-              </w:rPr>
-              <w:t xml:space="preserve"> Biểu đồ kết quả của mắt lưới </w:t>
-            </w:r>
-            <w:r>
-              <w:rPr>
-                <w:color w:val="auto"/>
-                <w:sz w:val="26"/>
-                <w:szCs w:val="26"/>
-                <w:lang w:val="en-US"/>
-              </w:rPr>
-              <w:t>2.6</w:t>
-            </w:r>
-            <w:r>
-              <w:rPr>
-                <w:color w:val="auto"/>
-                <w:sz w:val="26"/>
-                <w:szCs w:val="26"/>
-                <w:lang w:val="en-US"/>
-              </w:rPr>
-              <w:t xml:space="preserve"> của PSO (Bên trái) và FA (Bên phải)</w:t>
+              </w:rPr>
+              <w:t xml:space="preserve"> Biểu đồ kết quả của mắt lưới 2.6 của PSO (Bên trái) và FA (Bên phải)</w:t>
             </w:r>
           </w:p>
           <w:p>
@@ -35705,7 +35922,7 @@
       <w:tr>
         <w:tc>
           <w:tcPr>
-            <w:tcW w:w="9345" w:type="dxa"/>
+            <w:tcW w:w="11880" w:type="dxa"/>
           </w:tcPr>
           <w:p>
             <w:pPr>
@@ -35714,9 +35931,9 @@
             <w:r>
               <w:lastRenderedPageBreak/>
               <w:drawing>
-                <wp:inline distT="0" distB="0" distL="0" distR="0" wp14:anchorId="7DC670F6" wp14:editId="5ED6CA1D">
-                  <wp:extent cx="5940425" cy="2873375"/>
-                  <wp:effectExtent l="0" t="0" r="3175" b="3175"/>
+                <wp:inline distT="0" distB="0" distL="0" distR="0" wp14:anchorId="7DC670F6" wp14:editId="5AD269DD">
+                  <wp:extent cx="7496175" cy="3625889"/>
+                  <wp:effectExtent l="0" t="0" r="0" b="0"/>
                   <wp:docPr id="10" name="Picture 10"/>
                   <wp:cNvGraphicFramePr>
                     <a:graphicFrameLocks xmlns:a="http://schemas.openxmlformats.org/drawingml/2006/main" noChangeAspect="1"/>
@@ -35737,7 +35954,7 @@
                         <pic:spPr>
                           <a:xfrm>
                             <a:off x="0" y="0"/>
-                            <a:ext cx="5940425" cy="2873375"/>
+                            <a:ext cx="7519998" cy="3637412"/>
                           </a:xfrm>
                           <a:prstGeom prst="rect">
                             <a:avLst/>
@@ -35758,7 +35975,6 @@
                 <w:color w:val="auto"/>
                 <w:sz w:val="26"/>
                 <w:szCs w:val="26"/>
-                <w:lang w:val="en-US"/>
               </w:rPr>
             </w:pPr>
             <w:r>
@@ -35767,7 +35983,6 @@
                 <w:color w:val="auto"/>
                 <w:sz w:val="26"/>
                 <w:szCs w:val="26"/>
-                <w:lang w:val="en-US"/>
               </w:rPr>
               <w:t xml:space="preserve">Hình </w:t>
             </w:r>
@@ -35787,7 +36002,6 @@
                 <w:color w:val="auto"/>
                 <w:sz w:val="26"/>
                 <w:szCs w:val="26"/>
-                <w:lang w:val="en-US"/>
               </w:rPr>
               <w:instrText xml:space="preserve"> SEQ Hình \* ARABIC </w:instrText>
             </w:r>
@@ -35807,7 +36021,6 @@
                 <w:color w:val="auto"/>
                 <w:sz w:val="26"/>
                 <w:szCs w:val="26"/>
-                <w:lang w:val="en-US"/>
               </w:rPr>
               <w:t>6</w:t>
             </w:r>
@@ -35827,14 +36040,10 @@
                 <w:color w:val="auto"/>
                 <w:sz w:val="26"/>
                 <w:szCs w:val="26"/>
-                <w:lang w:val="en-US"/>
               </w:rPr>
               <w:t>.</w:t>
             </w:r>
             <w:r>
-              <w:rPr>
-                <w:lang w:val="en-US"/>
-              </w:rPr>
               <w:t xml:space="preserve"> </w:t>
             </w:r>
             <w:r>
@@ -35842,35 +36051,13 @@
                 <w:color w:val="auto"/>
                 <w:sz w:val="26"/>
                 <w:szCs w:val="26"/>
-                <w:lang w:val="en-US"/>
-              </w:rPr>
-              <w:t xml:space="preserve">Biểu đồ kết quả của mắt lưới </w:t>
-            </w:r>
-            <w:r>
-              <w:rPr>
-                <w:color w:val="auto"/>
-                <w:sz w:val="26"/>
-                <w:szCs w:val="26"/>
-                <w:lang w:val="en-US"/>
-              </w:rPr>
-              <w:t>1.3</w:t>
-            </w:r>
-            <w:r>
-              <w:rPr>
-                <w:color w:val="auto"/>
-                <w:sz w:val="26"/>
-                <w:szCs w:val="26"/>
-                <w:lang w:val="en-US"/>
-              </w:rPr>
-              <w:t xml:space="preserve"> của PSO (Bên trái) và FA (Bên phải)</w:t>
+              </w:rPr>
+              <w:t>Biểu đồ kết quả của mắt lưới 1.3 của PSO (Bên trái) và FA (Bên phải)</w:t>
             </w:r>
           </w:p>
           <w:p>
             <w:pPr>
               <w:pStyle w:val="Caption"/>
-              <w:rPr>
-                <w:lang w:val="en-US"/>
-              </w:rPr>
             </w:pPr>
           </w:p>
         </w:tc>
@@ -35897,10 +36084,9 @@
           <w:color w:val="auto"/>
           <w:sz w:val="26"/>
           <w:szCs w:val="26"/>
-          <w:lang w:val="en-US"/>
-        </w:rPr>
-      </w:pPr>
-      <w:bookmarkStart w:id="150" w:name="_Ref184563271"/>
+        </w:rPr>
+      </w:pPr>
+      <w:bookmarkStart w:id="149" w:name="_Ref184563271"/>
       <w:r>
         <w:rPr>
           <w:rFonts w:asciiTheme="majorHAnsi" w:hAnsiTheme="majorHAnsi" w:cstheme="majorHAnsi"/>
@@ -35908,23 +36094,156 @@
           <w:color w:val="auto"/>
           <w:sz w:val="26"/>
           <w:szCs w:val="26"/>
-          <w:lang w:val="en-US"/>
         </w:rPr>
         <w:t>So sánh hiệu quả của thuật toán 2 thuật toán PSO và FA qua các tiêu chí độ phủ, độ nhiễu, giá trị fitness và thời gian thực hiện</w:t>
       </w:r>
-      <w:bookmarkEnd w:id="150"/>
+      <w:bookmarkEnd w:id="149"/>
     </w:p>
     <w:p>
       <w:pPr>
         <w:keepNext/>
         <w:spacing w:after="240" w:line="259" w:lineRule="auto"/>
       </w:pPr>
+      <w:r>
+        <w:t xml:space="preserve">Chúng tôi sẽ tiếp tục khảo sát và xem xét </w:t>
+      </w:r>
     </w:p>
     <w:p>
       <w:pPr>
         <w:keepNext/>
         <w:spacing w:after="240" w:line="259" w:lineRule="auto"/>
       </w:pPr>
+      <w:r>
+        <w:lastRenderedPageBreak/>
+        <w:drawing>
+          <wp:inline distT="0" distB="0" distL="0" distR="0" wp14:anchorId="311A2B6C" wp14:editId="7A2D4F2E">
+            <wp:extent cx="5940425" cy="3564255"/>
+            <wp:effectExtent l="0" t="0" r="3175" b="0"/>
+            <wp:docPr id="1426057976" name="Picture 17" descr="A graph with blue and orange lines&#10;&#10;Description automatically generated"/>
+            <wp:cNvGraphicFramePr>
+              <a:graphicFrameLocks xmlns:a="http://schemas.openxmlformats.org/drawingml/2006/main" noChangeAspect="1"/>
+            </wp:cNvGraphicFramePr>
+            <a:graphic xmlns:a="http://schemas.openxmlformats.org/drawingml/2006/main">
+              <a:graphicData uri="http://schemas.openxmlformats.org/drawingml/2006/picture">
+                <pic:pic xmlns:pic="http://schemas.openxmlformats.org/drawingml/2006/picture">
+                  <pic:nvPicPr>
+                    <pic:cNvPr id="1426057976" name="Picture 17" descr="A graph with blue and orange lines&#10;&#10;Description automatically generated"/>
+                    <pic:cNvPicPr/>
+                  </pic:nvPicPr>
+                  <pic:blipFill>
+                    <a:blip r:embed="rId26">
+                      <a:extLst>
+                        <a:ext uri="{28A0092B-C50C-407E-A947-70E740481C1C}">
+                          <a14:useLocalDpi xmlns:a14="http://schemas.microsoft.com/office/drawing/2010/main" val="0"/>
+                        </a:ext>
+                      </a:extLst>
+                    </a:blip>
+                    <a:stretch>
+                      <a:fillRect/>
+                    </a:stretch>
+                  </pic:blipFill>
+                  <pic:spPr>
+                    <a:xfrm>
+                      <a:off x="0" y="0"/>
+                      <a:ext cx="5940425" cy="3564255"/>
+                    </a:xfrm>
+                    <a:prstGeom prst="rect">
+                      <a:avLst/>
+                    </a:prstGeom>
+                  </pic:spPr>
+                </pic:pic>
+              </a:graphicData>
+            </a:graphic>
+          </wp:inline>
+        </w:drawing>
+      </w:r>
+      <w:r>
+        <w:drawing>
+          <wp:inline distT="0" distB="0" distL="0" distR="0" wp14:anchorId="1E0FCF8B" wp14:editId="53B2EC2F">
+            <wp:extent cx="5940425" cy="3564255"/>
+            <wp:effectExtent l="0" t="0" r="3175" b="0"/>
+            <wp:docPr id="1589620021" name="Picture 18" descr="A graph with blue and orange lines&#10;&#10;Description automatically generated"/>
+            <wp:cNvGraphicFramePr>
+              <a:graphicFrameLocks xmlns:a="http://schemas.openxmlformats.org/drawingml/2006/main" noChangeAspect="1"/>
+            </wp:cNvGraphicFramePr>
+            <a:graphic xmlns:a="http://schemas.openxmlformats.org/drawingml/2006/main">
+              <a:graphicData uri="http://schemas.openxmlformats.org/drawingml/2006/picture">
+                <pic:pic xmlns:pic="http://schemas.openxmlformats.org/drawingml/2006/picture">
+                  <pic:nvPicPr>
+                    <pic:cNvPr id="1589620021" name="Picture 18" descr="A graph with blue and orange lines&#10;&#10;Description automatically generated"/>
+                    <pic:cNvPicPr/>
+                  </pic:nvPicPr>
+                  <pic:blipFill>
+                    <a:blip r:embed="rId27">
+                      <a:extLst>
+                        <a:ext uri="{28A0092B-C50C-407E-A947-70E740481C1C}">
+                          <a14:useLocalDpi xmlns:a14="http://schemas.microsoft.com/office/drawing/2010/main" val="0"/>
+                        </a:ext>
+                      </a:extLst>
+                    </a:blip>
+                    <a:stretch>
+                      <a:fillRect/>
+                    </a:stretch>
+                  </pic:blipFill>
+                  <pic:spPr>
+                    <a:xfrm>
+                      <a:off x="0" y="0"/>
+                      <a:ext cx="5940425" cy="3564255"/>
+                    </a:xfrm>
+                    <a:prstGeom prst="rect">
+                      <a:avLst/>
+                    </a:prstGeom>
+                  </pic:spPr>
+                </pic:pic>
+              </a:graphicData>
+            </a:graphic>
+          </wp:inline>
+        </w:drawing>
+      </w:r>
+      <w:r>
+        <w:lastRenderedPageBreak/>
+        <w:drawing>
+          <wp:inline distT="0" distB="0" distL="0" distR="0" wp14:anchorId="191F522E" wp14:editId="6C71674A">
+            <wp:extent cx="5940425" cy="3341370"/>
+            <wp:effectExtent l="0" t="0" r="3175" b="0"/>
+            <wp:docPr id="147606766" name="Picture 19" descr="A graph with blue and orange lines&#10;&#10;Description automatically generated"/>
+            <wp:cNvGraphicFramePr>
+              <a:graphicFrameLocks xmlns:a="http://schemas.openxmlformats.org/drawingml/2006/main" noChangeAspect="1"/>
+            </wp:cNvGraphicFramePr>
+            <a:graphic xmlns:a="http://schemas.openxmlformats.org/drawingml/2006/main">
+              <a:graphicData uri="http://schemas.openxmlformats.org/drawingml/2006/picture">
+                <pic:pic xmlns:pic="http://schemas.openxmlformats.org/drawingml/2006/picture">
+                  <pic:nvPicPr>
+                    <pic:cNvPr id="147606766" name="Picture 19" descr="A graph with blue and orange lines&#10;&#10;Description automatically generated"/>
+                    <pic:cNvPicPr/>
+                  </pic:nvPicPr>
+                  <pic:blipFill>
+                    <a:blip r:embed="rId28">
+                      <a:extLst>
+                        <a:ext uri="{28A0092B-C50C-407E-A947-70E740481C1C}">
+                          <a14:useLocalDpi xmlns:a14="http://schemas.microsoft.com/office/drawing/2010/main" val="0"/>
+                        </a:ext>
+                      </a:extLst>
+                    </a:blip>
+                    <a:stretch>
+                      <a:fillRect/>
+                    </a:stretch>
+                  </pic:blipFill>
+                  <pic:spPr>
+                    <a:xfrm>
+                      <a:off x="0" y="0"/>
+                      <a:ext cx="5940425" cy="3341370"/>
+                    </a:xfrm>
+                    <a:prstGeom prst="rect">
+                      <a:avLst/>
+                    </a:prstGeom>
+                  </pic:spPr>
+                </pic:pic>
+              </a:graphicData>
+            </a:graphic>
+          </wp:inline>
+        </w:drawing>
+      </w:r>
     </w:p>
     <w:p>
       <w:pPr>
@@ -35934,7 +36253,7 @@
           <w:color w:val="auto"/>
         </w:rPr>
       </w:pPr>
-      <w:bookmarkStart w:id="151" w:name="_Toc184479599"/>
+      <w:bookmarkStart w:id="150" w:name="_Toc184479599"/>
       <w:r>
         <w:rPr>
           <w:rFonts w:asciiTheme="majorHAnsi" w:hAnsiTheme="majorHAnsi" w:cstheme="majorHAnsi"/>
@@ -35949,7 +36268,7 @@
         </w:rPr>
         <w:t>và đề xuất phương pháp mắt lưới tối ưu</w:t>
       </w:r>
-      <w:bookmarkEnd w:id="151"/>
+      <w:bookmarkEnd w:id="150"/>
     </w:p>
     <w:p>
       <w:pPr>
@@ -35995,7 +36314,7 @@
           <w:color w:val="auto"/>
         </w:rPr>
       </w:pPr>
-      <w:bookmarkStart w:id="152" w:name="_Toc184479600"/>
+      <w:bookmarkStart w:id="151" w:name="_Toc184479600"/>
       <w:r>
         <w:rPr>
           <w:rFonts w:ascii="Times New Roman" w:eastAsia="Verdana" w:hAnsi="Times New Roman"/>
@@ -36012,7 +36331,7 @@
         </w:rPr>
         <w:t xml:space="preserve"> VÀ HƯỚNG PHÁT TRIỂN</w:t>
       </w:r>
-      <w:bookmarkEnd w:id="152"/>
+      <w:bookmarkEnd w:id="151"/>
     </w:p>
     <w:p>
       <w:pPr>
@@ -36036,27 +36355,28 @@
           <w:szCs w:val="26"/>
         </w:rPr>
       </w:pPr>
-      <w:bookmarkStart w:id="153" w:name="_Toc180832503"/>
-      <w:bookmarkStart w:id="154" w:name="_Toc180833438"/>
-      <w:bookmarkStart w:id="155" w:name="_Toc180834252"/>
-      <w:bookmarkStart w:id="156" w:name="_Toc180834303"/>
-      <w:bookmarkStart w:id="157" w:name="_Toc180834374"/>
-      <w:bookmarkStart w:id="158" w:name="_Toc180834626"/>
-      <w:bookmarkStart w:id="159" w:name="_Toc180836128"/>
-      <w:bookmarkStart w:id="160" w:name="_Toc181288516"/>
-      <w:bookmarkStart w:id="161" w:name="_Toc181429190"/>
-      <w:bookmarkStart w:id="162" w:name="_Toc181429235"/>
-      <w:bookmarkStart w:id="163" w:name="_Toc181429308"/>
-      <w:bookmarkStart w:id="164" w:name="_Toc181429406"/>
-      <w:bookmarkStart w:id="165" w:name="_Toc181873924"/>
-      <w:bookmarkStart w:id="166" w:name="_Toc181873976"/>
-      <w:bookmarkStart w:id="167" w:name="_Toc183111109"/>
-      <w:bookmarkStart w:id="168" w:name="_Toc184118285"/>
-      <w:bookmarkStart w:id="169" w:name="_Toc184118347"/>
-      <w:bookmarkStart w:id="170" w:name="_Toc184118499"/>
-      <w:bookmarkStart w:id="171" w:name="_Toc184237191"/>
-      <w:bookmarkStart w:id="172" w:name="_Toc184479530"/>
-      <w:bookmarkStart w:id="173" w:name="_Toc184479601"/>
+      <w:bookmarkStart w:id="152" w:name="_Toc180832503"/>
+      <w:bookmarkStart w:id="153" w:name="_Toc180833438"/>
+      <w:bookmarkStart w:id="154" w:name="_Toc180834252"/>
+      <w:bookmarkStart w:id="155" w:name="_Toc180834303"/>
+      <w:bookmarkStart w:id="156" w:name="_Toc180834374"/>
+      <w:bookmarkStart w:id="157" w:name="_Toc180834626"/>
+      <w:bookmarkStart w:id="158" w:name="_Toc180836128"/>
+      <w:bookmarkStart w:id="159" w:name="_Toc181288516"/>
+      <w:bookmarkStart w:id="160" w:name="_Toc181429190"/>
+      <w:bookmarkStart w:id="161" w:name="_Toc181429235"/>
+      <w:bookmarkStart w:id="162" w:name="_Toc181429308"/>
+      <w:bookmarkStart w:id="163" w:name="_Toc181429406"/>
+      <w:bookmarkStart w:id="164" w:name="_Toc181873924"/>
+      <w:bookmarkStart w:id="165" w:name="_Toc181873976"/>
+      <w:bookmarkStart w:id="166" w:name="_Toc183111109"/>
+      <w:bookmarkStart w:id="167" w:name="_Toc184118285"/>
+      <w:bookmarkStart w:id="168" w:name="_Toc184118347"/>
+      <w:bookmarkStart w:id="169" w:name="_Toc184118499"/>
+      <w:bookmarkStart w:id="170" w:name="_Toc184237191"/>
+      <w:bookmarkStart w:id="171" w:name="_Toc184479530"/>
+      <w:bookmarkStart w:id="172" w:name="_Toc184479601"/>
+      <w:bookmarkEnd w:id="152"/>
       <w:bookmarkEnd w:id="153"/>
       <w:bookmarkEnd w:id="154"/>
       <w:bookmarkEnd w:id="155"/>
@@ -36077,37 +36397,37 @@
       <w:bookmarkEnd w:id="170"/>
       <w:bookmarkEnd w:id="171"/>
       <w:bookmarkEnd w:id="172"/>
+    </w:p>
+    <w:p>
+      <w:pPr>
+        <w:pStyle w:val="Heading2"/>
+        <w:rPr>
+          <w:rFonts w:asciiTheme="majorHAnsi" w:hAnsiTheme="majorHAnsi" w:cstheme="majorHAnsi"/>
+          <w:color w:val="auto"/>
+        </w:rPr>
+      </w:pPr>
+      <w:bookmarkStart w:id="173" w:name="_Toc184479602"/>
+      <w:r>
+        <w:rPr>
+          <w:rFonts w:asciiTheme="majorHAnsi" w:hAnsiTheme="majorHAnsi" w:cstheme="majorHAnsi"/>
+          <w:color w:val="auto"/>
+        </w:rPr>
+        <w:t>Kết luận</w:t>
+      </w:r>
+      <w:r>
+        <w:rPr>
+          <w:rFonts w:asciiTheme="majorHAnsi" w:hAnsiTheme="majorHAnsi" w:cstheme="majorHAnsi"/>
+          <w:color w:val="auto"/>
+        </w:rPr>
+        <w:t>:</w:t>
+      </w:r>
       <w:bookmarkEnd w:id="173"/>
-    </w:p>
-    <w:p>
-      <w:pPr>
-        <w:pStyle w:val="Heading2"/>
-        <w:rPr>
-          <w:rFonts w:asciiTheme="majorHAnsi" w:hAnsiTheme="majorHAnsi" w:cstheme="majorHAnsi"/>
-          <w:color w:val="auto"/>
-        </w:rPr>
-      </w:pPr>
-      <w:bookmarkStart w:id="174" w:name="_Toc184479602"/>
-      <w:r>
-        <w:rPr>
-          <w:rFonts w:asciiTheme="majorHAnsi" w:hAnsiTheme="majorHAnsi" w:cstheme="majorHAnsi"/>
-          <w:color w:val="auto"/>
-        </w:rPr>
-        <w:t>Kết luận</w:t>
-      </w:r>
-      <w:r>
-        <w:rPr>
-          <w:rFonts w:asciiTheme="majorHAnsi" w:hAnsiTheme="majorHAnsi" w:cstheme="majorHAnsi"/>
-          <w:color w:val="auto"/>
-        </w:rPr>
-        <w:t>:</w:t>
-      </w:r>
-      <w:bookmarkEnd w:id="174"/>
     </w:p>
     <w:p>
       <w:pPr>
         <w:spacing w:after="120" w:line="360" w:lineRule="auto"/>
         <w:ind w:firstLine="360"/>
+        <w:jc w:val="both"/>
         <w:rPr>
           <w:sz w:val="26"/>
           <w:szCs w:val="26"/>
@@ -36125,6 +36445,7 @@
       <w:pPr>
         <w:spacing w:after="120" w:line="360" w:lineRule="auto"/>
         <w:ind w:firstLine="360"/>
+        <w:jc w:val="both"/>
         <w:rPr>
           <w:sz w:val="26"/>
           <w:szCs w:val="26"/>
@@ -36146,7 +36467,7 @@
           <w:color w:val="auto"/>
         </w:rPr>
       </w:pPr>
-      <w:bookmarkStart w:id="175" w:name="_Toc184479603"/>
+      <w:bookmarkStart w:id="174" w:name="_Toc184479603"/>
       <w:r>
         <w:rPr>
           <w:rFonts w:asciiTheme="majorHAnsi" w:hAnsiTheme="majorHAnsi" w:cstheme="majorHAnsi"/>
@@ -36154,12 +36475,13 @@
         </w:rPr>
         <w:t>Hạn chế của nghiên cứu:</w:t>
       </w:r>
-      <w:bookmarkEnd w:id="175"/>
+      <w:bookmarkEnd w:id="174"/>
     </w:p>
     <w:p>
       <w:pPr>
         <w:spacing w:after="120" w:line="360" w:lineRule="auto"/>
         <w:ind w:firstLine="360"/>
+        <w:jc w:val="both"/>
         <w:rPr>
           <w:sz w:val="26"/>
           <w:szCs w:val="26"/>
@@ -36184,6 +36506,7 @@
       <w:pPr>
         <w:spacing w:after="120" w:line="360" w:lineRule="auto"/>
         <w:ind w:firstLine="360"/>
+        <w:jc w:val="both"/>
         <w:rPr>
           <w:sz w:val="26"/>
           <w:szCs w:val="26"/>
@@ -36201,6 +36524,7 @@
       <w:pPr>
         <w:spacing w:after="120" w:line="360" w:lineRule="auto"/>
         <w:ind w:firstLine="360"/>
+        <w:jc w:val="both"/>
         <w:rPr>
           <w:sz w:val="26"/>
           <w:szCs w:val="26"/>
@@ -36237,7 +36561,7 @@
           <w:color w:val="auto"/>
         </w:rPr>
       </w:pPr>
-      <w:bookmarkStart w:id="176" w:name="_Toc184479604"/>
+      <w:bookmarkStart w:id="175" w:name="_Toc184479604"/>
       <w:r>
         <w:rPr>
           <w:rFonts w:asciiTheme="majorHAnsi" w:hAnsiTheme="majorHAnsi" w:cstheme="majorHAnsi"/>
@@ -36245,12 +36569,13 @@
         </w:rPr>
         <w:t>Hướng phát triển:</w:t>
       </w:r>
-      <w:bookmarkEnd w:id="176"/>
+      <w:bookmarkEnd w:id="175"/>
     </w:p>
     <w:p>
       <w:pPr>
         <w:spacing w:after="120" w:line="360" w:lineRule="auto"/>
         <w:ind w:firstLine="360"/>
+        <w:jc w:val="both"/>
         <w:rPr>
           <w:sz w:val="26"/>
           <w:szCs w:val="26"/>
@@ -36268,6 +36593,7 @@
       <w:pPr>
         <w:spacing w:after="120" w:line="360" w:lineRule="auto"/>
         <w:ind w:firstLine="360"/>
+        <w:jc w:val="both"/>
         <w:rPr>
           <w:sz w:val="26"/>
           <w:szCs w:val="26"/>
@@ -36285,6 +36611,7 @@
       <w:pPr>
         <w:spacing w:after="120" w:line="360" w:lineRule="auto"/>
         <w:ind w:firstLine="360"/>
+        <w:jc w:val="both"/>
         <w:rPr>
           <w:sz w:val="26"/>
           <w:szCs w:val="26"/>
@@ -36302,6 +36629,7 @@
       <w:pPr>
         <w:spacing w:after="120" w:line="360" w:lineRule="auto"/>
         <w:ind w:firstLine="360"/>
+        <w:jc w:val="both"/>
         <w:rPr>
           <w:sz w:val="26"/>
           <w:szCs w:val="26"/>
@@ -36319,6 +36647,7 @@
       <w:pPr>
         <w:spacing w:after="120" w:line="360" w:lineRule="auto"/>
         <w:ind w:firstLine="360"/>
+        <w:jc w:val="both"/>
         <w:rPr>
           <w:sz w:val="26"/>
           <w:szCs w:val="26"/>
@@ -36336,6 +36665,7 @@
       <w:pPr>
         <w:spacing w:after="120" w:line="360" w:lineRule="auto"/>
         <w:ind w:firstLine="360"/>
+        <w:jc w:val="both"/>
         <w:rPr>
           <w:sz w:val="26"/>
           <w:szCs w:val="26"/>
@@ -36353,6 +36683,7 @@
       <w:pPr>
         <w:spacing w:after="120" w:line="360" w:lineRule="auto"/>
         <w:ind w:firstLine="360"/>
+        <w:jc w:val="both"/>
         <w:rPr>
           <w:sz w:val="26"/>
           <w:szCs w:val="26"/>
@@ -36370,6 +36701,7 @@
       <w:pPr>
         <w:spacing w:after="120" w:line="360" w:lineRule="auto"/>
         <w:ind w:firstLine="360"/>
+        <w:jc w:val="both"/>
         <w:rPr>
           <w:sz w:val="26"/>
           <w:szCs w:val="26"/>
@@ -36387,17 +36719,17 @@
       <w:pPr>
         <w:spacing w:after="120" w:line="360" w:lineRule="auto"/>
         <w:ind w:firstLine="360"/>
-        <w:rPr>
-          <w:sz w:val="26"/>
-          <w:szCs w:val="26"/>
-        </w:rPr>
-      </w:pPr>
-      <w:r>
-        <w:rPr>
-          <w:sz w:val="26"/>
-          <w:szCs w:val="26"/>
-        </w:rPr>
-        <w:lastRenderedPageBreak/>
+        <w:jc w:val="both"/>
+        <w:rPr>
+          <w:sz w:val="26"/>
+          <w:szCs w:val="26"/>
+        </w:rPr>
+      </w:pPr>
+      <w:r>
+        <w:rPr>
+          <w:sz w:val="26"/>
+          <w:szCs w:val="26"/>
+        </w:rPr>
         <w:t xml:space="preserve">   Chạy thử nghiệm thực tế: Tiến hành các thí nghiệm thực tế tại các cơ sở giáo dục để đánh giá hiệu quả của hệ thống RFID được tối ưu hóa bằng PSO. Kết quả từ các thí nghiệm này sẽ cung cấp dữ liệu quý giá để cải tiến hệ thống.</w:t>
       </w:r>
     </w:p>
@@ -36405,16 +36737,18 @@
       <w:pPr>
         <w:spacing w:after="120" w:line="360" w:lineRule="auto"/>
         <w:ind w:firstLine="360"/>
-        <w:rPr>
-          <w:sz w:val="26"/>
-          <w:szCs w:val="26"/>
-        </w:rPr>
-      </w:pPr>
-      <w:r>
-        <w:rPr>
-          <w:sz w:val="26"/>
-          <w:szCs w:val="26"/>
-        </w:rPr>
+        <w:jc w:val="both"/>
+        <w:rPr>
+          <w:sz w:val="26"/>
+          <w:szCs w:val="26"/>
+        </w:rPr>
+      </w:pPr>
+      <w:r>
+        <w:rPr>
+          <w:sz w:val="26"/>
+          <w:szCs w:val="26"/>
+        </w:rPr>
+        <w:lastRenderedPageBreak/>
         <w:t xml:space="preserve">   Phát triển ứng dụng di động: Tạo ra ứng dụng di động cho sinh viên và giảng viên để theo dõi thông tin và tương tác với hệ thống RFID, từ đó nâng cao trải nghiệm người dùng.</w:t>
       </w:r>
     </w:p>
@@ -36422,6 +36756,7 @@
       <w:pPr>
         <w:spacing w:after="120" w:line="360" w:lineRule="auto"/>
         <w:ind w:firstLine="360"/>
+        <w:jc w:val="both"/>
         <w:rPr>
           <w:sz w:val="26"/>
           <w:szCs w:val="26"/>
@@ -36439,6 +36774,7 @@
       <w:pPr>
         <w:spacing w:after="120" w:line="360" w:lineRule="auto"/>
         <w:ind w:firstLine="360"/>
+        <w:jc w:val="both"/>
         <w:rPr>
           <w:sz w:val="26"/>
           <w:szCs w:val="26"/>
@@ -36456,6 +36792,7 @@
       <w:pPr>
         <w:spacing w:after="120" w:line="360" w:lineRule="auto"/>
         <w:ind w:firstLine="360"/>
+        <w:jc w:val="both"/>
         <w:rPr>
           <w:sz w:val="26"/>
           <w:szCs w:val="26"/>
@@ -36473,6 +36810,7 @@
       <w:pPr>
         <w:spacing w:after="120" w:line="360" w:lineRule="auto"/>
         <w:ind w:firstLine="360"/>
+        <w:jc w:val="both"/>
         <w:rPr>
           <w:sz w:val="26"/>
           <w:szCs w:val="26"/>
@@ -36490,6 +36828,7 @@
       <w:pPr>
         <w:spacing w:after="120" w:line="360" w:lineRule="auto"/>
         <w:ind w:firstLine="360"/>
+        <w:jc w:val="both"/>
         <w:rPr>
           <w:sz w:val="26"/>
           <w:szCs w:val="26"/>
@@ -36502,12 +36841,19 @@
         </w:rPr>
         <w:t>Hướng phát triển này không chỉ giúp tối ưu hóa hiệu suất của hệ thống RFID trong việc giám sát sinh viên mà còn mở ra nhiều cơ hội mới cho việc ứng dụng công nghệ trong giáo dục. Sự kết hợp giữa PSO và các công nghệ mới sẽ tạo ra một môi trường học tập thông minh, nâng cao chất lượng giáo dục và đáp ứng nhu cầu ngày càng cao của xã hội hiện đại. Các nhà nghiên cứu, nhà phát triển và các cơ sở giáo dục cần hợp tác chặt chẽ để triển khai và cải tiến các giải pháp này, từ đó tạo ra giá trị thực sự cho cả sinh viên</w:t>
       </w:r>
+      <w:r>
+        <w:rPr>
+          <w:sz w:val="26"/>
+          <w:szCs w:val="26"/>
+        </w:rPr>
+        <w:t>.</w:t>
+      </w:r>
     </w:p>
     <w:p>
       <w:pPr>
         <w:pStyle w:val="Heading2"/>
       </w:pPr>
-      <w:bookmarkStart w:id="177" w:name="_Toc184479605"/>
+      <w:bookmarkStart w:id="176" w:name="_Toc184479605"/>
       <w:r>
         <w:rPr>
           <w:rFonts w:asciiTheme="majorHAnsi" w:hAnsiTheme="majorHAnsi" w:cstheme="majorHAnsi"/>
@@ -36515,11 +36861,22 @@
         </w:rPr>
         <w:t>Tổng kết chương</w:t>
       </w:r>
-      <w:bookmarkEnd w:id="177"/>
-      <w:r>
-        <w:rPr>
-          <w:rFonts w:eastAsia="SimSun"/>
-        </w:rPr>
+      <w:bookmarkEnd w:id="176"/>
+    </w:p>
+    <w:p>
+      <w:pPr>
+        <w:spacing w:after="120" w:line="360" w:lineRule="auto"/>
+        <w:ind w:firstLine="360"/>
+        <w:jc w:val="both"/>
+      </w:pPr>
+      <w:r>
+        <w:rPr>
+          <w:sz w:val="26"/>
+          <w:szCs w:val="26"/>
+        </w:rPr>
+        <w:t>việc ứng dụng thuật toán PSO trong hệ thống RFID giám sát sinh viên không chỉ cải thiện hiệu suất tối ưu hóa mà còn mở ra tiềm năng phát triển vượt trội khi kết hợp với các công nghệ hiện đại như AI, IoT, và Big Data. Các hướng phát triển đã đề xuất, từ việc kết hợp thuật toán đến nâng cao bảo mật và tích hợp hệ thống quản lý giáo dục, tạo nền tảng cho môi trường học tập thông minh và hiệu quả hơn. Sự hợp tác giữa các nhà nghiên cứu, nhà phát triển và cơ sở giáo dục sẽ đóng vai trò then chốt trong việc hiện thực hóa và triển khai các giải pháp này.</w:t>
+      </w:r>
+      <w:r>
         <w:br w:type="page"/>
       </w:r>
     </w:p>
@@ -36537,7 +36894,7 @@
           <w:color w:val="auto"/>
         </w:rPr>
       </w:pPr>
-      <w:bookmarkStart w:id="178" w:name="_Toc184479606"/>
+      <w:bookmarkStart w:id="177" w:name="_Toc184479606"/>
       <w:r>
         <w:rPr>
           <w:rFonts w:ascii="Times New Roman" w:eastAsia="Verdana" w:hAnsi="Times New Roman"/>
@@ -36547,7 +36904,7 @@
         <w:lastRenderedPageBreak/>
         <w:t>PHÂN CÔNG NGHIỆM VỤ</w:t>
       </w:r>
-      <w:bookmarkEnd w:id="178"/>
+      <w:bookmarkEnd w:id="177"/>
     </w:p>
     <w:tbl>
       <w:tblPr>
@@ -36844,7 +37201,7 @@
         <w:br w:type="page"/>
       </w:r>
     </w:p>
-    <w:bookmarkStart w:id="179" w:name="_Toc184479607" w:displacedByCustomXml="next"/>
+    <w:bookmarkStart w:id="178" w:name="_Toc184479607" w:displacedByCustomXml="next"/>
     <w:sdt>
       <w:sdtPr>
         <w:rPr>
@@ -36884,7 +37241,7 @@
             </w:rPr>
             <w:t>TÀI LIỆU THAM KHẢO</w:t>
           </w:r>
-          <w:bookmarkEnd w:id="179"/>
+          <w:bookmarkEnd w:id="178"/>
         </w:p>
         <w:sdt>
           <w:sdtPr>
@@ -38772,8 +39129,8 @@
       </w:pPr>
     </w:p>
     <w:sectPr>
-      <w:headerReference w:type="default" r:id="rId26"/>
-      <w:footerReference w:type="default" r:id="rId27"/>
+      <w:headerReference w:type="default" r:id="rId29"/>
+      <w:footerReference w:type="default" r:id="rId30"/>
       <w:type w:val="continuous"/>
       <w:pgSz w:w="11907" w:h="16840"/>
       <w:pgMar w:top="1418" w:right="1134" w:bottom="1418" w:left="1418" w:header="720" w:footer="720" w:gutter="0"/>
@@ -38785,7 +39142,7 @@
 </file>
 
 <file path=word/endnotes.xml><?xml version="1.0" encoding="utf-8"?>
-<w:endnotes xmlns:wpc="http://schemas.microsoft.com/office/word/2010/wordprocessingCanvas" xmlns:cx="http://schemas.microsoft.com/office/drawing/2014/chartex" xmlns:mc="http://schemas.openxmlformats.org/markup-compatibility/2006" xmlns:o="urn:schemas-microsoft-com:office:office" xmlns:r="http://schemas.openxmlformats.org/officeDocument/2006/relationships" xmlns:m="http://schemas.openxmlformats.org/officeDocument/2006/math" xmlns:v="urn:schemas-microsoft-com:vml" xmlns:wp14="http://schemas.microsoft.com/office/word/2010/wordprocessingDrawing" xmlns:wp="http://schemas.openxmlformats.org/drawingml/2006/wordprocessingDrawing" xmlns:w10="urn:schemas-microsoft-com:office:word" xmlns:w="http://schemas.openxmlformats.org/wordprocessingml/2006/main" xmlns:w14="http://schemas.microsoft.com/office/word/2010/wordml" xmlns:w15="http://schemas.microsoft.com/office/word/2012/wordml" xmlns:w16se="http://schemas.microsoft.com/office/word/2015/wordml/symex" xmlns:wpg="http://schemas.microsoft.com/office/word/2010/wordprocessingGroup" xmlns:wpi="http://schemas.microsoft.com/office/word/2010/wordprocessingInk" xmlns:wne="http://schemas.microsoft.com/office/word/2006/wordml" xmlns:wps="http://schemas.microsoft.com/office/word/2010/wordprocessingShape" mc:Ignorable="w14 w15 w16se wp14">
+<w:endnotes xmlns:wpc="http://schemas.microsoft.com/office/word/2010/wordprocessingCanvas" xmlns:cx="http://schemas.microsoft.com/office/drawing/2014/chartex" xmlns:cx1="http://schemas.microsoft.com/office/drawing/2015/9/8/chartex" xmlns:cx2="http://schemas.microsoft.com/office/drawing/2015/10/21/chartex" xmlns:cx3="http://schemas.microsoft.com/office/drawing/2016/5/9/chartex" xmlns:cx4="http://schemas.microsoft.com/office/drawing/2016/5/10/chartex" xmlns:cx5="http://schemas.microsoft.com/office/drawing/2016/5/11/chartex" xmlns:cx6="http://schemas.microsoft.com/office/drawing/2016/5/12/chartex" xmlns:cx7="http://schemas.microsoft.com/office/drawing/2016/5/13/chartex" xmlns:cx8="http://schemas.microsoft.com/office/drawing/2016/5/14/chartex" xmlns:mc="http://schemas.openxmlformats.org/markup-compatibility/2006" xmlns:aink="http://schemas.microsoft.com/office/drawing/2016/ink" xmlns:am3d="http://schemas.microsoft.com/office/drawing/2017/model3d" xmlns:o="urn:schemas-microsoft-com:office:office" xmlns:oel="http://schemas.microsoft.com/office/2019/extlst" xmlns:r="http://schemas.openxmlformats.org/officeDocument/2006/relationships" xmlns:m="http://schemas.openxmlformats.org/officeDocument/2006/math" xmlns:v="urn:schemas-microsoft-com:vml" xmlns:wp14="http://schemas.microsoft.com/office/word/2010/wordprocessingDrawing" xmlns:wp="http://schemas.openxmlformats.org/drawingml/2006/wordprocessingDrawing" xmlns:w10="urn:schemas-microsoft-com:office:word" xmlns:w="http://schemas.openxmlformats.org/wordprocessingml/2006/main" xmlns:w14="http://schemas.microsoft.com/office/word/2010/wordml" xmlns:w15="http://schemas.microsoft.com/office/word/2012/wordml" xmlns:w16cex="http://schemas.microsoft.com/office/word/2018/wordml/cex" xmlns:w16cid="http://schemas.microsoft.com/office/word/2016/wordml/cid" xmlns:w16="http://schemas.microsoft.com/office/word/2018/wordml" xmlns:w16du="http://schemas.microsoft.com/office/word/2023/wordml/word16du" xmlns:w16sdtdh="http://schemas.microsoft.com/office/word/2020/wordml/sdtdatahash" xmlns:w16se="http://schemas.microsoft.com/office/word/2015/wordml/symex" xmlns:wpg="http://schemas.microsoft.com/office/word/2010/wordprocessingGroup" xmlns:wpi="http://schemas.microsoft.com/office/word/2010/wordprocessingInk" xmlns:wne="http://schemas.microsoft.com/office/word/2006/wordml" xmlns:wps="http://schemas.microsoft.com/office/word/2010/wordprocessingShape" mc:Ignorable="w14 w15 w16se w16cid w16 w16cex w16sdtdh w16du wp14">
   <w:endnote w:type="separator" w:id="-1">
     <w:p>
       <w:r>
@@ -38804,7 +39161,7 @@
 </file>
 
 <file path=word/footer1.xml><?xml version="1.0" encoding="utf-8"?>
-<w:ftr xmlns:wpc="http://schemas.microsoft.com/office/word/2010/wordprocessingCanvas" xmlns:cx="http://schemas.microsoft.com/office/drawing/2014/chartex" xmlns:mc="http://schemas.openxmlformats.org/markup-compatibility/2006" xmlns:o="urn:schemas-microsoft-com:office:office" xmlns:r="http://schemas.openxmlformats.org/officeDocument/2006/relationships" xmlns:m="http://schemas.openxmlformats.org/officeDocument/2006/math" xmlns:v="urn:schemas-microsoft-com:vml" xmlns:wp14="http://schemas.microsoft.com/office/word/2010/wordprocessingDrawing" xmlns:wp="http://schemas.openxmlformats.org/drawingml/2006/wordprocessingDrawing" xmlns:w10="urn:schemas-microsoft-com:office:word" xmlns:w="http://schemas.openxmlformats.org/wordprocessingml/2006/main" xmlns:w14="http://schemas.microsoft.com/office/word/2010/wordml" xmlns:w15="http://schemas.microsoft.com/office/word/2012/wordml" xmlns:w16se="http://schemas.microsoft.com/office/word/2015/wordml/symex" xmlns:wpg="http://schemas.microsoft.com/office/word/2010/wordprocessingGroup" xmlns:wpi="http://schemas.microsoft.com/office/word/2010/wordprocessingInk" xmlns:wne="http://schemas.microsoft.com/office/word/2006/wordml" xmlns:wps="http://schemas.microsoft.com/office/word/2010/wordprocessingShape" mc:Ignorable="w14 w15 w16se wp14">
+<w:ftr xmlns:wpc="http://schemas.microsoft.com/office/word/2010/wordprocessingCanvas" xmlns:cx="http://schemas.microsoft.com/office/drawing/2014/chartex" xmlns:cx1="http://schemas.microsoft.com/office/drawing/2015/9/8/chartex" xmlns:cx2="http://schemas.microsoft.com/office/drawing/2015/10/21/chartex" xmlns:cx3="http://schemas.microsoft.com/office/drawing/2016/5/9/chartex" xmlns:cx4="http://schemas.microsoft.com/office/drawing/2016/5/10/chartex" xmlns:cx5="http://schemas.microsoft.com/office/drawing/2016/5/11/chartex" xmlns:cx6="http://schemas.microsoft.com/office/drawing/2016/5/12/chartex" xmlns:cx7="http://schemas.microsoft.com/office/drawing/2016/5/13/chartex" xmlns:cx8="http://schemas.microsoft.com/office/drawing/2016/5/14/chartex" xmlns:mc="http://schemas.openxmlformats.org/markup-compatibility/2006" xmlns:aink="http://schemas.microsoft.com/office/drawing/2016/ink" xmlns:am3d="http://schemas.microsoft.com/office/drawing/2017/model3d" xmlns:o="urn:schemas-microsoft-com:office:office" xmlns:oel="http://schemas.microsoft.com/office/2019/extlst" xmlns:r="http://schemas.openxmlformats.org/officeDocument/2006/relationships" xmlns:m="http://schemas.openxmlformats.org/officeDocument/2006/math" xmlns:v="urn:schemas-microsoft-com:vml" xmlns:wp14="http://schemas.microsoft.com/office/word/2010/wordprocessingDrawing" xmlns:wp="http://schemas.openxmlformats.org/drawingml/2006/wordprocessingDrawing" xmlns:w10="urn:schemas-microsoft-com:office:word" xmlns:w="http://schemas.openxmlformats.org/wordprocessingml/2006/main" xmlns:w14="http://schemas.microsoft.com/office/word/2010/wordml" xmlns:w15="http://schemas.microsoft.com/office/word/2012/wordml" xmlns:w16cex="http://schemas.microsoft.com/office/word/2018/wordml/cex" xmlns:w16cid="http://schemas.microsoft.com/office/word/2016/wordml/cid" xmlns:w16="http://schemas.microsoft.com/office/word/2018/wordml" xmlns:w16du="http://schemas.microsoft.com/office/word/2023/wordml/word16du" xmlns:w16sdtdh="http://schemas.microsoft.com/office/word/2020/wordml/sdtdatahash" xmlns:w16se="http://schemas.microsoft.com/office/word/2015/wordml/symex" xmlns:wpg="http://schemas.microsoft.com/office/word/2010/wordprocessingGroup" xmlns:wpi="http://schemas.microsoft.com/office/word/2010/wordprocessingInk" xmlns:wne="http://schemas.microsoft.com/office/word/2006/wordml" xmlns:wps="http://schemas.microsoft.com/office/word/2010/wordprocessingShape" mc:Ignorable="w14 w15 w16se w16cid w16 w16cex w16sdtdh w16du wp14">
   <w:sdt>
     <w:sdtPr>
       <w:id w:val="1909885177"/>
@@ -38847,7 +39204,7 @@
 </file>
 
 <file path=word/footer2.xml><?xml version="1.0" encoding="utf-8"?>
-<w:ftr xmlns:wpc="http://schemas.microsoft.com/office/word/2010/wordprocessingCanvas" xmlns:cx="http://schemas.microsoft.com/office/drawing/2014/chartex" xmlns:mc="http://schemas.openxmlformats.org/markup-compatibility/2006" xmlns:o="urn:schemas-microsoft-com:office:office" xmlns:r="http://schemas.openxmlformats.org/officeDocument/2006/relationships" xmlns:m="http://schemas.openxmlformats.org/officeDocument/2006/math" xmlns:v="urn:schemas-microsoft-com:vml" xmlns:wp14="http://schemas.microsoft.com/office/word/2010/wordprocessingDrawing" xmlns:wp="http://schemas.openxmlformats.org/drawingml/2006/wordprocessingDrawing" xmlns:w10="urn:schemas-microsoft-com:office:word" xmlns:w="http://schemas.openxmlformats.org/wordprocessingml/2006/main" xmlns:w14="http://schemas.microsoft.com/office/word/2010/wordml" xmlns:w15="http://schemas.microsoft.com/office/word/2012/wordml" xmlns:w16se="http://schemas.microsoft.com/office/word/2015/wordml/symex" xmlns:wpg="http://schemas.microsoft.com/office/word/2010/wordprocessingGroup" xmlns:wpi="http://schemas.microsoft.com/office/word/2010/wordprocessingInk" xmlns:wne="http://schemas.microsoft.com/office/word/2006/wordml" xmlns:wps="http://schemas.microsoft.com/office/word/2010/wordprocessingShape" mc:Ignorable="w14 w15 w16se wp14">
+<w:ftr xmlns:wpc="http://schemas.microsoft.com/office/word/2010/wordprocessingCanvas" xmlns:cx="http://schemas.microsoft.com/office/drawing/2014/chartex" xmlns:cx1="http://schemas.microsoft.com/office/drawing/2015/9/8/chartex" xmlns:cx2="http://schemas.microsoft.com/office/drawing/2015/10/21/chartex" xmlns:cx3="http://schemas.microsoft.com/office/drawing/2016/5/9/chartex" xmlns:cx4="http://schemas.microsoft.com/office/drawing/2016/5/10/chartex" xmlns:cx5="http://schemas.microsoft.com/office/drawing/2016/5/11/chartex" xmlns:cx6="http://schemas.microsoft.com/office/drawing/2016/5/12/chartex" xmlns:cx7="http://schemas.microsoft.com/office/drawing/2016/5/13/chartex" xmlns:cx8="http://schemas.microsoft.com/office/drawing/2016/5/14/chartex" xmlns:mc="http://schemas.openxmlformats.org/markup-compatibility/2006" xmlns:aink="http://schemas.microsoft.com/office/drawing/2016/ink" xmlns:am3d="http://schemas.microsoft.com/office/drawing/2017/model3d" xmlns:o="urn:schemas-microsoft-com:office:office" xmlns:oel="http://schemas.microsoft.com/office/2019/extlst" xmlns:r="http://schemas.openxmlformats.org/officeDocument/2006/relationships" xmlns:m="http://schemas.openxmlformats.org/officeDocument/2006/math" xmlns:v="urn:schemas-microsoft-com:vml" xmlns:wp14="http://schemas.microsoft.com/office/word/2010/wordprocessingDrawing" xmlns:wp="http://schemas.openxmlformats.org/drawingml/2006/wordprocessingDrawing" xmlns:w10="urn:schemas-microsoft-com:office:word" xmlns:w="http://schemas.openxmlformats.org/wordprocessingml/2006/main" xmlns:w14="http://schemas.microsoft.com/office/word/2010/wordml" xmlns:w15="http://schemas.microsoft.com/office/word/2012/wordml" xmlns:w16cex="http://schemas.microsoft.com/office/word/2018/wordml/cex" xmlns:w16cid="http://schemas.microsoft.com/office/word/2016/wordml/cid" xmlns:w16="http://schemas.microsoft.com/office/word/2018/wordml" xmlns:w16du="http://schemas.microsoft.com/office/word/2023/wordml/word16du" xmlns:w16sdtdh="http://schemas.microsoft.com/office/word/2020/wordml/sdtdatahash" xmlns:w16se="http://schemas.microsoft.com/office/word/2015/wordml/symex" xmlns:wpg="http://schemas.microsoft.com/office/word/2010/wordprocessingGroup" xmlns:wpi="http://schemas.microsoft.com/office/word/2010/wordprocessingInk" xmlns:wne="http://schemas.microsoft.com/office/word/2006/wordml" xmlns:wps="http://schemas.microsoft.com/office/word/2010/wordprocessingShape" mc:Ignorable="w14 w15 w16se w16cid w16 w16cex w16sdtdh w16du wp14">
   <w:sdt>
     <w:sdtPr>
       <w:id w:val="89524435"/>
@@ -38872,7 +39229,10 @@
           <w:fldChar w:fldCharType="separate"/>
         </w:r>
         <w:r>
-          <w:t>42</w:t>
+          <w:t>4</w:t>
+        </w:r>
+        <w:r>
+          <w:t>2</w:t>
         </w:r>
         <w:r>
           <w:fldChar w:fldCharType="end"/>
@@ -38890,7 +39250,7 @@
 </file>
 
 <file path=word/footnotes.xml><?xml version="1.0" encoding="utf-8"?>
-<w:footnotes xmlns:wpc="http://schemas.microsoft.com/office/word/2010/wordprocessingCanvas" xmlns:cx="http://schemas.microsoft.com/office/drawing/2014/chartex" xmlns:mc="http://schemas.openxmlformats.org/markup-compatibility/2006" xmlns:o="urn:schemas-microsoft-com:office:office" xmlns:r="http://schemas.openxmlformats.org/officeDocument/2006/relationships" xmlns:m="http://schemas.openxmlformats.org/officeDocument/2006/math" xmlns:v="urn:schemas-microsoft-com:vml" xmlns:wp14="http://schemas.microsoft.com/office/word/2010/wordprocessingDrawing" xmlns:wp="http://schemas.openxmlformats.org/drawingml/2006/wordprocessingDrawing" xmlns:w10="urn:schemas-microsoft-com:office:word" xmlns:w="http://schemas.openxmlformats.org/wordprocessingml/2006/main" xmlns:w14="http://schemas.microsoft.com/office/word/2010/wordml" xmlns:w15="http://schemas.microsoft.com/office/word/2012/wordml" xmlns:w16se="http://schemas.microsoft.com/office/word/2015/wordml/symex" xmlns:wpg="http://schemas.microsoft.com/office/word/2010/wordprocessingGroup" xmlns:wpi="http://schemas.microsoft.com/office/word/2010/wordprocessingInk" xmlns:wne="http://schemas.microsoft.com/office/word/2006/wordml" xmlns:wps="http://schemas.microsoft.com/office/word/2010/wordprocessingShape" mc:Ignorable="w14 w15 w16se wp14">
+<w:footnotes xmlns:wpc="http://schemas.microsoft.com/office/word/2010/wordprocessingCanvas" xmlns:cx="http://schemas.microsoft.com/office/drawing/2014/chartex" xmlns:cx1="http://schemas.microsoft.com/office/drawing/2015/9/8/chartex" xmlns:cx2="http://schemas.microsoft.com/office/drawing/2015/10/21/chartex" xmlns:cx3="http://schemas.microsoft.com/office/drawing/2016/5/9/chartex" xmlns:cx4="http://schemas.microsoft.com/office/drawing/2016/5/10/chartex" xmlns:cx5="http://schemas.microsoft.com/office/drawing/2016/5/11/chartex" xmlns:cx6="http://schemas.microsoft.com/office/drawing/2016/5/12/chartex" xmlns:cx7="http://schemas.microsoft.com/office/drawing/2016/5/13/chartex" xmlns:cx8="http://schemas.microsoft.com/office/drawing/2016/5/14/chartex" xmlns:mc="http://schemas.openxmlformats.org/markup-compatibility/2006" xmlns:aink="http://schemas.microsoft.com/office/drawing/2016/ink" xmlns:am3d="http://schemas.microsoft.com/office/drawing/2017/model3d" xmlns:o="urn:schemas-microsoft-com:office:office" xmlns:oel="http://schemas.microsoft.com/office/2019/extlst" xmlns:r="http://schemas.openxmlformats.org/officeDocument/2006/relationships" xmlns:m="http://schemas.openxmlformats.org/officeDocument/2006/math" xmlns:v="urn:schemas-microsoft-com:vml" xmlns:wp14="http://schemas.microsoft.com/office/word/2010/wordprocessingDrawing" xmlns:wp="http://schemas.openxmlformats.org/drawingml/2006/wordprocessingDrawing" xmlns:w10="urn:schemas-microsoft-com:office:word" xmlns:w="http://schemas.openxmlformats.org/wordprocessingml/2006/main" xmlns:w14="http://schemas.microsoft.com/office/word/2010/wordml" xmlns:w15="http://schemas.microsoft.com/office/word/2012/wordml" xmlns:w16cex="http://schemas.microsoft.com/office/word/2018/wordml/cex" xmlns:w16cid="http://schemas.microsoft.com/office/word/2016/wordml/cid" xmlns:w16="http://schemas.microsoft.com/office/word/2018/wordml" xmlns:w16du="http://schemas.microsoft.com/office/word/2023/wordml/word16du" xmlns:w16sdtdh="http://schemas.microsoft.com/office/word/2020/wordml/sdtdatahash" xmlns:w16se="http://schemas.microsoft.com/office/word/2015/wordml/symex" xmlns:wpg="http://schemas.microsoft.com/office/word/2010/wordprocessingGroup" xmlns:wpi="http://schemas.microsoft.com/office/word/2010/wordprocessingInk" xmlns:wne="http://schemas.microsoft.com/office/word/2006/wordml" xmlns:wps="http://schemas.microsoft.com/office/word/2010/wordprocessingShape" mc:Ignorable="w14 w15 w16se w16cid w16 w16cex w16sdtdh w16du wp14">
   <w:footnote w:type="separator" w:id="-1">
     <w:p>
       <w:r>
@@ -38909,7 +39269,7 @@
 </file>
 
 <file path=word/header1.xml><?xml version="1.0" encoding="utf-8"?>
-<w:hdr xmlns:wpc="http://schemas.microsoft.com/office/word/2010/wordprocessingCanvas" xmlns:cx="http://schemas.microsoft.com/office/drawing/2014/chartex" xmlns:mc="http://schemas.openxmlformats.org/markup-compatibility/2006" xmlns:o="urn:schemas-microsoft-com:office:office" xmlns:r="http://schemas.openxmlformats.org/officeDocument/2006/relationships" xmlns:m="http://schemas.openxmlformats.org/officeDocument/2006/math" xmlns:v="urn:schemas-microsoft-com:vml" xmlns:wp14="http://schemas.microsoft.com/office/word/2010/wordprocessingDrawing" xmlns:wp="http://schemas.openxmlformats.org/drawingml/2006/wordprocessingDrawing" xmlns:w10="urn:schemas-microsoft-com:office:word" xmlns:w="http://schemas.openxmlformats.org/wordprocessingml/2006/main" xmlns:w14="http://schemas.microsoft.com/office/word/2010/wordml" xmlns:w15="http://schemas.microsoft.com/office/word/2012/wordml" xmlns:w16se="http://schemas.microsoft.com/office/word/2015/wordml/symex" xmlns:wpg="http://schemas.microsoft.com/office/word/2010/wordprocessingGroup" xmlns:wpi="http://schemas.microsoft.com/office/word/2010/wordprocessingInk" xmlns:wne="http://schemas.microsoft.com/office/word/2006/wordml" xmlns:wps="http://schemas.microsoft.com/office/word/2010/wordprocessingShape" mc:Ignorable="w14 w15 w16se wp14">
+<w:hdr xmlns:wpc="http://schemas.microsoft.com/office/word/2010/wordprocessingCanvas" xmlns:cx="http://schemas.microsoft.com/office/drawing/2014/chartex" xmlns:cx1="http://schemas.microsoft.com/office/drawing/2015/9/8/chartex" xmlns:cx2="http://schemas.microsoft.com/office/drawing/2015/10/21/chartex" xmlns:cx3="http://schemas.microsoft.com/office/drawing/2016/5/9/chartex" xmlns:cx4="http://schemas.microsoft.com/office/drawing/2016/5/10/chartex" xmlns:cx5="http://schemas.microsoft.com/office/drawing/2016/5/11/chartex" xmlns:cx6="http://schemas.microsoft.com/office/drawing/2016/5/12/chartex" xmlns:cx7="http://schemas.microsoft.com/office/drawing/2016/5/13/chartex" xmlns:cx8="http://schemas.microsoft.com/office/drawing/2016/5/14/chartex" xmlns:mc="http://schemas.openxmlformats.org/markup-compatibility/2006" xmlns:aink="http://schemas.microsoft.com/office/drawing/2016/ink" xmlns:am3d="http://schemas.microsoft.com/office/drawing/2017/model3d" xmlns:o="urn:schemas-microsoft-com:office:office" xmlns:oel="http://schemas.microsoft.com/office/2019/extlst" xmlns:r="http://schemas.openxmlformats.org/officeDocument/2006/relationships" xmlns:m="http://schemas.openxmlformats.org/officeDocument/2006/math" xmlns:v="urn:schemas-microsoft-com:vml" xmlns:wp14="http://schemas.microsoft.com/office/word/2010/wordprocessingDrawing" xmlns:wp="http://schemas.openxmlformats.org/drawingml/2006/wordprocessingDrawing" xmlns:w10="urn:schemas-microsoft-com:office:word" xmlns:w="http://schemas.openxmlformats.org/wordprocessingml/2006/main" xmlns:w14="http://schemas.microsoft.com/office/word/2010/wordml" xmlns:w15="http://schemas.microsoft.com/office/word/2012/wordml" xmlns:w16cex="http://schemas.microsoft.com/office/word/2018/wordml/cex" xmlns:w16cid="http://schemas.microsoft.com/office/word/2016/wordml/cid" xmlns:w16="http://schemas.microsoft.com/office/word/2018/wordml" xmlns:w16du="http://schemas.microsoft.com/office/word/2023/wordml/word16du" xmlns:w16sdtdh="http://schemas.microsoft.com/office/word/2020/wordml/sdtdatahash" xmlns:w16se="http://schemas.microsoft.com/office/word/2015/wordml/symex" xmlns:wpg="http://schemas.microsoft.com/office/word/2010/wordprocessingGroup" xmlns:wpi="http://schemas.microsoft.com/office/word/2010/wordprocessingInk" xmlns:wne="http://schemas.microsoft.com/office/word/2006/wordml" xmlns:wps="http://schemas.microsoft.com/office/word/2010/wordprocessingShape" mc:Ignorable="w14 w15 w16se w16cid w16 w16cex w16sdtdh w16du wp14">
   <w:p>
     <w:pPr>
       <w:pStyle w:val="Header"/>
@@ -38924,7 +39284,7 @@
 </file>
 
 <file path=word/numbering.xml><?xml version="1.0" encoding="utf-8"?>
-<w:numbering xmlns:wpc="http://schemas.microsoft.com/office/word/2010/wordprocessingCanvas" xmlns:cx="http://schemas.microsoft.com/office/drawing/2014/chartex" xmlns:mc="http://schemas.openxmlformats.org/markup-compatibility/2006" xmlns:o="urn:schemas-microsoft-com:office:office" xmlns:r="http://schemas.openxmlformats.org/officeDocument/2006/relationships" xmlns:m="http://schemas.openxmlformats.org/officeDocument/2006/math" xmlns:v="urn:schemas-microsoft-com:vml" xmlns:wp14="http://schemas.microsoft.com/office/word/2010/wordprocessingDrawing" xmlns:wp="http://schemas.openxmlformats.org/drawingml/2006/wordprocessingDrawing" xmlns:w10="urn:schemas-microsoft-com:office:word" xmlns:w="http://schemas.openxmlformats.org/wordprocessingml/2006/main" xmlns:w14="http://schemas.microsoft.com/office/word/2010/wordml" xmlns:w15="http://schemas.microsoft.com/office/word/2012/wordml" xmlns:w16se="http://schemas.microsoft.com/office/word/2015/wordml/symex" xmlns:wpg="http://schemas.microsoft.com/office/word/2010/wordprocessingGroup" xmlns:wpi="http://schemas.microsoft.com/office/word/2010/wordprocessingInk" xmlns:wne="http://schemas.microsoft.com/office/word/2006/wordml" xmlns:wps="http://schemas.microsoft.com/office/word/2010/wordprocessingShape" mc:Ignorable="w14 w15 w16se wp14">
+<w:numbering xmlns:wpc="http://schemas.microsoft.com/office/word/2010/wordprocessingCanvas" xmlns:cx="http://schemas.microsoft.com/office/drawing/2014/chartex" xmlns:cx1="http://schemas.microsoft.com/office/drawing/2015/9/8/chartex" xmlns:cx2="http://schemas.microsoft.com/office/drawing/2015/10/21/chartex" xmlns:cx3="http://schemas.microsoft.com/office/drawing/2016/5/9/chartex" xmlns:cx4="http://schemas.microsoft.com/office/drawing/2016/5/10/chartex" xmlns:cx5="http://schemas.microsoft.com/office/drawing/2016/5/11/chartex" xmlns:cx6="http://schemas.microsoft.com/office/drawing/2016/5/12/chartex" xmlns:cx7="http://schemas.microsoft.com/office/drawing/2016/5/13/chartex" xmlns:cx8="http://schemas.microsoft.com/office/drawing/2016/5/14/chartex" xmlns:mc="http://schemas.openxmlformats.org/markup-compatibility/2006" xmlns:aink="http://schemas.microsoft.com/office/drawing/2016/ink" xmlns:am3d="http://schemas.microsoft.com/office/drawing/2017/model3d" xmlns:o="urn:schemas-microsoft-com:office:office" xmlns:oel="http://schemas.microsoft.com/office/2019/extlst" xmlns:r="http://schemas.openxmlformats.org/officeDocument/2006/relationships" xmlns:m="http://schemas.openxmlformats.org/officeDocument/2006/math" xmlns:v="urn:schemas-microsoft-com:vml" xmlns:wp14="http://schemas.microsoft.com/office/word/2010/wordprocessingDrawing" xmlns:wp="http://schemas.openxmlformats.org/drawingml/2006/wordprocessingDrawing" xmlns:w10="urn:schemas-microsoft-com:office:word" xmlns:w="http://schemas.openxmlformats.org/wordprocessingml/2006/main" xmlns:w14="http://schemas.microsoft.com/office/word/2010/wordml" xmlns:w15="http://schemas.microsoft.com/office/word/2012/wordml" xmlns:w16cex="http://schemas.microsoft.com/office/word/2018/wordml/cex" xmlns:w16cid="http://schemas.microsoft.com/office/word/2016/wordml/cid" xmlns:w16="http://schemas.microsoft.com/office/word/2018/wordml" xmlns:w16du="http://schemas.microsoft.com/office/word/2023/wordml/word16du" xmlns:w16sdtdh="http://schemas.microsoft.com/office/word/2020/wordml/sdtdatahash" xmlns:w16se="http://schemas.microsoft.com/office/word/2015/wordml/symex" xmlns:wpg="http://schemas.microsoft.com/office/word/2010/wordprocessingGroup" xmlns:wpi="http://schemas.microsoft.com/office/word/2010/wordprocessingInk" xmlns:wne="http://schemas.microsoft.com/office/word/2006/wordml" xmlns:wps="http://schemas.microsoft.com/office/word/2010/wordprocessingShape" mc:Ignorable="w14 w15 w16se w16cid w16 w16cex w16sdtdh w16du wp14">
   <w:abstractNum w:abstractNumId="0" w15:restartNumberingAfterBreak="0">
     <w:nsid w:val="06326F51"/>
     <w:multiLevelType w:val="hybridMultilevel"/>
@@ -41141,72 +41501,78 @@
       </w:rPr>
     </w:lvl>
   </w:abstractNum>
-  <w:num w:numId="1">
+  <w:num w:numId="1" w16cid:durableId="866674130">
     <w:abstractNumId w:val="13"/>
   </w:num>
-  <w:num w:numId="2">
+  <w:num w:numId="2" w16cid:durableId="1613704764">
     <w:abstractNumId w:val="3"/>
   </w:num>
-  <w:num w:numId="3">
+  <w:num w:numId="3" w16cid:durableId="755128450">
     <w:abstractNumId w:val="15"/>
   </w:num>
-  <w:num w:numId="4">
+  <w:num w:numId="4" w16cid:durableId="19937668">
     <w:abstractNumId w:val="9"/>
   </w:num>
-  <w:num w:numId="5">
+  <w:num w:numId="5" w16cid:durableId="1398741064">
     <w:abstractNumId w:val="14"/>
   </w:num>
-  <w:num w:numId="6">
+  <w:num w:numId="6" w16cid:durableId="799691241">
     <w:abstractNumId w:val="4"/>
   </w:num>
-  <w:num w:numId="7">
+  <w:num w:numId="7" w16cid:durableId="2014648509">
     <w:abstractNumId w:val="2"/>
   </w:num>
-  <w:num w:numId="8">
+  <w:num w:numId="8" w16cid:durableId="113914744">
     <w:abstractNumId w:val="18"/>
   </w:num>
-  <w:num w:numId="9">
+  <w:num w:numId="9" w16cid:durableId="972978916">
     <w:abstractNumId w:val="12"/>
   </w:num>
-  <w:num w:numId="10">
+  <w:num w:numId="10" w16cid:durableId="2066027111">
     <w:abstractNumId w:val="6"/>
   </w:num>
-  <w:num w:numId="11">
+  <w:num w:numId="11" w16cid:durableId="2094886464">
     <w:abstractNumId w:val="0"/>
   </w:num>
-  <w:num w:numId="12">
+  <w:num w:numId="12" w16cid:durableId="1238322663">
     <w:abstractNumId w:val="5"/>
   </w:num>
-  <w:num w:numId="13">
+  <w:num w:numId="13" w16cid:durableId="683284587">
     <w:abstractNumId w:val="19"/>
   </w:num>
-  <w:num w:numId="14">
+  <w:num w:numId="14" w16cid:durableId="497308040">
     <w:abstractNumId w:val="17"/>
   </w:num>
-  <w:num w:numId="15">
+  <w:num w:numId="15" w16cid:durableId="382947302">
     <w:abstractNumId w:val="7"/>
   </w:num>
-  <w:num w:numId="16">
+  <w:num w:numId="16" w16cid:durableId="1889148262">
     <w:abstractNumId w:val="10"/>
   </w:num>
-  <w:num w:numId="17">
+  <w:num w:numId="17" w16cid:durableId="1225338210">
     <w:abstractNumId w:val="16"/>
   </w:num>
-  <w:num w:numId="18">
+  <w:num w:numId="18" w16cid:durableId="377781919">
     <w:abstractNumId w:val="1"/>
   </w:num>
-  <w:num w:numId="19">
+  <w:num w:numId="19" w16cid:durableId="837580707">
     <w:abstractNumId w:val="11"/>
   </w:num>
-  <w:num w:numId="20">
+  <w:num w:numId="20" w16cid:durableId="2033457907">
     <w:abstractNumId w:val="8"/>
+  </w:num>
+  <w:num w:numId="21" w16cid:durableId="684136312">
+    <w:abstractNumId w:val="13"/>
+  </w:num>
+  <w:num w:numId="22" w16cid:durableId="1457944124">
+    <w:abstractNumId w:val="13"/>
   </w:num>
   <w:numIdMacAtCleanup w:val="20"/>
 </w:numbering>
 </file>
 
 <file path=word/styles.xml><?xml version="1.0" encoding="utf-8"?>
-<w:styles xmlns:mc="http://schemas.openxmlformats.org/markup-compatibility/2006" xmlns:r="http://schemas.openxmlformats.org/officeDocument/2006/relationships" xmlns:w="http://schemas.openxmlformats.org/wordprocessingml/2006/main" xmlns:w14="http://schemas.microsoft.com/office/word/2010/wordml" xmlns:w15="http://schemas.microsoft.com/office/word/2012/wordml" xmlns:w16se="http://schemas.microsoft.com/office/word/2015/wordml/symex" mc:Ignorable="w14 w15 w16se">
+<w:styles xmlns:mc="http://schemas.openxmlformats.org/markup-compatibility/2006" xmlns:r="http://schemas.openxmlformats.org/officeDocument/2006/relationships" xmlns:w="http://schemas.openxmlformats.org/wordprocessingml/2006/main" xmlns:w14="http://schemas.microsoft.com/office/word/2010/wordml" xmlns:w15="http://schemas.microsoft.com/office/word/2012/wordml" xmlns:w16cex="http://schemas.microsoft.com/office/word/2018/wordml/cex" xmlns:w16cid="http://schemas.microsoft.com/office/word/2016/wordml/cid" xmlns:w16="http://schemas.microsoft.com/office/word/2018/wordml" xmlns:w16du="http://schemas.microsoft.com/office/word/2023/wordml/word16du" xmlns:w16sdtdh="http://schemas.microsoft.com/office/word/2020/wordml/sdtdatahash" xmlns:w16se="http://schemas.microsoft.com/office/word/2015/wordml/symex" mc:Ignorable="w14 w15 w16se w16cid w16 w16cex w16sdtdh w16du">
   <w:docDefaults>
     <w:rPrDefault>
       <w:rPr>
@@ -41216,7 +41582,7 @@
     </w:rPrDefault>
     <w:pPrDefault/>
   </w:docDefaults>
-  <w:latentStyles w:defLockedState="0" w:defUIPriority="0" w:defSemiHidden="0" w:defUnhideWhenUsed="0" w:defQFormat="0" w:count="371">
+  <w:latentStyles w:defLockedState="0" w:defUIPriority="0" w:defSemiHidden="0" w:defUnhideWhenUsed="0" w:defQFormat="0" w:count="376">
     <w:lsdException w:name="Normal" w:qFormat="1"/>
     <w:lsdException w:name="heading 1" w:uiPriority="9" w:qFormat="1"/>
     <w:lsdException w:name="heading 2" w:uiPriority="9" w:qFormat="1"/>
@@ -41510,6 +41876,11 @@
     <w:lsdException w:name="List Table 5 Dark Accent 6" w:uiPriority="50"/>
     <w:lsdException w:name="List Table 6 Colorful Accent 6" w:uiPriority="51"/>
     <w:lsdException w:name="List Table 7 Colorful Accent 6" w:uiPriority="52"/>
+    <w:lsdException w:name="Mention" w:semiHidden="1" w:uiPriority="99" w:unhideWhenUsed="1"/>
+    <w:lsdException w:name="Smart Hyperlink" w:semiHidden="1" w:uiPriority="99" w:unhideWhenUsed="1"/>
+    <w:lsdException w:name="Hashtag" w:semiHidden="1" w:uiPriority="99" w:unhideWhenUsed="1"/>
+    <w:lsdException w:name="Unresolved Mention" w:semiHidden="1" w:uiPriority="99" w:unhideWhenUsed="1"/>
+    <w:lsdException w:name="Smart Link" w:semiHidden="1" w:uiPriority="99" w:unhideWhenUsed="1"/>
   </w:latentStyles>
   <w:style w:type="paragraph" w:default="1" w:styleId="Normal">
     <w:name w:val="Normal"/>
@@ -41745,7 +42116,6 @@
   <w:style w:type="character" w:default="1" w:styleId="DefaultParagraphFont">
     <w:name w:val="Default Paragraph Font"/>
     <w:uiPriority w:val="1"/>
-    <w:semiHidden/>
     <w:unhideWhenUsed/>
   </w:style>
   <w:style w:type="table" w:default="1" w:styleId="TableNormal">
@@ -42450,8 +42820,8 @@
       <w:lang w:val="en-US"/>
     </w:rPr>
   </w:style>
-  <w:style w:type="character" w:customStyle="1" w:styleId="UnresolvedMention">
-    <w:name w:val="Unresolved Mention"/>
+  <w:style w:type="character" w:customStyle="1" w:styleId="UnresolvedMention2">
+    <w:name w:val="Unresolved Mention2"/>
     <w:basedOn w:val="DefaultParagraphFont"/>
     <w:uiPriority w:val="99"/>
     <w:semiHidden/>
@@ -42776,17 +43146,6 @@
 </file>
 
 <file path=customXml/item1.xml><?xml version="1.0" encoding="utf-8"?>
-<s:customData xmlns="http://www.wps.cn/officeDocument/2013/wpsCustomData" xmlns:s="http://www.wps.cn/officeDocument/2013/wpsCustomData">
-  <customSectProps>
-    <customSectPr/>
-  </customSectProps>
-  <customShpExts>
-    <customShpInfo spid="_x0000_s1026" textRotate="1"/>
-  </customShpExts>
-</s:customData>
-</file>
-
-<file path=customXml/item2.xml><?xml version="1.0" encoding="utf-8"?>
 <b:Sources xmlns:b="http://schemas.openxmlformats.org/officeDocument/2006/bibliography" xmlns="http://schemas.openxmlformats.org/officeDocument/2006/bibliography" SelectedStyle="\IEEE2006OfficeOnline.xsl" StyleName="IEEE" Version="2006">
   <b:Source>
     <b:Tag>Jam95</b:Tag>
@@ -43470,18 +43829,29 @@
 </b:Sources>
 </file>
 
+<file path=customXml/item2.xml><?xml version="1.0" encoding="utf-8"?>
+<s:customData xmlns="http://www.wps.cn/officeDocument/2013/wpsCustomData" xmlns:s="http://www.wps.cn/officeDocument/2013/wpsCustomData">
+  <customSectProps>
+    <customSectPr/>
+  </customSectProps>
+  <customShpExts>
+    <customShpInfo spid="_x0000_s1026" textRotate="1"/>
+  </customShpExts>
+</s:customData>
+</file>
+
 <file path=customXml/itemProps1.xml><?xml version="1.0" encoding="utf-8"?>
+<ds:datastoreItem xmlns:ds="http://schemas.openxmlformats.org/officeDocument/2006/customXml" ds:itemID="{5335F7D7-25BD-47C7-943E-49994C4848FB}">
+  <ds:schemaRefs>
+    <ds:schemaRef ds:uri="http://schemas.openxmlformats.org/officeDocument/2006/bibliography"/>
+  </ds:schemaRefs>
+</ds:datastoreItem>
+</file>
+
+<file path=customXml/itemProps2.xml><?xml version="1.0" encoding="utf-8"?>
 <ds:datastoreItem xmlns:ds="http://schemas.openxmlformats.org/officeDocument/2006/customXml" ds:itemID="{B1977F7D-205B-4081-913C-38D41E755F92}">
   <ds:schemaRefs>
     <ds:schemaRef ds:uri="http://www.wps.cn/officeDocument/2013/wpsCustomData"/>
   </ds:schemaRefs>
 </ds:datastoreItem>
-</file>
-
-<file path=customXml/itemProps2.xml><?xml version="1.0" encoding="utf-8"?>
-<ds:datastoreItem xmlns:ds="http://schemas.openxmlformats.org/officeDocument/2006/customXml" ds:itemID="{5335F7D7-25BD-47C7-943E-49994C4848FB}">
-  <ds:schemaRefs>
-    <ds:schemaRef ds:uri="http://schemas.openxmlformats.org/officeDocument/2006/bibliography"/>
-  </ds:schemaRefs>
-</ds:datastoreItem>
 </file>
</xml_diff>

<commit_message>
chờ check đạo văn
</commit_message>
<xml_diff>
--- a/BaoCaoKetThucDoAn.docx
+++ b/BaoCaoKetThucDoAn.docx
@@ -1,6 +1,6 @@
 
 <file path=word/document.xml><?xml version="1.0" encoding="utf-8"?>
-<w:document xmlns:wpc="http://schemas.microsoft.com/office/word/2010/wordprocessingCanvas" xmlns:cx="http://schemas.microsoft.com/office/drawing/2014/chartex" xmlns:cx1="http://schemas.microsoft.com/office/drawing/2015/9/8/chartex" xmlns:cx2="http://schemas.microsoft.com/office/drawing/2015/10/21/chartex" xmlns:cx3="http://schemas.microsoft.com/office/drawing/2016/5/9/chartex" xmlns:cx4="http://schemas.microsoft.com/office/drawing/2016/5/10/chartex" xmlns:cx5="http://schemas.microsoft.com/office/drawing/2016/5/11/chartex" xmlns:cx6="http://schemas.microsoft.com/office/drawing/2016/5/12/chartex" xmlns:cx7="http://schemas.microsoft.com/office/drawing/2016/5/13/chartex" xmlns:cx8="http://schemas.microsoft.com/office/drawing/2016/5/14/chartex" xmlns:mc="http://schemas.openxmlformats.org/markup-compatibility/2006" xmlns:aink="http://schemas.microsoft.com/office/drawing/2016/ink" xmlns:am3d="http://schemas.microsoft.com/office/drawing/2017/model3d" xmlns:o="urn:schemas-microsoft-com:office:office" xmlns:oel="http://schemas.microsoft.com/office/2019/extlst" xmlns:r="http://schemas.openxmlformats.org/officeDocument/2006/relationships" xmlns:m="http://schemas.openxmlformats.org/officeDocument/2006/math" xmlns:v="urn:schemas-microsoft-com:vml" xmlns:wp14="http://schemas.microsoft.com/office/word/2010/wordprocessingDrawing" xmlns:wp="http://schemas.openxmlformats.org/drawingml/2006/wordprocessingDrawing" xmlns:w10="urn:schemas-microsoft-com:office:word" xmlns:w="http://schemas.openxmlformats.org/wordprocessingml/2006/main" xmlns:w14="http://schemas.microsoft.com/office/word/2010/wordml" xmlns:w15="http://schemas.microsoft.com/office/word/2012/wordml" xmlns:w16cex="http://schemas.microsoft.com/office/word/2018/wordml/cex" xmlns:w16cid="http://schemas.microsoft.com/office/word/2016/wordml/cid" xmlns:w16="http://schemas.microsoft.com/office/word/2018/wordml" xmlns:w16du="http://schemas.microsoft.com/office/word/2023/wordml/word16du" xmlns:w16sdtdh="http://schemas.microsoft.com/office/word/2020/wordml/sdtdatahash" xmlns:w16se="http://schemas.microsoft.com/office/word/2015/wordml/symex" xmlns:wpg="http://schemas.microsoft.com/office/word/2010/wordprocessingGroup" xmlns:wpi="http://schemas.microsoft.com/office/word/2010/wordprocessingInk" xmlns:wne="http://schemas.microsoft.com/office/word/2006/wordml" xmlns:wps="http://schemas.microsoft.com/office/word/2010/wordprocessingShape" mc:Ignorable="w14 w15 w16se w16cid w16 w16cex w16sdtdh w16du wp14">
+<w:document xmlns:wpc="http://schemas.microsoft.com/office/word/2010/wordprocessingCanvas" xmlns:cx="http://schemas.microsoft.com/office/drawing/2014/chartex" xmlns:mc="http://schemas.openxmlformats.org/markup-compatibility/2006" xmlns:o="urn:schemas-microsoft-com:office:office" xmlns:r="http://schemas.openxmlformats.org/officeDocument/2006/relationships" xmlns:m="http://schemas.openxmlformats.org/officeDocument/2006/math" xmlns:v="urn:schemas-microsoft-com:vml" xmlns:wp14="http://schemas.microsoft.com/office/word/2010/wordprocessingDrawing" xmlns:wp="http://schemas.openxmlformats.org/drawingml/2006/wordprocessingDrawing" xmlns:w10="urn:schemas-microsoft-com:office:word" xmlns:w="http://schemas.openxmlformats.org/wordprocessingml/2006/main" xmlns:w14="http://schemas.microsoft.com/office/word/2010/wordml" xmlns:w15="http://schemas.microsoft.com/office/word/2012/wordml" xmlns:w16se="http://schemas.microsoft.com/office/word/2015/wordml/symex" xmlns:wpg="http://schemas.microsoft.com/office/word/2010/wordprocessingGroup" xmlns:wpi="http://schemas.microsoft.com/office/word/2010/wordprocessingInk" xmlns:wne="http://schemas.microsoft.com/office/word/2006/wordml" xmlns:wps="http://schemas.microsoft.com/office/word/2010/wordprocessingShape" mc:Ignorable="w14 w15 w16se wp14">
   <w:body>
     <w:p>
       <w:pPr>
@@ -287,7 +287,7 @@
               </wp:anchor>
             </w:drawing>
           </mc:Choice>
-          <mc:Fallback>
+          <mc:Fallback xmlns:cx1="http://schemas.microsoft.com/office/drawing/2015/9/8/chartex" xmlns:cx2="http://schemas.microsoft.com/office/drawing/2015/10/21/chartex" xmlns:cx3="http://schemas.microsoft.com/office/drawing/2016/5/9/chartex" xmlns:cx4="http://schemas.microsoft.com/office/drawing/2016/5/10/chartex" xmlns:cx5="http://schemas.microsoft.com/office/drawing/2016/5/11/chartex" xmlns:cx6="http://schemas.microsoft.com/office/drawing/2016/5/12/chartex" xmlns:cx7="http://schemas.microsoft.com/office/drawing/2016/5/13/chartex" xmlns:cx8="http://schemas.microsoft.com/office/drawing/2016/5/14/chartex" xmlns:aink="http://schemas.microsoft.com/office/drawing/2016/ink" xmlns:am3d="http://schemas.microsoft.com/office/drawing/2017/model3d" xmlns:oel="http://schemas.microsoft.com/office/2019/extlst" xmlns:w16cex="http://schemas.microsoft.com/office/word/2018/wordml/cex" xmlns:w16cid="http://schemas.microsoft.com/office/word/2016/wordml/cid" xmlns:w16="http://schemas.microsoft.com/office/word/2018/wordml" xmlns:w16du="http://schemas.microsoft.com/office/word/2023/wordml/word16du" xmlns:w16sdtdh="http://schemas.microsoft.com/office/word/2020/wordml/sdtdatahash">
             <w:pict>
               <v:group w14:anchorId="3546AEBA" id="Group 16" o:spid="_x0000_s1026" style="position:absolute;margin-left:0;margin-top:-43.65pt;width:592.85pt;height:839.3pt;z-index:-251657216;mso-position-horizontal:center;mso-position-horizontal-relative:page;mso-width-relative:margin;mso-height-relative:margin" coordorigin="720,900" coordsize="10620,14940" o:gfxdata="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">
                 <v:shapetype id="_x0000_t75" coordsize="21600,21600" o:spt="75" o:preferrelative="t" path="m@4@5l@4@11@9@11@9@5xe" filled="f" stroked="f">
@@ -11348,6 +11348,7 @@
             <w14:round/>
           </w14:textOutline>
         </w:rPr>
+        <w:lastRenderedPageBreak/>
         <w:br w:type="page"/>
       </w:r>
       <w:bookmarkStart w:id="8" w:name="_Toc184479545"/>
@@ -17616,7 +17617,7 @@
                 <v:stroke joinstyle="miter"/>
                 <v:path gradientshapeok="t" o:connecttype="rect"/>
               </v:shapetype>
-              <v:shape id="Text Box 35" o:spid="_x0000_s1026" type="#_x0000_t202" style="position:absolute;left:0;text-align:left;margin-left:389.05pt;margin-top:422.6pt;width:440.25pt;height:23.3pt;z-index:251674624;visibility:visible;mso-wrap-style:square;mso-width-percent:0;mso-height-percent:0;mso-wrap-distance-left:9pt;mso-wrap-distance-top:0;mso-wrap-distance-right:9pt;mso-wrap-distance-bottom:0;mso-position-horizontal:right;mso-position-horizontal-relative:margin;mso-position-vertical:absolute;mso-position-vertical-relative:text;mso-width-percent:0;mso-height-percent:0;mso-width-relative:margin;mso-height-relative:margin;v-text-anchor:top" o:gfxdata="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" stroked="f">
+              <v:shape id="Text Box 35" o:spid="_x0000_s1026" type="#_x0000_t202" style="position:absolute;left:0;text-align:left;margin-left:389.05pt;margin-top:422.6pt;width:440.25pt;height:23.3pt;z-index:251674624;visibility:visible;mso-wrap-style:square;mso-width-percent:0;mso-height-percent:0;mso-wrap-distance-left:9pt;mso-wrap-distance-top:0;mso-wrap-distance-right:9pt;mso-wrap-distance-bottom:0;mso-position-horizontal:right;mso-position-horizontal-relative:margin;mso-position-vertical:absolute;mso-position-vertical-relative:text;mso-width-percent:0;mso-height-percent:0;mso-width-relative:margin;mso-height-relative:margin;v-text-anchor:top" o:gfxdata="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" stroked="f">
                 <v:textbox inset="0,0,0,0">
                   <w:txbxContent>
                     <w:p>
@@ -17827,7 +17828,7 @@
           </mc:Choice>
           <mc:Fallback>
             <w:pict>
-              <v:roundrect w14:anchorId="5764DF83" id="Rounded Rectangle 26" o:spid="_x0000_s1027" style="position:absolute;left:0;text-align:left;margin-left:21.5pt;margin-top:110.9pt;width:102pt;height:253.8pt;z-index:251666432;visibility:visible;mso-wrap-style:square;mso-height-percent:0;mso-wrap-distance-left:9pt;mso-wrap-distance-top:0;mso-wrap-distance-right:9pt;mso-wrap-distance-bottom:0;mso-position-horizontal:absolute;mso-position-horizontal-relative:text;mso-position-vertical:absolute;mso-position-vertical-relative:text;mso-height-percent:0;mso-height-relative:margin;v-text-anchor:middle" arcsize="10923f" o:gfxdata="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" fillcolor="#d8d8d8 [2732]" strokecolor="black [3213]" strokeweight="1pt">
+              <v:roundrect w14:anchorId="5764DF83" id="Rounded Rectangle 26" o:spid="_x0000_s1027" style="position:absolute;left:0;text-align:left;margin-left:21.5pt;margin-top:110.9pt;width:102pt;height:253.8pt;z-index:251666432;visibility:visible;mso-wrap-style:square;mso-height-percent:0;mso-wrap-distance-left:9pt;mso-wrap-distance-top:0;mso-wrap-distance-right:9pt;mso-wrap-distance-bottom:0;mso-position-horizontal:absolute;mso-position-horizontal-relative:text;mso-position-vertical:absolute;mso-position-vertical-relative:text;mso-height-percent:0;mso-height-relative:margin;v-text-anchor:middle" arcsize="10923f" o:gfxdata="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" fillcolor="#d8d8d8 [2732]" strokecolor="black [3213]" strokeweight="1pt">
                 <v:stroke joinstyle="miter"/>
                 <v:textbox>
                   <w:txbxContent>
@@ -17961,7 +17962,7 @@
           </mc:Choice>
           <mc:Fallback>
             <w:pict>
-              <v:roundrect w14:anchorId="2F045FB2" id="Rounded Rectangle 28" o:spid="_x0000_s1028" style="position:absolute;left:0;text-align:left;margin-left:327.5pt;margin-top:106.1pt;width:102pt;height:258.6pt;z-index:251668480;visibility:visible;mso-wrap-style:square;mso-height-percent:0;mso-wrap-distance-left:9pt;mso-wrap-distance-top:0;mso-wrap-distance-right:9pt;mso-wrap-distance-bottom:0;mso-position-horizontal:absolute;mso-position-horizontal-relative:text;mso-position-vertical:absolute;mso-position-vertical-relative:text;mso-height-percent:0;mso-height-relative:margin;v-text-anchor:middle" arcsize="10923f" o:gfxdata="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" fillcolor="#d8d8d8 [2732]" strokecolor="black [3213]" strokeweight="1pt">
+              <v:roundrect w14:anchorId="2F045FB2" id="Rounded Rectangle 28" o:spid="_x0000_s1028" style="position:absolute;left:0;text-align:left;margin-left:327.5pt;margin-top:106.1pt;width:102pt;height:258.6pt;z-index:251668480;visibility:visible;mso-wrap-style:square;mso-height-percent:0;mso-wrap-distance-left:9pt;mso-wrap-distance-top:0;mso-wrap-distance-right:9pt;mso-wrap-distance-bottom:0;mso-position-horizontal:absolute;mso-position-horizontal-relative:text;mso-position-vertical:absolute;mso-position-vertical-relative:text;mso-height-percent:0;mso-height-relative:margin;v-text-anchor:middle" arcsize="10923f" o:gfxdata="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" fillcolor="#d8d8d8 [2732]" strokecolor="black [3213]" strokeweight="1pt">
                 <v:stroke joinstyle="miter"/>
                 <v:textbox>
                   <w:txbxContent>
@@ -18068,7 +18069,7 @@
               </wp:anchor>
             </w:drawing>
           </mc:Choice>
-          <mc:Fallback>
+          <mc:Fallback xmlns:cx1="http://schemas.microsoft.com/office/drawing/2015/9/8/chartex" xmlns:cx2="http://schemas.microsoft.com/office/drawing/2015/10/21/chartex" xmlns:cx3="http://schemas.microsoft.com/office/drawing/2016/5/9/chartex" xmlns:cx4="http://schemas.microsoft.com/office/drawing/2016/5/10/chartex" xmlns:cx5="http://schemas.microsoft.com/office/drawing/2016/5/11/chartex" xmlns:cx6="http://schemas.microsoft.com/office/drawing/2016/5/12/chartex" xmlns:cx7="http://schemas.microsoft.com/office/drawing/2016/5/13/chartex" xmlns:cx8="http://schemas.microsoft.com/office/drawing/2016/5/14/chartex" xmlns:aink="http://schemas.microsoft.com/office/drawing/2016/ink" xmlns:am3d="http://schemas.microsoft.com/office/drawing/2017/model3d" xmlns:oel="http://schemas.microsoft.com/office/2019/extlst" xmlns:w16cex="http://schemas.microsoft.com/office/word/2018/wordml/cex" xmlns:w16cid="http://schemas.microsoft.com/office/word/2016/wordml/cid" xmlns:w16="http://schemas.microsoft.com/office/word/2018/wordml" xmlns:w16du="http://schemas.microsoft.com/office/word/2023/wordml/word16du" xmlns:w16sdtdh="http://schemas.microsoft.com/office/word/2020/wordml/sdtdatahash">
             <w:pict>
               <v:rect w14:anchorId="4094A5A5" id="Rectangle 2" o:spid="_x0000_s1026" style="position:absolute;margin-left:21.05pt;margin-top:74.9pt;width:408.85pt;height:299.4pt;z-index:251662336;visibility:visible;mso-wrap-style:square;mso-width-percent:0;mso-height-percent:0;mso-wrap-distance-left:9pt;mso-wrap-distance-top:0;mso-wrap-distance-right:9pt;mso-wrap-distance-bottom:0;mso-position-horizontal:absolute;mso-position-horizontal-relative:text;mso-position-vertical:absolute;mso-position-vertical-relative:text;mso-width-percent:0;mso-height-percent:0;mso-width-relative:margin;mso-height-relative:margin;v-text-anchor:middle" o:gfxdata="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" fillcolor="white [3201]" strokecolor="black [3213]" strokeweight="1pt">
                 <w10:wrap type="topAndBottom"/>
@@ -18143,7 +18144,7 @@
               </wp:anchor>
             </w:drawing>
           </mc:Choice>
-          <mc:Fallback>
+          <mc:Fallback xmlns:cx1="http://schemas.microsoft.com/office/drawing/2015/9/8/chartex" xmlns:cx2="http://schemas.microsoft.com/office/drawing/2015/10/21/chartex" xmlns:cx3="http://schemas.microsoft.com/office/drawing/2016/5/9/chartex" xmlns:cx4="http://schemas.microsoft.com/office/drawing/2016/5/10/chartex" xmlns:cx5="http://schemas.microsoft.com/office/drawing/2016/5/11/chartex" xmlns:cx6="http://schemas.microsoft.com/office/drawing/2016/5/12/chartex" xmlns:cx7="http://schemas.microsoft.com/office/drawing/2016/5/13/chartex" xmlns:cx8="http://schemas.microsoft.com/office/drawing/2016/5/14/chartex" xmlns:aink="http://schemas.microsoft.com/office/drawing/2016/ink" xmlns:am3d="http://schemas.microsoft.com/office/drawing/2017/model3d" xmlns:oel="http://schemas.microsoft.com/office/2019/extlst" xmlns:w16cex="http://schemas.microsoft.com/office/word/2018/wordml/cex" xmlns:w16cid="http://schemas.microsoft.com/office/word/2016/wordml/cid" xmlns:w16="http://schemas.microsoft.com/office/word/2018/wordml" xmlns:w16du="http://schemas.microsoft.com/office/word/2023/wordml/word16du" xmlns:w16sdtdh="http://schemas.microsoft.com/office/word/2020/wordml/sdtdatahash">
             <w:pict>
               <v:shapetype w14:anchorId="59C9FCF4" id="_x0000_t32" coordsize="21600,21600" o:spt="32" o:oned="t" path="m,l21600,21600e" filled="f">
                 <v:path arrowok="t" fillok="f" o:connecttype="none"/>
@@ -18252,7 +18253,7 @@
           </mc:Choice>
           <mc:Fallback>
             <w:pict>
-              <v:rect w14:anchorId="475E66E1" id="Rectangle 8" o:spid="_x0000_s1029" style="position:absolute;left:0;text-align:left;margin-left:44.9pt;margin-top:75.5pt;width:58.2pt;height:18.5pt;z-index:251664384;visibility:visible;mso-wrap-style:square;mso-width-percent:0;mso-height-percent:0;mso-wrap-distance-left:9pt;mso-wrap-distance-top:0;mso-wrap-distance-right:9pt;mso-wrap-distance-bottom:0;mso-position-horizontal:absolute;mso-position-horizontal-relative:text;mso-position-vertical:absolute;mso-position-vertical-relative:text;mso-width-percent:0;mso-height-percent:0;mso-width-relative:margin;mso-height-relative:margin;v-text-anchor:middle" o:gfxdata="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" fillcolor="white [3201]" strokecolor="black [3213]" strokeweight="1pt">
+              <v:rect w14:anchorId="475E66E1" id="Rectangle 8" o:spid="_x0000_s1029" style="position:absolute;left:0;text-align:left;margin-left:44.9pt;margin-top:75.5pt;width:58.2pt;height:18.5pt;z-index:251664384;visibility:visible;mso-wrap-style:square;mso-width-percent:0;mso-height-percent:0;mso-wrap-distance-left:9pt;mso-wrap-distance-top:0;mso-wrap-distance-right:9pt;mso-wrap-distance-bottom:0;mso-position-horizontal:absolute;mso-position-horizontal-relative:text;mso-position-vertical:absolute;mso-position-vertical-relative:text;mso-width-percent:0;mso-height-percent:0;mso-width-relative:margin;mso-height-relative:margin;v-text-anchor:middle" o:gfxdata="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" fillcolor="white [3201]" strokecolor="black [3213]" strokeweight="1pt">
                 <v:textbox>
                   <w:txbxContent>
                     <w:p>
@@ -18377,7 +18378,7 @@
           </mc:Choice>
           <mc:Fallback>
             <w:pict>
-              <v:rect w14:anchorId="58E38EB6" id="Rectangle 25" o:spid="_x0000_s1030" style="position:absolute;left:0;text-align:left;margin-left:350.9pt;margin-top:74.9pt;width:58.8pt;height:18.5pt;z-index:251665408;visibility:visible;mso-wrap-style:square;mso-width-percent:0;mso-height-percent:0;mso-wrap-distance-left:9pt;mso-wrap-distance-top:0;mso-wrap-distance-right:9pt;mso-wrap-distance-bottom:0;mso-position-horizontal:absolute;mso-position-horizontal-relative:text;mso-position-vertical:absolute;mso-position-vertical-relative:text;mso-width-percent:0;mso-height-percent:0;mso-width-relative:margin;mso-height-relative:margin;v-text-anchor:middle" o:gfxdata="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" fillcolor="white [3201]" strokecolor="black [3213]" strokeweight="1pt">
+              <v:rect w14:anchorId="58E38EB6" id="Rectangle 25" o:spid="_x0000_s1030" style="position:absolute;left:0;text-align:left;margin-left:350.9pt;margin-top:74.9pt;width:58.8pt;height:18.5pt;z-index:251665408;visibility:visible;mso-wrap-style:square;mso-width-percent:0;mso-height-percent:0;mso-wrap-distance-left:9pt;mso-wrap-distance-top:0;mso-wrap-distance-right:9pt;mso-wrap-distance-bottom:0;mso-position-horizontal:absolute;mso-position-horizontal-relative:text;mso-position-vertical:absolute;mso-position-vertical-relative:text;mso-width-percent:0;mso-height-percent:0;mso-width-relative:margin;mso-height-relative:margin;v-text-anchor:middle" o:gfxdata="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" fillcolor="white [3201]" strokecolor="black [3213]" strokeweight="1pt">
                 <v:textbox>
                   <w:txbxContent>
                     <w:p>
@@ -18502,7 +18503,7 @@
           </mc:Choice>
           <mc:Fallback>
             <w:pict>
-              <v:rect w14:anchorId="2B0FFBF8" id="Rectangle 3" o:spid="_x0000_s1031" style="position:absolute;left:0;text-align:left;margin-left:184.7pt;margin-top:75.35pt;width:87.75pt;height:22.5pt;z-index:251663360;visibility:visible;mso-wrap-style:square;mso-width-percent:0;mso-height-percent:0;mso-wrap-distance-left:9pt;mso-wrap-distance-top:0;mso-wrap-distance-right:9pt;mso-wrap-distance-bottom:0;mso-position-horizontal:absolute;mso-position-horizontal-relative:text;mso-position-vertical:absolute;mso-position-vertical-relative:text;mso-width-percent:0;mso-height-percent:0;mso-width-relative:margin;mso-height-relative:margin;v-text-anchor:middle" o:gfxdata="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" fillcolor="white [3201]" strokecolor="black [3213]" strokeweight="1pt">
+              <v:rect w14:anchorId="2B0FFBF8" id="Rectangle 3" o:spid="_x0000_s1031" style="position:absolute;left:0;text-align:left;margin-left:184.7pt;margin-top:75.35pt;width:87.75pt;height:22.5pt;z-index:251663360;visibility:visible;mso-wrap-style:square;mso-width-percent:0;mso-height-percent:0;mso-wrap-distance-left:9pt;mso-wrap-distance-top:0;mso-wrap-distance-right:9pt;mso-wrap-distance-bottom:0;mso-position-horizontal:absolute;mso-position-horizontal-relative:text;mso-position-vertical:absolute;mso-position-vertical-relative:text;mso-width-percent:0;mso-height-percent:0;mso-width-relative:margin;mso-height-relative:margin;v-text-anchor:middle" o:gfxdata="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" fillcolor="white [3201]" strokecolor="black [3213]" strokeweight="1pt">
                 <v:textbox>
                   <w:txbxContent>
                     <w:p>
@@ -18621,7 +18622,7 @@
           </mc:Choice>
           <mc:Fallback>
             <w:pict>
-              <v:shape w14:anchorId="35C2BC45" id="Text Box 34" o:spid="_x0000_s1032" type="#_x0000_t202" style="position:absolute;left:0;text-align:left;margin-left:-11.7pt;margin-top:221.65pt;width:44.55pt;height:20.55pt;rotation:-90;z-index:251672576;visibility:visible;mso-wrap-style:square;mso-width-percent:0;mso-height-percent:0;mso-wrap-distance-left:9pt;mso-wrap-distance-top:0;mso-wrap-distance-right:9pt;mso-wrap-distance-bottom:0;mso-position-horizontal:absolute;mso-position-horizontal-relative:text;mso-position-vertical:absolute;mso-position-vertical-relative:text;mso-width-percent:0;mso-height-percent:0;mso-width-relative:margin;mso-height-relative:margin;v-text-anchor:top" o:gfxdata="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" fillcolor="white [3201]" strokecolor="white [3212]" strokeweight=".5pt">
+              <v:shape w14:anchorId="35C2BC45" id="Text Box 34" o:spid="_x0000_s1032" type="#_x0000_t202" style="position:absolute;left:0;text-align:left;margin-left:-11.7pt;margin-top:221.65pt;width:44.55pt;height:20.55pt;rotation:-90;z-index:251672576;visibility:visible;mso-wrap-style:square;mso-width-percent:0;mso-height-percent:0;mso-wrap-distance-left:9pt;mso-wrap-distance-top:0;mso-wrap-distance-right:9pt;mso-wrap-distance-bottom:0;mso-position-horizontal:absolute;mso-position-horizontal-relative:text;mso-position-vertical:absolute;mso-position-vertical-relative:text;mso-width-percent:0;mso-height-percent:0;mso-width-relative:margin;mso-height-relative:margin;v-text-anchor:top" o:gfxdata="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" fillcolor="white [3201]" strokecolor="white [3212]" strokeweight=".5pt">
                 <v:textbox>
                   <w:txbxContent>
                     <w:p>
@@ -18761,7 +18762,7 @@
           </mc:Choice>
           <mc:Fallback>
             <w:pict>
-              <v:roundrect w14:anchorId="3FC89638" id="Rounded Rectangle 27" o:spid="_x0000_s1033" style="position:absolute;left:0;text-align:left;margin-left:152.9pt;margin-top:109.1pt;width:151.05pt;height:255.6pt;z-index:251667456;visibility:visible;mso-wrap-style:square;mso-width-percent:0;mso-height-percent:0;mso-wrap-distance-left:9pt;mso-wrap-distance-top:0;mso-wrap-distance-right:9pt;mso-wrap-distance-bottom:0;mso-position-horizontal:absolute;mso-position-horizontal-relative:text;mso-position-vertical:absolute;mso-position-vertical-relative:text;mso-width-percent:0;mso-height-percent:0;mso-width-relative:margin;mso-height-relative:margin;v-text-anchor:middle" arcsize="10923f" o:gfxdata="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" fillcolor="#d8d8d8 [2732]" strokecolor="black [3213]" strokeweight="1pt">
+              <v:roundrect w14:anchorId="3FC89638" id="Rounded Rectangle 27" o:spid="_x0000_s1033" style="position:absolute;left:0;text-align:left;margin-left:152.9pt;margin-top:109.1pt;width:151.05pt;height:255.6pt;z-index:251667456;visibility:visible;mso-wrap-style:square;mso-width-percent:0;mso-height-percent:0;mso-wrap-distance-left:9pt;mso-wrap-distance-top:0;mso-wrap-distance-right:9pt;mso-wrap-distance-bottom:0;mso-position-horizontal:absolute;mso-position-horizontal-relative:text;mso-position-vertical:absolute;mso-position-vertical-relative:text;mso-width-percent:0;mso-height-percent:0;mso-width-relative:margin;mso-height-relative:margin;v-text-anchor:middle" arcsize="10923f" o:gfxdata="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" fillcolor="#d8d8d8 [2732]" strokecolor="black [3213]" strokeweight="1pt">
                 <v:stroke joinstyle="miter"/>
                 <v:textbox>
                   <w:txbxContent>
@@ -18879,7 +18880,7 @@
           </mc:Choice>
           <mc:Fallback>
             <w:pict>
-              <v:shape w14:anchorId="3941197A" id="Text Box 32" o:spid="_x0000_s1034" type="#_x0000_t202" style="position:absolute;left:0;text-align:left;margin-left:207.35pt;margin-top:388.65pt;width:44.55pt;height:20.55pt;z-index:251670528;visibility:visible;mso-wrap-style:square;mso-width-percent:0;mso-height-percent:0;mso-wrap-distance-left:9pt;mso-wrap-distance-top:0;mso-wrap-distance-right:9pt;mso-wrap-distance-bottom:0;mso-position-horizontal:absolute;mso-position-horizontal-relative:text;mso-position-vertical:absolute;mso-position-vertical-relative:text;mso-width-percent:0;mso-height-percent:0;mso-width-relative:margin;mso-height-relative:margin;v-text-anchor:top" o:gfxdata="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" fillcolor="white [3201]" strokecolor="white [3212]" strokeweight=".5pt">
+              <v:shape w14:anchorId="3941197A" id="Text Box 32" o:spid="_x0000_s1034" type="#_x0000_t202" style="position:absolute;left:0;text-align:left;margin-left:207.35pt;margin-top:388.65pt;width:44.55pt;height:20.55pt;z-index:251670528;visibility:visible;mso-wrap-style:square;mso-width-percent:0;mso-height-percent:0;mso-wrap-distance-left:9pt;mso-wrap-distance-top:0;mso-wrap-distance-right:9pt;mso-wrap-distance-bottom:0;mso-position-horizontal:absolute;mso-position-horizontal-relative:text;mso-position-vertical:absolute;mso-position-vertical-relative:text;mso-width-percent:0;mso-height-percent:0;mso-width-relative:margin;mso-height-relative:margin;v-text-anchor:top" o:gfxdata="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" fillcolor="white [3201]" strokecolor="white [3212]" strokeweight=".5pt">
                 <v:textbox>
                   <w:txbxContent>
                     <w:p>
@@ -18966,7 +18967,7 @@
               </wp:anchor>
             </w:drawing>
           </mc:Choice>
-          <mc:Fallback>
+          <mc:Fallback xmlns:cx1="http://schemas.microsoft.com/office/drawing/2015/9/8/chartex" xmlns:cx2="http://schemas.microsoft.com/office/drawing/2015/10/21/chartex" xmlns:cx3="http://schemas.microsoft.com/office/drawing/2016/5/9/chartex" xmlns:cx4="http://schemas.microsoft.com/office/drawing/2016/5/10/chartex" xmlns:cx5="http://schemas.microsoft.com/office/drawing/2016/5/11/chartex" xmlns:cx6="http://schemas.microsoft.com/office/drawing/2016/5/12/chartex" xmlns:cx7="http://schemas.microsoft.com/office/drawing/2016/5/13/chartex" xmlns:cx8="http://schemas.microsoft.com/office/drawing/2016/5/14/chartex" xmlns:aink="http://schemas.microsoft.com/office/drawing/2016/ink" xmlns:am3d="http://schemas.microsoft.com/office/drawing/2017/model3d" xmlns:oel="http://schemas.microsoft.com/office/2019/extlst" xmlns:w16cex="http://schemas.microsoft.com/office/word/2018/wordml/cex" xmlns:w16cid="http://schemas.microsoft.com/office/word/2016/wordml/cid" xmlns:w16="http://schemas.microsoft.com/office/word/2018/wordml" xmlns:w16du="http://schemas.microsoft.com/office/word/2023/wordml/word16du" xmlns:w16sdtdh="http://schemas.microsoft.com/office/word/2020/wordml/sdtdatahash">
             <w:pict>
               <v:shape w14:anchorId="22164B07" id="Straight Arrow Connector 31" o:spid="_x0000_s1026" type="#_x0000_t32" style="position:absolute;margin-left:25.65pt;margin-top:395.05pt;width:404.55pt;height:0;z-index:251669504;visibility:visible;mso-wrap-style:square;mso-wrap-distance-left:9pt;mso-wrap-distance-top:0;mso-wrap-distance-right:9pt;mso-wrap-distance-bottom:0;mso-position-horizontal:absolute;mso-position-horizontal-relative:text;mso-position-vertical:absolute;mso-position-vertical-relative:text" o:gfxdata="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" strokecolor="black [3200]" strokeweight=".5pt">
                 <v:stroke startarrow="block" endarrow="block" joinstyle="miter"/>
@@ -20536,7 +20537,7 @@
           <w:lang w:val="en-US"/>
         </w:rPr>
         <mc:AlternateContent>
-          <mc:Choice Requires="aink">
+          <mc:Choice xmlns:cx1="http://schemas.microsoft.com/office/drawing/2015/9/8/chartex" xmlns:cx2="http://schemas.microsoft.com/office/drawing/2015/10/21/chartex" xmlns:cx3="http://schemas.microsoft.com/office/drawing/2016/5/9/chartex" xmlns:cx4="http://schemas.microsoft.com/office/drawing/2016/5/10/chartex" xmlns:cx5="http://schemas.microsoft.com/office/drawing/2016/5/11/chartex" xmlns:cx6="http://schemas.microsoft.com/office/drawing/2016/5/12/chartex" xmlns:cx7="http://schemas.microsoft.com/office/drawing/2016/5/13/chartex" xmlns:cx8="http://schemas.microsoft.com/office/drawing/2016/5/14/chartex" xmlns:aink="http://schemas.microsoft.com/office/drawing/2016/ink" xmlns:am3d="http://schemas.microsoft.com/office/drawing/2017/model3d" xmlns:oel="http://schemas.microsoft.com/office/2019/extlst" xmlns:w16cex="http://schemas.microsoft.com/office/word/2018/wordml/cex" xmlns:w16cid="http://schemas.microsoft.com/office/word/2016/wordml/cid" xmlns:w16="http://schemas.microsoft.com/office/word/2018/wordml" xmlns:w16du="http://schemas.microsoft.com/office/word/2023/wordml/word16du" xmlns:w16sdtdh="http://schemas.microsoft.com/office/word/2020/wordml/sdtdatahash" Requires="aink">
             <w:drawing>
               <wp:anchor distT="0" distB="0" distL="114300" distR="114300" simplePos="0" relativeHeight="251694080" behindDoc="0" locked="0" layoutInCell="1" allowOverlap="1" wp14:anchorId="769F0083" wp14:editId="26B4F27B">
                 <wp:simplePos x="0" y="0"/>
@@ -32675,7 +32676,20 @@
         <w:rPr>
           <w:szCs w:val="26"/>
         </w:rPr>
-        <w:t xml:space="preserve">So sánh hiệu quả của thuật toán </w:t>
+        <w:t>So sánh hiệu quả</w:t>
+      </w:r>
+      <w:r>
+        <w:rPr>
+          <w:szCs w:val="26"/>
+          <w:lang w:val="en-US"/>
+        </w:rPr>
+        <w:t xml:space="preserve"> quy hoạch mạng RFID</w:t>
+      </w:r>
+      <w:r>
+        <w:rPr>
+          <w:szCs w:val="26"/>
+        </w:rPr>
+        <w:t xml:space="preserve"> của thuật toán </w:t>
       </w:r>
       <w:r>
         <w:rPr>
@@ -32714,44 +32728,106 @@
         <w:rPr>
           <w:szCs w:val="26"/>
         </w:rPr>
-        <w:t xml:space="preserve">So sánh hiệu quả của thuật toán 2 thuật toán PSO và FA qua các tiêu chí độ </w:t>
-      </w:r>
-      <w:r>
-        <w:rPr>
-          <w:szCs w:val="26"/>
-        </w:rPr>
-        <w:t xml:space="preserve">bao </w:t>
-      </w:r>
-      <w:r>
-        <w:rPr>
-          <w:szCs w:val="26"/>
-        </w:rPr>
-        <w:t xml:space="preserve">phủ, độ nhiễu, </w:t>
-      </w:r>
-      <w:r>
-        <w:rPr>
-          <w:szCs w:val="26"/>
-        </w:rPr>
-        <w:t xml:space="preserve">giá trị </w:t>
+        <w:t xml:space="preserve">So sánh hiệu quả </w:t>
+      </w:r>
+      <w:r>
+        <w:rPr>
+          <w:szCs w:val="26"/>
+          <w:lang w:val="en-US"/>
+        </w:rPr>
+        <w:t xml:space="preserve"> quy hoạch mạng RFID dựa trên giá trị </w:t>
       </w:r>
       <w:r>
         <w:rPr>
           <w:i/>
           <w:szCs w:val="26"/>
-        </w:rPr>
-        <w:t xml:space="preserve">fitness </w:t>
-      </w:r>
-      <w:r>
-        <w:rPr>
-          <w:szCs w:val="26"/>
-        </w:rPr>
-        <w:t>và thời gian thực hiện</w:t>
-      </w:r>
-      <w:r>
-        <w:rPr>
-          <w:szCs w:val="26"/>
-        </w:rPr>
-        <w:t>.</w:t>
+          <w:lang w:val="en-US"/>
+        </w:rPr>
+        <w:t>fitness</w:t>
+      </w:r>
+    </w:p>
+    <w:p>
+      <w:pPr>
+        <w:pStyle w:val="ListParagraph"/>
+        <w:numPr>
+          <w:ilvl w:val="0"/>
+          <w:numId w:val="9"/>
+        </w:numPr>
+        <w:spacing w:after="240" w:line="259" w:lineRule="auto"/>
+        <w:contextualSpacing w:val="0"/>
+        <w:rPr>
+          <w:rFonts w:eastAsia="SimSun"/>
+          <w:szCs w:val="26"/>
+        </w:rPr>
+      </w:pPr>
+      <w:r>
+        <w:rPr>
+          <w:szCs w:val="26"/>
+        </w:rPr>
+        <w:t xml:space="preserve">So sánh hiệu quả </w:t>
+      </w:r>
+      <w:r>
+        <w:rPr>
+          <w:szCs w:val="26"/>
+          <w:lang w:val="en-US"/>
+        </w:rPr>
+        <w:t xml:space="preserve"> quy hoạch mạng RFID dựa trên độ bao phủ các thẻ </w:t>
+      </w:r>
+    </w:p>
+    <w:p>
+      <w:pPr>
+        <w:pStyle w:val="ListParagraph"/>
+        <w:numPr>
+          <w:ilvl w:val="0"/>
+          <w:numId w:val="9"/>
+        </w:numPr>
+        <w:spacing w:after="240" w:line="259" w:lineRule="auto"/>
+        <w:contextualSpacing w:val="0"/>
+        <w:rPr>
+          <w:rFonts w:eastAsia="SimSun"/>
+          <w:szCs w:val="26"/>
+        </w:rPr>
+      </w:pPr>
+      <w:r>
+        <w:rPr>
+          <w:szCs w:val="26"/>
+        </w:rPr>
+        <w:t xml:space="preserve">So sánh hiệu quả </w:t>
+      </w:r>
+      <w:r>
+        <w:rPr>
+          <w:szCs w:val="26"/>
+          <w:lang w:val="en-US"/>
+        </w:rPr>
+        <w:t xml:space="preserve"> quy hoạch mạng RFID dựa trên tỉ lệ các thẻ nằm trong vùng chồng lấn</w:t>
+      </w:r>
+    </w:p>
+    <w:p>
+      <w:pPr>
+        <w:pStyle w:val="ListParagraph"/>
+        <w:numPr>
+          <w:ilvl w:val="0"/>
+          <w:numId w:val="9"/>
+        </w:numPr>
+        <w:spacing w:after="240" w:line="259" w:lineRule="auto"/>
+        <w:contextualSpacing w:val="0"/>
+        <w:rPr>
+          <w:rFonts w:eastAsia="SimSun"/>
+          <w:szCs w:val="26"/>
+        </w:rPr>
+      </w:pPr>
+      <w:r>
+        <w:rPr>
+          <w:szCs w:val="26"/>
+        </w:rPr>
+        <w:t xml:space="preserve">So sánh hiệu quả </w:t>
+      </w:r>
+      <w:r>
+        <w:rPr>
+          <w:szCs w:val="26"/>
+          <w:lang w:val="en-US"/>
+        </w:rPr>
+        <w:t xml:space="preserve"> quy hoạch mạng RFID dựa trên giá trị thời gian thực hiện</w:t>
       </w:r>
     </w:p>
     <w:p>
@@ -32791,7 +32867,28 @@
           <w:sz w:val="26"/>
           <w:szCs w:val="26"/>
         </w:rPr>
-        <w:t>So sánh hiệu quả của thuật toán 2 thuật toán PSO và FA sau khi loại bỏ đầu đọc dư thừa</w:t>
+        <w:t xml:space="preserve">So sánh hiệu quả </w:t>
+      </w:r>
+      <w:r>
+        <w:rPr>
+          <w:rFonts w:asciiTheme="majorHAnsi" w:hAnsiTheme="majorHAnsi" w:cstheme="majorHAnsi"/>
+          <w:b w:val="0"/>
+          <w:color w:val="auto"/>
+          <w:sz w:val="26"/>
+          <w:szCs w:val="26"/>
+          <w:lang w:val="en-US"/>
+        </w:rPr>
+        <w:t xml:space="preserve">quy hoạch mạng RFID </w:t>
+      </w:r>
+      <w:r>
+        <w:rPr>
+          <w:rFonts w:asciiTheme="majorHAnsi" w:hAnsiTheme="majorHAnsi" w:cstheme="majorHAnsi"/>
+          <w:b w:val="0"/>
+          <w:color w:val="auto"/>
+          <w:sz w:val="26"/>
+          <w:szCs w:val="26"/>
+        </w:rPr>
+        <w:t>của thuật toán 2 thuật toán PSO và FA sau khi loại bỏ đầu đọc dư thừa</w:t>
       </w:r>
     </w:p>
     <w:p>
@@ -35668,59 +35765,204 @@
           <w:sz w:val="26"/>
           <w:szCs w:val="26"/>
         </w:rPr>
-        <w:t>Sau khi áp dụng phương pháp loại bỏ đầu đọc dư thừa, thuật toán PSO-RRE tiếp tục thể hiện ưu thế rõ rệt so với FA-RRE, cụ thể về 3 mắt lưới: độ phủ vượt trội hơn lần lượt 16% với mắt lưới 5.2, cao hơn 13,6% ở mắt lưới 2.6 và 17.5% ở mắt lưới 1.3. Về phía FA-RRE, điều này là do bản chất của FA tối ưu hóa dựa trên ánh sáng đom đóm, tập trung vào việc thu hút các cá thể hơn và không đạt được các tiêu chí loại bỏ dư thừa, vì vậy cho thấy kém hiệu quả. Về độ nhiễu, FA-RRE cũng cao hơn so với PSO, từ 20% đến 30%, trong khi đó số lượng đầu đọc vẫn giữ nguyên. Đối với PSO, thường có khả năng giảm độ nhiễu tốt hơn FA, cải thiện khả năng phân biệt giữa các đầu đọc cần thiết và dư thừa. Cơ chế hội tụ của PSO cũng linh hoạt bằng việc tái cấu trúc tập hợp để giảm dư thừa vì sự cân bằng giữa khai thác và khám phá.</w:t>
-      </w:r>
-    </w:p>
-    <w:p>
-      <w:pPr>
-        <w:spacing w:after="120" w:line="360" w:lineRule="auto"/>
+        <w:t>Sau khi áp dụng phương pháp loại bỏ đầu đọc dư thừa, thuật toán PSO-RRE tiếp tục thể hiện ưu thế rõ rệt so với FA-RRE, cụ thể về 3 mắt lưới: độ phủ vượt trội hơn lần lượt 16% với mắt lưới 5.2, cao hơn 13,6% ở mắt lưới 2.6 và 17.5% ở mắt lưới 1.3. Về phía FA-RRE, điều này là do bản chất của FA tối ưu hóa dựa trên ánh sáng đom đóm, tập trung vào việc thu hút các cá thể hơn và không đạt được các tiêu chí loại bỏ dư thừa, vì vậy cho thấy kém hiệu quả. Về độ nhiễu, FA-RRE cũng cao hơn so với PSO, từ 20% đến 30%, trong khi đó số lượng đầu đọc vẫn giữ nguyên. Đối với PSO, thường có khả năng giảm độ nhiễu tốt hơn FA, cải thiện khả năng phân biệt giữa các đầu đọc cần thiết và dư thừa. Cơ chế hội tụ của PSO cũng linh hoạt bằng việc tái cấu trúc tập hợp để giảm dư thừa vì sự cân bằng giữa khai thác và khám phá</w:t>
+      </w:r>
+      <w:r>
+        <w:rPr>
+          <w:sz w:val="26"/>
+          <w:szCs w:val="26"/>
+          <w:lang w:val="en-US"/>
+        </w:rPr>
+        <w:t xml:space="preserve">, kết quả mô phỏng được thực hiện ở </w:t>
+      </w:r>
+      <w:r>
+        <w:rPr>
+          <w:sz w:val="26"/>
+          <w:szCs w:val="26"/>
+          <w:lang w:val="en-US"/>
+        </w:rPr>
+        <w:fldChar w:fldCharType="begin"/>
+      </w:r>
+      <w:r>
+        <w:rPr>
+          <w:sz w:val="26"/>
+          <w:szCs w:val="26"/>
+          <w:lang w:val="en-US"/>
+        </w:rPr>
+        <w:instrText xml:space="preserve"> REF _Ref184634607 \h </w:instrText>
+      </w:r>
+      <w:r>
+        <w:rPr>
+          <w:sz w:val="26"/>
+          <w:szCs w:val="26"/>
+          <w:lang w:val="en-US"/>
+        </w:rPr>
+      </w:r>
+      <w:r>
+        <w:rPr>
+          <w:sz w:val="26"/>
+          <w:szCs w:val="26"/>
+          <w:lang w:val="en-US"/>
+        </w:rPr>
+        <w:fldChar w:fldCharType="separate"/>
+      </w:r>
+      <w:r>
         <w:rPr>
           <w:b/>
-          <w:bCs/>
-          <w:sz w:val="26"/>
-          <w:szCs w:val="26"/>
-        </w:rPr>
-      </w:pPr>
+          <w:sz w:val="26"/>
+          <w:szCs w:val="26"/>
+        </w:rPr>
+        <w:t>Hình 4</w:t>
+      </w:r>
+      <w:r>
+        <w:rPr>
+          <w:sz w:val="26"/>
+          <w:szCs w:val="26"/>
+          <w:lang w:val="en-US"/>
+        </w:rPr>
+        <w:fldChar w:fldCharType="end"/>
+      </w:r>
+      <w:r>
+        <w:rPr>
+          <w:sz w:val="26"/>
+          <w:szCs w:val="26"/>
+          <w:lang w:val="en-US"/>
+        </w:rPr>
+        <w:t xml:space="preserve">, </w:t>
+      </w:r>
+      <w:r>
+        <w:rPr>
+          <w:sz w:val="26"/>
+          <w:szCs w:val="26"/>
+          <w:lang w:val="en-US"/>
+        </w:rPr>
+        <w:fldChar w:fldCharType="begin"/>
+      </w:r>
+      <w:r>
+        <w:rPr>
+          <w:sz w:val="26"/>
+          <w:szCs w:val="26"/>
+          <w:lang w:val="en-US"/>
+        </w:rPr>
+        <w:instrText xml:space="preserve"> REF _Ref184634615 \h </w:instrText>
+      </w:r>
+      <w:r>
+        <w:rPr>
+          <w:sz w:val="26"/>
+          <w:szCs w:val="26"/>
+          <w:lang w:val="en-US"/>
+        </w:rPr>
+      </w:r>
+      <w:r>
+        <w:rPr>
+          <w:sz w:val="26"/>
+          <w:szCs w:val="26"/>
+          <w:lang w:val="en-US"/>
+        </w:rPr>
+        <w:fldChar w:fldCharType="separate"/>
+      </w:r>
       <w:r>
         <w:rPr>
           <w:b/>
-          <w:bCs/>
-          <w:sz w:val="26"/>
-          <w:szCs w:val="26"/>
-        </w:rPr>
-        <w:t>Kết luận</w:t>
-      </w:r>
-    </w:p>
-    <w:p>
-      <w:pPr>
-        <w:spacing w:after="120" w:line="360" w:lineRule="auto"/>
-        <w:ind w:firstLine="360"/>
+          <w:sz w:val="26"/>
+          <w:szCs w:val="26"/>
+        </w:rPr>
+        <w:t>Hình</w:t>
+      </w:r>
+      <w:r>
+        <w:t xml:space="preserve"> </w:t>
+      </w:r>
+      <w:r>
+        <w:rPr>
+          <w:b/>
+          <w:sz w:val="26"/>
+          <w:szCs w:val="26"/>
+        </w:rPr>
+        <w:t>5</w:t>
+      </w:r>
+      <w:r>
         <w:rPr>
           <w:sz w:val="26"/>
           <w:szCs w:val="26"/>
           <w:lang w:val="en-US"/>
         </w:rPr>
-      </w:pPr>
-      <w:r>
-        <w:rPr>
-          <w:sz w:val="26"/>
-          <w:szCs w:val="26"/>
-        </w:rPr>
-        <w:t xml:space="preserve">PSO-RRE tận dụng tốt hơn khả năng tối ưu hóa toàn diện và giảm nhiễu, trong khi đó loại bỏ được các đầu đọc dư thừa. FA-RRE bị hạn chế bởi cơ chế hội tụ và mức độ nhiễu, từ đó việc loại bỏ cũng trở nên kém hiệu quả. Song, ta thấy được điểm mạnh của PSO </w:t>
-      </w:r>
-      <w:r>
-        <w:rPr>
-          <w:sz w:val="26"/>
-          <w:szCs w:val="26"/>
-        </w:rPr>
-        <w:lastRenderedPageBreak/>
-        <w:t>nằm ở mắt lưới 1.3 với độ phủ cao nhất và độ nhiễu thấp nhất, nên tiếp tục sẽ khảo sát từng giá trị trên mắt lưới 1.3 này.</w:t>
+        <w:fldChar w:fldCharType="end"/>
+      </w:r>
+      <w:r>
+        <w:rPr>
+          <w:sz w:val="26"/>
+          <w:szCs w:val="26"/>
+          <w:lang w:val="en-US"/>
+        </w:rPr>
+        <w:t xml:space="preserve"> và </w:t>
+      </w:r>
+      <w:r>
+        <w:rPr>
+          <w:sz w:val="26"/>
+          <w:szCs w:val="26"/>
+          <w:lang w:val="en-US"/>
+        </w:rPr>
+        <w:fldChar w:fldCharType="begin"/>
+      </w:r>
+      <w:r>
+        <w:rPr>
+          <w:sz w:val="26"/>
+          <w:szCs w:val="26"/>
+          <w:lang w:val="en-US"/>
+        </w:rPr>
+        <w:instrText xml:space="preserve"> REF _Ref184634620 \h </w:instrText>
+      </w:r>
+      <w:r>
+        <w:rPr>
+          <w:sz w:val="26"/>
+          <w:szCs w:val="26"/>
+          <w:lang w:val="en-US"/>
+        </w:rPr>
+      </w:r>
+      <w:r>
+        <w:rPr>
+          <w:sz w:val="26"/>
+          <w:szCs w:val="26"/>
+          <w:lang w:val="en-US"/>
+        </w:rPr>
+        <w:fldChar w:fldCharType="separate"/>
+      </w:r>
+      <w:r>
+        <w:rPr>
+          <w:b/>
+          <w:sz w:val="26"/>
+          <w:szCs w:val="26"/>
+        </w:rPr>
+        <w:t>Hình 6</w:t>
+      </w:r>
+      <w:r>
+        <w:rPr>
+          <w:sz w:val="26"/>
+          <w:szCs w:val="26"/>
+          <w:lang w:val="en-US"/>
+        </w:rPr>
+        <w:fldChar w:fldCharType="end"/>
+      </w:r>
+      <w:r>
+        <w:rPr>
+          <w:sz w:val="26"/>
+          <w:szCs w:val="26"/>
+          <w:lang w:val="en-US"/>
+        </w:rPr>
+        <w:t xml:space="preserve"> cho thấy kết quả quy hoạch mạng RFID sau khi loại bỏ đầu đọc dư thừa</w:t>
+      </w:r>
+      <w:r>
+        <w:rPr>
+          <w:sz w:val="26"/>
+          <w:szCs w:val="26"/>
+        </w:rPr>
+        <w:t>.</w:t>
       </w:r>
     </w:p>
     <w:tbl>
       <w:tblPr>
         <w:tblStyle w:val="TableGrid"/>
-        <w:tblW w:w="11880" w:type="dxa"/>
+        <w:tblW w:w="12156" w:type="dxa"/>
         <w:tblInd w:w="-1445" w:type="dxa"/>
         <w:tblBorders>
           <w:top w:val="none" w:sz="0" w:space="0" w:color="auto"/>
@@ -35738,13 +35980,16 @@
       <w:tr>
         <w:tc>
           <w:tcPr>
-            <w:tcW w:w="11880" w:type="dxa"/>
+            <w:tcW w:w="12156" w:type="dxa"/>
           </w:tcPr>
           <w:p>
             <w:pPr>
               <w:keepNext/>
             </w:pPr>
             <w:r>
+              <w:rPr>
+                <w:lang w:val="en-US"/>
+              </w:rPr>
               <w:lastRenderedPageBreak/>
               <w:drawing>
                 <wp:inline distT="0" distB="0" distL="0" distR="0" wp14:anchorId="562F4A41" wp14:editId="722DBAA0">
@@ -35793,6 +36038,8 @@
                 <w:szCs w:val="26"/>
               </w:rPr>
             </w:pPr>
+            <w:bookmarkStart w:id="149" w:name="_Ref184634607"/>
+            <w:bookmarkStart w:id="150" w:name="_Ref184634600"/>
             <w:r>
               <w:rPr>
                 <w:b/>
@@ -35850,6 +36097,7 @@
               </w:rPr>
               <w:fldChar w:fldCharType="end"/>
             </w:r>
+            <w:bookmarkEnd w:id="149"/>
             <w:r>
               <w:rPr>
                 <w:color w:val="auto"/>
@@ -35858,6 +36106,7 @@
               </w:rPr>
               <w:t>. Biểu đồ kết quả của mắt lưới 5.2 của PSO (Bên trái) và FA (Bên phải)</w:t>
             </w:r>
+            <w:bookmarkEnd w:id="150"/>
           </w:p>
           <w:p>
             <w:pPr>
@@ -35869,13 +36118,16 @@
       <w:tr>
         <w:tc>
           <w:tcPr>
-            <w:tcW w:w="11880" w:type="dxa"/>
+            <w:tcW w:w="12156" w:type="dxa"/>
           </w:tcPr>
           <w:p>
             <w:pPr>
               <w:keepNext/>
             </w:pPr>
             <w:r>
+              <w:rPr>
+                <w:lang w:val="en-US"/>
+              </w:rPr>
               <w:drawing>
                 <wp:inline distT="0" distB="0" distL="0" distR="0" wp14:anchorId="0E4C63F1" wp14:editId="500A7439">
                   <wp:extent cx="7461721" cy="3600450"/>
@@ -35923,6 +36175,7 @@
                 <w:szCs w:val="26"/>
               </w:rPr>
             </w:pPr>
+            <w:bookmarkStart w:id="151" w:name="_Ref184634615"/>
             <w:r>
               <w:rPr>
                 <w:b/>
@@ -35983,6 +36236,7 @@
               </w:rPr>
               <w:fldChar w:fldCharType="end"/>
             </w:r>
+            <w:bookmarkEnd w:id="151"/>
             <w:r>
               <w:rPr>
                 <w:b/>
@@ -36011,13 +36265,16 @@
       <w:tr>
         <w:tc>
           <w:tcPr>
-            <w:tcW w:w="11880" w:type="dxa"/>
+            <w:tcW w:w="12156" w:type="dxa"/>
           </w:tcPr>
           <w:p>
             <w:pPr>
               <w:keepNext/>
             </w:pPr>
             <w:r>
+              <w:rPr>
+                <w:lang w:val="en-US"/>
+              </w:rPr>
               <w:lastRenderedPageBreak/>
               <w:drawing>
                 <wp:inline distT="0" distB="0" distL="0" distR="0" wp14:anchorId="7DC670F6" wp14:editId="5AD269DD">
@@ -36066,6 +36323,7 @@
                 <w:szCs w:val="26"/>
               </w:rPr>
             </w:pPr>
+            <w:bookmarkStart w:id="152" w:name="_Ref184634620"/>
             <w:r>
               <w:rPr>
                 <w:b/>
@@ -36123,6 +36381,7 @@
               </w:rPr>
               <w:fldChar w:fldCharType="end"/>
             </w:r>
+            <w:bookmarkEnd w:id="152"/>
             <w:r>
               <w:rPr>
                 <w:b/>
@@ -36154,112 +36413,278 @@
     </w:tbl>
     <w:p>
       <w:pPr>
+        <w:spacing w:after="120" w:line="360" w:lineRule="auto"/>
+        <w:rPr>
+          <w:b/>
+          <w:bCs/>
+          <w:sz w:val="26"/>
+          <w:szCs w:val="26"/>
+        </w:rPr>
+      </w:pPr>
+    </w:p>
+    <w:p>
+      <w:pPr>
+        <w:spacing w:after="120" w:line="360" w:lineRule="auto"/>
+        <w:rPr>
+          <w:b/>
+          <w:bCs/>
+          <w:sz w:val="26"/>
+          <w:szCs w:val="26"/>
+        </w:rPr>
+      </w:pPr>
+      <w:r>
+        <w:rPr>
+          <w:b/>
+          <w:bCs/>
+          <w:sz w:val="26"/>
+          <w:szCs w:val="26"/>
+        </w:rPr>
+        <w:t>Kết luận</w:t>
+      </w:r>
+    </w:p>
+    <w:p>
+      <w:pPr>
+        <w:spacing w:after="120" w:line="360" w:lineRule="auto"/>
+        <w:ind w:firstLine="357"/>
+        <w:rPr>
+          <w:lang w:val="en-US"/>
+        </w:rPr>
+      </w:pPr>
+      <w:r>
+        <w:rPr>
+          <w:sz w:val="26"/>
+          <w:szCs w:val="26"/>
+        </w:rPr>
+        <w:t>PSO-RRE tận dụng tốt hơn khả năng tối ưu hóa toàn diện và giảm nhiễu, trong khi đó loại bỏ được các đầu đọc dư thừa. FA-RRE bị hạn chế bởi cơ chế hội tụ và mức độ nhiễu, từ đó việc loại bỏ cũng trở nên kém hiệu quả. Song, ta thấy được điểm mạnh của PSO nằm ở mắt lưới 1.3 với độ phủ cao nhất và độ nhiễu thấp nhất, nên tiếp tục sẽ khảo sát từng giá trị trên mắt lưới 1.3 này.</w:t>
+      </w:r>
+    </w:p>
+    <w:p>
+      <w:pPr>
+        <w:pStyle w:val="Heading3"/>
+        <w:rPr>
+          <w:rFonts w:asciiTheme="majorHAnsi" w:hAnsiTheme="majorHAnsi" w:cstheme="majorHAnsi"/>
+          <w:b w:val="0"/>
+          <w:color w:val="auto"/>
+          <w:sz w:val="26"/>
+          <w:szCs w:val="26"/>
+        </w:rPr>
+      </w:pPr>
+      <w:bookmarkStart w:id="153" w:name="_Ref184563271"/>
+      <w:r>
+        <w:rPr>
+          <w:rFonts w:asciiTheme="majorHAnsi" w:hAnsiTheme="majorHAnsi" w:cstheme="majorHAnsi"/>
+          <w:b w:val="0"/>
+          <w:color w:val="auto"/>
+          <w:sz w:val="26"/>
+          <w:szCs w:val="26"/>
+        </w:rPr>
+        <w:lastRenderedPageBreak/>
+        <w:t>So sánh hiệu quả của thuật toán 2 thuật toán PSO và FA qua các tiêu chí độ</w:t>
+      </w:r>
+      <w:r>
+        <w:rPr>
+          <w:rFonts w:asciiTheme="majorHAnsi" w:hAnsiTheme="majorHAnsi" w:cstheme="majorHAnsi"/>
+          <w:b w:val="0"/>
+          <w:color w:val="auto"/>
+          <w:sz w:val="26"/>
+          <w:szCs w:val="26"/>
+          <w:lang w:val="en-US"/>
+        </w:rPr>
+        <w:t xml:space="preserve"> bao</w:t>
+      </w:r>
+      <w:r>
+        <w:rPr>
+          <w:rFonts w:asciiTheme="majorHAnsi" w:hAnsiTheme="majorHAnsi" w:cstheme="majorHAnsi"/>
+          <w:b w:val="0"/>
+          <w:color w:val="auto"/>
+          <w:sz w:val="26"/>
+          <w:szCs w:val="26"/>
+        </w:rPr>
+        <w:t xml:space="preserve"> phủ, độ nhiễu, giá trị fitness và thời gian thực hiện</w:t>
+      </w:r>
+      <w:bookmarkEnd w:id="153"/>
+    </w:p>
+    <w:p>
+      <w:pPr>
+        <w:keepNext/>
+        <w:spacing w:after="120" w:line="360" w:lineRule="auto"/>
+        <w:ind w:firstLine="357"/>
+        <w:jc w:val="both"/>
+        <w:rPr>
+          <w:sz w:val="26"/>
+          <w:szCs w:val="26"/>
+          <w:lang w:val="en-US"/>
+        </w:rPr>
+      </w:pPr>
+      <w:r>
+        <w:rPr>
+          <w:sz w:val="26"/>
+          <w:szCs w:val="26"/>
+        </w:rPr>
+        <w:t xml:space="preserve">Chúng tôi sẽ tiếp tục khảo sát và xem xét </w:t>
+      </w:r>
+      <w:r>
+        <w:rPr>
+          <w:sz w:val="26"/>
+          <w:szCs w:val="26"/>
+        </w:rPr>
+        <w:t>qua các giá trị như độ bao, các thẻ nằm  trong vùng chồng lấn, giá trị fitness và thời gian thực hiện của 2 thuật toán ở mắt lưới 1.3</w:t>
+      </w:r>
+      <w:r>
+        <w:rPr>
+          <w:sz w:val="26"/>
+          <w:szCs w:val="26"/>
+          <w:lang w:val="en-US"/>
+        </w:rPr>
+        <w:t>.</w:t>
+      </w:r>
+    </w:p>
+    <w:p>
+      <w:pPr>
+        <w:keepNext/>
+        <w:spacing w:after="120" w:line="360" w:lineRule="auto"/>
+        <w:ind w:firstLine="357"/>
+        <w:jc w:val="both"/>
+        <w:rPr>
+          <w:sz w:val="26"/>
+          <w:szCs w:val="26"/>
+          <w:lang w:val="en-US"/>
+        </w:rPr>
+      </w:pPr>
+      <w:r>
+        <w:rPr>
+          <w:sz w:val="26"/>
+          <w:szCs w:val="26"/>
+        </w:rPr>
+        <w:t>Dưới đây là kết quả</w:t>
+      </w:r>
+      <w:r>
+        <w:rPr>
+          <w:sz w:val="26"/>
+          <w:szCs w:val="26"/>
+        </w:rPr>
+        <w:t xml:space="preserve"> như</w:t>
+      </w:r>
+      <w:r>
+        <w:rPr>
+          <w:sz w:val="26"/>
+          <w:szCs w:val="26"/>
+          <w:lang w:val="en-US"/>
+        </w:rPr>
+        <w:t xml:space="preserve"> </w:t>
+      </w:r>
+      <w:r>
+        <w:rPr>
+          <w:sz w:val="26"/>
+          <w:szCs w:val="26"/>
+          <w:lang w:val="en-US"/>
+        </w:rPr>
+        <w:fldChar w:fldCharType="begin"/>
+      </w:r>
+      <w:r>
+        <w:rPr>
+          <w:sz w:val="26"/>
+          <w:szCs w:val="26"/>
+          <w:lang w:val="en-US"/>
+        </w:rPr>
+        <w:instrText xml:space="preserve"> REF _Ref184635163 \h </w:instrText>
+      </w:r>
+      <w:r>
+        <w:rPr>
+          <w:sz w:val="26"/>
+          <w:szCs w:val="26"/>
+          <w:lang w:val="en-US"/>
+        </w:rPr>
+      </w:r>
+      <w:r>
+        <w:rPr>
+          <w:sz w:val="26"/>
+          <w:szCs w:val="26"/>
+          <w:lang w:val="en-US"/>
+        </w:rPr>
+        <w:fldChar w:fldCharType="separate"/>
+      </w:r>
+      <w:r>
+        <w:rPr>
+          <w:b/>
+          <w:sz w:val="26"/>
+          <w:szCs w:val="26"/>
+        </w:rPr>
+        <w:t>Hình 7</w:t>
+      </w:r>
+      <w:r>
+        <w:rPr>
+          <w:sz w:val="26"/>
+          <w:szCs w:val="26"/>
+          <w:lang w:val="en-US"/>
+        </w:rPr>
+        <w:fldChar w:fldCharType="end"/>
+      </w:r>
+      <w:r>
+        <w:rPr>
+          <w:sz w:val="26"/>
+          <w:szCs w:val="26"/>
+        </w:rPr>
+        <w:t xml:space="preserve"> chỉ ra rằng số lượng đầu đọc tăng dần </w:t>
+      </w:r>
+      <w:r>
+        <w:rPr>
+          <w:sz w:val="26"/>
+          <w:szCs w:val="26"/>
+        </w:rPr>
+        <w:t>thì giá trị bao phủ cũng tăng theo nên</w:t>
+      </w:r>
+      <w:r>
+        <w:rPr>
+          <w:sz w:val="26"/>
+          <w:szCs w:val="26"/>
+          <w:lang w:val="en-US"/>
+        </w:rPr>
+        <w:t xml:space="preserve"> giá trị </w:t>
+      </w:r>
+      <w:r>
+        <w:rPr>
+          <w:i/>
+          <w:sz w:val="26"/>
+          <w:szCs w:val="26"/>
+          <w:lang w:val="en-US"/>
+        </w:rPr>
+        <w:t>fitness</w:t>
+      </w:r>
+      <w:r>
+        <w:rPr>
+          <w:i/>
+          <w:sz w:val="26"/>
+          <w:szCs w:val="26"/>
+          <w:lang w:val="en-US"/>
+        </w:rPr>
+        <w:t xml:space="preserve"> </w:t>
+      </w:r>
+      <w:r>
+        <w:rPr>
+          <w:sz w:val="26"/>
+          <w:szCs w:val="26"/>
+          <w:lang w:val="en-US"/>
+        </w:rPr>
+        <w:t>có xu hướng tăng theo.</w:t>
+      </w:r>
+    </w:p>
+    <w:p>
+      <w:pPr>
         <w:keepNext/>
         <w:spacing w:after="240" w:line="259" w:lineRule="auto"/>
-        <w:rPr>
+      </w:pPr>
+      <w:r>
+        <w:rPr>
+          <w:sz w:val="26"/>
+          <w:szCs w:val="26"/>
           <w:lang w:val="en-US"/>
         </w:rPr>
-      </w:pPr>
-    </w:p>
-    <w:p>
-      <w:pPr>
-        <w:pStyle w:val="Heading3"/>
-        <w:rPr>
-          <w:rFonts w:asciiTheme="majorHAnsi" w:hAnsiTheme="majorHAnsi" w:cstheme="majorHAnsi"/>
-          <w:b w:val="0"/>
-          <w:color w:val="auto"/>
-          <w:sz w:val="26"/>
-          <w:szCs w:val="26"/>
-        </w:rPr>
-      </w:pPr>
-      <w:bookmarkStart w:id="149" w:name="_Ref184563271"/>
-      <w:r>
-        <w:rPr>
-          <w:rFonts w:asciiTheme="majorHAnsi" w:hAnsiTheme="majorHAnsi" w:cstheme="majorHAnsi"/>
-          <w:b w:val="0"/>
-          <w:color w:val="auto"/>
-          <w:sz w:val="26"/>
-          <w:szCs w:val="26"/>
-        </w:rPr>
-        <w:t>So sánh hiệu quả của thuật toán 2 thuật toán PSO và FA qua các tiêu chí độ</w:t>
-      </w:r>
-      <w:r>
-        <w:rPr>
-          <w:rFonts w:asciiTheme="majorHAnsi" w:hAnsiTheme="majorHAnsi" w:cstheme="majorHAnsi"/>
-          <w:b w:val="0"/>
-          <w:color w:val="auto"/>
-          <w:sz w:val="26"/>
-          <w:szCs w:val="26"/>
-          <w:lang w:val="en-US"/>
-        </w:rPr>
-        <w:t xml:space="preserve"> bao</w:t>
-      </w:r>
-      <w:r>
-        <w:rPr>
-          <w:rFonts w:asciiTheme="majorHAnsi" w:hAnsiTheme="majorHAnsi" w:cstheme="majorHAnsi"/>
-          <w:b w:val="0"/>
-          <w:color w:val="auto"/>
-          <w:sz w:val="26"/>
-          <w:szCs w:val="26"/>
-        </w:rPr>
-        <w:t xml:space="preserve"> phủ, độ nhiễu, giá trị fitness và thời gian thực hiện</w:t>
-      </w:r>
-      <w:bookmarkEnd w:id="149"/>
-    </w:p>
-    <w:p>
-      <w:pPr>
-        <w:keepNext/>
-        <w:spacing w:after="240" w:line="259" w:lineRule="auto"/>
-        <w:rPr>
-          <w:sz w:val="26"/>
-          <w:szCs w:val="26"/>
-          <w:lang w:val="en-US"/>
-        </w:rPr>
-      </w:pPr>
-      <w:r>
-        <w:rPr>
-          <w:sz w:val="26"/>
-          <w:szCs w:val="26"/>
-        </w:rPr>
-        <w:t xml:space="preserve">Chúng tôi sẽ tiếp tục khảo sát và xem xét </w:t>
-      </w:r>
-      <w:r>
-        <w:rPr>
-          <w:sz w:val="26"/>
-          <w:szCs w:val="26"/>
-        </w:rPr>
-        <w:t>qua các giá trị như độ bao, các thẻ nằm  trong vùng chồng lấn, giá trị fitness và thời gian thực hiện của 2 thuật toán ở mắt lưới 1.3</w:t>
-      </w:r>
-      <w:r>
-        <w:rPr>
-          <w:sz w:val="26"/>
-          <w:szCs w:val="26"/>
-        </w:rPr>
-        <w:t xml:space="preserve">, lượng đầu đọc phẩn bổ trong vùng làm việc thay đổi từ 5 đến 50 đầu đọc </w:t>
-      </w:r>
-    </w:p>
-    <w:p>
-      <w:pPr>
-        <w:keepNext/>
-        <w:spacing w:after="240" w:line="259" w:lineRule="auto"/>
-        <w:rPr>
-          <w:sz w:val="26"/>
-          <w:szCs w:val="26"/>
-          <w:lang w:val="en-US"/>
-        </w:rPr>
-      </w:pPr>
-      <w:r>
-        <w:rPr>
-          <w:sz w:val="26"/>
-          <w:szCs w:val="26"/>
-          <w:lang w:val="en-US"/>
-        </w:rPr>
-        <w:lastRenderedPageBreak/>
         <w:drawing>
-          <wp:inline distT="0" distB="0" distL="0" distR="0" wp14:anchorId="62774D8F" wp14:editId="41A6D34A">
-            <wp:extent cx="5940425" cy="3842385"/>
-            <wp:effectExtent l="0" t="0" r="3175" b="5715"/>
-            <wp:docPr id="1650494775" name="Picture 1" descr="A graph with blue and orange lines&#10;&#10;Description automatically generated"/>
+          <wp:inline distT="0" distB="0" distL="0" distR="0" wp14:anchorId="0ED505C7" wp14:editId="17F87EC2">
+            <wp:extent cx="5940425" cy="3686175"/>
+            <wp:effectExtent l="0" t="0" r="3175" b="9525"/>
+            <wp:docPr id="4" name="Picture 4"/>
             <wp:cNvGraphicFramePr>
               <a:graphicFrameLocks xmlns:a="http://schemas.openxmlformats.org/drawingml/2006/main" noChangeAspect="1"/>
             </wp:cNvGraphicFramePr>
@@ -36267,7 +36692,7 @@
               <a:graphicData uri="http://schemas.openxmlformats.org/drawingml/2006/picture">
                 <pic:pic xmlns:pic="http://schemas.openxmlformats.org/drawingml/2006/picture">
                   <pic:nvPicPr>
-                    <pic:cNvPr id="1650494775" name="Picture 1" descr="A graph with blue and orange lines&#10;&#10;Description automatically generated"/>
+                    <pic:cNvPr id="1" name=""/>
                     <pic:cNvPicPr/>
                   </pic:nvPicPr>
                   <pic:blipFill>
@@ -36279,7 +36704,7 @@
                   <pic:spPr>
                     <a:xfrm>
                       <a:off x="0" y="0"/>
-                      <a:ext cx="5940425" cy="3842385"/>
+                      <a:ext cx="5940425" cy="3686175"/>
                     </a:xfrm>
                     <a:prstGeom prst="rect">
                       <a:avLst/>
@@ -36294,24 +36719,215 @@
     </w:p>
     <w:p>
       <w:pPr>
+        <w:pStyle w:val="Caption"/>
+        <w:jc w:val="center"/>
+        <w:rPr>
+          <w:color w:val="auto"/>
+          <w:sz w:val="26"/>
+          <w:szCs w:val="26"/>
+        </w:rPr>
+      </w:pPr>
+      <w:bookmarkStart w:id="154" w:name="_Ref184635163"/>
+      <w:r>
+        <w:rPr>
+          <w:b/>
+          <w:color w:val="auto"/>
+          <w:sz w:val="26"/>
+          <w:szCs w:val="26"/>
+        </w:rPr>
+        <w:t xml:space="preserve">Hình </w:t>
+      </w:r>
+      <w:r>
+        <w:rPr>
+          <w:b/>
+          <w:color w:val="auto"/>
+          <w:sz w:val="26"/>
+          <w:szCs w:val="26"/>
+        </w:rPr>
+        <w:fldChar w:fldCharType="begin"/>
+      </w:r>
+      <w:r>
+        <w:rPr>
+          <w:b/>
+          <w:color w:val="auto"/>
+          <w:sz w:val="26"/>
+          <w:szCs w:val="26"/>
+        </w:rPr>
+        <w:instrText xml:space="preserve"> SEQ Hình \* ARABIC </w:instrText>
+      </w:r>
+      <w:r>
+        <w:rPr>
+          <w:b/>
+          <w:color w:val="auto"/>
+          <w:sz w:val="26"/>
+          <w:szCs w:val="26"/>
+        </w:rPr>
+        <w:fldChar w:fldCharType="separate"/>
+      </w:r>
+      <w:r>
+        <w:rPr>
+          <w:b/>
+          <w:color w:val="auto"/>
+          <w:sz w:val="26"/>
+          <w:szCs w:val="26"/>
+        </w:rPr>
+        <w:t>7</w:t>
+      </w:r>
+      <w:r>
+        <w:rPr>
+          <w:b/>
+          <w:color w:val="auto"/>
+          <w:sz w:val="26"/>
+          <w:szCs w:val="26"/>
+        </w:rPr>
+        <w:fldChar w:fldCharType="end"/>
+      </w:r>
+      <w:bookmarkEnd w:id="154"/>
+      <w:r>
+        <w:rPr>
+          <w:color w:val="auto"/>
+          <w:sz w:val="26"/>
+          <w:szCs w:val="26"/>
+        </w:rPr>
+        <w:t>. Biểu đồ so sánh giá trị fitness giữa FA và PSO dựa trên mắt lưới 1.3</w:t>
+      </w:r>
+    </w:p>
+    <w:p>
+      <w:pPr>
+        <w:spacing w:after="120" w:line="360" w:lineRule="auto"/>
+        <w:ind w:firstLine="357"/>
+        <w:jc w:val="both"/>
+        <w:rPr>
+          <w:sz w:val="26"/>
+          <w:szCs w:val="26"/>
+          <w:lang w:val="en-US"/>
+        </w:rPr>
+      </w:pPr>
+      <w:bookmarkStart w:id="155" w:name="_GoBack"/>
+      <w:r>
+        <w:rPr>
+          <w:sz w:val="26"/>
+          <w:szCs w:val="26"/>
+          <w:lang w:val="en-US"/>
+        </w:rPr>
+        <w:t>Kết quả cho thấy PSO có xu hướng đạt được giá trị fitness cao hơn so với FA ở hầu hết các mức số lượng đầu đọc khác nhau. Điều này chứng tỏ PSO hiệu quả hơn trong việc tối ưu hóa bài toán RNP. Cả hai thuật toán đều có giá trị fitness tăng khi số lượng đầu đọc tăng, điều này cho thấy số lượng đầu đọc nhiều hơn giúp cải thiện khả năng bao phủ và tối ưu. Sự chênh lệch rõ ràng nhất nằm trong khoảng từ 30 đến 50 đầu đọc, khi PSO tận dụng tốt hơn các nguồn lực tăng thêm để cải thiện giá trị fitness.</w:t>
+      </w:r>
+    </w:p>
+    <w:bookmarkEnd w:id="155"/>
+    <w:p>
+      <w:pPr>
+        <w:spacing w:after="120" w:line="360" w:lineRule="auto"/>
+        <w:ind w:firstLine="357"/>
+        <w:jc w:val="both"/>
+        <w:rPr>
+          <w:sz w:val="26"/>
+          <w:szCs w:val="26"/>
+          <w:lang w:val="en-US"/>
+        </w:rPr>
+      </w:pPr>
+      <w:r>
+        <w:rPr>
+          <w:sz w:val="26"/>
+          <w:szCs w:val="26"/>
+          <w:lang w:val="en-US"/>
+        </w:rPr>
+        <w:t>Về tính ổn định, đường cong của PSO mượt mà hơn so với FA, nhưng vẫn xuất hiện một số dao động nhẹ trong giá trị fitness.</w:t>
+      </w:r>
+    </w:p>
+    <w:p>
+      <w:pPr>
+        <w:spacing w:after="120" w:line="360" w:lineRule="auto"/>
+        <w:ind w:firstLine="357"/>
+        <w:jc w:val="both"/>
+        <w:rPr>
+          <w:sz w:val="26"/>
+          <w:szCs w:val="26"/>
+          <w:lang w:val="en-US"/>
+        </w:rPr>
+      </w:pPr>
+      <w:r>
+        <w:rPr>
+          <w:sz w:val="26"/>
+          <w:szCs w:val="26"/>
+          <w:lang w:val="en-US"/>
+        </w:rPr>
+        <w:lastRenderedPageBreak/>
+        <w:t>Kết luận: Thuật toán PSO rõ ràng hiệu quả hơn FA trong bài toán với mắt lưới 1.3, đặc biệt khi số lượng đầu đọc tăng lên, nhờ khả năng hội tụ mạnh mẽ và ổn định. Tuy nhiên, FA vẫn có thể là một lựa chọn phù hợp trong các hệ thống yêu cầu số lượng đầu đọc ít hoặc trong không gian thực thi hẹp.</w:t>
+      </w:r>
+    </w:p>
+    <w:p>
+      <w:pPr>
+        <w:pStyle w:val="Heading3"/>
+        <w:rPr>
+          <w:rFonts w:asciiTheme="majorHAnsi" w:hAnsiTheme="majorHAnsi" w:cstheme="majorHAnsi"/>
+          <w:b w:val="0"/>
+          <w:color w:val="auto"/>
+          <w:sz w:val="26"/>
+          <w:szCs w:val="26"/>
+        </w:rPr>
+      </w:pPr>
+      <w:r>
+        <w:rPr>
+          <w:rFonts w:asciiTheme="majorHAnsi" w:hAnsiTheme="majorHAnsi" w:cstheme="majorHAnsi"/>
+          <w:b w:val="0"/>
+          <w:color w:val="auto"/>
+          <w:sz w:val="26"/>
+          <w:szCs w:val="26"/>
+        </w:rPr>
+        <w:t>So sánh hiệu quả</w:t>
+      </w:r>
+      <w:r>
+        <w:rPr>
+          <w:rFonts w:asciiTheme="majorHAnsi" w:hAnsiTheme="majorHAnsi" w:cstheme="majorHAnsi"/>
+          <w:b w:val="0"/>
+          <w:color w:val="auto"/>
+          <w:sz w:val="26"/>
+          <w:szCs w:val="26"/>
+        </w:rPr>
+        <w:t xml:space="preserve"> quy hoạch mạng RFID dựa trên độ bao phủ các thẻ</w:t>
+      </w:r>
+    </w:p>
+    <w:p>
+      <w:pPr>
+        <w:spacing w:after="120" w:line="360" w:lineRule="auto"/>
+        <w:ind w:firstLine="357"/>
+        <w:rPr>
+          <w:lang w:val="en-US"/>
+        </w:rPr>
+      </w:pPr>
+      <w:r>
+        <w:rPr>
+          <w:lang w:val="en-US"/>
+        </w:rPr>
+        <w:t xml:space="preserve">Tiếp tục tiến hành khảo sát trên mắt lưới 1.3 của 2 thuật toán PSO và FA dựa trên giá trị bao phủ đi </w:t>
+      </w:r>
+      <w:r>
+        <w:rPr>
+          <w:sz w:val="26"/>
+          <w:szCs w:val="26"/>
+        </w:rPr>
+        <w:t>từ</w:t>
+      </w:r>
+      <w:r>
+        <w:rPr>
+          <w:lang w:val="en-US"/>
+        </w:rPr>
+        <w:t xml:space="preserve"> 5 đến 50 đầu đọc.</w:t>
+      </w:r>
+    </w:p>
+    <w:p>
+      <w:pPr>
         <w:keepNext/>
-        <w:spacing w:after="240" w:line="259" w:lineRule="auto"/>
-        <w:rPr>
-          <w:sz w:val="26"/>
-          <w:szCs w:val="26"/>
+        <w:tabs>
+          <w:tab w:val="left" w:pos="3667"/>
+        </w:tabs>
+      </w:pPr>
+      <w:r>
+        <w:rPr>
           <w:lang w:val="en-US"/>
         </w:rPr>
-      </w:pPr>
-    </w:p>
-    <w:p>
-      <w:pPr>
-        <w:keepNext/>
-        <w:spacing w:after="240" w:line="259" w:lineRule="auto"/>
-      </w:pPr>
-      <w:r>
-        <w:lastRenderedPageBreak/>
         <w:drawing>
-          <wp:inline distT="0" distB="0" distL="0" distR="0" wp14:anchorId="311A2B6C" wp14:editId="7A2D4F2E">
+          <wp:inline distT="0" distB="0" distL="0" distR="0" wp14:anchorId="4AF3B9E6" wp14:editId="73C388C9">
             <wp:extent cx="5940425" cy="3564255"/>
             <wp:effectExtent l="0" t="0" r="3175" b="0"/>
             <wp:docPr id="1426057976" name="Picture 17" descr="A graph with blue and orange lines&#10;&#10;Description automatically generated"/>
@@ -36352,9 +36968,377 @@
           </wp:inline>
         </w:drawing>
       </w:r>
-      <w:r>
+    </w:p>
+    <w:p>
+      <w:pPr>
+        <w:pStyle w:val="Caption"/>
+        <w:jc w:val="center"/>
+        <w:rPr>
+          <w:color w:val="auto"/>
+          <w:sz w:val="26"/>
+          <w:szCs w:val="26"/>
+        </w:rPr>
+      </w:pPr>
+      <w:bookmarkStart w:id="156" w:name="_Ref184637775"/>
+      <w:r>
+        <w:rPr>
+          <w:b/>
+          <w:color w:val="auto"/>
+          <w:sz w:val="26"/>
+          <w:szCs w:val="26"/>
+        </w:rPr>
+        <w:t>Hình</w:t>
+      </w:r>
+      <w:r>
+        <w:rPr>
+          <w:color w:val="auto"/>
+          <w:sz w:val="26"/>
+          <w:szCs w:val="26"/>
+        </w:rPr>
+        <w:t xml:space="preserve"> </w:t>
+      </w:r>
+      <w:r>
+        <w:rPr>
+          <w:b/>
+          <w:color w:val="auto"/>
+          <w:sz w:val="26"/>
+          <w:szCs w:val="26"/>
+        </w:rPr>
+        <w:fldChar w:fldCharType="begin"/>
+      </w:r>
+      <w:r>
+        <w:rPr>
+          <w:b/>
+          <w:color w:val="auto"/>
+          <w:sz w:val="26"/>
+          <w:szCs w:val="26"/>
+        </w:rPr>
+        <w:instrText xml:space="preserve"> SEQ Hình \* ARABIC </w:instrText>
+      </w:r>
+      <w:r>
+        <w:rPr>
+          <w:b/>
+          <w:color w:val="auto"/>
+          <w:sz w:val="26"/>
+          <w:szCs w:val="26"/>
+        </w:rPr>
+        <w:fldChar w:fldCharType="separate"/>
+      </w:r>
+      <w:r>
+        <w:rPr>
+          <w:b/>
+          <w:color w:val="auto"/>
+          <w:sz w:val="26"/>
+          <w:szCs w:val="26"/>
+        </w:rPr>
+        <w:t>8</w:t>
+      </w:r>
+      <w:r>
+        <w:rPr>
+          <w:b/>
+          <w:color w:val="auto"/>
+          <w:sz w:val="26"/>
+          <w:szCs w:val="26"/>
+        </w:rPr>
+        <w:fldChar w:fldCharType="end"/>
+      </w:r>
+      <w:bookmarkEnd w:id="156"/>
+      <w:r>
+        <w:rPr>
+          <w:color w:val="auto"/>
+          <w:sz w:val="26"/>
+          <w:szCs w:val="26"/>
+        </w:rPr>
+        <w:t>. Biểu đồ so sánh độ bao phủ các thẻ giữa FA và PSO dựa trên măt 1.3</w:t>
+      </w:r>
+    </w:p>
+    <w:p>
+      <w:pPr>
+        <w:spacing w:after="120" w:line="360" w:lineRule="auto"/>
+        <w:ind w:firstLine="357"/>
+        <w:jc w:val="both"/>
+        <w:rPr>
+          <w:sz w:val="26"/>
+          <w:szCs w:val="26"/>
+          <w:lang w:val="en-US"/>
+        </w:rPr>
+      </w:pPr>
+      <w:r>
+        <w:rPr>
+          <w:sz w:val="26"/>
+          <w:szCs w:val="26"/>
+          <w:lang w:val="en-US"/>
+        </w:rPr>
+        <w:t xml:space="preserve">Qua kết quả của </w:t>
+      </w:r>
+      <w:r>
+        <w:rPr>
+          <w:b/>
+          <w:i/>
+          <w:sz w:val="26"/>
+          <w:szCs w:val="26"/>
+          <w:lang w:val="en-US"/>
+        </w:rPr>
+        <w:fldChar w:fldCharType="begin"/>
+      </w:r>
+      <w:r>
+        <w:rPr>
+          <w:b/>
+          <w:i/>
+          <w:sz w:val="26"/>
+          <w:szCs w:val="26"/>
+          <w:lang w:val="en-US"/>
+        </w:rPr>
+        <w:instrText xml:space="preserve"> REF _Ref184637775 \h  \* MERGEFORMAT </w:instrText>
+      </w:r>
+      <w:r>
+        <w:rPr>
+          <w:b/>
+          <w:i/>
+          <w:sz w:val="26"/>
+          <w:szCs w:val="26"/>
+          <w:lang w:val="en-US"/>
+        </w:rPr>
+      </w:r>
+      <w:r>
+        <w:rPr>
+          <w:b/>
+          <w:i/>
+          <w:sz w:val="26"/>
+          <w:szCs w:val="26"/>
+          <w:lang w:val="en-US"/>
+        </w:rPr>
+        <w:fldChar w:fldCharType="separate"/>
+      </w:r>
+      <w:r>
+        <w:rPr>
+          <w:b/>
+          <w:i/>
+          <w:sz w:val="26"/>
+          <w:szCs w:val="26"/>
+          <w:lang w:val="en-US"/>
+        </w:rPr>
+        <w:t>Hình 8</w:t>
+      </w:r>
+      <w:r>
+        <w:rPr>
+          <w:b/>
+          <w:i/>
+          <w:sz w:val="26"/>
+          <w:szCs w:val="26"/>
+          <w:lang w:val="en-US"/>
+        </w:rPr>
+        <w:fldChar w:fldCharType="end"/>
+      </w:r>
+      <w:r>
+        <w:rPr>
+          <w:sz w:val="26"/>
+          <w:szCs w:val="26"/>
+          <w:lang w:val="en-US"/>
+        </w:rPr>
+        <w:t>, đường biểu diễn của PSO thể hiện khả năng cải thiện độ bao phủ vượt trội rõ rệt khi số lượng đầu đọc tăng vượt ngưỡng 30. Sự chênh lệch giữa PSO và FA trong khoảng số lượng đầu đọc từ 10 đến 20 không lớn, nhưng khi số lượng đầu đọc tăng lên từ 30 đến 50, PSO cho thấy lợi thế rõ ràng hơn với mức độ bao phủ tăng đều đặn và ổn định hơn so với FA.</w:t>
+      </w:r>
+    </w:p>
+    <w:p>
+      <w:pPr>
+        <w:spacing w:after="120" w:line="360" w:lineRule="auto"/>
+        <w:ind w:firstLine="357"/>
+        <w:jc w:val="both"/>
+        <w:rPr>
+          <w:sz w:val="26"/>
+          <w:szCs w:val="26"/>
+          <w:lang w:val="en-US"/>
+        </w:rPr>
+      </w:pPr>
+      <w:r>
+        <w:rPr>
+          <w:sz w:val="26"/>
+          <w:szCs w:val="26"/>
+          <w:lang w:val="en-US"/>
+        </w:rPr>
+        <w:t xml:space="preserve">Kết luận: PSO cho thấy hiệu quả cao hơn và ổn định hơn so với FA trong việc tối ưu hóa độ bao phủ với kích thước mắt lưới là 1.3m. Đặc biệt, PSO vượt trội trong các hệ thống có số lượng đầu đọc lớn, phù hợp với các bài toán được triển khai để giám sát sinh viên trong lớp học hoặc hội trường. Tuy nhiên, FA vẫn có thể được sử dụng trong các hệ thống </w:t>
+      </w:r>
+      <w:r>
+        <w:rPr>
+          <w:sz w:val="26"/>
+          <w:szCs w:val="26"/>
+          <w:lang w:val="en-US"/>
+        </w:rPr>
+        <w:lastRenderedPageBreak/>
+        <w:t>nhỏ gọn với số lượng đầu đọc hạn chế, phù hợp với không gian lớp học nhỏ, trong khi PSO lại thích hợp cho các hệ</w:t>
+      </w:r>
+    </w:p>
+    <w:p>
+      <w:pPr>
+        <w:spacing w:after="120" w:line="360" w:lineRule="auto"/>
+        <w:ind w:firstLine="357"/>
+        <w:jc w:val="both"/>
+        <w:rPr>
+          <w:rFonts w:asciiTheme="majorHAnsi" w:hAnsiTheme="majorHAnsi" w:cstheme="majorHAnsi"/>
+          <w:b/>
+          <w:sz w:val="26"/>
+          <w:szCs w:val="26"/>
+        </w:rPr>
+      </w:pPr>
+      <w:r>
+        <w:rPr>
+          <w:rFonts w:asciiTheme="majorHAnsi" w:hAnsiTheme="majorHAnsi" w:cstheme="majorHAnsi"/>
+          <w:b/>
+          <w:sz w:val="26"/>
+          <w:szCs w:val="26"/>
+        </w:rPr>
+        <w:t>So sánh hiệu quả  quy hoạch mạng RFID dựa trên tỉ lệ các thẻ nằm trong vùng chồng lấn</w:t>
+      </w:r>
+    </w:p>
+    <w:p>
+      <w:pPr>
+        <w:spacing w:after="120" w:line="360" w:lineRule="auto"/>
+        <w:ind w:firstLine="357"/>
+        <w:jc w:val="both"/>
+        <w:rPr>
+          <w:sz w:val="26"/>
+          <w:szCs w:val="26"/>
+          <w:lang w:val="en-US"/>
+        </w:rPr>
+      </w:pPr>
+      <w:r>
+        <w:rPr>
+          <w:sz w:val="26"/>
+          <w:szCs w:val="26"/>
+          <w:lang w:val="en-US"/>
+        </w:rPr>
+        <w:t>Tiế</w:t>
+      </w:r>
+      <w:r>
+        <w:rPr>
+          <w:sz w:val="26"/>
+          <w:szCs w:val="26"/>
+          <w:lang w:val="en-US"/>
+        </w:rPr>
+        <w:t>p</w:t>
+      </w:r>
+      <w:r>
+        <w:rPr>
+          <w:sz w:val="26"/>
+          <w:szCs w:val="26"/>
+          <w:lang w:val="en-US"/>
+        </w:rPr>
+        <w:t xml:space="preserve"> đến sẽ khảo sát vẫn ở mắt lưới 1.3 nhưng so sánh tỷ lệ các thẻ nằm trong vùng chồng lấn (nhiễu) như ở</w:t>
+      </w:r>
+      <w:r>
+        <w:rPr>
+          <w:sz w:val="26"/>
+          <w:szCs w:val="26"/>
+          <w:lang w:val="en-US"/>
+        </w:rPr>
+        <w:t xml:space="preserve"> </w:t>
+      </w:r>
+      <w:r>
+        <w:rPr>
+          <w:b/>
+          <w:i/>
+          <w:sz w:val="26"/>
+          <w:szCs w:val="26"/>
+          <w:lang w:val="en-US"/>
+        </w:rPr>
+        <w:fldChar w:fldCharType="begin"/>
+      </w:r>
+      <w:r>
+        <w:rPr>
+          <w:b/>
+          <w:i/>
+          <w:sz w:val="26"/>
+          <w:szCs w:val="26"/>
+          <w:lang w:val="en-US"/>
+        </w:rPr>
+        <w:instrText xml:space="preserve"> REF _Ref184638813 \h  \* MERGEFORMAT </w:instrText>
+      </w:r>
+      <w:r>
+        <w:rPr>
+          <w:b/>
+          <w:i/>
+          <w:sz w:val="26"/>
+          <w:szCs w:val="26"/>
+          <w:lang w:val="en-US"/>
+        </w:rPr>
+      </w:r>
+      <w:r>
+        <w:rPr>
+          <w:b/>
+          <w:i/>
+          <w:sz w:val="26"/>
+          <w:szCs w:val="26"/>
+          <w:lang w:val="en-US"/>
+        </w:rPr>
+        <w:fldChar w:fldCharType="separate"/>
+      </w:r>
+      <w:r>
+        <w:rPr>
+          <w:b/>
+          <w:i/>
+          <w:sz w:val="26"/>
+          <w:szCs w:val="26"/>
+          <w:lang w:val="en-US"/>
+        </w:rPr>
+        <w:t>Hình 9</w:t>
+      </w:r>
+      <w:r>
+        <w:rPr>
+          <w:b/>
+          <w:i/>
+          <w:sz w:val="26"/>
+          <w:szCs w:val="26"/>
+          <w:lang w:val="en-US"/>
+        </w:rPr>
+        <w:fldChar w:fldCharType="end"/>
+      </w:r>
+      <w:r>
+        <w:rPr>
+          <w:b/>
+          <w:i/>
+          <w:sz w:val="26"/>
+          <w:szCs w:val="26"/>
+          <w:lang w:val="en-US"/>
+        </w:rPr>
+        <w:t>.</w:t>
+      </w:r>
+      <w:r>
+        <w:rPr>
+          <w:sz w:val="26"/>
+          <w:szCs w:val="26"/>
+          <w:lang w:val="en-US"/>
+        </w:rPr>
+        <w:t xml:space="preserve"> </w:t>
+      </w:r>
+      <w:r>
+        <w:rPr>
+          <w:sz w:val="26"/>
+          <w:szCs w:val="26"/>
+          <w:lang w:val="en-US"/>
+        </w:rPr>
+        <w:t>Kết quả cho thấy trong khoảng số lượng đầu đọc thấp, từ 10 đến 20 đầu đọc, cả FA và PSO đều có độ nhiễu thấp và dao động nhẹ, nhưng PSO thường duy trì độ nhiễu thấp hơn FA. Khi số lượng đầu đọc tăng lên từ 30 đến 50 đầu đọc, FA có xu hướng tăng nhanh độ nhiễu, trong khi PSO vẫn giữ được sự ổn định. Sự chênh lệch ở mức 40 đầu đọc trở lên trở nên rõ rệt khi FA có độ nhiễu tăng vọt, vượt xa PSO. Điều này cho thấy FA kém hiệu quả hơn trong việc giảm nhiễu khi số lượng đầu đọc nhiều. PSO có xu hướng kiểm soát độ nhiễu tốt hơn, làm cho thuật toán này phù hợp ở mức đầu đọc lớn.</w:t>
+      </w:r>
+    </w:p>
+    <w:p>
+      <w:pPr>
+        <w:spacing w:after="120" w:line="360" w:lineRule="auto"/>
+        <w:ind w:firstLine="357"/>
+        <w:jc w:val="both"/>
+      </w:pPr>
+      <w:r>
+        <w:rPr>
+          <w:sz w:val="26"/>
+          <w:szCs w:val="26"/>
+          <w:lang w:val="en-US"/>
+        </w:rPr>
+        <w:t>Tính ổn định cũng được xem xét khi đường cong của PSO ổn định, phản ánh khả năng hội tụ tốt hơn trong việc giảm nhiễu. Ngược lại, FA thể hiện sự dao động lớn ở mức độ nhiễu cao khi số lượng đầu đọc tăng, điều đó có thể làm giảm hiệu suất tổng thể.</w:t>
+      </w:r>
+      <w:r>
+        <w:rPr>
+          <w:lang w:val="en-US"/>
+        </w:rPr>
         <w:drawing>
-          <wp:inline distT="0" distB="0" distL="0" distR="0" wp14:anchorId="1E0FCF8B" wp14:editId="53B2EC2F">
+          <wp:inline distT="0" distB="0" distL="0" distR="0" wp14:anchorId="78F7A425" wp14:editId="763AC6F2">
             <wp:extent cx="5940425" cy="3564255"/>
             <wp:effectExtent l="0" t="0" r="3175" b="0"/>
             <wp:docPr id="1589620021" name="Picture 18" descr="A graph with blue and orange lines&#10;&#10;Description automatically generated"/>
@@ -36395,12 +37379,264 @@
           </wp:inline>
         </w:drawing>
       </w:r>
-      <w:r>
+    </w:p>
+    <w:p>
+      <w:pPr>
+        <w:pStyle w:val="Caption"/>
+        <w:jc w:val="center"/>
+        <w:rPr>
+          <w:color w:val="auto"/>
+          <w:sz w:val="26"/>
+          <w:szCs w:val="26"/>
+        </w:rPr>
+      </w:pPr>
+      <w:bookmarkStart w:id="157" w:name="_Ref184638813"/>
+      <w:r>
+        <w:rPr>
+          <w:b/>
+          <w:color w:val="auto"/>
+          <w:sz w:val="26"/>
+          <w:szCs w:val="26"/>
+        </w:rPr>
         <w:lastRenderedPageBreak/>
+        <w:t xml:space="preserve">Hình </w:t>
+      </w:r>
+      <w:r>
+        <w:rPr>
+          <w:b/>
+          <w:color w:val="auto"/>
+          <w:sz w:val="26"/>
+          <w:szCs w:val="26"/>
+        </w:rPr>
+        <w:fldChar w:fldCharType="begin"/>
+      </w:r>
+      <w:r>
+        <w:rPr>
+          <w:b/>
+          <w:color w:val="auto"/>
+          <w:sz w:val="26"/>
+          <w:szCs w:val="26"/>
+        </w:rPr>
+        <w:instrText xml:space="preserve"> SEQ Hình \* ARABIC </w:instrText>
+      </w:r>
+      <w:r>
+        <w:rPr>
+          <w:b/>
+          <w:color w:val="auto"/>
+          <w:sz w:val="26"/>
+          <w:szCs w:val="26"/>
+        </w:rPr>
+        <w:fldChar w:fldCharType="separate"/>
+      </w:r>
+      <w:r>
+        <w:rPr>
+          <w:b/>
+          <w:color w:val="auto"/>
+          <w:sz w:val="26"/>
+          <w:szCs w:val="26"/>
+        </w:rPr>
+        <w:t>9</w:t>
+      </w:r>
+      <w:r>
+        <w:rPr>
+          <w:b/>
+          <w:color w:val="auto"/>
+          <w:sz w:val="26"/>
+          <w:szCs w:val="26"/>
+        </w:rPr>
+        <w:fldChar w:fldCharType="end"/>
+      </w:r>
+      <w:bookmarkEnd w:id="157"/>
+      <w:r>
+        <w:rPr>
+          <w:b/>
+          <w:color w:val="auto"/>
+          <w:sz w:val="26"/>
+          <w:szCs w:val="26"/>
+        </w:rPr>
+        <w:t>.</w:t>
+      </w:r>
+      <w:r>
+        <w:rPr>
+          <w:lang w:val="en-US"/>
+        </w:rPr>
+        <w:t xml:space="preserve"> </w:t>
+      </w:r>
+      <w:r>
+        <w:rPr>
+          <w:color w:val="auto"/>
+          <w:sz w:val="26"/>
+          <w:szCs w:val="26"/>
+        </w:rPr>
+        <w:t xml:space="preserve">Biểu đồ so sánh </w:t>
+      </w:r>
+      <w:r>
+        <w:rPr>
+          <w:color w:val="auto"/>
+          <w:sz w:val="26"/>
+          <w:szCs w:val="26"/>
+          <w:lang w:val="en-US"/>
+        </w:rPr>
+        <w:t>tỉ lệ</w:t>
+      </w:r>
+      <w:r>
+        <w:rPr>
+          <w:color w:val="auto"/>
+          <w:sz w:val="26"/>
+          <w:szCs w:val="26"/>
+        </w:rPr>
+        <w:t xml:space="preserve"> các thẻ</w:t>
+      </w:r>
+      <w:r>
+        <w:rPr>
+          <w:color w:val="auto"/>
+          <w:sz w:val="26"/>
+          <w:szCs w:val="26"/>
+          <w:lang w:val="en-US"/>
+        </w:rPr>
+        <w:t xml:space="preserve"> nằm trong vùng chồng lấn</w:t>
+      </w:r>
+      <w:r>
+        <w:rPr>
+          <w:color w:val="auto"/>
+          <w:sz w:val="26"/>
+          <w:szCs w:val="26"/>
+        </w:rPr>
+        <w:t xml:space="preserve"> giữa FA và PSO dựa trên măt 1.3</w:t>
+      </w:r>
+    </w:p>
+    <w:p>
+      <w:pPr>
+        <w:spacing w:after="120" w:line="360" w:lineRule="auto"/>
+        <w:ind w:firstLine="357"/>
+        <w:jc w:val="both"/>
+        <w:rPr>
+          <w:sz w:val="26"/>
+          <w:szCs w:val="26"/>
+          <w:lang w:val="en-US"/>
+        </w:rPr>
+      </w:pPr>
+      <w:r>
+        <w:rPr>
+          <w:b/>
+          <w:bCs/>
+          <w:sz w:val="26"/>
+          <w:szCs w:val="26"/>
+          <w:lang w:val="en-US"/>
+        </w:rPr>
+        <w:t>Kết luận:</w:t>
+      </w:r>
+      <w:r>
+        <w:rPr>
+          <w:sz w:val="26"/>
+          <w:szCs w:val="26"/>
+          <w:lang w:val="en-US"/>
+        </w:rPr>
+        <w:t xml:space="preserve"> Thuật toán PSO vượt trội hơn FA trong việc giảm độ nhiễu, đặc biệt khi số lượng đầu đọc tăng cao. Điều này chứng minh khả năng kiểm soát nhiễu và sự ổn định của PSO, làm cho thuật toán này trở thành lựa chọn tốt hơn cho các hệ thống lớn và phức tạp. FA, mặc dù kém hiệu quả hơn, vẫn có thể là một lựa chọn thay thế trong các hệ thống yêu cầu số lượng đầu đọc thấp và không đòi hỏi tính ổn định cao.</w:t>
+      </w:r>
+    </w:p>
+    <w:p>
+      <w:pPr>
+        <w:pStyle w:val="Heading3"/>
+        <w:rPr>
+          <w:rFonts w:asciiTheme="majorHAnsi" w:hAnsiTheme="majorHAnsi" w:cstheme="majorHAnsi"/>
+          <w:b w:val="0"/>
+          <w:color w:val="auto"/>
+          <w:sz w:val="26"/>
+          <w:szCs w:val="26"/>
+        </w:rPr>
+      </w:pPr>
+      <w:r>
+        <w:rPr>
+          <w:rFonts w:asciiTheme="majorHAnsi" w:hAnsiTheme="majorHAnsi" w:cstheme="majorHAnsi"/>
+          <w:b w:val="0"/>
+          <w:color w:val="auto"/>
+          <w:sz w:val="26"/>
+          <w:szCs w:val="26"/>
+        </w:rPr>
+        <w:t>So sánh hiệu quả quy hoạch mạng RFID dựa trên giá trị thời gian thực hiện</w:t>
+      </w:r>
+    </w:p>
+    <w:p>
+      <w:pPr>
+        <w:spacing w:after="120" w:line="360" w:lineRule="auto"/>
+        <w:ind w:firstLine="357"/>
+        <w:jc w:val="both"/>
+        <w:rPr>
+          <w:sz w:val="26"/>
+          <w:szCs w:val="26"/>
+          <w:lang w:val="en-US"/>
+        </w:rPr>
+      </w:pPr>
+      <w:r>
+        <w:rPr>
+          <w:sz w:val="26"/>
+          <w:szCs w:val="26"/>
+          <w:lang w:val="en-US"/>
+        </w:rPr>
+        <w:t xml:space="preserve">Xét đến thời gian thực hiện của 2 thuật toán, cũng quan trọng trong việc khai nên chúng tôi tiếp tục khảo sát tương tự với mắt lưới 1.3 như kết quả ở </w:t>
+      </w:r>
+      <w:r>
+        <w:rPr>
+          <w:sz w:val="26"/>
+          <w:szCs w:val="26"/>
+          <w:lang w:val="en-US"/>
+        </w:rPr>
+        <w:fldChar w:fldCharType="begin"/>
+      </w:r>
+      <w:r>
+        <w:rPr>
+          <w:sz w:val="26"/>
+          <w:szCs w:val="26"/>
+          <w:lang w:val="en-US"/>
+        </w:rPr>
+        <w:instrText xml:space="preserve"> REF _Ref184639605 \h </w:instrText>
+      </w:r>
+      <w:r>
+        <w:rPr>
+          <w:sz w:val="26"/>
+          <w:szCs w:val="26"/>
+          <w:lang w:val="en-US"/>
+        </w:rPr>
+      </w:r>
+      <w:r>
+        <w:rPr>
+          <w:sz w:val="26"/>
+          <w:szCs w:val="26"/>
+          <w:lang w:val="en-US"/>
+        </w:rPr>
+        <w:fldChar w:fldCharType="separate"/>
+      </w:r>
+      <w:r>
+        <w:rPr>
+          <w:b/>
+          <w:sz w:val="26"/>
+          <w:szCs w:val="26"/>
+        </w:rPr>
+        <w:t>Hình 10</w:t>
+      </w:r>
+      <w:r>
+        <w:rPr>
+          <w:sz w:val="26"/>
+          <w:szCs w:val="26"/>
+          <w:lang w:val="en-US"/>
+        </w:rPr>
+        <w:fldChar w:fldCharType="end"/>
+      </w:r>
+    </w:p>
+    <w:p>
+      <w:pPr>
+        <w:keepNext/>
+        <w:spacing w:after="240" w:line="259" w:lineRule="auto"/>
+      </w:pPr>
+      <w:r>
+        <w:rPr>
+          <w:lang w:val="en-US"/>
+        </w:rPr>
         <w:drawing>
-          <wp:inline distT="0" distB="0" distL="0" distR="0" wp14:anchorId="191F522E" wp14:editId="6C71674A">
-            <wp:extent cx="5940425" cy="3341370"/>
-            <wp:effectExtent l="0" t="0" r="3175" b="0"/>
+          <wp:inline distT="0" distB="0" distL="0" distR="0" wp14:anchorId="191F522E" wp14:editId="6674276A">
+            <wp:extent cx="6200775" cy="4096482"/>
+            <wp:effectExtent l="0" t="0" r="0" b="0"/>
             <wp:docPr id="147606766" name="Picture 19" descr="A graph with blue and orange lines&#10;&#10;Description automatically generated"/>
             <wp:cNvGraphicFramePr>
               <a:graphicFrameLocks xmlns:a="http://schemas.openxmlformats.org/drawingml/2006/main" noChangeAspect="1"/>
@@ -36412,7 +37648,7 @@
                     <pic:cNvPr id="147606766" name="Picture 19" descr="A graph with blue and orange lines&#10;&#10;Description automatically generated"/>
                     <pic:cNvPicPr/>
                   </pic:nvPicPr>
-                  <pic:blipFill>
+                  <pic:blipFill rotWithShape="1">
                     <a:blip r:embed="rId29">
                       <a:extLst>
                         <a:ext uri="{28A0092B-C50C-407E-A947-70E740481C1C}">
@@ -36420,18 +37656,25 @@
                         </a:ext>
                       </a:extLst>
                     </a:blip>
-                    <a:stretch>
-                      <a:fillRect/>
-                    </a:stretch>
+                    <a:srcRect r="14859"/>
+                    <a:stretch/>
                   </pic:blipFill>
-                  <pic:spPr>
+                  <pic:spPr bwMode="auto">
                     <a:xfrm>
                       <a:off x="0" y="0"/>
-                      <a:ext cx="5940425" cy="3341370"/>
+                      <a:ext cx="6206041" cy="4099961"/>
                     </a:xfrm>
                     <a:prstGeom prst="rect">
                       <a:avLst/>
                     </a:prstGeom>
+                    <a:ln>
+                      <a:noFill/>
+                    </a:ln>
+                    <a:extLst>
+                      <a:ext uri="{53640926-AAD7-44D8-BBD7-CCE9431645EC}">
+                        <a14:shadowObscured xmlns:a14="http://schemas.microsoft.com/office/drawing/2010/main"/>
+                      </a:ext>
+                    </a:extLst>
                   </pic:spPr>
                 </pic:pic>
               </a:graphicData>
@@ -36442,13 +37685,169 @@
     </w:p>
     <w:p>
       <w:pPr>
+        <w:pStyle w:val="Caption"/>
+        <w:jc w:val="center"/>
+        <w:rPr>
+          <w:color w:val="auto"/>
+          <w:sz w:val="26"/>
+          <w:szCs w:val="26"/>
+        </w:rPr>
+      </w:pPr>
+      <w:bookmarkStart w:id="158" w:name="_Ref184639605"/>
+      <w:r>
+        <w:rPr>
+          <w:b/>
+          <w:color w:val="auto"/>
+          <w:sz w:val="26"/>
+          <w:szCs w:val="26"/>
+        </w:rPr>
+        <w:t xml:space="preserve">Hình </w:t>
+      </w:r>
+      <w:r>
+        <w:rPr>
+          <w:b/>
+          <w:color w:val="auto"/>
+          <w:sz w:val="26"/>
+          <w:szCs w:val="26"/>
+        </w:rPr>
+        <w:fldChar w:fldCharType="begin"/>
+      </w:r>
+      <w:r>
+        <w:rPr>
+          <w:b/>
+          <w:color w:val="auto"/>
+          <w:sz w:val="26"/>
+          <w:szCs w:val="26"/>
+        </w:rPr>
+        <w:instrText xml:space="preserve"> SEQ Hình \* ARABIC </w:instrText>
+      </w:r>
+      <w:r>
+        <w:rPr>
+          <w:b/>
+          <w:color w:val="auto"/>
+          <w:sz w:val="26"/>
+          <w:szCs w:val="26"/>
+        </w:rPr>
+        <w:fldChar w:fldCharType="separate"/>
+      </w:r>
+      <w:r>
+        <w:rPr>
+          <w:b/>
+          <w:color w:val="auto"/>
+          <w:sz w:val="26"/>
+          <w:szCs w:val="26"/>
+        </w:rPr>
+        <w:t>10</w:t>
+      </w:r>
+      <w:r>
+        <w:rPr>
+          <w:b/>
+          <w:color w:val="auto"/>
+          <w:sz w:val="26"/>
+          <w:szCs w:val="26"/>
+        </w:rPr>
+        <w:fldChar w:fldCharType="end"/>
+      </w:r>
+      <w:bookmarkEnd w:id="158"/>
+      <w:r>
+        <w:rPr>
+          <w:b/>
+          <w:color w:val="auto"/>
+          <w:sz w:val="26"/>
+          <w:szCs w:val="26"/>
+        </w:rPr>
+        <w:t>.</w:t>
+      </w:r>
+      <w:r>
+        <w:rPr>
+          <w:lang w:val="en-US"/>
+        </w:rPr>
+        <w:t xml:space="preserve"> </w:t>
+      </w:r>
+      <w:r>
+        <w:rPr>
+          <w:color w:val="auto"/>
+          <w:sz w:val="26"/>
+          <w:szCs w:val="26"/>
+        </w:rPr>
+        <w:t xml:space="preserve">Biểu đồ so sánh </w:t>
+      </w:r>
+      <w:r>
+        <w:rPr>
+          <w:color w:val="auto"/>
+          <w:sz w:val="26"/>
+          <w:szCs w:val="26"/>
+          <w:lang w:val="en-US"/>
+        </w:rPr>
+        <w:t>dựa trên thời gian thực hiện</w:t>
+      </w:r>
+      <w:r>
+        <w:rPr>
+          <w:color w:val="auto"/>
+          <w:sz w:val="26"/>
+          <w:szCs w:val="26"/>
+        </w:rPr>
+        <w:t xml:space="preserve"> giữa FA và PSO dựa trên măt 1.3</w:t>
+      </w:r>
+    </w:p>
+    <w:p>
+      <w:pPr>
+        <w:spacing w:after="120" w:line="360" w:lineRule="auto"/>
+        <w:ind w:firstLine="357"/>
+        <w:jc w:val="both"/>
+        <w:rPr>
+          <w:sz w:val="26"/>
+          <w:szCs w:val="26"/>
+          <w:lang w:val="en-US"/>
+        </w:rPr>
+      </w:pPr>
+      <w:bookmarkStart w:id="159" w:name="_Toc184479599"/>
+      <w:r>
+        <w:rPr>
+          <w:sz w:val="26"/>
+          <w:szCs w:val="26"/>
+          <w:lang w:val="en-US"/>
+        </w:rPr>
+        <w:t xml:space="preserve">Dựa trên kết quả, ta thấy rằng với số lượng đầu đọc nhỏ (dưới 30 đầu đọc), thời gian thực hiện của FA và PSO tương đối gần nhau. PSO có xu hướng tốt hơn FA về thời gian thực hiện nhờ số vòng lặp ít hơn FA. Khi số lượng đầu đọc tăng lên trên 30, thời gian thực </w:t>
+      </w:r>
+      <w:r>
+        <w:rPr>
+          <w:sz w:val="26"/>
+          <w:szCs w:val="26"/>
+          <w:lang w:val="en-US"/>
+        </w:rPr>
+        <w:lastRenderedPageBreak/>
+        <w:t>hiện của FA tăng mạnh, trong khi với 50 đầu đọc, PSO chỉ mất khoảng hơn 20 giây để thực hiện tính toán. Điều này cho thấy PSO hiệu quả hơn FA trong các bài toán có quy mô lớn.</w:t>
+      </w:r>
+    </w:p>
+    <w:p>
+      <w:pPr>
+        <w:spacing w:after="120" w:line="360" w:lineRule="auto"/>
+        <w:ind w:firstLine="357"/>
+        <w:jc w:val="both"/>
+        <w:rPr>
+          <w:sz w:val="26"/>
+          <w:szCs w:val="26"/>
+          <w:lang w:val="en-US"/>
+        </w:rPr>
+      </w:pPr>
+      <w:r>
+        <w:rPr>
+          <w:sz w:val="26"/>
+          <w:szCs w:val="26"/>
+          <w:lang w:val="en-US"/>
+        </w:rPr>
+        <w:t>Kết luận: PSO hiệu quả hơn trong bài toán quy hoạch mạng RFID, đặc biệt khi số lượng đầu đọc lớn, nhờ thời gian thực hiện ổn định và thấp hơn FA. Điều này cũng cho thấy FA không phù hợp cho các bài toán lớn do thời gian thực hiện tăng đột biến.</w:t>
+      </w:r>
+    </w:p>
+    <w:p>
+      <w:pPr>
         <w:pStyle w:val="Heading2"/>
         <w:rPr>
           <w:rFonts w:asciiTheme="majorHAnsi" w:hAnsiTheme="majorHAnsi" w:cstheme="majorHAnsi"/>
           <w:color w:val="auto"/>
         </w:rPr>
       </w:pPr>
-      <w:bookmarkStart w:id="150" w:name="_Toc184479599"/>
       <w:r>
         <w:rPr>
           <w:rFonts w:asciiTheme="majorHAnsi" w:hAnsiTheme="majorHAnsi" w:cstheme="majorHAnsi"/>
@@ -36463,26 +37862,87 @@
         </w:rPr>
         <w:t>và đề xuất phương pháp mắt lưới tối ưu</w:t>
       </w:r>
-      <w:bookmarkEnd w:id="150"/>
-    </w:p>
+      <w:bookmarkEnd w:id="159"/>
+    </w:p>
+    <w:p/>
     <w:p>
       <w:pPr>
         <w:spacing w:after="120" w:line="360" w:lineRule="auto"/>
-        <w:ind w:firstLine="360"/>
-        <w:rPr>
-          <w:sz w:val="26"/>
-          <w:szCs w:val="26"/>
-        </w:rPr>
-      </w:pPr>
-      <w:r>
-        <w:rPr>
-          <w:sz w:val="26"/>
-          <w:szCs w:val="26"/>
-        </w:rPr>
-        <w:t>sử dụng mắt lưới 0.8 nếu ưu tiên hiệu xuất và tính tối ưu, đặt việc trong các bài toán yêu độ chính xác cao và giảm chi phí vận hành.</w:t>
-      </w:r>
-    </w:p>
-    <w:p>
+        <w:ind w:firstLine="357"/>
+        <w:jc w:val="both"/>
+        <w:rPr>
+          <w:sz w:val="26"/>
+          <w:szCs w:val="26"/>
+          <w:lang w:val="en-US"/>
+        </w:rPr>
+      </w:pPr>
+      <w:r>
+        <w:rPr>
+          <w:sz w:val="26"/>
+          <w:szCs w:val="26"/>
+          <w:lang w:val="en-US"/>
+        </w:rPr>
+        <w:t>Chương này đã so sánh hiệu quả của thuật toán FA và PSO trong bài toán RNP với mắt lưới 1.3, qua các tiêu chí như giá trị fitness, độ bao phủ, và độ nhiễu. Kết quả cho thấy PSO vượt trội hơn FA về khả năng tối ưu hóa và tính ổn định, đặc biệt khi số lượng đầu đọc tăng. Tuy nhiên, FA vẫn phù hợp cho các hệ thống nhỏ hoặc có yêu cầu tài nguyên hạn chế.</w:t>
+      </w:r>
+    </w:p>
+    <w:p>
+      <w:pPr>
+        <w:spacing w:after="120" w:line="360" w:lineRule="auto"/>
+        <w:ind w:firstLine="357"/>
+        <w:jc w:val="both"/>
+        <w:rPr>
+          <w:lang w:val="en-US"/>
+        </w:rPr>
+      </w:pPr>
+      <w:r>
+        <w:rPr>
+          <w:bCs/>
+          <w:sz w:val="26"/>
+          <w:szCs w:val="26"/>
+          <w:lang w:val="en-US"/>
+        </w:rPr>
+        <w:t>Đề xuất:</w:t>
+      </w:r>
+      <w:r>
+        <w:rPr>
+          <w:sz w:val="26"/>
+          <w:szCs w:val="26"/>
+          <w:lang w:val="en-US"/>
+        </w:rPr>
+        <w:t xml:space="preserve"> Áp dụng thuật toán PSO với cấu hình mắt lưới</w:t>
+      </w:r>
+      <w:r>
+        <w:rPr>
+          <w:sz w:val="26"/>
+          <w:szCs w:val="26"/>
+          <w:lang w:val="en-US"/>
+        </w:rPr>
+        <w:t xml:space="preserve"> 1.3</w:t>
+      </w:r>
+      <w:r>
+        <w:rPr>
+          <w:sz w:val="26"/>
+          <w:szCs w:val="26"/>
+          <w:lang w:val="en-US"/>
+        </w:rPr>
+        <w:t xml:space="preserve"> </w:t>
+      </w:r>
+      <w:r>
+        <w:rPr>
+          <w:sz w:val="26"/>
+          <w:szCs w:val="26"/>
+          <w:lang w:val="en-US"/>
+        </w:rPr>
+        <w:t xml:space="preserve">vì </w:t>
+      </w:r>
+      <w:r>
+        <w:rPr>
+          <w:sz w:val="26"/>
+          <w:szCs w:val="26"/>
+          <w:lang w:val="en-US"/>
+        </w:rPr>
+        <w:t>đạt hiệu quả cao nhất trong các bài toán yêu cầu tối ưu hóa phức tạp, đồng thời cân nhắc FA như một giải pháp thay thế trong trường hợp cần giảm thiểu chi phí triển khai.</w:t>
+      </w:r>
       <w:r>
         <w:br w:type="page"/>
       </w:r>
@@ -36509,7 +37969,7 @@
           <w:color w:val="auto"/>
         </w:rPr>
       </w:pPr>
-      <w:bookmarkStart w:id="151" w:name="_Toc184479600"/>
+      <w:bookmarkStart w:id="160" w:name="_Toc184479600"/>
       <w:r>
         <w:rPr>
           <w:rFonts w:ascii="Times New Roman" w:eastAsia="Verdana" w:hAnsi="Times New Roman"/>
@@ -36526,7 +37986,7 @@
         </w:rPr>
         <w:t xml:space="preserve"> VÀ HƯỚNG PHÁT TRIỂN</w:t>
       </w:r>
-      <w:bookmarkEnd w:id="151"/>
+      <w:bookmarkEnd w:id="160"/>
     </w:p>
     <w:p>
       <w:pPr>
@@ -36550,36 +38010,27 @@
           <w:szCs w:val="26"/>
         </w:rPr>
       </w:pPr>
-      <w:bookmarkStart w:id="152" w:name="_Toc180832503"/>
-      <w:bookmarkStart w:id="153" w:name="_Toc180833438"/>
-      <w:bookmarkStart w:id="154" w:name="_Toc180834252"/>
-      <w:bookmarkStart w:id="155" w:name="_Toc180834303"/>
-      <w:bookmarkStart w:id="156" w:name="_Toc180834374"/>
-      <w:bookmarkStart w:id="157" w:name="_Toc180834626"/>
-      <w:bookmarkStart w:id="158" w:name="_Toc180836128"/>
-      <w:bookmarkStart w:id="159" w:name="_Toc181288516"/>
-      <w:bookmarkStart w:id="160" w:name="_Toc181429190"/>
-      <w:bookmarkStart w:id="161" w:name="_Toc181429235"/>
-      <w:bookmarkStart w:id="162" w:name="_Toc181429308"/>
-      <w:bookmarkStart w:id="163" w:name="_Toc181429406"/>
-      <w:bookmarkStart w:id="164" w:name="_Toc181873924"/>
-      <w:bookmarkStart w:id="165" w:name="_Toc181873976"/>
-      <w:bookmarkStart w:id="166" w:name="_Toc183111109"/>
-      <w:bookmarkStart w:id="167" w:name="_Toc184118285"/>
-      <w:bookmarkStart w:id="168" w:name="_Toc184118347"/>
-      <w:bookmarkStart w:id="169" w:name="_Toc184118499"/>
-      <w:bookmarkStart w:id="170" w:name="_Toc184237191"/>
-      <w:bookmarkStart w:id="171" w:name="_Toc184479530"/>
-      <w:bookmarkStart w:id="172" w:name="_Toc184479601"/>
-      <w:bookmarkEnd w:id="152"/>
-      <w:bookmarkEnd w:id="153"/>
-      <w:bookmarkEnd w:id="154"/>
-      <w:bookmarkEnd w:id="155"/>
-      <w:bookmarkEnd w:id="156"/>
-      <w:bookmarkEnd w:id="157"/>
-      <w:bookmarkEnd w:id="158"/>
-      <w:bookmarkEnd w:id="159"/>
-      <w:bookmarkEnd w:id="160"/>
+      <w:bookmarkStart w:id="161" w:name="_Toc180832503"/>
+      <w:bookmarkStart w:id="162" w:name="_Toc180833438"/>
+      <w:bookmarkStart w:id="163" w:name="_Toc180834252"/>
+      <w:bookmarkStart w:id="164" w:name="_Toc180834303"/>
+      <w:bookmarkStart w:id="165" w:name="_Toc180834374"/>
+      <w:bookmarkStart w:id="166" w:name="_Toc180834626"/>
+      <w:bookmarkStart w:id="167" w:name="_Toc180836128"/>
+      <w:bookmarkStart w:id="168" w:name="_Toc181288516"/>
+      <w:bookmarkStart w:id="169" w:name="_Toc181429190"/>
+      <w:bookmarkStart w:id="170" w:name="_Toc181429235"/>
+      <w:bookmarkStart w:id="171" w:name="_Toc181429308"/>
+      <w:bookmarkStart w:id="172" w:name="_Toc181429406"/>
+      <w:bookmarkStart w:id="173" w:name="_Toc181873924"/>
+      <w:bookmarkStart w:id="174" w:name="_Toc181873976"/>
+      <w:bookmarkStart w:id="175" w:name="_Toc183111109"/>
+      <w:bookmarkStart w:id="176" w:name="_Toc184118285"/>
+      <w:bookmarkStart w:id="177" w:name="_Toc184118347"/>
+      <w:bookmarkStart w:id="178" w:name="_Toc184118499"/>
+      <w:bookmarkStart w:id="179" w:name="_Toc184237191"/>
+      <w:bookmarkStart w:id="180" w:name="_Toc184479530"/>
+      <w:bookmarkStart w:id="181" w:name="_Toc184479601"/>
       <w:bookmarkEnd w:id="161"/>
       <w:bookmarkEnd w:id="162"/>
       <w:bookmarkEnd w:id="163"/>
@@ -36592,6 +38043,15 @@
       <w:bookmarkEnd w:id="170"/>
       <w:bookmarkEnd w:id="171"/>
       <w:bookmarkEnd w:id="172"/>
+      <w:bookmarkEnd w:id="173"/>
+      <w:bookmarkEnd w:id="174"/>
+      <w:bookmarkEnd w:id="175"/>
+      <w:bookmarkEnd w:id="176"/>
+      <w:bookmarkEnd w:id="177"/>
+      <w:bookmarkEnd w:id="178"/>
+      <w:bookmarkEnd w:id="179"/>
+      <w:bookmarkEnd w:id="180"/>
+      <w:bookmarkEnd w:id="181"/>
     </w:p>
     <w:p>
       <w:pPr>
@@ -36601,7 +38061,7 @@
           <w:color w:val="auto"/>
         </w:rPr>
       </w:pPr>
-      <w:bookmarkStart w:id="173" w:name="_Toc184479602"/>
+      <w:bookmarkStart w:id="182" w:name="_Toc184479602"/>
       <w:r>
         <w:rPr>
           <w:rFonts w:asciiTheme="majorHAnsi" w:hAnsiTheme="majorHAnsi" w:cstheme="majorHAnsi"/>
@@ -36616,7 +38076,7 @@
         </w:rPr>
         <w:t>:</w:t>
       </w:r>
-      <w:bookmarkEnd w:id="173"/>
+      <w:bookmarkEnd w:id="182"/>
     </w:p>
     <w:p>
       <w:pPr>
@@ -36662,7 +38122,7 @@
           <w:color w:val="auto"/>
         </w:rPr>
       </w:pPr>
-      <w:bookmarkStart w:id="174" w:name="_Toc184479603"/>
+      <w:bookmarkStart w:id="183" w:name="_Toc184479603"/>
       <w:r>
         <w:rPr>
           <w:rFonts w:asciiTheme="majorHAnsi" w:hAnsiTheme="majorHAnsi" w:cstheme="majorHAnsi"/>
@@ -36670,7 +38130,7 @@
         </w:rPr>
         <w:t>Hạn chế của nghiên cứu:</w:t>
       </w:r>
-      <w:bookmarkEnd w:id="174"/>
+      <w:bookmarkEnd w:id="183"/>
     </w:p>
     <w:p>
       <w:pPr>
@@ -36756,7 +38216,7 @@
           <w:color w:val="auto"/>
         </w:rPr>
       </w:pPr>
-      <w:bookmarkStart w:id="175" w:name="_Toc184479604"/>
+      <w:bookmarkStart w:id="184" w:name="_Toc184479604"/>
       <w:r>
         <w:rPr>
           <w:rFonts w:asciiTheme="majorHAnsi" w:hAnsiTheme="majorHAnsi" w:cstheme="majorHAnsi"/>
@@ -36764,7 +38224,7 @@
         </w:rPr>
         <w:t>Hướng phát triển:</w:t>
       </w:r>
-      <w:bookmarkEnd w:id="175"/>
+      <w:bookmarkEnd w:id="184"/>
     </w:p>
     <w:p>
       <w:pPr>
@@ -37048,7 +38508,7 @@
       <w:pPr>
         <w:pStyle w:val="Heading2"/>
       </w:pPr>
-      <w:bookmarkStart w:id="176" w:name="_Toc184479605"/>
+      <w:bookmarkStart w:id="185" w:name="_Toc184479605"/>
       <w:r>
         <w:rPr>
           <w:rFonts w:asciiTheme="majorHAnsi" w:hAnsiTheme="majorHAnsi" w:cstheme="majorHAnsi"/>
@@ -37056,7 +38516,7 @@
         </w:rPr>
         <w:t>Tổng kết chương</w:t>
       </w:r>
-      <w:bookmarkEnd w:id="176"/>
+      <w:bookmarkEnd w:id="185"/>
     </w:p>
     <w:p>
       <w:pPr>
@@ -37089,7 +38549,7 @@
           <w:color w:val="auto"/>
         </w:rPr>
       </w:pPr>
-      <w:bookmarkStart w:id="177" w:name="_Toc184479606"/>
+      <w:bookmarkStart w:id="186" w:name="_Toc184479606"/>
       <w:r>
         <w:rPr>
           <w:rFonts w:ascii="Times New Roman" w:eastAsia="Verdana" w:hAnsi="Times New Roman"/>
@@ -37099,7 +38559,7 @@
         <w:lastRenderedPageBreak/>
         <w:t>PHÂN CÔNG NGHIỆM VỤ</w:t>
       </w:r>
-      <w:bookmarkEnd w:id="177"/>
+      <w:bookmarkEnd w:id="186"/>
     </w:p>
     <w:tbl>
       <w:tblPr>
@@ -37396,7 +38856,7 @@
         <w:br w:type="page"/>
       </w:r>
     </w:p>
-    <w:bookmarkStart w:id="178" w:name="_Toc184479607" w:displacedByCustomXml="next"/>
+    <w:bookmarkStart w:id="187" w:name="_Toc184479607" w:displacedByCustomXml="next"/>
     <w:sdt>
       <w:sdtPr>
         <w:rPr>
@@ -37436,7 +38896,7 @@
             </w:rPr>
             <w:t>TÀI LIỆU THAM KHẢO</w:t>
           </w:r>
-          <w:bookmarkEnd w:id="178"/>
+          <w:bookmarkEnd w:id="187"/>
         </w:p>
         <w:sdt>
           <w:sdtPr>
@@ -39337,7 +40797,7 @@
 </file>
 
 <file path=word/endnotes.xml><?xml version="1.0" encoding="utf-8"?>
-<w:endnotes xmlns:wpc="http://schemas.microsoft.com/office/word/2010/wordprocessingCanvas" xmlns:cx="http://schemas.microsoft.com/office/drawing/2014/chartex" xmlns:cx1="http://schemas.microsoft.com/office/drawing/2015/9/8/chartex" xmlns:cx2="http://schemas.microsoft.com/office/drawing/2015/10/21/chartex" xmlns:cx3="http://schemas.microsoft.com/office/drawing/2016/5/9/chartex" xmlns:cx4="http://schemas.microsoft.com/office/drawing/2016/5/10/chartex" xmlns:cx5="http://schemas.microsoft.com/office/drawing/2016/5/11/chartex" xmlns:cx6="http://schemas.microsoft.com/office/drawing/2016/5/12/chartex" xmlns:cx7="http://schemas.microsoft.com/office/drawing/2016/5/13/chartex" xmlns:cx8="http://schemas.microsoft.com/office/drawing/2016/5/14/chartex" xmlns:mc="http://schemas.openxmlformats.org/markup-compatibility/2006" xmlns:aink="http://schemas.microsoft.com/office/drawing/2016/ink" xmlns:am3d="http://schemas.microsoft.com/office/drawing/2017/model3d" xmlns:o="urn:schemas-microsoft-com:office:office" xmlns:oel="http://schemas.microsoft.com/office/2019/extlst" xmlns:r="http://schemas.openxmlformats.org/officeDocument/2006/relationships" xmlns:m="http://schemas.openxmlformats.org/officeDocument/2006/math" xmlns:v="urn:schemas-microsoft-com:vml" xmlns:wp14="http://schemas.microsoft.com/office/word/2010/wordprocessingDrawing" xmlns:wp="http://schemas.openxmlformats.org/drawingml/2006/wordprocessingDrawing" xmlns:w10="urn:schemas-microsoft-com:office:word" xmlns:w="http://schemas.openxmlformats.org/wordprocessingml/2006/main" xmlns:w14="http://schemas.microsoft.com/office/word/2010/wordml" xmlns:w15="http://schemas.microsoft.com/office/word/2012/wordml" xmlns:w16cex="http://schemas.microsoft.com/office/word/2018/wordml/cex" xmlns:w16cid="http://schemas.microsoft.com/office/word/2016/wordml/cid" xmlns:w16="http://schemas.microsoft.com/office/word/2018/wordml" xmlns:w16du="http://schemas.microsoft.com/office/word/2023/wordml/word16du" xmlns:w16sdtdh="http://schemas.microsoft.com/office/word/2020/wordml/sdtdatahash" xmlns:w16se="http://schemas.microsoft.com/office/word/2015/wordml/symex" xmlns:wpg="http://schemas.microsoft.com/office/word/2010/wordprocessingGroup" xmlns:wpi="http://schemas.microsoft.com/office/word/2010/wordprocessingInk" xmlns:wne="http://schemas.microsoft.com/office/word/2006/wordml" xmlns:wps="http://schemas.microsoft.com/office/word/2010/wordprocessingShape" mc:Ignorable="w14 w15 w16se w16cid w16 w16cex w16sdtdh w16du wp14">
+<w:endnotes xmlns:wpc="http://schemas.microsoft.com/office/word/2010/wordprocessingCanvas" xmlns:cx="http://schemas.microsoft.com/office/drawing/2014/chartex" xmlns:mc="http://schemas.openxmlformats.org/markup-compatibility/2006" xmlns:o="urn:schemas-microsoft-com:office:office" xmlns:r="http://schemas.openxmlformats.org/officeDocument/2006/relationships" xmlns:m="http://schemas.openxmlformats.org/officeDocument/2006/math" xmlns:v="urn:schemas-microsoft-com:vml" xmlns:wp14="http://schemas.microsoft.com/office/word/2010/wordprocessingDrawing" xmlns:wp="http://schemas.openxmlformats.org/drawingml/2006/wordprocessingDrawing" xmlns:w10="urn:schemas-microsoft-com:office:word" xmlns:w="http://schemas.openxmlformats.org/wordprocessingml/2006/main" xmlns:w14="http://schemas.microsoft.com/office/word/2010/wordml" xmlns:w15="http://schemas.microsoft.com/office/word/2012/wordml" xmlns:w16se="http://schemas.microsoft.com/office/word/2015/wordml/symex" xmlns:wpg="http://schemas.microsoft.com/office/word/2010/wordprocessingGroup" xmlns:wpi="http://schemas.microsoft.com/office/word/2010/wordprocessingInk" xmlns:wne="http://schemas.microsoft.com/office/word/2006/wordml" xmlns:wps="http://schemas.microsoft.com/office/word/2010/wordprocessingShape" mc:Ignorable="w14 w15 w16se wp14">
   <w:endnote w:type="separator" w:id="-1">
     <w:p>
       <w:r>
@@ -39356,7 +40816,7 @@
 </file>
 
 <file path=word/footer1.xml><?xml version="1.0" encoding="utf-8"?>
-<w:ftr xmlns:wpc="http://schemas.microsoft.com/office/word/2010/wordprocessingCanvas" xmlns:cx="http://schemas.microsoft.com/office/drawing/2014/chartex" xmlns:cx1="http://schemas.microsoft.com/office/drawing/2015/9/8/chartex" xmlns:cx2="http://schemas.microsoft.com/office/drawing/2015/10/21/chartex" xmlns:cx3="http://schemas.microsoft.com/office/drawing/2016/5/9/chartex" xmlns:cx4="http://schemas.microsoft.com/office/drawing/2016/5/10/chartex" xmlns:cx5="http://schemas.microsoft.com/office/drawing/2016/5/11/chartex" xmlns:cx6="http://schemas.microsoft.com/office/drawing/2016/5/12/chartex" xmlns:cx7="http://schemas.microsoft.com/office/drawing/2016/5/13/chartex" xmlns:cx8="http://schemas.microsoft.com/office/drawing/2016/5/14/chartex" xmlns:mc="http://schemas.openxmlformats.org/markup-compatibility/2006" xmlns:aink="http://schemas.microsoft.com/office/drawing/2016/ink" xmlns:am3d="http://schemas.microsoft.com/office/drawing/2017/model3d" xmlns:o="urn:schemas-microsoft-com:office:office" xmlns:oel="http://schemas.microsoft.com/office/2019/extlst" xmlns:r="http://schemas.openxmlformats.org/officeDocument/2006/relationships" xmlns:m="http://schemas.openxmlformats.org/officeDocument/2006/math" xmlns:v="urn:schemas-microsoft-com:vml" xmlns:wp14="http://schemas.microsoft.com/office/word/2010/wordprocessingDrawing" xmlns:wp="http://schemas.openxmlformats.org/drawingml/2006/wordprocessingDrawing" xmlns:w10="urn:schemas-microsoft-com:office:word" xmlns:w="http://schemas.openxmlformats.org/wordprocessingml/2006/main" xmlns:w14="http://schemas.microsoft.com/office/word/2010/wordml" xmlns:w15="http://schemas.microsoft.com/office/word/2012/wordml" xmlns:w16cex="http://schemas.microsoft.com/office/word/2018/wordml/cex" xmlns:w16cid="http://schemas.microsoft.com/office/word/2016/wordml/cid" xmlns:w16="http://schemas.microsoft.com/office/word/2018/wordml" xmlns:w16du="http://schemas.microsoft.com/office/word/2023/wordml/word16du" xmlns:w16sdtdh="http://schemas.microsoft.com/office/word/2020/wordml/sdtdatahash" xmlns:w16se="http://schemas.microsoft.com/office/word/2015/wordml/symex" xmlns:wpg="http://schemas.microsoft.com/office/word/2010/wordprocessingGroup" xmlns:wpi="http://schemas.microsoft.com/office/word/2010/wordprocessingInk" xmlns:wne="http://schemas.microsoft.com/office/word/2006/wordml" xmlns:wps="http://schemas.microsoft.com/office/word/2010/wordprocessingShape" mc:Ignorable="w14 w15 w16se w16cid w16 w16cex w16sdtdh w16du wp14">
+<w:ftr xmlns:wpc="http://schemas.microsoft.com/office/word/2010/wordprocessingCanvas" xmlns:cx="http://schemas.microsoft.com/office/drawing/2014/chartex" xmlns:mc="http://schemas.openxmlformats.org/markup-compatibility/2006" xmlns:o="urn:schemas-microsoft-com:office:office" xmlns:r="http://schemas.openxmlformats.org/officeDocument/2006/relationships" xmlns:m="http://schemas.openxmlformats.org/officeDocument/2006/math" xmlns:v="urn:schemas-microsoft-com:vml" xmlns:wp14="http://schemas.microsoft.com/office/word/2010/wordprocessingDrawing" xmlns:wp="http://schemas.openxmlformats.org/drawingml/2006/wordprocessingDrawing" xmlns:w10="urn:schemas-microsoft-com:office:word" xmlns:w="http://schemas.openxmlformats.org/wordprocessingml/2006/main" xmlns:w14="http://schemas.microsoft.com/office/word/2010/wordml" xmlns:w15="http://schemas.microsoft.com/office/word/2012/wordml" xmlns:w16se="http://schemas.microsoft.com/office/word/2015/wordml/symex" xmlns:wpg="http://schemas.microsoft.com/office/word/2010/wordprocessingGroup" xmlns:wpi="http://schemas.microsoft.com/office/word/2010/wordprocessingInk" xmlns:wne="http://schemas.microsoft.com/office/word/2006/wordml" xmlns:wps="http://schemas.microsoft.com/office/word/2010/wordprocessingShape" mc:Ignorable="w14 w15 w16se wp14">
   <w:sdt>
     <w:sdtPr>
       <w:id w:val="1909885177"/>
@@ -39399,7 +40859,7 @@
 </file>
 
 <file path=word/footer2.xml><?xml version="1.0" encoding="utf-8"?>
-<w:ftr xmlns:wpc="http://schemas.microsoft.com/office/word/2010/wordprocessingCanvas" xmlns:cx="http://schemas.microsoft.com/office/drawing/2014/chartex" xmlns:cx1="http://schemas.microsoft.com/office/drawing/2015/9/8/chartex" xmlns:cx2="http://schemas.microsoft.com/office/drawing/2015/10/21/chartex" xmlns:cx3="http://schemas.microsoft.com/office/drawing/2016/5/9/chartex" xmlns:cx4="http://schemas.microsoft.com/office/drawing/2016/5/10/chartex" xmlns:cx5="http://schemas.microsoft.com/office/drawing/2016/5/11/chartex" xmlns:cx6="http://schemas.microsoft.com/office/drawing/2016/5/12/chartex" xmlns:cx7="http://schemas.microsoft.com/office/drawing/2016/5/13/chartex" xmlns:cx8="http://schemas.microsoft.com/office/drawing/2016/5/14/chartex" xmlns:mc="http://schemas.openxmlformats.org/markup-compatibility/2006" xmlns:aink="http://schemas.microsoft.com/office/drawing/2016/ink" xmlns:am3d="http://schemas.microsoft.com/office/drawing/2017/model3d" xmlns:o="urn:schemas-microsoft-com:office:office" xmlns:oel="http://schemas.microsoft.com/office/2019/extlst" xmlns:r="http://schemas.openxmlformats.org/officeDocument/2006/relationships" xmlns:m="http://schemas.openxmlformats.org/officeDocument/2006/math" xmlns:v="urn:schemas-microsoft-com:vml" xmlns:wp14="http://schemas.microsoft.com/office/word/2010/wordprocessingDrawing" xmlns:wp="http://schemas.openxmlformats.org/drawingml/2006/wordprocessingDrawing" xmlns:w10="urn:schemas-microsoft-com:office:word" xmlns:w="http://schemas.openxmlformats.org/wordprocessingml/2006/main" xmlns:w14="http://schemas.microsoft.com/office/word/2010/wordml" xmlns:w15="http://schemas.microsoft.com/office/word/2012/wordml" xmlns:w16cex="http://schemas.microsoft.com/office/word/2018/wordml/cex" xmlns:w16cid="http://schemas.microsoft.com/office/word/2016/wordml/cid" xmlns:w16="http://schemas.microsoft.com/office/word/2018/wordml" xmlns:w16du="http://schemas.microsoft.com/office/word/2023/wordml/word16du" xmlns:w16sdtdh="http://schemas.microsoft.com/office/word/2020/wordml/sdtdatahash" xmlns:w16se="http://schemas.microsoft.com/office/word/2015/wordml/symex" xmlns:wpg="http://schemas.microsoft.com/office/word/2010/wordprocessingGroup" xmlns:wpi="http://schemas.microsoft.com/office/word/2010/wordprocessingInk" xmlns:wne="http://schemas.microsoft.com/office/word/2006/wordml" xmlns:wps="http://schemas.microsoft.com/office/word/2010/wordprocessingShape" mc:Ignorable="w14 w15 w16se w16cid w16 w16cex w16sdtdh w16du wp14">
+<w:ftr xmlns:wpc="http://schemas.microsoft.com/office/word/2010/wordprocessingCanvas" xmlns:cx="http://schemas.microsoft.com/office/drawing/2014/chartex" xmlns:mc="http://schemas.openxmlformats.org/markup-compatibility/2006" xmlns:o="urn:schemas-microsoft-com:office:office" xmlns:r="http://schemas.openxmlformats.org/officeDocument/2006/relationships" xmlns:m="http://schemas.openxmlformats.org/officeDocument/2006/math" xmlns:v="urn:schemas-microsoft-com:vml" xmlns:wp14="http://schemas.microsoft.com/office/word/2010/wordprocessingDrawing" xmlns:wp="http://schemas.openxmlformats.org/drawingml/2006/wordprocessingDrawing" xmlns:w10="urn:schemas-microsoft-com:office:word" xmlns:w="http://schemas.openxmlformats.org/wordprocessingml/2006/main" xmlns:w14="http://schemas.microsoft.com/office/word/2010/wordml" xmlns:w15="http://schemas.microsoft.com/office/word/2012/wordml" xmlns:w16se="http://schemas.microsoft.com/office/word/2015/wordml/symex" xmlns:wpg="http://schemas.microsoft.com/office/word/2010/wordprocessingGroup" xmlns:wpi="http://schemas.microsoft.com/office/word/2010/wordprocessingInk" xmlns:wne="http://schemas.microsoft.com/office/word/2006/wordml" xmlns:wps="http://schemas.microsoft.com/office/word/2010/wordprocessingShape" mc:Ignorable="w14 w15 w16se wp14">
   <w:sdt>
     <w:sdtPr>
       <w:id w:val="89524435"/>
@@ -39424,7 +40884,7 @@
           <w:fldChar w:fldCharType="separate"/>
         </w:r>
         <w:r>
-          <w:t>42</w:t>
+          <w:t>48</w:t>
         </w:r>
         <w:r>
           <w:fldChar w:fldCharType="end"/>
@@ -39442,7 +40902,7 @@
 </file>
 
 <file path=word/footnotes.xml><?xml version="1.0" encoding="utf-8"?>
-<w:footnotes xmlns:wpc="http://schemas.microsoft.com/office/word/2010/wordprocessingCanvas" xmlns:cx="http://schemas.microsoft.com/office/drawing/2014/chartex" xmlns:cx1="http://schemas.microsoft.com/office/drawing/2015/9/8/chartex" xmlns:cx2="http://schemas.microsoft.com/office/drawing/2015/10/21/chartex" xmlns:cx3="http://schemas.microsoft.com/office/drawing/2016/5/9/chartex" xmlns:cx4="http://schemas.microsoft.com/office/drawing/2016/5/10/chartex" xmlns:cx5="http://schemas.microsoft.com/office/drawing/2016/5/11/chartex" xmlns:cx6="http://schemas.microsoft.com/office/drawing/2016/5/12/chartex" xmlns:cx7="http://schemas.microsoft.com/office/drawing/2016/5/13/chartex" xmlns:cx8="http://schemas.microsoft.com/office/drawing/2016/5/14/chartex" xmlns:mc="http://schemas.openxmlformats.org/markup-compatibility/2006" xmlns:aink="http://schemas.microsoft.com/office/drawing/2016/ink" xmlns:am3d="http://schemas.microsoft.com/office/drawing/2017/model3d" xmlns:o="urn:schemas-microsoft-com:office:office" xmlns:oel="http://schemas.microsoft.com/office/2019/extlst" xmlns:r="http://schemas.openxmlformats.org/officeDocument/2006/relationships" xmlns:m="http://schemas.openxmlformats.org/officeDocument/2006/math" xmlns:v="urn:schemas-microsoft-com:vml" xmlns:wp14="http://schemas.microsoft.com/office/word/2010/wordprocessingDrawing" xmlns:wp="http://schemas.openxmlformats.org/drawingml/2006/wordprocessingDrawing" xmlns:w10="urn:schemas-microsoft-com:office:word" xmlns:w="http://schemas.openxmlformats.org/wordprocessingml/2006/main" xmlns:w14="http://schemas.microsoft.com/office/word/2010/wordml" xmlns:w15="http://schemas.microsoft.com/office/word/2012/wordml" xmlns:w16cex="http://schemas.microsoft.com/office/word/2018/wordml/cex" xmlns:w16cid="http://schemas.microsoft.com/office/word/2016/wordml/cid" xmlns:w16="http://schemas.microsoft.com/office/word/2018/wordml" xmlns:w16du="http://schemas.microsoft.com/office/word/2023/wordml/word16du" xmlns:w16sdtdh="http://schemas.microsoft.com/office/word/2020/wordml/sdtdatahash" xmlns:w16se="http://schemas.microsoft.com/office/word/2015/wordml/symex" xmlns:wpg="http://schemas.microsoft.com/office/word/2010/wordprocessingGroup" xmlns:wpi="http://schemas.microsoft.com/office/word/2010/wordprocessingInk" xmlns:wne="http://schemas.microsoft.com/office/word/2006/wordml" xmlns:wps="http://schemas.microsoft.com/office/word/2010/wordprocessingShape" mc:Ignorable="w14 w15 w16se w16cid w16 w16cex w16sdtdh w16du wp14">
+<w:footnotes xmlns:wpc="http://schemas.microsoft.com/office/word/2010/wordprocessingCanvas" xmlns:cx="http://schemas.microsoft.com/office/drawing/2014/chartex" xmlns:mc="http://schemas.openxmlformats.org/markup-compatibility/2006" xmlns:o="urn:schemas-microsoft-com:office:office" xmlns:r="http://schemas.openxmlformats.org/officeDocument/2006/relationships" xmlns:m="http://schemas.openxmlformats.org/officeDocument/2006/math" xmlns:v="urn:schemas-microsoft-com:vml" xmlns:wp14="http://schemas.microsoft.com/office/word/2010/wordprocessingDrawing" xmlns:wp="http://schemas.openxmlformats.org/drawingml/2006/wordprocessingDrawing" xmlns:w10="urn:schemas-microsoft-com:office:word" xmlns:w="http://schemas.openxmlformats.org/wordprocessingml/2006/main" xmlns:w14="http://schemas.microsoft.com/office/word/2010/wordml" xmlns:w15="http://schemas.microsoft.com/office/word/2012/wordml" xmlns:w16se="http://schemas.microsoft.com/office/word/2015/wordml/symex" xmlns:wpg="http://schemas.microsoft.com/office/word/2010/wordprocessingGroup" xmlns:wpi="http://schemas.microsoft.com/office/word/2010/wordprocessingInk" xmlns:wne="http://schemas.microsoft.com/office/word/2006/wordml" xmlns:wps="http://schemas.microsoft.com/office/word/2010/wordprocessingShape" mc:Ignorable="w14 w15 w16se wp14">
   <w:footnote w:type="separator" w:id="-1">
     <w:p>
       <w:r>
@@ -39461,7 +40921,7 @@
 </file>
 
 <file path=word/header1.xml><?xml version="1.0" encoding="utf-8"?>
-<w:hdr xmlns:wpc="http://schemas.microsoft.com/office/word/2010/wordprocessingCanvas" xmlns:cx="http://schemas.microsoft.com/office/drawing/2014/chartex" xmlns:cx1="http://schemas.microsoft.com/office/drawing/2015/9/8/chartex" xmlns:cx2="http://schemas.microsoft.com/office/drawing/2015/10/21/chartex" xmlns:cx3="http://schemas.microsoft.com/office/drawing/2016/5/9/chartex" xmlns:cx4="http://schemas.microsoft.com/office/drawing/2016/5/10/chartex" xmlns:cx5="http://schemas.microsoft.com/office/drawing/2016/5/11/chartex" xmlns:cx6="http://schemas.microsoft.com/office/drawing/2016/5/12/chartex" xmlns:cx7="http://schemas.microsoft.com/office/drawing/2016/5/13/chartex" xmlns:cx8="http://schemas.microsoft.com/office/drawing/2016/5/14/chartex" xmlns:mc="http://schemas.openxmlformats.org/markup-compatibility/2006" xmlns:aink="http://schemas.microsoft.com/office/drawing/2016/ink" xmlns:am3d="http://schemas.microsoft.com/office/drawing/2017/model3d" xmlns:o="urn:schemas-microsoft-com:office:office" xmlns:oel="http://schemas.microsoft.com/office/2019/extlst" xmlns:r="http://schemas.openxmlformats.org/officeDocument/2006/relationships" xmlns:m="http://schemas.openxmlformats.org/officeDocument/2006/math" xmlns:v="urn:schemas-microsoft-com:vml" xmlns:wp14="http://schemas.microsoft.com/office/word/2010/wordprocessingDrawing" xmlns:wp="http://schemas.openxmlformats.org/drawingml/2006/wordprocessingDrawing" xmlns:w10="urn:schemas-microsoft-com:office:word" xmlns:w="http://schemas.openxmlformats.org/wordprocessingml/2006/main" xmlns:w14="http://schemas.microsoft.com/office/word/2010/wordml" xmlns:w15="http://schemas.microsoft.com/office/word/2012/wordml" xmlns:w16cex="http://schemas.microsoft.com/office/word/2018/wordml/cex" xmlns:w16cid="http://schemas.microsoft.com/office/word/2016/wordml/cid" xmlns:w16="http://schemas.microsoft.com/office/word/2018/wordml" xmlns:w16du="http://schemas.microsoft.com/office/word/2023/wordml/word16du" xmlns:w16sdtdh="http://schemas.microsoft.com/office/word/2020/wordml/sdtdatahash" xmlns:w16se="http://schemas.microsoft.com/office/word/2015/wordml/symex" xmlns:wpg="http://schemas.microsoft.com/office/word/2010/wordprocessingGroup" xmlns:wpi="http://schemas.microsoft.com/office/word/2010/wordprocessingInk" xmlns:wne="http://schemas.microsoft.com/office/word/2006/wordml" xmlns:wps="http://schemas.microsoft.com/office/word/2010/wordprocessingShape" mc:Ignorable="w14 w15 w16se w16cid w16 w16cex w16sdtdh w16du wp14">
+<w:hdr xmlns:wpc="http://schemas.microsoft.com/office/word/2010/wordprocessingCanvas" xmlns:cx="http://schemas.microsoft.com/office/drawing/2014/chartex" xmlns:mc="http://schemas.openxmlformats.org/markup-compatibility/2006" xmlns:o="urn:schemas-microsoft-com:office:office" xmlns:r="http://schemas.openxmlformats.org/officeDocument/2006/relationships" xmlns:m="http://schemas.openxmlformats.org/officeDocument/2006/math" xmlns:v="urn:schemas-microsoft-com:vml" xmlns:wp14="http://schemas.microsoft.com/office/word/2010/wordprocessingDrawing" xmlns:wp="http://schemas.openxmlformats.org/drawingml/2006/wordprocessingDrawing" xmlns:w10="urn:schemas-microsoft-com:office:word" xmlns:w="http://schemas.openxmlformats.org/wordprocessingml/2006/main" xmlns:w14="http://schemas.microsoft.com/office/word/2010/wordml" xmlns:w15="http://schemas.microsoft.com/office/word/2012/wordml" xmlns:w16se="http://schemas.microsoft.com/office/word/2015/wordml/symex" xmlns:wpg="http://schemas.microsoft.com/office/word/2010/wordprocessingGroup" xmlns:wpi="http://schemas.microsoft.com/office/word/2010/wordprocessingInk" xmlns:wne="http://schemas.microsoft.com/office/word/2006/wordml" xmlns:wps="http://schemas.microsoft.com/office/word/2010/wordprocessingShape" mc:Ignorable="w14 w15 w16se wp14">
   <w:p>
     <w:pPr>
       <w:pStyle w:val="Header"/>
@@ -39476,7 +40936,7 @@
 </file>
 
 <file path=word/numbering.xml><?xml version="1.0" encoding="utf-8"?>
-<w:numbering xmlns:wpc="http://schemas.microsoft.com/office/word/2010/wordprocessingCanvas" xmlns:cx="http://schemas.microsoft.com/office/drawing/2014/chartex" xmlns:cx1="http://schemas.microsoft.com/office/drawing/2015/9/8/chartex" xmlns:cx2="http://schemas.microsoft.com/office/drawing/2015/10/21/chartex" xmlns:cx3="http://schemas.microsoft.com/office/drawing/2016/5/9/chartex" xmlns:cx4="http://schemas.microsoft.com/office/drawing/2016/5/10/chartex" xmlns:cx5="http://schemas.microsoft.com/office/drawing/2016/5/11/chartex" xmlns:cx6="http://schemas.microsoft.com/office/drawing/2016/5/12/chartex" xmlns:cx7="http://schemas.microsoft.com/office/drawing/2016/5/13/chartex" xmlns:cx8="http://schemas.microsoft.com/office/drawing/2016/5/14/chartex" xmlns:mc="http://schemas.openxmlformats.org/markup-compatibility/2006" xmlns:aink="http://schemas.microsoft.com/office/drawing/2016/ink" xmlns:am3d="http://schemas.microsoft.com/office/drawing/2017/model3d" xmlns:o="urn:schemas-microsoft-com:office:office" xmlns:oel="http://schemas.microsoft.com/office/2019/extlst" xmlns:r="http://schemas.openxmlformats.org/officeDocument/2006/relationships" xmlns:m="http://schemas.openxmlformats.org/officeDocument/2006/math" xmlns:v="urn:schemas-microsoft-com:vml" xmlns:wp14="http://schemas.microsoft.com/office/word/2010/wordprocessingDrawing" xmlns:wp="http://schemas.openxmlformats.org/drawingml/2006/wordprocessingDrawing" xmlns:w10="urn:schemas-microsoft-com:office:word" xmlns:w="http://schemas.openxmlformats.org/wordprocessingml/2006/main" xmlns:w14="http://schemas.microsoft.com/office/word/2010/wordml" xmlns:w15="http://schemas.microsoft.com/office/word/2012/wordml" xmlns:w16cex="http://schemas.microsoft.com/office/word/2018/wordml/cex" xmlns:w16cid="http://schemas.microsoft.com/office/word/2016/wordml/cid" xmlns:w16="http://schemas.microsoft.com/office/word/2018/wordml" xmlns:w16du="http://schemas.microsoft.com/office/word/2023/wordml/word16du" xmlns:w16sdtdh="http://schemas.microsoft.com/office/word/2020/wordml/sdtdatahash" xmlns:w16se="http://schemas.microsoft.com/office/word/2015/wordml/symex" xmlns:wpg="http://schemas.microsoft.com/office/word/2010/wordprocessingGroup" xmlns:wpi="http://schemas.microsoft.com/office/word/2010/wordprocessingInk" xmlns:wne="http://schemas.microsoft.com/office/word/2006/wordml" xmlns:wps="http://schemas.microsoft.com/office/word/2010/wordprocessingShape" mc:Ignorable="w14 w15 w16se w16cid w16 w16cex w16sdtdh w16du wp14">
+<w:numbering xmlns:wpc="http://schemas.microsoft.com/office/word/2010/wordprocessingCanvas" xmlns:cx="http://schemas.microsoft.com/office/drawing/2014/chartex" xmlns:mc="http://schemas.openxmlformats.org/markup-compatibility/2006" xmlns:o="urn:schemas-microsoft-com:office:office" xmlns:r="http://schemas.openxmlformats.org/officeDocument/2006/relationships" xmlns:m="http://schemas.openxmlformats.org/officeDocument/2006/math" xmlns:v="urn:schemas-microsoft-com:vml" xmlns:wp14="http://schemas.microsoft.com/office/word/2010/wordprocessingDrawing" xmlns:wp="http://schemas.openxmlformats.org/drawingml/2006/wordprocessingDrawing" xmlns:w10="urn:schemas-microsoft-com:office:word" xmlns:w="http://schemas.openxmlformats.org/wordprocessingml/2006/main" xmlns:w14="http://schemas.microsoft.com/office/word/2010/wordml" xmlns:w15="http://schemas.microsoft.com/office/word/2012/wordml" xmlns:w16se="http://schemas.microsoft.com/office/word/2015/wordml/symex" xmlns:wpg="http://schemas.microsoft.com/office/word/2010/wordprocessingGroup" xmlns:wpi="http://schemas.microsoft.com/office/word/2010/wordprocessingInk" xmlns:wne="http://schemas.microsoft.com/office/word/2006/wordml" xmlns:wps="http://schemas.microsoft.com/office/word/2010/wordprocessingShape" mc:Ignorable="w14 w15 w16se wp14">
   <w:abstractNum w:abstractNumId="0" w15:restartNumberingAfterBreak="0">
     <w:nsid w:val="06326F51"/>
     <w:multiLevelType w:val="hybridMultilevel"/>
@@ -41693,70 +43153,79 @@
       </w:rPr>
     </w:lvl>
   </w:abstractNum>
-  <w:num w:numId="1" w16cid:durableId="866674130">
+  <w:num w:numId="1">
     <w:abstractNumId w:val="13"/>
   </w:num>
-  <w:num w:numId="2" w16cid:durableId="1613704764">
+  <w:num w:numId="2">
     <w:abstractNumId w:val="3"/>
   </w:num>
-  <w:num w:numId="3" w16cid:durableId="755128450">
+  <w:num w:numId="3">
     <w:abstractNumId w:val="15"/>
   </w:num>
-  <w:num w:numId="4" w16cid:durableId="19937668">
+  <w:num w:numId="4">
     <w:abstractNumId w:val="9"/>
   </w:num>
-  <w:num w:numId="5" w16cid:durableId="1398741064">
+  <w:num w:numId="5">
     <w:abstractNumId w:val="14"/>
   </w:num>
-  <w:num w:numId="6" w16cid:durableId="799691241">
+  <w:num w:numId="6">
     <w:abstractNumId w:val="4"/>
   </w:num>
-  <w:num w:numId="7" w16cid:durableId="2014648509">
+  <w:num w:numId="7">
     <w:abstractNumId w:val="2"/>
   </w:num>
-  <w:num w:numId="8" w16cid:durableId="113914744">
+  <w:num w:numId="8">
     <w:abstractNumId w:val="18"/>
   </w:num>
-  <w:num w:numId="9" w16cid:durableId="972978916">
+  <w:num w:numId="9">
     <w:abstractNumId w:val="12"/>
   </w:num>
-  <w:num w:numId="10" w16cid:durableId="2066027111">
+  <w:num w:numId="10">
     <w:abstractNumId w:val="6"/>
   </w:num>
-  <w:num w:numId="11" w16cid:durableId="2094886464">
+  <w:num w:numId="11">
     <w:abstractNumId w:val="0"/>
   </w:num>
-  <w:num w:numId="12" w16cid:durableId="1238322663">
+  <w:num w:numId="12">
     <w:abstractNumId w:val="5"/>
   </w:num>
-  <w:num w:numId="13" w16cid:durableId="683284587">
+  <w:num w:numId="13">
     <w:abstractNumId w:val="19"/>
   </w:num>
-  <w:num w:numId="14" w16cid:durableId="497308040">
+  <w:num w:numId="14">
     <w:abstractNumId w:val="17"/>
   </w:num>
-  <w:num w:numId="15" w16cid:durableId="382947302">
+  <w:num w:numId="15">
     <w:abstractNumId w:val="7"/>
   </w:num>
-  <w:num w:numId="16" w16cid:durableId="1889148262">
+  <w:num w:numId="16">
     <w:abstractNumId w:val="10"/>
   </w:num>
-  <w:num w:numId="17" w16cid:durableId="1225338210">
+  <w:num w:numId="17">
     <w:abstractNumId w:val="16"/>
   </w:num>
-  <w:num w:numId="18" w16cid:durableId="377781919">
+  <w:num w:numId="18">
     <w:abstractNumId w:val="1"/>
   </w:num>
-  <w:num w:numId="19" w16cid:durableId="837580707">
+  <w:num w:numId="19">
     <w:abstractNumId w:val="11"/>
   </w:num>
-  <w:num w:numId="20" w16cid:durableId="2033457907">
+  <w:num w:numId="20">
     <w:abstractNumId w:val="8"/>
   </w:num>
-  <w:num w:numId="21" w16cid:durableId="684136312">
+  <w:num w:numId="21">
     <w:abstractNumId w:val="13"/>
   </w:num>
-  <w:num w:numId="22" w16cid:durableId="1457944124">
+  <w:num w:numId="22">
+    <w:abstractNumId w:val="13"/>
+  </w:num>
+  <w:num w:numId="23">
+    <w:abstractNumId w:val="13"/>
+  </w:num>
+  <w:num w:numId="24">
+    <w:abstractNumId w:val="13"/>
+  </w:num>
+  <w:num w:numId="25">
     <w:abstractNumId w:val="13"/>
   </w:num>
   <w:numIdMacAtCleanup w:val="20"/>
@@ -41764,7 +43233,7 @@
 </file>
 
 <file path=word/styles.xml><?xml version="1.0" encoding="utf-8"?>
-<w:styles xmlns:mc="http://schemas.openxmlformats.org/markup-compatibility/2006" xmlns:r="http://schemas.openxmlformats.org/officeDocument/2006/relationships" xmlns:w="http://schemas.openxmlformats.org/wordprocessingml/2006/main" xmlns:w14="http://schemas.microsoft.com/office/word/2010/wordml" xmlns:w15="http://schemas.microsoft.com/office/word/2012/wordml" xmlns:w16cex="http://schemas.microsoft.com/office/word/2018/wordml/cex" xmlns:w16cid="http://schemas.microsoft.com/office/word/2016/wordml/cid" xmlns:w16="http://schemas.microsoft.com/office/word/2018/wordml" xmlns:w16du="http://schemas.microsoft.com/office/word/2023/wordml/word16du" xmlns:w16sdtdh="http://schemas.microsoft.com/office/word/2020/wordml/sdtdatahash" xmlns:w16se="http://schemas.microsoft.com/office/word/2015/wordml/symex" mc:Ignorable="w14 w15 w16se w16cid w16 w16cex w16sdtdh w16du">
+<w:styles xmlns:mc="http://schemas.openxmlformats.org/markup-compatibility/2006" xmlns:r="http://schemas.openxmlformats.org/officeDocument/2006/relationships" xmlns:w="http://schemas.openxmlformats.org/wordprocessingml/2006/main" xmlns:w14="http://schemas.microsoft.com/office/word/2010/wordml" xmlns:w15="http://schemas.microsoft.com/office/word/2012/wordml" xmlns:w16se="http://schemas.microsoft.com/office/word/2015/wordml/symex" mc:Ignorable="w14 w15 w16se">
   <w:docDefaults>
     <w:rPrDefault>
       <w:rPr>
@@ -41774,7 +43243,7 @@
     </w:rPrDefault>
     <w:pPrDefault/>
   </w:docDefaults>
-  <w:latentStyles w:defLockedState="0" w:defUIPriority="0" w:defSemiHidden="0" w:defUnhideWhenUsed="0" w:defQFormat="0" w:count="376">
+  <w:latentStyles w:defLockedState="0" w:defUIPriority="0" w:defSemiHidden="0" w:defUnhideWhenUsed="0" w:defQFormat="0" w:count="371">
     <w:lsdException w:name="Normal" w:qFormat="1"/>
     <w:lsdException w:name="heading 1" w:uiPriority="9" w:qFormat="1"/>
     <w:lsdException w:name="heading 2" w:uiPriority="9" w:qFormat="1"/>
@@ -42068,11 +43537,6 @@
     <w:lsdException w:name="List Table 5 Dark Accent 6" w:uiPriority="50"/>
     <w:lsdException w:name="List Table 6 Colorful Accent 6" w:uiPriority="51"/>
     <w:lsdException w:name="List Table 7 Colorful Accent 6" w:uiPriority="52"/>
-    <w:lsdException w:name="Mention" w:semiHidden="1" w:uiPriority="99" w:unhideWhenUsed="1"/>
-    <w:lsdException w:name="Smart Hyperlink" w:semiHidden="1" w:uiPriority="99" w:unhideWhenUsed="1"/>
-    <w:lsdException w:name="Hashtag" w:semiHidden="1" w:uiPriority="99" w:unhideWhenUsed="1"/>
-    <w:lsdException w:name="Unresolved Mention" w:semiHidden="1" w:uiPriority="99" w:unhideWhenUsed="1"/>
-    <w:lsdException w:name="Smart Link" w:semiHidden="1" w:uiPriority="99" w:unhideWhenUsed="1"/>
   </w:latentStyles>
   <w:style w:type="paragraph" w:default="1" w:styleId="Normal">
     <w:name w:val="Normal"/>
@@ -44042,7 +45506,7 @@
 </file>
 
 <file path=customXml/itemProps2.xml><?xml version="1.0" encoding="utf-8"?>
-<ds:datastoreItem xmlns:ds="http://schemas.openxmlformats.org/officeDocument/2006/customXml" ds:itemID="{5335F7D7-25BD-47C7-943E-49994C4848FB}">
+<ds:datastoreItem xmlns:ds="http://schemas.openxmlformats.org/officeDocument/2006/customXml" ds:itemID="{C9DDC0C2-0406-4C24-AC48-EA6E4E9AE858}">
   <ds:schemaRefs>
     <ds:schemaRef ds:uri="http://schemas.openxmlformats.org/officeDocument/2006/bibliography"/>
   </ds:schemaRefs>

</xml_diff>